<commit_message>
Reformatted most references to meet Frontiers' requirements
</commit_message>
<xml_diff>
--- a/files/Paper-on-Loops-in-AI-and-Consciousness-submission.docx
+++ b/files/Paper-on-Loops-in-AI-and-Consciousness-submission.docx
@@ -178,6 +178,10 @@
     <w:p>
       <w:pPr>
         <w:pStyle w:val="Heading1"/>
+        <w:numPr>
+          <w:ilvl w:val="0"/>
+          <w:numId w:val="2"/>
+        </w:numPr>
         <w:rPr/>
       </w:pPr>
       <w:commentRangeStart w:id="1"/>
@@ -218,20 +222,32 @@
         <w:rPr>
           <w:szCs w:val="24"/>
         </w:rPr>
-        <w:t>In biology, this provides scope for evolutionary pressures to trade off between a more energy hungry complex brain and a simpler less energy intensive one that takes longer to make some decisions. Van Bergen &amp; Kriegeskorte (2020) make the case that recurrency is indeed employed in biology for that very reason. A growing body of research in artificial intelligence is also now employing recurrency and is showing that complex results can be achieved with shallower networks when using recurrency, for example that of Kubilius et al. (2019) and Wen et al. (2018).</w:t>
-      </w:r>
-    </w:p>
-    <w:p>
-      <w:pPr>
-        <w:pStyle w:val="Normal"/>
+        <w:t xml:space="preserve">In biology, this provides scope for evolutionary pressures to trade off between a more energy hungry complex brain and a simpler less energy intensive one that takes longer to make some decisions. Van Bergen </w:t>
+      </w:r>
+      <w:r>
         <w:rPr>
           <w:szCs w:val="24"/>
         </w:rPr>
-      </w:pPr>
+        <w:t>and</w:t>
+      </w:r>
       <w:r>
         <w:rPr>
           <w:szCs w:val="24"/>
         </w:rPr>
+        <w:t xml:space="preserve"> Kriegeskorte (2020) make the case that recurrency is indeed employed in biology for that very reason. A growing body of research in artificial intelligence is also now employing recurrency and is showing that complex results can be achieved with shallower networks when using recurrency, for example that of Kubilius et al. (2019) and Wen et al. (2018).</w:t>
+      </w:r>
+    </w:p>
+    <w:p>
+      <w:pPr>
+        <w:pStyle w:val="Normal"/>
+        <w:rPr>
+          <w:szCs w:val="24"/>
+        </w:rPr>
+      </w:pPr>
+      <w:r>
+        <w:rPr>
+          <w:szCs w:val="24"/>
+        </w:rPr>
         <w:t xml:space="preserve">This paper makes the claim that an agent that employs </w:t>
       </w:r>
       <w:r>
@@ -322,6 +338,10 @@
     <w:p>
       <w:pPr>
         <w:pStyle w:val="Heading1"/>
+        <w:numPr>
+          <w:ilvl w:val="0"/>
+          <w:numId w:val="2"/>
+        </w:numPr>
         <w:rPr/>
       </w:pPr>
       <w:r>
@@ -1207,6 +1227,10 @@
     <w:p>
       <w:pPr>
         <w:pStyle w:val="Heading1"/>
+        <w:numPr>
+          <w:ilvl w:val="0"/>
+          <w:numId w:val="2"/>
+        </w:numPr>
         <w:rPr/>
       </w:pPr>
       <w:r>
@@ -1224,10 +1248,7 @@
         <w:t>All of the systems described above are of the form</w:t>
       </w:r>
       <w:r>
-        <w:rPr>
-          <w:i/>
-          <w:iCs/>
-        </w:rPr>
+        <w:rPr/>
       </w:r>
       <m:oMath xmlns:m="http://schemas.openxmlformats.org/officeDocument/2006/math">
         <m:r>
@@ -1571,7 +1592,7 @@
                 <wp:positionV relativeFrom="paragraph">
                   <wp:posOffset>635</wp:posOffset>
                 </wp:positionV>
-                <wp:extent cx="4550410" cy="3568065"/>
+                <wp:extent cx="4551045" cy="3568700"/>
                 <wp:effectExtent l="0" t="0" r="0" b="0"/>
                 <wp:wrapTopAndBottom/>
                 <wp:docPr id="1" name="Frame4"/>
@@ -1582,7 +1603,7 @@
                       <wps:spPr>
                         <a:xfrm>
                           <a:off x="0" y="0"/>
-                          <a:ext cx="4549680" cy="3567600"/>
+                          <a:ext cx="4550400" cy="3567960"/>
                         </a:xfrm>
                         <a:prstGeom prst="rect">
                           <a:avLst/>
@@ -1604,10 +1625,14 @@
                             <w:pPr>
                               <w:pStyle w:val="Figure"/>
                               <w:spacing w:before="120" w:after="120"/>
-                              <w:rPr/>
+                              <w:rPr>
+                                <w:color w:val="000000"/>
+                              </w:rPr>
                             </w:pPr>
                             <w:r>
-                              <w:rPr/>
+                              <w:rPr>
+                                <w:color w:val="000000"/>
+                              </w:rPr>
                               <w:drawing>
                                 <wp:inline distT="0" distB="0" distL="0" distR="0">
                                   <wp:extent cx="4549775" cy="3282950"/>
@@ -1649,15 +1674,20 @@
                             <w:r>
                               <w:rPr>
                                 <w:vanish/>
+                                <w:color w:val="000000"/>
                               </w:rPr>
                               <w:br/>
                             </w:r>
                             <w:r>
-                              <w:rPr/>
+                              <w:rPr>
+                                <w:color w:val="000000"/>
+                              </w:rPr>
                               <w:t xml:space="preserve">Figure </w:t>
                             </w:r>
                             <w:r>
-                              <w:rPr/>
+                              <w:rPr>
+                                <w:color w:val="000000"/>
+                              </w:rPr>
                               <w:fldChar w:fldCharType="begin"/>
                             </w:r>
                             <w:r>
@@ -1677,7 +1707,9 @@
                               <w:fldChar w:fldCharType="end"/>
                             </w:r>
                             <w:r>
-                              <w:rPr/>
+                              <w:rPr>
+                                <w:color w:val="000000"/>
+                              </w:rPr>
                               <w:t>: (tbd: needs caption)</w:t>
                             </w:r>
                           </w:p>
@@ -1694,7 +1726,7 @@
           </mc:Choice>
           <mc:Fallback>
             <w:pict>
-              <v:rect id="shape_0" ID="Frame4" stroked="f" style="position:absolute;margin-left:65.25pt;margin-top:0.05pt;width:358.2pt;height:280.85pt;mso-position-horizontal:center">
+              <v:rect id="shape_0" ID="Frame4" stroked="f" style="position:absolute;margin-left:65.25pt;margin-top:0.05pt;width:358.25pt;height:280.9pt;mso-position-horizontal:center">
                 <w10:wrap type="square"/>
                 <v:fill o:detectmouseclick="t" on="false"/>
                 <v:stroke color="#3465a4" joinstyle="round" endcap="flat"/>
@@ -1704,10 +1736,14 @@
                       <w:pPr>
                         <w:pStyle w:val="Figure"/>
                         <w:spacing w:before="120" w:after="120"/>
-                        <w:rPr/>
+                        <w:rPr>
+                          <w:color w:val="000000"/>
+                        </w:rPr>
                       </w:pPr>
                       <w:r>
-                        <w:rPr/>
+                        <w:rPr>
+                          <w:color w:val="000000"/>
+                        </w:rPr>
                         <w:drawing>
                           <wp:inline distT="0" distB="0" distL="0" distR="0">
                             <wp:extent cx="4549775" cy="3282950"/>
@@ -1749,15 +1785,20 @@
                       <w:r>
                         <w:rPr>
                           <w:vanish/>
+                          <w:color w:val="000000"/>
                         </w:rPr>
                         <w:br/>
                       </w:r>
                       <w:r>
-                        <w:rPr/>
+                        <w:rPr>
+                          <w:color w:val="000000"/>
+                        </w:rPr>
                         <w:t xml:space="preserve">Figure </w:t>
                       </w:r>
                       <w:r>
-                        <w:rPr/>
+                        <w:rPr>
+                          <w:color w:val="000000"/>
+                        </w:rPr>
                         <w:fldChar w:fldCharType="begin"/>
                       </w:r>
                       <w:r>
@@ -1777,7 +1818,9 @@
                         <w:fldChar w:fldCharType="end"/>
                       </w:r>
                       <w:r>
-                        <w:rPr/>
+                        <w:rPr>
+                          <w:color w:val="000000"/>
+                        </w:rPr>
                         <w:t>: (tbd: needs caption)</w:t>
                       </w:r>
                     </w:p>
@@ -1797,11 +1840,7 @@
       </w:pPr>
       <w:r>
         <w:rPr/>
-        <w:t>To examine the introspective opportunities further, consider the task of constructing a set</w:t>
-      </w:r>
-      <w:r>
-        <w:rPr/>
-        <w:t xml:space="preserve">, </w:t>
+        <w:t xml:space="preserve">To examine the introspective opportunities further, consider the task of constructing a set, </w:t>
       </w:r>
       <w:r>
         <w:rPr>
@@ -1812,11 +1851,7 @@
       </w:r>
       <w:r>
         <w:rPr/>
-        <w:t>, that contains all beliefs that may be drawn from the model. In the case of the function, pairs of input and output action values are all that can be drawn from the model, ie: &lt;0,3&gt;, &lt;2,-1&gt;, &lt;-3,9&gt;, &lt;-1,5&gt;, etc. The AST supports the ability to draw those same pairs of input and action values. However the AST also supports that many other beliefs may be drawn from the model and added to</w:t>
-      </w:r>
-      <w:r>
-        <w:rPr/>
-        <w:t xml:space="preserve"> </w:t>
+        <w:t xml:space="preserve">, that contains all beliefs that may be drawn from the model. In the case of the function, pairs of input and output action values are all that can be drawn from the model, ie: &lt;0,3&gt;, &lt;2,-1&gt;, &lt;-3,9&gt;, &lt;-1,5&gt;, etc. The AST supports the ability to draw those same pairs of input and action values. However the AST also supports that many other beliefs may be drawn from the model and added to </w:t>
       </w:r>
       <w:r>
         <w:rPr>
@@ -1978,11 +2013,7 @@
       </w:r>
       <w:r>
         <w:rPr/>
-        <w:t xml:space="preserve"> </w:t>
-      </w:r>
-      <w:r>
-        <w:rPr/>
-        <w:t>is the set of &lt;state,action&gt; or &lt;state,action,outcome&gt; tuples. There do exist forms of model-based RL that use something more akin to the AST, usually where there is a known physics model that is represented mathematically, and which could potentially be used to introspect for more than just &lt;state,action,outcome&gt; tuples. However, a significant point to note here is that ANNs, and neural networks in general, may not lend themselves naturally to introspection on their own.</w:t>
+        <w:t xml:space="preserve"> is the set of &lt;state,action&gt; or &lt;state,action,outcome&gt; tuples. There do exist forms of model-based RL that use something more akin to the AST, usually where there is a known physics model that is represented mathematically, and which could potentially be used to introspect for more than just &lt;state,action,outcome&gt; tuples. However, a significant point to note here is that ANNs, and neural networks in general, may not lend themselves naturally to introspection on their own.</w:t>
       </w:r>
     </w:p>
     <w:p>
@@ -1998,140 +2029,6 @@
     <w:p>
       <w:pPr>
         <w:pStyle w:val="Heading1"/>
-        <w:rPr/>
-      </w:pPr>
-      <w:r>
-        <w:rPr/>
-        <w:t>Schemas</w:t>
-      </w:r>
-    </w:p>
-    <w:p>
-      <w:pPr>
-        <w:pStyle w:val="Normal"/>
-        <w:rPr/>
-      </w:pPr>
-      <w:r>
-        <w:rPr/>
-        <w:t xml:space="preserve">The lack of introspective ability of a simple function contrasts with the introspective ability of a human. Psychology has long identified in humans the existence of a model of the individual's body - known as the </w:t>
-      </w:r>
-      <w:r>
-        <w:rPr>
-          <w:i/>
-          <w:iCs/>
-        </w:rPr>
-        <w:t>body schema</w:t>
-      </w:r>
-      <w:r>
-        <w:rPr/>
-        <w:t>. A good definition is given by Morasso et al:</w:t>
-      </w:r>
-    </w:p>
-    <w:p>
-      <w:pPr>
-        <w:pStyle w:val="Quotations"/>
-        <w:rPr/>
-      </w:pPr>
-      <w:r>
-        <w:rPr/>
-        <w:t>"In summary, we view the body schema as a set of fronto-parietal networks that integrate information originating from regions of the body and external space in a way, which is functionally relevant to specific actions performed by different body parts. As such, the body schema is a representation of the body’s spatial properties, including the length of limbs and limb segments, their arrangement, the configuration of the segments in space, and the shape of the body surface" (2015).</w:t>
-      </w:r>
-    </w:p>
-    <w:p>
-      <w:pPr>
-        <w:pStyle w:val="Normal"/>
-        <w:rPr/>
-      </w:pPr>
-      <w:r>
-        <w:rPr/>
-        <w:t>So the body schema is a model used in production of action control by integrating information from our main physical senses and the proprioceptive senses (Proske &amp; Gandevia, 2012). That model can also be introspected - for example, we can know where our hands and feet are without seeing them - and those introspections can become the topic of subsequent thought. But there are aspects of the model that cannot be introspected - for example, we have no observability of the arrangement of the sense nerves used to infer the hand and feet positions, or of the effector nerves used to actuate their muscles.</w:t>
-      </w:r>
-    </w:p>
-    <w:p>
-      <w:pPr>
-        <w:pStyle w:val="Normal"/>
-        <w:rPr/>
-      </w:pPr>
-      <w:r>
-        <w:rPr/>
-        <w:t xml:space="preserve">This paper hypothesizes the existence of a second kind of schema, the </w:t>
-      </w:r>
-      <w:r>
-        <w:rPr>
-          <w:i/>
-          <w:iCs/>
-        </w:rPr>
-        <w:t>mind schema</w:t>
-      </w:r>
-      <w:r>
-        <w:rPr/>
-        <w:t>, that performs an analogous role for the regulation of the mind and non-physical actions. Anecdotally, this seems highly plausible within humans given our introspective ability towards our own mind's capabilities. For example, we can know that we are good at focusing, but struggle with math, that we are more creative when background music is present, and that we need the support of tools to help remember people's names (eg: a notebook). The underlying notion here is that the mind schema helps us to control, monitor, predict, and rationalize about our mental structure and actions in the same way that our body schema does that for our physical structure and actions. It is the regulatory model for our non-physical actions. Additionally, just as for the body schema, there is a distinct delineation between what can be introspected and subsequently thought about, and what cannot.</w:t>
-      </w:r>
-    </w:p>
-    <w:p>
-      <w:pPr>
-        <w:pStyle w:val="Normal"/>
-        <w:rPr/>
-      </w:pPr>
-      <w:r>
-        <w:rPr/>
-        <w:t xml:space="preserve">The suggestion of a mind schema has also been made in the form of </w:t>
-      </w:r>
-      <w:r>
-        <w:rPr>
-          <w:i/>
-          <w:iCs/>
-        </w:rPr>
-        <w:t>Attention Schema Theory</w:t>
-      </w:r>
-      <w:r>
-        <w:rPr/>
-        <w:t xml:space="preserve"> (Graziano &amp; Kastner, 2011; Webb &amp; Graziano, 2015; Graziano, 2017), although the meaning there is perhaps narrower than what is proposed in this paper.</w:t>
-      </w:r>
-    </w:p>
-    <w:p>
-      <w:pPr>
-        <w:pStyle w:val="Heading1"/>
-        <w:rPr/>
-      </w:pPr>
-      <w:r>
-        <w:rPr/>
-        <w:t>Visceral Loop</w:t>
-      </w:r>
-    </w:p>
-    <w:p>
-      <w:pPr>
-        <w:pStyle w:val="Normal"/>
-        <w:rPr/>
-      </w:pPr>
-      <w:r>
-        <w:rPr/>
-        <w:t xml:space="preserve">This paper introduces the </w:t>
-      </w:r>
-      <w:r>
-        <w:rPr>
-          <w:i/>
-          <w:iCs/>
-        </w:rPr>
-        <w:t>Visceral Loop</w:t>
-      </w:r>
-      <w:r>
-        <w:rPr/>
-        <w:t xml:space="preserve"> as a novel framework for the characterization of inferences drawn by a processing loop within a biological or AI agent. The Visceral Loop is so named because it refers to an agent concluding that it experiences consciousness in a visceral way. It identifies that an agent with sufficient representational capabilities can, at the most optimum, conclude itself as conscious within three iterations of the processing loop. Each of those iterations have specific characteristics, and the Visceral Loop can be used to characterize any thought as falling into one of those three iterations.</w:t>
-      </w:r>
-    </w:p>
-    <w:p>
-      <w:pPr>
-        <w:pStyle w:val="Normal"/>
-        <w:rPr/>
-      </w:pPr>
-      <w:r>
-        <w:rPr/>
-        <w:t>Let:</w:t>
-      </w:r>
-    </w:p>
-    <w:p>
-      <w:pPr>
-        <w:pStyle w:val="Normal"/>
         <w:numPr>
           <w:ilvl w:val="0"/>
           <w:numId w:val="2"/>
@@ -2139,24 +2036,96 @@
         <w:rPr/>
       </w:pPr>
       <w:r>
-        <w:rPr>
-          <w:i/>
-          <w:iCs/>
-        </w:rPr>
-        <w:t>E</w:t>
-      </w:r>
-      <w:r>
-        <w:rPr/>
-        <w:t xml:space="preserve"> </w:t>
-      </w:r>
-      <w:r>
-        <w:rPr/>
-        <w:t>be the agent's set of beliefs about the external world</w:t>
-      </w:r>
-    </w:p>
-    <w:p>
-      <w:pPr>
-        <w:pStyle w:val="Normal"/>
+        <w:rPr/>
+        <w:t>Schemas</w:t>
+      </w:r>
+    </w:p>
+    <w:p>
+      <w:pPr>
+        <w:pStyle w:val="Normal"/>
+        <w:rPr/>
+      </w:pPr>
+      <w:r>
+        <w:rPr/>
+        <w:t xml:space="preserve">The lack of introspective ability of a simple function contrasts with the introspective ability of a human. Psychology has long identified in humans the existence of a model of the individual's body - known as the </w:t>
+      </w:r>
+      <w:r>
+        <w:rPr>
+          <w:i/>
+          <w:iCs/>
+        </w:rPr>
+        <w:t>body schema</w:t>
+      </w:r>
+      <w:r>
+        <w:rPr/>
+        <w:t>. A good definition is given by Morasso et al:</w:t>
+      </w:r>
+    </w:p>
+    <w:p>
+      <w:pPr>
+        <w:pStyle w:val="Quotations"/>
+        <w:rPr/>
+      </w:pPr>
+      <w:r>
+        <w:rPr/>
+        <w:t>"In summary, we view the body schema as a set of fronto-parietal networks that integrate information originating from regions of the body and external space in a way, which is functionally relevant to specific actions performed by different body parts. As such, the body schema is a representation of the body’s spatial properties, including the length of limbs and limb segments, their arrangement, the configuration of the segments in space, and the shape of the body surface" (2015).</w:t>
+      </w:r>
+    </w:p>
+    <w:p>
+      <w:pPr>
+        <w:pStyle w:val="Normal"/>
+        <w:rPr/>
+      </w:pPr>
+      <w:r>
+        <w:rPr/>
+        <w:t>So the body schema is a model used in production of action control by integrating information from our main physical senses and the proprioceptive senses (Proske &amp; Gandevia, 2012). That model can also be introspected - for example, we can know where our hands and feet are without seeing them - and those introspections can become the topic of subsequent thought. But there are aspects of the model that cannot be introspected - for example, we have no observability of the arrangement of the sense nerves used to infer the hand and feet positions, or of the effector nerves used to actuate their muscles.</w:t>
+      </w:r>
+    </w:p>
+    <w:p>
+      <w:pPr>
+        <w:pStyle w:val="Normal"/>
+        <w:rPr/>
+      </w:pPr>
+      <w:r>
+        <w:rPr/>
+        <w:t xml:space="preserve">This paper hypothesizes the existence of a second kind of schema, the </w:t>
+      </w:r>
+      <w:r>
+        <w:rPr>
+          <w:i/>
+          <w:iCs/>
+        </w:rPr>
+        <w:t>mind schema</w:t>
+      </w:r>
+      <w:r>
+        <w:rPr/>
+        <w:t>, that performs an analogous role for the regulation of the mind and non-physical actions. Anecdotally, this seems highly plausible within humans given our introspective ability towards our own mind's capabilities. For example, we can know that we are good at focusing, but struggle with math, that we are more creative when background music is present, and that we need the support of tools to help remember people's names (eg: a notebook). The underlying notion here is that the mind schema helps us to control, monitor, predict, and rationalize about our mental structure and actions in the same way that our body schema does that for our physical structure and actions. It is the regulatory model for our non-physical actions. Additionally, just as for the body schema, there is a distinct delineation between what can be introspected and subsequently thought about, and what cannot.</w:t>
+      </w:r>
+    </w:p>
+    <w:p>
+      <w:pPr>
+        <w:pStyle w:val="Normal"/>
+        <w:rPr/>
+      </w:pPr>
+      <w:r>
+        <w:rPr/>
+        <w:t xml:space="preserve">The suggestion of a mind schema has also been made in the form of </w:t>
+      </w:r>
+      <w:r>
+        <w:rPr>
+          <w:i/>
+          <w:iCs/>
+        </w:rPr>
+        <w:t>Attention Schema Theory</w:t>
+      </w:r>
+      <w:r>
+        <w:rPr/>
+        <w:t xml:space="preserve"> (Graziano &amp; Kastner, 2011; Webb &amp; Graziano, 2015; Graziano, 2017), although the meaning there is perhaps narrower than what is proposed in this paper.</w:t>
+      </w:r>
+    </w:p>
+    <w:p>
+      <w:pPr>
+        <w:pStyle w:val="Heading1"/>
         <w:numPr>
           <w:ilvl w:val="0"/>
           <w:numId w:val="2"/>
@@ -2164,19 +2133,39 @@
         <w:rPr/>
       </w:pPr>
       <w:r>
-        <w:rPr>
-          <w:i/>
-          <w:iCs/>
-        </w:rPr>
-        <w:t>B</w:t>
-      </w:r>
-      <w:r>
-        <w:rPr/>
-        <w:t xml:space="preserve"> </w:t>
-      </w:r>
-      <w:r>
-        <w:rPr/>
-        <w:t>be the agent's set of beliefs about its own physical body (drawn from the body schema) and of bodies in general, and if it has a concept of its identity then this set includes a belief that relates other body beliefs to its identity</w:t>
+        <w:rPr/>
+        <w:t>Visceral Loop</w:t>
+      </w:r>
+    </w:p>
+    <w:p>
+      <w:pPr>
+        <w:pStyle w:val="Normal"/>
+        <w:rPr/>
+      </w:pPr>
+      <w:r>
+        <w:rPr/>
+        <w:t xml:space="preserve">This paper introduces the </w:t>
+      </w:r>
+      <w:r>
+        <w:rPr>
+          <w:i/>
+          <w:iCs/>
+        </w:rPr>
+        <w:t>Visceral Loop</w:t>
+      </w:r>
+      <w:r>
+        <w:rPr/>
+        <w:t xml:space="preserve"> as a novel framework for the characterization of inferences drawn by a processing loop within a biological or AI agent. The Visceral Loop is so named because it refers to an agent concluding that it experiences consciousness in a visceral way. It identifies that an agent with sufficient representational capabilities can, at the most optimum, conclude itself as conscious within three iterations of the processing loop. Each of those iterations have specific characteristics, and the Visceral Loop can be used to characterize any thought as falling into one of those three iterations.</w:t>
+      </w:r>
+    </w:p>
+    <w:p>
+      <w:pPr>
+        <w:pStyle w:val="Normal"/>
+        <w:rPr/>
+      </w:pPr>
+      <w:r>
+        <w:rPr/>
+        <w:t>Let:</w:t>
       </w:r>
     </w:p>
     <w:p>
@@ -2184,74 +2173,112 @@
         <w:pStyle w:val="Normal"/>
         <w:numPr>
           <w:ilvl w:val="0"/>
+          <w:numId w:val="3"/>
+        </w:numPr>
+        <w:rPr/>
+      </w:pPr>
+      <w:r>
+        <w:rPr>
+          <w:i/>
+          <w:iCs/>
+        </w:rPr>
+        <w:t>E</w:t>
+      </w:r>
+      <w:r>
+        <w:rPr/>
+        <w:t xml:space="preserve"> be the agent's set of beliefs about the external world</w:t>
+      </w:r>
+    </w:p>
+    <w:p>
+      <w:pPr>
+        <w:pStyle w:val="Normal"/>
+        <w:numPr>
+          <w:ilvl w:val="0"/>
+          <w:numId w:val="3"/>
+        </w:numPr>
+        <w:rPr/>
+      </w:pPr>
+      <w:r>
+        <w:rPr>
+          <w:i/>
+          <w:iCs/>
+        </w:rPr>
+        <w:t>B</w:t>
+      </w:r>
+      <w:r>
+        <w:rPr/>
+        <w:t xml:space="preserve"> be the agent's set of beliefs about its own physical body (drawn from the body schema) and of bodies in general, and if it has a concept of its identity then this set includes a belief that relates other body beliefs to its identity</w:t>
+      </w:r>
+    </w:p>
+    <w:p>
+      <w:pPr>
+        <w:pStyle w:val="Normal"/>
+        <w:numPr>
+          <w:ilvl w:val="0"/>
+          <w:numId w:val="3"/>
+        </w:numPr>
+        <w:rPr/>
+      </w:pPr>
+      <w:r>
+        <w:rPr>
+          <w:i/>
+          <w:iCs/>
+        </w:rPr>
+        <w:t>M</w:t>
+      </w:r>
+      <w:r>
+        <w:rPr/>
+        <w:t xml:space="preserve"> be the agent's set of beliefs about its own mind (drawn from the mind schema) and of minds in general, and if it has a concept of its identity then this set includes a belief that relates other mind beliefs to its identity</w:t>
+      </w:r>
+    </w:p>
+    <w:p>
+      <w:pPr>
+        <w:pStyle w:val="Normal"/>
+        <w:numPr>
+          <w:ilvl w:val="0"/>
+          <w:numId w:val="3"/>
+        </w:numPr>
+        <w:rPr/>
+      </w:pPr>
+      <w:r>
+        <w:rPr>
+          <w:i/>
+          <w:iCs/>
+        </w:rPr>
+        <w:t>f(..)</w:t>
+      </w:r>
+      <w:r>
+        <w:rPr/>
+        <w:t xml:space="preserve"> be the function executed by the agent on the specified inputs in order to draw inferences</w:t>
+      </w:r>
+    </w:p>
+    <w:p>
+      <w:pPr>
+        <w:pStyle w:val="Normal"/>
+        <w:rPr/>
+      </w:pPr>
+      <w:r>
+        <w:rPr>
+          <w:i/>
+          <w:iCs/>
+        </w:rPr>
+        <w:t>M</w:t>
+      </w:r>
+      <w:r>
+        <w:rPr/>
+        <w:t xml:space="preserve"> can be thought of as an agent's "theory of mind", because it relates not only to itself but also to its ability to predict the hidden mental state of others.</w:t>
+      </w:r>
+    </w:p>
+    <w:p>
+      <w:pPr>
+        <w:pStyle w:val="Heading2"/>
+        <w:numPr>
+          <w:ilvl w:val="1"/>
           <w:numId w:val="2"/>
         </w:numPr>
         <w:rPr/>
       </w:pPr>
       <w:r>
-        <w:rPr>
-          <w:i/>
-          <w:iCs/>
-        </w:rPr>
-        <w:t>M</w:t>
-      </w:r>
-      <w:r>
-        <w:rPr/>
-        <w:t xml:space="preserve"> </w:t>
-      </w:r>
-      <w:r>
-        <w:rPr/>
-        <w:t>be the agent's set of beliefs about its own mind (drawn from the mind schema) and of minds in general, and if it has a concept of its identity then this set includes a belief that relates other mind beliefs to its identity</w:t>
-      </w:r>
-    </w:p>
-    <w:p>
-      <w:pPr>
-        <w:pStyle w:val="Normal"/>
-        <w:numPr>
-          <w:ilvl w:val="0"/>
-          <w:numId w:val="2"/>
-        </w:numPr>
-        <w:rPr/>
-      </w:pPr>
-      <w:r>
-        <w:rPr>
-          <w:i/>
-          <w:iCs/>
-        </w:rPr>
-        <w:t>f(..)</w:t>
-      </w:r>
-      <w:r>
-        <w:rPr/>
-        <w:t xml:space="preserve"> be the function executed by the agent on the specified inputs in order to draw inferences</w:t>
-      </w:r>
-    </w:p>
-    <w:p>
-      <w:pPr>
-        <w:pStyle w:val="Normal"/>
-        <w:rPr/>
-      </w:pPr>
-      <w:r>
-        <w:rPr>
-          <w:i/>
-          <w:iCs/>
-        </w:rPr>
-        <w:t>M</w:t>
-      </w:r>
-      <w:r>
-        <w:rPr/>
-        <w:t xml:space="preserve"> </w:t>
-      </w:r>
-      <w:r>
-        <w:rPr/>
-        <w:t>can be thought of as an agent's "theory of mind", because it relates not only to itself but also to its ability to predict the hidden mental state of others.</w:t>
-      </w:r>
-    </w:p>
-    <w:p>
-      <w:pPr>
-        <w:pStyle w:val="Heading2"/>
-        <w:rPr/>
-      </w:pPr>
-      <w:r>
         <w:rPr/>
         <w:t>Iteration 1</w:t>
       </w:r>
@@ -2291,11 +2318,7 @@
       </w:r>
       <w:r>
         <w:rPr/>
-        <w:t xml:space="preserve"> be an inference produced as the result of a processing step, such that it does not draw any reference to</w:t>
-      </w:r>
-      <w:r>
-        <w:rPr/>
-        <w:t xml:space="preserve"> </w:t>
+        <w:t xml:space="preserve"> be an inference produced as the result of a processing step, such that it does not draw any reference to </w:t>
       </w:r>
       <w:r>
         <w:rPr>
@@ -2528,6 +2551,10 @@
     <w:p>
       <w:pPr>
         <w:pStyle w:val="Heading2"/>
+        <w:numPr>
+          <w:ilvl w:val="1"/>
+          <w:numId w:val="2"/>
+        </w:numPr>
         <w:rPr/>
       </w:pPr>
       <w:r>
@@ -2705,6 +2732,10 @@
     <w:p>
       <w:pPr>
         <w:pStyle w:val="Heading2"/>
+        <w:numPr>
+          <w:ilvl w:val="1"/>
+          <w:numId w:val="2"/>
+        </w:numPr>
         <w:rPr/>
       </w:pPr>
       <w:r>
@@ -2969,161 +3000,25 @@
     <w:p>
       <w:pPr>
         <w:pStyle w:val="Heading1"/>
-        <w:rPr/>
-      </w:pPr>
-      <w:r>
-        <w:rPr/>
-        <w:t>Consciousness</w:t>
-      </w:r>
-    </w:p>
-    <w:p>
-      <w:pPr>
-        <w:pStyle w:val="Normal"/>
-        <w:rPr/>
-      </w:pPr>
-      <w:r>
-        <w:rPr/>
-        <w:t>In the consideration of conscious experience, two closely incident but distinct forms have been identified:</w:t>
-      </w:r>
-    </w:p>
-    <w:p>
-      <w:pPr>
-        <w:pStyle w:val="Normal"/>
         <w:numPr>
           <w:ilvl w:val="0"/>
-          <w:numId w:val="3"/>
+          <w:numId w:val="2"/>
         </w:numPr>
         <w:rPr/>
       </w:pPr>
       <w:r>
-        <w:rPr>
-          <w:i/>
-          <w:iCs/>
-        </w:rPr>
-        <w:t>Access consciousness</w:t>
-      </w:r>
-      <w:r>
-        <w:rPr/>
-        <w:t xml:space="preserve"> (A-Cs) refers to state representations that are "(1) inferentially</w:t>
-      </w:r>
-      <w:r>
-        <w:rPr/>
-        <w:t xml:space="preserve"> </w:t>
-      </w:r>
-      <w:r>
-        <w:rPr/>
-        <w:t xml:space="preserve">promiscuous, that is, poised for use as a premise in reasoning, (2) poised for rational control of action, and (3) poised for rational control of speech." (Block, 1995). In other words, A-Cs is the data content that has a direct influence on subsequent thought. For example, generally the data content of access consciousness can be directly consciously thought about and reported on via speech or other actions; although research suggests that some information can influence our subsequent thought without us being aware of it, such as in the example of </w:t>
-      </w:r>
-      <w:r>
-        <w:rPr/>
-        <w:t>blind-sight</w:t>
-      </w:r>
-      <w:r>
-        <w:rPr/>
-        <w:t xml:space="preserve"> (Block, 1995).</w:t>
-      </w:r>
-    </w:p>
-    <w:p>
-      <w:pPr>
-        <w:pStyle w:val="Normal"/>
-        <w:numPr>
-          <w:ilvl w:val="0"/>
-          <w:numId w:val="3"/>
-        </w:numPr>
-        <w:rPr/>
-      </w:pPr>
-      <w:r>
-        <w:rPr>
-          <w:i/>
-          <w:iCs/>
-        </w:rPr>
-        <w:t>Phenomenal consciousness</w:t>
-      </w:r>
-      <w:r>
-        <w:rPr/>
-        <w:t xml:space="preserve"> (P-Cs) refers to the question of why a physical bundle of matter should have a subjective experience anything at all. It is often described as "what it is like" (Nagel, 1974) to be a conscious organism. In approximate terms, P-Cs is the phenomenal aspect of having experience of access consciousness. Some authors believe that there is not an exact one-to-one relation between A-Cs and P-Cs; that, while they largely correlate, one can have P-Cs without A-Cs, and vice versa. That remains an open question, for which this paper does not attempt to address.</w:t>
-      </w:r>
-    </w:p>
-    <w:p>
-      <w:pPr>
-        <w:pStyle w:val="Normal"/>
-        <w:rPr/>
-      </w:pPr>
-      <w:commentRangeStart w:id="2"/>
-      <w:r>
-        <w:rPr/>
-        <w:t xml:space="preserve">The Visceral Loop has implications for understanding consciousness, particularly in terms of A-Cs. As will be seen, based on the Visceral Loop, one can make a strong argument that associates the </w:t>
-      </w:r>
-      <w:r>
-        <w:rPr/>
-        <w:t>behaviors</w:t>
-      </w:r>
-      <w:r>
-        <w:rPr/>
-        <w:t xml:space="preserve"> of the underlying </w:t>
-      </w:r>
-      <w:r>
-        <w:rPr/>
-        <w:t>modeling</w:t>
-      </w:r>
-      <w:r>
-        <w:rPr/>
-        <w:t xml:space="preserve"> mechanism to limits on the ability for self-reference and to the ability for an individual to </w:t>
-      </w:r>
-      <w:r>
-        <w:rPr/>
-        <w:t>recognize</w:t>
-      </w:r>
-      <w:r>
-        <w:rPr/>
-        <w:t xml:space="preserve"> their own consciousness. In a weaker form that can be related to the content of P-Cs.</w:t>
-      </w:r>
-      <w:commentRangeEnd w:id="2"/>
-      <w:r>
-        <w:commentReference w:id="2"/>
-      </w:r>
-      <w:r>
-        <w:rPr/>
-      </w:r>
-    </w:p>
-    <w:p>
-      <w:pPr>
-        <w:pStyle w:val="Normal"/>
-        <w:rPr/>
-      </w:pPr>
-      <w:r>
-        <w:rPr/>
-        <w:t>To avoid confusion in the sections that follow, this paper uses the term "data content" when talking about both A-Cs and P-Cs. In that context, it is used to draw a distinction between what is present or included within A-Cs or P-Cs, respectively, and what is not. For example whether or not someone can see and report on something within their visual field refers to the data content of A-Cs, and whether or not someone phenomenally experiences pain refers to the data content of P-Cs.</w:t>
-      </w:r>
-    </w:p>
-    <w:p>
-      <w:pPr>
-        <w:pStyle w:val="Normal"/>
-        <w:rPr/>
-      </w:pPr>
-      <w:r>
-        <w:rPr/>
-        <w:t>What follows are three examples of the descriptive power of the Visceral Loop applied to consciousness.</w:t>
-      </w:r>
-    </w:p>
-    <w:p>
-      <w:pPr>
-        <w:pStyle w:val="Heading2"/>
-        <w:rPr/>
-      </w:pPr>
-      <w:r>
-        <w:rPr/>
-        <w:t>Concluding oneself as conscious</w:t>
-      </w:r>
-    </w:p>
-    <w:p>
-      <w:pPr>
-        <w:pStyle w:val="Normal"/>
-        <w:rPr/>
-      </w:pPr>
-      <w:r>
-        <w:rPr/>
-        <w:t>In this first example, the Visceral Loop is applied to understand the thought processes whereby an individual concludes themselves as conscious. Consider the following sequence of internal mental observations:</w:t>
+        <w:rPr/>
+        <w:t>Consciousness</w:t>
+      </w:r>
+    </w:p>
+    <w:p>
+      <w:pPr>
+        <w:pStyle w:val="Normal"/>
+        <w:rPr/>
+      </w:pPr>
+      <w:r>
+        <w:rPr/>
+        <w:t>In the consideration of conscious experience, two closely incident but distinct forms have been identified:</w:t>
       </w:r>
     </w:p>
     <w:p>
@@ -3136,8 +3031,15 @@
         <w:rPr/>
       </w:pPr>
       <w:r>
-        <w:rPr/>
-        <w:t>"What's that red blob in the tree? Oh, it's an apple".</w:t>
+        <w:rPr>
+          <w:i/>
+          <w:iCs/>
+        </w:rPr>
+        <w:t>Access consciousness</w:t>
+      </w:r>
+      <w:r>
+        <w:rPr/>
+        <w:t xml:space="preserve"> (A-Cs) refers to state representations that are "(1) inferentially promiscuous, that is, poised for use as a premise in reasoning, (2) poised for rational control of action, and (3) poised for rational control of speech." (Block, 1995). In other words, A-Cs is the data content that has a direct influence on subsequent thought. For example, generally the data content of access consciousness can be directly consciously thought about and reported on via speech or other actions; although research suggests that some information can influence our subsequent thought without us being aware of it, such as in the example of blind-sight (Block, 1995).</w:t>
       </w:r>
     </w:p>
     <w:p>
@@ -3150,8 +3052,77 @@
         <w:rPr/>
       </w:pPr>
       <w:r>
-        <w:rPr/>
-        <w:t>"Those thoughts just came from my mind, and not from the outside world".</w:t>
+        <w:rPr>
+          <w:i/>
+          <w:iCs/>
+        </w:rPr>
+        <w:t>Phenomenal consciousness</w:t>
+      </w:r>
+      <w:r>
+        <w:rPr/>
+        <w:t xml:space="preserve"> (P-Cs) refers to the question of why a physical bundle of matter should have a subjective experience anything at all. It is often described as "what it is like" (Nagel, 1974) to be a conscious organism. In approximate terms, P-Cs is the phenomenal aspect of having experience of access consciousness. Some authors believe that there is not an exact one-to-one relation between A-Cs and P-Cs; that, while they largely correlate, one can have P-Cs without A-Cs, and vice versa. That remains an open question, for which this paper does not attempt to address.</w:t>
+      </w:r>
+    </w:p>
+    <w:p>
+      <w:pPr>
+        <w:pStyle w:val="Normal"/>
+        <w:rPr/>
+      </w:pPr>
+      <w:commentRangeStart w:id="2"/>
+      <w:r>
+        <w:rPr/>
+        <w:t>The Visceral Loop has implications for understanding consciousness, particularly in terms of A-Cs. As will be seen, based on the Visceral Loop, one can make a strong argument that associates the behaviors of the underlying modeling mechanism to limits on the ability for self-reference and to the ability for an individual to recognize their own consciousness. In a weaker form that can be related to the content of P-Cs.</w:t>
+      </w:r>
+      <w:commentRangeEnd w:id="2"/>
+      <w:r>
+        <w:commentReference w:id="2"/>
+      </w:r>
+      <w:r>
+        <w:rPr/>
+      </w:r>
+    </w:p>
+    <w:p>
+      <w:pPr>
+        <w:pStyle w:val="Normal"/>
+        <w:rPr/>
+      </w:pPr>
+      <w:r>
+        <w:rPr/>
+        <w:t>To avoid confusion in the sections that follow, this paper uses the term "data content" when talking about both A-Cs and P-Cs. In that context, it is used to draw a distinction between what is present or included within A-Cs or P-Cs, respectively, and what is not. For example whether or not someone can see and report on something within their visual field refers to the data content of A-Cs, and whether or not someone phenomenally experiences pain refers to the data content of P-Cs.</w:t>
+      </w:r>
+    </w:p>
+    <w:p>
+      <w:pPr>
+        <w:pStyle w:val="Normal"/>
+        <w:rPr/>
+      </w:pPr>
+      <w:r>
+        <w:rPr/>
+        <w:t>What follows are three examples of the descriptive power of the Visceral Loop applied to consciousness.</w:t>
+      </w:r>
+    </w:p>
+    <w:p>
+      <w:pPr>
+        <w:pStyle w:val="Heading2"/>
+        <w:numPr>
+          <w:ilvl w:val="1"/>
+          <w:numId w:val="2"/>
+        </w:numPr>
+        <w:rPr/>
+      </w:pPr>
+      <w:r>
+        <w:rPr/>
+        <w:t>Concluding oneself as conscious</w:t>
+      </w:r>
+    </w:p>
+    <w:p>
+      <w:pPr>
+        <w:pStyle w:val="Normal"/>
+        <w:rPr/>
+      </w:pPr>
+      <w:r>
+        <w:rPr/>
+        <w:t>In this first example, the Visceral Loop is applied to understand the thought processes whereby an individual concludes themselves as conscious. Consider the following sequence of internal mental observations:</w:t>
       </w:r>
     </w:p>
     <w:p>
@@ -3159,7 +3130,35 @@
         <w:pStyle w:val="Normal"/>
         <w:numPr>
           <w:ilvl w:val="0"/>
-          <w:numId w:val="4"/>
+          <w:numId w:val="5"/>
+        </w:numPr>
+        <w:rPr/>
+      </w:pPr>
+      <w:r>
+        <w:rPr/>
+        <w:t>"What's that red blob in the tree? Oh, it's an apple".</w:t>
+      </w:r>
+    </w:p>
+    <w:p>
+      <w:pPr>
+        <w:pStyle w:val="Normal"/>
+        <w:numPr>
+          <w:ilvl w:val="0"/>
+          <w:numId w:val="5"/>
+        </w:numPr>
+        <w:rPr/>
+      </w:pPr>
+      <w:r>
+        <w:rPr/>
+        <w:t>"Those thoughts just came from my mind, and not from the outside world".</w:t>
+      </w:r>
+    </w:p>
+    <w:p>
+      <w:pPr>
+        <w:pStyle w:val="Normal"/>
+        <w:numPr>
+          <w:ilvl w:val="0"/>
+          <w:numId w:val="5"/>
         </w:numPr>
         <w:rPr/>
       </w:pPr>
@@ -3805,6 +3804,10 @@
     <w:p>
       <w:pPr>
         <w:pStyle w:val="Heading2"/>
+        <w:numPr>
+          <w:ilvl w:val="1"/>
+          <w:numId w:val="2"/>
+        </w:numPr>
         <w:rPr/>
       </w:pPr>
       <w:commentRangeStart w:id="3"/>
@@ -3859,30 +3862,6 @@
       <w:r>
         <w:rPr/>
         <w:t>Claim 1:</w:t>
-      </w:r>
-    </w:p>
-    <w:p>
-      <w:pPr>
-        <w:pStyle w:val="Normal"/>
-        <w:numPr>
-          <w:ilvl w:val="0"/>
-          <w:numId w:val="5"/>
-        </w:numPr>
-        <w:rPr/>
-      </w:pPr>
-      <w:r>
-        <w:rPr/>
-        <w:t>All conscious experience is subsequently available for further thought.</w:t>
-      </w:r>
-    </w:p>
-    <w:p>
-      <w:pPr>
-        <w:pStyle w:val="Normal"/>
-        <w:rPr/>
-      </w:pPr>
-      <w:r>
-        <w:rPr/>
-        <w:t>Claim 2:</w:t>
       </w:r>
     </w:p>
     <w:p>
@@ -3896,27 +3875,17 @@
       </w:pPr>
       <w:r>
         <w:rPr/>
-        <w:t>For all thought about conscious experience, the individual can identify that thought as being their own.</w:t>
-      </w:r>
-    </w:p>
-    <w:p>
-      <w:pPr>
-        <w:pStyle w:val="Normal"/>
-        <w:rPr/>
-      </w:pPr>
-      <w:r>
-        <w:rPr/>
-        <w:t>Note that these claims do not assume that all conscious experience is actually thought about; only that it is in principle available for such thought.</w:t>
-      </w:r>
-    </w:p>
-    <w:p>
-      <w:pPr>
-        <w:pStyle w:val="Normal"/>
-        <w:rPr/>
-      </w:pPr>
-      <w:r>
-        <w:rPr/>
-        <w:t>Theorem 1:</w:t>
+        <w:t>All conscious experience is subsequently available for further thought.</w:t>
+      </w:r>
+    </w:p>
+    <w:p>
+      <w:pPr>
+        <w:pStyle w:val="Normal"/>
+        <w:rPr/>
+      </w:pPr>
+      <w:r>
+        <w:rPr/>
+        <w:t>Claim 2:</w:t>
       </w:r>
     </w:p>
     <w:p>
@@ -3930,17 +3899,27 @@
       </w:pPr>
       <w:r>
         <w:rPr/>
-        <w:t>the content of conscious experience is upper bounded by the data about which Visceral Loop iteration 2 inferences can be produced.</w:t>
-      </w:r>
-    </w:p>
-    <w:p>
-      <w:pPr>
-        <w:pStyle w:val="Normal"/>
-        <w:rPr/>
-      </w:pPr>
-      <w:r>
-        <w:rPr/>
-        <w:t>Proof:</w:t>
+        <w:t>For all thought about conscious experience, the individual can identify that thought as being their own.</w:t>
+      </w:r>
+    </w:p>
+    <w:p>
+      <w:pPr>
+        <w:pStyle w:val="Normal"/>
+        <w:rPr/>
+      </w:pPr>
+      <w:r>
+        <w:rPr/>
+        <w:t>Note that these claims do not assume that all conscious experience is actually thought about; only that it is in principle available for such thought.</w:t>
+      </w:r>
+    </w:p>
+    <w:p>
+      <w:pPr>
+        <w:pStyle w:val="Normal"/>
+        <w:rPr/>
+      </w:pPr>
+      <w:r>
+        <w:rPr/>
+        <w:t>Theorem 1:</w:t>
       </w:r>
     </w:p>
     <w:p>
@@ -3954,18 +3933,17 @@
       </w:pPr>
       <w:r>
         <w:rPr/>
-        <w:t xml:space="preserve">The </w:t>
-      </w:r>
-      <w:r>
-        <w:rPr>
-          <w:i/>
-          <w:iCs/>
-        </w:rPr>
-        <w:t>content of conscious experience</w:t>
-      </w:r>
-      <w:r>
-        <w:rPr/>
-        <w:t xml:space="preserve"> here refers to the set of data represented and/or processed within the brain which is consciously experienced by that individual, in distinction to other data represented and/or processed in the brain which is not consciously experienced.</w:t>
+        <w:t>the content of conscious experience is upper bounded by the data about which Visceral Loop iteration 2 inferences can be produced.</w:t>
+      </w:r>
+    </w:p>
+    <w:p>
+      <w:pPr>
+        <w:pStyle w:val="Normal"/>
+        <w:rPr/>
+      </w:pPr>
+      <w:r>
+        <w:rPr/>
+        <w:t>Proof:</w:t>
       </w:r>
     </w:p>
     <w:p>
@@ -3973,13 +3951,24 @@
         <w:pStyle w:val="Normal"/>
         <w:numPr>
           <w:ilvl w:val="0"/>
-          <w:numId w:val="8"/>
+          <w:numId w:val="9"/>
         </w:numPr>
         <w:rPr/>
       </w:pPr>
       <w:r>
         <w:rPr/>
-        <w:t>Thought is a computational process, and thus is a series of inferences.</w:t>
+        <w:t xml:space="preserve">The </w:t>
+      </w:r>
+      <w:r>
+        <w:rPr>
+          <w:i/>
+          <w:iCs/>
+        </w:rPr>
+        <w:t>content of conscious experience</w:t>
+      </w:r>
+      <w:r>
+        <w:rPr/>
+        <w:t xml:space="preserve"> here refers to the set of data represented and/or processed within the brain which is consciously experienced by that individual, in distinction to other data represented and/or processed in the brain which is not consciously experienced.</w:t>
       </w:r>
     </w:p>
     <w:p>
@@ -3987,13 +3976,13 @@
         <w:pStyle w:val="Normal"/>
         <w:numPr>
           <w:ilvl w:val="0"/>
-          <w:numId w:val="8"/>
+          <w:numId w:val="9"/>
         </w:numPr>
         <w:rPr/>
       </w:pPr>
       <w:r>
         <w:rPr/>
-        <w:t>As per claim 1, all of conscious experience must be available for producing subsequent inferences about those conscious experiences.</w:t>
+        <w:t>Thought is a computational process, and thus is a series of inferences.</w:t>
       </w:r>
     </w:p>
     <w:p>
@@ -4001,13 +3990,13 @@
         <w:pStyle w:val="Normal"/>
         <w:numPr>
           <w:ilvl w:val="0"/>
-          <w:numId w:val="8"/>
+          <w:numId w:val="9"/>
         </w:numPr>
         <w:rPr/>
       </w:pPr>
       <w:r>
         <w:rPr/>
-        <w:t>As per claim 2, the individual must be able to identify that they produced those inferences.</w:t>
+        <w:t>As per claim 1, all of conscious experience must be available for producing subsequent inferences about those conscious experiences.</w:t>
       </w:r>
     </w:p>
     <w:p>
@@ -4015,24 +4004,13 @@
         <w:pStyle w:val="Normal"/>
         <w:numPr>
           <w:ilvl w:val="0"/>
-          <w:numId w:val="8"/>
+          <w:numId w:val="9"/>
         </w:numPr>
         <w:rPr/>
       </w:pPr>
       <w:r>
         <w:rPr/>
-        <w:t xml:space="preserve">In order for an individual to identify an inference as being their own, they must have some beliefs about their inference capabilities and how they relate to themselves as an individual entity. This is included in the set </w:t>
-      </w:r>
-      <w:r>
-        <w:rPr>
-          <w:i/>
-          <w:iCs/>
-        </w:rPr>
-        <w:t>M</w:t>
-      </w:r>
-      <w:r>
-        <w:rPr/>
-        <w:t>, which iteration 2 produces inferences in relation to, and which is not directly accessible for inferences within iteration 1.</w:t>
+        <w:t>As per claim 2, the individual must be able to identify that they produced those inferences.</w:t>
       </w:r>
     </w:p>
     <w:p>
@@ -4040,57 +4018,24 @@
         <w:pStyle w:val="Normal"/>
         <w:numPr>
           <w:ilvl w:val="0"/>
-          <w:numId w:val="8"/>
+          <w:numId w:val="9"/>
         </w:numPr>
         <w:rPr/>
       </w:pPr>
       <w:r>
         <w:rPr/>
-        <w:t xml:space="preserve">Imagine some supposed experience, and an inference </w:t>
-      </w:r>
-      <w:r>
-        <w:rPr>
-          <w:i/>
-          <w:iCs/>
-        </w:rPr>
-        <w:t>i</w:t>
-      </w:r>
-      <w:r>
-        <w:rPr/>
-        <w:t xml:space="preserve"> produced about that experience. Additionally imagine that an iteration 2 inference cannot be produced about </w:t>
-      </w:r>
-      <w:r>
-        <w:rPr>
-          <w:i/>
-          <w:iCs/>
-        </w:rPr>
-        <w:t>i</w:t>
-      </w:r>
-      <w:r>
-        <w:rPr/>
-        <w:t xml:space="preserve">, for example, due to some incompatibility of structure, lack of data path to iteration 2 processing capabilities, or inherent limitation in iteration 2 processing capabilities. The inference </w:t>
-      </w:r>
-      <w:r>
-        <w:rPr>
-          <w:i/>
-          <w:iCs/>
-        </w:rPr>
-        <w:t>i</w:t>
-      </w:r>
-      <w:r>
-        <w:rPr/>
-        <w:t xml:space="preserve"> cannot be identified in relation to the individual. As such, the supposed experience fails on Claim 2 and </w:t>
-      </w:r>
-      <w:r>
-        <w:rPr>
-          <w:i/>
-          <w:iCs/>
-        </w:rPr>
-        <w:t>i</w:t>
-      </w:r>
-      <w:r>
-        <w:rPr/>
-        <w:t xml:space="preserve"> must be in actual fact an inference about some sort of non-conscious experience.</w:t>
+        <w:t xml:space="preserve">In order for an individual to identify an inference as being their own, they must have some beliefs about their inference capabilities and how they relate to themselves as an individual entity. This is included in the set </w:t>
+      </w:r>
+      <w:r>
+        <w:rPr>
+          <w:i/>
+          <w:iCs/>
+        </w:rPr>
+        <w:t>M</w:t>
+      </w:r>
+      <w:r>
+        <w:rPr/>
+        <w:t>, which iteration 2 produces inferences in relation to, and which is not directly accessible for inferences within iteration 1.</w:t>
       </w:r>
     </w:p>
     <w:p>
@@ -4098,18 +4043,80 @@
         <w:pStyle w:val="Normal"/>
         <w:numPr>
           <w:ilvl w:val="0"/>
-          <w:numId w:val="8"/>
+          <w:numId w:val="9"/>
         </w:numPr>
         <w:rPr/>
       </w:pPr>
       <w:r>
         <w:rPr/>
+        <w:t xml:space="preserve">Imagine some supposed experience, and an inference </w:t>
+      </w:r>
+      <w:r>
+        <w:rPr>
+          <w:i/>
+          <w:iCs/>
+        </w:rPr>
+        <w:t>i</w:t>
+      </w:r>
+      <w:r>
+        <w:rPr/>
+        <w:t xml:space="preserve"> produced about that experience. Additionally imagine that an iteration 2 inference cannot be produced about </w:t>
+      </w:r>
+      <w:r>
+        <w:rPr>
+          <w:i/>
+          <w:iCs/>
+        </w:rPr>
+        <w:t>i</w:t>
+      </w:r>
+      <w:r>
+        <w:rPr/>
+        <w:t xml:space="preserve">, for example, due to some incompatibility of structure, lack of data path to iteration 2 processing capabilities, or inherent limitation in iteration 2 processing capabilities. The inference </w:t>
+      </w:r>
+      <w:r>
+        <w:rPr>
+          <w:i/>
+          <w:iCs/>
+        </w:rPr>
+        <w:t>i</w:t>
+      </w:r>
+      <w:r>
+        <w:rPr/>
+        <w:t xml:space="preserve"> cannot be identified in relation to the individual. As such, the supposed experience fails on Claim 2 and </w:t>
+      </w:r>
+      <w:r>
+        <w:rPr>
+          <w:i/>
+          <w:iCs/>
+        </w:rPr>
+        <w:t>i</w:t>
+      </w:r>
+      <w:r>
+        <w:rPr/>
+        <w:t xml:space="preserve"> must be in actual fact an inference about some sort of non-conscious experience.</w:t>
+      </w:r>
+    </w:p>
+    <w:p>
+      <w:pPr>
+        <w:pStyle w:val="Normal"/>
+        <w:numPr>
+          <w:ilvl w:val="0"/>
+          <w:numId w:val="9"/>
+        </w:numPr>
+        <w:rPr/>
+      </w:pPr>
+      <w:r>
+        <w:rPr/>
         <w:t>Thus, an experience is not a conscious experience if it can only lead to inferences which cannot be included in an iteration 2 inference.</w:t>
       </w:r>
     </w:p>
     <w:p>
       <w:pPr>
         <w:pStyle w:val="Heading2"/>
+        <w:numPr>
+          <w:ilvl w:val="1"/>
+          <w:numId w:val="2"/>
+        </w:numPr>
         <w:rPr/>
       </w:pPr>
       <w:r>
@@ -4124,19 +4131,7 @@
       </w:pPr>
       <w:r>
         <w:rPr/>
-        <w:t>The Visceral Loop can be used to understand other aspects of thought. For example, fRMI and EEG studies have suggested that we become aware of a decision after it is made (Soon et al, 2008; Libet et al, 1983). At first glance this might seem to suggest that our conscious thought is just some sort of after-the-fact passive summari</w:t>
-      </w:r>
-      <w:r>
-        <w:rPr/>
-        <w:t>z</w:t>
-      </w:r>
-      <w:r>
-        <w:rPr/>
-        <w:t>ation</w:t>
-      </w:r>
-      <w:r>
-        <w:rPr/>
-        <w:t>.</w:t>
+        <w:t>The Visceral Loop can be used to understand other aspects of thought. For example, fRMI and EEG studies have suggested that we become aware of a decision after it is made (Soon et al, 2008; Libet et al, 1983). At first glance this might seem to suggest that our conscious thought is just some sort of after-the-fact passive summarization.</w:t>
       </w:r>
     </w:p>
     <w:p>
@@ -4162,6 +4157,10 @@
     <w:p>
       <w:pPr>
         <w:pStyle w:val="Heading1"/>
+        <w:numPr>
+          <w:ilvl w:val="0"/>
+          <w:numId w:val="2"/>
+        </w:numPr>
         <w:rPr/>
       </w:pPr>
       <w:r>
@@ -4226,14 +4225,7 @@
           <w:i/>
           <w:iCs/>
         </w:rPr>
-        <w:t>interpretant</w:t>
-      </w:r>
-      <w:r>
-        <w:rPr>
-          <w:i/>
-          <w:iCs/>
-        </w:rPr>
-        <w:t>,</w:t>
+        <w:t>interpretant,</w:t>
       </w:r>
       <w:r>
         <w:rPr/>
@@ -4350,6 +4342,10 @@
     <w:p>
       <w:pPr>
         <w:pStyle w:val="Heading1"/>
+        <w:numPr>
+          <w:ilvl w:val="0"/>
+          <w:numId w:val="2"/>
+        </w:numPr>
         <w:rPr/>
       </w:pPr>
       <w:r>
@@ -4398,31 +4394,7 @@
       </w:pPr>
       <w:r>
         <w:rPr/>
-        <w:t xml:space="preserve">This paper makes the claim that agents operating within complex environments and with complex bodies require a trade-off between the inferential computing power of a single processing step versus the use of multiple iterations of a recurrent processing loop. In order to be a "good regulator" of its own non-physical actions, the agent must model its non-physical </w:t>
-      </w:r>
-      <w:r>
-        <w:rPr/>
-        <w:t>behaviors.</w:t>
-      </w:r>
-      <w:r>
-        <w:rPr/>
-        <w:t xml:space="preserve"> Various different forms of such </w:t>
-      </w:r>
-      <w:r>
-        <w:rPr/>
-        <w:t>modeling</w:t>
-      </w:r>
-      <w:r>
-        <w:rPr/>
-        <w:t xml:space="preserve"> are possible, and the </w:t>
-      </w:r>
-      <w:r>
-        <w:rPr/>
-        <w:t>characterizations</w:t>
-      </w:r>
-      <w:r>
-        <w:rPr/>
-        <w:t xml:space="preserve"> offered by the Visceral Loop provide an insight into what kinds of self-referential thought are possible depending on the kind of model in use.</w:t>
+        <w:t>This paper makes the claim that agents operating within complex environments and with complex bodies require a trade-off between the inferential computing power of a single processing step versus the use of multiple iterations of a recurrent processing loop. In order to be a "good regulator" of its own non-physical actions, the agent must model its non-physical behaviors. Various different forms of such modeling are possible, and the characterizations offered by the Visceral Loop provide an insight into what kinds of self-referential thought are possible depending on the kind of model in use.</w:t>
       </w:r>
     </w:p>
     <w:p>
@@ -4462,6 +4434,10 @@
     <w:p>
       <w:pPr>
         <w:pStyle w:val="Heading1"/>
+        <w:numPr>
+          <w:ilvl w:val="0"/>
+          <w:numId w:val="2"/>
+        </w:numPr>
         <w:rPr/>
       </w:pPr>
       <w:r>
@@ -4483,6 +4459,10 @@
     <w:p>
       <w:pPr>
         <w:pStyle w:val="Heading1"/>
+        <w:numPr>
+          <w:ilvl w:val="0"/>
+          <w:numId w:val="2"/>
+        </w:numPr>
         <w:rPr/>
       </w:pPr>
       <w:r>
@@ -4507,6 +4487,10 @@
     <w:p>
       <w:pPr>
         <w:pStyle w:val="Heading1"/>
+        <w:numPr>
+          <w:ilvl w:val="0"/>
+          <w:numId w:val="2"/>
+        </w:numPr>
         <w:rPr/>
       </w:pPr>
       <w:commentRangeStart w:id="7"/>
@@ -4530,7 +4514,53 @@
       </w:pPr>
       <w:r>
         <w:rPr/>
-        <w:t>Block, N. (1995). On a confusion about a function of consciousness. Brain and Behavioral Sciences, 18(2), pp 227–247. https://doi.org/10.1017/S0140525X00038188. \[[Full Text](https://www.nyu.edu/gsas/dept/philo/faculty/block/papers/1995_Function.pdf)\]</w:t>
+        <w:t>Block, N. (1995). On a confusion about a function of consciousness.</w:t>
+      </w:r>
+      <w:r>
+        <w:rPr/>
+        <w:t xml:space="preserve"> Behav. Brain Sci.</w:t>
+      </w:r>
+      <w:r>
+        <w:rPr/>
+        <w:t>, 18</w:t>
+      </w:r>
+      <w:r>
+        <w:rPr/>
+        <w:t>:</w:t>
+      </w:r>
+      <w:r>
+        <w:rPr/>
+        <w:t>2, 227–247. doi</w:t>
+      </w:r>
+      <w:r>
+        <w:rPr/>
+        <w:t>:</w:t>
+      </w:r>
+      <w:r>
+        <w:rPr/>
+        <w:t>10.1017/S0140525X00038188</w:t>
+      </w:r>
+      <w:r>
+        <w:rPr/>
+        <w:t>.</w:t>
+      </w:r>
+    </w:p>
+    <w:p>
+      <w:pPr>
+        <w:pStyle w:val="Normal"/>
+        <w:rPr/>
+      </w:pPr>
+      <w:r>
+        <w:rPr/>
+        <w:t>Chalmers, D. J. (1995). Facing up to the problem of consciousness. J. Conscious. Stud.</w:t>
+      </w:r>
+      <w:r>
+        <w:rPr/>
+        <w:t>,</w:t>
+      </w:r>
+      <w:r>
+        <w:rPr/>
+        <w:t xml:space="preserve"> 2:3, 200-19. doi:10.1093/acprof:oso/9780195311105.003.0001.</w:t>
       </w:r>
     </w:p>
     <w:p>
@@ -4541,7 +4571,15 @@
       </w:pPr>
       <w:r>
         <w:rPr/>
-        <w:t>Chalmers, D. J. (1995). Facing up to the problem of consciousness. Journal of Consciousness Studies 2(3): pp 200-19. http://dx.doi.org/10.1093/acprof:oso/9780195311105.003.0001. \[[Full Text](http://consc.net/papers/facing.pdf)\]</w:t>
+        <w:t xml:space="preserve">Colagrosso, M. D., and Mozer, M. C. (2004). Theories Of Access Consciousness. </w:t>
+      </w:r>
+      <w:r>
+        <w:rPr/>
+        <w:t>Neur</w:t>
+      </w:r>
+      <w:r>
+        <w:rPr/>
+        <w:t>NIPS 2004.</w:t>
       </w:r>
     </w:p>
     <w:p>
@@ -4552,7 +4590,30 @@
       </w:pPr>
       <w:r>
         <w:rPr/>
-        <w:t>Colagrosso, M. D., and Mozer, M. C. (2004). Theories Of Access Consciousness. NIPS 2004. \[[Full Text](https://proceedings.neurips.cc/paper/2004/file/ff2cc3b8c7caeaa068f2abbc234583f5-Paper.pdf)\]</w:t>
+        <w:t>Conant, R. C., and Ashby, W. R. (1970). Every good regulator of a system must be a model of that system. Int. J. Systems Sci., 1</w:t>
+      </w:r>
+      <w:r>
+        <w:rPr/>
+        <w:t>:</w:t>
+      </w:r>
+      <w:r>
+        <w:rPr/>
+        <w:t xml:space="preserve">2, 89-97. </w:t>
+      </w:r>
+      <w:r>
+        <w:rPr>
+          <w:rFonts w:eastAsia="Calibri" w:cs="" w:cstheme="minorBidi" w:eastAsiaTheme="minorHAnsi"/>
+          <w:color w:val="auto"/>
+          <w:kern w:val="0"/>
+          <w:sz w:val="24"/>
+          <w:szCs w:val="22"/>
+          <w:lang w:val="en-US" w:eastAsia="en-US" w:bidi="ar-SA"/>
+        </w:rPr>
+        <w:t>doi:</w:t>
+      </w:r>
+      <w:r>
+        <w:rPr/>
+        <w:t>10.1080/00207727008920220.</w:t>
       </w:r>
     </w:p>
     <w:p>
@@ -4563,7 +4624,50 @@
       </w:pPr>
       <w:r>
         <w:rPr/>
-        <w:t>Conant, R. C., and Ashby, W. R. (1970). Every good regulator of a system must be a model of that system. Int. J. Systems Sci., vol. 1, No. 2, pp 89-97. https://doi.org/10.1080/00207727008920220. \[[Full Text](http://pespmc1.vub.ac.be/books/Conant_Ashby.pdf)\]</w:t>
+        <w:t xml:space="preserve">Giovanni, P., Rigoli, F., </w:t>
+      </w:r>
+      <w:r>
+        <w:rPr/>
+        <w:t xml:space="preserve">and </w:t>
+      </w:r>
+      <w:r>
+        <w:rPr/>
+        <w:t xml:space="preserve">Friston, K. J. (2018). Hierarchical Active Inference: A Theory of Motivated Control. Trends in Cognitive Sciences, </w:t>
+      </w:r>
+      <w:r>
+        <w:rPr/>
+        <w:t>2:4</w:t>
+      </w:r>
+      <w:r>
+        <w:rPr/>
+        <w:t xml:space="preserve">, </w:t>
+      </w:r>
+      <w:r>
+        <w:rPr/>
+        <w:t xml:space="preserve">pp </w:t>
+      </w:r>
+      <w:r>
+        <w:rPr/>
+        <w:t xml:space="preserve">294-306. </w:t>
+      </w:r>
+      <w:r>
+        <w:rPr>
+          <w:rFonts w:eastAsia="Calibri" w:cs="" w:cstheme="minorBidi" w:eastAsiaTheme="minorHAnsi"/>
+          <w:color w:val="auto"/>
+          <w:kern w:val="0"/>
+          <w:sz w:val="24"/>
+          <w:szCs w:val="22"/>
+          <w:lang w:val="en-US" w:eastAsia="en-US" w:bidi="ar-SA"/>
+        </w:rPr>
+        <w:t>doi:</w:t>
+      </w:r>
+      <w:r>
+        <w:rPr/>
+        <w:t>10.1016/j.tics.2018.01.009</w:t>
+      </w:r>
+      <w:r>
+        <w:rPr/>
+        <w:t>.</w:t>
       </w:r>
     </w:p>
     <w:p>
@@ -4574,7 +4678,15 @@
       </w:pPr>
       <w:r>
         <w:rPr/>
-        <w:t>Giovanni, P., Rigoli, F., Friston, K. J. (2018). Hierarchical Active Inference: A Theory of Motivated Control. Trends in Cognitive Sciences, Volume 22, Issue 4, 294 - 306. https://doi.org/10.1016/j.tics.2018.01.009</w:t>
+        <w:t xml:space="preserve">Goodfellow, I., Bengio, Y., </w:t>
+      </w:r>
+      <w:r>
+        <w:rPr/>
+        <w:t>and</w:t>
+      </w:r>
+      <w:r>
+        <w:rPr/>
+        <w:t xml:space="preserve"> Courville, A. (2016). Deep learning. MIT Press.</w:t>
       </w:r>
     </w:p>
     <w:p>
@@ -4585,7 +4697,7 @@
       </w:pPr>
       <w:r>
         <w:rPr/>
-        <w:t>Goodfellow, I., Bengio, Y., &amp; Courville, A. (2016). Deep learning. MIT Press.</w:t>
+        <w:t>Graziano, M. S. A., and Kastner, S. (2011). Human consciousness and its relationship to social neuroscience: a novel hypothesis. Cogn. Neurosci. 2, 98–113. doi:10.1080/17588928.2011.565121</w:t>
       </w:r>
     </w:p>
     <w:p>
@@ -4596,7 +4708,22 @@
       </w:pPr>
       <w:r>
         <w:rPr/>
-        <w:t>Graziano, M. S. A., and Kastner, S. (2011). Human consciousness and its relationship to social neuroscience: a novel hypothesis. Cogn. Neurosci. 2, 98–113. doi:10.1080/17588928.2011.565121</w:t>
+        <w:t xml:space="preserve">Graziano, M. S. A. (2017). The Attention Schema Theory: A Foundation for Engineering Artificial Consciousnes. Front. Robot. AI. </w:t>
+      </w:r>
+      <w:r>
+        <w:rPr>
+          <w:rFonts w:eastAsia="Calibri" w:cs="" w:cstheme="minorBidi" w:eastAsiaTheme="minorHAnsi"/>
+          <w:color w:val="auto"/>
+          <w:kern w:val="0"/>
+          <w:sz w:val="24"/>
+          <w:szCs w:val="22"/>
+          <w:lang w:val="en-US" w:eastAsia="en-US" w:bidi="ar-SA"/>
+        </w:rPr>
+        <w:t>doi:</w:t>
+      </w:r>
+      <w:r>
+        <w:rPr/>
+        <w:t>10.3389/frobt.2017.00060.</w:t>
       </w:r>
     </w:p>
     <w:p>
@@ -4607,7 +4734,23 @@
       </w:pPr>
       <w:r>
         <w:rPr/>
-        <w:t>Graziano, M. S. A. (2017). The Attention Schema Theory: A Foundation for Engineering Artificial Consciousnes. Front. Robot. AI. https://doi.org/10.3389/frobt.2017.00060.</w:t>
+        <w:t>Kubilius, J., Schrimpf, M., Kar, K., Rajalingham, R., Hong, H., Majaj, N., Issa, E.,</w:t>
+      </w:r>
+      <w:r>
+        <w:rPr/>
+        <w:t xml:space="preserve"> et al</w:t>
+      </w:r>
+      <w:r>
+        <w:rPr/>
+        <w:t xml:space="preserve">. (2019). Brain-like object recognition with high-performing shallow recurrent anns. </w:t>
+      </w:r>
+      <w:r>
+        <w:rPr/>
+        <w:t>NeurIPS 2019</w:t>
+      </w:r>
+      <w:r>
+        <w:rPr/>
+        <w:t>, 12805-12816.</w:t>
       </w:r>
     </w:p>
     <w:p>
@@ -4618,7 +4761,53 @@
       </w:pPr>
       <w:r>
         <w:rPr/>
-        <w:t>Kubilius, J., Schrimpf, M., Kar, K., Rajalingham, R., Hong, H., Majaj, N., Issa, E., Bashivan, P., Prescott-Roy, J., Schmidt, K., Nayebi, A., Bear, D., Yamins, D. L., DiCarlo, J.J. (2019). Brain-like object recognition with high-performing shallow recurrent anns. Advances in Neural Information Processing Systems, pp. 12805-12816. https://papers.nips.cc/paper/2019/hash/7813d1590d28a7dd372ad54b5d29d033-Abstract.html.</w:t>
+        <w:t xml:space="preserve">Lazaridis, A., Fachantidis, A., </w:t>
+      </w:r>
+      <w:r>
+        <w:rPr>
+          <w:rFonts w:eastAsia="Calibri" w:cs="" w:cstheme="minorBidi" w:eastAsiaTheme="minorHAnsi"/>
+          <w:color w:val="auto"/>
+          <w:kern w:val="0"/>
+          <w:sz w:val="24"/>
+          <w:szCs w:val="22"/>
+          <w:lang w:val="en-US" w:eastAsia="en-US" w:bidi="ar-SA"/>
+        </w:rPr>
+        <w:t>and</w:t>
+      </w:r>
+      <w:r>
+        <w:rPr/>
+        <w:t xml:space="preserve"> Vlahavas, I. (2020). Deep Reinforcement Learning: A State-of-the-Art Walkthrough.</w:t>
+      </w:r>
+      <w:r>
+        <w:rPr/>
+        <w:t xml:space="preserve"> </w:t>
+      </w:r>
+      <w:r>
+        <w:rPr/>
+        <w:t xml:space="preserve">J. Artif. Intell. Res., 69, </w:t>
+      </w:r>
+      <w:r>
+        <w:rPr/>
+        <w:t xml:space="preserve">pp </w:t>
+      </w:r>
+      <w:r>
+        <w:rPr/>
+        <w:t xml:space="preserve">1421-1471. </w:t>
+      </w:r>
+      <w:r>
+        <w:rPr>
+          <w:rFonts w:eastAsia="Calibri" w:cs="" w:cstheme="minorBidi" w:eastAsiaTheme="minorHAnsi"/>
+          <w:color w:val="auto"/>
+          <w:kern w:val="0"/>
+          <w:sz w:val="24"/>
+          <w:szCs w:val="22"/>
+          <w:lang w:val="en-US" w:eastAsia="en-US" w:bidi="ar-SA"/>
+        </w:rPr>
+        <w:t>doi:</w:t>
+      </w:r>
+      <w:r>
+        <w:rPr/>
+        <w:t>10.1613/jair.1.12412.</w:t>
       </w:r>
     </w:p>
     <w:p>
@@ -4629,7 +4818,49 @@
       </w:pPr>
       <w:r>
         <w:rPr/>
-        <w:t>Lazaridis, A., Fachantidis, A., &amp; Vlahavas, I. (2020). Deep Reinforcement Learning: A State-of-the-Art Walkthrough. J. Artif. Intell. Res., 69, 1421-1471. https://doi.org/10.1613/jair.1.12412. \[[Full Text](https://jair.org/index.php/jair/article/view/12412/26638)\]</w:t>
+        <w:t xml:space="preserve">Libet, B., Gleason, C. A., Wright, E. W., </w:t>
+      </w:r>
+      <w:r>
+        <w:rPr/>
+        <w:t>and</w:t>
+      </w:r>
+      <w:r>
+        <w:rPr/>
+        <w:t xml:space="preserve"> Pearl, D. K. (1983). Time of conscious intention to act in relation to onset of cerebral activity (readiness-potential). The unconscious initiation of a freely voluntary act. Brain: a journal of neurology, 106</w:t>
+      </w:r>
+      <w:r>
+        <w:rPr/>
+        <w:t>:</w:t>
+      </w:r>
+      <w:r>
+        <w:rPr>
+          <w:rFonts w:eastAsia="Calibri" w:cs="" w:cstheme="minorBidi" w:eastAsiaTheme="minorHAnsi"/>
+          <w:color w:val="auto"/>
+          <w:kern w:val="0"/>
+          <w:sz w:val="24"/>
+          <w:szCs w:val="22"/>
+          <w:lang w:val="en-US" w:eastAsia="en-US" w:bidi="ar-SA"/>
+        </w:rPr>
+        <w:t>3</w:t>
+      </w:r>
+      <w:r>
+        <w:rPr/>
+        <w:t xml:space="preserve">, 623–642. </w:t>
+      </w:r>
+      <w:r>
+        <w:rPr>
+          <w:rFonts w:eastAsia="Calibri" w:cs="" w:cstheme="minorBidi" w:eastAsiaTheme="minorHAnsi"/>
+          <w:color w:val="auto"/>
+          <w:kern w:val="0"/>
+          <w:sz w:val="24"/>
+          <w:szCs w:val="22"/>
+          <w:lang w:val="en-US" w:eastAsia="en-US" w:bidi="ar-SA"/>
+        </w:rPr>
+        <w:t>doi:</w:t>
+      </w:r>
+      <w:r>
+        <w:rPr/>
+        <w:t>10.1093/brain/106.3.623.</w:t>
       </w:r>
     </w:p>
     <w:p>
@@ -4638,9 +4869,17 @@
         <w:spacing w:before="120" w:after="240"/>
         <w:rPr/>
       </w:pPr>
-      <w:r>
-        <w:rPr/>
-        <w:t>Libet, B., Gleason, C. A., Wright, E. W., &amp; Pearl, D. K. (1983). Time of conscious intention to act in relation to onset of cerebral activity (readiness-potential). The unconscious initiation of a freely voluntary act. Brain : a journal of neurology, 106 (Pt 3), 623–642. https://doi.org/10.1093/brain/106.3.623. \[[Full Text](https://www.researchgate.net/publication/16556603_Time_of_Conscious_Intention_to_Act_in_Relation_to_Onset_of_Cerebral_Activity_Readiness-Potential_The_Unconscious_Initiation_of_a_Freely_Voluntary_Act)\]</w:t>
+      <w:commentRangeStart w:id="8"/>
+      <w:r>
+        <w:rPr/>
+        <w:t>Millidge, B., Seth, A., Buckley, C. L. Predictive Coding: a Theoretical and Experimental Review. https://arxiv.org/abs/2107.12979</w:t>
+      </w:r>
+      <w:commentRangeEnd w:id="8"/>
+      <w:r>
+        <w:commentReference w:id="8"/>
+      </w:r>
+      <w:r>
+        <w:rPr/>
       </w:r>
     </w:p>
     <w:p>
@@ -4651,7 +4890,26 @@
       </w:pPr>
       <w:r>
         <w:rPr/>
-        <w:t>Millidge, B., Seth, A., Buckley, C. L. Predictive Coding: a Theoretical and Experimental Review. https://arxiv.org/abs/2107.12979</w:t>
+        <w:t xml:space="preserve">Morasso, P., Casadio, M., Mohan, V., Rea, F., and Zenzeri, J. (2015). Revisiting the body-schema concept in the context of whole-body postural-focal dynamics. Front. Hum. Neurosci. 9:83. </w:t>
+      </w:r>
+      <w:r>
+        <w:rPr>
+          <w:rFonts w:eastAsia="Calibri" w:cs="" w:cstheme="minorBidi" w:eastAsiaTheme="minorHAnsi"/>
+          <w:color w:val="auto"/>
+          <w:kern w:val="0"/>
+          <w:sz w:val="24"/>
+          <w:szCs w:val="22"/>
+          <w:lang w:val="en-US" w:eastAsia="en-US" w:bidi="ar-SA"/>
+        </w:rPr>
+        <w:t>doi:</w:t>
+      </w:r>
+      <w:r>
+        <w:rPr/>
+        <w:t>10.3389/fnhum.2015.00083</w:t>
+      </w:r>
+      <w:r>
+        <w:rPr/>
+        <w:t>.</w:t>
       </w:r>
     </w:p>
     <w:p>
@@ -4662,7 +4920,30 @@
       </w:pPr>
       <w:r>
         <w:rPr/>
-        <w:t>Morasso, P., Casadio, M., Mohan, V., Rea, F., and Zenzeri, J. (2015). Revisiting the body-schema concept in the context of whole-body postural-focal dynamics. Front. Hum. Neurosci. 9:83. https://doi.org/10.3389/fnhum.2015.00083</w:t>
+        <w:t>Nagel, T. (1974). What Is It Like to Be a Bat?. The Philosophical Review, 83</w:t>
+      </w:r>
+      <w:r>
+        <w:rPr/>
+        <w:t>:</w:t>
+      </w:r>
+      <w:r>
+        <w:rPr/>
+        <w:t xml:space="preserve">4, 435–450. </w:t>
+      </w:r>
+      <w:r>
+        <w:rPr>
+          <w:rFonts w:eastAsia="Calibri" w:cs="" w:cstheme="minorBidi" w:eastAsiaTheme="minorHAnsi"/>
+          <w:color w:val="auto"/>
+          <w:kern w:val="0"/>
+          <w:sz w:val="24"/>
+          <w:szCs w:val="22"/>
+          <w:lang w:val="en-US" w:eastAsia="en-US" w:bidi="ar-SA"/>
+        </w:rPr>
+        <w:t>doi:</w:t>
+      </w:r>
+      <w:r>
+        <w:rPr/>
+        <w:t>10.2307/2183914.</w:t>
       </w:r>
     </w:p>
     <w:p>
@@ -4673,7 +4954,54 @@
       </w:pPr>
       <w:r>
         <w:rPr/>
-        <w:t>Nagel, T. (1974). What Is It Like to Be a Bat?. The Philosophical Review, 83(4), 435–450. https://doi.org/10.2307/2183914. \[[Full Text](https://warwick.ac.uk/fac/cross_fac/iatl/study/ugmodules/humananimalstudies/lectures/32/nagel_bat.pdf)\]</w:t>
+        <w:t>Proske, U.,</w:t>
+      </w:r>
+      <w:r>
+        <w:rPr/>
+        <w:t xml:space="preserve"> </w:t>
+      </w:r>
+      <w:r>
+        <w:rPr/>
+        <w:t>and</w:t>
+      </w:r>
+      <w:r>
+        <w:rPr/>
+        <w:t xml:space="preserve"> </w:t>
+      </w:r>
+      <w:r>
+        <w:rPr/>
+        <w:t>Gandevia, S. C. (2012). The Proprioceptive Senses: Their Roles in Signaling Body Shape, Body Position and Movement, and Muscle Force. Physiol. Rev.</w:t>
+      </w:r>
+      <w:r>
+        <w:rPr/>
+        <w:t xml:space="preserve">, </w:t>
+      </w:r>
+      <w:r>
+        <w:rPr/>
+        <w:t>92:4,</w:t>
+      </w:r>
+      <w:r>
+        <w:rPr/>
+        <w:t xml:space="preserve"> </w:t>
+      </w:r>
+      <w:r>
+        <w:rPr/>
+        <w:t xml:space="preserve">1651-1697. </w:t>
+      </w:r>
+      <w:r>
+        <w:rPr>
+          <w:rFonts w:eastAsia="Calibri" w:cs="" w:cstheme="minorBidi" w:eastAsiaTheme="minorHAnsi"/>
+          <w:color w:val="auto"/>
+          <w:kern w:val="0"/>
+          <w:sz w:val="24"/>
+          <w:szCs w:val="22"/>
+          <w:lang w:val="en-US" w:eastAsia="en-US" w:bidi="ar-SA"/>
+        </w:rPr>
+        <w:t>doi:</w:t>
+      </w:r>
+      <w:r>
+        <w:rPr/>
+        <w:t>10.1152/physrev.00048.2011.</w:t>
       </w:r>
     </w:p>
     <w:p>
@@ -4684,7 +5012,77 @@
       </w:pPr>
       <w:r>
         <w:rPr/>
-        <w:t>Proske, U., and Gandevia, S. C. (2012). The Proprioceptive Senses: Their Roles in Signaling Body Shape, Body Position and Movement, and Muscle Force. Physiological Reviews 2012 92:4, pp 1651-1697. https://doi.org/10.1152/physrev.00048.2011.</w:t>
+        <w:t xml:space="preserve">Rosenthal, D. M. (1997). </w:t>
+      </w:r>
+      <w:r>
+        <w:rPr/>
+        <w:t>"</w:t>
+      </w:r>
+      <w:r>
+        <w:rPr/>
+        <w:t>A Theory of Consciousness</w:t>
+      </w:r>
+      <w:r>
+        <w:rPr/>
+        <w:t>,"</w:t>
+      </w:r>
+      <w:r>
+        <w:rPr/>
+        <w:t xml:space="preserve"> </w:t>
+      </w:r>
+      <w:r>
+        <w:rPr/>
+        <w:t>i</w:t>
+      </w:r>
+      <w:r>
+        <w:rPr/>
+        <w:t>n The Nature of Consciousness: Philosophical Debates</w:t>
+      </w:r>
+      <w:r>
+        <w:rPr/>
+        <w:t xml:space="preserve">, ed. </w:t>
+      </w:r>
+      <w:r>
+        <w:rPr/>
+        <w:t xml:space="preserve">N. Block, O. Flanagan, </w:t>
+      </w:r>
+      <w:r>
+        <w:rPr>
+          <w:rFonts w:eastAsia="Calibri" w:cs="" w:cstheme="minorBidi" w:eastAsiaTheme="minorHAnsi"/>
+          <w:color w:val="auto"/>
+          <w:kern w:val="0"/>
+          <w:sz w:val="24"/>
+          <w:szCs w:val="22"/>
+          <w:lang w:val="en-US" w:eastAsia="en-US" w:bidi="ar-SA"/>
+        </w:rPr>
+        <w:t>and</w:t>
+      </w:r>
+      <w:r>
+        <w:rPr/>
+        <w:t xml:space="preserve"> G. Güzeldere</w:t>
+      </w:r>
+      <w:r>
+        <w:rPr/>
+        <w:t xml:space="preserve"> (Cambridge, </w:t>
+      </w:r>
+      <w:r>
+        <w:rPr>
+          <w:rFonts w:eastAsia="Calibri" w:cs="" w:cstheme="minorBidi" w:eastAsiaTheme="minorHAnsi"/>
+          <w:color w:val="auto"/>
+          <w:kern w:val="0"/>
+          <w:sz w:val="24"/>
+          <w:szCs w:val="22"/>
+          <w:lang w:val="en-US" w:eastAsia="en-US" w:bidi="ar-SA"/>
+        </w:rPr>
+        <w:t>MA</w:t>
+      </w:r>
+      <w:r>
+        <w:rPr/>
+        <w:t>: MIT Press/Bradford Books)</w:t>
+      </w:r>
+      <w:r>
+        <w:rPr/>
+        <w:t>, 729-753.</w:t>
       </w:r>
     </w:p>
     <w:p>
@@ -4695,7 +5093,81 @@
       </w:pPr>
       <w:r>
         <w:rPr/>
-        <w:t>Rosenthal, D. M. (1997). A Theory of Consciousness. In N. Block, O. Flanagan, &amp; G. Güzeldere (Eds.), _The Nature of Consciousness: Philosophical Debates_ (pp. 729-753). Cambridge, Massachusetts: MIT Press/Bradford Books. \[[Full Text](https://www.davidrosenthal.org/DR-A-Theory.pdf)\]</w:t>
+        <w:t>Rosenthal, D.</w:t>
+      </w:r>
+      <w:r>
+        <w:rPr/>
+        <w:t xml:space="preserve"> </w:t>
+      </w:r>
+      <w:r>
+        <w:rPr/>
+        <w:t xml:space="preserve">M. (2006). </w:t>
+      </w:r>
+      <w:r>
+        <w:rPr/>
+        <w:t>"</w:t>
+      </w:r>
+      <w:r>
+        <w:rPr/>
+        <w:t>Consciousness and Higher-Order Thought</w:t>
+      </w:r>
+      <w:r>
+        <w:rPr/>
+        <w:t>," in</w:t>
+      </w:r>
+      <w:r>
+        <w:rPr/>
+        <w:t xml:space="preserve"> Encyclopedia of Cognitive</w:t>
+      </w:r>
+      <w:r>
+        <w:rPr>
+          <w:rFonts w:eastAsia="Calibri" w:cs="" w:cstheme="minorBidi" w:eastAsiaTheme="minorHAnsi"/>
+          <w:color w:val="auto"/>
+          <w:kern w:val="0"/>
+          <w:sz w:val="24"/>
+          <w:szCs w:val="22"/>
+          <w:lang w:val="en-US" w:eastAsia="en-US" w:bidi="ar-SA"/>
+        </w:rPr>
+        <w:t xml:space="preserve"> </w:t>
+      </w:r>
+      <w:r>
+        <w:rPr/>
+        <w:t xml:space="preserve">Science, </w:t>
+      </w:r>
+      <w:r>
+        <w:rPr/>
+        <w:t xml:space="preserve">ed. </w:t>
+      </w:r>
+      <w:r>
+        <w:rPr/>
+        <w:t>L. Nadel</w:t>
+      </w:r>
+      <w:r>
+        <w:rPr/>
+        <w:t>,</w:t>
+      </w:r>
+      <w:r>
+        <w:rPr/>
+        <w:t xml:space="preserve"> </w:t>
+      </w:r>
+      <w:r>
+        <w:rPr>
+          <w:rFonts w:eastAsia="Calibri" w:cs="" w:cstheme="minorBidi" w:eastAsiaTheme="minorHAnsi"/>
+          <w:color w:val="auto"/>
+          <w:kern w:val="0"/>
+          <w:sz w:val="24"/>
+          <w:szCs w:val="22"/>
+          <w:lang w:val="en-US" w:eastAsia="en-US" w:bidi="ar-SA"/>
+        </w:rPr>
+        <w:t>doi:</w:t>
+      </w:r>
+      <w:r>
+        <w:rPr/>
+        <w:t>10.1002/0470018860.s00149</w:t>
+      </w:r>
+      <w:r>
+        <w:rPr/>
+        <w:t>.</w:t>
       </w:r>
     </w:p>
     <w:p>
@@ -4706,7 +5178,42 @@
       </w:pPr>
       <w:r>
         <w:rPr/>
-        <w:t>Rosenthal, D. (2006). Consciousness and Higher‐Order Thought. https://doi.org/10.1002/0470018860.s00149.</w:t>
+        <w:t>Safron A. (2020). An Integrated World Modeling Theory (IWMT) of Consciousness: Combining Integrated Information and Global Neuronal Workspace Theories With the Free Energy Principle and Active Inference Framework; Toward Solving the Hard Problem and Characterizing Agentic Causation. Front. Artif. Intell., 3</w:t>
+      </w:r>
+      <w:r>
+        <w:rPr/>
+        <w:t>:</w:t>
+      </w:r>
+      <w:r>
+        <w:rPr/>
+        <w:t>30</w:t>
+      </w:r>
+      <w:r>
+        <w:rPr/>
+        <w:t>,</w:t>
+      </w:r>
+      <w:r>
+        <w:rPr/>
+        <w:t xml:space="preserve"> </w:t>
+      </w:r>
+      <w:r>
+        <w:rPr>
+          <w:rFonts w:eastAsia="Calibri" w:cs="" w:cstheme="minorBidi" w:eastAsiaTheme="minorHAnsi"/>
+          <w:color w:val="auto"/>
+          <w:kern w:val="0"/>
+          <w:sz w:val="24"/>
+          <w:szCs w:val="22"/>
+          <w:lang w:val="en-US" w:eastAsia="en-US" w:bidi="ar-SA"/>
+        </w:rPr>
+        <w:t>doi:</w:t>
+      </w:r>
+      <w:r>
+        <w:rPr/>
+        <w:t>10.3389/frai.2020.00030</w:t>
+      </w:r>
+      <w:r>
+        <w:rPr/>
+        <w:t>.</w:t>
       </w:r>
     </w:p>
     <w:p>
@@ -4717,7 +5224,91 @@
       </w:pPr>
       <w:r>
         <w:rPr/>
-        <w:t>Safron A. (2020). An Integrated World Modeling Theory (IWMT) of Consciousness: Combining Integrated Information and Global Neuronal Workspace Theories With the Free Energy Principle and Active Inference Framework; Toward Solving the Hard Problem and Characterizing Agentic Causation. Frontiers in artificial intelligence, 3, 30. https://doi.org/10.3389/frai.2020.00030</w:t>
+        <w:t>Seth</w:t>
+      </w:r>
+      <w:r>
+        <w:rPr/>
+        <w:t xml:space="preserve">, </w:t>
+      </w:r>
+      <w:r>
+        <w:rPr/>
+        <w:t>A</w:t>
+      </w:r>
+      <w:r>
+        <w:rPr/>
+        <w:t xml:space="preserve">. </w:t>
+      </w:r>
+      <w:r>
+        <w:rPr/>
+        <w:t>K</w:t>
+      </w:r>
+      <w:r>
+        <w:rPr/>
+        <w:t>.</w:t>
+      </w:r>
+      <w:r>
+        <w:rPr/>
+        <w:t>, Suzuki</w:t>
+      </w:r>
+      <w:r>
+        <w:rPr/>
+        <w:t>,</w:t>
+      </w:r>
+      <w:r>
+        <w:rPr/>
+        <w:t xml:space="preserve"> K</w:t>
+      </w:r>
+      <w:r>
+        <w:rPr/>
+        <w:t>.,</w:t>
+      </w:r>
+      <w:r>
+        <w:rPr/>
+        <w:t xml:space="preserve"> and Critchley</w:t>
+      </w:r>
+      <w:r>
+        <w:rPr/>
+        <w:t>,</w:t>
+      </w:r>
+      <w:r>
+        <w:rPr/>
+        <w:t xml:space="preserve"> H</w:t>
+      </w:r>
+      <w:r>
+        <w:rPr/>
+        <w:t xml:space="preserve">. </w:t>
+      </w:r>
+      <w:r>
+        <w:rPr/>
+        <w:t>D</w:t>
+      </w:r>
+      <w:r>
+        <w:rPr/>
+        <w:t>.</w:t>
+      </w:r>
+      <w:r>
+        <w:rPr/>
+        <w:t xml:space="preserve"> (2012)</w:t>
+      </w:r>
+      <w:r>
+        <w:rPr/>
+        <w:t>.</w:t>
+      </w:r>
+      <w:r>
+        <w:rPr/>
+        <w:t xml:space="preserve"> An interoceptive predictive coding model of conscious presence. Front. Psychol</w:t>
+      </w:r>
+      <w:r>
+        <w:rPr/>
+        <w:t>.,</w:t>
+      </w:r>
+      <w:r>
+        <w:rPr/>
+        <w:t xml:space="preserve"> 2:395. doi:10.3389/fpsyg.2011.00395</w:t>
+      </w:r>
+      <w:r>
+        <w:rPr/>
+        <w:t>.</w:t>
       </w:r>
     </w:p>
     <w:p>
@@ -4728,7 +5319,62 @@
       </w:pPr>
       <w:r>
         <w:rPr/>
-        <w:t>Seth AK, Suzuki K and Critchley HD (2012) An interoceptive predictive coding model of conscious presence. Front. Psychology 2:395. doi: 10.3389/fpsyg.2011.00395</w:t>
+        <w:t>Soon, C. S., Brass, M., Heinze, H. J., &amp; Haynes, J. D. (2008). Unconscious determinants of free decisions in the human brain. Nat</w:t>
+      </w:r>
+      <w:r>
+        <w:rPr/>
+        <w:t>.</w:t>
+      </w:r>
+      <w:r>
+        <w:rPr/>
+        <w:t xml:space="preserve"> </w:t>
+      </w:r>
+      <w:r>
+        <w:rPr/>
+        <w:t>N</w:t>
+      </w:r>
+      <w:r>
+        <w:rPr/>
+        <w:t>eurosci</w:t>
+      </w:r>
+      <w:r>
+        <w:rPr/>
+        <w:t>.</w:t>
+      </w:r>
+      <w:r>
+        <w:rPr/>
+        <w:t>, 11</w:t>
+      </w:r>
+      <w:r>
+        <w:rPr/>
+        <w:t>:</w:t>
+      </w:r>
+      <w:r>
+        <w:rPr/>
+        <w:t>5, 543–545</w:t>
+      </w:r>
+      <w:r>
+        <w:rPr/>
+        <w:t>,</w:t>
+      </w:r>
+      <w:r>
+        <w:rPr/>
+        <w:t xml:space="preserve"> </w:t>
+      </w:r>
+      <w:r>
+        <w:rPr>
+          <w:rFonts w:eastAsia="Calibri" w:cs="" w:cstheme="minorBidi" w:eastAsiaTheme="minorHAnsi"/>
+          <w:color w:val="auto"/>
+          <w:kern w:val="0"/>
+          <w:sz w:val="24"/>
+          <w:szCs w:val="22"/>
+          <w:lang w:val="en-US" w:eastAsia="en-US" w:bidi="ar-SA"/>
+        </w:rPr>
+        <w:t>doi:</w:t>
+      </w:r>
+      <w:r>
+        <w:rPr/>
+        <w:t>10.1038/nn.2112.</w:t>
       </w:r>
     </w:p>
     <w:p>
@@ -4739,7 +5385,34 @@
       </w:pPr>
       <w:r>
         <w:rPr/>
-        <w:t>Soon, C. S., Brass, M., Heinze, H. J., &amp; Haynes, J. D. (2008). Unconscious determinants of free decisions in the human brain. Nature neuroscience, 11(5), 543–545. https://doi.org/10.1038/nn.2112. \[[Full Text](https://www.researchgate.net/publication/5443390_Unconscious_determinants_of_free_decisions_in_the_human_brain)/]</w:t>
+        <w:t xml:space="preserve">van Bergen, R. S., </w:t>
+      </w:r>
+      <w:r>
+        <w:rPr/>
+        <w:t xml:space="preserve">and </w:t>
+      </w:r>
+      <w:r>
+        <w:rPr/>
+        <w:t xml:space="preserve">Kriegeskorte, N. (2020). Going in circles is the way forward: the role of recurrence in visual inference, Curr. Opin. Neurobiol., 65, 176-193, </w:t>
+      </w:r>
+      <w:r>
+        <w:rPr>
+          <w:rFonts w:eastAsia="Calibri" w:cs="" w:cstheme="minorBidi" w:eastAsiaTheme="minorHAnsi"/>
+          <w:color w:val="auto"/>
+          <w:kern w:val="0"/>
+          <w:sz w:val="24"/>
+          <w:szCs w:val="22"/>
+          <w:lang w:val="en-US" w:eastAsia="en-US" w:bidi="ar-SA"/>
+        </w:rPr>
+        <w:t>doi:</w:t>
+      </w:r>
+      <w:r>
+        <w:rPr/>
+        <w:t>10.1016/j.conb.2020.11.009</w:t>
+      </w:r>
+      <w:r>
+        <w:rPr/>
+        <w:t>.</w:t>
       </w:r>
     </w:p>
     <w:p>
@@ -4750,7 +5423,7 @@
       </w:pPr>
       <w:r>
         <w:rPr/>
-        <w:t>van Bergen, R. S., Kriegeskorte, N. (2020). Going in circles is the way forward: the role of recurrence in visual inference, Current Opinion in Neurobiology, Volume 65, Pages 176-193, ISSN 0959-4388, https://doi.org/10.1016/j.conb.2020.11.009</w:t>
+        <w:t>Webb, T. W., and Graziano, M. S. A. (2015). The attention schema theory: a mechanistic account of subjective awareness. Front. Psychol. 6:500. doi:10.3389/fpsyg.2015.00500</w:t>
       </w:r>
     </w:p>
     <w:p>
@@ -4761,7 +5434,90 @@
       </w:pPr>
       <w:r>
         <w:rPr/>
-        <w:t>Webb, T. W., and Graziano, M. S. A. (2015). The attention schema theory: a mechanistic account of subjective awareness. Front. Psychol. 6:500. doi:10.3389/fpsyg.2015.00500</w:t>
+        <w:t xml:space="preserve">Wen, H., Han, K., Shi, J., Zhang, Y., Culurciello, E. </w:t>
+      </w:r>
+      <w:r>
+        <w:rPr>
+          <w:rFonts w:eastAsia="Calibri" w:cs="" w:cstheme="minorBidi" w:eastAsiaTheme="minorHAnsi"/>
+          <w:color w:val="auto"/>
+          <w:kern w:val="0"/>
+          <w:sz w:val="24"/>
+          <w:szCs w:val="22"/>
+          <w:lang w:val="en-US" w:eastAsia="en-US" w:bidi="ar-SA"/>
+        </w:rPr>
+        <w:t>and</w:t>
+      </w:r>
+      <w:r>
+        <w:rPr/>
+        <w:t xml:space="preserve"> Liu, Z. (2018). Deep Predictive Coding Network for Object Recognition. Proceedings of the 35th International Conference on Machine Learning, in Proc</w:t>
+      </w:r>
+      <w:r>
+        <w:rPr>
+          <w:rFonts w:eastAsia="Calibri" w:cs="" w:cstheme="minorBidi" w:eastAsiaTheme="minorHAnsi"/>
+          <w:color w:val="auto"/>
+          <w:kern w:val="0"/>
+          <w:sz w:val="24"/>
+          <w:szCs w:val="22"/>
+          <w:lang w:val="en-US" w:eastAsia="en-US" w:bidi="ar-SA"/>
+        </w:rPr>
+        <w:t>.</w:t>
+      </w:r>
+      <w:r>
+        <w:rPr/>
+        <w:t xml:space="preserve"> Mach</w:t>
+      </w:r>
+      <w:r>
+        <w:rPr>
+          <w:rFonts w:eastAsia="Calibri" w:cs="" w:cstheme="minorBidi" w:eastAsiaTheme="minorHAnsi"/>
+          <w:color w:val="auto"/>
+          <w:kern w:val="0"/>
+          <w:sz w:val="24"/>
+          <w:szCs w:val="22"/>
+          <w:lang w:val="en-US" w:eastAsia="en-US" w:bidi="ar-SA"/>
+        </w:rPr>
+        <w:t>.</w:t>
+      </w:r>
+      <w:r>
+        <w:rPr/>
+        <w:t xml:space="preserve"> Learn</w:t>
+      </w:r>
+      <w:r>
+        <w:rPr>
+          <w:rFonts w:eastAsia="Calibri" w:cs="" w:cstheme="minorBidi" w:eastAsiaTheme="minorHAnsi"/>
+          <w:color w:val="auto"/>
+          <w:kern w:val="0"/>
+          <w:sz w:val="24"/>
+          <w:szCs w:val="22"/>
+          <w:lang w:val="en-US" w:eastAsia="en-US" w:bidi="ar-SA"/>
+        </w:rPr>
+        <w:t>.</w:t>
+      </w:r>
+      <w:r>
+        <w:rPr/>
+        <w:t xml:space="preserve"> Res</w:t>
+      </w:r>
+      <w:r>
+        <w:rPr>
+          <w:rFonts w:eastAsia="Calibri" w:cs="" w:cstheme="minorBidi" w:eastAsiaTheme="minorHAnsi"/>
+          <w:color w:val="auto"/>
+          <w:kern w:val="0"/>
+          <w:sz w:val="24"/>
+          <w:szCs w:val="22"/>
+          <w:lang w:val="en-US" w:eastAsia="en-US" w:bidi="ar-SA"/>
+        </w:rPr>
+        <w:t>.,</w:t>
+      </w:r>
+      <w:r>
+        <w:rPr/>
+        <w:t xml:space="preserve"> 80</w:t>
+      </w:r>
+      <w:r>
+        <w:rPr/>
+        <w:t xml:space="preserve">, </w:t>
+      </w:r>
+      <w:r>
+        <w:rPr/>
+        <w:t>5266-5275</w:t>
       </w:r>
     </w:p>
     <w:p>
@@ -4772,7 +5528,6 @@
       </w:pPr>
       <w:r>
         <w:rPr/>
-        <w:t>Wen, H., Han, K., Shi, J., Zhang, Y., Culurciello, E., Liu, Z. (2018). Deep predictive coding network for object recognition. https://arxiv.org/abs/1802.04762. https://proceedings.mlr.press/v80/wen18a.html</w:t>
       </w:r>
     </w:p>
     <w:sectPr>
@@ -4804,6 +5559,351 @@
     <w:p>
       <w:r>
         <w:rPr>
+          <w:rFonts w:ascii="Cambria" w:hAnsi="Cambria" w:eastAsia="Calibri" w:cs=""/>
+          <w:b w:val="false"/>
+          <w:bCs w:val="false"/>
+          <w:i w:val="false"/>
+          <w:iCs w:val="false"/>
+          <w:caps w:val="false"/>
+          <w:smallCaps w:val="false"/>
+          <w:strike w:val="false"/>
+          <w:dstrike w:val="false"/>
+          <w:outline w:val="false"/>
+          <w:shadow w:val="false"/>
+          <w:emboss w:val="false"/>
+          <w:imprint w:val="false"/>
+          <w:color w:val="auto"/>
+          <w:spacing w:val="0"/>
+          <w:w w:val="100"/>
+          <w:kern w:val="0"/>
+          <w:position w:val="0"/>
+          <w:sz w:val="20"/>
+          <w:sz w:val="20"/>
+          <w:szCs w:val="22"/>
+          <w:u w:val="none"/>
+          <w:vertAlign w:val="baseline"/>
+          <w:em w:val="none"/>
+          <w:lang w:val="en-US" w:eastAsia="en-US" w:bidi="ar-SA"/>
+        </w:rPr>
+        <w:t>Needs revising.</w:t>
+      </w:r>
+    </w:p>
+    <w:p>
+      <w:r>
+        <w:rPr>
+          <w:rFonts w:ascii="Cambria" w:hAnsi="Cambria" w:eastAsia="Calibri" w:cs=""/>
+          <w:b w:val="false"/>
+          <w:bCs w:val="false"/>
+          <w:i w:val="false"/>
+          <w:iCs w:val="false"/>
+          <w:caps w:val="false"/>
+          <w:smallCaps w:val="false"/>
+          <w:strike w:val="false"/>
+          <w:dstrike w:val="false"/>
+          <w:outline w:val="false"/>
+          <w:shadow w:val="false"/>
+          <w:emboss w:val="false"/>
+          <w:imprint w:val="false"/>
+          <w:color w:val="auto"/>
+          <w:spacing w:val="0"/>
+          <w:w w:val="100"/>
+          <w:kern w:val="0"/>
+          <w:position w:val="0"/>
+          <w:sz w:val="20"/>
+          <w:sz w:val="20"/>
+          <w:szCs w:val="22"/>
+          <w:u w:val="none"/>
+          <w:vertAlign w:val="baseline"/>
+          <w:em w:val="none"/>
+          <w:lang w:val="en-US" w:eastAsia="en-US" w:bidi="ar-SA"/>
+        </w:rPr>
+        <w:t>5 to 8 keywords.</w:t>
+      </w:r>
+    </w:p>
+  </w:comment>
+  <w:comment w:id="1" w:author="Unknown Author" w:date="2021-12-26T11:26:50Z" w:initials="">
+    <w:p>
+      <w:r>
+        <w:rPr>
+          <w:rFonts w:ascii="Cambria" w:hAnsi="Cambria" w:eastAsia="Calibri" w:cs=""/>
+          <w:b w:val="false"/>
+          <w:bCs w:val="false"/>
+          <w:i w:val="false"/>
+          <w:iCs w:val="false"/>
+          <w:caps w:val="false"/>
+          <w:smallCaps w:val="false"/>
+          <w:strike w:val="false"/>
+          <w:dstrike w:val="false"/>
+          <w:outline w:val="false"/>
+          <w:shadow w:val="false"/>
+          <w:emboss w:val="false"/>
+          <w:imprint w:val="false"/>
+          <w:color w:val="auto"/>
+          <w:spacing w:val="0"/>
+          <w:w w:val="100"/>
+          <w:kern w:val="0"/>
+          <w:position w:val="0"/>
+          <w:sz w:val="20"/>
+          <w:sz w:val="20"/>
+          <w:szCs w:val="22"/>
+          <w:u w:val="none"/>
+          <w:vertAlign w:val="baseline"/>
+          <w:em w:val="none"/>
+          <w:lang w:val="en-US" w:eastAsia="en-US" w:bidi="ar-SA"/>
+        </w:rPr>
+        <w:t>Should this be rephrased in terms of recurrency</w:t>
+      </w:r>
+    </w:p>
+  </w:comment>
+  <w:comment w:id="2" w:author="Unknown Author" w:date="2021-12-26T11:27:49Z" w:initials="">
+    <w:p>
+      <w:r>
+        <w:rPr>
+          <w:rFonts w:ascii="Cambria" w:hAnsi="Cambria" w:eastAsia="Calibri" w:cs=""/>
+          <w:b w:val="false"/>
+          <w:bCs w:val="false"/>
+          <w:i w:val="false"/>
+          <w:iCs w:val="false"/>
+          <w:caps w:val="false"/>
+          <w:smallCaps w:val="false"/>
+          <w:strike w:val="false"/>
+          <w:dstrike w:val="false"/>
+          <w:outline w:val="false"/>
+          <w:shadow w:val="false"/>
+          <w:emboss w:val="false"/>
+          <w:imprint w:val="false"/>
+          <w:color w:val="auto"/>
+          <w:spacing w:val="0"/>
+          <w:w w:val="100"/>
+          <w:kern w:val="0"/>
+          <w:position w:val="0"/>
+          <w:sz w:val="20"/>
+          <w:sz w:val="20"/>
+          <w:szCs w:val="22"/>
+          <w:u w:val="none"/>
+          <w:vertAlign w:val="baseline"/>
+          <w:em w:val="none"/>
+          <w:lang w:val="en-US" w:eastAsia="en-US" w:bidi="ar-SA"/>
+        </w:rPr>
+        <w:t>Needs revising if I don’t manage to split A-Cs and P-Cs in theory section</w:t>
+      </w:r>
+    </w:p>
+  </w:comment>
+  <w:comment w:id="3" w:author="Unknown Author" w:date="2021-12-26T11:28:30Z" w:initials="">
+    <w:p>
+      <w:r>
+        <w:rPr>
+          <w:rFonts w:ascii="Cambria" w:hAnsi="Cambria" w:eastAsia="Calibri" w:cs=""/>
+          <w:b w:val="false"/>
+          <w:bCs w:val="false"/>
+          <w:i w:val="false"/>
+          <w:iCs w:val="false"/>
+          <w:caps w:val="false"/>
+          <w:smallCaps w:val="false"/>
+          <w:strike w:val="false"/>
+          <w:dstrike w:val="false"/>
+          <w:outline w:val="false"/>
+          <w:shadow w:val="false"/>
+          <w:emboss w:val="false"/>
+          <w:imprint w:val="false"/>
+          <w:color w:val="auto"/>
+          <w:spacing w:val="0"/>
+          <w:w w:val="100"/>
+          <w:kern w:val="0"/>
+          <w:position w:val="0"/>
+          <w:sz w:val="20"/>
+          <w:sz w:val="20"/>
+          <w:szCs w:val="22"/>
+          <w:u w:val="none"/>
+          <w:vertAlign w:val="baseline"/>
+          <w:em w:val="none"/>
+          <w:lang w:val="en-US" w:eastAsia="en-US" w:bidi="ar-SA"/>
+        </w:rPr>
+        <w:t>try focusing on A-Cs only first, and then later do another theory for P-Cs.</w:t>
+      </w:r>
+    </w:p>
+    <w:p>
+      <w:r>
+        <w:rPr>
+          <w:rFonts w:ascii="Liberation Serif" w:hAnsi="Liberation Serif" w:eastAsia="Segoe UI" w:cs="Tahoma"/>
+          <w:szCs w:val="24"/>
+          <w:lang w:val="en-US" w:eastAsia="en-US" w:bidi="en-US"/>
+        </w:rPr>
+      </w:r>
+    </w:p>
+    <w:p>
+      <w:r>
+        <w:rPr>
+          <w:rFonts w:ascii="Cambria" w:hAnsi="Cambria" w:eastAsia="Calibri" w:cs=""/>
+          <w:b w:val="false"/>
+          <w:bCs w:val="false"/>
+          <w:i w:val="false"/>
+          <w:iCs w:val="false"/>
+          <w:caps w:val="false"/>
+          <w:smallCaps w:val="false"/>
+          <w:strike w:val="false"/>
+          <w:dstrike w:val="false"/>
+          <w:outline w:val="false"/>
+          <w:shadow w:val="false"/>
+          <w:emboss w:val="false"/>
+          <w:imprint w:val="false"/>
+          <w:color w:val="auto"/>
+          <w:spacing w:val="0"/>
+          <w:w w:val="100"/>
+          <w:kern w:val="0"/>
+          <w:position w:val="0"/>
+          <w:sz w:val="20"/>
+          <w:sz w:val="20"/>
+          <w:szCs w:val="22"/>
+          <w:u w:val="none"/>
+          <w:vertAlign w:val="baseline"/>
+          <w:em w:val="none"/>
+          <w:lang w:val="en-US" w:eastAsia="en-US" w:bidi="ar-SA"/>
+        </w:rPr>
+        <w:t>Otherwise will have to revise this section anyway to be more honest about the axiomatic baseline not being sufficiently inline with current research and theories.</w:t>
+      </w:r>
+    </w:p>
+  </w:comment>
+  <w:comment w:id="4" w:author="Unknown Author" w:date="2021-12-26T11:29:14Z" w:initials="">
+    <w:p>
+      <w:r>
+        <w:rPr>
+          <w:rFonts w:ascii="Cambria" w:hAnsi="Cambria" w:eastAsia="Calibri" w:cs=""/>
+          <w:b w:val="false"/>
+          <w:bCs w:val="false"/>
+          <w:i w:val="false"/>
+          <w:iCs w:val="false"/>
+          <w:caps w:val="false"/>
+          <w:smallCaps w:val="false"/>
+          <w:strike w:val="false"/>
+          <w:dstrike w:val="false"/>
+          <w:outline w:val="false"/>
+          <w:shadow w:val="false"/>
+          <w:emboss w:val="false"/>
+          <w:imprint w:val="false"/>
+          <w:color w:val="auto"/>
+          <w:spacing w:val="0"/>
+          <w:w w:val="100"/>
+          <w:kern w:val="0"/>
+          <w:position w:val="0"/>
+          <w:sz w:val="20"/>
+          <w:sz w:val="20"/>
+          <w:szCs w:val="22"/>
+          <w:u w:val="none"/>
+          <w:vertAlign w:val="baseline"/>
+          <w:em w:val="none"/>
+          <w:lang w:val="en-US" w:eastAsia="en-US" w:bidi="ar-SA"/>
+        </w:rPr>
+        <w:t>Needs citation, Uexküll plus correction paper</w:t>
+      </w:r>
+    </w:p>
+  </w:comment>
+  <w:comment w:id="5" w:author="Unknown Author" w:date="2021-12-26T11:29:39Z" w:initials="">
+    <w:p>
+      <w:r>
+        <w:rPr>
+          <w:rFonts w:ascii="Cambria" w:hAnsi="Cambria" w:eastAsia="Calibri" w:cs=""/>
+          <w:b w:val="false"/>
+          <w:bCs w:val="false"/>
+          <w:i w:val="false"/>
+          <w:iCs w:val="false"/>
+          <w:caps w:val="false"/>
+          <w:smallCaps w:val="false"/>
+          <w:strike w:val="false"/>
+          <w:dstrike w:val="false"/>
+          <w:outline w:val="false"/>
+          <w:shadow w:val="false"/>
+          <w:emboss w:val="false"/>
+          <w:imprint w:val="false"/>
+          <w:color w:val="auto"/>
+          <w:spacing w:val="0"/>
+          <w:w w:val="100"/>
+          <w:kern w:val="0"/>
+          <w:position w:val="0"/>
+          <w:sz w:val="20"/>
+          <w:sz w:val="20"/>
+          <w:szCs w:val="22"/>
+          <w:u w:val="none"/>
+          <w:vertAlign w:val="baseline"/>
+          <w:em w:val="none"/>
+          <w:lang w:val="en-US" w:eastAsia="en-US" w:bidi="ar-SA"/>
+        </w:rPr>
+        <w:t>Remove this</w:t>
+      </w:r>
+    </w:p>
+  </w:comment>
+  <w:comment w:id="6" w:author="Unknown Author" w:date="2021-12-26T11:29:51Z" w:initials="">
+    <w:p>
+      <w:r>
+        <w:rPr>
+          <w:rFonts w:ascii="Cambria" w:hAnsi="Cambria" w:eastAsia="Calibri" w:cs=""/>
+          <w:b w:val="false"/>
+          <w:bCs w:val="false"/>
+          <w:i w:val="false"/>
+          <w:iCs w:val="false"/>
+          <w:caps w:val="false"/>
+          <w:smallCaps w:val="false"/>
+          <w:strike w:val="false"/>
+          <w:dstrike w:val="false"/>
+          <w:outline w:val="false"/>
+          <w:shadow w:val="false"/>
+          <w:emboss w:val="false"/>
+          <w:imprint w:val="false"/>
+          <w:color w:val="auto"/>
+          <w:spacing w:val="0"/>
+          <w:w w:val="100"/>
+          <w:kern w:val="0"/>
+          <w:position w:val="0"/>
+          <w:sz w:val="20"/>
+          <w:sz w:val="20"/>
+          <w:szCs w:val="22"/>
+          <w:u w:val="none"/>
+          <w:vertAlign w:val="baseline"/>
+          <w:em w:val="none"/>
+          <w:lang w:val="en-US" w:eastAsia="en-US" w:bidi="ar-SA"/>
+        </w:rPr>
+        <w:t>Intro needs work</w:t>
+      </w:r>
+    </w:p>
+  </w:comment>
+  <w:comment w:id="7" w:author="Unknown Author" w:date="2021-12-26T11:30:16Z" w:initials="">
+    <w:p>
+      <w:r>
+        <w:rPr>
+          <w:rFonts w:ascii="Cambria" w:hAnsi="Cambria" w:eastAsia="Calibri" w:cs=""/>
+          <w:b w:val="false"/>
+          <w:bCs w:val="false"/>
+          <w:i w:val="false"/>
+          <w:iCs w:val="false"/>
+          <w:caps w:val="false"/>
+          <w:smallCaps w:val="false"/>
+          <w:strike w:val="false"/>
+          <w:dstrike w:val="false"/>
+          <w:outline w:val="false"/>
+          <w:shadow w:val="false"/>
+          <w:emboss w:val="false"/>
+          <w:imprint w:val="false"/>
+          <w:color w:val="auto"/>
+          <w:spacing w:val="0"/>
+          <w:w w:val="100"/>
+          <w:kern w:val="0"/>
+          <w:position w:val="0"/>
+          <w:sz w:val="20"/>
+          <w:sz w:val="20"/>
+          <w:szCs w:val="22"/>
+          <w:u w:val="none"/>
+          <w:vertAlign w:val="baseline"/>
+          <w:em w:val="none"/>
+          <w:lang w:val="en-US" w:eastAsia="en-US" w:bidi="ar-SA"/>
+        </w:rPr>
+        <w:t>All refs need to be structured according to Frontiers requirements.</w:t>
+      </w:r>
+    </w:p>
+  </w:comment>
+  <w:comment w:id="8" w:author="Unknown Author" w:date="2021-12-27T07:33:40Z" w:initials="">
+    <w:p>
+      <w:r>
+        <w:rPr>
           <w:rFonts w:ascii="Cambria" w:hAnsi="Cambria" w:eastAsia="Calibri" w:cs="" w:asciiTheme="majorHAnsi" w:cstheme="minorBidi" w:eastAsiaTheme="minorHAnsi" w:hAnsiTheme="majorHAnsi"/>
           <w:b w:val="false"/>
           <w:bCs w:val="false"/>
@@ -4830,321 +5930,7 @@
           <w:em w:val="none"/>
           <w:lang w:val="en-US" w:eastAsia="en-US" w:bidi="ar-SA"/>
         </w:rPr>
-        <w:t>Needs revising.</w:t>
-      </w:r>
-    </w:p>
-    <w:p>
-      <w:r>
-        <w:rPr>
-          <w:rFonts w:ascii="Cambria" w:hAnsi="Cambria" w:eastAsia="Calibri" w:cs="" w:asciiTheme="majorHAnsi" w:cstheme="minorBidi" w:eastAsiaTheme="minorHAnsi" w:hAnsiTheme="majorHAnsi"/>
-          <w:b w:val="false"/>
-          <w:bCs w:val="false"/>
-          <w:i w:val="false"/>
-          <w:iCs w:val="false"/>
-          <w:caps w:val="false"/>
-          <w:smallCaps w:val="false"/>
-          <w:strike w:val="false"/>
-          <w:dstrike w:val="false"/>
-          <w:outline w:val="false"/>
-          <w:shadow w:val="false"/>
-          <w:emboss w:val="false"/>
-          <w:imprint w:val="false"/>
-          <w:color w:val="auto"/>
-          <w:spacing w:val="0"/>
-          <w:w w:val="100"/>
-          <w:kern w:val="0"/>
-          <w:position w:val="0"/>
-          <w:sz w:val="20"/>
-          <w:sz w:val="20"/>
-          <w:szCs w:val="22"/>
-          <w:u w:val="none"/>
-          <w:vertAlign w:val="baseline"/>
-          <w:em w:val="none"/>
-          <w:lang w:val="en-US" w:eastAsia="en-US" w:bidi="ar-SA"/>
-        </w:rPr>
-        <w:t>5 to 8 keywords.</w:t>
-      </w:r>
-    </w:p>
-  </w:comment>
-  <w:comment w:id="1" w:author="Unknown Author" w:date="2021-12-26T11:26:50Z" w:initials="">
-    <w:p>
-      <w:r>
-        <w:rPr>
-          <w:rFonts w:ascii="Cambria" w:hAnsi="Cambria" w:eastAsia="Calibri" w:cs="" w:asciiTheme="majorHAnsi" w:cstheme="minorBidi" w:eastAsiaTheme="minorHAnsi" w:hAnsiTheme="majorHAnsi"/>
-          <w:b w:val="false"/>
-          <w:bCs w:val="false"/>
-          <w:i w:val="false"/>
-          <w:iCs w:val="false"/>
-          <w:caps w:val="false"/>
-          <w:smallCaps w:val="false"/>
-          <w:strike w:val="false"/>
-          <w:dstrike w:val="false"/>
-          <w:outline w:val="false"/>
-          <w:shadow w:val="false"/>
-          <w:emboss w:val="false"/>
-          <w:imprint w:val="false"/>
-          <w:color w:val="auto"/>
-          <w:spacing w:val="0"/>
-          <w:w w:val="100"/>
-          <w:kern w:val="0"/>
-          <w:position w:val="0"/>
-          <w:sz w:val="20"/>
-          <w:sz w:val="20"/>
-          <w:szCs w:val="22"/>
-          <w:u w:val="none"/>
-          <w:vertAlign w:val="baseline"/>
-          <w:em w:val="none"/>
-          <w:lang w:val="en-US" w:eastAsia="en-US" w:bidi="ar-SA"/>
-        </w:rPr>
-        <w:t>Should this be rephrased in terms of recurrency</w:t>
-      </w:r>
-    </w:p>
-  </w:comment>
-  <w:comment w:id="2" w:author="Unknown Author" w:date="2021-12-26T11:27:49Z" w:initials="">
-    <w:p>
-      <w:r>
-        <w:rPr>
-          <w:rFonts w:ascii="Cambria" w:hAnsi="Cambria" w:eastAsia="Calibri" w:cs="" w:asciiTheme="majorHAnsi" w:cstheme="minorBidi" w:eastAsiaTheme="minorHAnsi" w:hAnsiTheme="majorHAnsi"/>
-          <w:b w:val="false"/>
-          <w:bCs w:val="false"/>
-          <w:i w:val="false"/>
-          <w:iCs w:val="false"/>
-          <w:caps w:val="false"/>
-          <w:smallCaps w:val="false"/>
-          <w:strike w:val="false"/>
-          <w:dstrike w:val="false"/>
-          <w:outline w:val="false"/>
-          <w:shadow w:val="false"/>
-          <w:emboss w:val="false"/>
-          <w:imprint w:val="false"/>
-          <w:color w:val="auto"/>
-          <w:spacing w:val="0"/>
-          <w:w w:val="100"/>
-          <w:kern w:val="0"/>
-          <w:position w:val="0"/>
-          <w:sz w:val="20"/>
-          <w:sz w:val="20"/>
-          <w:szCs w:val="22"/>
-          <w:u w:val="none"/>
-          <w:vertAlign w:val="baseline"/>
-          <w:em w:val="none"/>
-          <w:lang w:val="en-US" w:eastAsia="en-US" w:bidi="ar-SA"/>
-        </w:rPr>
-        <w:t>Needs revising if I don’t manage to split A-Cs and P-Cs in theory section</w:t>
-      </w:r>
-    </w:p>
-  </w:comment>
-  <w:comment w:id="3" w:author="Unknown Author" w:date="2021-12-26T11:28:30Z" w:initials="">
-    <w:p>
-      <w:r>
-        <w:rPr>
-          <w:rFonts w:ascii="Cambria" w:hAnsi="Cambria" w:eastAsia="Calibri" w:cs="" w:asciiTheme="majorHAnsi" w:cstheme="minorBidi" w:eastAsiaTheme="minorHAnsi" w:hAnsiTheme="majorHAnsi"/>
-          <w:b w:val="false"/>
-          <w:bCs w:val="false"/>
-          <w:i w:val="false"/>
-          <w:iCs w:val="false"/>
-          <w:caps w:val="false"/>
-          <w:smallCaps w:val="false"/>
-          <w:strike w:val="false"/>
-          <w:dstrike w:val="false"/>
-          <w:outline w:val="false"/>
-          <w:shadow w:val="false"/>
-          <w:emboss w:val="false"/>
-          <w:imprint w:val="false"/>
-          <w:color w:val="auto"/>
-          <w:spacing w:val="0"/>
-          <w:w w:val="100"/>
-          <w:kern w:val="0"/>
-          <w:position w:val="0"/>
-          <w:sz w:val="20"/>
-          <w:sz w:val="20"/>
-          <w:szCs w:val="22"/>
-          <w:u w:val="none"/>
-          <w:vertAlign w:val="baseline"/>
-          <w:em w:val="none"/>
-          <w:lang w:val="en-US" w:eastAsia="en-US" w:bidi="ar-SA"/>
-        </w:rPr>
-        <w:t>try focusing on A-Cs only first, and then later do another theory for P-Cs.</w:t>
-      </w:r>
-    </w:p>
-    <w:p>
-      <w:r>
-        <w:rPr>
-          <w:rFonts w:eastAsia="Segoe UI" w:cs="Tahoma"/>
-          <w:i/>
-          <w:iCs/>
-          <w:sz w:val="24"/>
-          <w:szCs w:val="24"/>
-          <w:lang w:val="en-US" w:eastAsia="en-US" w:bidi="en-US"/>
-        </w:rPr>
-      </w:r>
-    </w:p>
-    <w:p>
-      <w:r>
-        <w:rPr>
-          <w:rFonts w:ascii="Cambria" w:hAnsi="Cambria" w:eastAsia="Calibri" w:cs="" w:asciiTheme="majorHAnsi" w:cstheme="minorBidi" w:eastAsiaTheme="minorHAnsi" w:hAnsiTheme="majorHAnsi"/>
-          <w:b w:val="false"/>
-          <w:bCs w:val="false"/>
-          <w:i w:val="false"/>
-          <w:iCs w:val="false"/>
-          <w:caps w:val="false"/>
-          <w:smallCaps w:val="false"/>
-          <w:strike w:val="false"/>
-          <w:dstrike w:val="false"/>
-          <w:outline w:val="false"/>
-          <w:shadow w:val="false"/>
-          <w:emboss w:val="false"/>
-          <w:imprint w:val="false"/>
-          <w:color w:val="auto"/>
-          <w:spacing w:val="0"/>
-          <w:w w:val="100"/>
-          <w:kern w:val="0"/>
-          <w:position w:val="0"/>
-          <w:sz w:val="20"/>
-          <w:sz w:val="20"/>
-          <w:szCs w:val="22"/>
-          <w:u w:val="none"/>
-          <w:vertAlign w:val="baseline"/>
-          <w:em w:val="none"/>
-          <w:lang w:val="en-US" w:eastAsia="en-US" w:bidi="ar-SA"/>
-        </w:rPr>
-        <w:t>Otherwise will have to revise this section anyway to be more honest about the axiomatic baseline not being sufficiently inline with current research and theories.</w:t>
-      </w:r>
-    </w:p>
-  </w:comment>
-  <w:comment w:id="4" w:author="Unknown Author" w:date="2021-12-26T11:29:14Z" w:initials="">
-    <w:p>
-      <w:r>
-        <w:rPr>
-          <w:rFonts w:ascii="Cambria" w:hAnsi="Cambria" w:eastAsia="Calibri" w:cs="" w:asciiTheme="majorHAnsi" w:cstheme="minorBidi" w:eastAsiaTheme="minorHAnsi" w:hAnsiTheme="majorHAnsi"/>
-          <w:b w:val="false"/>
-          <w:bCs w:val="false"/>
-          <w:i w:val="false"/>
-          <w:iCs w:val="false"/>
-          <w:caps w:val="false"/>
-          <w:smallCaps w:val="false"/>
-          <w:strike w:val="false"/>
-          <w:dstrike w:val="false"/>
-          <w:outline w:val="false"/>
-          <w:shadow w:val="false"/>
-          <w:emboss w:val="false"/>
-          <w:imprint w:val="false"/>
-          <w:color w:val="auto"/>
-          <w:spacing w:val="0"/>
-          <w:w w:val="100"/>
-          <w:kern w:val="0"/>
-          <w:position w:val="0"/>
-          <w:sz w:val="20"/>
-          <w:sz w:val="20"/>
-          <w:szCs w:val="22"/>
-          <w:u w:val="none"/>
-          <w:vertAlign w:val="baseline"/>
-          <w:em w:val="none"/>
-          <w:lang w:val="en-US" w:eastAsia="en-US" w:bidi="ar-SA"/>
-        </w:rPr>
-        <w:t>Needs citation, Uexküll plus correction paper</w:t>
-      </w:r>
-    </w:p>
-  </w:comment>
-  <w:comment w:id="5" w:author="Unknown Author" w:date="2021-12-26T11:29:39Z" w:initials="">
-    <w:p>
-      <w:r>
-        <w:rPr>
-          <w:rFonts w:ascii="Cambria" w:hAnsi="Cambria" w:eastAsia="Calibri" w:cs="" w:asciiTheme="majorHAnsi" w:cstheme="minorBidi" w:eastAsiaTheme="minorHAnsi" w:hAnsiTheme="majorHAnsi"/>
-          <w:b w:val="false"/>
-          <w:bCs w:val="false"/>
-          <w:i w:val="false"/>
-          <w:iCs w:val="false"/>
-          <w:caps w:val="false"/>
-          <w:smallCaps w:val="false"/>
-          <w:strike w:val="false"/>
-          <w:dstrike w:val="false"/>
-          <w:outline w:val="false"/>
-          <w:shadow w:val="false"/>
-          <w:emboss w:val="false"/>
-          <w:imprint w:val="false"/>
-          <w:color w:val="auto"/>
-          <w:spacing w:val="0"/>
-          <w:w w:val="100"/>
-          <w:kern w:val="0"/>
-          <w:position w:val="0"/>
-          <w:sz w:val="20"/>
-          <w:sz w:val="20"/>
-          <w:szCs w:val="22"/>
-          <w:u w:val="none"/>
-          <w:vertAlign w:val="baseline"/>
-          <w:em w:val="none"/>
-          <w:lang w:val="en-US" w:eastAsia="en-US" w:bidi="ar-SA"/>
-        </w:rPr>
-        <w:t>Remove this</w:t>
-      </w:r>
-    </w:p>
-  </w:comment>
-  <w:comment w:id="6" w:author="Unknown Author" w:date="2021-12-26T11:29:51Z" w:initials="">
-    <w:p>
-      <w:r>
-        <w:rPr>
-          <w:rFonts w:ascii="Cambria" w:hAnsi="Cambria" w:eastAsia="Calibri" w:cs="" w:asciiTheme="majorHAnsi" w:cstheme="minorBidi" w:eastAsiaTheme="minorHAnsi" w:hAnsiTheme="majorHAnsi"/>
-          <w:b w:val="false"/>
-          <w:bCs w:val="false"/>
-          <w:i w:val="false"/>
-          <w:iCs w:val="false"/>
-          <w:caps w:val="false"/>
-          <w:smallCaps w:val="false"/>
-          <w:strike w:val="false"/>
-          <w:dstrike w:val="false"/>
-          <w:outline w:val="false"/>
-          <w:shadow w:val="false"/>
-          <w:emboss w:val="false"/>
-          <w:imprint w:val="false"/>
-          <w:color w:val="auto"/>
-          <w:spacing w:val="0"/>
-          <w:w w:val="100"/>
-          <w:kern w:val="0"/>
-          <w:position w:val="0"/>
-          <w:sz w:val="20"/>
-          <w:sz w:val="20"/>
-          <w:szCs w:val="22"/>
-          <w:u w:val="none"/>
-          <w:vertAlign w:val="baseline"/>
-          <w:em w:val="none"/>
-          <w:lang w:val="en-US" w:eastAsia="en-US" w:bidi="ar-SA"/>
-        </w:rPr>
-        <w:t>Intro needs work</w:t>
-      </w:r>
-    </w:p>
-  </w:comment>
-  <w:comment w:id="7" w:author="Unknown Author" w:date="2021-12-26T11:30:16Z" w:initials="">
-    <w:p>
-      <w:r>
-        <w:rPr>
-          <w:rFonts w:ascii="Cambria" w:hAnsi="Cambria" w:eastAsia="Calibri" w:cs="" w:asciiTheme="majorHAnsi" w:cstheme="minorBidi" w:eastAsiaTheme="minorHAnsi" w:hAnsiTheme="majorHAnsi"/>
-          <w:b w:val="false"/>
-          <w:bCs w:val="false"/>
-          <w:i w:val="false"/>
-          <w:iCs w:val="false"/>
-          <w:caps w:val="false"/>
-          <w:smallCaps w:val="false"/>
-          <w:strike w:val="false"/>
-          <w:dstrike w:val="false"/>
-          <w:outline w:val="false"/>
-          <w:shadow w:val="false"/>
-          <w:emboss w:val="false"/>
-          <w:imprint w:val="false"/>
-          <w:color w:val="auto"/>
-          <w:spacing w:val="0"/>
-          <w:w w:val="100"/>
-          <w:kern w:val="0"/>
-          <w:position w:val="0"/>
-          <w:sz w:val="20"/>
-          <w:sz w:val="20"/>
-          <w:szCs w:val="22"/>
-          <w:u w:val="none"/>
-          <w:vertAlign w:val="baseline"/>
-          <w:em w:val="none"/>
-          <w:lang w:val="en-US" w:eastAsia="en-US" w:bidi="ar-SA"/>
-        </w:rPr>
-        <w:t>All refs need to be structured according to Frontiers requirements.</w:t>
+        <w:t>Not published and no doi. Need to find an alternative.</w:t>
       </w:r>
     </w:p>
   </w:comment>
@@ -5178,7 +5964,7 @@
               <wp:positionV relativeFrom="paragraph">
                 <wp:posOffset>635</wp:posOffset>
               </wp:positionV>
-              <wp:extent cx="1510030" cy="433705"/>
+              <wp:extent cx="1510665" cy="433705"/>
               <wp:effectExtent l="0" t="0" r="0" b="0"/>
               <wp:wrapNone/>
               <wp:docPr id="6" name="Text Box 1"/>
@@ -5189,7 +5975,7 @@
                     <wps:spPr>
                       <a:xfrm>
                         <a:off x="0" y="0"/>
-                        <a:ext cx="1509480" cy="433080"/>
+                        <a:ext cx="1510200" cy="433080"/>
                       </a:xfrm>
                       <a:prstGeom prst="rect">
                         <a:avLst/>
@@ -5240,7 +6026,7 @@
                             <w:rPr>
                               <w:szCs w:val="40"/>
                             </w:rPr>
-                            <w:t>12</w:t>
+                            <w:t>10</w:t>
                           </w:r>
                           <w:r>
                             <w:rPr>
@@ -5262,7 +6048,7 @@
         </mc:Choice>
         <mc:Fallback>
           <w:pict>
-            <v:rect id="shape_0" ID="Text Box 1" stroked="f" style="position:absolute;margin-left:369.95pt;margin-top:0.05pt;width:118.8pt;height:34.05pt;mso-position-horizontal:right;mso-position-horizontal-relative:margin" wp14:anchorId="51D4B8BD">
+            <v:rect id="shape_0" ID="Text Box 1" stroked="f" style="position:absolute;margin-left:369.9pt;margin-top:0.05pt;width:118.85pt;height:34.05pt;mso-position-horizontal:right;mso-position-horizontal-relative:margin" wp14:anchorId="51D4B8BD">
               <w10:wrap type="square"/>
               <v:fill o:detectmouseclick="t" on="false"/>
               <v:stroke color="#3465a4" weight="6480" joinstyle="round" endcap="flat"/>
@@ -5301,7 +6087,7 @@
                       <w:rPr>
                         <w:szCs w:val="40"/>
                       </w:rPr>
-                      <w:t>12</w:t>
+                      <w:t>10</w:t>
                     </w:r>
                     <w:r>
                       <w:rPr>
@@ -5325,9 +6111,9 @@
                 <wp:posOffset>-108585</wp:posOffset>
               </wp:positionH>
               <wp:positionV relativeFrom="paragraph">
-                <wp:posOffset>-56515</wp:posOffset>
+                <wp:posOffset>-54610</wp:posOffset>
               </wp:positionV>
-              <wp:extent cx="3673475" cy="434975"/>
+              <wp:extent cx="3674110" cy="434975"/>
               <wp:effectExtent l="0" t="0" r="4445" b="0"/>
               <wp:wrapNone/>
               <wp:docPr id="8" name="Text Box 2"/>
@@ -5338,7 +6124,7 @@
                     <wps:spPr>
                       <a:xfrm>
                         <a:off x="0" y="0"/>
-                        <a:ext cx="3672720" cy="434520"/>
+                        <a:ext cx="3673440" cy="434520"/>
                       </a:xfrm>
                       <a:prstGeom prst="rect">
                         <a:avLst/>
@@ -5389,7 +6175,7 @@
         </mc:Choice>
         <mc:Fallback>
           <w:pict>
-            <v:rect id="shape_0" ID="Text Box 2" fillcolor="white" stroked="f" style="position:absolute;margin-left:-8.55pt;margin-top:-4.45pt;width:289.15pt;height:34.15pt" wp14:anchorId="31D8D0F9">
+            <v:rect id="shape_0" ID="Text Box 2" fillcolor="white" stroked="f" style="position:absolute;margin-left:-8.55pt;margin-top:-4.3pt;width:289.2pt;height:34.15pt" wp14:anchorId="31D8D0F9">
               <w10:wrap type="square"/>
               <v:fill o:detectmouseclick="t" type="solid" color2="black"/>
               <v:stroke color="#3465a4" weight="9360" joinstyle="round" endcap="flat"/>
@@ -5451,7 +6237,7 @@
               <wp:positionV relativeFrom="paragraph">
                 <wp:posOffset>635</wp:posOffset>
               </wp:positionV>
-              <wp:extent cx="1510030" cy="433705"/>
+              <wp:extent cx="1510665" cy="433705"/>
               <wp:effectExtent l="0" t="0" r="0" b="0"/>
               <wp:wrapNone/>
               <wp:docPr id="10" name="Text Box 56"/>
@@ -5462,7 +6248,7 @@
                     <wps:spPr>
                       <a:xfrm>
                         <a:off x="0" y="0"/>
-                        <a:ext cx="1509480" cy="433080"/>
+                        <a:ext cx="1510200" cy="433080"/>
                       </a:xfrm>
                       <a:prstGeom prst="rect">
                         <a:avLst/>
@@ -5513,7 +6299,7 @@
                             <w:rPr>
                               <w:szCs w:val="40"/>
                             </w:rPr>
-                            <w:t>13</w:t>
+                            <w:t>11</w:t>
                           </w:r>
                           <w:r>
                             <w:rPr>
@@ -5535,7 +6321,7 @@
         </mc:Choice>
         <mc:Fallback>
           <w:pict>
-            <v:rect id="shape_0" ID="Text Box 56" stroked="f" style="position:absolute;margin-left:369.95pt;margin-top:0.05pt;width:118.8pt;height:34.05pt;mso-position-horizontal:right;mso-position-horizontal-relative:margin" wp14:anchorId="2C4AF3B6">
+            <v:rect id="shape_0" ID="Text Box 56" stroked="f" style="position:absolute;margin-left:369.9pt;margin-top:0.05pt;width:118.85pt;height:34.05pt;mso-position-horizontal:right;mso-position-horizontal-relative:margin" wp14:anchorId="2C4AF3B6">
               <w10:wrap type="square"/>
               <v:fill o:detectmouseclick="t" on="false"/>
               <v:stroke color="#3465a4" weight="6480" joinstyle="round" endcap="flat"/>
@@ -5574,7 +6360,7 @@
                       <w:rPr>
                         <w:szCs w:val="40"/>
                       </w:rPr>
-                      <w:t>13</w:t>
+                      <w:t>11</w:t>
                     </w:r>
                     <w:r>
                       <w:rPr>
@@ -5598,9 +6384,7 @@
 <w:footnotes xmlns:o="urn:schemas-microsoft-com:office:office" xmlns:r="http://schemas.openxmlformats.org/officeDocument/2006/relationships" xmlns:v="urn:schemas-microsoft-com:vml" xmlns:w="http://schemas.openxmlformats.org/wordprocessingml/2006/main" xmlns:w10="urn:schemas-microsoft-com:office:word" xmlns:wp="http://schemas.openxmlformats.org/drawingml/2006/wordprocessingDrawing" xmlns:wps="http://schemas.microsoft.com/office/word/2010/wordprocessingShape" xmlns:wpg="http://schemas.microsoft.com/office/word/2010/wordprocessingGroup" xmlns:mc="http://schemas.openxmlformats.org/markup-compatibility/2006" xmlns:wp14="http://schemas.microsoft.com/office/word/2010/wordprocessingDrawing" xmlns:w14="http://schemas.microsoft.com/office/word/2010/wordml" mc:Ignorable="w14 wp14">
   <w:footnote w:id="0" w:type="separator">
     <w:p>
-      <w:r>
-        <w:separator/>
-      </w:r>
+      <w:r/>
     </w:p>
   </w:footnote>
   <w:footnote w:id="1" w:type="continuationSeparator">
@@ -5850,6 +6634,102 @@
   <w:abstractNum w:abstractNumId="2">
     <w:lvl w:ilvl="0">
       <w:start w:val="1"/>
+      <w:numFmt w:val="decimal"/>
+      <w:lvlText w:val="%1"/>
+      <w:lvlJc w:val="left"/>
+      <w:pPr>
+        <w:tabs>
+          <w:tab w:val="num" w:pos="567"/>
+        </w:tabs>
+        <w:ind w:left="567" w:hanging="567"/>
+      </w:pPr>
+    </w:lvl>
+    <w:lvl w:ilvl="1">
+      <w:start w:val="1"/>
+      <w:numFmt w:val="decimal"/>
+      <w:lvlText w:val="%1.%2"/>
+      <w:lvlJc w:val="left"/>
+      <w:pPr>
+        <w:tabs>
+          <w:tab w:val="num" w:pos="567"/>
+        </w:tabs>
+        <w:ind w:left="567" w:hanging="567"/>
+      </w:pPr>
+    </w:lvl>
+    <w:lvl w:ilvl="2">
+      <w:start w:val="1"/>
+      <w:numFmt w:val="none"/>
+      <w:suff w:val="nothing"/>
+      <w:lvlText w:val=""/>
+      <w:lvlJc w:val="left"/>
+      <w:pPr>
+        <w:ind w:left="567" w:hanging="567"/>
+      </w:pPr>
+    </w:lvl>
+    <w:lvl w:ilvl="3">
+      <w:start w:val="1"/>
+      <w:numFmt w:val="none"/>
+      <w:suff w:val="nothing"/>
+      <w:lvlText w:val=""/>
+      <w:lvlJc w:val="left"/>
+      <w:pPr>
+        <w:ind w:left="567" w:hanging="567"/>
+      </w:pPr>
+    </w:lvl>
+    <w:lvl w:ilvl="4">
+      <w:start w:val="1"/>
+      <w:numFmt w:val="none"/>
+      <w:suff w:val="nothing"/>
+      <w:lvlText w:val=""/>
+      <w:lvlJc w:val="left"/>
+      <w:pPr>
+        <w:ind w:left="567" w:hanging="567"/>
+      </w:pPr>
+    </w:lvl>
+    <w:lvl w:ilvl="5">
+      <w:start w:val="1"/>
+      <w:numFmt w:val="none"/>
+      <w:suff w:val="nothing"/>
+      <w:lvlText w:val=""/>
+      <w:lvlJc w:val="left"/>
+      <w:pPr>
+        <w:ind w:left="0" w:hanging="0"/>
+      </w:pPr>
+    </w:lvl>
+    <w:lvl w:ilvl="6">
+      <w:start w:val="1"/>
+      <w:numFmt w:val="none"/>
+      <w:suff w:val="nothing"/>
+      <w:lvlText w:val=""/>
+      <w:lvlJc w:val="left"/>
+      <w:pPr>
+        <w:ind w:left="0" w:hanging="0"/>
+      </w:pPr>
+    </w:lvl>
+    <w:lvl w:ilvl="7">
+      <w:start w:val="1"/>
+      <w:numFmt w:val="none"/>
+      <w:suff w:val="nothing"/>
+      <w:lvlText w:val=""/>
+      <w:lvlJc w:val="left"/>
+      <w:pPr>
+        <w:ind w:left="0" w:hanging="0"/>
+      </w:pPr>
+    </w:lvl>
+    <w:lvl w:ilvl="8">
+      <w:start w:val="1"/>
+      <w:numFmt w:val="none"/>
+      <w:suff w:val="nothing"/>
+      <w:lvlText w:val=""/>
+      <w:lvlJc w:val="left"/>
+      <w:pPr>
+        <w:ind w:left="0" w:hanging="0"/>
+      </w:pPr>
+    </w:lvl>
+  </w:abstractNum>
+  <w:abstractNum w:abstractNumId="3">
+    <w:lvl w:ilvl="0">
+      <w:start w:val="1"/>
       <w:numFmt w:val="bullet"/>
       <w:lvlText w:val=""/>
       <w:lvlJc w:val="left"/>
@@ -5993,7 +6873,7 @@
       </w:rPr>
     </w:lvl>
   </w:abstractNum>
-  <w:abstractNum w:abstractNumId="3">
+  <w:abstractNum w:abstractNumId="4">
     <w:lvl w:ilvl="0">
       <w:start w:val="1"/>
       <w:numFmt w:val="bullet"/>
@@ -6139,7 +7019,7 @@
       </w:rPr>
     </w:lvl>
   </w:abstractNum>
-  <w:abstractNum w:abstractNumId="4">
+  <w:abstractNum w:abstractNumId="5">
     <w:lvl w:ilvl="0">
       <w:start w:val="1"/>
       <w:numFmt w:val="decimal"/>
@@ -6151,7 +7031,6 @@
         </w:tabs>
         <w:ind w:left="720" w:hanging="360"/>
       </w:pPr>
-      <w:rPr/>
     </w:lvl>
     <w:lvl w:ilvl="1">
       <w:start w:val="1"/>
@@ -6164,7 +7043,6 @@
         </w:tabs>
         <w:ind w:left="1080" w:hanging="360"/>
       </w:pPr>
-      <w:rPr/>
     </w:lvl>
     <w:lvl w:ilvl="2">
       <w:start w:val="1"/>
@@ -6177,7 +7055,6 @@
         </w:tabs>
         <w:ind w:left="1440" w:hanging="360"/>
       </w:pPr>
-      <w:rPr/>
     </w:lvl>
     <w:lvl w:ilvl="3">
       <w:start w:val="1"/>
@@ -6190,7 +7067,6 @@
         </w:tabs>
         <w:ind w:left="1800" w:hanging="360"/>
       </w:pPr>
-      <w:rPr/>
     </w:lvl>
     <w:lvl w:ilvl="4">
       <w:start w:val="1"/>
@@ -6203,7 +7079,6 @@
         </w:tabs>
         <w:ind w:left="2160" w:hanging="360"/>
       </w:pPr>
-      <w:rPr/>
     </w:lvl>
     <w:lvl w:ilvl="5">
       <w:start w:val="1"/>
@@ -6216,7 +7091,6 @@
         </w:tabs>
         <w:ind w:left="2520" w:hanging="360"/>
       </w:pPr>
-      <w:rPr/>
     </w:lvl>
     <w:lvl w:ilvl="6">
       <w:start w:val="1"/>
@@ -6229,7 +7103,6 @@
         </w:tabs>
         <w:ind w:left="2880" w:hanging="360"/>
       </w:pPr>
-      <w:rPr/>
     </w:lvl>
     <w:lvl w:ilvl="7">
       <w:start w:val="1"/>
@@ -6242,7 +7115,6 @@
         </w:tabs>
         <w:ind w:left="3240" w:hanging="360"/>
       </w:pPr>
-      <w:rPr/>
     </w:lvl>
     <w:lvl w:ilvl="8">
       <w:start w:val="1"/>
@@ -6255,153 +7127,6 @@
         </w:tabs>
         <w:ind w:left="3600" w:hanging="360"/>
       </w:pPr>
-      <w:rPr/>
-    </w:lvl>
-  </w:abstractNum>
-  <w:abstractNum w:abstractNumId="5">
-    <w:lvl w:ilvl="0">
-      <w:start w:val="1"/>
-      <w:numFmt w:val="bullet"/>
-      <w:lvlText w:val=""/>
-      <w:lvlJc w:val="left"/>
-      <w:pPr>
-        <w:tabs>
-          <w:tab w:val="num" w:pos="720"/>
-        </w:tabs>
-        <w:ind w:left="720" w:hanging="360"/>
-      </w:pPr>
-      <w:rPr>
-        <w:rFonts w:ascii="Symbol" w:hAnsi="Symbol" w:cs="Symbol" w:hint="default"/>
-        <w:rFonts w:cs="OpenSymbol"/>
-      </w:rPr>
-    </w:lvl>
-    <w:lvl w:ilvl="1">
-      <w:start w:val="1"/>
-      <w:numFmt w:val="bullet"/>
-      <w:lvlText w:val="◦"/>
-      <w:lvlJc w:val="left"/>
-      <w:pPr>
-        <w:tabs>
-          <w:tab w:val="num" w:pos="1080"/>
-        </w:tabs>
-        <w:ind w:left="1080" w:hanging="360"/>
-      </w:pPr>
-      <w:rPr>
-        <w:rFonts w:ascii="OpenSymbol" w:hAnsi="OpenSymbol" w:cs="OpenSymbol" w:hint="default"/>
-        <w:rFonts w:cs="OpenSymbol"/>
-      </w:rPr>
-    </w:lvl>
-    <w:lvl w:ilvl="2">
-      <w:start w:val="1"/>
-      <w:numFmt w:val="bullet"/>
-      <w:lvlText w:val="▪"/>
-      <w:lvlJc w:val="left"/>
-      <w:pPr>
-        <w:tabs>
-          <w:tab w:val="num" w:pos="1440"/>
-        </w:tabs>
-        <w:ind w:left="1440" w:hanging="360"/>
-      </w:pPr>
-      <w:rPr>
-        <w:rFonts w:ascii="OpenSymbol" w:hAnsi="OpenSymbol" w:cs="OpenSymbol" w:hint="default"/>
-        <w:rFonts w:cs="OpenSymbol"/>
-      </w:rPr>
-    </w:lvl>
-    <w:lvl w:ilvl="3">
-      <w:start w:val="1"/>
-      <w:numFmt w:val="bullet"/>
-      <w:lvlText w:val=""/>
-      <w:lvlJc w:val="left"/>
-      <w:pPr>
-        <w:tabs>
-          <w:tab w:val="num" w:pos="1800"/>
-        </w:tabs>
-        <w:ind w:left="1800" w:hanging="360"/>
-      </w:pPr>
-      <w:rPr>
-        <w:rFonts w:ascii="Symbol" w:hAnsi="Symbol" w:cs="Symbol" w:hint="default"/>
-        <w:rFonts w:cs="OpenSymbol"/>
-      </w:rPr>
-    </w:lvl>
-    <w:lvl w:ilvl="4">
-      <w:start w:val="1"/>
-      <w:numFmt w:val="bullet"/>
-      <w:lvlText w:val="◦"/>
-      <w:lvlJc w:val="left"/>
-      <w:pPr>
-        <w:tabs>
-          <w:tab w:val="num" w:pos="2160"/>
-        </w:tabs>
-        <w:ind w:left="2160" w:hanging="360"/>
-      </w:pPr>
-      <w:rPr>
-        <w:rFonts w:ascii="OpenSymbol" w:hAnsi="OpenSymbol" w:cs="OpenSymbol" w:hint="default"/>
-        <w:rFonts w:cs="OpenSymbol"/>
-      </w:rPr>
-    </w:lvl>
-    <w:lvl w:ilvl="5">
-      <w:start w:val="1"/>
-      <w:numFmt w:val="bullet"/>
-      <w:lvlText w:val="▪"/>
-      <w:lvlJc w:val="left"/>
-      <w:pPr>
-        <w:tabs>
-          <w:tab w:val="num" w:pos="2520"/>
-        </w:tabs>
-        <w:ind w:left="2520" w:hanging="360"/>
-      </w:pPr>
-      <w:rPr>
-        <w:rFonts w:ascii="OpenSymbol" w:hAnsi="OpenSymbol" w:cs="OpenSymbol" w:hint="default"/>
-        <w:rFonts w:cs="OpenSymbol"/>
-      </w:rPr>
-    </w:lvl>
-    <w:lvl w:ilvl="6">
-      <w:start w:val="1"/>
-      <w:numFmt w:val="bullet"/>
-      <w:lvlText w:val=""/>
-      <w:lvlJc w:val="left"/>
-      <w:pPr>
-        <w:tabs>
-          <w:tab w:val="num" w:pos="2880"/>
-        </w:tabs>
-        <w:ind w:left="2880" w:hanging="360"/>
-      </w:pPr>
-      <w:rPr>
-        <w:rFonts w:ascii="Symbol" w:hAnsi="Symbol" w:cs="Symbol" w:hint="default"/>
-        <w:rFonts w:cs="OpenSymbol"/>
-      </w:rPr>
-    </w:lvl>
-    <w:lvl w:ilvl="7">
-      <w:start w:val="1"/>
-      <w:numFmt w:val="bullet"/>
-      <w:lvlText w:val="◦"/>
-      <w:lvlJc w:val="left"/>
-      <w:pPr>
-        <w:tabs>
-          <w:tab w:val="num" w:pos="3240"/>
-        </w:tabs>
-        <w:ind w:left="3240" w:hanging="360"/>
-      </w:pPr>
-      <w:rPr>
-        <w:rFonts w:ascii="OpenSymbol" w:hAnsi="OpenSymbol" w:cs="OpenSymbol" w:hint="default"/>
-        <w:rFonts w:cs="OpenSymbol"/>
-      </w:rPr>
-    </w:lvl>
-    <w:lvl w:ilvl="8">
-      <w:start w:val="1"/>
-      <w:numFmt w:val="bullet"/>
-      <w:lvlText w:val="▪"/>
-      <w:lvlJc w:val="left"/>
-      <w:pPr>
-        <w:tabs>
-          <w:tab w:val="num" w:pos="3600"/>
-        </w:tabs>
-        <w:ind w:left="3600" w:hanging="360"/>
-      </w:pPr>
-      <w:rPr>
-        <w:rFonts w:ascii="OpenSymbol" w:hAnsi="OpenSymbol" w:cs="OpenSymbol" w:hint="default"/>
-        <w:rFonts w:cs="OpenSymbol"/>
-      </w:rPr>
     </w:lvl>
   </w:abstractNum>
   <w:abstractNum w:abstractNumId="6">
@@ -6697,6 +7422,152 @@
     </w:lvl>
   </w:abstractNum>
   <w:abstractNum w:abstractNumId="8">
+    <w:lvl w:ilvl="0">
+      <w:start w:val="1"/>
+      <w:numFmt w:val="bullet"/>
+      <w:lvlText w:val=""/>
+      <w:lvlJc w:val="left"/>
+      <w:pPr>
+        <w:tabs>
+          <w:tab w:val="num" w:pos="720"/>
+        </w:tabs>
+        <w:ind w:left="720" w:hanging="360"/>
+      </w:pPr>
+      <w:rPr>
+        <w:rFonts w:ascii="Symbol" w:hAnsi="Symbol" w:cs="Symbol" w:hint="default"/>
+        <w:rFonts w:cs="OpenSymbol"/>
+      </w:rPr>
+    </w:lvl>
+    <w:lvl w:ilvl="1">
+      <w:start w:val="1"/>
+      <w:numFmt w:val="bullet"/>
+      <w:lvlText w:val="◦"/>
+      <w:lvlJc w:val="left"/>
+      <w:pPr>
+        <w:tabs>
+          <w:tab w:val="num" w:pos="1080"/>
+        </w:tabs>
+        <w:ind w:left="1080" w:hanging="360"/>
+      </w:pPr>
+      <w:rPr>
+        <w:rFonts w:ascii="OpenSymbol" w:hAnsi="OpenSymbol" w:cs="OpenSymbol" w:hint="default"/>
+        <w:rFonts w:cs="OpenSymbol"/>
+      </w:rPr>
+    </w:lvl>
+    <w:lvl w:ilvl="2">
+      <w:start w:val="1"/>
+      <w:numFmt w:val="bullet"/>
+      <w:lvlText w:val="▪"/>
+      <w:lvlJc w:val="left"/>
+      <w:pPr>
+        <w:tabs>
+          <w:tab w:val="num" w:pos="1440"/>
+        </w:tabs>
+        <w:ind w:left="1440" w:hanging="360"/>
+      </w:pPr>
+      <w:rPr>
+        <w:rFonts w:ascii="OpenSymbol" w:hAnsi="OpenSymbol" w:cs="OpenSymbol" w:hint="default"/>
+        <w:rFonts w:cs="OpenSymbol"/>
+      </w:rPr>
+    </w:lvl>
+    <w:lvl w:ilvl="3">
+      <w:start w:val="1"/>
+      <w:numFmt w:val="bullet"/>
+      <w:lvlText w:val=""/>
+      <w:lvlJc w:val="left"/>
+      <w:pPr>
+        <w:tabs>
+          <w:tab w:val="num" w:pos="1800"/>
+        </w:tabs>
+        <w:ind w:left="1800" w:hanging="360"/>
+      </w:pPr>
+      <w:rPr>
+        <w:rFonts w:ascii="Symbol" w:hAnsi="Symbol" w:cs="Symbol" w:hint="default"/>
+        <w:rFonts w:cs="OpenSymbol"/>
+      </w:rPr>
+    </w:lvl>
+    <w:lvl w:ilvl="4">
+      <w:start w:val="1"/>
+      <w:numFmt w:val="bullet"/>
+      <w:lvlText w:val="◦"/>
+      <w:lvlJc w:val="left"/>
+      <w:pPr>
+        <w:tabs>
+          <w:tab w:val="num" w:pos="2160"/>
+        </w:tabs>
+        <w:ind w:left="2160" w:hanging="360"/>
+      </w:pPr>
+      <w:rPr>
+        <w:rFonts w:ascii="OpenSymbol" w:hAnsi="OpenSymbol" w:cs="OpenSymbol" w:hint="default"/>
+        <w:rFonts w:cs="OpenSymbol"/>
+      </w:rPr>
+    </w:lvl>
+    <w:lvl w:ilvl="5">
+      <w:start w:val="1"/>
+      <w:numFmt w:val="bullet"/>
+      <w:lvlText w:val="▪"/>
+      <w:lvlJc w:val="left"/>
+      <w:pPr>
+        <w:tabs>
+          <w:tab w:val="num" w:pos="2520"/>
+        </w:tabs>
+        <w:ind w:left="2520" w:hanging="360"/>
+      </w:pPr>
+      <w:rPr>
+        <w:rFonts w:ascii="OpenSymbol" w:hAnsi="OpenSymbol" w:cs="OpenSymbol" w:hint="default"/>
+        <w:rFonts w:cs="OpenSymbol"/>
+      </w:rPr>
+    </w:lvl>
+    <w:lvl w:ilvl="6">
+      <w:start w:val="1"/>
+      <w:numFmt w:val="bullet"/>
+      <w:lvlText w:val=""/>
+      <w:lvlJc w:val="left"/>
+      <w:pPr>
+        <w:tabs>
+          <w:tab w:val="num" w:pos="2880"/>
+        </w:tabs>
+        <w:ind w:left="2880" w:hanging="360"/>
+      </w:pPr>
+      <w:rPr>
+        <w:rFonts w:ascii="Symbol" w:hAnsi="Symbol" w:cs="Symbol" w:hint="default"/>
+        <w:rFonts w:cs="OpenSymbol"/>
+      </w:rPr>
+    </w:lvl>
+    <w:lvl w:ilvl="7">
+      <w:start w:val="1"/>
+      <w:numFmt w:val="bullet"/>
+      <w:lvlText w:val="◦"/>
+      <w:lvlJc w:val="left"/>
+      <w:pPr>
+        <w:tabs>
+          <w:tab w:val="num" w:pos="3240"/>
+        </w:tabs>
+        <w:ind w:left="3240" w:hanging="360"/>
+      </w:pPr>
+      <w:rPr>
+        <w:rFonts w:ascii="OpenSymbol" w:hAnsi="OpenSymbol" w:cs="OpenSymbol" w:hint="default"/>
+        <w:rFonts w:cs="OpenSymbol"/>
+      </w:rPr>
+    </w:lvl>
+    <w:lvl w:ilvl="8">
+      <w:start w:val="1"/>
+      <w:numFmt w:val="bullet"/>
+      <w:lvlText w:val="▪"/>
+      <w:lvlJc w:val="left"/>
+      <w:pPr>
+        <w:tabs>
+          <w:tab w:val="num" w:pos="3600"/>
+        </w:tabs>
+        <w:ind w:left="3600" w:hanging="360"/>
+      </w:pPr>
+      <w:rPr>
+        <w:rFonts w:ascii="OpenSymbol" w:hAnsi="OpenSymbol" w:cs="OpenSymbol" w:hint="default"/>
+        <w:rFonts w:cs="OpenSymbol"/>
+      </w:rPr>
+    </w:lvl>
+  </w:abstractNum>
+  <w:abstractNum w:abstractNumId="9">
     <w:lvl w:ilvl="0">
       <w:start w:val="1"/>
       <w:numFmt w:val="bullet"/>
@@ -6865,6 +7736,9 @@
   </w:num>
   <w:num w:numId="8">
     <w:abstractNumId w:val="8"/>
+  </w:num>
+  <w:num w:numId="9">
+    <w:abstractNumId w:val="9"/>
   </w:num>
 </w:numbering>
 </file>

</xml_diff>

<commit_message>
Finished submittable version of Consciousness chapter
</commit_message>
<xml_diff>
--- a/files/Paper-on-Loops-in-AI-and-Consciousness-submission.docx
+++ b/files/Paper-on-Loops-in-AI-and-Consciousness-submission.docx
@@ -3018,7 +3018,111 @@
       </w:pPr>
       <w:r>
         <w:rPr/>
-        <w:t>In the consideration of conscious experience, two closely incident but distinct forms have been identified:</w:t>
+        <w:t>The Visceral Loop has implications for understanding consciousness</w:t>
+      </w:r>
+      <w:r>
+        <w:rPr/>
+        <w:t xml:space="preserve">; three </w:t>
+      </w:r>
+      <w:r>
+        <w:rPr>
+          <w:rFonts w:eastAsia="Calibri" w:cs="" w:cstheme="minorBidi" w:eastAsiaTheme="minorHAnsi"/>
+          <w:color w:val="auto"/>
+          <w:kern w:val="0"/>
+          <w:sz w:val="24"/>
+          <w:szCs w:val="22"/>
+          <w:lang w:val="en-US" w:eastAsia="en-US" w:bidi="ar-SA"/>
+        </w:rPr>
+        <w:t>examples of which will be presented shortly</w:t>
+      </w:r>
+      <w:r>
+        <w:rPr>
+          <w:rFonts w:eastAsia="Calibri" w:cs="" w:cstheme="minorBidi" w:eastAsiaTheme="minorHAnsi"/>
+          <w:color w:val="auto"/>
+          <w:kern w:val="0"/>
+          <w:sz w:val="24"/>
+          <w:szCs w:val="22"/>
+          <w:lang w:val="en-US" w:eastAsia="en-US" w:bidi="ar-SA"/>
+        </w:rPr>
+        <w:t>. For example, based on the Visceral Loop one can make an argument that associates the behaviors of the underlying modeling mechanism to limits on the ability for self-reference and to the ability for an individual to recognize their own consciousness</w:t>
+      </w:r>
+      <w:r>
+        <w:rPr>
+          <w:rFonts w:eastAsia="Calibri" w:cs="" w:cstheme="minorBidi" w:eastAsiaTheme="minorHAnsi"/>
+          <w:color w:val="auto"/>
+          <w:kern w:val="0"/>
+          <w:sz w:val="24"/>
+          <w:szCs w:val="22"/>
+          <w:lang w:val="en-US" w:eastAsia="en-US" w:bidi="ar-SA"/>
+        </w:rPr>
+        <w:t xml:space="preserve">. However, it is necessary first to define what is meant here by the term </w:t>
+      </w:r>
+      <w:r>
+        <w:rPr>
+          <w:rFonts w:eastAsia="Calibri" w:cs="" w:cstheme="minorBidi" w:eastAsiaTheme="minorHAnsi"/>
+          <w:i/>
+          <w:iCs/>
+          <w:color w:val="auto"/>
+          <w:kern w:val="0"/>
+          <w:sz w:val="24"/>
+          <w:szCs w:val="22"/>
+          <w:lang w:val="en-US" w:eastAsia="en-US" w:bidi="ar-SA"/>
+        </w:rPr>
+        <w:t>consciousness</w:t>
+      </w:r>
+      <w:r>
+        <w:rPr>
+          <w:rFonts w:eastAsia="Calibri" w:cs="" w:cstheme="minorBidi" w:eastAsiaTheme="minorHAnsi"/>
+          <w:color w:val="auto"/>
+          <w:kern w:val="0"/>
+          <w:sz w:val="24"/>
+          <w:szCs w:val="22"/>
+          <w:lang w:val="en-US" w:eastAsia="en-US" w:bidi="ar-SA"/>
+        </w:rPr>
+        <w:t>.</w:t>
+      </w:r>
+    </w:p>
+    <w:p>
+      <w:pPr>
+        <w:pStyle w:val="Normal"/>
+        <w:rPr/>
+      </w:pPr>
+      <w:r>
+        <w:rPr>
+          <w:rFonts w:eastAsia="Calibri" w:cs="" w:cstheme="minorBidi" w:eastAsiaTheme="minorHAnsi"/>
+          <w:color w:val="auto"/>
+          <w:kern w:val="0"/>
+          <w:sz w:val="24"/>
+          <w:szCs w:val="22"/>
+          <w:lang w:val="en-US" w:eastAsia="en-US" w:bidi="ar-SA"/>
+        </w:rPr>
+        <w:t xml:space="preserve">Firstly, as so little is known of the nature of consciousness within non-human animals or in artificial entities, the discussion will be limited to that of humans. </w:t>
+      </w:r>
+      <w:r>
+        <w:rPr>
+          <w:rFonts w:eastAsia="Calibri" w:cs="" w:cstheme="minorBidi" w:eastAsiaTheme="minorHAnsi"/>
+          <w:color w:val="auto"/>
+          <w:kern w:val="0"/>
+          <w:sz w:val="24"/>
+          <w:szCs w:val="22"/>
+          <w:lang w:val="en-US" w:eastAsia="en-US" w:bidi="ar-SA"/>
+        </w:rPr>
+        <w:t xml:space="preserve">Within that constraint, this paper focuses on an individual's ability to have subjective experience of its observations (eg: of external environment), to be able to rationalise (a.k.a. "think") about things, and to have subjective experience of those rationalisations. </w:t>
+      </w:r>
+      <w:r>
+        <w:rPr>
+          <w:rFonts w:eastAsia="Calibri" w:cs="" w:cstheme="minorBidi" w:eastAsiaTheme="minorHAnsi"/>
+          <w:color w:val="auto"/>
+          <w:kern w:val="0"/>
+          <w:sz w:val="24"/>
+          <w:szCs w:val="22"/>
+          <w:lang w:val="en-US" w:eastAsia="en-US" w:bidi="ar-SA"/>
+        </w:rPr>
+        <w:t>That domain of consciousness is typically split into t</w:t>
+      </w:r>
+      <w:r>
+        <w:rPr/>
+        <w:t>wo closely incident but distinct forms:</w:t>
       </w:r>
     </w:p>
     <w:p>
@@ -3039,7 +3143,27 @@
       </w:r>
       <w:r>
         <w:rPr/>
-        <w:t xml:space="preserve"> (A-Cs) refers to state representations that are "(1) inferentially promiscuous, that is, poised for use as a premise in reasoning, (2) poised for rational control of action, and (3) poised for rational control of speech." (Block, 1995). In other words, A-Cs is the data content that has a direct influence on subsequent thought. For example, generally the data content of access consciousness can be directly consciously thought about and reported on via speech or other actions; although research suggests that some information can influence our subsequent thought without us being aware of it, such as in the example of blind-sight (Block, 1995).</w:t>
+        <w:t xml:space="preserve"> (A-Cs) refers to state representations that are "(1) inferentially promiscuous, that is, poised for use as a premise in reasoning, (2) poised for rational control of action, and (3) poised for rational control of speech." (Block, 1995). In other words, A-Cs is the data content that has a direct influence on subsequent thought. For example, generally the data content of access consciousness can be directly consciously thought about and reported on via speech or other actions</w:t>
+      </w:r>
+      <w:r>
+        <w:rPr/>
+        <w:t xml:space="preserve">. The exact definition of A-Cs becomes blurred somewhat due to </w:t>
+      </w:r>
+      <w:r>
+        <w:rPr/>
+        <w:t>research suggest</w:t>
+      </w:r>
+      <w:r>
+        <w:rPr/>
+        <w:t>ing</w:t>
+      </w:r>
+      <w:r>
+        <w:rPr/>
+        <w:t xml:space="preserve"> that some information can influence our subsequent thought without us being aware of it, such as in the example of blind-sight (Block, 1995).</w:t>
+      </w:r>
+      <w:r>
+        <w:rPr/>
+        <w:t xml:space="preserve"> Thus, it is arguable whether the definition of A-Cs should include subjective experience.</w:t>
       </w:r>
     </w:p>
     <w:p>
@@ -3060,45 +3184,170 @@
       </w:r>
       <w:r>
         <w:rPr/>
-        <w:t xml:space="preserve"> (P-Cs) refers to the question of why a physical bundle of matter should have a subjective experience anything at all. It is often described as "what it is like" (Nagel, 1974) to be a conscious organism. In approximate terms, P-Cs is the phenomenal aspect of having experience of access consciousness. Some authors believe that there is not an exact one-to-one relation between A-Cs and P-Cs; that, while they largely correlate, one can have P-Cs without A-Cs, and vice versa. That remains an open question, for which this paper does not attempt to address.</w:t>
-      </w:r>
-    </w:p>
-    <w:p>
-      <w:pPr>
-        <w:pStyle w:val="Normal"/>
-        <w:rPr/>
-      </w:pPr>
-      <w:commentRangeStart w:id="2"/>
-      <w:r>
-        <w:rPr/>
-        <w:t>The Visceral Loop has implications for understanding consciousness, particularly in terms of A-Cs. As will be seen, based on the Visceral Loop, one can make a strong argument that associates the behaviors of the underlying modeling mechanism to limits on the ability for self-reference and to the ability for an individual to recognize their own consciousness. In a weaker form that can be related to the content of P-Cs.</w:t>
-      </w:r>
-      <w:commentRangeEnd w:id="2"/>
-      <w:r>
-        <w:commentReference w:id="2"/>
-      </w:r>
-      <w:r>
-        <w:rPr/>
-      </w:r>
-    </w:p>
-    <w:p>
-      <w:pPr>
-        <w:pStyle w:val="Normal"/>
-        <w:rPr/>
-      </w:pPr>
-      <w:r>
-        <w:rPr/>
-        <w:t>To avoid confusion in the sections that follow, this paper uses the term "data content" when talking about both A-Cs and P-Cs. In that context, it is used to draw a distinction between what is present or included within A-Cs or P-Cs, respectively, and what is not. For example whether or not someone can see and report on something within their visual field refers to the data content of A-Cs, and whether or not someone phenomenally experiences pain refers to the data content of P-Cs.</w:t>
-      </w:r>
-    </w:p>
-    <w:p>
-      <w:pPr>
-        <w:pStyle w:val="Normal"/>
-        <w:rPr/>
-      </w:pPr>
-      <w:r>
-        <w:rPr/>
-        <w:t>What follows are three examples of the descriptive power of the Visceral Loop applied to consciousness.</w:t>
+        <w:t xml:space="preserve"> (P-Cs)</w:t>
+      </w:r>
+      <w:r>
+        <w:rPr/>
+        <w:t>, in contrast,</w:t>
+      </w:r>
+      <w:r>
+        <w:rPr/>
+        <w:t xml:space="preserve"> refers </w:t>
+      </w:r>
+      <w:r>
+        <w:rPr>
+          <w:rFonts w:eastAsia="Calibri" w:cs="" w:cstheme="minorBidi" w:eastAsiaTheme="minorHAnsi"/>
+          <w:color w:val="auto"/>
+          <w:kern w:val="0"/>
+          <w:sz w:val="24"/>
+          <w:szCs w:val="22"/>
+          <w:lang w:val="en-US" w:eastAsia="en-US" w:bidi="ar-SA"/>
+        </w:rPr>
+        <w:t>specifically to subjective experience, and to the</w:t>
+      </w:r>
+      <w:r>
+        <w:rPr/>
+        <w:t xml:space="preserve"> question of why a physical bundle of matter should have </w:t>
+      </w:r>
+      <w:r>
+        <w:rPr>
+          <w:rFonts w:eastAsia="Calibri" w:cs="" w:cstheme="minorBidi" w:eastAsiaTheme="minorHAnsi"/>
+          <w:color w:val="auto"/>
+          <w:kern w:val="0"/>
+          <w:sz w:val="24"/>
+          <w:szCs w:val="22"/>
+          <w:lang w:val="en-US" w:eastAsia="en-US" w:bidi="ar-SA"/>
+        </w:rPr>
+        <w:t>such a thing</w:t>
+      </w:r>
+      <w:r>
+        <w:rPr/>
+        <w:t xml:space="preserve">. It is often described as "what it is like" (Nagel, 1974) to be a conscious organism. In approximate terms, P-Cs is the phenomenal aspect of having experience of access consciousness. </w:t>
+      </w:r>
+      <w:r>
+        <w:rPr/>
+        <w:t>However, s</w:t>
+      </w:r>
+      <w:r>
+        <w:rPr/>
+        <w:t>ome authors believe that there is not an exact one-to-one relation between A-Cs and P-Cs; that, while they largely correlate, one can have P-Cs without A-Cs, and vice versa. That remains an open question, for which this paper does not attempt to address.</w:t>
+      </w:r>
+    </w:p>
+    <w:p>
+      <w:pPr>
+        <w:pStyle w:val="Normal"/>
+        <w:rPr/>
+      </w:pPr>
+      <w:r>
+        <w:rPr/>
+        <w:t xml:space="preserve">Lastly, </w:t>
+      </w:r>
+      <w:r>
+        <w:rPr/>
+        <w:t xml:space="preserve">this paper uses the term </w:t>
+      </w:r>
+      <w:r>
+        <w:rPr>
+          <w:i/>
+          <w:iCs/>
+        </w:rPr>
+        <w:t>data content</w:t>
+      </w:r>
+      <w:r>
+        <w:rPr/>
+        <w:t xml:space="preserve"> when talking about both A-Cs and P-Cs. In that context, it is used to draw a distinction between what is </w:t>
+      </w:r>
+      <w:r>
+        <w:rPr/>
+        <w:t xml:space="preserve">and what is not </w:t>
+      </w:r>
+      <w:r>
+        <w:rPr/>
+        <w:t>present within A-Cs or P-Cs</w:t>
+      </w:r>
+      <w:r>
+        <w:rPr/>
+        <w:t xml:space="preserve">; however it </w:t>
+      </w:r>
+      <w:r>
+        <w:rPr>
+          <w:rFonts w:eastAsia="Calibri" w:cs="" w:cstheme="minorBidi" w:eastAsiaTheme="minorHAnsi"/>
+          <w:color w:val="auto"/>
+          <w:kern w:val="0"/>
+          <w:sz w:val="24"/>
+          <w:szCs w:val="22"/>
+          <w:lang w:val="en-US" w:eastAsia="en-US" w:bidi="ar-SA"/>
+        </w:rPr>
+        <w:t>is not intended</w:t>
+      </w:r>
+      <w:r>
+        <w:rPr/>
+        <w:t xml:space="preserve"> </w:t>
+      </w:r>
+      <w:r>
+        <w:rPr>
+          <w:rFonts w:eastAsia="Calibri" w:cs="" w:cstheme="minorBidi" w:eastAsiaTheme="minorHAnsi"/>
+          <w:color w:val="auto"/>
+          <w:kern w:val="0"/>
+          <w:sz w:val="24"/>
+          <w:szCs w:val="22"/>
+          <w:lang w:val="en-US" w:eastAsia="en-US" w:bidi="ar-SA"/>
+        </w:rPr>
+        <w:t>to</w:t>
+      </w:r>
+      <w:r>
+        <w:rPr/>
+        <w:t xml:space="preserve"> imply any particular representational structure</w:t>
+      </w:r>
+      <w:r>
+        <w:rPr/>
+        <w:t>. For example</w:t>
+      </w:r>
+      <w:r>
+        <w:rPr/>
+        <w:t>,</w:t>
+      </w:r>
+      <w:r>
+        <w:rPr/>
+        <w:t xml:space="preserve"> whether or not someone can see and report on something within their visual field </w:t>
+      </w:r>
+      <w:r>
+        <w:rPr>
+          <w:rFonts w:eastAsia="Calibri" w:cs="" w:cstheme="minorBidi" w:eastAsiaTheme="minorHAnsi"/>
+          <w:color w:val="auto"/>
+          <w:kern w:val="0"/>
+          <w:sz w:val="24"/>
+          <w:szCs w:val="22"/>
+          <w:lang w:val="en-US" w:eastAsia="en-US" w:bidi="ar-SA"/>
+        </w:rPr>
+        <w:t>determines</w:t>
+      </w:r>
+      <w:r>
+        <w:rPr/>
+        <w:t xml:space="preserve"> </w:t>
+      </w:r>
+      <w:r>
+        <w:rPr/>
+        <w:t xml:space="preserve">part of </w:t>
+      </w:r>
+      <w:r>
+        <w:rPr/>
+        <w:t xml:space="preserve">the data content of A-Cs, and whether or not someone phenomenally experiences pain </w:t>
+      </w:r>
+      <w:r>
+        <w:rPr>
+          <w:rFonts w:eastAsia="Calibri" w:cs="" w:cstheme="minorBidi" w:eastAsiaTheme="minorHAnsi"/>
+          <w:color w:val="auto"/>
+          <w:kern w:val="0"/>
+          <w:sz w:val="24"/>
+          <w:szCs w:val="22"/>
+          <w:lang w:val="en-US" w:eastAsia="en-US" w:bidi="ar-SA"/>
+        </w:rPr>
+        <w:t>determines part of</w:t>
+      </w:r>
+      <w:r>
+        <w:rPr/>
+        <w:t xml:space="preserve"> the data content of P-Cs.</w:t>
       </w:r>
     </w:p>
     <w:p>
@@ -3122,7 +3371,17 @@
       </w:pPr>
       <w:r>
         <w:rPr/>
-        <w:t>In this first example, the Visceral Loop is applied to understand the thought processes whereby an individual concludes themselves as conscious. Consider the following sequence of internal mental observations:</w:t>
+        <w:t>In this first example, the Visceral Loop is applied to understand the thought processes whereby an individual concludes themselves as conscious.</w:t>
+      </w:r>
+    </w:p>
+    <w:p>
+      <w:pPr>
+        <w:pStyle w:val="Normal"/>
+        <w:rPr/>
+      </w:pPr>
+      <w:r>
+        <w:rPr/>
+        <w:t>Consider the following sequence of internal mental observations:</w:t>
       </w:r>
     </w:p>
     <w:p>
@@ -3174,7 +3433,27 @@
       </w:pPr>
       <w:r>
         <w:rPr/>
-        <w:t xml:space="preserve">The first observation is a straightforward example of Iteration 1 that does not make any reference to the agent's theory of mind (of their own mind or of others). The concepts of "red", "blob", "tree" and "apple" are all contained within the set </w:t>
+        <w:t>T</w:t>
+      </w:r>
+      <w:r>
+        <w:rPr/>
+        <w:t xml:space="preserve">he first observation is a straightforward example of </w:t>
+      </w:r>
+      <w:r>
+        <w:rPr/>
+        <w:t xml:space="preserve">Visceral Loop </w:t>
+      </w:r>
+      <w:r>
+        <w:rPr/>
+        <w:t xml:space="preserve">Iteration 1 that does not make any reference to the agent's theory of mind (of their own mind or of others). </w:t>
+      </w:r>
+      <w:r>
+        <w:rPr/>
+        <w:t>With reference to the formal definition of the Visceral Loop in the prior chapter, t</w:t>
+      </w:r>
+      <w:r>
+        <w:rPr/>
+        <w:t xml:space="preserve">he concepts of "red", "blob", "tree" and "apple" are all contained within the set </w:t>
       </w:r>
       <w:r>
         <w:rPr>
@@ -3810,796 +4089,26 @@
         </w:numPr>
         <w:rPr/>
       </w:pPr>
-      <w:commentRangeStart w:id="3"/>
       <w:r>
         <w:rPr/>
         <w:t>Content of conscious thought</w:t>
       </w:r>
-      <w:commentRangeEnd w:id="3"/>
-      <w:r>
-        <w:commentReference w:id="3"/>
-      </w:r>
-      <w:r>
-        <w:rPr/>
-      </w:r>
-    </w:p>
-    <w:p>
-      <w:pPr>
-        <w:pStyle w:val="Normal"/>
-        <w:rPr/>
-      </w:pPr>
-      <w:r>
-        <w:rPr/>
-        <w:t>As a second example of the descriptive power of the Visceral Loop, a set of theorems is now presented that makes the claim that the Visceral Loop explains the data content of conscious experience. Later analysis discusses some shortcomings with the theory.</w:t>
-      </w:r>
-    </w:p>
-    <w:p>
-      <w:pPr>
-        <w:pStyle w:val="Normal"/>
-        <w:rPr/>
-      </w:pPr>
-      <w:r>
-        <w:rPr/>
-        <w:t xml:space="preserve">First an axiomatic baseline must be established. The author is unable to think of any rational way in which they may consciously experience something and yet be unable to subsequently think about that experience and to know that they are thinking about that experience. Indeed, this is consistent with the </w:t>
-      </w:r>
-      <w:r>
-        <w:rPr>
-          <w:i/>
-          <w:iCs/>
-        </w:rPr>
-        <w:t>transitivity principle</w:t>
-      </w:r>
-      <w:r>
-        <w:rPr/>
-        <w:t xml:space="preserve"> of Rosenthal (1997). Thus, it would seem that being able to knowingly think about our conscious experiences is a fundamental component of consciousness. The following claims are derived from this statement without further proof:</w:t>
-      </w:r>
-    </w:p>
-    <w:p>
-      <w:pPr>
-        <w:pStyle w:val="Normal"/>
-        <w:rPr/>
-      </w:pPr>
-      <w:r>
-        <w:rPr/>
-        <w:t>Claim 1:</w:t>
-      </w:r>
-    </w:p>
-    <w:p>
-      <w:pPr>
-        <w:pStyle w:val="Normal"/>
-        <w:numPr>
-          <w:ilvl w:val="0"/>
-          <w:numId w:val="6"/>
-        </w:numPr>
-        <w:rPr/>
-      </w:pPr>
-      <w:r>
-        <w:rPr/>
-        <w:t>All conscious experience is subsequently available for further thought.</w:t>
-      </w:r>
-    </w:p>
-    <w:p>
-      <w:pPr>
-        <w:pStyle w:val="Normal"/>
-        <w:rPr/>
-      </w:pPr>
-      <w:r>
-        <w:rPr/>
-        <w:t>Claim 2:</w:t>
-      </w:r>
-    </w:p>
-    <w:p>
-      <w:pPr>
-        <w:pStyle w:val="Normal"/>
-        <w:numPr>
-          <w:ilvl w:val="0"/>
-          <w:numId w:val="7"/>
-        </w:numPr>
-        <w:rPr/>
-      </w:pPr>
-      <w:r>
-        <w:rPr/>
-        <w:t>For all thought about conscious experience, the individual can identify that thought as being their own.</w:t>
-      </w:r>
-    </w:p>
-    <w:p>
-      <w:pPr>
-        <w:pStyle w:val="Normal"/>
-        <w:rPr/>
-      </w:pPr>
-      <w:r>
-        <w:rPr/>
-        <w:t>Note that these claims do not assume that all conscious experience is actually thought about; only that it is in principle available for such thought.</w:t>
-      </w:r>
-    </w:p>
-    <w:p>
-      <w:pPr>
-        <w:pStyle w:val="Normal"/>
-        <w:rPr/>
-      </w:pPr>
-      <w:r>
-        <w:rPr/>
-        <w:t>Theorem 1:</w:t>
-      </w:r>
-    </w:p>
-    <w:p>
-      <w:pPr>
-        <w:pStyle w:val="Normal"/>
-        <w:numPr>
-          <w:ilvl w:val="0"/>
-          <w:numId w:val="8"/>
-        </w:numPr>
-        <w:rPr/>
-      </w:pPr>
-      <w:r>
-        <w:rPr/>
-        <w:t>the content of conscious experience is upper bounded by the data about which Visceral Loop iteration 2 inferences can be produced.</w:t>
-      </w:r>
-    </w:p>
-    <w:p>
-      <w:pPr>
-        <w:pStyle w:val="Normal"/>
-        <w:rPr/>
-      </w:pPr>
-      <w:r>
-        <w:rPr/>
-        <w:t>Proof:</w:t>
-      </w:r>
-    </w:p>
-    <w:p>
-      <w:pPr>
-        <w:pStyle w:val="Normal"/>
-        <w:numPr>
-          <w:ilvl w:val="0"/>
-          <w:numId w:val="9"/>
-        </w:numPr>
-        <w:rPr/>
-      </w:pPr>
-      <w:r>
-        <w:rPr/>
-        <w:t xml:space="preserve">The </w:t>
-      </w:r>
-      <w:r>
-        <w:rPr>
-          <w:i/>
-          <w:iCs/>
-        </w:rPr>
-        <w:t>content of conscious experience</w:t>
-      </w:r>
-      <w:r>
-        <w:rPr/>
-        <w:t xml:space="preserve"> here refers to the set of data represented and/or processed within the brain which is consciously experienced by that individual, in distinction to other data represented and/or processed in the brain which is not consciously experienced.</w:t>
-      </w:r>
-    </w:p>
-    <w:p>
-      <w:pPr>
-        <w:pStyle w:val="Normal"/>
-        <w:numPr>
-          <w:ilvl w:val="0"/>
-          <w:numId w:val="9"/>
-        </w:numPr>
-        <w:rPr/>
-      </w:pPr>
-      <w:r>
-        <w:rPr/>
-        <w:t>Thought is a computational process, and thus is a series of inferences.</w:t>
-      </w:r>
-    </w:p>
-    <w:p>
-      <w:pPr>
-        <w:pStyle w:val="Normal"/>
-        <w:numPr>
-          <w:ilvl w:val="0"/>
-          <w:numId w:val="9"/>
-        </w:numPr>
-        <w:rPr/>
-      </w:pPr>
-      <w:r>
-        <w:rPr/>
-        <w:t>As per claim 1, all of conscious experience must be available for producing subsequent inferences about those conscious experiences.</w:t>
-      </w:r>
-    </w:p>
-    <w:p>
-      <w:pPr>
-        <w:pStyle w:val="Normal"/>
-        <w:numPr>
-          <w:ilvl w:val="0"/>
-          <w:numId w:val="9"/>
-        </w:numPr>
-        <w:rPr/>
-      </w:pPr>
-      <w:r>
-        <w:rPr/>
-        <w:t>As per claim 2, the individual must be able to identify that they produced those inferences.</w:t>
-      </w:r>
-    </w:p>
-    <w:p>
-      <w:pPr>
-        <w:pStyle w:val="Normal"/>
-        <w:numPr>
-          <w:ilvl w:val="0"/>
-          <w:numId w:val="9"/>
-        </w:numPr>
-        <w:rPr/>
-      </w:pPr>
-      <w:r>
-        <w:rPr/>
-        <w:t xml:space="preserve">In order for an individual to identify an inference as being their own, they must have some beliefs about their inference capabilities and how they relate to themselves as an individual entity. This is included in the set </w:t>
-      </w:r>
-      <w:r>
-        <w:rPr>
-          <w:i/>
-          <w:iCs/>
-        </w:rPr>
-        <w:t>M</w:t>
-      </w:r>
-      <w:r>
-        <w:rPr/>
-        <w:t>, which iteration 2 produces inferences in relation to, and which is not directly accessible for inferences within iteration 1.</w:t>
-      </w:r>
-    </w:p>
-    <w:p>
-      <w:pPr>
-        <w:pStyle w:val="Normal"/>
-        <w:numPr>
-          <w:ilvl w:val="0"/>
-          <w:numId w:val="9"/>
-        </w:numPr>
-        <w:rPr/>
-      </w:pPr>
-      <w:r>
-        <w:rPr/>
-        <w:t xml:space="preserve">Imagine some supposed experience, and an inference </w:t>
-      </w:r>
-      <w:r>
-        <w:rPr>
-          <w:i/>
-          <w:iCs/>
-        </w:rPr>
-        <w:t>i</w:t>
-      </w:r>
-      <w:r>
-        <w:rPr/>
-        <w:t xml:space="preserve"> produced about that experience. Additionally imagine that an iteration 2 inference cannot be produced about </w:t>
-      </w:r>
-      <w:r>
-        <w:rPr>
-          <w:i/>
-          <w:iCs/>
-        </w:rPr>
-        <w:t>i</w:t>
-      </w:r>
-      <w:r>
-        <w:rPr/>
-        <w:t xml:space="preserve">, for example, due to some incompatibility of structure, lack of data path to iteration 2 processing capabilities, or inherent limitation in iteration 2 processing capabilities. The inference </w:t>
-      </w:r>
-      <w:r>
-        <w:rPr>
-          <w:i/>
-          <w:iCs/>
-        </w:rPr>
-        <w:t>i</w:t>
-      </w:r>
-      <w:r>
-        <w:rPr/>
-        <w:t xml:space="preserve"> cannot be identified in relation to the individual. As such, the supposed experience fails on Claim 2 and </w:t>
-      </w:r>
-      <w:r>
-        <w:rPr>
-          <w:i/>
-          <w:iCs/>
-        </w:rPr>
-        <w:t>i</w:t>
-      </w:r>
-      <w:r>
-        <w:rPr/>
-        <w:t xml:space="preserve"> must be in actual fact an inference about some sort of non-conscious experience.</w:t>
-      </w:r>
-    </w:p>
-    <w:p>
-      <w:pPr>
-        <w:pStyle w:val="Normal"/>
-        <w:numPr>
-          <w:ilvl w:val="0"/>
-          <w:numId w:val="9"/>
-        </w:numPr>
-        <w:rPr/>
-      </w:pPr>
-      <w:r>
-        <w:rPr/>
-        <w:t>Thus, an experience is not a conscious experience if it can only lead to inferences which cannot be included in an iteration 2 inference.</w:t>
-      </w:r>
-    </w:p>
-    <w:p>
-      <w:pPr>
-        <w:pStyle w:val="Heading2"/>
-        <w:numPr>
-          <w:ilvl w:val="1"/>
-          <w:numId w:val="2"/>
-        </w:numPr>
-        <w:rPr/>
-      </w:pPr>
-      <w:r>
-        <w:rPr/>
-        <w:t>Delayed awareness of decisions</w:t>
-      </w:r>
-    </w:p>
-    <w:p>
-      <w:pPr>
-        <w:pStyle w:val="Normal"/>
-        <w:rPr/>
-      </w:pPr>
-      <w:r>
-        <w:rPr/>
-        <w:t>The Visceral Loop can be used to understand other aspects of thought. For example, fRMI and EEG studies have suggested that we become aware of a decision after it is made (Soon et al, 2008; Libet et al, 1983). At first glance this might seem to suggest that our conscious thought is just some sort of after-the-fact passive summarization.</w:t>
-      </w:r>
-    </w:p>
-    <w:p>
-      <w:pPr>
-        <w:pStyle w:val="Normal"/>
-        <w:rPr/>
-      </w:pPr>
-      <w:r>
-        <w:rPr/>
-        <w:t>The framework of the Visceral Loop provides a different interpretation. It explains that the act of making a decision and the conscious consideration of having made that decision occur in different processing cycles. First one or more processing cycles are used to reach the decision, and subsequently the individual may use one or more additional processing cycles to examine their most recent inference in relation to themselves. So it is entirely predictable that the individual would activate brain regions for reporting the decision after a measurable delay from the decision itself being made and a resultant action initiated. Importantly, the same underlying system can produce both sets of processing cycles, and thus there is no reason to conclude that consciousness has no causal effect in the actions initiated.</w:t>
-      </w:r>
-    </w:p>
-    <w:p>
-      <w:pPr>
-        <w:pStyle w:val="Normal"/>
-        <w:rPr/>
-      </w:pPr>
-      <w:r>
-        <w:rPr/>
-        <w:t>In short, we can only think about one thing at a time, so the decision itself and thought about the decision require separate processing steps.</w:t>
-      </w:r>
-    </w:p>
-    <w:p>
-      <w:pPr>
-        <w:pStyle w:val="Heading1"/>
-        <w:numPr>
-          <w:ilvl w:val="0"/>
-          <w:numId w:val="2"/>
-        </w:numPr>
-        <w:rPr/>
-      </w:pPr>
-      <w:r>
-        <w:rPr/>
-        <w:t>Analysis</w:t>
-      </w:r>
-    </w:p>
-    <w:p>
-      <w:pPr>
-        <w:pStyle w:val="Normal"/>
-        <w:rPr/>
-      </w:pPr>
-      <w:r>
-        <w:rPr/>
-        <w:t>The examples above show that it is possible to mathematically reason about thought processes, their sequencing, and what can/cannot be thought about depending on the capabilities of the underlying thought processing system. This section examines the Visceral Loop (VL) against some existing theory.</w:t>
-      </w:r>
-    </w:p>
-    <w:p>
-      <w:pPr>
-        <w:pStyle w:val="Normal"/>
-        <w:rPr/>
-      </w:pPr>
-      <w:r>
-        <w:rPr/>
-        <w:t xml:space="preserve">The VL views thought as a </w:t>
-      </w:r>
-      <w:r>
-        <w:rPr>
-          <w:i/>
-          <w:iCs/>
-        </w:rPr>
-        <w:t>biosemiotic process</w:t>
-      </w:r>
-      <w:r>
-        <w:rPr/>
-        <w:t xml:space="preserve">. Semiotics is the study of signs and their interpretations, and biosemiotics looks at how semiotics plays out within biology, including neural cognition. A semiotic process has three components: a </w:t>
-      </w:r>
-      <w:r>
-        <w:rPr>
-          <w:i/>
-          <w:iCs/>
-        </w:rPr>
-        <w:t>referent</w:t>
-      </w:r>
-      <w:r>
-        <w:rPr/>
-        <w:t xml:space="preserve">, the object for which a sign or representation will be made; a </w:t>
-      </w:r>
-      <w:r>
-        <w:rPr>
-          <w:i/>
-          <w:iCs/>
-        </w:rPr>
-        <w:t>representamen</w:t>
-      </w:r>
-      <w:r>
-        <w:rPr/>
-        <w:t xml:space="preserve">, which is a representation of the referent, a.k.a. a "sign"; and a </w:t>
-      </w:r>
-      <w:r>
-        <w:rPr>
-          <w:i/>
-          <w:iCs/>
-        </w:rPr>
-        <w:t>interpretant,</w:t>
-      </w:r>
-      <w:r>
-        <w:rPr/>
-        <w:t xml:space="preserve"> the interpretation made from the representamen.  The intepretant may or may not accurately reflect the original referent, depending on the quality of representamen and on the ability of the system to infer information about the referent from the representamen. From an external point of view, the brain acts as a semiotic process against the environment. The environment is the referent, with a concrete and actual state that the brain does not have direct awareness of. Instead, the brain uses the physical senses as a representamen of that environment, and from that representation produces an interpretant. The VL is interested in a more internal semiotic process within the brain. The interpretant from before must itself be encoded in a representation that is subject to the constraints imposed by the specific characteristics of the underlying biological substrate. In order for the brain to subsequently use that representation, it must decode its meaning. Thus an inner semiotic process is activated, where the prior inference becomes the referent, which is encoded as a representamen, and subsequently decoded as a new interpretant, possibly after combining with additional information from other sources.</w:t>
-      </w:r>
-    </w:p>
-    <w:p>
-      <w:pPr>
-        <w:pStyle w:val="Normal"/>
-        <w:rPr/>
-      </w:pPr>
-      <w:r>
-        <w:rPr/>
-        <w:t>The semiotic interpretation of cognition is important for a number of reasons. Firstly, it explains that a data state is meaningless without a process that interprets that data state - even if the process generated the data state in the first place, that data state is still meaningless to the process without re-interpreting it. Thus, while the brain must include considerable machinery for the interpretation of external stimuli, it must also include considerable machinery for the interpretation of its own outputs. The VL builds on this by describing the kinds of interpretations that may be generated depending on the what information is available within the representamen and on the capabilities of the process.</w:t>
-      </w:r>
-    </w:p>
-    <w:p>
-      <w:pPr>
-        <w:pStyle w:val="Normal"/>
-        <w:rPr/>
-      </w:pPr>
-      <w:r>
-        <w:rPr/>
-        <w:tab/>
-        <w:t>- citation: https://en.wikipedia.org/wiki/Semiotics, Pearce.</w:t>
-      </w:r>
-    </w:p>
-    <w:p>
-      <w:pPr>
-        <w:pStyle w:val="Normal"/>
-        <w:rPr/>
-      </w:pPr>
-      <w:r>
-        <w:rPr/>
-        <w:t xml:space="preserve">Thus, the biosemiotic process of the VL within an individual (with the specific representations that are possible within that process) form the individual's </w:t>
-      </w:r>
-      <w:commentRangeStart w:id="4"/>
-      <w:r>
-        <w:rPr>
-          <w:i/>
-          <w:iCs/>
-        </w:rPr>
-        <w:t>Umwelt</w:t>
-      </w:r>
-      <w:r>
-        <w:rPr>
-          <w:i/>
-          <w:iCs/>
-        </w:rPr>
-      </w:r>
-      <w:commentRangeEnd w:id="4"/>
-      <w:r>
-        <w:commentReference w:id="4"/>
-      </w:r>
-      <w:r>
-        <w:rPr/>
-        <w:t xml:space="preserve"> - the aggregate representation of the individual's external and internal world, constructed within their mind, and available to the individual's consciousness.</w:t>
-      </w:r>
-    </w:p>
-    <w:p>
-      <w:pPr>
-        <w:pStyle w:val="Normal"/>
-        <w:rPr/>
-      </w:pPr>
-      <w:r>
-        <w:rPr/>
-        <w:t>The VL and the biosemiotic process that it operates upon examine thought at a high-level, but the VL does not presuppose a particular physical or computational structure. In that sense it is applicable to many theories of cognition and brain function. However, it is most consistent with other theories that also examine thought at a high-level or provide theories about the underlying mechanims of such high-level thought. For example, those of Higher-Order Thought Theory, and Global Workspace Theory.</w:t>
-      </w:r>
-    </w:p>
-    <w:p>
-      <w:pPr>
-        <w:pStyle w:val="Normal"/>
-        <w:rPr/>
-      </w:pPr>
-      <w:r>
-        <w:rPr/>
-        <w:t>Higher-Order Thought Theory (HOTT) describes mental processes as hierarchical. In HOTT, consciousness forms the highest layer of the hierarchy, and has access to the output from the immediate layer below, but not of further lower layers. Thus the information available for conscious thought is a unified high level abstract representation of many sub-processes. The VL does not require a HOTT architecture, but it explains how a HOTT architecture results in the specific nature of human experience in terms of what internal processes are and are not directly observable.</w:t>
-      </w:r>
-    </w:p>
-    <w:p>
-      <w:pPr>
-        <w:pStyle w:val="Normal"/>
-        <w:rPr>
-          <w:i/>
-          <w:i/>
-          <w:iCs/>
-        </w:rPr>
-      </w:pPr>
-      <w:r>
-        <w:rPr>
-          <w:i/>
-          <w:iCs/>
-        </w:rPr>
-        <w:t>tbd: The Visceral Loop is consistent with Global Workspace Theory (citation), and Higher-Order Thought Theory of Rosenthal (1997, 2006).</w:t>
-      </w:r>
-    </w:p>
-    <w:p>
-      <w:pPr>
-        <w:pStyle w:val="Normal"/>
-        <w:rPr>
-          <w:i/>
-          <w:i/>
-          <w:iCs/>
-        </w:rPr>
-      </w:pPr>
-      <w:r>
-        <w:rPr>
-          <w:i/>
-          <w:iCs/>
-        </w:rPr>
-        <w:t>tbd: predictive coding, active inference, and world modelling?</w:t>
-      </w:r>
-    </w:p>
-    <w:p>
-      <w:pPr>
-        <w:pStyle w:val="Heading1"/>
-        <w:numPr>
-          <w:ilvl w:val="0"/>
-          <w:numId w:val="2"/>
-        </w:numPr>
-        <w:rPr/>
-      </w:pPr>
-      <w:r>
-        <w:rPr/>
-        <w:t>Summary</w:t>
-      </w:r>
-    </w:p>
-    <w:p>
-      <w:pPr>
-        <w:pStyle w:val="Normal"/>
-        <w:rPr/>
-      </w:pPr>
-      <w:commentRangeStart w:id="5"/>
-      <w:r>
-        <w:rPr/>
-        <w:t>As bemoaned by Colograsso &amp; Mozer (2004), in the fields attempting to understand consciousness, solid computational models are rare.</w:t>
-      </w:r>
-      <w:r>
-        <w:rPr/>
-      </w:r>
-      <w:commentRangeEnd w:id="5"/>
-      <w:r>
-        <w:commentReference w:id="5"/>
-      </w:r>
-      <w:r>
-        <w:rPr/>
-        <w:t xml:space="preserve"> </w:t>
-      </w:r>
-      <w:commentRangeStart w:id="6"/>
-      <w:r>
-        <w:rPr/>
-        <w:t>The work presented here has implications for understanding consciousness, for the design of AI systems, and perhaps forms one of the necessary building blocks towards artificial general intelligence (AGI).</w:t>
-      </w:r>
-      <w:commentRangeEnd w:id="6"/>
-      <w:r>
-        <w:commentReference w:id="6"/>
-      </w:r>
-      <w:r>
-        <w:rPr/>
-      </w:r>
-    </w:p>
-    <w:p>
-      <w:pPr>
-        <w:pStyle w:val="Normal"/>
-        <w:rPr/>
-      </w:pPr>
-      <w:r>
-        <w:rPr/>
-        <w:t>This paper makes the claim that agents operating within complex environments and with complex bodies require a trade-off between the inferential computing power of a single processing step versus the use of multiple iterations of a recurrent processing loop. In order to be a "good regulator" of its own non-physical actions, the agent must model its non-physical behaviors. Various different forms of such modeling are possible, and the characterizations offered by the Visceral Loop provide an insight into what kinds of self-referential thought are possible depending on the kind of model in use.</w:t>
-      </w:r>
-    </w:p>
-    <w:p>
-      <w:pPr>
-        <w:pStyle w:val="Normal"/>
-        <w:rPr>
-          <w:i/>
-          <w:i/>
-          <w:iCs/>
-        </w:rPr>
-      </w:pPr>
-      <w:r>
-        <w:rPr>
-          <w:i/>
-          <w:iCs/>
-        </w:rPr>
-        <w:t>tbd: Further work would be to phrase the Visceral Loop in the terms of predictive coding (Seth, Suzuki, &amp; Critchley, 2012; Millidge, Seth, Buckley, 2021)</w:t>
-      </w:r>
-    </w:p>
-    <w:p>
-      <w:pPr>
-        <w:pStyle w:val="Normal"/>
-        <w:rPr>
-          <w:i/>
-          <w:i/>
-          <w:iCs/>
-        </w:rPr>
-      </w:pPr>
-      <w:r>
-        <w:rPr>
-          <w:i/>
-          <w:iCs/>
-        </w:rPr>
-        <w:t>tbd: The Visceral Loop has been shown to offer significant insight into consciousness. More work is possible here. It should be noted that there are aspects of consciousness that the Visceral Loop makes no claim over. In particular, it offers no explanation for the so called "hard problem" of phenomenal consciousness (Chalmers, 1995) - the "what it feels like" aspect of consciousness. However, the author believes that stronger claims about the natures of both access consciousness and phenomenal consciousness can yet be made, based on the framework of the Visceral Loop.</w:t>
-      </w:r>
-    </w:p>
-    <w:p>
-      <w:pPr>
-        <w:pStyle w:val="Heading1"/>
-        <w:numPr>
-          <w:ilvl w:val="0"/>
-          <w:numId w:val="2"/>
-        </w:numPr>
-        <w:rPr/>
-      </w:pPr>
-      <w:r>
-        <w:rPr/>
-        <w:t>Author Contributions</w:t>
-      </w:r>
-    </w:p>
-    <w:p>
-      <w:pPr>
-        <w:pStyle w:val="Normal"/>
-        <w:spacing w:before="120" w:after="0"/>
-        <w:rPr/>
-      </w:pPr>
-      <w:r>
-        <w:rPr/>
-        <w:t>The author confirms being the sole contributor of this work and has approved it for publication.</w:t>
-      </w:r>
-    </w:p>
-    <w:p>
-      <w:pPr>
-        <w:pStyle w:val="Heading1"/>
-        <w:numPr>
-          <w:ilvl w:val="0"/>
-          <w:numId w:val="2"/>
-        </w:numPr>
-        <w:rPr/>
-      </w:pPr>
-      <w:r>
-        <w:rPr/>
-        <w:t>Funding</w:t>
-      </w:r>
-    </w:p>
-    <w:p>
-      <w:pPr>
-        <w:pStyle w:val="Normal"/>
-        <w:rPr>
-          <w:szCs w:val="24"/>
-        </w:rPr>
-      </w:pPr>
-      <w:r>
-        <w:rPr>
-          <w:szCs w:val="24"/>
-        </w:rPr>
-        <w:t>No funding was received.</w:t>
-      </w:r>
-    </w:p>
-    <w:p>
-      <w:pPr>
-        <w:pStyle w:val="Heading1"/>
-        <w:numPr>
-          <w:ilvl w:val="0"/>
-          <w:numId w:val="2"/>
-        </w:numPr>
-        <w:rPr/>
-      </w:pPr>
-      <w:commentRangeStart w:id="7"/>
-      <w:r>
-        <w:rPr/>
-        <w:t>References</w:t>
-      </w:r>
-      <w:commentRangeEnd w:id="7"/>
-      <w:r>
-        <w:commentReference w:id="7"/>
-      </w:r>
-      <w:r>
-        <w:rPr/>
-      </w:r>
-    </w:p>
-    <w:p>
-      <w:pPr>
-        <w:pStyle w:val="Normal"/>
-        <w:spacing w:before="120" w:after="240"/>
-        <w:rPr/>
-      </w:pPr>
-      <w:r>
-        <w:rPr/>
-        <w:t>Block, N. (1995). On a confusion about a function of consciousness.</w:t>
-      </w:r>
-      <w:r>
-        <w:rPr/>
-        <w:t xml:space="preserve"> Behav. Brain Sci.</w:t>
-      </w:r>
-      <w:r>
-        <w:rPr/>
-        <w:t>, 18</w:t>
-      </w:r>
-      <w:r>
-        <w:rPr/>
-        <w:t>:</w:t>
-      </w:r>
-      <w:r>
-        <w:rPr/>
-        <w:t>2, 227–247. doi</w:t>
-      </w:r>
-      <w:r>
-        <w:rPr/>
-        <w:t>:</w:t>
-      </w:r>
-      <w:r>
-        <w:rPr/>
-        <w:t>10.1017/S0140525X00038188</w:t>
-      </w:r>
-      <w:r>
-        <w:rPr/>
-        <w:t>.</w:t>
-      </w:r>
-    </w:p>
-    <w:p>
-      <w:pPr>
-        <w:pStyle w:val="Normal"/>
-        <w:rPr/>
-      </w:pPr>
-      <w:r>
-        <w:rPr/>
-        <w:t>Chalmers, D. J. (1995). Facing up to the problem of consciousness. J. Conscious. Stud.</w:t>
-      </w:r>
-      <w:r>
-        <w:rPr/>
-        <w:t>,</w:t>
-      </w:r>
-      <w:r>
-        <w:rPr/>
-        <w:t xml:space="preserve"> 2:3, 200-19. doi:10.1093/acprof:oso/9780195311105.003.0001.</w:t>
-      </w:r>
-    </w:p>
-    <w:p>
-      <w:pPr>
-        <w:pStyle w:val="Normal"/>
-        <w:spacing w:before="120" w:after="240"/>
-        <w:rPr/>
-      </w:pPr>
-      <w:r>
-        <w:rPr/>
-        <w:t xml:space="preserve">Colagrosso, M. D., and Mozer, M. C. (2004). Theories Of Access Consciousness. </w:t>
-      </w:r>
-      <w:r>
-        <w:rPr/>
-        <w:t>Neur</w:t>
-      </w:r>
-      <w:r>
-        <w:rPr/>
-        <w:t>NIPS 2004.</w:t>
-      </w:r>
-    </w:p>
-    <w:p>
-      <w:pPr>
-        <w:pStyle w:val="Normal"/>
-        <w:spacing w:before="120" w:after="240"/>
-        <w:rPr/>
-      </w:pPr>
-      <w:r>
-        <w:rPr/>
-        <w:t>Conant, R. C., and Ashby, W. R. (1970). Every good regulator of a system must be a model of that system. Int. J. Systems Sci., 1</w:t>
-      </w:r>
-      <w:r>
-        <w:rPr/>
-        <w:t>:</w:t>
-      </w:r>
-      <w:r>
-        <w:rPr/>
-        <w:t xml:space="preserve">2, 89-97. </w:t>
-      </w:r>
+    </w:p>
+    <w:p>
+      <w:pPr>
+        <w:pStyle w:val="Normal"/>
+        <w:rPr/>
+      </w:pPr>
+      <w:r>
+        <w:rPr/>
+        <w:t>As a second example of the descriptive power of the Visceral Loop, a theorem is now presented that makes the claim that the Visceral Loop explains the data content of conscious experience.</w:t>
+      </w:r>
+    </w:p>
+    <w:p>
+      <w:pPr>
+        <w:pStyle w:val="Normal"/>
+        <w:rPr/>
+      </w:pPr>
       <w:r>
         <w:rPr>
           <w:rFonts w:eastAsia="Calibri" w:cs="" w:cstheme="minorBidi" w:eastAsiaTheme="minorHAnsi"/>
@@ -4609,46 +4118,7 @@
           <w:szCs w:val="22"/>
           <w:lang w:val="en-US" w:eastAsia="en-US" w:bidi="ar-SA"/>
         </w:rPr>
-        <w:t>doi:</w:t>
-      </w:r>
-      <w:r>
-        <w:rPr/>
-        <w:t>10.1080/00207727008920220.</w:t>
-      </w:r>
-    </w:p>
-    <w:p>
-      <w:pPr>
-        <w:pStyle w:val="Normal"/>
-        <w:spacing w:before="120" w:after="240"/>
-        <w:rPr/>
-      </w:pPr>
-      <w:r>
-        <w:rPr/>
-        <w:t xml:space="preserve">Giovanni, P., Rigoli, F., </w:t>
-      </w:r>
-      <w:r>
-        <w:rPr/>
-        <w:t xml:space="preserve">and </w:t>
-      </w:r>
-      <w:r>
-        <w:rPr/>
-        <w:t xml:space="preserve">Friston, K. J. (2018). Hierarchical Active Inference: A Theory of Motivated Control. Trends in Cognitive Sciences, </w:t>
-      </w:r>
-      <w:r>
-        <w:rPr/>
-        <w:t>2:4</w:t>
-      </w:r>
-      <w:r>
-        <w:rPr/>
-        <w:t xml:space="preserve">, </w:t>
-      </w:r>
-      <w:r>
-        <w:rPr/>
-        <w:t xml:space="preserve">pp </w:t>
-      </w:r>
-      <w:r>
-        <w:rPr/>
-        <w:t xml:space="preserve">294-306. </w:t>
+        <w:t>Only a weak outline of a theory is offered here</w:t>
       </w:r>
       <w:r>
         <w:rPr>
@@ -4659,56 +4129,7 @@
           <w:szCs w:val="22"/>
           <w:lang w:val="en-US" w:eastAsia="en-US" w:bidi="ar-SA"/>
         </w:rPr>
-        <w:t>doi:</w:t>
-      </w:r>
-      <w:r>
-        <w:rPr/>
-        <w:t>10.1016/j.tics.2018.01.009</w:t>
-      </w:r>
-      <w:r>
-        <w:rPr/>
-        <w:t>.</w:t>
-      </w:r>
-    </w:p>
-    <w:p>
-      <w:pPr>
-        <w:pStyle w:val="Normal"/>
-        <w:spacing w:before="120" w:after="240"/>
-        <w:rPr/>
-      </w:pPr>
-      <w:r>
-        <w:rPr/>
-        <w:t xml:space="preserve">Goodfellow, I., Bengio, Y., </w:t>
-      </w:r>
-      <w:r>
-        <w:rPr/>
-        <w:t>and</w:t>
-      </w:r>
-      <w:r>
-        <w:rPr/>
-        <w:t xml:space="preserve"> Courville, A. (2016). Deep learning. MIT Press.</w:t>
-      </w:r>
-    </w:p>
-    <w:p>
-      <w:pPr>
-        <w:pStyle w:val="Normal"/>
-        <w:spacing w:before="120" w:after="240"/>
-        <w:rPr/>
-      </w:pPr>
-      <w:r>
-        <w:rPr/>
-        <w:t>Graziano, M. S. A., and Kastner, S. (2011). Human consciousness and its relationship to social neuroscience: a novel hypothesis. Cogn. Neurosci. 2, 98–113. doi:10.1080/17588928.2011.565121</w:t>
-      </w:r>
-    </w:p>
-    <w:p>
-      <w:pPr>
-        <w:pStyle w:val="Normal"/>
-        <w:spacing w:before="120" w:after="240"/>
-        <w:rPr/>
-      </w:pPr>
-      <w:r>
-        <w:rPr/>
-        <w:t xml:space="preserve">Graziano, M. S. A. (2017). The Attention Schema Theory: A Foundation for Engineering Artificial Consciousnes. Front. Robot. AI. </w:t>
+        <w:t>, which intentionally avoids drawing a distinction between A-Cs and P-Cs. In order to draw such a distinction requires</w:t>
       </w:r>
       <w:r>
         <w:rPr>
@@ -4719,49 +4140,7 @@
           <w:szCs w:val="22"/>
           <w:lang w:val="en-US" w:eastAsia="en-US" w:bidi="ar-SA"/>
         </w:rPr>
-        <w:t>doi:</w:t>
-      </w:r>
-      <w:r>
-        <w:rPr/>
-        <w:t>10.3389/frobt.2017.00060.</w:t>
-      </w:r>
-    </w:p>
-    <w:p>
-      <w:pPr>
-        <w:pStyle w:val="Normal"/>
-        <w:spacing w:before="120" w:after="240"/>
-        <w:rPr/>
-      </w:pPr>
-      <w:r>
-        <w:rPr/>
-        <w:t>Kubilius, J., Schrimpf, M., Kar, K., Rajalingham, R., Hong, H., Majaj, N., Issa, E.,</w:t>
-      </w:r>
-      <w:r>
-        <w:rPr/>
-        <w:t xml:space="preserve"> et al</w:t>
-      </w:r>
-      <w:r>
-        <w:rPr/>
-        <w:t xml:space="preserve">. (2019). Brain-like object recognition with high-performing shallow recurrent anns. </w:t>
-      </w:r>
-      <w:r>
-        <w:rPr/>
-        <w:t>NeurIPS 2019</w:t>
-      </w:r>
-      <w:r>
-        <w:rPr/>
-        <w:t>, 12805-12816.</w:t>
-      </w:r>
-    </w:p>
-    <w:p>
-      <w:pPr>
-        <w:pStyle w:val="Normal"/>
-        <w:spacing w:before="120" w:after="240"/>
-        <w:rPr/>
-      </w:pPr>
-      <w:r>
-        <w:rPr/>
-        <w:t xml:space="preserve">Lazaridis, A., Fachantidis, A., </w:t>
+        <w:t xml:space="preserve"> a full working</w:t>
       </w:r>
       <w:r>
         <w:rPr>
@@ -4772,27 +4151,7 @@
           <w:szCs w:val="22"/>
           <w:lang w:val="en-US" w:eastAsia="en-US" w:bidi="ar-SA"/>
         </w:rPr>
-        <w:t>and</w:t>
-      </w:r>
-      <w:r>
-        <w:rPr/>
-        <w:t xml:space="preserve"> Vlahavas, I. (2020). Deep Reinforcement Learning: A State-of-the-Art Walkthrough.</w:t>
-      </w:r>
-      <w:r>
-        <w:rPr/>
-        <w:t xml:space="preserve"> </w:t>
-      </w:r>
-      <w:r>
-        <w:rPr/>
-        <w:t xml:space="preserve">J. Artif. Intell. Res., 69, </w:t>
-      </w:r>
-      <w:r>
-        <w:rPr/>
-        <w:t xml:space="preserve">pp </w:t>
-      </w:r>
-      <w:r>
-        <w:rPr/>
-        <w:t xml:space="preserve">1421-1471. </w:t>
+        <w:t xml:space="preserve"> that is beyond the scope of this paper</w:t>
       </w:r>
       <w:r>
         <w:rPr>
@@ -4803,34 +4162,7 @@
           <w:szCs w:val="22"/>
           <w:lang w:val="en-US" w:eastAsia="en-US" w:bidi="ar-SA"/>
         </w:rPr>
-        <w:t>doi:</w:t>
-      </w:r>
-      <w:r>
-        <w:rPr/>
-        <w:t>10.1613/jair.1.12412.</w:t>
-      </w:r>
-    </w:p>
-    <w:p>
-      <w:pPr>
-        <w:pStyle w:val="Normal"/>
-        <w:spacing w:before="120" w:after="240"/>
-        <w:rPr/>
-      </w:pPr>
-      <w:r>
-        <w:rPr/>
-        <w:t xml:space="preserve">Libet, B., Gleason, C. A., Wright, E. W., </w:t>
-      </w:r>
-      <w:r>
-        <w:rPr/>
-        <w:t>and</w:t>
-      </w:r>
-      <w:r>
-        <w:rPr/>
-        <w:t xml:space="preserve"> Pearl, D. K. (1983). Time of conscious intention to act in relation to onset of cerebral activity (readiness-potential). The unconscious initiation of a freely voluntary act. Brain: a journal of neurology, 106</w:t>
-      </w:r>
-      <w:r>
-        <w:rPr/>
-        <w:t>:</w:t>
+        <w:t xml:space="preserve">. </w:t>
       </w:r>
       <w:r>
         <w:rPr>
@@ -4841,11 +4173,7 @@
           <w:szCs w:val="22"/>
           <w:lang w:val="en-US" w:eastAsia="en-US" w:bidi="ar-SA"/>
         </w:rPr>
-        <w:t>3</w:t>
-      </w:r>
-      <w:r>
-        <w:rPr/>
-        <w:t xml:space="preserve">, 623–642. </w:t>
+        <w:t>Additionally, s</w:t>
       </w:r>
       <w:r>
         <w:rPr>
@@ -4856,10 +4184,1507 @@
           <w:szCs w:val="22"/>
           <w:lang w:val="en-US" w:eastAsia="en-US" w:bidi="ar-SA"/>
         </w:rPr>
+        <w:t>uch an analysis is hampered due to presently irreconcilable differences in opinion about the relative natures and definitions of A-Cs and P-Cs</w:t>
+      </w:r>
+      <w:r>
+        <w:rPr>
+          <w:rStyle w:val="FootnoteAnchor"/>
+          <w:rFonts w:eastAsia="Calibri" w:cs="" w:cstheme="minorBidi" w:eastAsiaTheme="minorHAnsi"/>
+          <w:color w:val="auto"/>
+          <w:kern w:val="0"/>
+          <w:sz w:val="24"/>
+          <w:szCs w:val="22"/>
+          <w:lang w:val="en-US" w:eastAsia="en-US" w:bidi="ar-SA"/>
+        </w:rPr>
+        <w:footnoteReference w:id="4"/>
+      </w:r>
+      <w:r>
+        <w:rPr>
+          <w:rFonts w:eastAsia="Calibri" w:cs="" w:cstheme="minorBidi" w:eastAsiaTheme="minorHAnsi"/>
+          <w:color w:val="auto"/>
+          <w:kern w:val="0"/>
+          <w:sz w:val="24"/>
+          <w:szCs w:val="22"/>
+          <w:lang w:val="en-US" w:eastAsia="en-US" w:bidi="ar-SA"/>
+        </w:rPr>
+        <w:t>. Later analysis discusses briefly some of the shortcomings with th</w:t>
+      </w:r>
+      <w:r>
+        <w:rPr>
+          <w:rFonts w:eastAsia="Calibri" w:cs="" w:cstheme="minorBidi" w:eastAsiaTheme="minorHAnsi"/>
+          <w:color w:val="auto"/>
+          <w:kern w:val="0"/>
+          <w:sz w:val="24"/>
+          <w:szCs w:val="22"/>
+          <w:lang w:val="en-US" w:eastAsia="en-US" w:bidi="ar-SA"/>
+        </w:rPr>
+        <w:t>e</w:t>
+      </w:r>
+      <w:r>
+        <w:rPr>
+          <w:rFonts w:eastAsia="Calibri" w:cs="" w:cstheme="minorBidi" w:eastAsiaTheme="minorHAnsi"/>
+          <w:color w:val="auto"/>
+          <w:kern w:val="0"/>
+          <w:sz w:val="24"/>
+          <w:szCs w:val="22"/>
+          <w:lang w:val="en-US" w:eastAsia="en-US" w:bidi="ar-SA"/>
+        </w:rPr>
+        <w:t xml:space="preserve"> theory</w:t>
+      </w:r>
+      <w:r>
+        <w:rPr>
+          <w:rFonts w:eastAsia="Calibri" w:cs="" w:cstheme="minorBidi" w:eastAsiaTheme="minorHAnsi"/>
+          <w:color w:val="auto"/>
+          <w:kern w:val="0"/>
+          <w:sz w:val="24"/>
+          <w:szCs w:val="22"/>
+          <w:lang w:val="en-US" w:eastAsia="en-US" w:bidi="ar-SA"/>
+        </w:rPr>
+        <w:t xml:space="preserve"> as presented</w:t>
+      </w:r>
+      <w:r>
+        <w:rPr>
+          <w:rFonts w:eastAsia="Calibri" w:cs="" w:cstheme="minorBidi" w:eastAsiaTheme="minorHAnsi"/>
+          <w:color w:val="auto"/>
+          <w:kern w:val="0"/>
+          <w:sz w:val="24"/>
+          <w:szCs w:val="22"/>
+          <w:lang w:val="en-US" w:eastAsia="en-US" w:bidi="ar-SA"/>
+        </w:rPr>
+        <w:t>.</w:t>
+      </w:r>
+    </w:p>
+    <w:p>
+      <w:pPr>
+        <w:pStyle w:val="Normal"/>
+        <w:rPr/>
+      </w:pPr>
+      <w:r>
+        <w:rPr/>
+        <w:t xml:space="preserve">First an axiomatic baseline must be established. </w:t>
+      </w:r>
+      <w:commentRangeStart w:id="2"/>
+      <w:r>
+        <w:rPr/>
+        <w:t xml:space="preserve">It </w:t>
+      </w:r>
+      <w:r>
+        <w:rPr>
+          <w:rFonts w:eastAsia="Calibri" w:cs="" w:cstheme="minorBidi" w:eastAsiaTheme="minorHAnsi"/>
+          <w:color w:val="auto"/>
+          <w:kern w:val="0"/>
+          <w:sz w:val="24"/>
+          <w:szCs w:val="22"/>
+          <w:lang w:val="en-US" w:eastAsia="en-US" w:bidi="ar-SA"/>
+        </w:rPr>
+        <w:t>seems</w:t>
+      </w:r>
+      <w:r>
+        <w:rPr/>
+        <w:t xml:space="preserve"> reasonable to </w:t>
+      </w:r>
+      <w:r>
+        <w:rPr>
+          <w:rFonts w:eastAsia="Calibri" w:cs="" w:cstheme="minorBidi" w:eastAsiaTheme="minorHAnsi"/>
+          <w:color w:val="auto"/>
+          <w:kern w:val="0"/>
+          <w:sz w:val="24"/>
+          <w:szCs w:val="22"/>
+          <w:lang w:val="en-US" w:eastAsia="en-US" w:bidi="ar-SA"/>
+        </w:rPr>
+        <w:t xml:space="preserve">expect that there is no way in which an individual </w:t>
+      </w:r>
+      <w:r>
+        <w:rPr/>
+        <w:t>may consciously experience something and yet be unable to subsequently think about that experience and to know that they are thinking about that experience.</w:t>
+      </w:r>
+      <w:r>
+        <w:rPr/>
+      </w:r>
+      <w:commentRangeEnd w:id="2"/>
+      <w:r>
+        <w:commentReference w:id="2"/>
+      </w:r>
+      <w:r>
+        <w:rPr/>
+        <w:t xml:space="preserve"> Indeed, this is consistent with the </w:t>
+      </w:r>
+      <w:r>
+        <w:rPr>
+          <w:i/>
+          <w:iCs/>
+        </w:rPr>
+        <w:t>transitivity principle</w:t>
+      </w:r>
+      <w:r>
+        <w:rPr/>
+        <w:t xml:space="preserve"> of Rosenthal (1997). Thus, it would seem that being able to knowingly think about our conscious experiences is a fundamental component of consciousness. The following claims are derived from this statement without further proof:</w:t>
+      </w:r>
+    </w:p>
+    <w:p>
+      <w:pPr>
+        <w:pStyle w:val="Normal"/>
+        <w:rPr/>
+      </w:pPr>
+      <w:r>
+        <w:rPr/>
+        <w:t>Claim 1:</w:t>
+      </w:r>
+    </w:p>
+    <w:p>
+      <w:pPr>
+        <w:pStyle w:val="Normal"/>
+        <w:numPr>
+          <w:ilvl w:val="0"/>
+          <w:numId w:val="6"/>
+        </w:numPr>
+        <w:rPr/>
+      </w:pPr>
+      <w:r>
+        <w:rPr/>
+        <w:t>All conscious experience is subsequently available for further thought.</w:t>
+      </w:r>
+    </w:p>
+    <w:p>
+      <w:pPr>
+        <w:pStyle w:val="Normal"/>
+        <w:rPr/>
+      </w:pPr>
+      <w:r>
+        <w:rPr/>
+        <w:t>Claim 2:</w:t>
+      </w:r>
+    </w:p>
+    <w:p>
+      <w:pPr>
+        <w:pStyle w:val="Normal"/>
+        <w:numPr>
+          <w:ilvl w:val="0"/>
+          <w:numId w:val="7"/>
+        </w:numPr>
+        <w:rPr/>
+      </w:pPr>
+      <w:r>
+        <w:rPr/>
+        <w:t>For all thought about conscious experience, the individual can identify that thought as being their own.</w:t>
+      </w:r>
+    </w:p>
+    <w:p>
+      <w:pPr>
+        <w:pStyle w:val="Normal"/>
+        <w:rPr/>
+      </w:pPr>
+      <w:r>
+        <w:rPr/>
+        <w:t>Note that these claims do not assume that all conscious experience is actually thought about; only that it is in principle available for such thought.</w:t>
+      </w:r>
+    </w:p>
+    <w:p>
+      <w:pPr>
+        <w:pStyle w:val="Normal"/>
+        <w:rPr/>
+      </w:pPr>
+      <w:r>
+        <w:rPr/>
+        <w:t>Theorem 1:</w:t>
+      </w:r>
+    </w:p>
+    <w:p>
+      <w:pPr>
+        <w:pStyle w:val="Normal"/>
+        <w:numPr>
+          <w:ilvl w:val="0"/>
+          <w:numId w:val="8"/>
+        </w:numPr>
+        <w:rPr/>
+      </w:pPr>
+      <w:r>
+        <w:rPr/>
+        <w:t>the content of conscious experience is upper bounded by the data about which Visceral Loop iteration 2 inferences can be produced.</w:t>
+      </w:r>
+    </w:p>
+    <w:p>
+      <w:pPr>
+        <w:pStyle w:val="Normal"/>
+        <w:rPr/>
+      </w:pPr>
+      <w:r>
+        <w:rPr/>
+        <w:t>Proof:</w:t>
+      </w:r>
+    </w:p>
+    <w:p>
+      <w:pPr>
+        <w:pStyle w:val="Normal"/>
+        <w:numPr>
+          <w:ilvl w:val="0"/>
+          <w:numId w:val="9"/>
+        </w:numPr>
+        <w:rPr/>
+      </w:pPr>
+      <w:r>
+        <w:rPr/>
+        <w:t xml:space="preserve">The </w:t>
+      </w:r>
+      <w:commentRangeStart w:id="3"/>
+      <w:r>
+        <w:rPr>
+          <w:i/>
+          <w:iCs/>
+        </w:rPr>
+        <w:t>content of conscious experience</w:t>
+      </w:r>
+      <w:r>
+        <w:rPr>
+          <w:i/>
+          <w:iCs/>
+        </w:rPr>
+      </w:r>
+      <w:commentRangeEnd w:id="3"/>
+      <w:r>
+        <w:commentReference w:id="3"/>
+      </w:r>
+      <w:r>
+        <w:rPr/>
+        <w:t xml:space="preserve"> here refers to the set of data represented and/or processed within the brain which is consciously experienced by that individual, in distinction to other data represented and/or processed in the brain which is not consciously experienced.</w:t>
+      </w:r>
+    </w:p>
+    <w:p>
+      <w:pPr>
+        <w:pStyle w:val="Normal"/>
+        <w:numPr>
+          <w:ilvl w:val="0"/>
+          <w:numId w:val="9"/>
+        </w:numPr>
+        <w:rPr/>
+      </w:pPr>
+      <w:commentRangeStart w:id="4"/>
+      <w:r>
+        <w:rPr/>
+        <w:t>Thought is a computational process, and thus is a series of inferences.</w:t>
+      </w:r>
+      <w:commentRangeEnd w:id="4"/>
+      <w:r>
+        <w:commentReference w:id="4"/>
+      </w:r>
+      <w:r>
+        <w:rPr/>
+      </w:r>
+    </w:p>
+    <w:p>
+      <w:pPr>
+        <w:pStyle w:val="Normal"/>
+        <w:numPr>
+          <w:ilvl w:val="0"/>
+          <w:numId w:val="9"/>
+        </w:numPr>
+        <w:rPr/>
+      </w:pPr>
+      <w:r>
+        <w:rPr/>
+        <w:t>As per claim 1, all of conscious experience must be available for producing subsequent inferences about those conscious experiences.</w:t>
+      </w:r>
+    </w:p>
+    <w:p>
+      <w:pPr>
+        <w:pStyle w:val="Normal"/>
+        <w:numPr>
+          <w:ilvl w:val="0"/>
+          <w:numId w:val="9"/>
+        </w:numPr>
+        <w:rPr/>
+      </w:pPr>
+      <w:r>
+        <w:rPr/>
+        <w:t>As per claim 2, the individual must be able to identify that they produced those inferences.</w:t>
+      </w:r>
+    </w:p>
+    <w:p>
+      <w:pPr>
+        <w:pStyle w:val="Normal"/>
+        <w:numPr>
+          <w:ilvl w:val="0"/>
+          <w:numId w:val="9"/>
+        </w:numPr>
+        <w:rPr/>
+      </w:pPr>
+      <w:r>
+        <w:rPr/>
+        <w:t xml:space="preserve">In order for an individual to identify an inference as being their own, they must have some beliefs about their inference capabilities and how they relate to themselves as an individual entity. This is included in the set </w:t>
+      </w:r>
+      <w:r>
+        <w:rPr>
+          <w:i/>
+          <w:iCs/>
+        </w:rPr>
+        <w:t>M</w:t>
+      </w:r>
+      <w:r>
+        <w:rPr/>
+        <w:t>, which iteration 2 produces inferences in relation to, and which is not directly accessible for inferences within iteration 1.</w:t>
+      </w:r>
+    </w:p>
+    <w:p>
+      <w:pPr>
+        <w:pStyle w:val="Normal"/>
+        <w:numPr>
+          <w:ilvl w:val="0"/>
+          <w:numId w:val="9"/>
+        </w:numPr>
+        <w:rPr/>
+      </w:pPr>
+      <w:r>
+        <w:rPr/>
+        <w:t xml:space="preserve">Imagine some supposed experience, and an inference </w:t>
+      </w:r>
+      <w:r>
+        <w:rPr>
+          <w:i/>
+          <w:iCs/>
+        </w:rPr>
+        <w:t>i</w:t>
+      </w:r>
+      <w:r>
+        <w:rPr/>
+        <w:t xml:space="preserve"> produced about that experience. Additionally imagine that an iteration 2 inference cannot be produced about </w:t>
+      </w:r>
+      <w:r>
+        <w:rPr>
+          <w:i/>
+          <w:iCs/>
+        </w:rPr>
+        <w:t>i</w:t>
+      </w:r>
+      <w:r>
+        <w:rPr/>
+        <w:t xml:space="preserve">, for example, due to some incompatibility of structure, lack of data path to iteration 2 processing capabilities, or inherent limitation in iteration 2 processing capabilities. The inference </w:t>
+      </w:r>
+      <w:r>
+        <w:rPr>
+          <w:i/>
+          <w:iCs/>
+        </w:rPr>
+        <w:t>i</w:t>
+      </w:r>
+      <w:r>
+        <w:rPr/>
+        <w:t xml:space="preserve"> cannot be identified in relation to the individual. As such, the supposed experience fails on Claim 2 and </w:t>
+      </w:r>
+      <w:r>
+        <w:rPr>
+          <w:i/>
+          <w:iCs/>
+        </w:rPr>
+        <w:t>i</w:t>
+      </w:r>
+      <w:r>
+        <w:rPr/>
+        <w:t xml:space="preserve"> must be in actual fact an inference about some sort of non-conscious experience.</w:t>
+      </w:r>
+    </w:p>
+    <w:p>
+      <w:pPr>
+        <w:pStyle w:val="Normal"/>
+        <w:numPr>
+          <w:ilvl w:val="0"/>
+          <w:numId w:val="9"/>
+        </w:numPr>
+        <w:rPr/>
+      </w:pPr>
+      <w:r>
+        <w:rPr/>
+        <w:t>Thus, an experience is not a conscious experience if it can only lead to inferences which cannot be included in an iteration 2 inference.</w:t>
+      </w:r>
+    </w:p>
+    <w:p>
+      <w:pPr>
+        <w:pStyle w:val="Heading2"/>
+        <w:numPr>
+          <w:ilvl w:val="1"/>
+          <w:numId w:val="2"/>
+        </w:numPr>
+        <w:rPr/>
+      </w:pPr>
+      <w:r>
+        <w:rPr/>
+        <w:t>Delayed awareness of decisions</w:t>
+      </w:r>
+    </w:p>
+    <w:p>
+      <w:pPr>
+        <w:pStyle w:val="Normal"/>
+        <w:rPr/>
+      </w:pPr>
+      <w:r>
+        <w:rPr/>
+        <w:t>The Visceral Loop can be used to understand other aspects of thought. For example, fRMI and EEG studies have suggested that we become aware of a decision after it is made (Soon et al, 2008; Libet et al, 1983). At first glance this might seem to suggest that our conscious thought</w:t>
+      </w:r>
+      <w:r>
+        <w:rPr/>
+        <w:t xml:space="preserve"> is non-causative, </w:t>
+      </w:r>
+      <w:r>
+        <w:rPr>
+          <w:rFonts w:eastAsia="Calibri" w:cs="" w:cstheme="minorBidi" w:eastAsiaTheme="minorHAnsi"/>
+          <w:color w:val="auto"/>
+          <w:kern w:val="0"/>
+          <w:sz w:val="24"/>
+          <w:szCs w:val="22"/>
+          <w:lang w:val="en-US" w:eastAsia="en-US" w:bidi="ar-SA"/>
+        </w:rPr>
+        <w:t>instead being</w:t>
+      </w:r>
+      <w:r>
+        <w:rPr/>
+        <w:t xml:space="preserve"> just some sort of after-the-fact passive summarization</w:t>
+      </w:r>
+      <w:r>
+        <w:rPr>
+          <w:rFonts w:eastAsia="Calibri" w:cs="" w:cstheme="minorBidi" w:eastAsiaTheme="minorHAnsi"/>
+          <w:color w:val="auto"/>
+          <w:kern w:val="0"/>
+          <w:sz w:val="24"/>
+          <w:szCs w:val="22"/>
+          <w:lang w:val="en-US" w:eastAsia="en-US" w:bidi="ar-SA"/>
+        </w:rPr>
+        <w:t>, such as is claimed by the theory of Epiphenomenalism</w:t>
+      </w:r>
+      <w:r>
+        <w:rPr>
+          <w:rStyle w:val="FootnoteAnchor"/>
+          <w:rFonts w:eastAsia="Calibri" w:cs="" w:cstheme="minorBidi" w:eastAsiaTheme="minorHAnsi"/>
+          <w:color w:val="auto"/>
+          <w:kern w:val="0"/>
+          <w:sz w:val="24"/>
+          <w:szCs w:val="22"/>
+          <w:lang w:val="en-US" w:eastAsia="en-US" w:bidi="ar-SA"/>
+        </w:rPr>
+        <w:footnoteReference w:id="5"/>
+      </w:r>
+      <w:r>
+        <w:rPr>
+          <w:rFonts w:eastAsia="Calibri" w:cs="" w:cstheme="minorBidi" w:eastAsiaTheme="minorHAnsi"/>
+          <w:color w:val="auto"/>
+          <w:kern w:val="0"/>
+          <w:sz w:val="24"/>
+          <w:szCs w:val="22"/>
+          <w:lang w:val="en-US" w:eastAsia="en-US" w:bidi="ar-SA"/>
+        </w:rPr>
+        <w:t>.</w:t>
+      </w:r>
+    </w:p>
+    <w:p>
+      <w:pPr>
+        <w:pStyle w:val="Normal"/>
+        <w:rPr/>
+      </w:pPr>
+      <w:r>
+        <w:rPr/>
+        <w:t>The framework of the Visceral Loop provides a different interpretation. It explains that the act of making a decision and the conscious consideration of having made that decision occur in different processing cycles. First one or more processing cycles are used to reach the decision</w:t>
+      </w:r>
+      <w:r>
+        <w:rPr/>
+        <w:t xml:space="preserve"> and to trigger </w:t>
+      </w:r>
+      <w:r>
+        <w:rPr>
+          <w:rFonts w:eastAsia="Calibri" w:cs="" w:cstheme="minorBidi" w:eastAsiaTheme="minorHAnsi"/>
+          <w:color w:val="auto"/>
+          <w:kern w:val="0"/>
+          <w:sz w:val="24"/>
+          <w:szCs w:val="22"/>
+          <w:lang w:val="en-US" w:eastAsia="en-US" w:bidi="ar-SA"/>
+        </w:rPr>
+        <w:t>the</w:t>
+      </w:r>
+      <w:r>
+        <w:rPr/>
+        <w:t xml:space="preserve"> resultant action. S</w:t>
+      </w:r>
+      <w:r>
+        <w:rPr/>
+        <w:t>ubsequently the individual may use one or more additional processing cycles to examine their most recent inference. So it is entirely predictable that the individual would activate brain regions for reporting the decision after a measurable delay from the decision itself being made and a resultant action initiated. Importantly, the same underlying system can produce both sets of processing cycles, and thus</w:t>
+      </w:r>
+      <w:r>
+        <w:rPr/>
+        <w:t xml:space="preserve"> </w:t>
+      </w:r>
+      <w:r>
+        <w:rPr/>
+        <w:t xml:space="preserve">there is no reason to conclude </w:t>
+      </w:r>
+      <w:r>
+        <w:rPr/>
+        <w:t xml:space="preserve">from fRMI or EEG delays </w:t>
+      </w:r>
+      <w:r>
+        <w:rPr/>
+        <w:t xml:space="preserve">that consciousness </w:t>
+      </w:r>
+      <w:r>
+        <w:rPr>
+          <w:rFonts w:eastAsia="Calibri" w:cs="" w:cstheme="minorBidi" w:eastAsiaTheme="minorHAnsi"/>
+          <w:color w:val="auto"/>
+          <w:kern w:val="0"/>
+          <w:sz w:val="24"/>
+          <w:szCs w:val="22"/>
+          <w:lang w:val="en-US" w:eastAsia="en-US" w:bidi="ar-SA"/>
+        </w:rPr>
+        <w:t>is non-causal</w:t>
+      </w:r>
+      <w:r>
+        <w:rPr/>
+        <w:t>.</w:t>
+      </w:r>
+    </w:p>
+    <w:p>
+      <w:pPr>
+        <w:pStyle w:val="Normal"/>
+        <w:rPr/>
+      </w:pPr>
+      <w:r>
+        <w:rPr/>
+        <w:t>In short, we can only think about one thing at a time, so the decision itself and thought about the decision require separate processing steps.</w:t>
+      </w:r>
+    </w:p>
+    <w:p>
+      <w:pPr>
+        <w:pStyle w:val="Heading1"/>
+        <w:numPr>
+          <w:ilvl w:val="0"/>
+          <w:numId w:val="2"/>
+        </w:numPr>
+        <w:rPr/>
+      </w:pPr>
+      <w:r>
+        <w:rPr/>
+        <w:t>Analysis</w:t>
+      </w:r>
+    </w:p>
+    <w:p>
+      <w:pPr>
+        <w:pStyle w:val="Normal"/>
+        <w:rPr/>
+      </w:pPr>
+      <w:r>
+        <w:rPr/>
+        <w:t>The examples above show that it is possible to mathematically reason about thought processes, their sequencing, and what can</w:t>
+      </w:r>
+      <w:r>
+        <w:rPr/>
+        <w:t xml:space="preserve"> and </w:t>
+      </w:r>
+      <w:r>
+        <w:rPr/>
+        <w:t>cannot be thought about depending on the capabilities of the underlying thought processing system. This section examines the Visceral Loop (VL) against some existing theory.</w:t>
+      </w:r>
+    </w:p>
+    <w:p>
+      <w:pPr>
+        <w:pStyle w:val="Normal"/>
+        <w:rPr/>
+      </w:pPr>
+      <w:r>
+        <w:rPr/>
+        <w:t xml:space="preserve">The VL views thought as a </w:t>
+      </w:r>
+      <w:r>
+        <w:rPr>
+          <w:i/>
+          <w:iCs/>
+        </w:rPr>
+        <w:t>biosemiotic process</w:t>
+      </w:r>
+      <w:r>
+        <w:rPr>
+          <w:rStyle w:val="FootnoteAnchor"/>
+          <w:i/>
+          <w:iCs/>
+        </w:rPr>
+        <w:footnoteReference w:id="6"/>
+      </w:r>
+      <w:r>
+        <w:rPr/>
+        <w:t xml:space="preserve">. Semiotics is the study of signs and their interpretations, and biosemiotics looks at how semiotics plays out within biology, including neural cognition. </w:t>
+      </w:r>
+      <w:commentRangeStart w:id="5"/>
+      <w:commentRangeStart w:id="6"/>
+      <w:r>
+        <w:rPr/>
+        <w:t xml:space="preserve">A semiotic process has three components: a </w:t>
+      </w:r>
+      <w:r>
+        <w:rPr>
+          <w:i/>
+          <w:iCs/>
+        </w:rPr>
+        <w:t>referent</w:t>
+      </w:r>
+      <w:r>
+        <w:rPr/>
+        <w:t xml:space="preserve">, the object for which a sign or representation will be made; a </w:t>
+      </w:r>
+      <w:r>
+        <w:rPr>
+          <w:i/>
+          <w:iCs/>
+        </w:rPr>
+        <w:t>representamen</w:t>
+      </w:r>
+      <w:r>
+        <w:rPr/>
+        <w:t xml:space="preserve">, which is a representation of the referent, a.k.a. a "sign"; and a </w:t>
+      </w:r>
+      <w:r>
+        <w:rPr>
+          <w:i/>
+          <w:iCs/>
+        </w:rPr>
+        <w:t>interpretant,</w:t>
+      </w:r>
+      <w:r>
+        <w:rPr/>
+        <w:t xml:space="preserve"> the interpretation made from the representamen</w:t>
+      </w:r>
+      <w:r>
+        <w:rPr/>
+      </w:r>
+      <w:commentRangeEnd w:id="5"/>
+      <w:r>
+        <w:commentReference w:id="5"/>
+      </w:r>
+      <w:r>
+        <w:rPr/>
+        <w:t xml:space="preserve">. The intepretant may or may not accurately reflect the original referent, depending on the quality of representamen and on the ability of the system </w:t>
+      </w:r>
+      <w:r>
+        <w:rPr/>
+        <w:t xml:space="preserve">(ie: the intepreter) </w:t>
+      </w:r>
+      <w:r>
+        <w:rPr/>
+        <w:t>to infer information about the referent from the representamen.</w:t>
+      </w:r>
+      <w:r>
+        <w:rPr/>
+      </w:r>
+      <w:commentRangeEnd w:id="6"/>
+      <w:r>
+        <w:commentReference w:id="6"/>
+      </w:r>
+      <w:r>
+        <w:rPr/>
+        <w:t xml:space="preserve"> From an external point of view, the brain acts as a semiotic process against the environment. </w:t>
+      </w:r>
+      <w:commentRangeStart w:id="7"/>
+      <w:r>
+        <w:rPr/>
+        <w:t>The environment is the referent, with a concrete and actual state that the brain does not have direct awareness of. Instead, the brain uses the physical senses as a representamen of that environment, and from that representation produces an interpretant.</w:t>
+      </w:r>
+      <w:r>
+        <w:rPr/>
+      </w:r>
+      <w:commentRangeEnd w:id="7"/>
+      <w:r>
+        <w:commentReference w:id="7"/>
+      </w:r>
+      <w:r>
+        <w:rPr/>
+        <w:t xml:space="preserve"> The VL is interested in a more internal semiotic process within the brain. The interpretant from before must itself be encoded in a representation that is subject to the constraints imposed by the specific characteristics of the underlying biological substrate. </w:t>
+      </w:r>
+      <w:commentRangeStart w:id="8"/>
+      <w:r>
+        <w:rPr/>
+        <w:t>In order for the brain to subsequently use that representation, it must decode its meaning. Thus an inner semiotic process is activated, where the prior inference becomes the referent, which is encoded as a representamen, and subsequently decoded as a new interpretant, possibly after combining with additional information from other sources.</w:t>
+      </w:r>
+      <w:commentRangeEnd w:id="8"/>
+      <w:r>
+        <w:commentReference w:id="8"/>
+      </w:r>
+      <w:r>
+        <w:rPr/>
+      </w:r>
+    </w:p>
+    <w:p>
+      <w:pPr>
+        <w:pStyle w:val="Normal"/>
+        <w:rPr/>
+      </w:pPr>
+      <w:r>
+        <w:rPr/>
+        <w:t xml:space="preserve">The semiotic interpretation of cognition is important for a number of reasons. Firstly, it explains that a </w:t>
+      </w:r>
+      <w:commentRangeStart w:id="9"/>
+      <w:r>
+        <w:rPr/>
+        <w:t>data state</w:t>
+      </w:r>
+      <w:r>
+        <w:rPr/>
+      </w:r>
+      <w:commentRangeEnd w:id="9"/>
+      <w:r>
+        <w:commentReference w:id="9"/>
+      </w:r>
+      <w:r>
+        <w:rPr/>
+        <w:t xml:space="preserve"> is meaningless without a process that interprets that data state</w:t>
+      </w:r>
+      <w:r>
+        <w:rPr/>
+        <w:t>;</w:t>
+      </w:r>
+      <w:r>
+        <w:rPr/>
+        <w:t xml:space="preserve"> even if the process generated the data state in the first place, that data state is still meaningless to the process without re-interpreting it. Thus, while the brain must include considerable machinery for the interpretation of external stimuli, it must also include considerable machinery for the interpretation of its own outputs. The VL builds on this by describing the kinds of interpretations that may be generated depending on the what information is available within the representamen and on the capabilities of the process.</w:t>
+      </w:r>
+    </w:p>
+    <w:p>
+      <w:pPr>
+        <w:pStyle w:val="Normal"/>
+        <w:rPr/>
+      </w:pPr>
+      <w:r>
+        <w:rPr/>
+        <w:t xml:space="preserve">Thus, the biosemiotic process of the VL within an individual (with the specific representations that are possible within that process) form the individual's </w:t>
+      </w:r>
+      <w:commentRangeStart w:id="10"/>
+      <w:r>
+        <w:rPr>
+          <w:i/>
+          <w:iCs/>
+        </w:rPr>
+        <w:t>Umwelt</w:t>
+      </w:r>
+      <w:r>
+        <w:rPr>
+          <w:i/>
+          <w:iCs/>
+        </w:rPr>
+      </w:r>
+      <w:commentRangeEnd w:id="10"/>
+      <w:r>
+        <w:commentReference w:id="10"/>
+      </w:r>
+      <w:r>
+        <w:rPr/>
+        <w:t xml:space="preserve"> - the aggregate representation of the individual's external and internal world, constructed within their mind, and </w:t>
+      </w:r>
+      <w:r>
+        <w:rPr>
+          <w:rFonts w:eastAsia="Calibri" w:cs="" w:cstheme="minorBidi" w:eastAsiaTheme="minorHAnsi"/>
+          <w:color w:val="auto"/>
+          <w:kern w:val="0"/>
+          <w:sz w:val="24"/>
+          <w:szCs w:val="22"/>
+          <w:lang w:val="en-US" w:eastAsia="en-US" w:bidi="ar-SA"/>
+        </w:rPr>
+        <w:t>experienced as</w:t>
+      </w:r>
+      <w:r>
+        <w:rPr/>
+        <w:t xml:space="preserve"> the individual's consciousness.</w:t>
+      </w:r>
+    </w:p>
+    <w:p>
+      <w:pPr>
+        <w:pStyle w:val="Normal"/>
+        <w:rPr/>
+      </w:pPr>
+      <w:r>
+        <w:rPr/>
+        <w:t xml:space="preserve">The VL and the biosemiotic process that it operates upon examine thought at a high-level, but the VL does not presuppose a particular physical or computational structure. In that sense it is applicable to many theories of cognition and brain function. However, it is </w:t>
+      </w:r>
+      <w:r>
+        <w:rPr>
+          <w:rFonts w:eastAsia="Calibri" w:cs="" w:cstheme="minorBidi" w:eastAsiaTheme="minorHAnsi"/>
+          <w:color w:val="auto"/>
+          <w:kern w:val="0"/>
+          <w:sz w:val="24"/>
+          <w:szCs w:val="22"/>
+          <w:lang w:val="en-US" w:eastAsia="en-US" w:bidi="ar-SA"/>
+        </w:rPr>
+        <w:t xml:space="preserve">easiest to see its </w:t>
+      </w:r>
+      <w:r>
+        <w:rPr/>
+        <w:t>consisten</w:t>
+      </w:r>
+      <w:r>
+        <w:rPr/>
+        <w:t>cy</w:t>
+      </w:r>
+      <w:r>
+        <w:rPr/>
+        <w:t xml:space="preserve"> with other theories that also examine thought at a high-level or </w:t>
+      </w:r>
+      <w:r>
+        <w:rPr/>
+        <w:t xml:space="preserve">that </w:t>
+      </w:r>
+      <w:r>
+        <w:rPr/>
+        <w:t>provide theories about the underlying mechani</w:t>
+      </w:r>
+      <w:r>
+        <w:rPr/>
+        <w:t>s</w:t>
+      </w:r>
+      <w:r>
+        <w:rPr/>
+        <w:t>ms of such high-level thought. For example, those of Higher-Order Thought Theor</w:t>
+      </w:r>
+      <w:r>
+        <w:rPr/>
+        <w:t>y (HOTT)</w:t>
+      </w:r>
+      <w:r>
+        <w:rPr/>
+        <w:t>, and Global Workspace Theory</w:t>
+      </w:r>
+      <w:r>
+        <w:rPr/>
+        <w:t xml:space="preserve"> (GWT)</w:t>
+      </w:r>
+      <w:r>
+        <w:rPr/>
+        <w:t>.</w:t>
+      </w:r>
+    </w:p>
+    <w:p>
+      <w:pPr>
+        <w:pStyle w:val="Normal"/>
+        <w:rPr/>
+      </w:pPr>
+      <w:r>
+        <w:rPr>
+          <w:rFonts w:eastAsia="Calibri" w:cs="" w:cstheme="minorBidi" w:eastAsiaTheme="minorHAnsi"/>
+          <w:color w:val="auto"/>
+          <w:kern w:val="0"/>
+          <w:sz w:val="24"/>
+          <w:szCs w:val="22"/>
+          <w:lang w:val="en-US" w:eastAsia="en-US" w:bidi="ar-SA"/>
+        </w:rPr>
+        <w:t>HOTT</w:t>
+      </w:r>
+      <w:r>
+        <w:rPr/>
+        <w:t xml:space="preserve"> describes mental processes as hierarchical. In HOTT, consciousness forms the highest layer of the hierarchy, and has access to the output from the immediate layer below, but not of further lower layers. Thus the information available for conscious thought is a unified high level abstract representation of many sub-processes. The VL does not require a HOTT architecture, but it explains how a HOTT architecture results in the specific nature of human experience in terms of what internal processes are and are not directly observable.</w:t>
+      </w:r>
+    </w:p>
+    <w:p>
+      <w:pPr>
+        <w:pStyle w:val="Normal"/>
+        <w:rPr>
+          <w:i/>
+          <w:i/>
+          <w:iCs/>
+        </w:rPr>
+      </w:pPr>
+      <w:r>
+        <w:rPr>
+          <w:i/>
+          <w:iCs/>
+        </w:rPr>
+        <w:t>tbd: The Visceral Loop is consistent with Global Workspace Theory (citation), and Higher-Order Thought Theory of Rosenthal (1997, 2006).</w:t>
+      </w:r>
+    </w:p>
+    <w:p>
+      <w:pPr>
+        <w:pStyle w:val="Normal"/>
+        <w:rPr>
+          <w:i/>
+          <w:i/>
+          <w:iCs/>
+        </w:rPr>
+      </w:pPr>
+      <w:r>
+        <w:rPr>
+          <w:i/>
+          <w:iCs/>
+        </w:rPr>
+        <w:t>tbd: predictive coding, active inference, and world modelling?</w:t>
+      </w:r>
+    </w:p>
+    <w:p>
+      <w:pPr>
+        <w:pStyle w:val="Normal"/>
+        <w:rPr>
+          <w:i/>
+          <w:i/>
+          <w:iCs/>
+        </w:rPr>
+      </w:pPr>
+      <w:r>
+        <w:rPr>
+          <w:i/>
+          <w:iCs/>
+        </w:rPr>
+        <w:t xml:space="preserve">tbd: discuss how VL offers insight for consciousness in general, including for artificial agents, in a way similar to and supportive of the </w:t>
+      </w:r>
+      <w:r>
+        <w:rPr>
+          <w:rFonts w:eastAsia="Calibri" w:cs="" w:cstheme="minorBidi" w:eastAsiaTheme="minorHAnsi"/>
+          <w:i/>
+          <w:iCs/>
+          <w:color w:val="auto"/>
+          <w:kern w:val="0"/>
+          <w:sz w:val="24"/>
+          <w:szCs w:val="22"/>
+          <w:lang w:val="en-US" w:eastAsia="en-US" w:bidi="ar-SA"/>
+        </w:rPr>
+        <w:t>phi theory (needs proper name) - ie: in intro to Consciousness section I suggested that I'll be sticking to just Human consciousness, now I can extend that out to non-human and artificial consciousness.</w:t>
+      </w:r>
+    </w:p>
+    <w:p>
+      <w:pPr>
+        <w:pStyle w:val="Normal"/>
+        <w:rPr>
+          <w:i/>
+          <w:i/>
+          <w:iCs/>
+        </w:rPr>
+      </w:pPr>
+      <w:r>
+        <w:rPr>
+          <w:rFonts w:eastAsia="Calibri" w:cs="" w:cstheme="minorBidi" w:eastAsiaTheme="minorHAnsi"/>
+          <w:i/>
+          <w:iCs/>
+          <w:color w:val="auto"/>
+          <w:kern w:val="0"/>
+          <w:sz w:val="24"/>
+          <w:szCs w:val="22"/>
+          <w:lang w:val="en-US" w:eastAsia="en-US" w:bidi="ar-SA"/>
+        </w:rPr>
+        <w:t>t</w:t>
+      </w:r>
+      <w:r>
+        <w:rPr>
+          <w:rFonts w:eastAsia="Calibri" w:cs="" w:cstheme="minorBidi" w:eastAsiaTheme="minorHAnsi"/>
+          <w:i/>
+          <w:iCs/>
+          <w:color w:val="auto"/>
+          <w:kern w:val="0"/>
+          <w:sz w:val="24"/>
+          <w:szCs w:val="22"/>
+          <w:lang w:val="en-US" w:eastAsia="en-US" w:bidi="ar-SA"/>
+        </w:rPr>
+        <w:t>bd: analysis of theory - Rosenthal's transitivity principle is considered a fallacy: "and then there is the .. fallacy"</w:t>
+      </w:r>
+    </w:p>
+    <w:p>
+      <w:pPr>
+        <w:pStyle w:val="Heading1"/>
+        <w:numPr>
+          <w:ilvl w:val="0"/>
+          <w:numId w:val="2"/>
+        </w:numPr>
+        <w:rPr/>
+      </w:pPr>
+      <w:r>
+        <w:rPr/>
+        <w:t>Summary</w:t>
+      </w:r>
+    </w:p>
+    <w:p>
+      <w:pPr>
+        <w:pStyle w:val="Normal"/>
+        <w:rPr/>
+      </w:pPr>
+      <w:commentRangeStart w:id="11"/>
+      <w:r>
+        <w:rPr/>
+        <w:t>As bemoaned by Colograsso &amp; Mozer (2004), in the fields attempting to understand consciousness, solid computational models are rare.</w:t>
+      </w:r>
+      <w:r>
+        <w:rPr/>
+      </w:r>
+      <w:commentRangeEnd w:id="11"/>
+      <w:r>
+        <w:commentReference w:id="11"/>
+      </w:r>
+      <w:r>
+        <w:rPr/>
+        <w:t xml:space="preserve"> </w:t>
+      </w:r>
+      <w:commentRangeStart w:id="12"/>
+      <w:r>
+        <w:rPr/>
+        <w:t>The work presented here has implications for understanding consciousness, for the design of AI systems, and perhaps forms one of the necessary building blocks towards artificial general intelligence (AGI).</w:t>
+      </w:r>
+      <w:commentRangeEnd w:id="12"/>
+      <w:r>
+        <w:commentReference w:id="12"/>
+      </w:r>
+      <w:r>
+        <w:rPr/>
+      </w:r>
+    </w:p>
+    <w:p>
+      <w:pPr>
+        <w:pStyle w:val="Normal"/>
+        <w:rPr/>
+      </w:pPr>
+      <w:r>
+        <w:rPr/>
+        <w:t>This paper makes the claim that agents operating within complex environments and with complex bodies require a trade-off between the inferential computing power of a single processing step versus the use of multiple iterations of a recurrent processing loop. In order to be a "good regulator" of its own non-physical actions, the agent must model its non-physical behaviors. Various different forms of such modeling are possible, and the characterizations offered by the Visceral Loop provide an insight into what kinds of self-referential thought are possible depending on the kind of model in use.</w:t>
+      </w:r>
+    </w:p>
+    <w:p>
+      <w:pPr>
+        <w:pStyle w:val="Normal"/>
+        <w:rPr>
+          <w:i/>
+          <w:i/>
+          <w:iCs/>
+        </w:rPr>
+      </w:pPr>
+      <w:r>
+        <w:rPr>
+          <w:i/>
+          <w:iCs/>
+        </w:rPr>
+        <w:t>tbd: Further work would be to phrase the Visceral Loop in the terms of predictive coding (Seth, Suzuki, &amp; Critchley, 2012; Millidge, Seth, Buckley, 2021)</w:t>
+      </w:r>
+    </w:p>
+    <w:p>
+      <w:pPr>
+        <w:pStyle w:val="Normal"/>
+        <w:rPr>
+          <w:i/>
+          <w:i/>
+          <w:iCs/>
+        </w:rPr>
+      </w:pPr>
+      <w:r>
+        <w:rPr>
+          <w:i/>
+          <w:iCs/>
+        </w:rPr>
+        <w:t>tbd: The Visceral Loop has been shown to offer significant insight into consciousness. More work is possible here. It should be noted that there are aspects of consciousness that the Visceral Loop makes no claim over. In particular, it offers no explanation for the so called "hard problem" of phenomenal consciousness (Chalmers, 1995) - the "what it feels like" aspect of consciousness. However, the author believes that stronger claims about the natures of both access consciousness and phenomenal consciousness can yet be made, based on the framework of the Visceral Loop.</w:t>
+      </w:r>
+    </w:p>
+    <w:p>
+      <w:pPr>
+        <w:pStyle w:val="Heading1"/>
+        <w:numPr>
+          <w:ilvl w:val="0"/>
+          <w:numId w:val="2"/>
+        </w:numPr>
+        <w:rPr/>
+      </w:pPr>
+      <w:r>
+        <w:rPr/>
+        <w:t>Author Contributions</w:t>
+      </w:r>
+    </w:p>
+    <w:p>
+      <w:pPr>
+        <w:pStyle w:val="Normal"/>
+        <w:spacing w:before="120" w:after="0"/>
+        <w:rPr/>
+      </w:pPr>
+      <w:r>
+        <w:rPr/>
+        <w:t>The author confirms being the sole contributor of this work and has approved it for publication.</w:t>
+      </w:r>
+    </w:p>
+    <w:p>
+      <w:pPr>
+        <w:pStyle w:val="Heading1"/>
+        <w:numPr>
+          <w:ilvl w:val="0"/>
+          <w:numId w:val="2"/>
+        </w:numPr>
+        <w:rPr/>
+      </w:pPr>
+      <w:r>
+        <w:rPr/>
+        <w:t>Funding</w:t>
+      </w:r>
+    </w:p>
+    <w:p>
+      <w:pPr>
+        <w:pStyle w:val="Normal"/>
+        <w:rPr>
+          <w:szCs w:val="24"/>
+        </w:rPr>
+      </w:pPr>
+      <w:r>
+        <w:rPr>
+          <w:szCs w:val="24"/>
+        </w:rPr>
+        <w:t>No funding was received.</w:t>
+      </w:r>
+    </w:p>
+    <w:p>
+      <w:pPr>
+        <w:pStyle w:val="Heading1"/>
+        <w:numPr>
+          <w:ilvl w:val="0"/>
+          <w:numId w:val="2"/>
+        </w:numPr>
+        <w:rPr/>
+      </w:pPr>
+      <w:r>
+        <w:rPr/>
+        <w:t>References</w:t>
+      </w:r>
+    </w:p>
+    <w:p>
+      <w:pPr>
+        <w:pStyle w:val="Normal"/>
+        <w:spacing w:before="120" w:after="240"/>
+        <w:rPr/>
+      </w:pPr>
+      <w:r>
+        <w:rPr/>
+        <w:t>Block, N. (1995). On a confusion about a function of consciousness.</w:t>
+      </w:r>
+      <w:r>
+        <w:rPr/>
+        <w:t xml:space="preserve"> Behav. Brain Sci.</w:t>
+      </w:r>
+      <w:r>
+        <w:rPr/>
+        <w:t>, 18</w:t>
+      </w:r>
+      <w:r>
+        <w:rPr/>
+        <w:t>:</w:t>
+      </w:r>
+      <w:r>
+        <w:rPr/>
+        <w:t>2, 227–247. doi</w:t>
+      </w:r>
+      <w:r>
+        <w:rPr/>
+        <w:t>:</w:t>
+      </w:r>
+      <w:r>
+        <w:rPr/>
+        <w:t>10.1017/S0140525X00038188</w:t>
+      </w:r>
+      <w:r>
+        <w:rPr/>
+        <w:t>.</w:t>
+      </w:r>
+    </w:p>
+    <w:p>
+      <w:pPr>
+        <w:pStyle w:val="Normal"/>
+        <w:rPr/>
+      </w:pPr>
+      <w:r>
+        <w:rPr/>
+        <w:t>Chalmers, D. J. (1995). Facing up to the problem of consciousness. J. Conscious. Stud.</w:t>
+      </w:r>
+      <w:r>
+        <w:rPr/>
+        <w:t>,</w:t>
+      </w:r>
+      <w:r>
+        <w:rPr/>
+        <w:t xml:space="preserve"> 2:3, 200-19. doi:10.1093/acprof:oso/9780195311105.003.0001.</w:t>
+      </w:r>
+    </w:p>
+    <w:p>
+      <w:pPr>
+        <w:pStyle w:val="Normal"/>
+        <w:spacing w:before="120" w:after="240"/>
+        <w:rPr/>
+      </w:pPr>
+      <w:r>
+        <w:rPr/>
+        <w:t xml:space="preserve">Colagrosso, M. D., and Mozer, M. C. (2004). Theories Of Access Consciousness. </w:t>
+      </w:r>
+      <w:r>
+        <w:rPr/>
+        <w:t>Neur</w:t>
+      </w:r>
+      <w:r>
+        <w:rPr/>
+        <w:t>NIPS 2004.</w:t>
+      </w:r>
+    </w:p>
+    <w:p>
+      <w:pPr>
+        <w:pStyle w:val="Normal"/>
+        <w:spacing w:before="120" w:after="240"/>
+        <w:rPr/>
+      </w:pPr>
+      <w:r>
+        <w:rPr/>
+        <w:t>Conant, R. C., and Ashby, W. R. (1970). Every good regulator of a system must be a model of that system. Int. J. Systems Sci., 1</w:t>
+      </w:r>
+      <w:r>
+        <w:rPr/>
+        <w:t>:</w:t>
+      </w:r>
+      <w:r>
+        <w:rPr/>
+        <w:t xml:space="preserve">2, 89-97. </w:t>
+      </w:r>
+      <w:r>
+        <w:rPr>
+          <w:rFonts w:eastAsia="Calibri" w:cs="" w:cstheme="minorBidi" w:eastAsiaTheme="minorHAnsi"/>
+          <w:color w:val="auto"/>
+          <w:kern w:val="0"/>
+          <w:sz w:val="24"/>
+          <w:szCs w:val="22"/>
+          <w:lang w:val="en-US" w:eastAsia="en-US" w:bidi="ar-SA"/>
+        </w:rPr>
         <w:t>doi:</w:t>
       </w:r>
       <w:r>
         <w:rPr/>
+        <w:t>10.1080/00207727008920220.</w:t>
+      </w:r>
+    </w:p>
+    <w:p>
+      <w:pPr>
+        <w:pStyle w:val="Normal"/>
+        <w:spacing w:before="120" w:after="240"/>
+        <w:rPr/>
+      </w:pPr>
+      <w:r>
+        <w:rPr/>
+        <w:t xml:space="preserve">Giovanni, P., Rigoli, F., </w:t>
+      </w:r>
+      <w:r>
+        <w:rPr/>
+        <w:t xml:space="preserve">and </w:t>
+      </w:r>
+      <w:r>
+        <w:rPr/>
+        <w:t xml:space="preserve">Friston, K. J. (2018). Hierarchical Active Inference: A Theory of Motivated Control. Trends in Cognitive Sciences, </w:t>
+      </w:r>
+      <w:r>
+        <w:rPr/>
+        <w:t>2:4</w:t>
+      </w:r>
+      <w:r>
+        <w:rPr/>
+        <w:t xml:space="preserve">, </w:t>
+      </w:r>
+      <w:r>
+        <w:rPr/>
+        <w:t xml:space="preserve">pp </w:t>
+      </w:r>
+      <w:r>
+        <w:rPr/>
+        <w:t xml:space="preserve">294-306. </w:t>
+      </w:r>
+      <w:r>
+        <w:rPr>
+          <w:rFonts w:eastAsia="Calibri" w:cs="" w:cstheme="minorBidi" w:eastAsiaTheme="minorHAnsi"/>
+          <w:color w:val="auto"/>
+          <w:kern w:val="0"/>
+          <w:sz w:val="24"/>
+          <w:szCs w:val="22"/>
+          <w:lang w:val="en-US" w:eastAsia="en-US" w:bidi="ar-SA"/>
+        </w:rPr>
+        <w:t>doi:</w:t>
+      </w:r>
+      <w:r>
+        <w:rPr/>
+        <w:t>10.1016/j.tics.2018.01.009</w:t>
+      </w:r>
+      <w:r>
+        <w:rPr/>
+        <w:t>.</w:t>
+      </w:r>
+    </w:p>
+    <w:p>
+      <w:pPr>
+        <w:pStyle w:val="Normal"/>
+        <w:spacing w:before="120" w:after="240"/>
+        <w:rPr/>
+      </w:pPr>
+      <w:r>
+        <w:rPr/>
+        <w:t xml:space="preserve">Goodfellow, I., Bengio, Y., </w:t>
+      </w:r>
+      <w:r>
+        <w:rPr/>
+        <w:t>and</w:t>
+      </w:r>
+      <w:r>
+        <w:rPr/>
+        <w:t xml:space="preserve"> Courville, A. (2016). Deep learning. MIT Press.</w:t>
+      </w:r>
+    </w:p>
+    <w:p>
+      <w:pPr>
+        <w:pStyle w:val="Normal"/>
+        <w:spacing w:before="120" w:after="240"/>
+        <w:rPr/>
+      </w:pPr>
+      <w:r>
+        <w:rPr/>
+        <w:t>Graziano, M. S. A., and Kastner, S. (2011). Human consciousness and its relationship to social neuroscience: a novel hypothesis. Cogn. Neurosci. 2, 98–113. doi:10.1080/17588928.2011.565121</w:t>
+      </w:r>
+    </w:p>
+    <w:p>
+      <w:pPr>
+        <w:pStyle w:val="Normal"/>
+        <w:spacing w:before="120" w:after="240"/>
+        <w:rPr/>
+      </w:pPr>
+      <w:r>
+        <w:rPr/>
+        <w:t xml:space="preserve">Graziano, M. S. A. (2017). The Attention Schema Theory: A Foundation for Engineering Artificial Consciousnes. Front. Robot. AI. </w:t>
+      </w:r>
+      <w:r>
+        <w:rPr>
+          <w:rFonts w:eastAsia="Calibri" w:cs="" w:cstheme="minorBidi" w:eastAsiaTheme="minorHAnsi"/>
+          <w:color w:val="auto"/>
+          <w:kern w:val="0"/>
+          <w:sz w:val="24"/>
+          <w:szCs w:val="22"/>
+          <w:lang w:val="en-US" w:eastAsia="en-US" w:bidi="ar-SA"/>
+        </w:rPr>
+        <w:t>doi:</w:t>
+      </w:r>
+      <w:r>
+        <w:rPr/>
+        <w:t>10.3389/frobt.2017.00060.</w:t>
+      </w:r>
+    </w:p>
+    <w:p>
+      <w:pPr>
+        <w:pStyle w:val="Normal"/>
+        <w:spacing w:before="120" w:after="240"/>
+        <w:rPr/>
+      </w:pPr>
+      <w:r>
+        <w:rPr/>
+        <w:t>Kubilius, J., Schrimpf, M., Kar, K., Rajalingham, R., Hong, H., Majaj, N., Issa, E.,</w:t>
+      </w:r>
+      <w:r>
+        <w:rPr/>
+        <w:t xml:space="preserve"> et al</w:t>
+      </w:r>
+      <w:r>
+        <w:rPr/>
+        <w:t xml:space="preserve">. (2019). Brain-like object recognition with high-performing shallow recurrent anns. </w:t>
+      </w:r>
+      <w:r>
+        <w:rPr/>
+        <w:t>NeurIPS 2019</w:t>
+      </w:r>
+      <w:r>
+        <w:rPr/>
+        <w:t>, 12805-12816.</w:t>
+      </w:r>
+    </w:p>
+    <w:p>
+      <w:pPr>
+        <w:pStyle w:val="Normal"/>
+        <w:spacing w:before="120" w:after="240"/>
+        <w:rPr/>
+      </w:pPr>
+      <w:r>
+        <w:rPr/>
+        <w:t xml:space="preserve">Lazaridis, A., Fachantidis, A., </w:t>
+      </w:r>
+      <w:r>
+        <w:rPr>
+          <w:rFonts w:eastAsia="Calibri" w:cs="" w:cstheme="minorBidi" w:eastAsiaTheme="minorHAnsi"/>
+          <w:color w:val="auto"/>
+          <w:kern w:val="0"/>
+          <w:sz w:val="24"/>
+          <w:szCs w:val="22"/>
+          <w:lang w:val="en-US" w:eastAsia="en-US" w:bidi="ar-SA"/>
+        </w:rPr>
+        <w:t>and</w:t>
+      </w:r>
+      <w:r>
+        <w:rPr/>
+        <w:t xml:space="preserve"> Vlahavas, I. (2020). Deep Reinforcement Learning: A State-of-the-Art Walkthrough.</w:t>
+      </w:r>
+      <w:r>
+        <w:rPr/>
+        <w:t xml:space="preserve"> </w:t>
+      </w:r>
+      <w:r>
+        <w:rPr/>
+        <w:t xml:space="preserve">J. Artif. Intell. Res., 69, </w:t>
+      </w:r>
+      <w:r>
+        <w:rPr/>
+        <w:t xml:space="preserve">pp </w:t>
+      </w:r>
+      <w:r>
+        <w:rPr/>
+        <w:t xml:space="preserve">1421-1471. </w:t>
+      </w:r>
+      <w:r>
+        <w:rPr>
+          <w:rFonts w:eastAsia="Calibri" w:cs="" w:cstheme="minorBidi" w:eastAsiaTheme="minorHAnsi"/>
+          <w:color w:val="auto"/>
+          <w:kern w:val="0"/>
+          <w:sz w:val="24"/>
+          <w:szCs w:val="22"/>
+          <w:lang w:val="en-US" w:eastAsia="en-US" w:bidi="ar-SA"/>
+        </w:rPr>
+        <w:t>doi:</w:t>
+      </w:r>
+      <w:r>
+        <w:rPr/>
+        <w:t>10.1613/jair.1.12412.</w:t>
+      </w:r>
+    </w:p>
+    <w:p>
+      <w:pPr>
+        <w:pStyle w:val="Normal"/>
+        <w:spacing w:before="120" w:after="240"/>
+        <w:rPr/>
+      </w:pPr>
+      <w:r>
+        <w:rPr/>
+        <w:t xml:space="preserve">Libet, B., Gleason, C. A., Wright, E. W., </w:t>
+      </w:r>
+      <w:r>
+        <w:rPr/>
+        <w:t>and</w:t>
+      </w:r>
+      <w:r>
+        <w:rPr/>
+        <w:t xml:space="preserve"> Pearl, D. K. (1983). Time of conscious intention to act in relation to onset of cerebral activity (readiness-potential). The unconscious initiation of a freely voluntary act. Brain: a journal of neurology, 106</w:t>
+      </w:r>
+      <w:r>
+        <w:rPr/>
+        <w:t>:</w:t>
+      </w:r>
+      <w:r>
+        <w:rPr>
+          <w:rFonts w:eastAsia="Calibri" w:cs="" w:cstheme="minorBidi" w:eastAsiaTheme="minorHAnsi"/>
+          <w:color w:val="auto"/>
+          <w:kern w:val="0"/>
+          <w:sz w:val="24"/>
+          <w:szCs w:val="22"/>
+          <w:lang w:val="en-US" w:eastAsia="en-US" w:bidi="ar-SA"/>
+        </w:rPr>
+        <w:t>3</w:t>
+      </w:r>
+      <w:r>
+        <w:rPr/>
+        <w:t xml:space="preserve">, 623–642. </w:t>
+      </w:r>
+      <w:r>
+        <w:rPr>
+          <w:rFonts w:eastAsia="Calibri" w:cs="" w:cstheme="minorBidi" w:eastAsiaTheme="minorHAnsi"/>
+          <w:color w:val="auto"/>
+          <w:kern w:val="0"/>
+          <w:sz w:val="24"/>
+          <w:szCs w:val="22"/>
+          <w:lang w:val="en-US" w:eastAsia="en-US" w:bidi="ar-SA"/>
+        </w:rPr>
+        <w:t>doi:</w:t>
+      </w:r>
+      <w:r>
+        <w:rPr/>
         <w:t>10.1093/brain/106.3.623.</w:t>
       </w:r>
     </w:p>
@@ -4869,14 +5694,14 @@
         <w:spacing w:before="120" w:after="240"/>
         <w:rPr/>
       </w:pPr>
-      <w:commentRangeStart w:id="8"/>
+      <w:commentRangeStart w:id="13"/>
       <w:r>
         <w:rPr/>
         <w:t>Millidge, B., Seth, A., Buckley, C. L. Predictive Coding: a Theoretical and Experimental Review. https://arxiv.org/abs/2107.12979</w:t>
       </w:r>
-      <w:commentRangeEnd w:id="8"/>
-      <w:r>
-        <w:commentReference w:id="8"/>
+      <w:commentRangeEnd w:id="13"/>
+      <w:r>
+        <w:commentReference w:id="13"/>
       </w:r>
       <w:r>
         <w:rPr/>
@@ -5655,7 +6480,414 @@
       </w:r>
     </w:p>
   </w:comment>
-  <w:comment w:id="2" w:author="Unknown Author" w:date="2021-12-26T11:27:49Z" w:initials="">
+  <w:comment w:id="2" w:author="Unknown Author" w:date="2021-12-27T09:30:04Z" w:initials="">
+    <w:p>
+      <w:r>
+        <w:rPr>
+          <w:rFonts w:ascii="Cambria" w:hAnsi="Cambria" w:eastAsia="Calibri" w:cs="" w:asciiTheme="majorHAnsi" w:cstheme="minorBidi" w:eastAsiaTheme="minorHAnsi" w:hAnsiTheme="majorHAnsi"/>
+          <w:b w:val="false"/>
+          <w:bCs w:val="false"/>
+          <w:i w:val="false"/>
+          <w:iCs w:val="false"/>
+          <w:caps w:val="false"/>
+          <w:smallCaps w:val="false"/>
+          <w:strike w:val="false"/>
+          <w:dstrike w:val="false"/>
+          <w:outline w:val="false"/>
+          <w:shadow w:val="false"/>
+          <w:emboss w:val="false"/>
+          <w:imprint w:val="false"/>
+          <w:color w:val="auto"/>
+          <w:spacing w:val="0"/>
+          <w:w w:val="100"/>
+          <w:kern w:val="0"/>
+          <w:position w:val="0"/>
+          <w:sz w:val="20"/>
+          <w:sz w:val="20"/>
+          <w:szCs w:val="22"/>
+          <w:u w:val="none"/>
+          <w:vertAlign w:val="baseline"/>
+          <w:em w:val="none"/>
+          <w:lang w:val="en-US" w:eastAsia="en-US" w:bidi="ar-SA"/>
+        </w:rPr>
+        <w:t>Shortcoming: some believe this to be a fallacy</w:t>
+      </w:r>
+    </w:p>
+  </w:comment>
+  <w:comment w:id="3" w:author="Unknown Author" w:date="2021-12-27T09:28:08Z" w:initials="">
+    <w:p>
+      <w:r>
+        <w:rPr>
+          <w:rFonts w:ascii="Cambria" w:hAnsi="Cambria" w:eastAsia="Calibri" w:cs="" w:asciiTheme="majorHAnsi" w:cstheme="minorBidi" w:eastAsiaTheme="minorHAnsi" w:hAnsiTheme="majorHAnsi"/>
+          <w:b w:val="false"/>
+          <w:bCs w:val="false"/>
+          <w:i w:val="false"/>
+          <w:iCs w:val="false"/>
+          <w:caps w:val="false"/>
+          <w:smallCaps w:val="false"/>
+          <w:strike w:val="false"/>
+          <w:dstrike w:val="false"/>
+          <w:outline w:val="false"/>
+          <w:shadow w:val="false"/>
+          <w:emboss w:val="false"/>
+          <w:imprint w:val="false"/>
+          <w:color w:val="auto"/>
+          <w:spacing w:val="0"/>
+          <w:w w:val="100"/>
+          <w:kern w:val="0"/>
+          <w:position w:val="0"/>
+          <w:sz w:val="20"/>
+          <w:sz w:val="20"/>
+          <w:szCs w:val="22"/>
+          <w:u w:val="none"/>
+          <w:vertAlign w:val="baseline"/>
+          <w:em w:val="none"/>
+          <w:lang w:val="en-US" w:eastAsia="en-US" w:bidi="ar-SA"/>
+        </w:rPr>
+        <w:t>Am I best off defining “data content” in intro of chapter, or here, or both? How much do I refer to “data content” elsewhere?</w:t>
+      </w:r>
+    </w:p>
+    <w:p>
+      <w:r>
+        <w:rPr>
+          <w:rFonts w:ascii="Liberation Serif" w:hAnsi="Liberation Serif" w:eastAsia="Segoe UI" w:cs="Tahoma"/>
+          <w:szCs w:val="24"/>
+          <w:lang w:val="en-US" w:eastAsia="en-US" w:bidi="en-US"/>
+        </w:rPr>
+      </w:r>
+    </w:p>
+    <w:p>
+      <w:r>
+        <w:rPr>
+          <w:rFonts w:ascii="Cambria" w:hAnsi="Cambria" w:eastAsia="Calibri" w:cs="" w:asciiTheme="majorHAnsi" w:cstheme="minorBidi" w:eastAsiaTheme="minorHAnsi" w:hAnsiTheme="majorHAnsi"/>
+          <w:b w:val="false"/>
+          <w:bCs w:val="false"/>
+          <w:i w:val="false"/>
+          <w:iCs w:val="false"/>
+          <w:caps w:val="false"/>
+          <w:smallCaps w:val="false"/>
+          <w:strike w:val="false"/>
+          <w:dstrike w:val="false"/>
+          <w:outline w:val="false"/>
+          <w:shadow w:val="false"/>
+          <w:emboss w:val="false"/>
+          <w:imprint w:val="false"/>
+          <w:color w:val="auto"/>
+          <w:spacing w:val="0"/>
+          <w:w w:val="100"/>
+          <w:kern w:val="0"/>
+          <w:position w:val="0"/>
+          <w:sz w:val="20"/>
+          <w:sz w:val="20"/>
+          <w:szCs w:val="22"/>
+          <w:u w:val="none"/>
+          <w:vertAlign w:val="baseline"/>
+          <w:em w:val="none"/>
+          <w:lang w:val="en-US" w:eastAsia="en-US" w:bidi="ar-SA"/>
+        </w:rPr>
+        <w:t>Should it be “data content” or “content of conscious experience”.?</w:t>
+      </w:r>
+    </w:p>
+  </w:comment>
+  <w:comment w:id="4" w:author="Unknown Author" w:date="2021-12-27T09:29:11Z" w:initials="">
+    <w:p>
+      <w:r>
+        <w:rPr>
+          <w:rFonts w:ascii="Cambria" w:hAnsi="Cambria" w:eastAsia="Calibri" w:cs="" w:asciiTheme="majorHAnsi" w:cstheme="minorBidi" w:eastAsiaTheme="minorHAnsi" w:hAnsiTheme="majorHAnsi"/>
+          <w:b w:val="false"/>
+          <w:bCs w:val="false"/>
+          <w:i w:val="false"/>
+          <w:iCs w:val="false"/>
+          <w:caps w:val="false"/>
+          <w:smallCaps w:val="false"/>
+          <w:strike w:val="false"/>
+          <w:dstrike w:val="false"/>
+          <w:outline w:val="false"/>
+          <w:shadow w:val="false"/>
+          <w:emboss w:val="false"/>
+          <w:imprint w:val="false"/>
+          <w:color w:val="auto"/>
+          <w:spacing w:val="0"/>
+          <w:w w:val="100"/>
+          <w:kern w:val="0"/>
+          <w:position w:val="0"/>
+          <w:sz w:val="20"/>
+          <w:sz w:val="20"/>
+          <w:szCs w:val="22"/>
+          <w:u w:val="none"/>
+          <w:vertAlign w:val="baseline"/>
+          <w:em w:val="none"/>
+          <w:lang w:val="en-US" w:eastAsia="en-US" w:bidi="ar-SA"/>
+        </w:rPr>
+        <w:t>Shortcoming: some claim that P-Cs isn’t a computational process.</w:t>
+      </w:r>
+    </w:p>
+  </w:comment>
+  <w:comment w:id="5" w:author="Unknown Author" w:date="2021-12-27T10:37:54Z" w:initials="">
+    <w:p>
+      <w:r>
+        <w:rPr>
+          <w:rFonts w:ascii="Cambria" w:hAnsi="Cambria" w:eastAsia="Calibri" w:cs="" w:asciiTheme="majorHAnsi" w:cstheme="minorBidi" w:eastAsiaTheme="minorHAnsi" w:hAnsiTheme="majorHAnsi"/>
+          <w:b w:val="false"/>
+          <w:bCs w:val="false"/>
+          <w:i w:val="false"/>
+          <w:iCs w:val="false"/>
+          <w:caps w:val="false"/>
+          <w:smallCaps w:val="false"/>
+          <w:strike w:val="false"/>
+          <w:dstrike w:val="false"/>
+          <w:outline w:val="false"/>
+          <w:shadow w:val="false"/>
+          <w:emboss w:val="false"/>
+          <w:imprint w:val="false"/>
+          <w:color w:val="auto"/>
+          <w:spacing w:val="0"/>
+          <w:w w:val="100"/>
+          <w:kern w:val="0"/>
+          <w:position w:val="0"/>
+          <w:sz w:val="20"/>
+          <w:sz w:val="20"/>
+          <w:szCs w:val="22"/>
+          <w:u w:val="none"/>
+          <w:vertAlign w:val="baseline"/>
+          <w:em w:val="none"/>
+          <w:lang w:val="en-US" w:eastAsia="en-US" w:bidi="ar-SA"/>
+        </w:rPr>
+        <w:t>Citation: peirce?</w:t>
+      </w:r>
+    </w:p>
+    <w:p>
+      <w:r>
+        <w:rPr>
+          <w:rFonts w:ascii="Cambria" w:hAnsi="Cambria" w:eastAsia="Calibri" w:cs="" w:asciiTheme="majorHAnsi" w:cstheme="minorBidi" w:eastAsiaTheme="minorHAnsi" w:hAnsiTheme="majorHAnsi"/>
+          <w:b w:val="false"/>
+          <w:bCs w:val="false"/>
+          <w:i w:val="false"/>
+          <w:iCs w:val="false"/>
+          <w:caps w:val="false"/>
+          <w:smallCaps w:val="false"/>
+          <w:strike w:val="false"/>
+          <w:dstrike w:val="false"/>
+          <w:outline w:val="false"/>
+          <w:shadow w:val="false"/>
+          <w:emboss w:val="false"/>
+          <w:imprint w:val="false"/>
+          <w:color w:val="auto"/>
+          <w:spacing w:val="0"/>
+          <w:w w:val="100"/>
+          <w:kern w:val="0"/>
+          <w:position w:val="0"/>
+          <w:sz w:val="20"/>
+          <w:sz w:val="20"/>
+          <w:szCs w:val="22"/>
+          <w:u w:val="none"/>
+          <w:vertAlign w:val="baseline"/>
+          <w:em w:val="none"/>
+          <w:lang w:val="en-US" w:eastAsia="en-US" w:bidi="ar-SA"/>
+        </w:rPr>
+        <w:t>Note: wikipedia “semiotics” paper mentions that Peirce’s categories distuingish interpetant from interpter.</w:t>
+      </w:r>
+    </w:p>
+  </w:comment>
+  <w:comment w:id="6" w:author="Unknown Author" w:date="2021-12-27T10:34:05Z" w:initials="">
+    <w:p>
+      <w:r>
+        <w:rPr>
+          <w:rFonts w:cs="" w:cstheme="minorBidi" w:ascii="Cambria" w:hAnsi="Cambria" w:eastAsia="Calibri"/>
+          <w:b w:val="false"/>
+          <w:bCs w:val="false"/>
+          <w:i w:val="false"/>
+          <w:iCs w:val="false"/>
+          <w:caps w:val="false"/>
+          <w:smallCaps w:val="false"/>
+          <w:strike w:val="false"/>
+          <w:dstrike w:val="false"/>
+          <w:outline w:val="false"/>
+          <w:shadow w:val="false"/>
+          <w:emboss w:val="false"/>
+          <w:imprint w:val="false"/>
+          <w:color w:val="auto"/>
+          <w:spacing w:val="0"/>
+          <w:w w:val="100"/>
+          <w:kern w:val="0"/>
+          <w:position w:val="0"/>
+          <w:sz w:val="20"/>
+          <w:szCs w:val="22"/>
+          <w:u w:val="none"/>
+          <w:vertAlign w:val="baseline"/>
+          <w:em w:val="none"/>
+          <w:lang w:val="en-US" w:eastAsia="en-US" w:bidi="ar-SA"/>
+        </w:rPr>
+        <w:t>Needs a diagram.</w:t>
+      </w:r>
+    </w:p>
+    <w:p>
+      <w:r>
+        <w:rPr>
+          <w:rFonts w:cs="" w:cstheme="minorBidi" w:ascii="Cambria" w:hAnsi="Cambria" w:eastAsia="Calibri"/>
+          <w:b w:val="false"/>
+          <w:bCs w:val="false"/>
+          <w:i w:val="false"/>
+          <w:iCs w:val="false"/>
+          <w:caps w:val="false"/>
+          <w:smallCaps w:val="false"/>
+          <w:strike w:val="false"/>
+          <w:dstrike w:val="false"/>
+          <w:outline w:val="false"/>
+          <w:shadow w:val="false"/>
+          <w:emboss w:val="false"/>
+          <w:imprint w:val="false"/>
+          <w:color w:val="auto"/>
+          <w:spacing w:val="0"/>
+          <w:w w:val="100"/>
+          <w:kern w:val="0"/>
+          <w:position w:val="0"/>
+          <w:sz w:val="20"/>
+          <w:szCs w:val="22"/>
+          <w:u w:val="none"/>
+          <w:vertAlign w:val="baseline"/>
+          <w:em w:val="none"/>
+          <w:lang w:val="en-US" w:eastAsia="en-US" w:bidi="ar-SA"/>
+        </w:rPr>
+        <w:t>Hand-thumb-up → interpretation as good, as wanting a ride, as a question.</w:t>
+      </w:r>
+    </w:p>
+  </w:comment>
+  <w:comment w:id="7" w:author="Unknown Author" w:date="2021-12-27T10:34:27Z" w:initials="">
+    <w:p>
+      <w:r>
+        <w:rPr>
+          <w:rFonts w:ascii="Cambria" w:hAnsi="Cambria" w:eastAsia="Calibri" w:cs="" w:asciiTheme="majorHAnsi" w:cstheme="minorBidi" w:eastAsiaTheme="minorHAnsi" w:hAnsiTheme="majorHAnsi"/>
+          <w:b w:val="false"/>
+          <w:bCs w:val="false"/>
+          <w:i w:val="false"/>
+          <w:iCs w:val="false"/>
+          <w:caps w:val="false"/>
+          <w:smallCaps w:val="false"/>
+          <w:strike w:val="false"/>
+          <w:dstrike w:val="false"/>
+          <w:outline w:val="false"/>
+          <w:shadow w:val="false"/>
+          <w:emboss w:val="false"/>
+          <w:imprint w:val="false"/>
+          <w:color w:val="auto"/>
+          <w:spacing w:val="0"/>
+          <w:w w:val="100"/>
+          <w:kern w:val="0"/>
+          <w:position w:val="0"/>
+          <w:sz w:val="20"/>
+          <w:sz w:val="20"/>
+          <w:szCs w:val="22"/>
+          <w:u w:val="none"/>
+          <w:vertAlign w:val="baseline"/>
+          <w:em w:val="none"/>
+          <w:lang w:val="en-US" w:eastAsia="en-US" w:bidi="ar-SA"/>
+        </w:rPr>
+        <w:t>Possible diagram: individual lines and dots → intepreted as a cat</w:t>
+      </w:r>
+    </w:p>
+  </w:comment>
+  <w:comment w:id="8" w:author="Unknown Author" w:date="2021-12-27T10:35:04Z" w:initials="">
+    <w:p>
+      <w:r>
+        <w:rPr>
+          <w:rFonts w:ascii="Cambria" w:hAnsi="Cambria" w:eastAsia="Calibri" w:cs="" w:asciiTheme="majorHAnsi" w:cstheme="minorBidi" w:eastAsiaTheme="minorHAnsi" w:hAnsiTheme="majorHAnsi"/>
+          <w:b w:val="false"/>
+          <w:bCs w:val="false"/>
+          <w:i w:val="false"/>
+          <w:iCs w:val="false"/>
+          <w:caps w:val="false"/>
+          <w:smallCaps w:val="false"/>
+          <w:strike w:val="false"/>
+          <w:dstrike w:val="false"/>
+          <w:outline w:val="false"/>
+          <w:shadow w:val="false"/>
+          <w:emboss w:val="false"/>
+          <w:imprint w:val="false"/>
+          <w:color w:val="auto"/>
+          <w:spacing w:val="0"/>
+          <w:w w:val="100"/>
+          <w:kern w:val="0"/>
+          <w:position w:val="0"/>
+          <w:sz w:val="20"/>
+          <w:sz w:val="20"/>
+          <w:szCs w:val="22"/>
+          <w:u w:val="none"/>
+          <w:vertAlign w:val="baseline"/>
+          <w:em w:val="none"/>
+          <w:lang w:val="en-US" w:eastAsia="en-US" w:bidi="ar-SA"/>
+        </w:rPr>
+        <w:t xml:space="preserve">Possible diagram: </w:t>
+      </w:r>
+    </w:p>
+    <w:p>
+      <w:r>
+        <w:rPr>
+          <w:rFonts w:ascii="Cambria" w:hAnsi="Cambria" w:eastAsia="Calibri" w:cs="" w:asciiTheme="majorHAnsi" w:cstheme="minorBidi" w:eastAsiaTheme="minorHAnsi" w:hAnsiTheme="majorHAnsi"/>
+          <w:b w:val="false"/>
+          <w:bCs w:val="false"/>
+          <w:i w:val="false"/>
+          <w:iCs w:val="false"/>
+          <w:caps w:val="false"/>
+          <w:smallCaps w:val="false"/>
+          <w:strike w:val="false"/>
+          <w:dstrike w:val="false"/>
+          <w:outline w:val="false"/>
+          <w:shadow w:val="false"/>
+          <w:emboss w:val="false"/>
+          <w:imprint w:val="false"/>
+          <w:color w:val="auto"/>
+          <w:spacing w:val="0"/>
+          <w:w w:val="100"/>
+          <w:kern w:val="0"/>
+          <w:position w:val="0"/>
+          <w:sz w:val="20"/>
+          <w:sz w:val="20"/>
+          <w:szCs w:val="22"/>
+          <w:u w:val="none"/>
+          <w:vertAlign w:val="baseline"/>
+          <w:em w:val="none"/>
+          <w:lang w:val="en-US" w:eastAsia="en-US" w:bidi="ar-SA"/>
+        </w:rPr>
+        <w:t>Data state → interpreted as “hungry” → reinterpreted in order to act on it.</w:t>
+      </w:r>
+    </w:p>
+  </w:comment>
+  <w:comment w:id="9" w:author="Unknown Author" w:date="2021-12-27T10:20:33Z" w:initials="">
+    <w:p>
+      <w:r>
+        <w:rPr>
+          <w:rFonts w:ascii="Cambria" w:hAnsi="Cambria" w:eastAsia="Calibri" w:cs="" w:asciiTheme="majorHAnsi" w:cstheme="minorBidi" w:eastAsiaTheme="minorHAnsi" w:hAnsiTheme="majorHAnsi"/>
+          <w:b w:val="false"/>
+          <w:bCs w:val="false"/>
+          <w:i w:val="false"/>
+          <w:iCs w:val="false"/>
+          <w:caps w:val="false"/>
+          <w:smallCaps w:val="false"/>
+          <w:strike w:val="false"/>
+          <w:dstrike w:val="false"/>
+          <w:outline w:val="false"/>
+          <w:shadow w:val="false"/>
+          <w:emboss w:val="false"/>
+          <w:imprint w:val="false"/>
+          <w:color w:val="auto"/>
+          <w:spacing w:val="0"/>
+          <w:w w:val="100"/>
+          <w:kern w:val="0"/>
+          <w:position w:val="0"/>
+          <w:sz w:val="20"/>
+          <w:sz w:val="20"/>
+          <w:szCs w:val="22"/>
+          <w:u w:val="none"/>
+          <w:vertAlign w:val="baseline"/>
+          <w:em w:val="none"/>
+          <w:lang w:val="en-US" w:eastAsia="en-US" w:bidi="ar-SA"/>
+        </w:rPr>
+        <w:t>Data state, data content, content of conscious experience. I need to settle on one term.</w:t>
+      </w:r>
+    </w:p>
+  </w:comment>
+  <w:comment w:id="10" w:author="Unknown Author" w:date="2021-12-26T11:29:14Z" w:initials="">
     <w:p>
       <w:r>
         <w:rPr>
@@ -5685,11 +6917,11 @@
           <w:em w:val="none"/>
           <w:lang w:val="en-US" w:eastAsia="en-US" w:bidi="ar-SA"/>
         </w:rPr>
-        <w:t>Needs revising if I don’t manage to split A-Cs and P-Cs in theory section</w:t>
+        <w:t>Needs citation, Uexküll plus correction paper</w:t>
       </w:r>
     </w:p>
   </w:comment>
-  <w:comment w:id="3" w:author="Unknown Author" w:date="2021-12-26T11:28:30Z" w:initials="">
+  <w:comment w:id="11" w:author="Unknown Author" w:date="2021-12-26T11:29:39Z" w:initials="">
     <w:p>
       <w:r>
         <w:rPr>
@@ -5719,18 +6951,11 @@
           <w:em w:val="none"/>
           <w:lang w:val="en-US" w:eastAsia="en-US" w:bidi="ar-SA"/>
         </w:rPr>
-        <w:t>try focusing on A-Cs only first, and then later do another theory for P-Cs.</w:t>
-      </w:r>
-    </w:p>
-    <w:p>
-      <w:r>
-        <w:rPr>
-          <w:rFonts w:ascii="Liberation Serif" w:hAnsi="Liberation Serif" w:eastAsia="Segoe UI" w:cs="Tahoma"/>
-          <w:szCs w:val="24"/>
-          <w:lang w:val="en-US" w:eastAsia="en-US" w:bidi="en-US"/>
-        </w:rPr>
-      </w:r>
-    </w:p>
+        <w:t>Remove this</w:t>
+      </w:r>
+    </w:p>
+  </w:comment>
+  <w:comment w:id="12" w:author="Unknown Author" w:date="2021-12-26T11:29:51Z" w:initials="">
     <w:p>
       <w:r>
         <w:rPr>
@@ -5760,147 +6985,11 @@
           <w:em w:val="none"/>
           <w:lang w:val="en-US" w:eastAsia="en-US" w:bidi="ar-SA"/>
         </w:rPr>
-        <w:t>Otherwise will have to revise this section anyway to be more honest about the axiomatic baseline not being sufficiently inline with current research and theories.</w:t>
+        <w:t>Intro needs work</w:t>
       </w:r>
     </w:p>
   </w:comment>
-  <w:comment w:id="4" w:author="Unknown Author" w:date="2021-12-26T11:29:14Z" w:initials="">
-    <w:p>
-      <w:r>
-        <w:rPr>
-          <w:rFonts w:ascii="Cambria" w:hAnsi="Cambria" w:eastAsia="Calibri" w:cs=""/>
-          <w:b w:val="false"/>
-          <w:bCs w:val="false"/>
-          <w:i w:val="false"/>
-          <w:iCs w:val="false"/>
-          <w:caps w:val="false"/>
-          <w:smallCaps w:val="false"/>
-          <w:strike w:val="false"/>
-          <w:dstrike w:val="false"/>
-          <w:outline w:val="false"/>
-          <w:shadow w:val="false"/>
-          <w:emboss w:val="false"/>
-          <w:imprint w:val="false"/>
-          <w:color w:val="auto"/>
-          <w:spacing w:val="0"/>
-          <w:w w:val="100"/>
-          <w:kern w:val="0"/>
-          <w:position w:val="0"/>
-          <w:sz w:val="20"/>
-          <w:sz w:val="20"/>
-          <w:szCs w:val="22"/>
-          <w:u w:val="none"/>
-          <w:vertAlign w:val="baseline"/>
-          <w:em w:val="none"/>
-          <w:lang w:val="en-US" w:eastAsia="en-US" w:bidi="ar-SA"/>
-        </w:rPr>
-        <w:t>Needs citation, Uexküll plus correction paper</w:t>
-      </w:r>
-    </w:p>
-  </w:comment>
-  <w:comment w:id="5" w:author="Unknown Author" w:date="2021-12-26T11:29:39Z" w:initials="">
-    <w:p>
-      <w:r>
-        <w:rPr>
-          <w:rFonts w:ascii="Cambria" w:hAnsi="Cambria" w:eastAsia="Calibri" w:cs=""/>
-          <w:b w:val="false"/>
-          <w:bCs w:val="false"/>
-          <w:i w:val="false"/>
-          <w:iCs w:val="false"/>
-          <w:caps w:val="false"/>
-          <w:smallCaps w:val="false"/>
-          <w:strike w:val="false"/>
-          <w:dstrike w:val="false"/>
-          <w:outline w:val="false"/>
-          <w:shadow w:val="false"/>
-          <w:emboss w:val="false"/>
-          <w:imprint w:val="false"/>
-          <w:color w:val="auto"/>
-          <w:spacing w:val="0"/>
-          <w:w w:val="100"/>
-          <w:kern w:val="0"/>
-          <w:position w:val="0"/>
-          <w:sz w:val="20"/>
-          <w:sz w:val="20"/>
-          <w:szCs w:val="22"/>
-          <w:u w:val="none"/>
-          <w:vertAlign w:val="baseline"/>
-          <w:em w:val="none"/>
-          <w:lang w:val="en-US" w:eastAsia="en-US" w:bidi="ar-SA"/>
-        </w:rPr>
-        <w:t>Remove this</w:t>
-      </w:r>
-    </w:p>
-  </w:comment>
-  <w:comment w:id="6" w:author="Unknown Author" w:date="2021-12-26T11:29:51Z" w:initials="">
-    <w:p>
-      <w:r>
-        <w:rPr>
-          <w:rFonts w:ascii="Cambria" w:hAnsi="Cambria" w:eastAsia="Calibri" w:cs=""/>
-          <w:b w:val="false"/>
-          <w:bCs w:val="false"/>
-          <w:i w:val="false"/>
-          <w:iCs w:val="false"/>
-          <w:caps w:val="false"/>
-          <w:smallCaps w:val="false"/>
-          <w:strike w:val="false"/>
-          <w:dstrike w:val="false"/>
-          <w:outline w:val="false"/>
-          <w:shadow w:val="false"/>
-          <w:emboss w:val="false"/>
-          <w:imprint w:val="false"/>
-          <w:color w:val="auto"/>
-          <w:spacing w:val="0"/>
-          <w:w w:val="100"/>
-          <w:kern w:val="0"/>
-          <w:position w:val="0"/>
-          <w:sz w:val="20"/>
-          <w:sz w:val="20"/>
-          <w:szCs w:val="22"/>
-          <w:u w:val="none"/>
-          <w:vertAlign w:val="baseline"/>
-          <w:em w:val="none"/>
-          <w:lang w:val="en-US" w:eastAsia="en-US" w:bidi="ar-SA"/>
-        </w:rPr>
-        <w:t>Intro needs work</w:t>
-      </w:r>
-    </w:p>
-  </w:comment>
-  <w:comment w:id="7" w:author="Unknown Author" w:date="2021-12-26T11:30:16Z" w:initials="">
-    <w:p>
-      <w:r>
-        <w:rPr>
-          <w:rFonts w:ascii="Cambria" w:hAnsi="Cambria" w:eastAsia="Calibri" w:cs=""/>
-          <w:b w:val="false"/>
-          <w:bCs w:val="false"/>
-          <w:i w:val="false"/>
-          <w:iCs w:val="false"/>
-          <w:caps w:val="false"/>
-          <w:smallCaps w:val="false"/>
-          <w:strike w:val="false"/>
-          <w:dstrike w:val="false"/>
-          <w:outline w:val="false"/>
-          <w:shadow w:val="false"/>
-          <w:emboss w:val="false"/>
-          <w:imprint w:val="false"/>
-          <w:color w:val="auto"/>
-          <w:spacing w:val="0"/>
-          <w:w w:val="100"/>
-          <w:kern w:val="0"/>
-          <w:position w:val="0"/>
-          <w:sz w:val="20"/>
-          <w:sz w:val="20"/>
-          <w:szCs w:val="22"/>
-          <w:u w:val="none"/>
-          <w:vertAlign w:val="baseline"/>
-          <w:em w:val="none"/>
-          <w:lang w:val="en-US" w:eastAsia="en-US" w:bidi="ar-SA"/>
-        </w:rPr>
-        <w:t>All refs need to be structured according to Frontiers requirements.</w:t>
-      </w:r>
-    </w:p>
-  </w:comment>
-  <w:comment w:id="8" w:author="Unknown Author" w:date="2021-12-27T07:33:40Z" w:initials="">
+  <w:comment w:id="13" w:author="Unknown Author" w:date="2021-12-27T07:33:40Z" w:initials="">
     <w:p>
       <w:r>
         <w:rPr>
@@ -6026,7 +7115,7 @@
                             <w:rPr>
                               <w:szCs w:val="40"/>
                             </w:rPr>
-                            <w:t>10</w:t>
+                            <w:t>12</w:t>
                           </w:r>
                           <w:r>
                             <w:rPr>
@@ -6087,7 +7176,7 @@
                       <w:rPr>
                         <w:szCs w:val="40"/>
                       </w:rPr>
-                      <w:t>10</w:t>
+                      <w:t>12</w:t>
                     </w:r>
                     <w:r>
                       <w:rPr>
@@ -6299,7 +7388,7 @@
                             <w:rPr>
                               <w:szCs w:val="40"/>
                             </w:rPr>
-                            <w:t>11</w:t>
+                            <w:t>13</w:t>
                           </w:r>
                           <w:r>
                             <w:rPr>
@@ -6360,7 +7449,7 @@
                       <w:rPr>
                         <w:szCs w:val="40"/>
                       </w:rPr>
-                      <w:t>11</w:t>
+                      <w:t>13</w:t>
                     </w:r>
                     <w:r>
                       <w:rPr>
@@ -6429,6 +7518,86 @@
       <w:r>
         <w:rPr/>
         <w:t>https://en.wikipedia.org/wiki/Abstract_syntax_tree</w:t>
+      </w:r>
+    </w:p>
+  </w:footnote>
+  <w:footnote w:id="4">
+    <w:p>
+      <w:pPr>
+        <w:pStyle w:val="Footnote"/>
+        <w:spacing w:before="120" w:after="0"/>
+        <w:rPr/>
+      </w:pPr>
+      <w:r>
+        <w:rPr>
+          <w:rStyle w:val="FootnoteCharacters"/>
+        </w:rPr>
+        <w:footnoteRef/>
+      </w:r>
+      <w:r>
+        <w:rPr/>
+        <w:t xml:space="preserve">For a good example of the issues with defining A-Cs and P-Cs, see the responses to Block (1995), </w:t>
+      </w:r>
+      <w:r>
+        <w:rPr>
+          <w:rFonts w:eastAsia="Calibri" w:cs="" w:cstheme="minorBidi" w:eastAsiaTheme="minorHAnsi"/>
+          <w:color w:val="auto"/>
+          <w:kern w:val="0"/>
+          <w:sz w:val="20"/>
+          <w:szCs w:val="20"/>
+          <w:lang w:val="en-US" w:eastAsia="en-US" w:bidi="ar-SA"/>
+        </w:rPr>
+        <w:t>accessible</w:t>
+      </w:r>
+      <w:r>
+        <w:rPr/>
+        <w:t xml:space="preserve"> at </w:t>
+      </w:r>
+      <w:hyperlink r:id="rId1">
+        <w:r>
+          <w:rPr>
+            <w:rStyle w:val="InternetLink"/>
+          </w:rPr>
+          <w:t>https://www.nyu.edu/gsas/dept/philo/faculty/block/papers/1995_Function.pdf</w:t>
+        </w:r>
+      </w:hyperlink>
+    </w:p>
+  </w:footnote>
+  <w:footnote w:id="5">
+    <w:p>
+      <w:pPr>
+        <w:pStyle w:val="Footnote"/>
+        <w:spacing w:before="120" w:after="0"/>
+        <w:rPr/>
+      </w:pPr>
+      <w:r>
+        <w:rPr>
+          <w:rStyle w:val="FootnoteCharacters"/>
+        </w:rPr>
+        <w:footnoteRef/>
+      </w:r>
+      <w:r>
+        <w:rPr/>
+        <w:t>https://plato.stanford.edu/entries/epiphenomenalism/</w:t>
+      </w:r>
+    </w:p>
+  </w:footnote>
+  <w:footnote w:id="6">
+    <w:p>
+      <w:pPr>
+        <w:pStyle w:val="Footnote"/>
+        <w:spacing w:before="120" w:after="0"/>
+        <w:rPr/>
+      </w:pPr>
+      <w:r>
+        <w:rPr>
+          <w:rStyle w:val="FootnoteCharacters"/>
+        </w:rPr>
+        <w:footnoteRef/>
+      </w:r>
+      <w:r>
+        <w:rPr/>
+        <w:t>https://en.wikipedia.org/wiki/Biosemiotics</w:t>
       </w:r>
     </w:p>
   </w:footnote>

</xml_diff>

<commit_message>
WIP, filled out summary section
</commit_message>
<xml_diff>
--- a/files/Paper-on-Loops-in-AI-and-Consciousness-submission.docx
+++ b/files/Paper-on-Loops-in-AI-and-Consciousness-submission.docx
@@ -222,19 +222,7 @@
         <w:rPr>
           <w:szCs w:val="24"/>
         </w:rPr>
-        <w:t xml:space="preserve">In biology, this provides scope for evolutionary pressures to trade off between a more energy hungry complex brain and a simpler less energy intensive one that takes longer to make some decisions. Van Bergen </w:t>
-      </w:r>
-      <w:r>
-        <w:rPr>
-          <w:szCs w:val="24"/>
-        </w:rPr>
-        <w:t>and</w:t>
-      </w:r>
-      <w:r>
-        <w:rPr>
-          <w:szCs w:val="24"/>
-        </w:rPr>
-        <w:t xml:space="preserve"> Kriegeskorte (2020) make the case that recurrency is indeed employed in biology for that very reason. A growing body of research in artificial intelligence is also now employing recurrency and is showing that complex results can be achieved with shallower networks when using recurrency, for example that of Kubilius et al. (2019) and Wen et al. (2018).</w:t>
+        <w:t>In biology, this provides scope for evolutionary pressures to trade off between a more energy hungry complex brain and a simpler less energy intensive one that takes longer to make some decisions. Van Bergen and Kriegeskorte (2020) make the case that recurrency is indeed employed in biology for that very reason. A growing body of research in artificial intelligence is also now employing recurrency and is showing that complex results can be achieved with shallower networks when using recurrency, for example that of Kubilius et al. (2019) and Wen et al. (2018).</w:t>
       </w:r>
     </w:p>
     <w:p>
@@ -1584,7 +1572,7 @@
         <mc:AlternateContent>
           <mc:Choice Requires="wps">
             <w:drawing>
-              <wp:anchor behindDoc="0" distT="0" distB="0" distL="0" distR="0" simplePos="0" locked="0" layoutInCell="1" allowOverlap="1" relativeHeight="20">
+              <wp:anchor behindDoc="0" distT="0" distB="0" distL="0" distR="0" simplePos="0" locked="0" layoutInCell="1" allowOverlap="1" relativeHeight="22">
                 <wp:simplePos x="0" y="0"/>
                 <wp:positionH relativeFrom="column">
                   <wp:align>center</wp:align>
@@ -1592,7 +1580,7 @@
                 <wp:positionV relativeFrom="paragraph">
                   <wp:posOffset>635</wp:posOffset>
                 </wp:positionV>
-                <wp:extent cx="4551045" cy="3568700"/>
+                <wp:extent cx="4551680" cy="3569335"/>
                 <wp:effectExtent l="0" t="0" r="0" b="0"/>
                 <wp:wrapTopAndBottom/>
                 <wp:docPr id="1" name="Frame4"/>
@@ -1603,7 +1591,7 @@
                       <wps:spPr>
                         <a:xfrm>
                           <a:off x="0" y="0"/>
-                          <a:ext cx="4550400" cy="3567960"/>
+                          <a:ext cx="4551120" cy="3568680"/>
                         </a:xfrm>
                         <a:prstGeom prst="rect">
                           <a:avLst/>
@@ -1630,9 +1618,7 @@
                               </w:rPr>
                             </w:pPr>
                             <w:r>
-                              <w:rPr>
-                                <w:color w:val="000000"/>
-                              </w:rPr>
+                              <w:rPr/>
                               <w:drawing>
                                 <wp:inline distT="0" distB="0" distL="0" distR="0">
                                   <wp:extent cx="4549775" cy="3282950"/>
@@ -1685,9 +1671,7 @@
                               <w:t xml:space="preserve">Figure </w:t>
                             </w:r>
                             <w:r>
-                              <w:rPr>
-                                <w:color w:val="000000"/>
-                              </w:rPr>
+                              <w:rPr/>
                               <w:fldChar w:fldCharType="begin"/>
                             </w:r>
                             <w:r>
@@ -1726,7 +1710,7 @@
           </mc:Choice>
           <mc:Fallback>
             <w:pict>
-              <v:rect id="shape_0" ID="Frame4" stroked="f" style="position:absolute;margin-left:65.25pt;margin-top:0.05pt;width:358.25pt;height:280.9pt;mso-position-horizontal:center">
+              <v:rect id="shape_0" ID="Frame4" stroked="f" style="position:absolute;margin-left:65.2pt;margin-top:0.05pt;width:358.3pt;height:280.95pt;mso-position-horizontal:center">
                 <w10:wrap type="square"/>
                 <v:fill o:detectmouseclick="t" on="false"/>
                 <v:stroke color="#3465a4" joinstyle="round" endcap="flat"/>
@@ -1741,9 +1725,7 @@
                         </w:rPr>
                       </w:pPr>
                       <w:r>
-                        <w:rPr>
-                          <w:color w:val="000000"/>
-                        </w:rPr>
+                        <w:rPr/>
                         <w:drawing>
                           <wp:inline distT="0" distB="0" distL="0" distR="0">
                             <wp:extent cx="4549775" cy="3282950"/>
@@ -1796,9 +1778,7 @@
                         <w:t xml:space="preserve">Figure </w:t>
                       </w:r>
                       <w:r>
-                        <w:rPr>
-                          <w:color w:val="000000"/>
-                        </w:rPr>
+                        <w:rPr/>
                         <w:fldChar w:fldCharType="begin"/>
                       </w:r>
                       <w:r>
@@ -3018,11 +2998,7 @@
       </w:pPr>
       <w:r>
         <w:rPr/>
-        <w:t>The Visceral Loop has implications for understanding consciousness</w:t>
-      </w:r>
-      <w:r>
-        <w:rPr/>
-        <w:t xml:space="preserve">; three </w:t>
+        <w:t xml:space="preserve">The Visceral Loop has implications for understanding consciousness; three </w:t>
       </w:r>
       <w:r>
         <w:rPr>
@@ -3033,7 +3009,20 @@
           <w:szCs w:val="22"/>
           <w:lang w:val="en-US" w:eastAsia="en-US" w:bidi="ar-SA"/>
         </w:rPr>
-        <w:t>examples of which will be presented shortly</w:t>
+        <w:t xml:space="preserve">examples of which will be presented shortly. For example, based on the Visceral Loop one can make an argument that associates the behaviors of the underlying modeling mechanism to limits on the ability for self-reference and to the ability for an individual to recognize their own consciousness. However, it is necessary first to define what is meant here by the term </w:t>
+      </w:r>
+      <w:r>
+        <w:rPr>
+          <w:rFonts w:eastAsia="Calibri" w:cs="" w:cstheme="minorBidi" w:eastAsiaTheme="minorHAnsi"/>
+          <w:i/>
+          <w:iCs/>
+          <w:color w:val="auto"/>
+          <w:kern w:val="0"/>
+          <w:sz w:val="24"/>
+          <w:szCs w:val="22"/>
+          <w:lang w:val="en-US" w:eastAsia="en-US" w:bidi="ar-SA"/>
+        </w:rPr>
+        <w:t>consciousness</w:t>
       </w:r>
       <w:r>
         <w:rPr>
@@ -3044,8 +3033,14 @@
           <w:szCs w:val="22"/>
           <w:lang w:val="en-US" w:eastAsia="en-US" w:bidi="ar-SA"/>
         </w:rPr>
-        <w:t>. For example, based on the Visceral Loop one can make an argument that associates the behaviors of the underlying modeling mechanism to limits on the ability for self-reference and to the ability for an individual to recognize their own consciousness</w:t>
-      </w:r>
+        <w:t>.</w:t>
+      </w:r>
+    </w:p>
+    <w:p>
+      <w:pPr>
+        <w:pStyle w:val="Normal"/>
+        <w:rPr/>
+      </w:pPr>
       <w:r>
         <w:rPr>
           <w:rFonts w:eastAsia="Calibri" w:cs="" w:cstheme="minorBidi" w:eastAsiaTheme="minorHAnsi"/>
@@ -3055,20 +3050,53 @@
           <w:szCs w:val="22"/>
           <w:lang w:val="en-US" w:eastAsia="en-US" w:bidi="ar-SA"/>
         </w:rPr>
-        <w:t xml:space="preserve">. However, it is necessary first to define what is meant here by the term </w:t>
-      </w:r>
-      <w:r>
-        <w:rPr>
-          <w:rFonts w:eastAsia="Calibri" w:cs="" w:cstheme="minorBidi" w:eastAsiaTheme="minorHAnsi"/>
-          <w:i/>
-          <w:iCs/>
-          <w:color w:val="auto"/>
-          <w:kern w:val="0"/>
-          <w:sz w:val="24"/>
-          <w:szCs w:val="22"/>
-          <w:lang w:val="en-US" w:eastAsia="en-US" w:bidi="ar-SA"/>
-        </w:rPr>
-        <w:t>consciousness</w:t>
+        <w:t>Firstly, as so little is known of the nature of consciousness within non-human animals or in artificial entities, the discussion will be limited to that of humans. Within that constraint, this paper focuses on an individual's ability to have subjective experience of its observations (eg: of external environment), to be able to rationalise (a.k.a. "think") about things, and to have subjective experience of those rationalisations. That domain of consciousness is typically split into t</w:t>
+      </w:r>
+      <w:r>
+        <w:rPr/>
+        <w:t>wo closely incident but distinct forms:</w:t>
+      </w:r>
+    </w:p>
+    <w:p>
+      <w:pPr>
+        <w:pStyle w:val="Normal"/>
+        <w:numPr>
+          <w:ilvl w:val="0"/>
+          <w:numId w:val="4"/>
+        </w:numPr>
+        <w:rPr/>
+      </w:pPr>
+      <w:r>
+        <w:rPr>
+          <w:i/>
+          <w:iCs/>
+        </w:rPr>
+        <w:t>Access consciousness</w:t>
+      </w:r>
+      <w:r>
+        <w:rPr/>
+        <w:t xml:space="preserve"> (A-Cs) refers to state representations that are "(1) inferentially promiscuous, that is, poised for use as a premise in reasoning, (2) poised for rational control of action, and (3) poised for rational control of speech." (Block, 1995). In other words, A-Cs is the data content that has a direct influence on subsequent thought. For example, generally the data content of access consciousness can be directly consciously thought about and reported on via speech or other actions. The exact definition of A-Cs becomes blurred somewhat due to research suggesting that some information can influence our subsequent thought without us being aware of it, such as in the example of blind-sight (Block, 1995). Thus, it is arguable whether the definition of A-Cs should include subjective experience.</w:t>
+      </w:r>
+    </w:p>
+    <w:p>
+      <w:pPr>
+        <w:pStyle w:val="Normal"/>
+        <w:numPr>
+          <w:ilvl w:val="0"/>
+          <w:numId w:val="4"/>
+        </w:numPr>
+        <w:rPr/>
+      </w:pPr>
+      <w:r>
+        <w:rPr>
+          <w:i/>
+          <w:iCs/>
+        </w:rPr>
+        <w:t>Phenomenal consciousness</w:t>
+      </w:r>
+      <w:r>
+        <w:rPr/>
+        <w:t xml:space="preserve"> (P-Cs), in contrast, refers </w:t>
       </w:r>
       <w:r>
         <w:rPr>
@@ -3079,14 +3107,12 @@
           <w:szCs w:val="22"/>
           <w:lang w:val="en-US" w:eastAsia="en-US" w:bidi="ar-SA"/>
         </w:rPr>
-        <w:t>.</w:t>
-      </w:r>
-    </w:p>
-    <w:p>
-      <w:pPr>
-        <w:pStyle w:val="Normal"/>
-        <w:rPr/>
-      </w:pPr>
+        <w:t>specifically to subjective experience, and to the</w:t>
+      </w:r>
+      <w:r>
+        <w:rPr/>
+        <w:t xml:space="preserve"> question of why a physical bundle of matter should have </w:t>
+      </w:r>
       <w:r>
         <w:rPr>
           <w:rFonts w:eastAsia="Calibri" w:cs="" w:cstheme="minorBidi" w:eastAsiaTheme="minorHAnsi"/>
@@ -3096,7 +3122,32 @@
           <w:szCs w:val="22"/>
           <w:lang w:val="en-US" w:eastAsia="en-US" w:bidi="ar-SA"/>
         </w:rPr>
-        <w:t xml:space="preserve">Firstly, as so little is known of the nature of consciousness within non-human animals or in artificial entities, the discussion will be limited to that of humans. </w:t>
+        <w:t>such a thing</w:t>
+      </w:r>
+      <w:r>
+        <w:rPr/>
+        <w:t>. It is often described as "what it is like" (Nagel, 1974) to be a conscious organism. In approximate terms, P-Cs is the phenomenal aspect of having experience of access consciousness. However, some authors believe that there is not an exact one-to-one relation between A-Cs and P-Cs; that, while they largely correlate, one can have P-Cs without A-Cs, and vice versa. That remains an open question, for which this paper does not attempt to address.</w:t>
+      </w:r>
+    </w:p>
+    <w:p>
+      <w:pPr>
+        <w:pStyle w:val="Normal"/>
+        <w:rPr/>
+      </w:pPr>
+      <w:r>
+        <w:rPr/>
+        <w:t xml:space="preserve">Lastly, this paper uses the term </w:t>
+      </w:r>
+      <w:r>
+        <w:rPr>
+          <w:i/>
+          <w:iCs/>
+        </w:rPr>
+        <w:t>data content</w:t>
+      </w:r>
+      <w:r>
+        <w:rPr/>
+        <w:t xml:space="preserve"> when talking about both A-Cs and P-Cs. In that context, it is used to draw a distinction between what is and what is not present within A-Cs or P-Cs; however it </w:t>
       </w:r>
       <w:r>
         <w:rPr>
@@ -3107,7 +3158,11 @@
           <w:szCs w:val="22"/>
           <w:lang w:val="en-US" w:eastAsia="en-US" w:bidi="ar-SA"/>
         </w:rPr>
-        <w:t xml:space="preserve">Within that constraint, this paper focuses on an individual's ability to have subjective experience of its observations (eg: of external environment), to be able to rationalise (a.k.a. "think") about things, and to have subjective experience of those rationalisations. </w:t>
+        <w:t>is not intended</w:t>
+      </w:r>
+      <w:r>
+        <w:rPr/>
+        <w:t xml:space="preserve"> </w:t>
       </w:r>
       <w:r>
         <w:rPr>
@@ -3118,81 +3173,11 @@
           <w:szCs w:val="22"/>
           <w:lang w:val="en-US" w:eastAsia="en-US" w:bidi="ar-SA"/>
         </w:rPr>
-        <w:t>That domain of consciousness is typically split into t</w:t>
-      </w:r>
-      <w:r>
-        <w:rPr/>
-        <w:t>wo closely incident but distinct forms:</w:t>
-      </w:r>
-    </w:p>
-    <w:p>
-      <w:pPr>
-        <w:pStyle w:val="Normal"/>
-        <w:numPr>
-          <w:ilvl w:val="0"/>
-          <w:numId w:val="4"/>
-        </w:numPr>
-        <w:rPr/>
-      </w:pPr>
-      <w:r>
-        <w:rPr>
-          <w:i/>
-          <w:iCs/>
-        </w:rPr>
-        <w:t>Access consciousness</w:t>
-      </w:r>
-      <w:r>
-        <w:rPr/>
-        <w:t xml:space="preserve"> (A-Cs) refers to state representations that are "(1) inferentially promiscuous, that is, poised for use as a premise in reasoning, (2) poised for rational control of action, and (3) poised for rational control of speech." (Block, 1995). In other words, A-Cs is the data content that has a direct influence on subsequent thought. For example, generally the data content of access consciousness can be directly consciously thought about and reported on via speech or other actions</w:t>
-      </w:r>
-      <w:r>
-        <w:rPr/>
-        <w:t xml:space="preserve">. The exact definition of A-Cs becomes blurred somewhat due to </w:t>
-      </w:r>
-      <w:r>
-        <w:rPr/>
-        <w:t>research suggest</w:t>
-      </w:r>
-      <w:r>
-        <w:rPr/>
-        <w:t>ing</w:t>
-      </w:r>
-      <w:r>
-        <w:rPr/>
-        <w:t xml:space="preserve"> that some information can influence our subsequent thought without us being aware of it, such as in the example of blind-sight (Block, 1995).</w:t>
-      </w:r>
-      <w:r>
-        <w:rPr/>
-        <w:t xml:space="preserve"> Thus, it is arguable whether the definition of A-Cs should include subjective experience.</w:t>
-      </w:r>
-    </w:p>
-    <w:p>
-      <w:pPr>
-        <w:pStyle w:val="Normal"/>
-        <w:numPr>
-          <w:ilvl w:val="0"/>
-          <w:numId w:val="4"/>
-        </w:numPr>
-        <w:rPr/>
-      </w:pPr>
-      <w:r>
-        <w:rPr>
-          <w:i/>
-          <w:iCs/>
-        </w:rPr>
-        <w:t>Phenomenal consciousness</w:t>
-      </w:r>
-      <w:r>
-        <w:rPr/>
-        <w:t xml:space="preserve"> (P-Cs)</w:t>
-      </w:r>
-      <w:r>
-        <w:rPr/>
-        <w:t>, in contrast,</w:t>
-      </w:r>
-      <w:r>
-        <w:rPr/>
-        <w:t xml:space="preserve"> refers </w:t>
+        <w:t>to</w:t>
+      </w:r>
+      <w:r>
+        <w:rPr/>
+        <w:t xml:space="preserve"> imply any particular representational structure. For example, whether or not someone can see and report on something within their visual field </w:t>
       </w:r>
       <w:r>
         <w:rPr>
@@ -3203,11 +3188,11 @@
           <w:szCs w:val="22"/>
           <w:lang w:val="en-US" w:eastAsia="en-US" w:bidi="ar-SA"/>
         </w:rPr>
-        <w:t>specifically to subjective experience, and to the</w:t>
-      </w:r>
-      <w:r>
-        <w:rPr/>
-        <w:t xml:space="preserve"> question of why a physical bundle of matter should have </w:t>
+        <w:t>determines</w:t>
+      </w:r>
+      <w:r>
+        <w:rPr/>
+        <w:t xml:space="preserve"> part of the data content of A-Cs, and whether or not someone phenomenally experiences pain </w:t>
       </w:r>
       <w:r>
         <w:rPr>
@@ -3218,131 +3203,6 @@
           <w:szCs w:val="22"/>
           <w:lang w:val="en-US" w:eastAsia="en-US" w:bidi="ar-SA"/>
         </w:rPr>
-        <w:t>such a thing</w:t>
-      </w:r>
-      <w:r>
-        <w:rPr/>
-        <w:t xml:space="preserve">. It is often described as "what it is like" (Nagel, 1974) to be a conscious organism. In approximate terms, P-Cs is the phenomenal aspect of having experience of access consciousness. </w:t>
-      </w:r>
-      <w:r>
-        <w:rPr/>
-        <w:t>However, s</w:t>
-      </w:r>
-      <w:r>
-        <w:rPr/>
-        <w:t>ome authors believe that there is not an exact one-to-one relation between A-Cs and P-Cs; that, while they largely correlate, one can have P-Cs without A-Cs, and vice versa. That remains an open question, for which this paper does not attempt to address.</w:t>
-      </w:r>
-    </w:p>
-    <w:p>
-      <w:pPr>
-        <w:pStyle w:val="Normal"/>
-        <w:rPr/>
-      </w:pPr>
-      <w:r>
-        <w:rPr/>
-        <w:t xml:space="preserve">Lastly, </w:t>
-      </w:r>
-      <w:r>
-        <w:rPr/>
-        <w:t xml:space="preserve">this paper uses the term </w:t>
-      </w:r>
-      <w:r>
-        <w:rPr>
-          <w:i/>
-          <w:iCs/>
-        </w:rPr>
-        <w:t>data content</w:t>
-      </w:r>
-      <w:r>
-        <w:rPr/>
-        <w:t xml:space="preserve"> when talking about both A-Cs and P-Cs. In that context, it is used to draw a distinction between what is </w:t>
-      </w:r>
-      <w:r>
-        <w:rPr/>
-        <w:t xml:space="preserve">and what is not </w:t>
-      </w:r>
-      <w:r>
-        <w:rPr/>
-        <w:t>present within A-Cs or P-Cs</w:t>
-      </w:r>
-      <w:r>
-        <w:rPr/>
-        <w:t xml:space="preserve">; however it </w:t>
-      </w:r>
-      <w:r>
-        <w:rPr>
-          <w:rFonts w:eastAsia="Calibri" w:cs="" w:cstheme="minorBidi" w:eastAsiaTheme="minorHAnsi"/>
-          <w:color w:val="auto"/>
-          <w:kern w:val="0"/>
-          <w:sz w:val="24"/>
-          <w:szCs w:val="22"/>
-          <w:lang w:val="en-US" w:eastAsia="en-US" w:bidi="ar-SA"/>
-        </w:rPr>
-        <w:t>is not intended</w:t>
-      </w:r>
-      <w:r>
-        <w:rPr/>
-        <w:t xml:space="preserve"> </w:t>
-      </w:r>
-      <w:r>
-        <w:rPr>
-          <w:rFonts w:eastAsia="Calibri" w:cs="" w:cstheme="minorBidi" w:eastAsiaTheme="minorHAnsi"/>
-          <w:color w:val="auto"/>
-          <w:kern w:val="0"/>
-          <w:sz w:val="24"/>
-          <w:szCs w:val="22"/>
-          <w:lang w:val="en-US" w:eastAsia="en-US" w:bidi="ar-SA"/>
-        </w:rPr>
-        <w:t>to</w:t>
-      </w:r>
-      <w:r>
-        <w:rPr/>
-        <w:t xml:space="preserve"> imply any particular representational structure</w:t>
-      </w:r>
-      <w:r>
-        <w:rPr/>
-        <w:t>. For example</w:t>
-      </w:r>
-      <w:r>
-        <w:rPr/>
-        <w:t>,</w:t>
-      </w:r>
-      <w:r>
-        <w:rPr/>
-        <w:t xml:space="preserve"> whether or not someone can see and report on something within their visual field </w:t>
-      </w:r>
-      <w:r>
-        <w:rPr>
-          <w:rFonts w:eastAsia="Calibri" w:cs="" w:cstheme="minorBidi" w:eastAsiaTheme="minorHAnsi"/>
-          <w:color w:val="auto"/>
-          <w:kern w:val="0"/>
-          <w:sz w:val="24"/>
-          <w:szCs w:val="22"/>
-          <w:lang w:val="en-US" w:eastAsia="en-US" w:bidi="ar-SA"/>
-        </w:rPr>
-        <w:t>determines</w:t>
-      </w:r>
-      <w:r>
-        <w:rPr/>
-        <w:t xml:space="preserve"> </w:t>
-      </w:r>
-      <w:r>
-        <w:rPr/>
-        <w:t xml:space="preserve">part of </w:t>
-      </w:r>
-      <w:r>
-        <w:rPr/>
-        <w:t xml:space="preserve">the data content of A-Cs, and whether or not someone phenomenally experiences pain </w:t>
-      </w:r>
-      <w:r>
-        <w:rPr>
-          <w:rFonts w:eastAsia="Calibri" w:cs="" w:cstheme="minorBidi" w:eastAsiaTheme="minorHAnsi"/>
-          <w:color w:val="auto"/>
-          <w:kern w:val="0"/>
-          <w:sz w:val="24"/>
-          <w:szCs w:val="22"/>
-          <w:lang w:val="en-US" w:eastAsia="en-US" w:bidi="ar-SA"/>
-        </w:rPr>
         <w:t>determines part of</w:t>
       </w:r>
       <w:r>
@@ -3433,27 +3293,7 @@
       </w:pPr>
       <w:r>
         <w:rPr/>
-        <w:t>T</w:t>
-      </w:r>
-      <w:r>
-        <w:rPr/>
-        <w:t xml:space="preserve">he first observation is a straightforward example of </w:t>
-      </w:r>
-      <w:r>
-        <w:rPr/>
-        <w:t xml:space="preserve">Visceral Loop </w:t>
-      </w:r>
-      <w:r>
-        <w:rPr/>
-        <w:t xml:space="preserve">Iteration 1 that does not make any reference to the agent's theory of mind (of their own mind or of others). </w:t>
-      </w:r>
-      <w:r>
-        <w:rPr/>
-        <w:t>With reference to the formal definition of the Visceral Loop in the prior chapter, t</w:t>
-      </w:r>
-      <w:r>
-        <w:rPr/>
-        <w:t xml:space="preserve">he concepts of "red", "blob", "tree" and "apple" are all contained within the set </w:t>
+        <w:t xml:space="preserve">The first observation is a straightforward example of Visceral Loop Iteration 1 that does not make any reference to the agent's theory of mind (of their own mind or of others). With reference to the formal definition of the Visceral Loop in the prior chapter, the concepts of "red", "blob", "tree" and "apple" are all contained within the set </w:t>
       </w:r>
       <w:r>
         <w:rPr>
@@ -4118,73 +3958,7 @@
           <w:szCs w:val="22"/>
           <w:lang w:val="en-US" w:eastAsia="en-US" w:bidi="ar-SA"/>
         </w:rPr>
-        <w:t>Only a weak outline of a theory is offered here</w:t>
-      </w:r>
-      <w:r>
-        <w:rPr>
-          <w:rFonts w:eastAsia="Calibri" w:cs="" w:cstheme="minorBidi" w:eastAsiaTheme="minorHAnsi"/>
-          <w:color w:val="auto"/>
-          <w:kern w:val="0"/>
-          <w:sz w:val="24"/>
-          <w:szCs w:val="22"/>
-          <w:lang w:val="en-US" w:eastAsia="en-US" w:bidi="ar-SA"/>
-        </w:rPr>
-        <w:t>, which intentionally avoids drawing a distinction between A-Cs and P-Cs. In order to draw such a distinction requires</w:t>
-      </w:r>
-      <w:r>
-        <w:rPr>
-          <w:rFonts w:eastAsia="Calibri" w:cs="" w:cstheme="minorBidi" w:eastAsiaTheme="minorHAnsi"/>
-          <w:color w:val="auto"/>
-          <w:kern w:val="0"/>
-          <w:sz w:val="24"/>
-          <w:szCs w:val="22"/>
-          <w:lang w:val="en-US" w:eastAsia="en-US" w:bidi="ar-SA"/>
-        </w:rPr>
-        <w:t xml:space="preserve"> a full working</w:t>
-      </w:r>
-      <w:r>
-        <w:rPr>
-          <w:rFonts w:eastAsia="Calibri" w:cs="" w:cstheme="minorBidi" w:eastAsiaTheme="minorHAnsi"/>
-          <w:color w:val="auto"/>
-          <w:kern w:val="0"/>
-          <w:sz w:val="24"/>
-          <w:szCs w:val="22"/>
-          <w:lang w:val="en-US" w:eastAsia="en-US" w:bidi="ar-SA"/>
-        </w:rPr>
-        <w:t xml:space="preserve"> that is beyond the scope of this paper</w:t>
-      </w:r>
-      <w:r>
-        <w:rPr>
-          <w:rFonts w:eastAsia="Calibri" w:cs="" w:cstheme="minorBidi" w:eastAsiaTheme="minorHAnsi"/>
-          <w:color w:val="auto"/>
-          <w:kern w:val="0"/>
-          <w:sz w:val="24"/>
-          <w:szCs w:val="22"/>
-          <w:lang w:val="en-US" w:eastAsia="en-US" w:bidi="ar-SA"/>
-        </w:rPr>
-        <w:t xml:space="preserve">. </w:t>
-      </w:r>
-      <w:r>
-        <w:rPr>
-          <w:rFonts w:eastAsia="Calibri" w:cs="" w:cstheme="minorBidi" w:eastAsiaTheme="minorHAnsi"/>
-          <w:color w:val="auto"/>
-          <w:kern w:val="0"/>
-          <w:sz w:val="24"/>
-          <w:szCs w:val="22"/>
-          <w:lang w:val="en-US" w:eastAsia="en-US" w:bidi="ar-SA"/>
-        </w:rPr>
-        <w:t>Additionally, s</w:t>
-      </w:r>
-      <w:r>
-        <w:rPr>
-          <w:rFonts w:eastAsia="Calibri" w:cs="" w:cstheme="minorBidi" w:eastAsiaTheme="minorHAnsi"/>
-          <w:color w:val="auto"/>
-          <w:kern w:val="0"/>
-          <w:sz w:val="24"/>
-          <w:szCs w:val="22"/>
-          <w:lang w:val="en-US" w:eastAsia="en-US" w:bidi="ar-SA"/>
-        </w:rPr>
-        <w:t>uch an analysis is hampered due to presently irreconcilable differences in opinion about the relative natures and definitions of A-Cs and P-Cs</w:t>
+        <w:t>Only a weak outline of a theory is offered here, which intentionally avoids drawing a distinction between A-Cs and P-Cs. In order to draw such a distinction requires a full working that is beyond the scope of this paper. Additionally, such an analysis is hampered due to presently irreconcilable differences in opinion about the relative natures and definitions of A-Cs and P-Cs</w:t>
       </w:r>
       <w:r>
         <w:rPr>
@@ -4207,7 +3981,22 @@
           <w:szCs w:val="22"/>
           <w:lang w:val="en-US" w:eastAsia="en-US" w:bidi="ar-SA"/>
         </w:rPr>
-        <w:t>. Later analysis discusses briefly some of the shortcomings with th</w:t>
+        <w:t>. Later analysis discusses briefly some of the shortcomings with the theory as presented.</w:t>
+      </w:r>
+    </w:p>
+    <w:p>
+      <w:pPr>
+        <w:pStyle w:val="Normal"/>
+        <w:rPr/>
+      </w:pPr>
+      <w:r>
+        <w:rPr/>
+        <w:t xml:space="preserve">First an axiomatic baseline must be established. </w:t>
+      </w:r>
+      <w:commentRangeStart w:id="2"/>
+      <w:r>
+        <w:rPr/>
+        <w:t xml:space="preserve">It </w:t>
       </w:r>
       <w:r>
         <w:rPr>
@@ -4218,7 +4007,11 @@
           <w:szCs w:val="22"/>
           <w:lang w:val="en-US" w:eastAsia="en-US" w:bidi="ar-SA"/>
         </w:rPr>
-        <w:t>e</w:t>
+        <w:t>seems</w:t>
+      </w:r>
+      <w:r>
+        <w:rPr/>
+        <w:t xml:space="preserve"> reasonable to </w:t>
       </w:r>
       <w:r>
         <w:rPr>
@@ -4229,69 +4022,6 @@
           <w:szCs w:val="22"/>
           <w:lang w:val="en-US" w:eastAsia="en-US" w:bidi="ar-SA"/>
         </w:rPr>
-        <w:t xml:space="preserve"> theory</w:t>
-      </w:r>
-      <w:r>
-        <w:rPr>
-          <w:rFonts w:eastAsia="Calibri" w:cs="" w:cstheme="minorBidi" w:eastAsiaTheme="minorHAnsi"/>
-          <w:color w:val="auto"/>
-          <w:kern w:val="0"/>
-          <w:sz w:val="24"/>
-          <w:szCs w:val="22"/>
-          <w:lang w:val="en-US" w:eastAsia="en-US" w:bidi="ar-SA"/>
-        </w:rPr>
-        <w:t xml:space="preserve"> as presented</w:t>
-      </w:r>
-      <w:r>
-        <w:rPr>
-          <w:rFonts w:eastAsia="Calibri" w:cs="" w:cstheme="minorBidi" w:eastAsiaTheme="minorHAnsi"/>
-          <w:color w:val="auto"/>
-          <w:kern w:val="0"/>
-          <w:sz w:val="24"/>
-          <w:szCs w:val="22"/>
-          <w:lang w:val="en-US" w:eastAsia="en-US" w:bidi="ar-SA"/>
-        </w:rPr>
-        <w:t>.</w:t>
-      </w:r>
-    </w:p>
-    <w:p>
-      <w:pPr>
-        <w:pStyle w:val="Normal"/>
-        <w:rPr/>
-      </w:pPr>
-      <w:r>
-        <w:rPr/>
-        <w:t xml:space="preserve">First an axiomatic baseline must be established. </w:t>
-      </w:r>
-      <w:commentRangeStart w:id="2"/>
-      <w:r>
-        <w:rPr/>
-        <w:t xml:space="preserve">It </w:t>
-      </w:r>
-      <w:r>
-        <w:rPr>
-          <w:rFonts w:eastAsia="Calibri" w:cs="" w:cstheme="minorBidi" w:eastAsiaTheme="minorHAnsi"/>
-          <w:color w:val="auto"/>
-          <w:kern w:val="0"/>
-          <w:sz w:val="24"/>
-          <w:szCs w:val="22"/>
-          <w:lang w:val="en-US" w:eastAsia="en-US" w:bidi="ar-SA"/>
-        </w:rPr>
-        <w:t>seems</w:t>
-      </w:r>
-      <w:r>
-        <w:rPr/>
-        <w:t xml:space="preserve"> reasonable to </w:t>
-      </w:r>
-      <w:r>
-        <w:rPr>
-          <w:rFonts w:eastAsia="Calibri" w:cs="" w:cstheme="minorBidi" w:eastAsiaTheme="minorHAnsi"/>
-          <w:color w:val="auto"/>
-          <w:kern w:val="0"/>
-          <w:sz w:val="24"/>
-          <w:szCs w:val="22"/>
-          <w:lang w:val="en-US" w:eastAsia="en-US" w:bidi="ar-SA"/>
-        </w:rPr>
         <w:t xml:space="preserve">expect that there is no way in which an individual </w:t>
       </w:r>
       <w:r>
@@ -4617,11 +4347,7 @@
       </w:pPr>
       <w:r>
         <w:rPr/>
-        <w:t>The Visceral Loop can be used to understand other aspects of thought. For example, fRMI and EEG studies have suggested that we become aware of a decision after it is made (Soon et al, 2008; Libet et al, 1983). At first glance this might seem to suggest that our conscious thought</w:t>
-      </w:r>
-      <w:r>
-        <w:rPr/>
-        <w:t xml:space="preserve"> is non-causative, </w:t>
+        <w:t xml:space="preserve">The Visceral Loop can be used to understand other aspects of thought. For example, fRMI and EEG studies have suggested that we become aware of a decision after it is made (Soon et al, 2008; Libet et al, 1983). At first glance this might seem to suggest that our conscious thought is non-causative, </w:t>
       </w:r>
       <w:r>
         <w:rPr>
@@ -4680,11 +4406,7 @@
       </w:pPr>
       <w:r>
         <w:rPr/>
-        <w:t>The framework of the Visceral Loop provides a different interpretation. It explains that the act of making a decision and the conscious consideration of having made that decision occur in different processing cycles. First one or more processing cycles are used to reach the decision</w:t>
-      </w:r>
-      <w:r>
-        <w:rPr/>
-        <w:t xml:space="preserve"> and to trigger </w:t>
+        <w:t xml:space="preserve">The framework of the Visceral Loop provides a different interpretation. It explains that the act of making a decision and the conscious consideration of having made that decision occur in different processing cycles. First one or more processing cycles are used to reach the decision and to trigger </w:t>
       </w:r>
       <w:r>
         <w:rPr>
@@ -4699,27 +4421,7 @@
       </w:r>
       <w:r>
         <w:rPr/>
-        <w:t xml:space="preserve"> resultant action. S</w:t>
-      </w:r>
-      <w:r>
-        <w:rPr/>
-        <w:t>ubsequently the individual may use one or more additional processing cycles to examine their most recent inference. So it is entirely predictable that the individual would activate brain regions for reporting the decision after a measurable delay from the decision itself being made and a resultant action initiated. Importantly, the same underlying system can produce both sets of processing cycles, and thus</w:t>
-      </w:r>
-      <w:r>
-        <w:rPr/>
-        <w:t xml:space="preserve"> </w:t>
-      </w:r>
-      <w:r>
-        <w:rPr/>
-        <w:t xml:space="preserve">there is no reason to conclude </w:t>
-      </w:r>
-      <w:r>
-        <w:rPr/>
-        <w:t xml:space="preserve">from fRMI or EEG delays </w:t>
-      </w:r>
-      <w:r>
-        <w:rPr/>
-        <w:t xml:space="preserve">that consciousness </w:t>
+        <w:t xml:space="preserve"> resultant action. Subsequently the individual may use one or more additional processing cycles to examine their most recent inference. So it is entirely predictable that the individual would activate brain regions for reporting the decision after a measurable delay from the decision itself being made and a resultant action initiated. Importantly, the same underlying system can produce both sets of processing cycles, and thus there is no reason to conclude from fRMI or EEG delays that consciousness </w:t>
       </w:r>
       <w:r>
         <w:rPr>
@@ -4768,15 +4470,7 @@
       </w:pPr>
       <w:r>
         <w:rPr/>
-        <w:t>The examples above show that it is possible to mathematically reason about thought processes, their sequencing, and what can</w:t>
-      </w:r>
-      <w:r>
-        <w:rPr/>
-        <w:t xml:space="preserve"> and </w:t>
-      </w:r>
-      <w:r>
-        <w:rPr/>
-        <w:t>cannot be thought about depending on the capabilities of the underlying thought processing system. This section examines the Visceral Loop (VL) against some existing theory.</w:t>
+        <w:t>The examples above show that it is possible to mathematically reason about thought processes, their sequencing, and what can and cannot be thought about depending on the capabilities of the underlying thought processing system. This section examines the Visceral Loop (VL) against some existing theory.</w:t>
       </w:r>
     </w:p>
     <w:p>
@@ -4849,31 +4543,23 @@
       <w:r>
         <w:rPr/>
       </w:r>
+      <w:commentRangeEnd w:id="6"/>
+      <w:r>
+        <w:commentReference w:id="6"/>
+      </w:r>
+      <w:r>
+        <w:rPr/>
+        <w:t>. The intepretant may or may not accurately reflect the original referent, depending on the quality of representamen and on the ability of the system (ie: the intepreter) to infer information about the referent from the representamen.</w:t>
+      </w:r>
+      <w:r>
+        <w:rPr/>
+      </w:r>
       <w:commentRangeEnd w:id="5"/>
       <w:r>
         <w:commentReference w:id="5"/>
       </w:r>
       <w:r>
         <w:rPr/>
-        <w:t xml:space="preserve">. The intepretant may or may not accurately reflect the original referent, depending on the quality of representamen and on the ability of the system </w:t>
-      </w:r>
-      <w:r>
-        <w:rPr/>
-        <w:t xml:space="preserve">(ie: the intepreter) </w:t>
-      </w:r>
-      <w:r>
-        <w:rPr/>
-        <w:t>to infer information about the referent from the representamen.</w:t>
-      </w:r>
-      <w:r>
-        <w:rPr/>
-      </w:r>
-      <w:commentRangeEnd w:id="6"/>
-      <w:r>
-        <w:commentReference w:id="6"/>
-      </w:r>
-      <w:r>
-        <w:rPr/>
         <w:t xml:space="preserve"> From an external point of view, the brain acts as a semiotic process against the environment. </w:t>
       </w:r>
       <w:commentRangeStart w:id="7"/>
@@ -4928,15 +4614,7 @@
       </w:r>
       <w:r>
         <w:rPr/>
-        <w:t xml:space="preserve"> is meaningless without a process that interprets that data state</w:t>
-      </w:r>
-      <w:r>
-        <w:rPr/>
-        <w:t>;</w:t>
-      </w:r>
-      <w:r>
-        <w:rPr/>
-        <w:t xml:space="preserve"> even if the process generated the data state in the first place, that data state is still meaningless to the process without re-interpreting it. Thus, while the brain must include considerable machinery for the interpretation of external stimuli, it must also include considerable machinery for the interpretation of its own outputs. The VL builds on this by describing the kinds of interpretations that may be generated depending on the what information is available within the representamen and on the capabilities of the process.</w:t>
+        <w:t xml:space="preserve"> is meaningless without a process that interprets that data state; even if the process generated the data state in the first place, that data state is still meaningless to the process without re-interpreting it. Thus, while the brain must include considerable machinery for the interpretation of external stimuli, it must also include considerable machinery for the interpretation of its own outputs. The VL builds on this by describing the kinds of interpretations that may be generated depending on the what information is available within the representamen and on the capabilities of the process.</w:t>
       </w:r>
     </w:p>
     <w:p>
@@ -5008,47 +4686,7 @@
       </w:r>
       <w:r>
         <w:rPr/>
-        <w:t>consisten</w:t>
-      </w:r>
-      <w:r>
-        <w:rPr/>
-        <w:t>cy</w:t>
-      </w:r>
-      <w:r>
-        <w:rPr/>
-        <w:t xml:space="preserve"> with other theories that also examine thought at a high-level or </w:t>
-      </w:r>
-      <w:r>
-        <w:rPr/>
-        <w:t xml:space="preserve">that </w:t>
-      </w:r>
-      <w:r>
-        <w:rPr/>
-        <w:t>provide theories about the underlying mechani</w:t>
-      </w:r>
-      <w:r>
-        <w:rPr/>
-        <w:t>s</w:t>
-      </w:r>
-      <w:r>
-        <w:rPr/>
-        <w:t>ms of such high-level thought. For example, those of Higher-Order Thought Theor</w:t>
-      </w:r>
-      <w:r>
-        <w:rPr/>
-        <w:t>y (HOTT)</w:t>
-      </w:r>
-      <w:r>
-        <w:rPr/>
-        <w:t>, and Global Workspace Theory</w:t>
-      </w:r>
-      <w:r>
-        <w:rPr/>
-        <w:t xml:space="preserve"> (GWT)</w:t>
-      </w:r>
-      <w:r>
-        <w:rPr/>
-        <w:t>.</w:t>
+        <w:t>consistency with other theories that also examine thought at a high-level or that provide theories about the underlying mechanisms of such high-level thought. For example, those of Higher-Order Thought Theory (HOTT), and Global Workspace Theory (GWT).</w:t>
       </w:r>
     </w:p>
     <w:p>
@@ -5156,20 +4794,7 @@
           <w:szCs w:val="22"/>
           <w:lang w:val="en-US" w:eastAsia="en-US" w:bidi="ar-SA"/>
         </w:rPr>
-        <w:t>t</w:t>
-      </w:r>
-      <w:r>
-        <w:rPr>
-          <w:rFonts w:eastAsia="Calibri" w:cs="" w:cstheme="minorBidi" w:eastAsiaTheme="minorHAnsi"/>
-          <w:i/>
-          <w:iCs/>
-          <w:color w:val="auto"/>
-          <w:kern w:val="0"/>
-          <w:sz w:val="24"/>
-          <w:szCs w:val="22"/>
-          <w:lang w:val="en-US" w:eastAsia="en-US" w:bidi="ar-SA"/>
-        </w:rPr>
-        <w:t>bd: analysis of theory - Rosenthal's transitivity principle is considered a fallacy: "and then there is the .. fallacy"</w:t>
+        <w:t>tbd: analysis of theory - Rosenthal's transitivity principle is considered a fallacy: "and then there is the .. fallacy"</w:t>
       </w:r>
     </w:p>
     <w:p>
@@ -5191,240 +4816,11 @@
         <w:pStyle w:val="Normal"/>
         <w:rPr/>
       </w:pPr>
+      <w:r>
+        <w:rPr/>
+        <w:t xml:space="preserve">This paper makes the claim that agents operating within complex environments and with complex bodies require a trade-off between the inferential computing power of a single processing step versus the use of multiple iterations of a recurrent processing loop. </w:t>
+      </w:r>
       <w:commentRangeStart w:id="11"/>
-      <w:r>
-        <w:rPr/>
-        <w:t>As bemoaned by Colograsso &amp; Mozer (2004), in the fields attempting to understand consciousness, solid computational models are rare.</w:t>
-      </w:r>
-      <w:r>
-        <w:rPr/>
-      </w:r>
-      <w:commentRangeEnd w:id="11"/>
-      <w:r>
-        <w:commentReference w:id="11"/>
-      </w:r>
-      <w:r>
-        <w:rPr/>
-        <w:t xml:space="preserve"> </w:t>
-      </w:r>
-      <w:commentRangeStart w:id="12"/>
-      <w:r>
-        <w:rPr/>
-        <w:t>The work presented here has implications for understanding consciousness, for the design of AI systems, and perhaps forms one of the necessary building blocks towards artificial general intelligence (AGI).</w:t>
-      </w:r>
-      <w:commentRangeEnd w:id="12"/>
-      <w:r>
-        <w:commentReference w:id="12"/>
-      </w:r>
-      <w:r>
-        <w:rPr/>
-      </w:r>
-    </w:p>
-    <w:p>
-      <w:pPr>
-        <w:pStyle w:val="Normal"/>
-        <w:rPr/>
-      </w:pPr>
-      <w:r>
-        <w:rPr/>
-        <w:t>This paper makes the claim that agents operating within complex environments and with complex bodies require a trade-off between the inferential computing power of a single processing step versus the use of multiple iterations of a recurrent processing loop. In order to be a "good regulator" of its own non-physical actions, the agent must model its non-physical behaviors. Various different forms of such modeling are possible, and the characterizations offered by the Visceral Loop provide an insight into what kinds of self-referential thought are possible depending on the kind of model in use.</w:t>
-      </w:r>
-    </w:p>
-    <w:p>
-      <w:pPr>
-        <w:pStyle w:val="Normal"/>
-        <w:rPr>
-          <w:i/>
-          <w:i/>
-          <w:iCs/>
-        </w:rPr>
-      </w:pPr>
-      <w:r>
-        <w:rPr>
-          <w:i/>
-          <w:iCs/>
-        </w:rPr>
-        <w:t>tbd: Further work would be to phrase the Visceral Loop in the terms of predictive coding (Seth, Suzuki, &amp; Critchley, 2012; Millidge, Seth, Buckley, 2021)</w:t>
-      </w:r>
-    </w:p>
-    <w:p>
-      <w:pPr>
-        <w:pStyle w:val="Normal"/>
-        <w:rPr>
-          <w:i/>
-          <w:i/>
-          <w:iCs/>
-        </w:rPr>
-      </w:pPr>
-      <w:r>
-        <w:rPr>
-          <w:i/>
-          <w:iCs/>
-        </w:rPr>
-        <w:t>tbd: The Visceral Loop has been shown to offer significant insight into consciousness. More work is possible here. It should be noted that there are aspects of consciousness that the Visceral Loop makes no claim over. In particular, it offers no explanation for the so called "hard problem" of phenomenal consciousness (Chalmers, 1995) - the "what it feels like" aspect of consciousness. However, the author believes that stronger claims about the natures of both access consciousness and phenomenal consciousness can yet be made, based on the framework of the Visceral Loop.</w:t>
-      </w:r>
-    </w:p>
-    <w:p>
-      <w:pPr>
-        <w:pStyle w:val="Heading1"/>
-        <w:numPr>
-          <w:ilvl w:val="0"/>
-          <w:numId w:val="2"/>
-        </w:numPr>
-        <w:rPr/>
-      </w:pPr>
-      <w:r>
-        <w:rPr/>
-        <w:t>Author Contributions</w:t>
-      </w:r>
-    </w:p>
-    <w:p>
-      <w:pPr>
-        <w:pStyle w:val="Normal"/>
-        <w:spacing w:before="120" w:after="0"/>
-        <w:rPr/>
-      </w:pPr>
-      <w:r>
-        <w:rPr/>
-        <w:t>The author confirms being the sole contributor of this work and has approved it for publication.</w:t>
-      </w:r>
-    </w:p>
-    <w:p>
-      <w:pPr>
-        <w:pStyle w:val="Heading1"/>
-        <w:numPr>
-          <w:ilvl w:val="0"/>
-          <w:numId w:val="2"/>
-        </w:numPr>
-        <w:rPr/>
-      </w:pPr>
-      <w:r>
-        <w:rPr/>
-        <w:t>Funding</w:t>
-      </w:r>
-    </w:p>
-    <w:p>
-      <w:pPr>
-        <w:pStyle w:val="Normal"/>
-        <w:rPr>
-          <w:szCs w:val="24"/>
-        </w:rPr>
-      </w:pPr>
-      <w:r>
-        <w:rPr>
-          <w:szCs w:val="24"/>
-        </w:rPr>
-        <w:t>No funding was received.</w:t>
-      </w:r>
-    </w:p>
-    <w:p>
-      <w:pPr>
-        <w:pStyle w:val="Heading1"/>
-        <w:numPr>
-          <w:ilvl w:val="0"/>
-          <w:numId w:val="2"/>
-        </w:numPr>
-        <w:rPr/>
-      </w:pPr>
-      <w:r>
-        <w:rPr/>
-        <w:t>References</w:t>
-      </w:r>
-    </w:p>
-    <w:p>
-      <w:pPr>
-        <w:pStyle w:val="Normal"/>
-        <w:spacing w:before="120" w:after="240"/>
-        <w:rPr/>
-      </w:pPr>
-      <w:r>
-        <w:rPr/>
-        <w:t>Block, N. (1995). On a confusion about a function of consciousness.</w:t>
-      </w:r>
-      <w:r>
-        <w:rPr/>
-        <w:t xml:space="preserve"> Behav. Brain Sci.</w:t>
-      </w:r>
-      <w:r>
-        <w:rPr/>
-        <w:t>, 18</w:t>
-      </w:r>
-      <w:r>
-        <w:rPr/>
-        <w:t>:</w:t>
-      </w:r>
-      <w:r>
-        <w:rPr/>
-        <w:t>2, 227–247. doi</w:t>
-      </w:r>
-      <w:r>
-        <w:rPr/>
-        <w:t>:</w:t>
-      </w:r>
-      <w:r>
-        <w:rPr/>
-        <w:t>10.1017/S0140525X00038188</w:t>
-      </w:r>
-      <w:r>
-        <w:rPr/>
-        <w:t>.</w:t>
-      </w:r>
-    </w:p>
-    <w:p>
-      <w:pPr>
-        <w:pStyle w:val="Normal"/>
-        <w:rPr/>
-      </w:pPr>
-      <w:r>
-        <w:rPr/>
-        <w:t>Chalmers, D. J. (1995). Facing up to the problem of consciousness. J. Conscious. Stud.</w:t>
-      </w:r>
-      <w:r>
-        <w:rPr/>
-        <w:t>,</w:t>
-      </w:r>
-      <w:r>
-        <w:rPr/>
-        <w:t xml:space="preserve"> 2:3, 200-19. doi:10.1093/acprof:oso/9780195311105.003.0001.</w:t>
-      </w:r>
-    </w:p>
-    <w:p>
-      <w:pPr>
-        <w:pStyle w:val="Normal"/>
-        <w:spacing w:before="120" w:after="240"/>
-        <w:rPr/>
-      </w:pPr>
-      <w:r>
-        <w:rPr/>
-        <w:t xml:space="preserve">Colagrosso, M. D., and Mozer, M. C. (2004). Theories Of Access Consciousness. </w:t>
-      </w:r>
-      <w:r>
-        <w:rPr/>
-        <w:t>Neur</w:t>
-      </w:r>
-      <w:r>
-        <w:rPr/>
-        <w:t>NIPS 2004.</w:t>
-      </w:r>
-    </w:p>
-    <w:p>
-      <w:pPr>
-        <w:pStyle w:val="Normal"/>
-        <w:spacing w:before="120" w:after="240"/>
-        <w:rPr/>
-      </w:pPr>
-      <w:r>
-        <w:rPr/>
-        <w:t>Conant, R. C., and Ashby, W. R. (1970). Every good regulator of a system must be a model of that system. Int. J. Systems Sci., 1</w:t>
-      </w:r>
-      <w:r>
-        <w:rPr/>
-        <w:t>:</w:t>
-      </w:r>
-      <w:r>
-        <w:rPr/>
-        <w:t xml:space="preserve">2, 89-97. </w:t>
-      </w:r>
       <w:r>
         <w:rPr>
           <w:rFonts w:eastAsia="Calibri" w:cs="" w:cstheme="minorBidi" w:eastAsiaTheme="minorHAnsi"/>
@@ -5434,46 +4830,11 @@
           <w:szCs w:val="22"/>
           <w:lang w:val="en-US" w:eastAsia="en-US" w:bidi="ar-SA"/>
         </w:rPr>
-        <w:t>doi:</w:t>
-      </w:r>
-      <w:r>
-        <w:rPr/>
-        <w:t>10.1080/00207727008920220.</w:t>
-      </w:r>
-    </w:p>
-    <w:p>
-      <w:pPr>
-        <w:pStyle w:val="Normal"/>
-        <w:spacing w:before="120" w:after="240"/>
-        <w:rPr/>
-      </w:pPr>
-      <w:r>
-        <w:rPr/>
-        <w:t xml:space="preserve">Giovanni, P., Rigoli, F., </w:t>
-      </w:r>
-      <w:r>
-        <w:rPr/>
-        <w:t xml:space="preserve">and </w:t>
-      </w:r>
-      <w:r>
-        <w:rPr/>
-        <w:t xml:space="preserve">Friston, K. J. (2018). Hierarchical Active Inference: A Theory of Motivated Control. Trends in Cognitive Sciences, </w:t>
-      </w:r>
-      <w:r>
-        <w:rPr/>
-        <w:t>2:4</w:t>
-      </w:r>
-      <w:r>
-        <w:rPr/>
-        <w:t xml:space="preserve">, </w:t>
-      </w:r>
-      <w:r>
-        <w:rPr/>
-        <w:t xml:space="preserve">pp </w:t>
-      </w:r>
-      <w:r>
-        <w:rPr/>
-        <w:t xml:space="preserve">294-306. </w:t>
+        <w:t>Processing loop iterations that do not lead to physical actions thus have non-physical actions, and i</w:t>
+      </w:r>
+      <w:r>
+        <w:rPr/>
+        <w:t xml:space="preserve">n order to be a good regulator of </w:t>
       </w:r>
       <w:r>
         <w:rPr>
@@ -5484,56 +4845,28 @@
           <w:szCs w:val="22"/>
           <w:lang w:val="en-US" w:eastAsia="en-US" w:bidi="ar-SA"/>
         </w:rPr>
-        <w:t>doi:</w:t>
-      </w:r>
-      <w:r>
-        <w:rPr/>
-        <w:t>10.1016/j.tics.2018.01.009</w:t>
-      </w:r>
-      <w:r>
-        <w:rPr/>
-        <w:t>.</w:t>
-      </w:r>
-    </w:p>
-    <w:p>
-      <w:pPr>
-        <w:pStyle w:val="Normal"/>
-        <w:spacing w:before="120" w:after="240"/>
-        <w:rPr/>
-      </w:pPr>
-      <w:r>
-        <w:rPr/>
-        <w:t xml:space="preserve">Goodfellow, I., Bengio, Y., </w:t>
-      </w:r>
-      <w:r>
-        <w:rPr/>
-        <w:t>and</w:t>
-      </w:r>
-      <w:r>
-        <w:rPr/>
-        <w:t xml:space="preserve"> Courville, A. (2016). Deep learning. MIT Press.</w:t>
-      </w:r>
-    </w:p>
-    <w:p>
-      <w:pPr>
-        <w:pStyle w:val="Normal"/>
-        <w:spacing w:before="120" w:after="240"/>
-        <w:rPr/>
-      </w:pPr>
-      <w:r>
-        <w:rPr/>
-        <w:t>Graziano, M. S. A., and Kastner, S. (2011). Human consciousness and its relationship to social neuroscience: a novel hypothesis. Cogn. Neurosci. 2, 98–113. doi:10.1080/17588928.2011.565121</w:t>
-      </w:r>
-    </w:p>
-    <w:p>
-      <w:pPr>
-        <w:pStyle w:val="Normal"/>
-        <w:spacing w:before="120" w:after="240"/>
-        <w:rPr/>
-      </w:pPr>
-      <w:r>
-        <w:rPr/>
-        <w:t xml:space="preserve">Graziano, M. S. A. (2017). The Attention Schema Theory: A Foundation for Engineering Artificial Consciousnes. Front. Robot. AI. </w:t>
+        <w:t>those</w:t>
+      </w:r>
+      <w:r>
+        <w:rPr/>
+        <w:t xml:space="preserve"> non-physical actions, the agent must model its non-physical behaviors.</w:t>
+      </w:r>
+      <w:commentRangeEnd w:id="11"/>
+      <w:r>
+        <w:commentReference w:id="11"/>
+      </w:r>
+      <w:r>
+        <w:rPr/>
+      </w:r>
+    </w:p>
+    <w:p>
+      <w:pPr>
+        <w:pStyle w:val="Normal"/>
+        <w:rPr/>
+      </w:pPr>
+      <w:r>
+        <w:rPr/>
+        <w:t xml:space="preserve">It has been shown that </w:t>
       </w:r>
       <w:r>
         <w:rPr>
@@ -5544,49 +4877,11 @@
           <w:szCs w:val="22"/>
           <w:lang w:val="en-US" w:eastAsia="en-US" w:bidi="ar-SA"/>
         </w:rPr>
-        <w:t>doi:</w:t>
-      </w:r>
-      <w:r>
-        <w:rPr/>
-        <w:t>10.3389/frobt.2017.00060.</w:t>
-      </w:r>
-    </w:p>
-    <w:p>
-      <w:pPr>
-        <w:pStyle w:val="Normal"/>
-        <w:spacing w:before="120" w:after="240"/>
-        <w:rPr/>
-      </w:pPr>
-      <w:r>
-        <w:rPr/>
-        <w:t>Kubilius, J., Schrimpf, M., Kar, K., Rajalingham, R., Hong, H., Majaj, N., Issa, E.,</w:t>
-      </w:r>
-      <w:r>
-        <w:rPr/>
-        <w:t xml:space="preserve"> et al</w:t>
-      </w:r>
-      <w:r>
-        <w:rPr/>
-        <w:t xml:space="preserve">. (2019). Brain-like object recognition with high-performing shallow recurrent anns. </w:t>
-      </w:r>
-      <w:r>
-        <w:rPr/>
-        <w:t>NeurIPS 2019</w:t>
-      </w:r>
-      <w:r>
-        <w:rPr/>
-        <w:t>, 12805-12816.</w:t>
-      </w:r>
-    </w:p>
-    <w:p>
-      <w:pPr>
-        <w:pStyle w:val="Normal"/>
-        <w:spacing w:before="120" w:after="240"/>
-        <w:rPr/>
-      </w:pPr>
-      <w:r>
-        <w:rPr/>
-        <w:t xml:space="preserve">Lazaridis, A., Fachantidis, A., </w:t>
+        <w:t>some</w:t>
+      </w:r>
+      <w:r>
+        <w:rPr/>
+        <w:t xml:space="preserve"> architectures </w:t>
       </w:r>
       <w:r>
         <w:rPr>
@@ -5597,27 +4892,11 @@
           <w:szCs w:val="22"/>
           <w:lang w:val="en-US" w:eastAsia="en-US" w:bidi="ar-SA"/>
         </w:rPr>
-        <w:t>and</w:t>
-      </w:r>
-      <w:r>
-        <w:rPr/>
-        <w:t xml:space="preserve"> Vlahavas, I. (2020). Deep Reinforcement Learning: A State-of-the-Art Walkthrough.</w:t>
-      </w:r>
-      <w:r>
-        <w:rPr/>
-        <w:t xml:space="preserve"> </w:t>
-      </w:r>
-      <w:r>
-        <w:rPr/>
-        <w:t xml:space="preserve">J. Artif. Intell. Res., 69, </w:t>
-      </w:r>
-      <w:r>
-        <w:rPr/>
-        <w:t xml:space="preserve">pp </w:t>
-      </w:r>
-      <w:r>
-        <w:rPr/>
-        <w:t xml:space="preserve">1421-1471. </w:t>
+        <w:t>for</w:t>
+      </w:r>
+      <w:r>
+        <w:rPr/>
+        <w:t xml:space="preserve"> non-physical behavioral modeling </w:t>
       </w:r>
       <w:r>
         <w:rPr>
@@ -5628,34 +4907,11 @@
           <w:szCs w:val="22"/>
           <w:lang w:val="en-US" w:eastAsia="en-US" w:bidi="ar-SA"/>
         </w:rPr>
-        <w:t>doi:</w:t>
-      </w:r>
-      <w:r>
-        <w:rPr/>
-        <w:t>10.1613/jair.1.12412.</w:t>
-      </w:r>
-    </w:p>
-    <w:p>
-      <w:pPr>
-        <w:pStyle w:val="Normal"/>
-        <w:spacing w:before="120" w:after="240"/>
-        <w:rPr/>
-      </w:pPr>
-      <w:r>
-        <w:rPr/>
-        <w:t xml:space="preserve">Libet, B., Gleason, C. A., Wright, E. W., </w:t>
-      </w:r>
-      <w:r>
-        <w:rPr/>
-        <w:t>and</w:t>
-      </w:r>
-      <w:r>
-        <w:rPr/>
-        <w:t xml:space="preserve"> Pearl, D. K. (1983). Time of conscious intention to act in relation to onset of cerebral activity (readiness-potential). The unconscious initiation of a freely voluntary act. Brain: a journal of neurology, 106</w:t>
-      </w:r>
-      <w:r>
-        <w:rPr/>
-        <w:t>:</w:t>
+        <w:t>enable</w:t>
+      </w:r>
+      <w:r>
+        <w:rPr/>
+        <w:t xml:space="preserve"> </w:t>
       </w:r>
       <w:r>
         <w:rPr>
@@ -5666,11 +4922,7 @@
           <w:szCs w:val="22"/>
           <w:lang w:val="en-US" w:eastAsia="en-US" w:bidi="ar-SA"/>
         </w:rPr>
-        <w:t>3</w:t>
-      </w:r>
-      <w:r>
-        <w:rPr/>
-        <w:t xml:space="preserve">, 623–642. </w:t>
+        <w:t>introspective abilities, such as are enjoyed by humans. The Visceral Loop provides a mechanism to mathematically reason about those introspective abilities, and to classify the capabilities of different architectures.</w:t>
       </w:r>
       <w:r>
         <w:rPr>
@@ -5681,41 +4933,7 @@
           <w:szCs w:val="22"/>
           <w:lang w:val="en-US" w:eastAsia="en-US" w:bidi="ar-SA"/>
         </w:rPr>
-        <w:t>doi:</w:t>
-      </w:r>
-      <w:r>
-        <w:rPr/>
-        <w:t>10.1093/brain/106.3.623.</w:t>
-      </w:r>
-    </w:p>
-    <w:p>
-      <w:pPr>
-        <w:pStyle w:val="Normal"/>
-        <w:spacing w:before="120" w:after="240"/>
-        <w:rPr/>
-      </w:pPr>
-      <w:commentRangeStart w:id="13"/>
-      <w:r>
-        <w:rPr/>
-        <w:t>Millidge, B., Seth, A., Buckley, C. L. Predictive Coding: a Theoretical and Experimental Review. https://arxiv.org/abs/2107.12979</w:t>
-      </w:r>
-      <w:commentRangeEnd w:id="13"/>
-      <w:r>
-        <w:commentReference w:id="13"/>
-      </w:r>
-      <w:r>
-        <w:rPr/>
-      </w:r>
-    </w:p>
-    <w:p>
-      <w:pPr>
-        <w:pStyle w:val="Normal"/>
-        <w:spacing w:before="120" w:after="240"/>
-        <w:rPr/>
-      </w:pPr>
-      <w:r>
-        <w:rPr/>
-        <w:t xml:space="preserve">Morasso, P., Casadio, M., Mohan, V., Rea, F., and Zenzeri, J. (2015). Revisiting the body-schema concept in the context of whole-body postural-focal dynamics. Front. Hum. Neurosci. 9:83. </w:t>
+        <w:t xml:space="preserve"> </w:t>
       </w:r>
       <w:r>
         <w:rPr>
@@ -5726,34 +4944,7 @@
           <w:szCs w:val="22"/>
           <w:lang w:val="en-US" w:eastAsia="en-US" w:bidi="ar-SA"/>
         </w:rPr>
-        <w:t>doi:</w:t>
-      </w:r>
-      <w:r>
-        <w:rPr/>
-        <w:t>10.3389/fnhum.2015.00083</w:t>
-      </w:r>
-      <w:r>
-        <w:rPr/>
-        <w:t>.</w:t>
-      </w:r>
-    </w:p>
-    <w:p>
-      <w:pPr>
-        <w:pStyle w:val="Normal"/>
-        <w:spacing w:before="120" w:after="240"/>
-        <w:rPr/>
-      </w:pPr>
-      <w:r>
-        <w:rPr/>
-        <w:t>Nagel, T. (1974). What Is It Like to Be a Bat?. The Philosophical Review, 83</w:t>
-      </w:r>
-      <w:r>
-        <w:rPr/>
-        <w:t>:</w:t>
-      </w:r>
-      <w:r>
-        <w:rPr/>
-        <w:t xml:space="preserve">4, 435–450. </w:t>
+        <w:t>I</w:t>
       </w:r>
       <w:r>
         <w:rPr>
@@ -5764,54 +4955,7 @@
           <w:szCs w:val="22"/>
           <w:lang w:val="en-US" w:eastAsia="en-US" w:bidi="ar-SA"/>
         </w:rPr>
-        <w:t>doi:</w:t>
-      </w:r>
-      <w:r>
-        <w:rPr/>
-        <w:t>10.2307/2183914.</w:t>
-      </w:r>
-    </w:p>
-    <w:p>
-      <w:pPr>
-        <w:pStyle w:val="Normal"/>
-        <w:spacing w:before="120" w:after="240"/>
-        <w:rPr/>
-      </w:pPr>
-      <w:r>
-        <w:rPr/>
-        <w:t>Proske, U.,</w:t>
-      </w:r>
-      <w:r>
-        <w:rPr/>
-        <w:t xml:space="preserve"> </w:t>
-      </w:r>
-      <w:r>
-        <w:rPr/>
-        <w:t>and</w:t>
-      </w:r>
-      <w:r>
-        <w:rPr/>
-        <w:t xml:space="preserve"> </w:t>
-      </w:r>
-      <w:r>
-        <w:rPr/>
-        <w:t>Gandevia, S. C. (2012). The Proprioceptive Senses: Their Roles in Signaling Body Shape, Body Position and Movement, and Muscle Force. Physiol. Rev.</w:t>
-      </w:r>
-      <w:r>
-        <w:rPr/>
-        <w:t xml:space="preserve">, </w:t>
-      </w:r>
-      <w:r>
-        <w:rPr/>
-        <w:t>92:4,</w:t>
-      </w:r>
-      <w:r>
-        <w:rPr/>
-        <w:t xml:space="preserve"> </w:t>
-      </w:r>
-      <w:r>
-        <w:rPr/>
-        <w:t xml:space="preserve">1651-1697. </w:t>
+        <w:t>ntegrated Information Theory (IIT) (Tononi, 2004; Oizumi et</w:t>
       </w:r>
       <w:r>
         <w:rPr>
@@ -5822,54 +4966,7 @@
           <w:szCs w:val="22"/>
           <w:lang w:val="en-US" w:eastAsia="en-US" w:bidi="ar-SA"/>
         </w:rPr>
-        <w:t>doi:</w:t>
-      </w:r>
-      <w:r>
-        <w:rPr/>
-        <w:t>10.1152/physrev.00048.2011.</w:t>
-      </w:r>
-    </w:p>
-    <w:p>
-      <w:pPr>
-        <w:pStyle w:val="Normal"/>
-        <w:spacing w:before="120" w:after="240"/>
-        <w:rPr/>
-      </w:pPr>
-      <w:r>
-        <w:rPr/>
-        <w:t xml:space="preserve">Rosenthal, D. M. (1997). </w:t>
-      </w:r>
-      <w:r>
-        <w:rPr/>
-        <w:t>"</w:t>
-      </w:r>
-      <w:r>
-        <w:rPr/>
-        <w:t>A Theory of Consciousness</w:t>
-      </w:r>
-      <w:r>
-        <w:rPr/>
-        <w:t>,"</w:t>
-      </w:r>
-      <w:r>
-        <w:rPr/>
         <w:t xml:space="preserve"> </w:t>
-      </w:r>
-      <w:r>
-        <w:rPr/>
-        <w:t>i</w:t>
-      </w:r>
-      <w:r>
-        <w:rPr/>
-        <w:t>n The Nature of Consciousness: Philosophical Debates</w:t>
-      </w:r>
-      <w:r>
-        <w:rPr/>
-        <w:t xml:space="preserve">, ed. </w:t>
-      </w:r>
-      <w:r>
-        <w:rPr/>
-        <w:t xml:space="preserve">N. Block, O. Flanagan, </w:t>
       </w:r>
       <w:r>
         <w:rPr>
@@ -5880,15 +4977,7 @@
           <w:szCs w:val="22"/>
           <w:lang w:val="en-US" w:eastAsia="en-US" w:bidi="ar-SA"/>
         </w:rPr>
-        <w:t>and</w:t>
-      </w:r>
-      <w:r>
-        <w:rPr/>
-        <w:t xml:space="preserve"> G. Güzeldere</w:t>
-      </w:r>
-      <w:r>
-        <w:rPr/>
-        <w:t xml:space="preserve"> (Cambridge, </w:t>
+        <w:t xml:space="preserve">al., 2014) provides a mechanism for quantifying the amount of recurrent integration in a system. The </w:t>
       </w:r>
       <w:r>
         <w:rPr>
@@ -5899,50 +4988,7 @@
           <w:szCs w:val="22"/>
           <w:lang w:val="en-US" w:eastAsia="en-US" w:bidi="ar-SA"/>
         </w:rPr>
-        <w:t>MA</w:t>
-      </w:r>
-      <w:r>
-        <w:rPr/>
-        <w:t>: MIT Press/Bradford Books)</w:t>
-      </w:r>
-      <w:r>
-        <w:rPr/>
-        <w:t>, 729-753.</w:t>
-      </w:r>
-    </w:p>
-    <w:p>
-      <w:pPr>
-        <w:pStyle w:val="Normal"/>
-        <w:spacing w:before="120" w:after="240"/>
-        <w:rPr/>
-      </w:pPr>
-      <w:r>
-        <w:rPr/>
-        <w:t>Rosenthal, D.</w:t>
-      </w:r>
-      <w:r>
-        <w:rPr/>
-        <w:t xml:space="preserve"> </w:t>
-      </w:r>
-      <w:r>
-        <w:rPr/>
-        <w:t xml:space="preserve">M. (2006). </w:t>
-      </w:r>
-      <w:r>
-        <w:rPr/>
-        <w:t>"</w:t>
-      </w:r>
-      <w:r>
-        <w:rPr/>
-        <w:t>Consciousness and Higher-Order Thought</w:t>
-      </w:r>
-      <w:r>
-        <w:rPr/>
-        <w:t>," in</w:t>
-      </w:r>
-      <w:r>
-        <w:rPr/>
-        <w:t xml:space="preserve"> Encyclopedia of Cognitive</w:t>
+        <w:t xml:space="preserve">theory behind the </w:t>
       </w:r>
       <w:r>
         <w:rPr>
@@ -5953,27 +4999,7 @@
           <w:szCs w:val="22"/>
           <w:lang w:val="en-US" w:eastAsia="en-US" w:bidi="ar-SA"/>
         </w:rPr>
-        <w:t xml:space="preserve"> </w:t>
-      </w:r>
-      <w:r>
-        <w:rPr/>
-        <w:t xml:space="preserve">Science, </w:t>
-      </w:r>
-      <w:r>
-        <w:rPr/>
-        <w:t xml:space="preserve">ed. </w:t>
-      </w:r>
-      <w:r>
-        <w:rPr/>
-        <w:t>L. Nadel</w:t>
-      </w:r>
-      <w:r>
-        <w:rPr/>
-        <w:t>,</w:t>
-      </w:r>
-      <w:r>
-        <w:rPr/>
-        <w:t xml:space="preserve"> </w:t>
+        <w:t>Visceral Loop explains why that recurrency is important in the first place</w:t>
       </w:r>
       <w:r>
         <w:rPr>
@@ -5984,43 +5010,21 @@
           <w:szCs w:val="22"/>
           <w:lang w:val="en-US" w:eastAsia="en-US" w:bidi="ar-SA"/>
         </w:rPr>
-        <w:t>doi:</w:t>
-      </w:r>
-      <w:r>
-        <w:rPr/>
-        <w:t>10.1002/0470018860.s00149</w:t>
-      </w:r>
-      <w:r>
-        <w:rPr/>
-        <w:t>.</w:t>
-      </w:r>
-    </w:p>
-    <w:p>
-      <w:pPr>
-        <w:pStyle w:val="Normal"/>
-        <w:spacing w:before="120" w:after="240"/>
-        <w:rPr/>
-      </w:pPr>
-      <w:r>
-        <w:rPr/>
-        <w:t>Safron A. (2020). An Integrated World Modeling Theory (IWMT) of Consciousness: Combining Integrated Information and Global Neuronal Workspace Theories With the Free Energy Principle and Active Inference Framework; Toward Solving the Hard Problem and Characterizing Agentic Causation. Front. Artif. Intell., 3</w:t>
-      </w:r>
-      <w:r>
-        <w:rPr/>
-        <w:t>:</w:t>
-      </w:r>
-      <w:r>
-        <w:rPr/>
-        <w:t>30</w:t>
-      </w:r>
-      <w:r>
-        <w:rPr/>
-        <w:t>,</w:t>
-      </w:r>
-      <w:r>
-        <w:rPr/>
-        <w:t xml:space="preserve"> </w:t>
-      </w:r>
+        <w:t>, and the Visceral Loop itself provides a mechanism for qualifying the introspective capabilities in a way that is simultaneously at a coarser grain and simpler to calculate than what IIT targets.</w:t>
+      </w:r>
+    </w:p>
+    <w:p>
+      <w:pPr>
+        <w:pStyle w:val="Normal"/>
+        <w:rPr>
+          <w:rFonts w:ascii="Times New Roman" w:hAnsi="Times New Roman" w:eastAsia="Calibri" w:cs="" w:cstheme="minorBidi" w:eastAsiaTheme="minorHAnsi"/>
+          <w:color w:val="auto"/>
+          <w:kern w:val="0"/>
+          <w:sz w:val="24"/>
+          <w:szCs w:val="22"/>
+          <w:lang w:val="en-US" w:eastAsia="en-US" w:bidi="ar-SA"/>
+        </w:rPr>
+      </w:pPr>
       <w:r>
         <w:rPr>
           <w:rFonts w:eastAsia="Calibri" w:cs="" w:cstheme="minorBidi" w:eastAsiaTheme="minorHAnsi"/>
@@ -6030,161 +5034,7 @@
           <w:szCs w:val="22"/>
           <w:lang w:val="en-US" w:eastAsia="en-US" w:bidi="ar-SA"/>
         </w:rPr>
-        <w:t>doi:</w:t>
-      </w:r>
-      <w:r>
-        <w:rPr/>
-        <w:t>10.3389/frai.2020.00030</w:t>
-      </w:r>
-      <w:r>
-        <w:rPr/>
-        <w:t>.</w:t>
-      </w:r>
-    </w:p>
-    <w:p>
-      <w:pPr>
-        <w:pStyle w:val="Normal"/>
-        <w:spacing w:before="120" w:after="240"/>
-        <w:rPr/>
-      </w:pPr>
-      <w:r>
-        <w:rPr/>
-        <w:t>Seth</w:t>
-      </w:r>
-      <w:r>
-        <w:rPr/>
-        <w:t xml:space="preserve">, </w:t>
-      </w:r>
-      <w:r>
-        <w:rPr/>
-        <w:t>A</w:t>
-      </w:r>
-      <w:r>
-        <w:rPr/>
-        <w:t xml:space="preserve">. </w:t>
-      </w:r>
-      <w:r>
-        <w:rPr/>
-        <w:t>K</w:t>
-      </w:r>
-      <w:r>
-        <w:rPr/>
-        <w:t>.</w:t>
-      </w:r>
-      <w:r>
-        <w:rPr/>
-        <w:t>, Suzuki</w:t>
-      </w:r>
-      <w:r>
-        <w:rPr/>
-        <w:t>,</w:t>
-      </w:r>
-      <w:r>
-        <w:rPr/>
-        <w:t xml:space="preserve"> K</w:t>
-      </w:r>
-      <w:r>
-        <w:rPr/>
-        <w:t>.,</w:t>
-      </w:r>
-      <w:r>
-        <w:rPr/>
-        <w:t xml:space="preserve"> and Critchley</w:t>
-      </w:r>
-      <w:r>
-        <w:rPr/>
-        <w:t>,</w:t>
-      </w:r>
-      <w:r>
-        <w:rPr/>
-        <w:t xml:space="preserve"> H</w:t>
-      </w:r>
-      <w:r>
-        <w:rPr/>
-        <w:t xml:space="preserve">. </w:t>
-      </w:r>
-      <w:r>
-        <w:rPr/>
-        <w:t>D</w:t>
-      </w:r>
-      <w:r>
-        <w:rPr/>
-        <w:t>.</w:t>
-      </w:r>
-      <w:r>
-        <w:rPr/>
-        <w:t xml:space="preserve"> (2012)</w:t>
-      </w:r>
-      <w:r>
-        <w:rPr/>
-        <w:t>.</w:t>
-      </w:r>
-      <w:r>
-        <w:rPr/>
-        <w:t xml:space="preserve"> An interoceptive predictive coding model of conscious presence. Front. Psychol</w:t>
-      </w:r>
-      <w:r>
-        <w:rPr/>
-        <w:t>.,</w:t>
-      </w:r>
-      <w:r>
-        <w:rPr/>
-        <w:t xml:space="preserve"> 2:395. doi:10.3389/fpsyg.2011.00395</w:t>
-      </w:r>
-      <w:r>
-        <w:rPr/>
-        <w:t>.</w:t>
-      </w:r>
-    </w:p>
-    <w:p>
-      <w:pPr>
-        <w:pStyle w:val="Normal"/>
-        <w:spacing w:before="120" w:after="240"/>
-        <w:rPr/>
-      </w:pPr>
-      <w:r>
-        <w:rPr/>
-        <w:t>Soon, C. S., Brass, M., Heinze, H. J., &amp; Haynes, J. D. (2008). Unconscious determinants of free decisions in the human brain. Nat</w:t>
-      </w:r>
-      <w:r>
-        <w:rPr/>
-        <w:t>.</w:t>
-      </w:r>
-      <w:r>
-        <w:rPr/>
-        <w:t xml:space="preserve"> </w:t>
-      </w:r>
-      <w:r>
-        <w:rPr/>
-        <w:t>N</w:t>
-      </w:r>
-      <w:r>
-        <w:rPr/>
-        <w:t>eurosci</w:t>
-      </w:r>
-      <w:r>
-        <w:rPr/>
-        <w:t>.</w:t>
-      </w:r>
-      <w:r>
-        <w:rPr/>
-        <w:t>, 11</w:t>
-      </w:r>
-      <w:r>
-        <w:rPr/>
-        <w:t>:</w:t>
-      </w:r>
-      <w:r>
-        <w:rPr/>
-        <w:t>5, 543–545</w:t>
-      </w:r>
-      <w:r>
-        <w:rPr/>
-        <w:t>,</w:t>
-      </w:r>
-      <w:r>
-        <w:rPr/>
-        <w:t xml:space="preserve"> </w:t>
+        <w:t>The problem of solving Artificial General Intelligence (AGI)</w:t>
       </w:r>
       <w:r>
         <w:rPr>
@@ -6195,30 +5045,7 @@
           <w:szCs w:val="22"/>
           <w:lang w:val="en-US" w:eastAsia="en-US" w:bidi="ar-SA"/>
         </w:rPr>
-        <w:t>doi:</w:t>
-      </w:r>
-      <w:r>
-        <w:rPr/>
-        <w:t>10.1038/nn.2112.</w:t>
-      </w:r>
-    </w:p>
-    <w:p>
-      <w:pPr>
-        <w:pStyle w:val="Normal"/>
-        <w:spacing w:before="120" w:after="240"/>
-        <w:rPr/>
-      </w:pPr>
-      <w:r>
-        <w:rPr/>
-        <w:t xml:space="preserve">van Bergen, R. S., </w:t>
-      </w:r>
-      <w:r>
-        <w:rPr/>
-        <w:t xml:space="preserve">and </w:t>
-      </w:r>
-      <w:r>
-        <w:rPr/>
-        <w:t xml:space="preserve">Kriegeskorte, N. (2020). Going in circles is the way forward: the role of recurrence in visual inference, Curr. Opin. Neurobiol., 65, 176-193, </w:t>
+        <w:t xml:space="preserve"> has received renewed interest of late</w:t>
       </w:r>
       <w:r>
         <w:rPr>
@@ -6229,37 +5056,7 @@
           <w:szCs w:val="22"/>
           <w:lang w:val="en-US" w:eastAsia="en-US" w:bidi="ar-SA"/>
         </w:rPr>
-        <w:t>doi:</w:t>
-      </w:r>
-      <w:r>
-        <w:rPr/>
-        <w:t>10.1016/j.conb.2020.11.009</w:t>
-      </w:r>
-      <w:r>
-        <w:rPr/>
-        <w:t>.</w:t>
-      </w:r>
-    </w:p>
-    <w:p>
-      <w:pPr>
-        <w:pStyle w:val="Normal"/>
-        <w:spacing w:before="120" w:after="240"/>
-        <w:rPr/>
-      </w:pPr>
-      <w:r>
-        <w:rPr/>
-        <w:t>Webb, T. W., and Graziano, M. S. A. (2015). The attention schema theory: a mechanistic account of subjective awareness. Front. Psychol. 6:500. doi:10.3389/fpsyg.2015.00500</w:t>
-      </w:r>
-    </w:p>
-    <w:p>
-      <w:pPr>
-        <w:pStyle w:val="Normal"/>
-        <w:spacing w:before="120" w:after="240"/>
-        <w:rPr/>
-      </w:pPr>
-      <w:r>
-        <w:rPr/>
-        <w:t xml:space="preserve">Wen, H., Han, K., Shi, J., Zhang, Y., Culurciello, E. </w:t>
+        <w:t xml:space="preserve"> (Adams et al., 2012; van Gerven, 2017; Cervantes et al., 2021)</w:t>
       </w:r>
       <w:r>
         <w:rPr>
@@ -6270,11 +5067,7 @@
           <w:szCs w:val="22"/>
           <w:lang w:val="en-US" w:eastAsia="en-US" w:bidi="ar-SA"/>
         </w:rPr>
-        <w:t>and</w:t>
-      </w:r>
-      <w:r>
-        <w:rPr/>
-        <w:t xml:space="preserve"> Liu, Z. (2018). Deep Predictive Coding Network for Object Recognition. Proceedings of the 35th International Conference on Machine Learning, in Proc</w:t>
+        <w:t xml:space="preserve">. ...The </w:t>
       </w:r>
       <w:r>
         <w:rPr>
@@ -6285,12 +5078,14 @@
           <w:szCs w:val="22"/>
           <w:lang w:val="en-US" w:eastAsia="en-US" w:bidi="ar-SA"/>
         </w:rPr>
-        <w:t>.</w:t>
-      </w:r>
-      <w:r>
-        <w:rPr/>
-        <w:t xml:space="preserve"> Mach</w:t>
-      </w:r>
+        <w:t>VL provides some insight.....</w:t>
+      </w:r>
+    </w:p>
+    <w:p>
+      <w:pPr>
+        <w:pStyle w:val="Normal"/>
+        <w:rPr/>
+      </w:pPr>
       <w:r>
         <w:rPr>
           <w:rFonts w:eastAsia="Calibri" w:cs="" w:cstheme="minorBidi" w:eastAsiaTheme="minorHAnsi"/>
@@ -6300,11 +5095,166 @@
           <w:szCs w:val="22"/>
           <w:lang w:val="en-US" w:eastAsia="en-US" w:bidi="ar-SA"/>
         </w:rPr>
-        <w:t>.</w:t>
-      </w:r>
-      <w:r>
-        <w:rPr/>
-        <w:t xml:space="preserve"> Learn</w:t>
+        <w:t>Phenomenal experience is generally considered to be the hallmark of consciousness, making the distinction between an agent that is truly consciousness versus a philosophical zombie of the same. The theory presented here offers some insight into the mechanism behind the ability for an individual to examine their own thought, which is assumed to be closely related to the content of the individual's phenomenal experience. Thus, the Visceral Loop is an important aspect of consciousness, and understanding of it may help lead towards artificial consciousness.</w:t>
+      </w:r>
+    </w:p>
+    <w:p>
+      <w:pPr>
+        <w:pStyle w:val="Normal"/>
+        <w:rPr/>
+      </w:pPr>
+      <w:r>
+        <w:rPr>
+          <w:i/>
+          <w:iCs/>
+        </w:rPr>
+        <w:t xml:space="preserve">tbd: remove - </w:t>
+      </w:r>
+      <w:r>
+        <w:rPr>
+          <w:i/>
+          <w:iCs/>
+        </w:rPr>
+        <w:t>Various different forms of such modeling are possible, and the characterizations offered by the Visceral Loop provide an insight into what kinds of self-referential thought are possible depending on the kind of model in use.</w:t>
+      </w:r>
+    </w:p>
+    <w:p>
+      <w:pPr>
+        <w:pStyle w:val="Normal"/>
+        <w:rPr>
+          <w:i/>
+          <w:i/>
+          <w:iCs/>
+        </w:rPr>
+      </w:pPr>
+      <w:r>
+        <w:rPr>
+          <w:i/>
+          <w:iCs/>
+        </w:rPr>
+        <w:t xml:space="preserve">tbd: remove - </w:t>
+      </w:r>
+      <w:r>
+        <w:rPr>
+          <w:i/>
+          <w:iCs/>
+        </w:rPr>
+        <w:t>The work presented here has implications for understanding consciousness, for the design of AI systems, and perhaps forms one of the necessary building blocks towards artificial general intelligence (AGI).</w:t>
+      </w:r>
+    </w:p>
+    <w:p>
+      <w:pPr>
+        <w:pStyle w:val="Normal"/>
+        <w:rPr>
+          <w:i/>
+          <w:i/>
+          <w:iCs/>
+        </w:rPr>
+      </w:pPr>
+      <w:r>
+        <w:rPr>
+          <w:i/>
+          <w:iCs/>
+        </w:rPr>
+        <w:t>tbd: Further work would be to phrase the Visceral Loop in the terms of predictive coding (Seth, Suzuki, &amp; Critchley, 2012; Millidge, Seth, Buckley, 2021)</w:t>
+      </w:r>
+    </w:p>
+    <w:p>
+      <w:pPr>
+        <w:pStyle w:val="Normal"/>
+        <w:rPr>
+          <w:i/>
+          <w:i/>
+          <w:iCs/>
+        </w:rPr>
+      </w:pPr>
+      <w:r>
+        <w:rPr>
+          <w:i/>
+          <w:iCs/>
+        </w:rPr>
+        <w:t>tbd: The Visceral Loop has been shown to offer significant insight into consciousness. More work is possible here. It should be noted that there are aspects of consciousness that the Visceral Loop makes no claim over. In particular, it offers no explanation for the so called "hard problem" of phenomenal consciousness (Chalmers, 1995) - the "what it feels like" aspect of consciousness. However, the author believes that stronger claims about the natures of both access consciousness and phenomenal consciousness can yet be made, based on the framework of the Visceral Loop.</w:t>
+      </w:r>
+    </w:p>
+    <w:p>
+      <w:pPr>
+        <w:pStyle w:val="Heading1"/>
+        <w:numPr>
+          <w:ilvl w:val="0"/>
+          <w:numId w:val="2"/>
+        </w:numPr>
+        <w:rPr/>
+      </w:pPr>
+      <w:r>
+        <w:rPr/>
+        <w:t>Author Contributions</w:t>
+      </w:r>
+    </w:p>
+    <w:p>
+      <w:pPr>
+        <w:pStyle w:val="Normal"/>
+        <w:spacing w:before="120" w:after="0"/>
+        <w:rPr/>
+      </w:pPr>
+      <w:r>
+        <w:rPr/>
+        <w:t>The author confirms being the sole contributor of this work and has approved it for publication.</w:t>
+      </w:r>
+    </w:p>
+    <w:p>
+      <w:pPr>
+        <w:pStyle w:val="Heading1"/>
+        <w:numPr>
+          <w:ilvl w:val="0"/>
+          <w:numId w:val="2"/>
+        </w:numPr>
+        <w:rPr/>
+      </w:pPr>
+      <w:r>
+        <w:rPr/>
+        <w:t>Funding</w:t>
+      </w:r>
+    </w:p>
+    <w:p>
+      <w:pPr>
+        <w:pStyle w:val="Normal"/>
+        <w:rPr>
+          <w:szCs w:val="24"/>
+        </w:rPr>
+      </w:pPr>
+      <w:r>
+        <w:rPr>
+          <w:szCs w:val="24"/>
+        </w:rPr>
+        <w:t>No funding was received.</w:t>
+      </w:r>
+    </w:p>
+    <w:p>
+      <w:pPr>
+        <w:pStyle w:val="Heading1"/>
+        <w:numPr>
+          <w:ilvl w:val="0"/>
+          <w:numId w:val="2"/>
+        </w:numPr>
+        <w:rPr/>
+      </w:pPr>
+      <w:r>
+        <w:rPr/>
+        <w:t>References</w:t>
+      </w:r>
+    </w:p>
+    <w:p>
+      <w:pPr>
+        <w:pStyle w:val="Normal"/>
+        <w:rPr/>
+      </w:pPr>
+      <w:r>
+        <w:rPr/>
+        <w:t xml:space="preserve">* </w:t>
+      </w:r>
+      <w:r>
+        <w:rPr/>
+        <w:t xml:space="preserve">Adams, S., Arel, I., Bach, J., Coop, R., Furlan, R., Goertzel, B., </w:t>
       </w:r>
       <w:r>
         <w:rPr>
@@ -6315,11 +5265,27 @@
           <w:szCs w:val="22"/>
           <w:lang w:val="en-US" w:eastAsia="en-US" w:bidi="ar-SA"/>
         </w:rPr>
-        <w:t>.</w:t>
-      </w:r>
-      <w:r>
-        <w:rPr/>
-        <w:t xml:space="preserve"> Res</w:t>
+        <w:t>et al.</w:t>
+      </w:r>
+      <w:r>
+        <w:rPr/>
+        <w:t xml:space="preserve"> (2012). Mapping the Landscape of Human-Level Artificial General Intelligence. AI Magazine, 33</w:t>
+      </w:r>
+      <w:r>
+        <w:rPr/>
+        <w:t>:</w:t>
+      </w:r>
+      <w:r>
+        <w:rPr/>
+        <w:t>1, 25-42</w:t>
+      </w:r>
+      <w:r>
+        <w:rPr/>
+        <w:t>,</w:t>
+      </w:r>
+      <w:r>
+        <w:rPr/>
+        <w:t xml:space="preserve"> </w:t>
       </w:r>
       <w:r>
         <w:rPr>
@@ -6330,19 +5296,829 @@
           <w:szCs w:val="22"/>
           <w:lang w:val="en-US" w:eastAsia="en-US" w:bidi="ar-SA"/>
         </w:rPr>
+        <w:t>doi:</w:t>
+      </w:r>
+      <w:r>
+        <w:rPr/>
+        <w:t>10.1609/aimag.v33i1.2322</w:t>
+      </w:r>
+      <w:r>
+        <w:rPr/>
+        <w:t>.</w:t>
+      </w:r>
+    </w:p>
+    <w:p>
+      <w:pPr>
+        <w:pStyle w:val="Normal"/>
+        <w:spacing w:before="120" w:after="240"/>
+        <w:rPr/>
+      </w:pPr>
+      <w:r>
+        <w:rPr/>
+        <w:t>Block, N. (1995). On a confusion about a function of consciousness. Behav. Brain Sci., 18:2, 227–247. doi:10.1017/S0140525X00038188.</w:t>
+      </w:r>
+    </w:p>
+    <w:p>
+      <w:pPr>
+        <w:pStyle w:val="Normal"/>
+        <w:rPr/>
+      </w:pPr>
+      <w:r>
+        <w:rPr/>
+        <w:t>Cervantes, J.</w:t>
+      </w:r>
+      <w:r>
+        <w:rPr/>
+        <w:t xml:space="preserve"> </w:t>
+      </w:r>
+      <w:r>
+        <w:rPr/>
+        <w:t>P., Martin, L., Dounce, I.</w:t>
+      </w:r>
+      <w:r>
+        <w:rPr/>
+        <w:t xml:space="preserve"> </w:t>
+      </w:r>
+      <w:r>
+        <w:rPr/>
+        <w:t xml:space="preserve">A., Avila-Contreras, C., </w:t>
+      </w:r>
+      <w:r>
+        <w:rPr/>
+        <w:t>and</w:t>
+      </w:r>
+      <w:r>
+        <w:rPr/>
+        <w:t xml:space="preserve"> Corchado, F.</w:t>
+      </w:r>
+      <w:r>
+        <w:rPr/>
+        <w:t xml:space="preserve"> </w:t>
+      </w:r>
+      <w:r>
+        <w:rPr/>
+        <w:t>F. (2021). Methodological aspects for cognitive architectures construction: a study and proposal. Art</w:t>
+      </w:r>
+      <w:r>
+        <w:rPr>
+          <w:rFonts w:eastAsia="Calibri" w:cs="" w:cstheme="minorBidi" w:eastAsiaTheme="minorHAnsi"/>
+          <w:color w:val="auto"/>
+          <w:kern w:val="0"/>
+          <w:sz w:val="24"/>
+          <w:szCs w:val="22"/>
+          <w:lang w:val="en-US" w:eastAsia="en-US" w:bidi="ar-SA"/>
+        </w:rPr>
+        <w:t>.</w:t>
+      </w:r>
+      <w:r>
+        <w:rPr/>
+        <w:t xml:space="preserve"> Intel</w:t>
+      </w:r>
+      <w:r>
+        <w:rPr>
+          <w:rFonts w:eastAsia="Calibri" w:cs="" w:cstheme="minorBidi" w:eastAsiaTheme="minorHAnsi"/>
+          <w:color w:val="auto"/>
+          <w:kern w:val="0"/>
+          <w:sz w:val="24"/>
+          <w:szCs w:val="22"/>
+          <w:lang w:val="en-US" w:eastAsia="en-US" w:bidi="ar-SA"/>
+        </w:rPr>
+        <w:t>.</w:t>
+      </w:r>
+      <w:r>
+        <w:rPr/>
+        <w:t xml:space="preserve"> Rev</w:t>
+      </w:r>
+      <w:r>
+        <w:rPr>
+          <w:rFonts w:eastAsia="Calibri" w:cs="" w:cstheme="minorBidi" w:eastAsiaTheme="minorHAnsi"/>
+          <w:color w:val="auto"/>
+          <w:kern w:val="0"/>
+          <w:sz w:val="24"/>
+          <w:szCs w:val="22"/>
+          <w:lang w:val="en-US" w:eastAsia="en-US" w:bidi="ar-SA"/>
+        </w:rPr>
+        <w:t>.</w:t>
+      </w:r>
+      <w:r>
+        <w:rPr/>
+        <w:t xml:space="preserve">, 54, 2133-2192. </w:t>
+      </w:r>
+      <w:r>
+        <w:rPr>
+          <w:rFonts w:eastAsia="Calibri" w:cs="" w:cstheme="minorBidi" w:eastAsiaTheme="minorHAnsi"/>
+          <w:color w:val="auto"/>
+          <w:kern w:val="0"/>
+          <w:sz w:val="24"/>
+          <w:szCs w:val="22"/>
+          <w:lang w:val="en-US" w:eastAsia="en-US" w:bidi="ar-SA"/>
+        </w:rPr>
+        <w:t>doi:</w:t>
+      </w:r>
+      <w:r>
+        <w:rPr/>
+        <w:t>10.1007/S10462-020-09901-X</w:t>
+      </w:r>
+      <w:r>
+        <w:rPr/>
+        <w:t>.</w:t>
+      </w:r>
+    </w:p>
+    <w:p>
+      <w:pPr>
+        <w:pStyle w:val="Normal"/>
+        <w:rPr/>
+      </w:pPr>
+      <w:r>
+        <w:rPr/>
+        <w:t>Chalmers, D. J. (1995). Facing up to the problem of consciousness. J. Conscious. Stud., 2:3, 200-19. doi:10.1093/acprof:oso/9780195311105.003.0001.</w:t>
+      </w:r>
+    </w:p>
+    <w:p>
+      <w:pPr>
+        <w:pStyle w:val="Normal"/>
+        <w:spacing w:before="120" w:after="240"/>
+        <w:rPr/>
+      </w:pPr>
+      <w:r>
+        <w:rPr/>
+        <w:t>Colagrosso, M. D., and Mozer, M. C. (2004). Theories Of Access Consciousness. NeurNIPS 2004.</w:t>
+      </w:r>
+    </w:p>
+    <w:p>
+      <w:pPr>
+        <w:pStyle w:val="Normal"/>
+        <w:spacing w:before="120" w:after="240"/>
+        <w:rPr/>
+      </w:pPr>
+      <w:r>
+        <w:rPr/>
+        <w:t xml:space="preserve">Conant, R. C., and Ashby, W. R. (1970). Every good regulator of a system must be a model of that system. Int. J. Systems Sci., 1:2, 89-97. </w:t>
+      </w:r>
+      <w:r>
+        <w:rPr>
+          <w:rFonts w:eastAsia="Calibri" w:cs="" w:cstheme="minorBidi" w:eastAsiaTheme="minorHAnsi"/>
+          <w:color w:val="auto"/>
+          <w:kern w:val="0"/>
+          <w:sz w:val="24"/>
+          <w:szCs w:val="22"/>
+          <w:lang w:val="en-US" w:eastAsia="en-US" w:bidi="ar-SA"/>
+        </w:rPr>
+        <w:t>doi:</w:t>
+      </w:r>
+      <w:r>
+        <w:rPr/>
+        <w:t>10.1080/00207727008920220.</w:t>
+      </w:r>
+    </w:p>
+    <w:p>
+      <w:pPr>
+        <w:pStyle w:val="Normal"/>
+        <w:spacing w:before="120" w:after="240"/>
+        <w:rPr/>
+      </w:pPr>
+      <w:r>
+        <w:rPr/>
+        <w:t xml:space="preserve">Giovanni, P., Rigoli, F., and Friston, K. J. (2018). Hierarchical Active Inference: A Theory of Motivated Control. Trends in Cognitive Sciences, 2:4, pp 294-306. </w:t>
+      </w:r>
+      <w:r>
+        <w:rPr>
+          <w:rFonts w:eastAsia="Calibri" w:cs="" w:cstheme="minorBidi" w:eastAsiaTheme="minorHAnsi"/>
+          <w:color w:val="auto"/>
+          <w:kern w:val="0"/>
+          <w:sz w:val="24"/>
+          <w:szCs w:val="22"/>
+          <w:lang w:val="en-US" w:eastAsia="en-US" w:bidi="ar-SA"/>
+        </w:rPr>
+        <w:t>doi:</w:t>
+      </w:r>
+      <w:r>
+        <w:rPr/>
+        <w:t>10.1016/j.tics.2018.01.009.</w:t>
+      </w:r>
+    </w:p>
+    <w:p>
+      <w:pPr>
+        <w:pStyle w:val="Normal"/>
+        <w:spacing w:before="120" w:after="240"/>
+        <w:rPr/>
+      </w:pPr>
+      <w:r>
+        <w:rPr/>
+        <w:t>Goodfellow, I., Bengio, Y., and Courville, A. (2016). Deep learning. MIT Press.</w:t>
+      </w:r>
+    </w:p>
+    <w:p>
+      <w:pPr>
+        <w:pStyle w:val="Normal"/>
+        <w:spacing w:before="120" w:after="240"/>
+        <w:rPr/>
+      </w:pPr>
+      <w:r>
+        <w:rPr/>
+        <w:t>Graziano, M. S. A., and Kastner, S. (2011). Human consciousness and its relationship to social neuroscience: a novel hypothesis. Cogn. Neurosci. 2, 98–113. doi:10.1080/17588928.2011.565121</w:t>
+      </w:r>
+    </w:p>
+    <w:p>
+      <w:pPr>
+        <w:pStyle w:val="Normal"/>
+        <w:spacing w:before="120" w:after="240"/>
+        <w:rPr/>
+      </w:pPr>
+      <w:r>
+        <w:rPr/>
+        <w:t xml:space="preserve">Graziano, M. S. A. (2017). The Attention Schema Theory: A Foundation for Engineering Artificial Consciousnes. Front. Robot. AI. </w:t>
+      </w:r>
+      <w:r>
+        <w:rPr>
+          <w:rFonts w:eastAsia="Calibri" w:cs="" w:cstheme="minorBidi" w:eastAsiaTheme="minorHAnsi"/>
+          <w:color w:val="auto"/>
+          <w:kern w:val="0"/>
+          <w:sz w:val="24"/>
+          <w:szCs w:val="22"/>
+          <w:lang w:val="en-US" w:eastAsia="en-US" w:bidi="ar-SA"/>
+        </w:rPr>
+        <w:t>doi:</w:t>
+      </w:r>
+      <w:r>
+        <w:rPr/>
+        <w:t>10.3389/frobt.2017.00060.</w:t>
+      </w:r>
+    </w:p>
+    <w:p>
+      <w:pPr>
+        <w:pStyle w:val="Normal"/>
+        <w:spacing w:before="120" w:after="240"/>
+        <w:rPr/>
+      </w:pPr>
+      <w:r>
+        <w:rPr/>
+        <w:t>Kubilius, J., Schrimpf, M., Kar, K., Rajalingham, R., Hong, H., Majaj, N., Issa, E., et al. (2019). Brain-like object recognition with high-performing shallow recurrent anns. NeurIPS 2019, 12805-12816.</w:t>
+      </w:r>
+    </w:p>
+    <w:p>
+      <w:pPr>
+        <w:pStyle w:val="Normal"/>
+        <w:spacing w:before="120" w:after="240"/>
+        <w:rPr/>
+      </w:pPr>
+      <w:r>
+        <w:rPr/>
+        <w:t xml:space="preserve">Lazaridis, A., Fachantidis, A., </w:t>
+      </w:r>
+      <w:r>
+        <w:rPr>
+          <w:rFonts w:eastAsia="Calibri" w:cs="" w:cstheme="minorBidi" w:eastAsiaTheme="minorHAnsi"/>
+          <w:color w:val="auto"/>
+          <w:kern w:val="0"/>
+          <w:sz w:val="24"/>
+          <w:szCs w:val="22"/>
+          <w:lang w:val="en-US" w:eastAsia="en-US" w:bidi="ar-SA"/>
+        </w:rPr>
+        <w:t>and</w:t>
+      </w:r>
+      <w:r>
+        <w:rPr/>
+        <w:t xml:space="preserve"> Vlahavas, I. (2020). Deep Reinforcement Learning: A State-of-the-Art Walkthrough. J. Artif. Intell. Res., 69, pp 1421-1471. </w:t>
+      </w:r>
+      <w:r>
+        <w:rPr>
+          <w:rFonts w:eastAsia="Calibri" w:cs="" w:cstheme="minorBidi" w:eastAsiaTheme="minorHAnsi"/>
+          <w:color w:val="auto"/>
+          <w:kern w:val="0"/>
+          <w:sz w:val="24"/>
+          <w:szCs w:val="22"/>
+          <w:lang w:val="en-US" w:eastAsia="en-US" w:bidi="ar-SA"/>
+        </w:rPr>
+        <w:t>doi:</w:t>
+      </w:r>
+      <w:r>
+        <w:rPr/>
+        <w:t>10.1613/jair.1.12412.</w:t>
+      </w:r>
+    </w:p>
+    <w:p>
+      <w:pPr>
+        <w:pStyle w:val="Normal"/>
+        <w:spacing w:before="120" w:after="240"/>
+        <w:rPr/>
+      </w:pPr>
+      <w:r>
+        <w:rPr/>
+        <w:t>Libet, B., Gleason, C. A., Wright, E. W., and Pearl, D. K. (1983). Time of conscious intention to act in relation to onset of cerebral activity (readiness-potential). The unconscious initiation of a freely voluntary act. Brain: a journal of neurology, 106:</w:t>
+      </w:r>
+      <w:r>
+        <w:rPr>
+          <w:rFonts w:eastAsia="Calibri" w:cs="" w:cstheme="minorBidi" w:eastAsiaTheme="minorHAnsi"/>
+          <w:color w:val="auto"/>
+          <w:kern w:val="0"/>
+          <w:sz w:val="24"/>
+          <w:szCs w:val="22"/>
+          <w:lang w:val="en-US" w:eastAsia="en-US" w:bidi="ar-SA"/>
+        </w:rPr>
+        <w:t>3</w:t>
+      </w:r>
+      <w:r>
+        <w:rPr/>
+        <w:t xml:space="preserve">, 623–642. </w:t>
+      </w:r>
+      <w:r>
+        <w:rPr>
+          <w:rFonts w:eastAsia="Calibri" w:cs="" w:cstheme="minorBidi" w:eastAsiaTheme="minorHAnsi"/>
+          <w:color w:val="auto"/>
+          <w:kern w:val="0"/>
+          <w:sz w:val="24"/>
+          <w:szCs w:val="22"/>
+          <w:lang w:val="en-US" w:eastAsia="en-US" w:bidi="ar-SA"/>
+        </w:rPr>
+        <w:t>doi:</w:t>
+      </w:r>
+      <w:r>
+        <w:rPr/>
+        <w:t>10.1093/brain/106.3.623.</w:t>
+      </w:r>
+    </w:p>
+    <w:p>
+      <w:pPr>
+        <w:pStyle w:val="Normal"/>
+        <w:spacing w:before="120" w:after="240"/>
+        <w:rPr/>
+      </w:pPr>
+      <w:commentRangeStart w:id="12"/>
+      <w:r>
+        <w:rPr/>
+        <w:t>Millidge, B., Seth, A., Buckley, C. L. Predictive Coding: a Theoretical and Experimental Review. https://arxiv.org/abs/2107.12979</w:t>
+      </w:r>
+      <w:commentRangeEnd w:id="12"/>
+      <w:r>
+        <w:commentReference w:id="12"/>
+      </w:r>
+      <w:r>
+        <w:rPr/>
+      </w:r>
+    </w:p>
+    <w:p>
+      <w:pPr>
+        <w:pStyle w:val="Normal"/>
+        <w:spacing w:before="120" w:after="240"/>
+        <w:rPr/>
+      </w:pPr>
+      <w:r>
+        <w:rPr/>
+        <w:t xml:space="preserve">Morasso, P., Casadio, M., Mohan, V., Rea, F., and Zenzeri, J. (2015). Revisiting the body-schema concept in the context of whole-body postural-focal dynamics. Front. Hum. Neurosci. 9:83. </w:t>
+      </w:r>
+      <w:r>
+        <w:rPr>
+          <w:rFonts w:eastAsia="Calibri" w:cs="" w:cstheme="minorBidi" w:eastAsiaTheme="minorHAnsi"/>
+          <w:color w:val="auto"/>
+          <w:kern w:val="0"/>
+          <w:sz w:val="24"/>
+          <w:szCs w:val="22"/>
+          <w:lang w:val="en-US" w:eastAsia="en-US" w:bidi="ar-SA"/>
+        </w:rPr>
+        <w:t>doi:</w:t>
+      </w:r>
+      <w:r>
+        <w:rPr/>
+        <w:t>10.3389/fnhum.2015.00083.</w:t>
+      </w:r>
+    </w:p>
+    <w:p>
+      <w:pPr>
+        <w:pStyle w:val="Normal"/>
+        <w:spacing w:before="120" w:after="240"/>
+        <w:rPr/>
+      </w:pPr>
+      <w:r>
+        <w:rPr/>
+        <w:t xml:space="preserve">Nagel, T. (1974). What Is It Like to Be a Bat?. The Philosophical Review, 83:4, 435–450. </w:t>
+      </w:r>
+      <w:r>
+        <w:rPr>
+          <w:rFonts w:eastAsia="Calibri" w:cs="" w:cstheme="minorBidi" w:eastAsiaTheme="minorHAnsi"/>
+          <w:color w:val="auto"/>
+          <w:kern w:val="0"/>
+          <w:sz w:val="24"/>
+          <w:szCs w:val="22"/>
+          <w:lang w:val="en-US" w:eastAsia="en-US" w:bidi="ar-SA"/>
+        </w:rPr>
+        <w:t>doi:</w:t>
+      </w:r>
+      <w:r>
+        <w:rPr/>
+        <w:t>10.2307/2183914.</w:t>
+      </w:r>
+    </w:p>
+    <w:p>
+      <w:pPr>
+        <w:pStyle w:val="Normal"/>
+        <w:spacing w:before="120" w:after="240"/>
+        <w:rPr/>
+      </w:pPr>
+      <w:r>
+        <w:rPr/>
+        <w:t>Oizumi, M., Albantakis, L., and Tononi, G. (2014). From the phenomenology to the mechanisms of consciousness: integrated information theory 3.0. PLoS Comput. Biol. 10:e1003588. doi:10.1371/journal.pcbi.1003588</w:t>
+      </w:r>
+      <w:r>
+        <w:rPr/>
+        <w:t>.</w:t>
+      </w:r>
+    </w:p>
+    <w:p>
+      <w:pPr>
+        <w:pStyle w:val="Normal"/>
+        <w:spacing w:before="120" w:after="240"/>
+        <w:rPr/>
+      </w:pPr>
+      <w:r>
+        <w:rPr/>
+        <w:t xml:space="preserve">Proske, U., and Gandevia, S. C. (2012). The Proprioceptive Senses: Their Roles in Signaling Body Shape, Body Position and Movement, and Muscle Force. Physiol. Rev., 92:4, 1651-1697. </w:t>
+      </w:r>
+      <w:r>
+        <w:rPr>
+          <w:rFonts w:eastAsia="Calibri" w:cs="" w:cstheme="minorBidi" w:eastAsiaTheme="minorHAnsi"/>
+          <w:color w:val="auto"/>
+          <w:kern w:val="0"/>
+          <w:sz w:val="24"/>
+          <w:szCs w:val="22"/>
+          <w:lang w:val="en-US" w:eastAsia="en-US" w:bidi="ar-SA"/>
+        </w:rPr>
+        <w:t>doi:</w:t>
+      </w:r>
+      <w:r>
+        <w:rPr/>
+        <w:t>10.1152/physrev.00048.2011.</w:t>
+      </w:r>
+    </w:p>
+    <w:p>
+      <w:pPr>
+        <w:pStyle w:val="Normal"/>
+        <w:spacing w:before="120" w:after="240"/>
+        <w:rPr/>
+      </w:pPr>
+      <w:r>
+        <w:rPr/>
+        <w:t xml:space="preserve">Rosenthal, D. M. (1997). "A Theory of Consciousness," in The Nature of Consciousness: Philosophical Debates, ed. N. Block, O. Flanagan, </w:t>
+      </w:r>
+      <w:r>
+        <w:rPr>
+          <w:rFonts w:eastAsia="Calibri" w:cs="" w:cstheme="minorBidi" w:eastAsiaTheme="minorHAnsi"/>
+          <w:color w:val="auto"/>
+          <w:kern w:val="0"/>
+          <w:sz w:val="24"/>
+          <w:szCs w:val="22"/>
+          <w:lang w:val="en-US" w:eastAsia="en-US" w:bidi="ar-SA"/>
+        </w:rPr>
+        <w:t>and</w:t>
+      </w:r>
+      <w:r>
+        <w:rPr/>
+        <w:t xml:space="preserve"> G. Güzeldere (Cambridge, </w:t>
+      </w:r>
+      <w:r>
+        <w:rPr>
+          <w:rFonts w:eastAsia="Calibri" w:cs="" w:cstheme="minorBidi" w:eastAsiaTheme="minorHAnsi"/>
+          <w:color w:val="auto"/>
+          <w:kern w:val="0"/>
+          <w:sz w:val="24"/>
+          <w:szCs w:val="22"/>
+          <w:lang w:val="en-US" w:eastAsia="en-US" w:bidi="ar-SA"/>
+        </w:rPr>
+        <w:t>MA</w:t>
+      </w:r>
+      <w:r>
+        <w:rPr/>
+        <w:t>: MIT Press/Bradford Books), 729-753.</w:t>
+      </w:r>
+    </w:p>
+    <w:p>
+      <w:pPr>
+        <w:pStyle w:val="Normal"/>
+        <w:spacing w:before="120" w:after="240"/>
+        <w:rPr/>
+      </w:pPr>
+      <w:r>
+        <w:rPr/>
+        <w:t>Rosenthal, D. M. (2006). "Consciousness and Higher-Order Thought," in Encyclopedia of Cognitive</w:t>
+      </w:r>
+      <w:r>
+        <w:rPr>
+          <w:rFonts w:eastAsia="Calibri" w:cs="" w:cstheme="minorBidi" w:eastAsiaTheme="minorHAnsi"/>
+          <w:color w:val="auto"/>
+          <w:kern w:val="0"/>
+          <w:sz w:val="24"/>
+          <w:szCs w:val="22"/>
+          <w:lang w:val="en-US" w:eastAsia="en-US" w:bidi="ar-SA"/>
+        </w:rPr>
+        <w:t xml:space="preserve"> </w:t>
+      </w:r>
+      <w:r>
+        <w:rPr/>
+        <w:t xml:space="preserve">Science, ed. L. Nadel, </w:t>
+      </w:r>
+      <w:r>
+        <w:rPr>
+          <w:rFonts w:eastAsia="Calibri" w:cs="" w:cstheme="minorBidi" w:eastAsiaTheme="minorHAnsi"/>
+          <w:color w:val="auto"/>
+          <w:kern w:val="0"/>
+          <w:sz w:val="24"/>
+          <w:szCs w:val="22"/>
+          <w:lang w:val="en-US" w:eastAsia="en-US" w:bidi="ar-SA"/>
+        </w:rPr>
+        <w:t>doi:</w:t>
+      </w:r>
+      <w:r>
+        <w:rPr/>
+        <w:t>10.1002/0470018860.s00149.</w:t>
+      </w:r>
+    </w:p>
+    <w:p>
+      <w:pPr>
+        <w:pStyle w:val="Normal"/>
+        <w:spacing w:before="120" w:after="240"/>
+        <w:rPr/>
+      </w:pPr>
+      <w:r>
+        <w:rPr/>
+        <w:t xml:space="preserve">Safron A. (2020). An Integrated World Modeling Theory (IWMT) of Consciousness: Combining Integrated Information and Global Neuronal Workspace Theories With the Free Energy Principle and Active Inference Framework; Toward Solving the Hard Problem and Characterizing Agentic Causation. Front. Artif. Intell., 3:30, </w:t>
+      </w:r>
+      <w:r>
+        <w:rPr>
+          <w:rFonts w:eastAsia="Calibri" w:cs="" w:cstheme="minorBidi" w:eastAsiaTheme="minorHAnsi"/>
+          <w:color w:val="auto"/>
+          <w:kern w:val="0"/>
+          <w:sz w:val="24"/>
+          <w:szCs w:val="22"/>
+          <w:lang w:val="en-US" w:eastAsia="en-US" w:bidi="ar-SA"/>
+        </w:rPr>
+        <w:t>doi:</w:t>
+      </w:r>
+      <w:r>
+        <w:rPr/>
+        <w:t>10.3389/frai.2020.00030.</w:t>
+      </w:r>
+    </w:p>
+    <w:p>
+      <w:pPr>
+        <w:pStyle w:val="Normal"/>
+        <w:spacing w:before="120" w:after="240"/>
+        <w:rPr/>
+      </w:pPr>
+      <w:r>
+        <w:rPr/>
+        <w:t>Seth, A. K., Suzuki, K., and Critchley, H. D. (2012). An interoceptive predictive coding model of conscious presence. Front. Psychol., 2:395. doi:10.3389/fpsyg.2011.00395.</w:t>
+      </w:r>
+    </w:p>
+    <w:p>
+      <w:pPr>
+        <w:pStyle w:val="Normal"/>
+        <w:spacing w:before="120" w:after="240"/>
+        <w:rPr/>
+      </w:pPr>
+      <w:r>
+        <w:rPr/>
+        <w:t xml:space="preserve">Soon, C. S., Brass, M., Heinze, H. J., &amp; Haynes, J. D. (2008). Unconscious determinants of free decisions in the human brain. Nat. Neurosci., 11:5, 543–545, </w:t>
+      </w:r>
+      <w:r>
+        <w:rPr>
+          <w:rFonts w:eastAsia="Calibri" w:cs="" w:cstheme="minorBidi" w:eastAsiaTheme="minorHAnsi"/>
+          <w:color w:val="auto"/>
+          <w:kern w:val="0"/>
+          <w:sz w:val="24"/>
+          <w:szCs w:val="22"/>
+          <w:lang w:val="en-US" w:eastAsia="en-US" w:bidi="ar-SA"/>
+        </w:rPr>
+        <w:t>doi:</w:t>
+      </w:r>
+      <w:r>
+        <w:rPr/>
+        <w:t>10.1038/nn.2112.</w:t>
+      </w:r>
+    </w:p>
+    <w:p>
+      <w:pPr>
+        <w:pStyle w:val="Normal"/>
+        <w:spacing w:before="120" w:after="0"/>
+        <w:rPr/>
+      </w:pPr>
+      <w:r>
+        <w:rPr/>
+        <w:t xml:space="preserve">Tononi, G. (2004). An Information Integration Theory of Consciousness. BMC </w:t>
+      </w:r>
+      <w:r>
+        <w:rPr/>
+        <w:t>N</w:t>
+      </w:r>
+      <w:r>
+        <w:rPr/>
+        <w:t>eurosci</w:t>
+      </w:r>
+      <w:r>
+        <w:rPr/>
+        <w:t>.</w:t>
+      </w:r>
+      <w:r>
+        <w:rPr/>
+        <w:t>,</w:t>
+      </w:r>
+      <w:r>
+        <w:rPr/>
+        <w:t xml:space="preserve"> 5</w:t>
+      </w:r>
+      <w:r>
+        <w:rPr/>
+        <w:t>:</w:t>
+      </w:r>
+      <w:r>
+        <w:rPr/>
+        <w:t>42</w:t>
+      </w:r>
+      <w:r>
+        <w:rPr/>
+        <w:t>, doi:</w:t>
+      </w:r>
+      <w:r>
+        <w:rPr/>
+        <w:t>10.1186/1471-2202-5-42.</w:t>
+      </w:r>
+    </w:p>
+    <w:p>
+      <w:pPr>
+        <w:pStyle w:val="Normal"/>
+        <w:spacing w:before="120" w:after="240"/>
+        <w:rPr/>
+      </w:pPr>
+      <w:r>
+        <w:rPr/>
+        <w:t xml:space="preserve">van Bergen, R. S., and Kriegeskorte, N. (2020). Going in circles is the way forward: the role of recurrence in visual inference, Curr. Opin. Neurobiol., 65, 176-193, </w:t>
+      </w:r>
+      <w:r>
+        <w:rPr>
+          <w:rFonts w:eastAsia="Calibri" w:cs="" w:cstheme="minorBidi" w:eastAsiaTheme="minorHAnsi"/>
+          <w:color w:val="auto"/>
+          <w:kern w:val="0"/>
+          <w:sz w:val="24"/>
+          <w:szCs w:val="22"/>
+          <w:lang w:val="en-US" w:eastAsia="en-US" w:bidi="ar-SA"/>
+        </w:rPr>
+        <w:t>doi:</w:t>
+      </w:r>
+      <w:r>
+        <w:rPr/>
+        <w:t>10.1016/j.conb.2020.11.009.</w:t>
+      </w:r>
+    </w:p>
+    <w:p>
+      <w:pPr>
+        <w:pStyle w:val="Normal"/>
+        <w:spacing w:before="120" w:after="240"/>
+        <w:rPr/>
+      </w:pPr>
+      <w:r>
+        <w:rPr/>
+        <w:t>van Gerven, M. A. (2017). Computational Foundations of Natural Intelligence. Front. Comp</w:t>
+      </w:r>
+      <w:r>
+        <w:rPr>
+          <w:rFonts w:eastAsia="Calibri" w:cs="" w:cstheme="minorBidi" w:eastAsiaTheme="minorHAnsi"/>
+          <w:color w:val="auto"/>
+          <w:kern w:val="0"/>
+          <w:sz w:val="24"/>
+          <w:szCs w:val="22"/>
+          <w:lang w:val="en-US" w:eastAsia="en-US" w:bidi="ar-SA"/>
+        </w:rPr>
+        <w:t>.</w:t>
+      </w:r>
+      <w:r>
+        <w:rPr/>
+        <w:t xml:space="preserve"> Neurosci</w:t>
+      </w:r>
+      <w:r>
+        <w:rPr>
+          <w:rFonts w:eastAsia="Calibri" w:cs="" w:cstheme="minorBidi" w:eastAsiaTheme="minorHAnsi"/>
+          <w:color w:val="auto"/>
+          <w:kern w:val="0"/>
+          <w:sz w:val="24"/>
+          <w:szCs w:val="22"/>
+          <w:lang w:val="en-US" w:eastAsia="en-US" w:bidi="ar-SA"/>
+        </w:rPr>
+        <w:t>.</w:t>
+      </w:r>
+      <w:r>
+        <w:rPr/>
+        <w:t xml:space="preserve">, 11. </w:t>
+      </w:r>
+      <w:r>
+        <w:rPr>
+          <w:rFonts w:eastAsia="Calibri" w:cs="" w:cstheme="minorBidi" w:eastAsiaTheme="minorHAnsi"/>
+          <w:color w:val="auto"/>
+          <w:kern w:val="0"/>
+          <w:sz w:val="24"/>
+          <w:szCs w:val="22"/>
+          <w:lang w:val="en-US" w:eastAsia="en-US" w:bidi="ar-SA"/>
+        </w:rPr>
+        <w:t>doi:</w:t>
+      </w:r>
+      <w:r>
+        <w:rPr/>
+        <w:t>10.3389/fncom.2017.00112.</w:t>
+      </w:r>
+    </w:p>
+    <w:p>
+      <w:pPr>
+        <w:pStyle w:val="Normal"/>
+        <w:spacing w:before="120" w:after="240"/>
+        <w:rPr/>
+      </w:pPr>
+      <w:r>
+        <w:rPr/>
+        <w:t>Webb, T. W., and Graziano, M. S. A. (2015). The attention schema theory: a mechanistic account of subjective awareness. Front. Psychol. 6:500. doi:10.3389/fpsyg.2015.00500</w:t>
+      </w:r>
+    </w:p>
+    <w:p>
+      <w:pPr>
+        <w:pStyle w:val="Normal"/>
+        <w:spacing w:before="120" w:after="240"/>
+        <w:rPr/>
+      </w:pPr>
+      <w:r>
+        <w:rPr/>
+        <w:t xml:space="preserve">Wen, H., Han, K., Shi, J., Zhang, Y., Culurciello, E. </w:t>
+      </w:r>
+      <w:r>
+        <w:rPr>
+          <w:rFonts w:eastAsia="Calibri" w:cs="" w:cstheme="minorBidi" w:eastAsiaTheme="minorHAnsi"/>
+          <w:color w:val="auto"/>
+          <w:kern w:val="0"/>
+          <w:sz w:val="24"/>
+          <w:szCs w:val="22"/>
+          <w:lang w:val="en-US" w:eastAsia="en-US" w:bidi="ar-SA"/>
+        </w:rPr>
+        <w:t>and</w:t>
+      </w:r>
+      <w:r>
+        <w:rPr/>
+        <w:t xml:space="preserve"> Liu, Z. (2018). Deep Predictive Coding Network for Object Recognition. Proceedings of the 35th International Conference on Machine Learning, in Proc</w:t>
+      </w:r>
+      <w:r>
+        <w:rPr>
+          <w:rFonts w:eastAsia="Calibri" w:cs="" w:cstheme="minorBidi" w:eastAsiaTheme="minorHAnsi"/>
+          <w:color w:val="auto"/>
+          <w:kern w:val="0"/>
+          <w:sz w:val="24"/>
+          <w:szCs w:val="22"/>
+          <w:lang w:val="en-US" w:eastAsia="en-US" w:bidi="ar-SA"/>
+        </w:rPr>
+        <w:t>.</w:t>
+      </w:r>
+      <w:r>
+        <w:rPr/>
+        <w:t xml:space="preserve"> Mach</w:t>
+      </w:r>
+      <w:r>
+        <w:rPr>
+          <w:rFonts w:eastAsia="Calibri" w:cs="" w:cstheme="minorBidi" w:eastAsiaTheme="minorHAnsi"/>
+          <w:color w:val="auto"/>
+          <w:kern w:val="0"/>
+          <w:sz w:val="24"/>
+          <w:szCs w:val="22"/>
+          <w:lang w:val="en-US" w:eastAsia="en-US" w:bidi="ar-SA"/>
+        </w:rPr>
+        <w:t>.</w:t>
+      </w:r>
+      <w:r>
+        <w:rPr/>
+        <w:t xml:space="preserve"> Learn</w:t>
+      </w:r>
+      <w:r>
+        <w:rPr>
+          <w:rFonts w:eastAsia="Calibri" w:cs="" w:cstheme="minorBidi" w:eastAsiaTheme="minorHAnsi"/>
+          <w:color w:val="auto"/>
+          <w:kern w:val="0"/>
+          <w:sz w:val="24"/>
+          <w:szCs w:val="22"/>
+          <w:lang w:val="en-US" w:eastAsia="en-US" w:bidi="ar-SA"/>
+        </w:rPr>
+        <w:t>.</w:t>
+      </w:r>
+      <w:r>
+        <w:rPr/>
+        <w:t xml:space="preserve"> Res</w:t>
+      </w:r>
+      <w:r>
+        <w:rPr>
+          <w:rFonts w:eastAsia="Calibri" w:cs="" w:cstheme="minorBidi" w:eastAsiaTheme="minorHAnsi"/>
+          <w:color w:val="auto"/>
+          <w:kern w:val="0"/>
+          <w:sz w:val="24"/>
+          <w:szCs w:val="22"/>
+          <w:lang w:val="en-US" w:eastAsia="en-US" w:bidi="ar-SA"/>
+        </w:rPr>
         <w:t>.,</w:t>
       </w:r>
       <w:r>
         <w:rPr/>
-        <w:t xml:space="preserve"> 80</w:t>
-      </w:r>
-      <w:r>
-        <w:rPr/>
-        <w:t xml:space="preserve">, </w:t>
-      </w:r>
-      <w:r>
-        <w:rPr/>
-        <w:t>5266-5275</w:t>
+        <w:t xml:space="preserve"> 80, 5266-5275</w:t>
       </w:r>
     </w:p>
     <w:p>
@@ -6484,6 +6260,449 @@
     <w:p>
       <w:r>
         <w:rPr>
+          <w:rFonts w:ascii="Cambria" w:hAnsi="Cambria" w:eastAsia="Calibri" w:cs=""/>
+          <w:b w:val="false"/>
+          <w:bCs w:val="false"/>
+          <w:i w:val="false"/>
+          <w:iCs w:val="false"/>
+          <w:caps w:val="false"/>
+          <w:smallCaps w:val="false"/>
+          <w:strike w:val="false"/>
+          <w:dstrike w:val="false"/>
+          <w:outline w:val="false"/>
+          <w:shadow w:val="false"/>
+          <w:emboss w:val="false"/>
+          <w:imprint w:val="false"/>
+          <w:color w:val="auto"/>
+          <w:spacing w:val="0"/>
+          <w:w w:val="100"/>
+          <w:kern w:val="0"/>
+          <w:position w:val="0"/>
+          <w:sz w:val="20"/>
+          <w:sz w:val="20"/>
+          <w:szCs w:val="22"/>
+          <w:u w:val="none"/>
+          <w:vertAlign w:val="baseline"/>
+          <w:em w:val="none"/>
+          <w:lang w:val="en-US" w:eastAsia="en-US" w:bidi="ar-SA"/>
+        </w:rPr>
+        <w:t>Shortcoming: some believe this to be a fallacy</w:t>
+      </w:r>
+    </w:p>
+  </w:comment>
+  <w:comment w:id="3" w:author="Unknown Author" w:date="2021-12-27T09:28:08Z" w:initials="">
+    <w:p>
+      <w:r>
+        <w:rPr>
+          <w:rFonts w:ascii="Cambria" w:hAnsi="Cambria" w:eastAsia="Calibri" w:cs=""/>
+          <w:b w:val="false"/>
+          <w:bCs w:val="false"/>
+          <w:i w:val="false"/>
+          <w:iCs w:val="false"/>
+          <w:caps w:val="false"/>
+          <w:smallCaps w:val="false"/>
+          <w:strike w:val="false"/>
+          <w:dstrike w:val="false"/>
+          <w:outline w:val="false"/>
+          <w:shadow w:val="false"/>
+          <w:emboss w:val="false"/>
+          <w:imprint w:val="false"/>
+          <w:color w:val="auto"/>
+          <w:spacing w:val="0"/>
+          <w:w w:val="100"/>
+          <w:kern w:val="0"/>
+          <w:position w:val="0"/>
+          <w:sz w:val="20"/>
+          <w:sz w:val="20"/>
+          <w:szCs w:val="22"/>
+          <w:u w:val="none"/>
+          <w:vertAlign w:val="baseline"/>
+          <w:em w:val="none"/>
+          <w:lang w:val="en-US" w:eastAsia="en-US" w:bidi="ar-SA"/>
+        </w:rPr>
+        <w:t>Am I best off defining “data content” in intro of chapter, or here, or both? How much do I refer to “data content” elsewhere?</w:t>
+      </w:r>
+    </w:p>
+    <w:p>
+      <w:r>
+        <w:rPr>
+          <w:rFonts w:ascii="Liberation Serif" w:hAnsi="Liberation Serif" w:eastAsia="Segoe UI" w:cs="Tahoma"/>
+          <w:szCs w:val="24"/>
+          <w:lang w:val="en-US" w:eastAsia="en-US" w:bidi="en-US"/>
+        </w:rPr>
+      </w:r>
+    </w:p>
+    <w:p>
+      <w:r>
+        <w:rPr>
+          <w:rFonts w:ascii="Cambria" w:hAnsi="Cambria" w:eastAsia="Calibri" w:cs=""/>
+          <w:b w:val="false"/>
+          <w:bCs w:val="false"/>
+          <w:i w:val="false"/>
+          <w:iCs w:val="false"/>
+          <w:caps w:val="false"/>
+          <w:smallCaps w:val="false"/>
+          <w:strike w:val="false"/>
+          <w:dstrike w:val="false"/>
+          <w:outline w:val="false"/>
+          <w:shadow w:val="false"/>
+          <w:emboss w:val="false"/>
+          <w:imprint w:val="false"/>
+          <w:color w:val="auto"/>
+          <w:spacing w:val="0"/>
+          <w:w w:val="100"/>
+          <w:kern w:val="0"/>
+          <w:position w:val="0"/>
+          <w:sz w:val="20"/>
+          <w:sz w:val="20"/>
+          <w:szCs w:val="22"/>
+          <w:u w:val="none"/>
+          <w:vertAlign w:val="baseline"/>
+          <w:em w:val="none"/>
+          <w:lang w:val="en-US" w:eastAsia="en-US" w:bidi="ar-SA"/>
+        </w:rPr>
+        <w:t>Should it be “data content” or “content of conscious experience”.?</w:t>
+      </w:r>
+    </w:p>
+  </w:comment>
+  <w:comment w:id="4" w:author="Unknown Author" w:date="2021-12-27T09:29:11Z" w:initials="">
+    <w:p>
+      <w:r>
+        <w:rPr>
+          <w:rFonts w:ascii="Cambria" w:hAnsi="Cambria" w:eastAsia="Calibri" w:cs=""/>
+          <w:b w:val="false"/>
+          <w:bCs w:val="false"/>
+          <w:i w:val="false"/>
+          <w:iCs w:val="false"/>
+          <w:caps w:val="false"/>
+          <w:smallCaps w:val="false"/>
+          <w:strike w:val="false"/>
+          <w:dstrike w:val="false"/>
+          <w:outline w:val="false"/>
+          <w:shadow w:val="false"/>
+          <w:emboss w:val="false"/>
+          <w:imprint w:val="false"/>
+          <w:color w:val="auto"/>
+          <w:spacing w:val="0"/>
+          <w:w w:val="100"/>
+          <w:kern w:val="0"/>
+          <w:position w:val="0"/>
+          <w:sz w:val="20"/>
+          <w:sz w:val="20"/>
+          <w:szCs w:val="22"/>
+          <w:u w:val="none"/>
+          <w:vertAlign w:val="baseline"/>
+          <w:em w:val="none"/>
+          <w:lang w:val="en-US" w:eastAsia="en-US" w:bidi="ar-SA"/>
+        </w:rPr>
+        <w:t>Shortcoming: some claim that P-Cs isn’t a computational process.</w:t>
+      </w:r>
+    </w:p>
+  </w:comment>
+  <w:comment w:id="6" w:author="Unknown Author" w:date="2021-12-27T10:37:54Z" w:initials="">
+    <w:p>
+      <w:r>
+        <w:rPr>
+          <w:rFonts w:ascii="Cambria" w:hAnsi="Cambria" w:eastAsia="Calibri" w:cs=""/>
+          <w:b w:val="false"/>
+          <w:bCs w:val="false"/>
+          <w:i w:val="false"/>
+          <w:iCs w:val="false"/>
+          <w:caps w:val="false"/>
+          <w:smallCaps w:val="false"/>
+          <w:strike w:val="false"/>
+          <w:dstrike w:val="false"/>
+          <w:outline w:val="false"/>
+          <w:shadow w:val="false"/>
+          <w:emboss w:val="false"/>
+          <w:imprint w:val="false"/>
+          <w:color w:val="auto"/>
+          <w:spacing w:val="0"/>
+          <w:w w:val="100"/>
+          <w:kern w:val="0"/>
+          <w:position w:val="0"/>
+          <w:sz w:val="20"/>
+          <w:sz w:val="20"/>
+          <w:szCs w:val="22"/>
+          <w:u w:val="none"/>
+          <w:vertAlign w:val="baseline"/>
+          <w:em w:val="none"/>
+          <w:lang w:val="en-US" w:eastAsia="en-US" w:bidi="ar-SA"/>
+        </w:rPr>
+        <w:t>Citation: peirce?</w:t>
+      </w:r>
+    </w:p>
+    <w:p>
+      <w:r>
+        <w:rPr>
+          <w:rFonts w:ascii="Cambria" w:hAnsi="Cambria" w:eastAsia="Calibri" w:cs=""/>
+          <w:b w:val="false"/>
+          <w:bCs w:val="false"/>
+          <w:i w:val="false"/>
+          <w:iCs w:val="false"/>
+          <w:caps w:val="false"/>
+          <w:smallCaps w:val="false"/>
+          <w:strike w:val="false"/>
+          <w:dstrike w:val="false"/>
+          <w:outline w:val="false"/>
+          <w:shadow w:val="false"/>
+          <w:emboss w:val="false"/>
+          <w:imprint w:val="false"/>
+          <w:color w:val="auto"/>
+          <w:spacing w:val="0"/>
+          <w:w w:val="100"/>
+          <w:kern w:val="0"/>
+          <w:position w:val="0"/>
+          <w:sz w:val="20"/>
+          <w:sz w:val="20"/>
+          <w:szCs w:val="22"/>
+          <w:u w:val="none"/>
+          <w:vertAlign w:val="baseline"/>
+          <w:em w:val="none"/>
+          <w:lang w:val="en-US" w:eastAsia="en-US" w:bidi="ar-SA"/>
+        </w:rPr>
+        <w:t>Note: wikipedia “semiotics” paper mentions that Peirce’s categories distuingish interpetant from interpter.</w:t>
+      </w:r>
+    </w:p>
+  </w:comment>
+  <w:comment w:id="5" w:author="Unknown Author" w:date="2021-12-27T10:34:05Z" w:initials="">
+    <w:p>
+      <w:r>
+        <w:rPr>
+          <w:rFonts w:ascii="Cambria" w:hAnsi="Cambria" w:eastAsia="Calibri" w:cs=""/>
+          <w:b w:val="false"/>
+          <w:bCs w:val="false"/>
+          <w:i w:val="false"/>
+          <w:iCs w:val="false"/>
+          <w:caps w:val="false"/>
+          <w:smallCaps w:val="false"/>
+          <w:strike w:val="false"/>
+          <w:dstrike w:val="false"/>
+          <w:outline w:val="false"/>
+          <w:shadow w:val="false"/>
+          <w:emboss w:val="false"/>
+          <w:imprint w:val="false"/>
+          <w:color w:val="auto"/>
+          <w:spacing w:val="0"/>
+          <w:w w:val="100"/>
+          <w:kern w:val="0"/>
+          <w:position w:val="0"/>
+          <w:sz w:val="20"/>
+          <w:sz w:val="20"/>
+          <w:szCs w:val="22"/>
+          <w:u w:val="none"/>
+          <w:vertAlign w:val="baseline"/>
+          <w:em w:val="none"/>
+          <w:lang w:val="en-US" w:eastAsia="en-US" w:bidi="ar-SA"/>
+        </w:rPr>
+        <w:t>Needs a diagram.</w:t>
+      </w:r>
+    </w:p>
+    <w:p>
+      <w:r>
+        <w:rPr>
+          <w:rFonts w:ascii="Cambria" w:hAnsi="Cambria" w:eastAsia="Calibri" w:cs=""/>
+          <w:b w:val="false"/>
+          <w:bCs w:val="false"/>
+          <w:i w:val="false"/>
+          <w:iCs w:val="false"/>
+          <w:caps w:val="false"/>
+          <w:smallCaps w:val="false"/>
+          <w:strike w:val="false"/>
+          <w:dstrike w:val="false"/>
+          <w:outline w:val="false"/>
+          <w:shadow w:val="false"/>
+          <w:emboss w:val="false"/>
+          <w:imprint w:val="false"/>
+          <w:color w:val="auto"/>
+          <w:spacing w:val="0"/>
+          <w:w w:val="100"/>
+          <w:kern w:val="0"/>
+          <w:position w:val="0"/>
+          <w:sz w:val="20"/>
+          <w:sz w:val="20"/>
+          <w:szCs w:val="22"/>
+          <w:u w:val="none"/>
+          <w:vertAlign w:val="baseline"/>
+          <w:em w:val="none"/>
+          <w:lang w:val="en-US" w:eastAsia="en-US" w:bidi="ar-SA"/>
+        </w:rPr>
+        <w:t>Hand-thumb-up → interpretation as good, as wanting a ride, as a question.</w:t>
+      </w:r>
+    </w:p>
+  </w:comment>
+  <w:comment w:id="7" w:author="Unknown Author" w:date="2021-12-27T10:34:27Z" w:initials="">
+    <w:p>
+      <w:r>
+        <w:rPr>
+          <w:rFonts w:ascii="Cambria" w:hAnsi="Cambria" w:eastAsia="Calibri" w:cs=""/>
+          <w:b w:val="false"/>
+          <w:bCs w:val="false"/>
+          <w:i w:val="false"/>
+          <w:iCs w:val="false"/>
+          <w:caps w:val="false"/>
+          <w:smallCaps w:val="false"/>
+          <w:strike w:val="false"/>
+          <w:dstrike w:val="false"/>
+          <w:outline w:val="false"/>
+          <w:shadow w:val="false"/>
+          <w:emboss w:val="false"/>
+          <w:imprint w:val="false"/>
+          <w:color w:val="auto"/>
+          <w:spacing w:val="0"/>
+          <w:w w:val="100"/>
+          <w:kern w:val="0"/>
+          <w:position w:val="0"/>
+          <w:sz w:val="20"/>
+          <w:sz w:val="20"/>
+          <w:szCs w:val="22"/>
+          <w:u w:val="none"/>
+          <w:vertAlign w:val="baseline"/>
+          <w:em w:val="none"/>
+          <w:lang w:val="en-US" w:eastAsia="en-US" w:bidi="ar-SA"/>
+        </w:rPr>
+        <w:t>Possible diagram: individual lines and dots → intepreted as a cat</w:t>
+      </w:r>
+    </w:p>
+  </w:comment>
+  <w:comment w:id="8" w:author="Unknown Author" w:date="2021-12-27T10:35:04Z" w:initials="">
+    <w:p>
+      <w:r>
+        <w:rPr>
+          <w:rFonts w:ascii="Cambria" w:hAnsi="Cambria" w:eastAsia="Calibri" w:cs=""/>
+          <w:b w:val="false"/>
+          <w:bCs w:val="false"/>
+          <w:i w:val="false"/>
+          <w:iCs w:val="false"/>
+          <w:caps w:val="false"/>
+          <w:smallCaps w:val="false"/>
+          <w:strike w:val="false"/>
+          <w:dstrike w:val="false"/>
+          <w:outline w:val="false"/>
+          <w:shadow w:val="false"/>
+          <w:emboss w:val="false"/>
+          <w:imprint w:val="false"/>
+          <w:color w:val="auto"/>
+          <w:spacing w:val="0"/>
+          <w:w w:val="100"/>
+          <w:kern w:val="0"/>
+          <w:position w:val="0"/>
+          <w:sz w:val="20"/>
+          <w:sz w:val="20"/>
+          <w:szCs w:val="22"/>
+          <w:u w:val="none"/>
+          <w:vertAlign w:val="baseline"/>
+          <w:em w:val="none"/>
+          <w:lang w:val="en-US" w:eastAsia="en-US" w:bidi="ar-SA"/>
+        </w:rPr>
+        <w:t xml:space="preserve">Possible diagram: </w:t>
+      </w:r>
+    </w:p>
+    <w:p>
+      <w:r>
+        <w:rPr>
+          <w:rFonts w:ascii="Cambria" w:hAnsi="Cambria" w:eastAsia="Calibri" w:cs=""/>
+          <w:b w:val="false"/>
+          <w:bCs w:val="false"/>
+          <w:i w:val="false"/>
+          <w:iCs w:val="false"/>
+          <w:caps w:val="false"/>
+          <w:smallCaps w:val="false"/>
+          <w:strike w:val="false"/>
+          <w:dstrike w:val="false"/>
+          <w:outline w:val="false"/>
+          <w:shadow w:val="false"/>
+          <w:emboss w:val="false"/>
+          <w:imprint w:val="false"/>
+          <w:color w:val="auto"/>
+          <w:spacing w:val="0"/>
+          <w:w w:val="100"/>
+          <w:kern w:val="0"/>
+          <w:position w:val="0"/>
+          <w:sz w:val="20"/>
+          <w:sz w:val="20"/>
+          <w:szCs w:val="22"/>
+          <w:u w:val="none"/>
+          <w:vertAlign w:val="baseline"/>
+          <w:em w:val="none"/>
+          <w:lang w:val="en-US" w:eastAsia="en-US" w:bidi="ar-SA"/>
+        </w:rPr>
+        <w:t>Data state → interpreted as “hungry” → reinterpreted in order to act on it.</w:t>
+      </w:r>
+    </w:p>
+  </w:comment>
+  <w:comment w:id="9" w:author="Unknown Author" w:date="2021-12-27T10:20:33Z" w:initials="">
+    <w:p>
+      <w:r>
+        <w:rPr>
+          <w:rFonts w:ascii="Cambria" w:hAnsi="Cambria" w:eastAsia="Calibri" w:cs=""/>
+          <w:b w:val="false"/>
+          <w:bCs w:val="false"/>
+          <w:i w:val="false"/>
+          <w:iCs w:val="false"/>
+          <w:caps w:val="false"/>
+          <w:smallCaps w:val="false"/>
+          <w:strike w:val="false"/>
+          <w:dstrike w:val="false"/>
+          <w:outline w:val="false"/>
+          <w:shadow w:val="false"/>
+          <w:emboss w:val="false"/>
+          <w:imprint w:val="false"/>
+          <w:color w:val="auto"/>
+          <w:spacing w:val="0"/>
+          <w:w w:val="100"/>
+          <w:kern w:val="0"/>
+          <w:position w:val="0"/>
+          <w:sz w:val="20"/>
+          <w:sz w:val="20"/>
+          <w:szCs w:val="22"/>
+          <w:u w:val="none"/>
+          <w:vertAlign w:val="baseline"/>
+          <w:em w:val="none"/>
+          <w:lang w:val="en-US" w:eastAsia="en-US" w:bidi="ar-SA"/>
+        </w:rPr>
+        <w:t>Data state, data content, content of conscious experience. I need to settle on one term.</w:t>
+      </w:r>
+    </w:p>
+  </w:comment>
+  <w:comment w:id="10" w:author="Unknown Author" w:date="2021-12-26T11:29:14Z" w:initials="">
+    <w:p>
+      <w:r>
+        <w:rPr>
+          <w:rFonts w:ascii="Cambria" w:hAnsi="Cambria" w:eastAsia="Calibri" w:cs=""/>
+          <w:b w:val="false"/>
+          <w:bCs w:val="false"/>
+          <w:i w:val="false"/>
+          <w:iCs w:val="false"/>
+          <w:caps w:val="false"/>
+          <w:smallCaps w:val="false"/>
+          <w:strike w:val="false"/>
+          <w:dstrike w:val="false"/>
+          <w:outline w:val="false"/>
+          <w:shadow w:val="false"/>
+          <w:emboss w:val="false"/>
+          <w:imprint w:val="false"/>
+          <w:color w:val="auto"/>
+          <w:spacing w:val="0"/>
+          <w:w w:val="100"/>
+          <w:kern w:val="0"/>
+          <w:position w:val="0"/>
+          <w:sz w:val="20"/>
+          <w:sz w:val="20"/>
+          <w:szCs w:val="22"/>
+          <w:u w:val="none"/>
+          <w:vertAlign w:val="baseline"/>
+          <w:em w:val="none"/>
+          <w:lang w:val="en-US" w:eastAsia="en-US" w:bidi="ar-SA"/>
+        </w:rPr>
+        <w:t>Needs citation, Uexküll plus correction paper</w:t>
+      </w:r>
+    </w:p>
+  </w:comment>
+  <w:comment w:id="11" w:author="Unknown Author" w:date="2021-12-30T08:15:03Z" w:initials="">
+    <w:p>
+      <w:r>
+        <w:rPr>
           <w:rFonts w:ascii="Cambria" w:hAnsi="Cambria" w:eastAsia="Calibri" w:cs="" w:asciiTheme="majorHAnsi" w:cstheme="minorBidi" w:eastAsiaTheme="minorHAnsi" w:hAnsiTheme="majorHAnsi"/>
           <w:b w:val="false"/>
           <w:bCs w:val="false"/>
@@ -6510,12 +6729,40 @@
           <w:em w:val="none"/>
           <w:lang w:val="en-US" w:eastAsia="en-US" w:bidi="ar-SA"/>
         </w:rPr>
-        <w:t>Shortcoming: some believe this to be a fallacy</w:t>
-      </w:r>
-    </w:p>
-  </w:comment>
-  <w:comment w:id="3" w:author="Unknown Author" w:date="2021-12-27T09:28:08Z" w:initials="">
-    <w:p>
+        <w:t>See Hod Lipson references here (</w:t>
+      </w:r>
+      <w:hyperlink r:id="rId1">
+        <w:r>
+          <w:rPr>
+            <w:rFonts w:ascii="Cambria" w:hAnsi="Cambria" w:eastAsia="Calibri" w:cs="" w:asciiTheme="majorHAnsi" w:cstheme="minorBidi" w:eastAsiaTheme="minorHAnsi" w:hAnsiTheme="majorHAnsi"/>
+            <w:b w:val="false"/>
+            <w:bCs w:val="false"/>
+            <w:i w:val="false"/>
+            <w:iCs w:val="false"/>
+            <w:caps w:val="false"/>
+            <w:smallCaps w:val="false"/>
+            <w:strike w:val="false"/>
+            <w:dstrike w:val="false"/>
+            <w:outline w:val="false"/>
+            <w:shadow w:val="false"/>
+            <w:emboss w:val="false"/>
+            <w:imprint w:val="false"/>
+            <w:color w:val="auto"/>
+            <w:spacing w:val="0"/>
+            <w:w w:val="100"/>
+            <w:kern w:val="0"/>
+            <w:position w:val="0"/>
+            <w:sz w:val="20"/>
+            <w:sz w:val="20"/>
+            <w:szCs w:val="22"/>
+            <w:u w:val="none"/>
+            <w:vertAlign w:val="baseline"/>
+            <w:em w:val="none"/>
+            <w:lang w:val="en-US" w:eastAsia="en-US" w:bidi="ar-SA"/>
+          </w:rPr>
+          <w:t>https://en.wikipedia.org/wiki/Artificial_consciousness</w:t>
+        </w:r>
+      </w:hyperlink>
       <w:r>
         <w:rPr>
           <w:rFonts w:ascii="Cambria" w:hAnsi="Cambria" w:eastAsia="Calibri" w:cs="" w:asciiTheme="majorHAnsi" w:cstheme="minorBidi" w:eastAsiaTheme="minorHAnsi" w:hAnsiTheme="majorHAnsi"/>
@@ -6544,350 +6791,11 @@
           <w:em w:val="none"/>
           <w:lang w:val="en-US" w:eastAsia="en-US" w:bidi="ar-SA"/>
         </w:rPr>
-        <w:t>Am I best off defining “data content” in intro of chapter, or here, or both? How much do I refer to “data content” elsewhere?</w:t>
-      </w:r>
-    </w:p>
-    <w:p>
-      <w:r>
-        <w:rPr>
-          <w:rFonts w:ascii="Liberation Serif" w:hAnsi="Liberation Serif" w:eastAsia="Segoe UI" w:cs="Tahoma"/>
-          <w:szCs w:val="24"/>
-          <w:lang w:val="en-US" w:eastAsia="en-US" w:bidi="en-US"/>
-        </w:rPr>
-      </w:r>
-    </w:p>
-    <w:p>
-      <w:r>
-        <w:rPr>
-          <w:rFonts w:ascii="Cambria" w:hAnsi="Cambria" w:eastAsia="Calibri" w:cs="" w:asciiTheme="majorHAnsi" w:cstheme="minorBidi" w:eastAsiaTheme="minorHAnsi" w:hAnsiTheme="majorHAnsi"/>
-          <w:b w:val="false"/>
-          <w:bCs w:val="false"/>
-          <w:i w:val="false"/>
-          <w:iCs w:val="false"/>
-          <w:caps w:val="false"/>
-          <w:smallCaps w:val="false"/>
-          <w:strike w:val="false"/>
-          <w:dstrike w:val="false"/>
-          <w:outline w:val="false"/>
-          <w:shadow w:val="false"/>
-          <w:emboss w:val="false"/>
-          <w:imprint w:val="false"/>
-          <w:color w:val="auto"/>
-          <w:spacing w:val="0"/>
-          <w:w w:val="100"/>
-          <w:kern w:val="0"/>
-          <w:position w:val="0"/>
-          <w:sz w:val="20"/>
-          <w:sz w:val="20"/>
-          <w:szCs w:val="22"/>
-          <w:u w:val="none"/>
-          <w:vertAlign w:val="baseline"/>
-          <w:em w:val="none"/>
-          <w:lang w:val="en-US" w:eastAsia="en-US" w:bidi="ar-SA"/>
-        </w:rPr>
-        <w:t>Should it be “data content” or “content of conscious experience”.?</w:t>
+        <w:t>): “Hod Lipson defines "self-modeling" as a necessary component of self-awareness or consciousness in robots. "Self-modeling" consists of a robot running an internal model or simulation of itself.”</w:t>
       </w:r>
     </w:p>
   </w:comment>
-  <w:comment w:id="4" w:author="Unknown Author" w:date="2021-12-27T09:29:11Z" w:initials="">
-    <w:p>
-      <w:r>
-        <w:rPr>
-          <w:rFonts w:ascii="Cambria" w:hAnsi="Cambria" w:eastAsia="Calibri" w:cs="" w:asciiTheme="majorHAnsi" w:cstheme="minorBidi" w:eastAsiaTheme="minorHAnsi" w:hAnsiTheme="majorHAnsi"/>
-          <w:b w:val="false"/>
-          <w:bCs w:val="false"/>
-          <w:i w:val="false"/>
-          <w:iCs w:val="false"/>
-          <w:caps w:val="false"/>
-          <w:smallCaps w:val="false"/>
-          <w:strike w:val="false"/>
-          <w:dstrike w:val="false"/>
-          <w:outline w:val="false"/>
-          <w:shadow w:val="false"/>
-          <w:emboss w:val="false"/>
-          <w:imprint w:val="false"/>
-          <w:color w:val="auto"/>
-          <w:spacing w:val="0"/>
-          <w:w w:val="100"/>
-          <w:kern w:val="0"/>
-          <w:position w:val="0"/>
-          <w:sz w:val="20"/>
-          <w:sz w:val="20"/>
-          <w:szCs w:val="22"/>
-          <w:u w:val="none"/>
-          <w:vertAlign w:val="baseline"/>
-          <w:em w:val="none"/>
-          <w:lang w:val="en-US" w:eastAsia="en-US" w:bidi="ar-SA"/>
-        </w:rPr>
-        <w:t>Shortcoming: some claim that P-Cs isn’t a computational process.</w:t>
-      </w:r>
-    </w:p>
-  </w:comment>
-  <w:comment w:id="5" w:author="Unknown Author" w:date="2021-12-27T10:37:54Z" w:initials="">
-    <w:p>
-      <w:r>
-        <w:rPr>
-          <w:rFonts w:ascii="Cambria" w:hAnsi="Cambria" w:eastAsia="Calibri" w:cs="" w:asciiTheme="majorHAnsi" w:cstheme="minorBidi" w:eastAsiaTheme="minorHAnsi" w:hAnsiTheme="majorHAnsi"/>
-          <w:b w:val="false"/>
-          <w:bCs w:val="false"/>
-          <w:i w:val="false"/>
-          <w:iCs w:val="false"/>
-          <w:caps w:val="false"/>
-          <w:smallCaps w:val="false"/>
-          <w:strike w:val="false"/>
-          <w:dstrike w:val="false"/>
-          <w:outline w:val="false"/>
-          <w:shadow w:val="false"/>
-          <w:emboss w:val="false"/>
-          <w:imprint w:val="false"/>
-          <w:color w:val="auto"/>
-          <w:spacing w:val="0"/>
-          <w:w w:val="100"/>
-          <w:kern w:val="0"/>
-          <w:position w:val="0"/>
-          <w:sz w:val="20"/>
-          <w:sz w:val="20"/>
-          <w:szCs w:val="22"/>
-          <w:u w:val="none"/>
-          <w:vertAlign w:val="baseline"/>
-          <w:em w:val="none"/>
-          <w:lang w:val="en-US" w:eastAsia="en-US" w:bidi="ar-SA"/>
-        </w:rPr>
-        <w:t>Citation: peirce?</w:t>
-      </w:r>
-    </w:p>
-    <w:p>
-      <w:r>
-        <w:rPr>
-          <w:rFonts w:ascii="Cambria" w:hAnsi="Cambria" w:eastAsia="Calibri" w:cs="" w:asciiTheme="majorHAnsi" w:cstheme="minorBidi" w:eastAsiaTheme="minorHAnsi" w:hAnsiTheme="majorHAnsi"/>
-          <w:b w:val="false"/>
-          <w:bCs w:val="false"/>
-          <w:i w:val="false"/>
-          <w:iCs w:val="false"/>
-          <w:caps w:val="false"/>
-          <w:smallCaps w:val="false"/>
-          <w:strike w:val="false"/>
-          <w:dstrike w:val="false"/>
-          <w:outline w:val="false"/>
-          <w:shadow w:val="false"/>
-          <w:emboss w:val="false"/>
-          <w:imprint w:val="false"/>
-          <w:color w:val="auto"/>
-          <w:spacing w:val="0"/>
-          <w:w w:val="100"/>
-          <w:kern w:val="0"/>
-          <w:position w:val="0"/>
-          <w:sz w:val="20"/>
-          <w:sz w:val="20"/>
-          <w:szCs w:val="22"/>
-          <w:u w:val="none"/>
-          <w:vertAlign w:val="baseline"/>
-          <w:em w:val="none"/>
-          <w:lang w:val="en-US" w:eastAsia="en-US" w:bidi="ar-SA"/>
-        </w:rPr>
-        <w:t>Note: wikipedia “semiotics” paper mentions that Peirce’s categories distuingish interpetant from interpter.</w:t>
-      </w:r>
-    </w:p>
-  </w:comment>
-  <w:comment w:id="6" w:author="Unknown Author" w:date="2021-12-27T10:34:05Z" w:initials="">
-    <w:p>
-      <w:r>
-        <w:rPr>
-          <w:rFonts w:cs="" w:cstheme="minorBidi" w:ascii="Cambria" w:hAnsi="Cambria" w:eastAsia="Calibri"/>
-          <w:b w:val="false"/>
-          <w:bCs w:val="false"/>
-          <w:i w:val="false"/>
-          <w:iCs w:val="false"/>
-          <w:caps w:val="false"/>
-          <w:smallCaps w:val="false"/>
-          <w:strike w:val="false"/>
-          <w:dstrike w:val="false"/>
-          <w:outline w:val="false"/>
-          <w:shadow w:val="false"/>
-          <w:emboss w:val="false"/>
-          <w:imprint w:val="false"/>
-          <w:color w:val="auto"/>
-          <w:spacing w:val="0"/>
-          <w:w w:val="100"/>
-          <w:kern w:val="0"/>
-          <w:position w:val="0"/>
-          <w:sz w:val="20"/>
-          <w:szCs w:val="22"/>
-          <w:u w:val="none"/>
-          <w:vertAlign w:val="baseline"/>
-          <w:em w:val="none"/>
-          <w:lang w:val="en-US" w:eastAsia="en-US" w:bidi="ar-SA"/>
-        </w:rPr>
-        <w:t>Needs a diagram.</w:t>
-      </w:r>
-    </w:p>
-    <w:p>
-      <w:r>
-        <w:rPr>
-          <w:rFonts w:cs="" w:cstheme="minorBidi" w:ascii="Cambria" w:hAnsi="Cambria" w:eastAsia="Calibri"/>
-          <w:b w:val="false"/>
-          <w:bCs w:val="false"/>
-          <w:i w:val="false"/>
-          <w:iCs w:val="false"/>
-          <w:caps w:val="false"/>
-          <w:smallCaps w:val="false"/>
-          <w:strike w:val="false"/>
-          <w:dstrike w:val="false"/>
-          <w:outline w:val="false"/>
-          <w:shadow w:val="false"/>
-          <w:emboss w:val="false"/>
-          <w:imprint w:val="false"/>
-          <w:color w:val="auto"/>
-          <w:spacing w:val="0"/>
-          <w:w w:val="100"/>
-          <w:kern w:val="0"/>
-          <w:position w:val="0"/>
-          <w:sz w:val="20"/>
-          <w:szCs w:val="22"/>
-          <w:u w:val="none"/>
-          <w:vertAlign w:val="baseline"/>
-          <w:em w:val="none"/>
-          <w:lang w:val="en-US" w:eastAsia="en-US" w:bidi="ar-SA"/>
-        </w:rPr>
-        <w:t>Hand-thumb-up → interpretation as good, as wanting a ride, as a question.</w:t>
-      </w:r>
-    </w:p>
-  </w:comment>
-  <w:comment w:id="7" w:author="Unknown Author" w:date="2021-12-27T10:34:27Z" w:initials="">
-    <w:p>
-      <w:r>
-        <w:rPr>
-          <w:rFonts w:ascii="Cambria" w:hAnsi="Cambria" w:eastAsia="Calibri" w:cs="" w:asciiTheme="majorHAnsi" w:cstheme="minorBidi" w:eastAsiaTheme="minorHAnsi" w:hAnsiTheme="majorHAnsi"/>
-          <w:b w:val="false"/>
-          <w:bCs w:val="false"/>
-          <w:i w:val="false"/>
-          <w:iCs w:val="false"/>
-          <w:caps w:val="false"/>
-          <w:smallCaps w:val="false"/>
-          <w:strike w:val="false"/>
-          <w:dstrike w:val="false"/>
-          <w:outline w:val="false"/>
-          <w:shadow w:val="false"/>
-          <w:emboss w:val="false"/>
-          <w:imprint w:val="false"/>
-          <w:color w:val="auto"/>
-          <w:spacing w:val="0"/>
-          <w:w w:val="100"/>
-          <w:kern w:val="0"/>
-          <w:position w:val="0"/>
-          <w:sz w:val="20"/>
-          <w:sz w:val="20"/>
-          <w:szCs w:val="22"/>
-          <w:u w:val="none"/>
-          <w:vertAlign w:val="baseline"/>
-          <w:em w:val="none"/>
-          <w:lang w:val="en-US" w:eastAsia="en-US" w:bidi="ar-SA"/>
-        </w:rPr>
-        <w:t>Possible diagram: individual lines and dots → intepreted as a cat</w:t>
-      </w:r>
-    </w:p>
-  </w:comment>
-  <w:comment w:id="8" w:author="Unknown Author" w:date="2021-12-27T10:35:04Z" w:initials="">
-    <w:p>
-      <w:r>
-        <w:rPr>
-          <w:rFonts w:ascii="Cambria" w:hAnsi="Cambria" w:eastAsia="Calibri" w:cs="" w:asciiTheme="majorHAnsi" w:cstheme="minorBidi" w:eastAsiaTheme="minorHAnsi" w:hAnsiTheme="majorHAnsi"/>
-          <w:b w:val="false"/>
-          <w:bCs w:val="false"/>
-          <w:i w:val="false"/>
-          <w:iCs w:val="false"/>
-          <w:caps w:val="false"/>
-          <w:smallCaps w:val="false"/>
-          <w:strike w:val="false"/>
-          <w:dstrike w:val="false"/>
-          <w:outline w:val="false"/>
-          <w:shadow w:val="false"/>
-          <w:emboss w:val="false"/>
-          <w:imprint w:val="false"/>
-          <w:color w:val="auto"/>
-          <w:spacing w:val="0"/>
-          <w:w w:val="100"/>
-          <w:kern w:val="0"/>
-          <w:position w:val="0"/>
-          <w:sz w:val="20"/>
-          <w:sz w:val="20"/>
-          <w:szCs w:val="22"/>
-          <w:u w:val="none"/>
-          <w:vertAlign w:val="baseline"/>
-          <w:em w:val="none"/>
-          <w:lang w:val="en-US" w:eastAsia="en-US" w:bidi="ar-SA"/>
-        </w:rPr>
-        <w:t xml:space="preserve">Possible diagram: </w:t>
-      </w:r>
-    </w:p>
-    <w:p>
-      <w:r>
-        <w:rPr>
-          <w:rFonts w:ascii="Cambria" w:hAnsi="Cambria" w:eastAsia="Calibri" w:cs="" w:asciiTheme="majorHAnsi" w:cstheme="minorBidi" w:eastAsiaTheme="minorHAnsi" w:hAnsiTheme="majorHAnsi"/>
-          <w:b w:val="false"/>
-          <w:bCs w:val="false"/>
-          <w:i w:val="false"/>
-          <w:iCs w:val="false"/>
-          <w:caps w:val="false"/>
-          <w:smallCaps w:val="false"/>
-          <w:strike w:val="false"/>
-          <w:dstrike w:val="false"/>
-          <w:outline w:val="false"/>
-          <w:shadow w:val="false"/>
-          <w:emboss w:val="false"/>
-          <w:imprint w:val="false"/>
-          <w:color w:val="auto"/>
-          <w:spacing w:val="0"/>
-          <w:w w:val="100"/>
-          <w:kern w:val="0"/>
-          <w:position w:val="0"/>
-          <w:sz w:val="20"/>
-          <w:sz w:val="20"/>
-          <w:szCs w:val="22"/>
-          <w:u w:val="none"/>
-          <w:vertAlign w:val="baseline"/>
-          <w:em w:val="none"/>
-          <w:lang w:val="en-US" w:eastAsia="en-US" w:bidi="ar-SA"/>
-        </w:rPr>
-        <w:t>Data state → interpreted as “hungry” → reinterpreted in order to act on it.</w:t>
-      </w:r>
-    </w:p>
-  </w:comment>
-  <w:comment w:id="9" w:author="Unknown Author" w:date="2021-12-27T10:20:33Z" w:initials="">
-    <w:p>
-      <w:r>
-        <w:rPr>
-          <w:rFonts w:ascii="Cambria" w:hAnsi="Cambria" w:eastAsia="Calibri" w:cs="" w:asciiTheme="majorHAnsi" w:cstheme="minorBidi" w:eastAsiaTheme="minorHAnsi" w:hAnsiTheme="majorHAnsi"/>
-          <w:b w:val="false"/>
-          <w:bCs w:val="false"/>
-          <w:i w:val="false"/>
-          <w:iCs w:val="false"/>
-          <w:caps w:val="false"/>
-          <w:smallCaps w:val="false"/>
-          <w:strike w:val="false"/>
-          <w:dstrike w:val="false"/>
-          <w:outline w:val="false"/>
-          <w:shadow w:val="false"/>
-          <w:emboss w:val="false"/>
-          <w:imprint w:val="false"/>
-          <w:color w:val="auto"/>
-          <w:spacing w:val="0"/>
-          <w:w w:val="100"/>
-          <w:kern w:val="0"/>
-          <w:position w:val="0"/>
-          <w:sz w:val="20"/>
-          <w:sz w:val="20"/>
-          <w:szCs w:val="22"/>
-          <w:u w:val="none"/>
-          <w:vertAlign w:val="baseline"/>
-          <w:em w:val="none"/>
-          <w:lang w:val="en-US" w:eastAsia="en-US" w:bidi="ar-SA"/>
-        </w:rPr>
-        <w:t>Data state, data content, content of conscious experience. I need to settle on one term.</w:t>
-      </w:r>
-    </w:p>
-  </w:comment>
-  <w:comment w:id="10" w:author="Unknown Author" w:date="2021-12-26T11:29:14Z" w:initials="">
+  <w:comment w:id="12" w:author="Unknown Author" w:date="2021-12-27T07:33:40Z" w:initials="">
     <w:p>
       <w:r>
         <w:rPr>
@@ -6917,108 +6825,6 @@
           <w:em w:val="none"/>
           <w:lang w:val="en-US" w:eastAsia="en-US" w:bidi="ar-SA"/>
         </w:rPr>
-        <w:t>Needs citation, Uexküll plus correction paper</w:t>
-      </w:r>
-    </w:p>
-  </w:comment>
-  <w:comment w:id="11" w:author="Unknown Author" w:date="2021-12-26T11:29:39Z" w:initials="">
-    <w:p>
-      <w:r>
-        <w:rPr>
-          <w:rFonts w:ascii="Cambria" w:hAnsi="Cambria" w:eastAsia="Calibri" w:cs=""/>
-          <w:b w:val="false"/>
-          <w:bCs w:val="false"/>
-          <w:i w:val="false"/>
-          <w:iCs w:val="false"/>
-          <w:caps w:val="false"/>
-          <w:smallCaps w:val="false"/>
-          <w:strike w:val="false"/>
-          <w:dstrike w:val="false"/>
-          <w:outline w:val="false"/>
-          <w:shadow w:val="false"/>
-          <w:emboss w:val="false"/>
-          <w:imprint w:val="false"/>
-          <w:color w:val="auto"/>
-          <w:spacing w:val="0"/>
-          <w:w w:val="100"/>
-          <w:kern w:val="0"/>
-          <w:position w:val="0"/>
-          <w:sz w:val="20"/>
-          <w:sz w:val="20"/>
-          <w:szCs w:val="22"/>
-          <w:u w:val="none"/>
-          <w:vertAlign w:val="baseline"/>
-          <w:em w:val="none"/>
-          <w:lang w:val="en-US" w:eastAsia="en-US" w:bidi="ar-SA"/>
-        </w:rPr>
-        <w:t>Remove this</w:t>
-      </w:r>
-    </w:p>
-  </w:comment>
-  <w:comment w:id="12" w:author="Unknown Author" w:date="2021-12-26T11:29:51Z" w:initials="">
-    <w:p>
-      <w:r>
-        <w:rPr>
-          <w:rFonts w:ascii="Cambria" w:hAnsi="Cambria" w:eastAsia="Calibri" w:cs=""/>
-          <w:b w:val="false"/>
-          <w:bCs w:val="false"/>
-          <w:i w:val="false"/>
-          <w:iCs w:val="false"/>
-          <w:caps w:val="false"/>
-          <w:smallCaps w:val="false"/>
-          <w:strike w:val="false"/>
-          <w:dstrike w:val="false"/>
-          <w:outline w:val="false"/>
-          <w:shadow w:val="false"/>
-          <w:emboss w:val="false"/>
-          <w:imprint w:val="false"/>
-          <w:color w:val="auto"/>
-          <w:spacing w:val="0"/>
-          <w:w w:val="100"/>
-          <w:kern w:val="0"/>
-          <w:position w:val="0"/>
-          <w:sz w:val="20"/>
-          <w:sz w:val="20"/>
-          <w:szCs w:val="22"/>
-          <w:u w:val="none"/>
-          <w:vertAlign w:val="baseline"/>
-          <w:em w:val="none"/>
-          <w:lang w:val="en-US" w:eastAsia="en-US" w:bidi="ar-SA"/>
-        </w:rPr>
-        <w:t>Intro needs work</w:t>
-      </w:r>
-    </w:p>
-  </w:comment>
-  <w:comment w:id="13" w:author="Unknown Author" w:date="2021-12-27T07:33:40Z" w:initials="">
-    <w:p>
-      <w:r>
-        <w:rPr>
-          <w:rFonts w:ascii="Cambria" w:hAnsi="Cambria" w:eastAsia="Calibri" w:cs="" w:asciiTheme="majorHAnsi" w:cstheme="minorBidi" w:eastAsiaTheme="minorHAnsi" w:hAnsiTheme="majorHAnsi"/>
-          <w:b w:val="false"/>
-          <w:bCs w:val="false"/>
-          <w:i w:val="false"/>
-          <w:iCs w:val="false"/>
-          <w:caps w:val="false"/>
-          <w:smallCaps w:val="false"/>
-          <w:strike w:val="false"/>
-          <w:dstrike w:val="false"/>
-          <w:outline w:val="false"/>
-          <w:shadow w:val="false"/>
-          <w:emboss w:val="false"/>
-          <w:imprint w:val="false"/>
-          <w:color w:val="auto"/>
-          <w:spacing w:val="0"/>
-          <w:w w:val="100"/>
-          <w:kern w:val="0"/>
-          <w:position w:val="0"/>
-          <w:sz w:val="20"/>
-          <w:sz w:val="20"/>
-          <w:szCs w:val="22"/>
-          <w:u w:val="none"/>
-          <w:vertAlign w:val="baseline"/>
-          <w:em w:val="none"/>
-          <w:lang w:val="en-US" w:eastAsia="en-US" w:bidi="ar-SA"/>
-        </w:rPr>
         <w:t>Not published and no doi. Need to find an alternative.</w:t>
       </w:r>
     </w:p>
@@ -7045,7 +6851,7 @@
       <mc:AlternateContent>
         <mc:Choice Requires="wps">
           <w:drawing>
-            <wp:anchor behindDoc="1" distT="0" distB="0" distL="0" distR="0" simplePos="0" locked="0" layoutInCell="1" allowOverlap="1" relativeHeight="13" wp14:anchorId="51D4B8BD">
+            <wp:anchor behindDoc="1" distT="0" distB="0" distL="0" distR="0" simplePos="0" locked="0" layoutInCell="1" allowOverlap="1" relativeHeight="14" wp14:anchorId="51D4B8BD">
               <wp:simplePos x="0" y="0"/>
               <wp:positionH relativeFrom="margin">
                 <wp:align>right</wp:align>
@@ -7053,7 +6859,7 @@
               <wp:positionV relativeFrom="paragraph">
                 <wp:posOffset>635</wp:posOffset>
               </wp:positionV>
-              <wp:extent cx="1510665" cy="433705"/>
+              <wp:extent cx="1511300" cy="433705"/>
               <wp:effectExtent l="0" t="0" r="0" b="0"/>
               <wp:wrapNone/>
               <wp:docPr id="6" name="Text Box 1"/>
@@ -7064,7 +6870,7 @@
                     <wps:spPr>
                       <a:xfrm>
                         <a:off x="0" y="0"/>
-                        <a:ext cx="1510200" cy="433080"/>
+                        <a:ext cx="1510560" cy="433080"/>
                       </a:xfrm>
                       <a:prstGeom prst="rect">
                         <a:avLst/>
@@ -7115,7 +6921,7 @@
                             <w:rPr>
                               <w:szCs w:val="40"/>
                             </w:rPr>
-                            <w:t>12</w:t>
+                            <w:t>14</w:t>
                           </w:r>
                           <w:r>
                             <w:rPr>
@@ -7137,7 +6943,7 @@
         </mc:Choice>
         <mc:Fallback>
           <w:pict>
-            <v:rect id="shape_0" ID="Text Box 1" stroked="f" style="position:absolute;margin-left:369.9pt;margin-top:0.05pt;width:118.85pt;height:34.05pt;mso-position-horizontal:right;mso-position-horizontal-relative:margin" wp14:anchorId="51D4B8BD">
+            <v:rect id="shape_0" ID="Text Box 1" stroked="f" style="position:absolute;margin-left:369.85pt;margin-top:0.05pt;width:118.9pt;height:34.05pt;mso-position-horizontal:right;mso-position-horizontal-relative:margin" wp14:anchorId="51D4B8BD">
               <w10:wrap type="square"/>
               <v:fill o:detectmouseclick="t" on="false"/>
               <v:stroke color="#3465a4" weight="6480" joinstyle="round" endcap="flat"/>
@@ -7176,7 +6982,7 @@
                       <w:rPr>
                         <w:szCs w:val="40"/>
                       </w:rPr>
-                      <w:t>12</w:t>
+                      <w:t>14</w:t>
                     </w:r>
                     <w:r>
                       <w:rPr>
@@ -7194,15 +7000,15 @@
       <mc:AlternateContent>
         <mc:Choice Requires="wps">
           <w:drawing>
-            <wp:anchor behindDoc="1" distT="0" distB="0" distL="0" distR="0" simplePos="0" locked="0" layoutInCell="1" allowOverlap="1" relativeHeight="19" wp14:anchorId="31D8D0F9">
+            <wp:anchor behindDoc="1" distT="0" distB="0" distL="0" distR="0" simplePos="0" locked="0" layoutInCell="1" allowOverlap="1" relativeHeight="21" wp14:anchorId="31D8D0F9">
               <wp:simplePos x="0" y="0"/>
               <wp:positionH relativeFrom="column">
                 <wp:posOffset>-108585</wp:posOffset>
               </wp:positionH>
               <wp:positionV relativeFrom="paragraph">
-                <wp:posOffset>-54610</wp:posOffset>
+                <wp:posOffset>-52705</wp:posOffset>
               </wp:positionV>
-              <wp:extent cx="3674110" cy="434975"/>
+              <wp:extent cx="3674745" cy="434975"/>
               <wp:effectExtent l="0" t="0" r="4445" b="0"/>
               <wp:wrapNone/>
               <wp:docPr id="8" name="Text Box 2"/>
@@ -7213,7 +7019,7 @@
                     <wps:spPr>
                       <a:xfrm>
                         <a:off x="0" y="0"/>
-                        <a:ext cx="3673440" cy="434520"/>
+                        <a:ext cx="3674160" cy="434520"/>
                       </a:xfrm>
                       <a:prstGeom prst="rect">
                         <a:avLst/>
@@ -7264,7 +7070,7 @@
         </mc:Choice>
         <mc:Fallback>
           <w:pict>
-            <v:rect id="shape_0" ID="Text Box 2" fillcolor="white" stroked="f" style="position:absolute;margin-left:-8.55pt;margin-top:-4.3pt;width:289.2pt;height:34.15pt" wp14:anchorId="31D8D0F9">
+            <v:rect id="shape_0" ID="Text Box 2" fillcolor="white" stroked="f" style="position:absolute;margin-left:-8.55pt;margin-top:-4.15pt;width:289.25pt;height:34.15pt" wp14:anchorId="31D8D0F9">
               <w10:wrap type="square"/>
               <v:fill o:detectmouseclick="t" type="solid" color2="black"/>
               <v:stroke color="#3465a4" weight="9360" joinstyle="round" endcap="flat"/>
@@ -7326,7 +7132,7 @@
               <wp:positionV relativeFrom="paragraph">
                 <wp:posOffset>635</wp:posOffset>
               </wp:positionV>
-              <wp:extent cx="1510665" cy="433705"/>
+              <wp:extent cx="1511300" cy="433705"/>
               <wp:effectExtent l="0" t="0" r="0" b="0"/>
               <wp:wrapNone/>
               <wp:docPr id="10" name="Text Box 56"/>
@@ -7337,7 +7143,7 @@
                     <wps:spPr>
                       <a:xfrm>
                         <a:off x="0" y="0"/>
-                        <a:ext cx="1510200" cy="433080"/>
+                        <a:ext cx="1510560" cy="433080"/>
                       </a:xfrm>
                       <a:prstGeom prst="rect">
                         <a:avLst/>
@@ -7410,7 +7216,7 @@
         </mc:Choice>
         <mc:Fallback>
           <w:pict>
-            <v:rect id="shape_0" ID="Text Box 56" stroked="f" style="position:absolute;margin-left:369.9pt;margin-top:0.05pt;width:118.85pt;height:34.05pt;mso-position-horizontal:right;mso-position-horizontal-relative:margin" wp14:anchorId="2C4AF3B6">
+            <v:rect id="shape_0" ID="Text Box 56" stroked="f" style="position:absolute;margin-left:369.85pt;margin-top:0.05pt;width:118.9pt;height:34.05pt;mso-position-horizontal:right;mso-position-horizontal-relative:margin" wp14:anchorId="2C4AF3B6">
               <w10:wrap type="square"/>
               <v:fill o:detectmouseclick="t" on="false"/>
               <v:stroke color="#3465a4" weight="6480" joinstyle="round" endcap="flat"/>

</xml_diff>

<commit_message>
Cleaned up semiotics figures and added to doc
</commit_message>
<xml_diff>
--- a/files/Paper-on-Loops-in-AI-and-Consciousness-submission.docx
+++ b/files/Paper-on-Loops-in-AI-and-Consciousness-submission.docx
@@ -1237,6 +1237,10 @@
       </w:r>
       <w:r>
         <w:rPr/>
+        <w:t xml:space="preserve"> </w:t>
+      </w:r>
+      <w:r>
+        <w:rPr/>
       </w:r>
       <m:oMath xmlns:m="http://schemas.openxmlformats.org/officeDocument/2006/math">
         <m:r>
@@ -1321,6 +1325,10 @@
       <w:r>
         <w:rPr/>
         <w:t>, such that</w:t>
+      </w:r>
+      <w:r>
+        <w:rPr/>
+        <w:t xml:space="preserve"> </w:t>
       </w:r>
       <w:r>
         <w:rPr/>
@@ -1549,7 +1557,31 @@
       </w:pPr>
       <w:r>
         <w:rPr/>
-        <w:t>Alternatively, consider the following diagram, which shows an abstract syntax tree</w:t>
+        <w:t xml:space="preserve">Alternatively consider </w:t>
+      </w:r>
+      <w:r>
+        <w:rPr/>
+        <w:fldChar w:fldCharType="begin"/>
+      </w:r>
+      <w:r>
+        <w:rPr/>
+        <w:instrText> REF Ref_Figure2_label_and_number \h </w:instrText>
+      </w:r>
+      <w:r>
+        <w:rPr/>
+        <w:fldChar w:fldCharType="separate"/>
+      </w:r>
+      <w:r>
+        <w:rPr/>
+        <w:t>Figure 1</w:t>
+      </w:r>
+      <w:r>
+        <w:rPr/>
+        <w:fldChar w:fldCharType="end"/>
+      </w:r>
+      <w:r>
+        <w:rPr/>
+        <w:t>, which shows an abstract syntax tree</w:t>
       </w:r>
       <w:r>
         <w:rPr>
@@ -1559,20 +1591,38 @@
       </w:r>
       <w:r>
         <w:rPr/>
-        <w:t xml:space="preserve"> (AST) of the function above, of the sort used in computer science to parse an expression within a software compiler. Instead of using the above function, a regulating agent could use this AST to calculate its next action and achieve the same outcome. However, the AST is a more explicit model of the dynamics being regulated. The components of the original function are represented individually and thus they can be individually queried. So here the AST can be introspected and much more can be derived from it that may apply either to the system being modeled or to how the AST models that system.</w:t>
-      </w:r>
-    </w:p>
-    <w:p>
-      <w:pPr>
-        <w:pStyle w:val="Normal"/>
-        <w:rPr/>
-      </w:pPr>
-      <w:r>
-        <w:rPr/>
+        <w:t xml:space="preserve"> (AST) of the function above, of the sort used </w:t>
+      </w:r>
+      <w:r>
+        <w:rPr/>
+        <w:t>by</w:t>
+      </w:r>
+      <w:r>
+        <w:rPr/>
+        <w:t xml:space="preserve"> computer science to parse an expression within a software compiler. Instead of using the above function, a regulating agent could use this AST to calculate its next action and achieve the same outcome. However</w:t>
+      </w:r>
+      <w:r>
+        <w:rPr/>
+        <w:t xml:space="preserve"> </w:t>
+      </w:r>
+      <w:r>
+        <w:rPr/>
+        <w:t>the AST is a more explicit model of the dynamics being regulated. The components of the original function are represented individually and thus they can be individually queried. So here the AST can be introspected and much more can be derived from it that may apply either to the system being modeled or to how the AST models that system.</w:t>
+      </w:r>
+    </w:p>
+    <w:p>
+      <w:pPr>
+        <w:pStyle w:val="Normal"/>
+        <w:rPr/>
+      </w:pPr>
+      <w:r>
+        <w:rPr/>
+      </w:r>
+      <w:r>
         <mc:AlternateContent>
           <mc:Choice Requires="wps">
             <w:drawing>
-              <wp:anchor behindDoc="0" distT="0" distB="0" distL="0" distR="0" simplePos="0" locked="0" layoutInCell="1" allowOverlap="1" relativeHeight="22">
+              <wp:anchor behindDoc="0" distT="0" distB="0" distL="0" distR="0" simplePos="0" locked="0" layoutInCell="1" allowOverlap="1" relativeHeight="65">
                 <wp:simplePos x="0" y="0"/>
                 <wp:positionH relativeFrom="column">
                   <wp:align>center</wp:align>
@@ -1580,50 +1630,36 @@
                 <wp:positionV relativeFrom="paragraph">
                   <wp:posOffset>635</wp:posOffset>
                 </wp:positionV>
-                <wp:extent cx="4551680" cy="3569335"/>
+                <wp:extent cx="1219835" cy="1606550"/>
                 <wp:effectExtent l="0" t="0" r="0" b="0"/>
                 <wp:wrapTopAndBottom/>
-                <wp:docPr id="1" name="Frame4"/>
+                <wp:docPr id="1" name="Frame6"/>
                 <a:graphic xmlns:a="http://schemas.openxmlformats.org/drawingml/2006/main">
                   <a:graphicData uri="http://schemas.microsoft.com/office/word/2010/wordprocessingShape">
                     <wps:wsp>
-                      <wps:cNvSpPr/>
+                      <wps:cNvSpPr txBox="1"/>
                       <wps:spPr>
                         <a:xfrm>
                           <a:off x="0" y="0"/>
-                          <a:ext cx="4551120" cy="3568680"/>
+                          <a:ext cx="1219835" cy="1606550"/>
                         </a:xfrm>
-                        <a:prstGeom prst="rect">
-                          <a:avLst/>
-                        </a:prstGeom>
-                        <a:noFill/>
-                        <a:ln>
-                          <a:noFill/>
-                        </a:ln>
+                        <a:prstGeom prst="rect"/>
                       </wps:spPr>
-                      <wps:style>
-                        <a:lnRef idx="0"/>
-                        <a:fillRef idx="0"/>
-                        <a:effectRef idx="0"/>
-                        <a:fontRef idx="minor"/>
-                      </wps:style>
                       <wps:txbx>
                         <w:txbxContent>
                           <w:p>
                             <w:pPr>
                               <w:pStyle w:val="Figure"/>
                               <w:spacing w:before="120" w:after="120"/>
-                              <w:rPr>
-                                <w:color w:val="000000"/>
-                              </w:rPr>
+                              <w:rPr/>
                             </w:pPr>
                             <w:r>
                               <w:rPr/>
                               <w:drawing>
                                 <wp:inline distT="0" distB="0" distL="0" distR="0">
-                                  <wp:extent cx="4549775" cy="3282950"/>
+                                  <wp:extent cx="1219835" cy="1146810"/>
                                   <wp:effectExtent l="0" t="0" r="0" b="0"/>
-                                  <wp:docPr id="3" name="Image1" descr=""/>
+                                  <wp:docPr id="2" name="Image3" descr=""/>
                                   <wp:cNvGraphicFramePr>
                                     <a:graphicFrameLocks xmlns:a="http://schemas.openxmlformats.org/drawingml/2006/main" noChangeAspect="1"/>
                                   </wp:cNvGraphicFramePr>
@@ -1631,7 +1667,7 @@
                                     <a:graphicData uri="http://schemas.openxmlformats.org/drawingml/2006/picture">
                                       <pic:pic xmlns:pic="http://schemas.openxmlformats.org/drawingml/2006/picture">
                                         <pic:nvPicPr>
-                                          <pic:cNvPr id="3" name="Image1" descr=""/>
+                                          <pic:cNvPr id="2" name="Image3" descr=""/>
                                           <pic:cNvPicPr>
                                             <a:picLocks noChangeAspect="1" noChangeArrowheads="1"/>
                                           </pic:cNvPicPr>
@@ -1645,7 +1681,7 @@
                                         <pic:spPr bwMode="auto">
                                           <a:xfrm>
                                             <a:off x="0" y="0"/>
-                                            <a:ext cx="4549775" cy="3282950"/>
+                                            <a:ext cx="1219835" cy="1146810"/>
                                           </a:xfrm>
                                           <a:prstGeom prst="rect">
                                             <a:avLst/>
@@ -1660,14 +1696,12 @@
                             <w:r>
                               <w:rPr>
                                 <w:vanish/>
-                                <w:color w:val="000000"/>
                               </w:rPr>
                               <w:br/>
                             </w:r>
+                            <w:bookmarkStart w:id="0" w:name="Ref_Figure2_label_and_number"/>
                             <w:r>
-                              <w:rPr>
-                                <w:color w:val="000000"/>
-                              </w:rPr>
+                              <w:rPr/>
                               <w:t xml:space="preserve">Figure </w:t>
                             </w:r>
                             <w:r>
@@ -1690,16 +1724,19 @@
                               <w:rPr/>
                               <w:fldChar w:fldCharType="end"/>
                             </w:r>
+                            <w:bookmarkEnd w:id="0"/>
                             <w:r>
-                              <w:rPr>
-                                <w:color w:val="000000"/>
-                              </w:rPr>
-                              <w:t>: (tbd: needs caption)</w:t>
+                              <w:rPr/>
+                              <w:t xml:space="preserve">: </w:t>
+                            </w:r>
+                            <w:r>
+                              <w:rPr/>
+                              <w:t>Abstract syntax tree of 3 - 2x</w:t>
                             </w:r>
                           </w:p>
                         </w:txbxContent>
                       </wps:txbx>
-                      <wps:bodyPr lIns="0" rIns="0" tIns="0" bIns="0">
+                      <wps:bodyPr anchor="t" lIns="0" tIns="0" rIns="0" bIns="0">
                         <a:noAutofit/>
                       </wps:bodyPr>
                     </wps:wsp>
@@ -1710,27 +1747,22 @@
           </mc:Choice>
           <mc:Fallback>
             <w:pict>
-              <v:rect id="shape_0" ID="Frame4" stroked="f" style="position:absolute;margin-left:65.2pt;margin-top:0.05pt;width:358.3pt;height:280.95pt;mso-position-horizontal:center">
-                <w10:wrap type="square"/>
-                <v:fill o:detectmouseclick="t" on="false"/>
-                <v:stroke color="#3465a4" joinstyle="round" endcap="flat"/>
-                <v:textbox>
+              <v:rect style="position:absolute;rotation:0;width:96.05pt;height:126.5pt;mso-wrap-distance-left:0pt;mso-wrap-distance-right:0pt;mso-wrap-distance-top:0pt;mso-wrap-distance-bottom:0pt;margin-top:0pt;mso-position-vertical:top;mso-position-vertical-relative:text;margin-left:196.4pt;mso-position-horizontal:center;mso-position-horizontal-relative:text">
+                <v:textbox inset="0in,0in,0in,0in">
                   <w:txbxContent>
                     <w:p>
                       <w:pPr>
                         <w:pStyle w:val="Figure"/>
                         <w:spacing w:before="120" w:after="120"/>
-                        <w:rPr>
-                          <w:color w:val="000000"/>
-                        </w:rPr>
+                        <w:rPr/>
                       </w:pPr>
                       <w:r>
                         <w:rPr/>
                         <w:drawing>
                           <wp:inline distT="0" distB="0" distL="0" distR="0">
-                            <wp:extent cx="4549775" cy="3282950"/>
+                            <wp:extent cx="1219835" cy="1146810"/>
                             <wp:effectExtent l="0" t="0" r="0" b="0"/>
-                            <wp:docPr id="4" name="Image1" descr=""/>
+                            <wp:docPr id="3" name="Image3" descr=""/>
                             <wp:cNvGraphicFramePr>
                               <a:graphicFrameLocks xmlns:a="http://schemas.openxmlformats.org/drawingml/2006/main" noChangeAspect="1"/>
                             </wp:cNvGraphicFramePr>
@@ -1738,7 +1770,7 @@
                               <a:graphicData uri="http://schemas.openxmlformats.org/drawingml/2006/picture">
                                 <pic:pic xmlns:pic="http://schemas.openxmlformats.org/drawingml/2006/picture">
                                   <pic:nvPicPr>
-                                    <pic:cNvPr id="4" name="Image1" descr=""/>
+                                    <pic:cNvPr id="3" name="Image3" descr=""/>
                                     <pic:cNvPicPr>
                                       <a:picLocks noChangeAspect="1" noChangeArrowheads="1"/>
                                     </pic:cNvPicPr>
@@ -1752,7 +1784,7 @@
                                   <pic:spPr bwMode="auto">
                                     <a:xfrm>
                                       <a:off x="0" y="0"/>
-                                      <a:ext cx="4549775" cy="3282950"/>
+                                      <a:ext cx="1219835" cy="1146810"/>
                                     </a:xfrm>
                                     <a:prstGeom prst="rect">
                                       <a:avLst/>
@@ -1767,14 +1799,12 @@
                       <w:r>
                         <w:rPr>
                           <w:vanish/>
-                          <w:color w:val="000000"/>
                         </w:rPr>
                         <w:br/>
                       </w:r>
+                      <w:bookmarkStart w:id="1" w:name="Ref_Figure2_label_and_number"/>
                       <w:r>
-                        <w:rPr>
-                          <w:color w:val="000000"/>
-                        </w:rPr>
+                        <w:rPr/>
                         <w:t xml:space="preserve">Figure </w:t>
                       </w:r>
                       <w:r>
@@ -1797,15 +1827,19 @@
                         <w:rPr/>
                         <w:fldChar w:fldCharType="end"/>
                       </w:r>
+                      <w:bookmarkEnd w:id="1"/>
                       <w:r>
-                        <w:rPr>
-                          <w:color w:val="000000"/>
-                        </w:rPr>
-                        <w:t>: (tbd: needs caption)</w:t>
+                        <w:rPr/>
+                        <w:t xml:space="preserve">: </w:t>
+                      </w:r>
+                      <w:r>
+                        <w:rPr/>
+                        <w:t>Abstract syntax tree of 3 - 2x</w:t>
                       </w:r>
                     </w:p>
                   </w:txbxContent>
                 </v:textbox>
+                <w10:wrap type="topAndBottom"/>
               </v:rect>
             </w:pict>
           </mc:Fallback>
@@ -1936,7 +1970,12 @@
       </w:r>
       <w:r>
         <w:rPr/>
-        <w:t xml:space="preserve"> (Goodfellow et al., 2016), and indeed many networks fall into the category of a function. For example, in </w:t>
+        <w:t xml:space="preserve"> (Goodfellow et al., 2016), and indeed many networks fall into the category of a function. </w:t>
+      </w:r>
+      <w:commentRangeStart w:id="2"/>
+      <w:r>
+        <w:rPr/>
+        <w:t xml:space="preserve">For example, in </w:t>
       </w:r>
       <w:r>
         <w:rPr>
@@ -1947,7 +1986,18 @@
       </w:r>
       <w:r>
         <w:rPr/>
-        <w:t xml:space="preserve"> deep reinforcement learning (RL) an ANN is used to calculate either the next action or the expected value of all possible actions given the current state (Lazaridis, Fachantidis &amp; Vlahavas, 2020). The architecture of the RL algorithm treats the ANN as a function without any introspective capabilities. There is also </w:t>
+        <w:t xml:space="preserve"> deep reinforcement learning (RL) an ANN is used to calculate either the next action or the expected value of all possible actions given the current state (Lazaridis, Fachantidis &amp; Vlahavas, 2020).</w:t>
+      </w:r>
+      <w:r>
+        <w:rPr/>
+      </w:r>
+      <w:commentRangeEnd w:id="2"/>
+      <w:r>
+        <w:commentReference w:id="2"/>
+      </w:r>
+      <w:r>
+        <w:rPr/>
+        <w:t xml:space="preserve"> The architecture of the RL algorithm treats the ANN as a function without any introspective capabilities. There is also </w:t>
       </w:r>
       <w:r>
         <w:rPr>
@@ -2003,7 +2053,263 @@
       </w:pPr>
       <w:r>
         <w:rPr/>
-        <w:t>For that reason, a third form of model exists, whereby a secondary model predicts the behaviors of the former. The secondary model may, for example, be a second ANN that captures aspects of the same underlying system but at a more macro level, and it may be more suitable for integration with other data. This macro representation is at the core of the theory of Higher Order Thought (Rosenthal, 1997 &amp; 2006), and of recent theories based on it such as Hierarchical Active Inference (Giovanni et al, 2018) and Integrated World Modeling Theory (IWMT) (Safron, 2020).</w:t>
+      </w:r>
+      <w:r>
+        <mc:AlternateContent>
+          <mc:Choice Requires="wps">
+            <w:drawing>
+              <wp:anchor behindDoc="0" distT="0" distB="0" distL="0" distR="0" simplePos="0" locked="0" layoutInCell="1" allowOverlap="1" relativeHeight="67">
+                <wp:simplePos x="0" y="0"/>
+                <wp:positionH relativeFrom="column">
+                  <wp:align>center</wp:align>
+                </wp:positionH>
+                <wp:positionV relativeFrom="paragraph">
+                  <wp:posOffset>635</wp:posOffset>
+                </wp:positionV>
+                <wp:extent cx="4538345" cy="3473450"/>
+                <wp:effectExtent l="0" t="0" r="0" b="0"/>
+                <wp:wrapTopAndBottom/>
+                <wp:docPr id="4" name="Frame1"/>
+                <a:graphic xmlns:a="http://schemas.openxmlformats.org/drawingml/2006/main">
+                  <a:graphicData uri="http://schemas.microsoft.com/office/word/2010/wordprocessingShape">
+                    <wps:wsp>
+                      <wps:cNvSpPr txBox="1"/>
+                      <wps:spPr>
+                        <a:xfrm>
+                          <a:off x="0" y="0"/>
+                          <a:ext cx="4538345" cy="3473450"/>
+                        </a:xfrm>
+                        <a:prstGeom prst="rect"/>
+                      </wps:spPr>
+                      <wps:txbx>
+                        <w:txbxContent>
+                          <w:p>
+                            <w:pPr>
+                              <w:pStyle w:val="Figure"/>
+                              <w:spacing w:before="120" w:after="120"/>
+                              <w:rPr/>
+                            </w:pPr>
+                            <w:r>
+                              <w:rPr/>
+                              <w:drawing>
+                                <wp:inline distT="0" distB="0" distL="0" distR="0">
+                                  <wp:extent cx="4538345" cy="3188970"/>
+                                  <wp:effectExtent l="0" t="0" r="0" b="0"/>
+                                  <wp:docPr id="5" name="Image1" descr=""/>
+                                  <wp:cNvGraphicFramePr>
+                                    <a:graphicFrameLocks xmlns:a="http://schemas.openxmlformats.org/drawingml/2006/main" noChangeAspect="1"/>
+                                  </wp:cNvGraphicFramePr>
+                                  <a:graphic xmlns:a="http://schemas.openxmlformats.org/drawingml/2006/main">
+                                    <a:graphicData uri="http://schemas.openxmlformats.org/drawingml/2006/picture">
+                                      <pic:pic xmlns:pic="http://schemas.openxmlformats.org/drawingml/2006/picture">
+                                        <pic:nvPicPr>
+                                          <pic:cNvPr id="5" name="Image1" descr=""/>
+                                          <pic:cNvPicPr>
+                                            <a:picLocks noChangeAspect="1" noChangeArrowheads="1"/>
+                                          </pic:cNvPicPr>
+                                        </pic:nvPicPr>
+                                        <pic:blipFill>
+                                          <a:blip r:embed="rId3"/>
+                                          <a:stretch>
+                                            <a:fillRect/>
+                                          </a:stretch>
+                                        </pic:blipFill>
+                                        <pic:spPr bwMode="auto">
+                                          <a:xfrm>
+                                            <a:off x="0" y="0"/>
+                                            <a:ext cx="4538345" cy="3188970"/>
+                                          </a:xfrm>
+                                          <a:prstGeom prst="rect">
+                                            <a:avLst/>
+                                          </a:prstGeom>
+                                        </pic:spPr>
+                                      </pic:pic>
+                                    </a:graphicData>
+                                  </a:graphic>
+                                </wp:inline>
+                              </w:drawing>
+                            </w:r>
+                            <w:r>
+                              <w:rPr>
+                                <w:vanish/>
+                              </w:rPr>
+                              <w:br/>
+                            </w:r>
+                            <w:r>
+                              <w:rPr/>
+                              <w:t xml:space="preserve">Figure </w:t>
+                            </w:r>
+                            <w:r>
+                              <w:rPr/>
+                              <w:fldChar w:fldCharType="begin"/>
+                            </w:r>
+                            <w:r>
+                              <w:rPr/>
+                              <w:instrText> SEQ Figure \* ARABIC </w:instrText>
+                            </w:r>
+                            <w:r>
+                              <w:rPr/>
+                              <w:fldChar w:fldCharType="separate"/>
+                            </w:r>
+                            <w:r>
+                              <w:rPr/>
+                              <w:t>2</w:t>
+                            </w:r>
+                            <w:r>
+                              <w:rPr/>
+                              <w:fldChar w:fldCharType="end"/>
+                            </w:r>
+                            <w:r>
+                              <w:rPr/>
+                              <w:t>: Different models</w:t>
+                            </w:r>
+                          </w:p>
+                        </w:txbxContent>
+                      </wps:txbx>
+                      <wps:bodyPr anchor="t" lIns="0" tIns="0" rIns="0" bIns="0">
+                        <a:noAutofit/>
+                      </wps:bodyPr>
+                    </wps:wsp>
+                  </a:graphicData>
+                </a:graphic>
+              </wp:anchor>
+            </w:drawing>
+          </mc:Choice>
+          <mc:Fallback>
+            <w:pict>
+              <v:rect style="position:absolute;rotation:0;width:357.35pt;height:273.5pt;mso-wrap-distance-left:0pt;mso-wrap-distance-right:0pt;mso-wrap-distance-top:0pt;mso-wrap-distance-bottom:0pt;margin-top:0pt;mso-position-vertical:top;mso-position-vertical-relative:text;margin-left:65.75pt;mso-position-horizontal:center;mso-position-horizontal-relative:text">
+                <v:textbox inset="0in,0in,0in,0in">
+                  <w:txbxContent>
+                    <w:p>
+                      <w:pPr>
+                        <w:pStyle w:val="Figure"/>
+                        <w:spacing w:before="120" w:after="120"/>
+                        <w:rPr/>
+                      </w:pPr>
+                      <w:r>
+                        <w:rPr/>
+                        <w:drawing>
+                          <wp:inline distT="0" distB="0" distL="0" distR="0">
+                            <wp:extent cx="4538345" cy="3188970"/>
+                            <wp:effectExtent l="0" t="0" r="0" b="0"/>
+                            <wp:docPr id="6" name="Image1" descr=""/>
+                            <wp:cNvGraphicFramePr>
+                              <a:graphicFrameLocks xmlns:a="http://schemas.openxmlformats.org/drawingml/2006/main" noChangeAspect="1"/>
+                            </wp:cNvGraphicFramePr>
+                            <a:graphic xmlns:a="http://schemas.openxmlformats.org/drawingml/2006/main">
+                              <a:graphicData uri="http://schemas.openxmlformats.org/drawingml/2006/picture">
+                                <pic:pic xmlns:pic="http://schemas.openxmlformats.org/drawingml/2006/picture">
+                                  <pic:nvPicPr>
+                                    <pic:cNvPr id="6" name="Image1" descr=""/>
+                                    <pic:cNvPicPr>
+                                      <a:picLocks noChangeAspect="1" noChangeArrowheads="1"/>
+                                    </pic:cNvPicPr>
+                                  </pic:nvPicPr>
+                                  <pic:blipFill>
+                                    <a:blip r:embed="rId3"/>
+                                    <a:stretch>
+                                      <a:fillRect/>
+                                    </a:stretch>
+                                  </pic:blipFill>
+                                  <pic:spPr bwMode="auto">
+                                    <a:xfrm>
+                                      <a:off x="0" y="0"/>
+                                      <a:ext cx="4538345" cy="3188970"/>
+                                    </a:xfrm>
+                                    <a:prstGeom prst="rect">
+                                      <a:avLst/>
+                                    </a:prstGeom>
+                                  </pic:spPr>
+                                </pic:pic>
+                              </a:graphicData>
+                            </a:graphic>
+                          </wp:inline>
+                        </w:drawing>
+                      </w:r>
+                      <w:r>
+                        <w:rPr>
+                          <w:vanish/>
+                        </w:rPr>
+                        <w:br/>
+                      </w:r>
+                      <w:r>
+                        <w:rPr/>
+                        <w:t xml:space="preserve">Figure </w:t>
+                      </w:r>
+                      <w:r>
+                        <w:rPr/>
+                        <w:fldChar w:fldCharType="begin"/>
+                      </w:r>
+                      <w:r>
+                        <w:rPr/>
+                        <w:instrText> SEQ Figure \* ARABIC </w:instrText>
+                      </w:r>
+                      <w:r>
+                        <w:rPr/>
+                        <w:fldChar w:fldCharType="separate"/>
+                      </w:r>
+                      <w:r>
+                        <w:rPr/>
+                        <w:t>2</w:t>
+                      </w:r>
+                      <w:r>
+                        <w:rPr/>
+                        <w:fldChar w:fldCharType="end"/>
+                      </w:r>
+                      <w:r>
+                        <w:rPr/>
+                        <w:t>: Different models</w:t>
+                      </w:r>
+                    </w:p>
+                  </w:txbxContent>
+                </v:textbox>
+                <w10:wrap type="topAndBottom"/>
+              </v:rect>
+            </w:pict>
+          </mc:Fallback>
+        </mc:AlternateContent>
+      </w:r>
+    </w:p>
+    <w:p>
+      <w:pPr>
+        <w:pStyle w:val="Normal"/>
+        <w:rPr/>
+      </w:pPr>
+      <w:r>
+        <w:rPr/>
+      </w:r>
+    </w:p>
+    <w:p>
+      <w:pPr>
+        <w:pStyle w:val="Normal"/>
+        <w:rPr/>
+      </w:pPr>
+      <w:r>
+        <w:rPr/>
+        <w:t>For that reason, a third form of model</w:t>
+      </w:r>
+      <w:r>
+        <w:rPr/>
+        <w:t>ing</w:t>
+      </w:r>
+      <w:r>
+        <w:rPr/>
+        <w:t xml:space="preserve"> </w:t>
+      </w:r>
+      <w:r>
+        <w:rPr>
+          <w:rFonts w:eastAsia="Calibri" w:cs="" w:cstheme="minorBidi" w:eastAsiaTheme="minorHAnsi"/>
+          <w:color w:val="auto"/>
+          <w:kern w:val="0"/>
+          <w:sz w:val="24"/>
+          <w:szCs w:val="22"/>
+          <w:lang w:val="en-US" w:eastAsia="en-US" w:bidi="ar-SA"/>
+        </w:rPr>
+        <w:t>system exist</w:t>
+      </w:r>
+      <w:r>
+        <w:rPr/>
+        <w:t>, whereby a secondary model predicts the behaviors of the former. The secondary model may, for example, be a second ANN that captures aspects of the same underlying system but at a more macro level, and it may be more suitable for integration with other data. This macro representation is at the core of the theory of Higher Order Thought (Rosenthal, 1997 &amp; 2006), and of recent theories based on it such as Hierarchical Active Inference (Giovanni et al, 2018) and Integrated World Modeling Theory (IWMT) (Safron, 2020).</w:t>
       </w:r>
     </w:p>
     <w:p>
@@ -2044,10 +2350,17 @@
     <w:p>
       <w:pPr>
         <w:pStyle w:val="Quotations"/>
-        <w:rPr/>
-      </w:pPr>
-      <w:r>
-        <w:rPr/>
+        <w:rPr>
+          <w:i/>
+          <w:i/>
+          <w:iCs/>
+        </w:rPr>
+      </w:pPr>
+      <w:r>
+        <w:rPr>
+          <w:i/>
+          <w:iCs/>
+        </w:rPr>
         <w:t>"In summary, we view the body schema as a set of fronto-parietal networks that integrate information originating from regions of the body and external space in a way, which is functionally relevant to specific actions performed by different body parts. As such, the body schema is a representation of the body’s spatial properties, including the length of limbs and limb segments, their arrangement, the configuration of the segments in space, and the shape of the body surface" (2015).</w:t>
       </w:r>
     </w:p>
@@ -3993,7 +4306,7 @@
         <w:rPr/>
         <w:t xml:space="preserve">First an axiomatic baseline must be established. </w:t>
       </w:r>
-      <w:commentRangeStart w:id="2"/>
+      <w:commentRangeStart w:id="3"/>
       <w:r>
         <w:rPr/>
         <w:t xml:space="preserve">It </w:t>
@@ -4031,9 +4344,9 @@
       <w:r>
         <w:rPr/>
       </w:r>
-      <w:commentRangeEnd w:id="2"/>
-      <w:r>
-        <w:commentReference w:id="2"/>
+      <w:commentRangeEnd w:id="3"/>
+      <w:r>
+        <w:commentReference w:id="3"/>
       </w:r>
       <w:r>
         <w:rPr/>
@@ -4156,7 +4469,7 @@
         <w:rPr/>
         <w:t xml:space="preserve">The </w:t>
       </w:r>
-      <w:commentRangeStart w:id="3"/>
+      <w:commentRangeStart w:id="4"/>
       <w:r>
         <w:rPr>
           <w:i/>
@@ -4170,9 +4483,9 @@
           <w:iCs/>
         </w:rPr>
       </w:r>
-      <w:commentRangeEnd w:id="3"/>
-      <w:r>
-        <w:commentReference w:id="3"/>
+      <w:commentRangeEnd w:id="4"/>
+      <w:r>
+        <w:commentReference w:id="4"/>
       </w:r>
       <w:r>
         <w:rPr/>
@@ -4188,14 +4501,14 @@
         </w:numPr>
         <w:rPr/>
       </w:pPr>
-      <w:commentRangeStart w:id="4"/>
+      <w:commentRangeStart w:id="5"/>
       <w:r>
         <w:rPr/>
         <w:t>Thought is a computational process, and thus is a series of inferences.</w:t>
       </w:r>
-      <w:commentRangeEnd w:id="4"/>
-      <w:r>
-        <w:commentReference w:id="4"/>
+      <w:commentRangeEnd w:id="5"/>
+      <w:r>
+        <w:commentReference w:id="5"/>
       </w:r>
       <w:r>
         <w:rPr/>
@@ -4475,6 +4788,20 @@
     </w:p>
     <w:p>
       <w:pPr>
+        <w:pStyle w:val="Heading2"/>
+        <w:numPr>
+          <w:ilvl w:val="1"/>
+          <w:numId w:val="2"/>
+        </w:numPr>
+        <w:rPr/>
+      </w:pPr>
+      <w:r>
+        <w:rPr/>
+        <w:t>Visceral Loop as a Biosemiotic Process</w:t>
+      </w:r>
+    </w:p>
+    <w:p>
+      <w:pPr>
         <w:pStyle w:val="Normal"/>
         <w:rPr/>
       </w:pPr>
@@ -4501,7 +4828,6 @@
         <w:rPr/>
         <w:t xml:space="preserve">. Semiotics is the study of signs and their interpretations, and biosemiotics looks at how semiotics plays out within biology, including neural cognition. </w:t>
       </w:r>
-      <w:commentRangeStart w:id="5"/>
       <w:commentRangeStart w:id="6"/>
       <w:r>
         <w:rPr/>
@@ -4549,104 +4875,43 @@
       </w:r>
       <w:r>
         <w:rPr/>
-        <w:t>. The intepretant may or may not accurately reflect the original referent, depending on the quality of representamen and on the ability of the system (ie: the intepreter) to infer information about the referent from the representamen.</w:t>
-      </w:r>
-      <w:r>
-        <w:rPr/>
-      </w:r>
-      <w:commentRangeEnd w:id="5"/>
-      <w:r>
-        <w:commentReference w:id="5"/>
-      </w:r>
-      <w:r>
-        <w:rPr/>
-        <w:t xml:space="preserve"> From an external point of view, the brain acts as a semiotic process against the environment. </w:t>
-      </w:r>
-      <w:commentRangeStart w:id="7"/>
-      <w:r>
-        <w:rPr/>
-        <w:t>The environment is the referent, with a concrete and actual state that the brain does not have direct awareness of. Instead, the brain uses the physical senses as a representamen of that environment, and from that representation produces an interpretant.</w:t>
-      </w:r>
-      <w:r>
-        <w:rPr/>
-      </w:r>
-      <w:commentRangeEnd w:id="7"/>
-      <w:r>
-        <w:commentReference w:id="7"/>
-      </w:r>
-      <w:r>
-        <w:rPr/>
-        <w:t xml:space="preserve"> The VL is interested in a more internal semiotic process within the brain. The interpretant from before must itself be encoded in a representation that is subject to the constraints imposed by the specific characteristics of the underlying biological substrate. </w:t>
-      </w:r>
-      <w:commentRangeStart w:id="8"/>
-      <w:r>
-        <w:rPr/>
-        <w:t>In order for the brain to subsequently use that representation, it must decode its meaning. Thus an inner semiotic process is activated, where the prior inference becomes the referent, which is encoded as a representamen, and subsequently decoded as a new interpretant, possibly after combining with additional information from other sources.</w:t>
-      </w:r>
-      <w:commentRangeEnd w:id="8"/>
-      <w:r>
-        <w:commentReference w:id="8"/>
-      </w:r>
-      <w:r>
-        <w:rPr/>
-      </w:r>
-    </w:p>
-    <w:p>
-      <w:pPr>
-        <w:pStyle w:val="Normal"/>
-        <w:rPr/>
-      </w:pPr>
-      <w:r>
-        <w:rPr/>
-        <w:t xml:space="preserve">The semiotic interpretation of cognition is important for a number of reasons. Firstly, it explains that a </w:t>
-      </w:r>
-      <w:commentRangeStart w:id="9"/>
-      <w:r>
-        <w:rPr/>
-        <w:t>data state</w:t>
-      </w:r>
-      <w:r>
-        <w:rPr/>
-      </w:r>
-      <w:commentRangeEnd w:id="9"/>
-      <w:r>
-        <w:commentReference w:id="9"/>
-      </w:r>
-      <w:r>
-        <w:rPr/>
-        <w:t xml:space="preserve"> is meaningless without a process that interprets that data state; even if the process generated the data state in the first place, that data state is still meaningless to the process without re-interpreting it. Thus, while the brain must include considerable machinery for the interpretation of external stimuli, it must also include considerable machinery for the interpretation of its own outputs. The VL builds on this by describing the kinds of interpretations that may be generated depending on the what information is available within the representamen and on the capabilities of the process.</w:t>
-      </w:r>
-    </w:p>
-    <w:p>
-      <w:pPr>
-        <w:pStyle w:val="Normal"/>
-        <w:rPr/>
-      </w:pPr>
-      <w:r>
-        <w:rPr/>
-        <w:t xml:space="preserve">Thus, the biosemiotic process of the VL within an individual (with the specific representations that are possible within that process) form the individual's </w:t>
-      </w:r>
-      <w:commentRangeStart w:id="10"/>
-      <w:r>
-        <w:rPr>
-          <w:i/>
-          <w:iCs/>
-        </w:rPr>
-        <w:t>Umwelt</w:t>
-      </w:r>
-      <w:r>
-        <w:rPr>
-          <w:i/>
-          <w:iCs/>
-        </w:rPr>
-      </w:r>
-      <w:commentRangeEnd w:id="10"/>
-      <w:r>
-        <w:commentReference w:id="10"/>
-      </w:r>
-      <w:r>
-        <w:rPr/>
-        <w:t xml:space="preserve"> - the aggregate representation of the individual's external and internal world, constructed within their mind, and </w:t>
+        <w:t>.</w:t>
+      </w:r>
+      <w:r>
+        <w:rPr/>
+        <w:t xml:space="preserve"> </w:t>
+      </w:r>
+      <w:r>
+        <w:rPr/>
+        <w:t>The intepretant may or may not accurately reflect the original referent, depending on the quality of representamen and on the ability of the system (ie: the intepreter) to infer information about the referent from the representamen.</w:t>
+      </w:r>
+      <w:r>
+        <w:rPr/>
+        <w:t xml:space="preserve"> In </w:t>
+      </w:r>
+      <w:r>
+        <w:rPr/>
+        <w:fldChar w:fldCharType="begin"/>
+      </w:r>
+      <w:r>
+        <w:rPr/>
+        <w:instrText> REF Ref_Figure1_label_and_number \h </w:instrText>
+      </w:r>
+      <w:r>
+        <w:rPr/>
+        <w:fldChar w:fldCharType="separate"/>
+      </w:r>
+      <w:r>
+        <w:rPr/>
+        <w:t>Figure 3</w:t>
+      </w:r>
+      <w:r>
+        <w:rPr/>
+        <w:fldChar w:fldCharType="end"/>
+      </w:r>
+      <w:r>
+        <w:rPr/>
+        <w:t>, the referent of someone liking something</w:t>
       </w:r>
       <w:r>
         <w:rPr>
@@ -4657,21 +4922,1405 @@
           <w:szCs w:val="22"/>
           <w:lang w:val="en-US" w:eastAsia="en-US" w:bidi="ar-SA"/>
         </w:rPr>
-        <w:t>experienced as</w:t>
-      </w:r>
-      <w:r>
-        <w:rPr/>
-        <w:t xml:space="preserve"> the individual's consciousness.</w:t>
-      </w:r>
-    </w:p>
-    <w:p>
-      <w:pPr>
-        <w:pStyle w:val="Normal"/>
-        <w:rPr/>
-      </w:pPr>
-      <w:r>
-        <w:rPr/>
-        <w:t xml:space="preserve">The VL and the biosemiotic process that it operates upon examine thought at a high-level, but the VL does not presuppose a particular physical or computational structure. In that sense it is applicable to many theories of cognition and brain function. However, it is </w:t>
+        <w:t xml:space="preserve"> is converted into a thumbs-up </w:t>
+      </w:r>
+      <w:r>
+        <w:rPr/>
+        <w:t>representamen, but has multiple possible interpretants depending on the context and background of the interpreter.</w:t>
+      </w:r>
+    </w:p>
+    <w:p>
+      <w:pPr>
+        <w:pStyle w:val="Normal"/>
+        <w:rPr/>
+      </w:pPr>
+      <w:r>
+        <w:rPr/>
+      </w:r>
+      <w:r>
+        <mc:AlternateContent>
+          <mc:Choice Requires="wps">
+            <w:drawing>
+              <wp:anchor behindDoc="0" distT="0" distB="0" distL="0" distR="0" simplePos="0" locked="0" layoutInCell="1" allowOverlap="1" relativeHeight="63">
+                <wp:simplePos x="0" y="0"/>
+                <wp:positionH relativeFrom="column">
+                  <wp:align>center</wp:align>
+                </wp:positionH>
+                <wp:positionV relativeFrom="paragraph">
+                  <wp:posOffset>635</wp:posOffset>
+                </wp:positionV>
+                <wp:extent cx="6208395" cy="2668905"/>
+                <wp:effectExtent l="0" t="0" r="0" b="0"/>
+                <wp:wrapTopAndBottom/>
+                <wp:docPr id="7" name="Frame5"/>
+                <a:graphic xmlns:a="http://schemas.openxmlformats.org/drawingml/2006/main">
+                  <a:graphicData uri="http://schemas.microsoft.com/office/word/2010/wordprocessingShape">
+                    <wps:wsp>
+                      <wps:cNvSpPr txBox="1"/>
+                      <wps:spPr>
+                        <a:xfrm>
+                          <a:off x="0" y="0"/>
+                          <a:ext cx="6208395" cy="2668905"/>
+                        </a:xfrm>
+                        <a:prstGeom prst="rect"/>
+                      </wps:spPr>
+                      <wps:txbx>
+                        <w:txbxContent>
+                          <w:p>
+                            <w:pPr>
+                              <w:pStyle w:val="Figure"/>
+                              <w:spacing w:before="120" w:after="120"/>
+                              <w:rPr/>
+                            </w:pPr>
+                            <w:r>
+                              <w:rPr/>
+                              <w:drawing>
+                                <wp:inline distT="0" distB="0" distL="0" distR="0">
+                                  <wp:extent cx="6208395" cy="1508125"/>
+                                  <wp:effectExtent l="0" t="0" r="0" b="0"/>
+                                  <wp:docPr id="8" name="Image2" descr=""/>
+                                  <wp:cNvGraphicFramePr>
+                                    <a:graphicFrameLocks xmlns:a="http://schemas.openxmlformats.org/drawingml/2006/main" noChangeAspect="1"/>
+                                  </wp:cNvGraphicFramePr>
+                                  <a:graphic xmlns:a="http://schemas.openxmlformats.org/drawingml/2006/main">
+                                    <a:graphicData uri="http://schemas.openxmlformats.org/drawingml/2006/picture">
+                                      <pic:pic xmlns:pic="http://schemas.openxmlformats.org/drawingml/2006/picture">
+                                        <pic:nvPicPr>
+                                          <pic:cNvPr id="8" name="Image2" descr=""/>
+                                          <pic:cNvPicPr>
+                                            <a:picLocks noChangeAspect="1" noChangeArrowheads="1"/>
+                                          </pic:cNvPicPr>
+                                        </pic:nvPicPr>
+                                        <pic:blipFill>
+                                          <a:blip r:embed="rId4"/>
+                                          <a:stretch>
+                                            <a:fillRect/>
+                                          </a:stretch>
+                                        </pic:blipFill>
+                                        <pic:spPr bwMode="auto">
+                                          <a:xfrm>
+                                            <a:off x="0" y="0"/>
+                                            <a:ext cx="6208395" cy="1508125"/>
+                                          </a:xfrm>
+                                          <a:prstGeom prst="rect">
+                                            <a:avLst/>
+                                          </a:prstGeom>
+                                        </pic:spPr>
+                                      </pic:pic>
+                                    </a:graphicData>
+                                  </a:graphic>
+                                </wp:inline>
+                              </w:drawing>
+                            </w:r>
+                            <w:r>
+                              <w:rPr>
+                                <w:vanish/>
+                              </w:rPr>
+                              <w:br/>
+                            </w:r>
+                            <w:bookmarkStart w:id="2" w:name="Ref_Figure1_label_and_number"/>
+                            <w:r>
+                              <w:rPr/>
+                              <w:t xml:space="preserve">Figure </w:t>
+                            </w:r>
+                            <w:r>
+                              <w:rPr/>
+                              <w:fldChar w:fldCharType="begin"/>
+                            </w:r>
+                            <w:r>
+                              <w:rPr/>
+                              <w:instrText> SEQ Figure \* ARABIC </w:instrText>
+                            </w:r>
+                            <w:r>
+                              <w:rPr/>
+                              <w:fldChar w:fldCharType="separate"/>
+                            </w:r>
+                            <w:r>
+                              <w:rPr/>
+                              <w:t>3</w:t>
+                            </w:r>
+                            <w:r>
+                              <w:rPr/>
+                              <w:fldChar w:fldCharType="end"/>
+                            </w:r>
+                            <w:bookmarkEnd w:id="2"/>
+                            <w:r>
+                              <w:rPr/>
+                              <w:t xml:space="preserve">: </w:t>
+                            </w:r>
+                            <w:r>
+                              <w:rPr/>
+                              <w:t>An example s</w:t>
+                            </w:r>
+                            <w:r>
+                              <w:rPr/>
+                              <w:t xml:space="preserve">emiotic </w:t>
+                            </w:r>
+                            <w:r>
+                              <w:rPr/>
+                              <w:t>p</w:t>
+                            </w:r>
+                            <w:r>
+                              <w:rPr/>
+                              <w:t>rocess</w:t>
+                            </w:r>
+                            <w:r>
+                              <w:rPr>
+                                <w:rFonts w:eastAsia="Calibri" w:cs="Lucida Sans" w:eastAsiaTheme="minorHAnsi"/>
+                                <w:i/>
+                                <w:iCs/>
+                                <w:color w:val="auto"/>
+                                <w:kern w:val="0"/>
+                                <w:sz w:val="24"/>
+                                <w:szCs w:val="24"/>
+                                <w:lang w:val="en-US" w:eastAsia="en-US" w:bidi="ar-SA"/>
+                              </w:rPr>
+                              <w:t>.</w:t>
+                            </w:r>
+                            <w:r>
+                              <w:rPr>
+                                <w:i w:val="false"/>
+                                <w:iCs w:val="false"/>
+                              </w:rPr>
+                              <w:t xml:space="preserve"> </w:t>
+                            </w:r>
+                            <w:r>
+                              <w:rPr>
+                                <w:rFonts w:eastAsia="Calibri" w:cs="Lucida Sans" w:eastAsiaTheme="minorHAnsi"/>
+                                <w:i w:val="false"/>
+                                <w:iCs w:val="false"/>
+                                <w:color w:val="auto"/>
+                                <w:kern w:val="0"/>
+                                <w:sz w:val="24"/>
+                                <w:szCs w:val="24"/>
+                                <w:lang w:val="en-US" w:eastAsia="en-US" w:bidi="ar-SA"/>
+                              </w:rPr>
+                              <w:t>Someone wishes to indicate that they like something - th</w:t>
+                            </w:r>
+                            <w:r>
+                              <w:rPr>
+                                <w:rFonts w:eastAsia="Calibri" w:cs="Lucida Sans" w:eastAsiaTheme="minorHAnsi"/>
+                                <w:i w:val="false"/>
+                                <w:iCs w:val="false"/>
+                                <w:color w:val="auto"/>
+                                <w:kern w:val="0"/>
+                                <w:sz w:val="24"/>
+                                <w:szCs w:val="24"/>
+                                <w:lang w:val="en-US" w:eastAsia="en-US" w:bidi="ar-SA"/>
+                              </w:rPr>
+                              <w:t xml:space="preserve">eir liking of that something is the </w:t>
+                            </w:r>
+                            <w:r>
+                              <w:rPr>
+                                <w:rFonts w:eastAsia="Calibri" w:cs="Lucida Sans" w:eastAsiaTheme="minorHAnsi"/>
+                                <w:i/>
+                                <w:iCs/>
+                                <w:color w:val="auto"/>
+                                <w:kern w:val="0"/>
+                                <w:sz w:val="24"/>
+                                <w:szCs w:val="24"/>
+                                <w:lang w:val="en-US" w:eastAsia="en-US" w:bidi="ar-SA"/>
+                              </w:rPr>
+                              <w:t>referent</w:t>
+                            </w:r>
+                            <w:r>
+                              <w:rPr>
+                                <w:rFonts w:eastAsia="Calibri" w:cs="Lucida Sans" w:eastAsiaTheme="minorHAnsi"/>
+                                <w:i w:val="false"/>
+                                <w:iCs w:val="false"/>
+                                <w:color w:val="auto"/>
+                                <w:kern w:val="0"/>
+                                <w:sz w:val="24"/>
+                                <w:szCs w:val="24"/>
+                                <w:lang w:val="en-US" w:eastAsia="en-US" w:bidi="ar-SA"/>
+                              </w:rPr>
+                              <w:t xml:space="preserve"> that they wish to convey through a sign.</w:t>
+                            </w:r>
+                            <w:r>
+                              <w:rPr>
+                                <w:rFonts w:eastAsia="Calibri" w:cs="Lucida Sans" w:eastAsiaTheme="minorHAnsi"/>
+                                <w:i w:val="false"/>
+                                <w:iCs w:val="false"/>
+                                <w:color w:val="auto"/>
+                                <w:kern w:val="0"/>
+                                <w:sz w:val="24"/>
+                                <w:szCs w:val="24"/>
+                                <w:lang w:val="en-US" w:eastAsia="en-US" w:bidi="ar-SA"/>
+                              </w:rPr>
+                              <w:t xml:space="preserve"> </w:t>
+                            </w:r>
+                            <w:r>
+                              <w:rPr>
+                                <w:rFonts w:eastAsia="Calibri" w:cs="Lucida Sans" w:eastAsiaTheme="minorHAnsi"/>
+                                <w:i w:val="false"/>
+                                <w:iCs w:val="false"/>
+                                <w:color w:val="auto"/>
+                                <w:kern w:val="0"/>
+                                <w:sz w:val="24"/>
+                                <w:szCs w:val="24"/>
+                                <w:lang w:val="en-US" w:eastAsia="en-US" w:bidi="ar-SA"/>
+                              </w:rPr>
+                              <w:t xml:space="preserve">This is converted to a signifier, the </w:t>
+                            </w:r>
+                            <w:r>
+                              <w:rPr>
+                                <w:rFonts w:eastAsia="Calibri" w:cs="Lucida Sans" w:eastAsiaTheme="minorHAnsi"/>
+                                <w:i/>
+                                <w:iCs/>
+                                <w:color w:val="auto"/>
+                                <w:kern w:val="0"/>
+                                <w:sz w:val="24"/>
+                                <w:szCs w:val="24"/>
+                                <w:lang w:val="en-US" w:eastAsia="en-US" w:bidi="ar-SA"/>
+                              </w:rPr>
+                              <w:t>representamin</w:t>
+                            </w:r>
+                            <w:r>
+                              <w:rPr>
+                                <w:rFonts w:eastAsia="Calibri" w:cs="Lucida Sans" w:eastAsiaTheme="minorHAnsi"/>
+                                <w:i w:val="false"/>
+                                <w:iCs w:val="false"/>
+                                <w:color w:val="auto"/>
+                                <w:kern w:val="0"/>
+                                <w:sz w:val="24"/>
+                                <w:szCs w:val="24"/>
+                                <w:lang w:val="en-US" w:eastAsia="en-US" w:bidi="ar-SA"/>
+                              </w:rPr>
+                              <w:t>, as the image of</w:t>
+                            </w:r>
+                            <w:r>
+                              <w:rPr>
+                                <w:rFonts w:eastAsia="Calibri" w:cs="Lucida Sans" w:eastAsiaTheme="minorHAnsi"/>
+                                <w:i w:val="false"/>
+                                <w:iCs w:val="false"/>
+                                <w:color w:val="auto"/>
+                                <w:kern w:val="0"/>
+                                <w:sz w:val="24"/>
+                                <w:szCs w:val="24"/>
+                                <w:lang w:val="en-US" w:eastAsia="en-US" w:bidi="ar-SA"/>
+                              </w:rPr>
+                              <w:t xml:space="preserve"> </w:t>
+                            </w:r>
+                            <w:r>
+                              <w:rPr>
+                                <w:rFonts w:eastAsia="Calibri" w:cs="Lucida Sans" w:eastAsiaTheme="minorHAnsi"/>
+                                <w:i w:val="false"/>
+                                <w:iCs w:val="false"/>
+                                <w:color w:val="auto"/>
+                                <w:kern w:val="0"/>
+                                <w:sz w:val="24"/>
+                                <w:szCs w:val="24"/>
+                                <w:lang w:val="en-US" w:eastAsia="en-US" w:bidi="ar-SA"/>
+                              </w:rPr>
+                              <w:t xml:space="preserve">a </w:t>
+                            </w:r>
+                            <w:r>
+                              <w:rPr>
+                                <w:rFonts w:eastAsia="Calibri" w:cs="Lucida Sans" w:eastAsiaTheme="minorHAnsi"/>
+                                <w:i w:val="false"/>
+                                <w:iCs w:val="false"/>
+                                <w:color w:val="auto"/>
+                                <w:kern w:val="0"/>
+                                <w:sz w:val="24"/>
+                                <w:szCs w:val="24"/>
+                                <w:lang w:val="en-US" w:eastAsia="en-US" w:bidi="ar-SA"/>
+                              </w:rPr>
+                              <w:t xml:space="preserve">hand with thumb </w:t>
+                            </w:r>
+                            <w:r>
+                              <w:rPr>
+                                <w:rFonts w:eastAsia="Calibri" w:cs="Lucida Sans" w:eastAsiaTheme="minorHAnsi"/>
+                                <w:i w:val="false"/>
+                                <w:iCs w:val="false"/>
+                                <w:color w:val="auto"/>
+                                <w:kern w:val="0"/>
+                                <w:sz w:val="24"/>
+                                <w:szCs w:val="24"/>
+                                <w:lang w:val="en-US" w:eastAsia="en-US" w:bidi="ar-SA"/>
+                              </w:rPr>
+                              <w:t xml:space="preserve">pointing </w:t>
+                            </w:r>
+                            <w:r>
+                              <w:rPr>
+                                <w:rFonts w:eastAsia="Calibri" w:cs="Lucida Sans" w:eastAsiaTheme="minorHAnsi"/>
+                                <w:i w:val="false"/>
+                                <w:iCs w:val="false"/>
+                                <w:color w:val="auto"/>
+                                <w:kern w:val="0"/>
+                                <w:sz w:val="24"/>
+                                <w:szCs w:val="24"/>
+                                <w:lang w:val="en-US" w:eastAsia="en-US" w:bidi="ar-SA"/>
+                              </w:rPr>
+                              <w:t>up</w:t>
+                            </w:r>
+                            <w:r>
+                              <w:rPr>
+                                <w:rFonts w:eastAsia="Calibri" w:cs="Lucida Sans" w:eastAsiaTheme="minorHAnsi"/>
+                                <w:i w:val="false"/>
+                                <w:iCs w:val="false"/>
+                                <w:color w:val="auto"/>
+                                <w:kern w:val="0"/>
+                                <w:sz w:val="24"/>
+                                <w:szCs w:val="24"/>
+                                <w:lang w:val="en-US" w:eastAsia="en-US" w:bidi="ar-SA"/>
+                              </w:rPr>
+                              <w:t xml:space="preserve">. The representamin is then interpreted by someone else, forming the </w:t>
+                            </w:r>
+                            <w:r>
+                              <w:rPr>
+                                <w:rFonts w:eastAsia="Calibri" w:cs="Lucida Sans" w:eastAsiaTheme="minorHAnsi"/>
+                                <w:i/>
+                                <w:iCs/>
+                                <w:color w:val="auto"/>
+                                <w:kern w:val="0"/>
+                                <w:sz w:val="24"/>
+                                <w:szCs w:val="24"/>
+                                <w:lang w:val="en-US" w:eastAsia="en-US" w:bidi="ar-SA"/>
+                              </w:rPr>
+                              <w:t>intepretant</w:t>
+                            </w:r>
+                            <w:r>
+                              <w:rPr>
+                                <w:rFonts w:eastAsia="Calibri" w:cs="Lucida Sans" w:eastAsiaTheme="minorHAnsi"/>
+                                <w:i w:val="false"/>
+                                <w:iCs w:val="false"/>
+                                <w:color w:val="auto"/>
+                                <w:kern w:val="0"/>
+                                <w:sz w:val="24"/>
+                                <w:szCs w:val="24"/>
+                                <w:lang w:val="en-US" w:eastAsia="en-US" w:bidi="ar-SA"/>
+                              </w:rPr>
+                              <w:t xml:space="preserve"> within the mind of that second individual. Depending on the context and </w:t>
+                            </w:r>
+                            <w:r>
+                              <w:rPr>
+                                <w:rFonts w:eastAsia="Calibri" w:cs="Lucida Sans" w:eastAsiaTheme="minorHAnsi"/>
+                                <w:i w:val="false"/>
+                                <w:iCs w:val="false"/>
+                                <w:color w:val="auto"/>
+                                <w:kern w:val="0"/>
+                                <w:sz w:val="24"/>
+                                <w:szCs w:val="24"/>
+                                <w:lang w:val="en-US" w:eastAsia="en-US" w:bidi="ar-SA"/>
+                              </w:rPr>
+                              <w:t>the</w:t>
+                            </w:r>
+                            <w:r>
+                              <w:rPr>
+                                <w:rFonts w:eastAsia="Calibri" w:cs="Lucida Sans" w:eastAsiaTheme="minorHAnsi"/>
+                                <w:i w:val="false"/>
+                                <w:iCs w:val="false"/>
+                                <w:color w:val="auto"/>
+                                <w:kern w:val="0"/>
+                                <w:sz w:val="24"/>
+                                <w:szCs w:val="24"/>
+                                <w:lang w:val="en-US" w:eastAsia="en-US" w:bidi="ar-SA"/>
+                              </w:rPr>
+                              <w:t xml:space="preserve"> cultural background of the second individual, they may form one of multiple </w:t>
+                            </w:r>
+                            <w:r>
+                              <w:rPr>
+                                <w:rFonts w:eastAsia="Calibri" w:cs="Lucida Sans" w:eastAsiaTheme="minorHAnsi"/>
+                                <w:i w:val="false"/>
+                                <w:iCs w:val="false"/>
+                                <w:color w:val="auto"/>
+                                <w:kern w:val="0"/>
+                                <w:sz w:val="24"/>
+                                <w:szCs w:val="24"/>
+                                <w:lang w:val="en-US" w:eastAsia="en-US" w:bidi="ar-SA"/>
+                              </w:rPr>
+                              <w:t>possible</w:t>
+                            </w:r>
+                            <w:r>
+                              <w:rPr>
+                                <w:rFonts w:eastAsia="Calibri" w:cs="Lucida Sans" w:eastAsiaTheme="minorHAnsi"/>
+                                <w:i w:val="false"/>
+                                <w:iCs w:val="false"/>
+                                <w:color w:val="auto"/>
+                                <w:kern w:val="0"/>
+                                <w:sz w:val="24"/>
+                                <w:szCs w:val="24"/>
+                                <w:lang w:val="en-US" w:eastAsia="en-US" w:bidi="ar-SA"/>
+                              </w:rPr>
+                              <w:t xml:space="preserve"> interpretants (eg: </w:t>
+                            </w:r>
+                            <w:r>
+                              <w:rPr>
+                                <w:rFonts w:eastAsia="Calibri" w:cs="Lucida Sans" w:eastAsiaTheme="minorHAnsi"/>
+                                <w:i w:val="false"/>
+                                <w:iCs w:val="false"/>
+                                <w:color w:val="auto"/>
+                                <w:kern w:val="0"/>
+                                <w:sz w:val="24"/>
+                                <w:szCs w:val="24"/>
+                                <w:lang w:val="en-US" w:eastAsia="en-US" w:bidi="ar-SA"/>
+                              </w:rPr>
+                              <w:t>a thumbs up gesture is considered an insult in some cultures).</w:t>
+                            </w:r>
+                          </w:p>
+                        </w:txbxContent>
+                      </wps:txbx>
+                      <wps:bodyPr anchor="t" lIns="0" tIns="0" rIns="0" bIns="0">
+                        <a:noAutofit/>
+                      </wps:bodyPr>
+                    </wps:wsp>
+                  </a:graphicData>
+                </a:graphic>
+              </wp:anchor>
+            </w:drawing>
+          </mc:Choice>
+          <mc:Fallback>
+            <w:pict>
+              <v:rect style="position:absolute;rotation:0;width:488.85pt;height:210.15pt;mso-wrap-distance-left:0pt;mso-wrap-distance-right:0pt;mso-wrap-distance-top:0pt;mso-wrap-distance-bottom:0pt;margin-top:0pt;mso-position-vertical:top;mso-position-vertical-relative:text;margin-left:0pt;mso-position-horizontal:center;mso-position-horizontal-relative:text">
+                <v:textbox inset="0in,0in,0in,0in">
+                  <w:txbxContent>
+                    <w:p>
+                      <w:pPr>
+                        <w:pStyle w:val="Figure"/>
+                        <w:spacing w:before="120" w:after="120"/>
+                        <w:rPr/>
+                      </w:pPr>
+                      <w:r>
+                        <w:rPr/>
+                        <w:drawing>
+                          <wp:inline distT="0" distB="0" distL="0" distR="0">
+                            <wp:extent cx="6208395" cy="1508125"/>
+                            <wp:effectExtent l="0" t="0" r="0" b="0"/>
+                            <wp:docPr id="9" name="Image2" descr=""/>
+                            <wp:cNvGraphicFramePr>
+                              <a:graphicFrameLocks xmlns:a="http://schemas.openxmlformats.org/drawingml/2006/main" noChangeAspect="1"/>
+                            </wp:cNvGraphicFramePr>
+                            <a:graphic xmlns:a="http://schemas.openxmlformats.org/drawingml/2006/main">
+                              <a:graphicData uri="http://schemas.openxmlformats.org/drawingml/2006/picture">
+                                <pic:pic xmlns:pic="http://schemas.openxmlformats.org/drawingml/2006/picture">
+                                  <pic:nvPicPr>
+                                    <pic:cNvPr id="9" name="Image2" descr=""/>
+                                    <pic:cNvPicPr>
+                                      <a:picLocks noChangeAspect="1" noChangeArrowheads="1"/>
+                                    </pic:cNvPicPr>
+                                  </pic:nvPicPr>
+                                  <pic:blipFill>
+                                    <a:blip r:embed="rId4"/>
+                                    <a:stretch>
+                                      <a:fillRect/>
+                                    </a:stretch>
+                                  </pic:blipFill>
+                                  <pic:spPr bwMode="auto">
+                                    <a:xfrm>
+                                      <a:off x="0" y="0"/>
+                                      <a:ext cx="6208395" cy="1508125"/>
+                                    </a:xfrm>
+                                    <a:prstGeom prst="rect">
+                                      <a:avLst/>
+                                    </a:prstGeom>
+                                  </pic:spPr>
+                                </pic:pic>
+                              </a:graphicData>
+                            </a:graphic>
+                          </wp:inline>
+                        </w:drawing>
+                      </w:r>
+                      <w:r>
+                        <w:rPr>
+                          <w:vanish/>
+                        </w:rPr>
+                        <w:br/>
+                      </w:r>
+                      <w:bookmarkStart w:id="3" w:name="Ref_Figure1_label_and_number"/>
+                      <w:r>
+                        <w:rPr/>
+                        <w:t xml:space="preserve">Figure </w:t>
+                      </w:r>
+                      <w:r>
+                        <w:rPr/>
+                        <w:fldChar w:fldCharType="begin"/>
+                      </w:r>
+                      <w:r>
+                        <w:rPr/>
+                        <w:instrText> SEQ Figure \* ARABIC </w:instrText>
+                      </w:r>
+                      <w:r>
+                        <w:rPr/>
+                        <w:fldChar w:fldCharType="separate"/>
+                      </w:r>
+                      <w:r>
+                        <w:rPr/>
+                        <w:t>3</w:t>
+                      </w:r>
+                      <w:r>
+                        <w:rPr/>
+                        <w:fldChar w:fldCharType="end"/>
+                      </w:r>
+                      <w:bookmarkEnd w:id="3"/>
+                      <w:r>
+                        <w:rPr/>
+                        <w:t xml:space="preserve">: </w:t>
+                      </w:r>
+                      <w:r>
+                        <w:rPr/>
+                        <w:t>An example s</w:t>
+                      </w:r>
+                      <w:r>
+                        <w:rPr/>
+                        <w:t xml:space="preserve">emiotic </w:t>
+                      </w:r>
+                      <w:r>
+                        <w:rPr/>
+                        <w:t>p</w:t>
+                      </w:r>
+                      <w:r>
+                        <w:rPr/>
+                        <w:t>rocess</w:t>
+                      </w:r>
+                      <w:r>
+                        <w:rPr>
+                          <w:rFonts w:eastAsia="Calibri" w:cs="Lucida Sans" w:eastAsiaTheme="minorHAnsi"/>
+                          <w:i/>
+                          <w:iCs/>
+                          <w:color w:val="auto"/>
+                          <w:kern w:val="0"/>
+                          <w:sz w:val="24"/>
+                          <w:szCs w:val="24"/>
+                          <w:lang w:val="en-US" w:eastAsia="en-US" w:bidi="ar-SA"/>
+                        </w:rPr>
+                        <w:t>.</w:t>
+                      </w:r>
+                      <w:r>
+                        <w:rPr>
+                          <w:i w:val="false"/>
+                          <w:iCs w:val="false"/>
+                        </w:rPr>
+                        <w:t xml:space="preserve"> </w:t>
+                      </w:r>
+                      <w:r>
+                        <w:rPr>
+                          <w:rFonts w:eastAsia="Calibri" w:cs="Lucida Sans" w:eastAsiaTheme="minorHAnsi"/>
+                          <w:i w:val="false"/>
+                          <w:iCs w:val="false"/>
+                          <w:color w:val="auto"/>
+                          <w:kern w:val="0"/>
+                          <w:sz w:val="24"/>
+                          <w:szCs w:val="24"/>
+                          <w:lang w:val="en-US" w:eastAsia="en-US" w:bidi="ar-SA"/>
+                        </w:rPr>
+                        <w:t>Someone wishes to indicate that they like something - th</w:t>
+                      </w:r>
+                      <w:r>
+                        <w:rPr>
+                          <w:rFonts w:eastAsia="Calibri" w:cs="Lucida Sans" w:eastAsiaTheme="minorHAnsi"/>
+                          <w:i w:val="false"/>
+                          <w:iCs w:val="false"/>
+                          <w:color w:val="auto"/>
+                          <w:kern w:val="0"/>
+                          <w:sz w:val="24"/>
+                          <w:szCs w:val="24"/>
+                          <w:lang w:val="en-US" w:eastAsia="en-US" w:bidi="ar-SA"/>
+                        </w:rPr>
+                        <w:t xml:space="preserve">eir liking of that something is the </w:t>
+                      </w:r>
+                      <w:r>
+                        <w:rPr>
+                          <w:rFonts w:eastAsia="Calibri" w:cs="Lucida Sans" w:eastAsiaTheme="minorHAnsi"/>
+                          <w:i/>
+                          <w:iCs/>
+                          <w:color w:val="auto"/>
+                          <w:kern w:val="0"/>
+                          <w:sz w:val="24"/>
+                          <w:szCs w:val="24"/>
+                          <w:lang w:val="en-US" w:eastAsia="en-US" w:bidi="ar-SA"/>
+                        </w:rPr>
+                        <w:t>referent</w:t>
+                      </w:r>
+                      <w:r>
+                        <w:rPr>
+                          <w:rFonts w:eastAsia="Calibri" w:cs="Lucida Sans" w:eastAsiaTheme="minorHAnsi"/>
+                          <w:i w:val="false"/>
+                          <w:iCs w:val="false"/>
+                          <w:color w:val="auto"/>
+                          <w:kern w:val="0"/>
+                          <w:sz w:val="24"/>
+                          <w:szCs w:val="24"/>
+                          <w:lang w:val="en-US" w:eastAsia="en-US" w:bidi="ar-SA"/>
+                        </w:rPr>
+                        <w:t xml:space="preserve"> that they wish to convey through a sign.</w:t>
+                      </w:r>
+                      <w:r>
+                        <w:rPr>
+                          <w:rFonts w:eastAsia="Calibri" w:cs="Lucida Sans" w:eastAsiaTheme="minorHAnsi"/>
+                          <w:i w:val="false"/>
+                          <w:iCs w:val="false"/>
+                          <w:color w:val="auto"/>
+                          <w:kern w:val="0"/>
+                          <w:sz w:val="24"/>
+                          <w:szCs w:val="24"/>
+                          <w:lang w:val="en-US" w:eastAsia="en-US" w:bidi="ar-SA"/>
+                        </w:rPr>
+                        <w:t xml:space="preserve"> </w:t>
+                      </w:r>
+                      <w:r>
+                        <w:rPr>
+                          <w:rFonts w:eastAsia="Calibri" w:cs="Lucida Sans" w:eastAsiaTheme="minorHAnsi"/>
+                          <w:i w:val="false"/>
+                          <w:iCs w:val="false"/>
+                          <w:color w:val="auto"/>
+                          <w:kern w:val="0"/>
+                          <w:sz w:val="24"/>
+                          <w:szCs w:val="24"/>
+                          <w:lang w:val="en-US" w:eastAsia="en-US" w:bidi="ar-SA"/>
+                        </w:rPr>
+                        <w:t xml:space="preserve">This is converted to a signifier, the </w:t>
+                      </w:r>
+                      <w:r>
+                        <w:rPr>
+                          <w:rFonts w:eastAsia="Calibri" w:cs="Lucida Sans" w:eastAsiaTheme="minorHAnsi"/>
+                          <w:i/>
+                          <w:iCs/>
+                          <w:color w:val="auto"/>
+                          <w:kern w:val="0"/>
+                          <w:sz w:val="24"/>
+                          <w:szCs w:val="24"/>
+                          <w:lang w:val="en-US" w:eastAsia="en-US" w:bidi="ar-SA"/>
+                        </w:rPr>
+                        <w:t>representamin</w:t>
+                      </w:r>
+                      <w:r>
+                        <w:rPr>
+                          <w:rFonts w:eastAsia="Calibri" w:cs="Lucida Sans" w:eastAsiaTheme="minorHAnsi"/>
+                          <w:i w:val="false"/>
+                          <w:iCs w:val="false"/>
+                          <w:color w:val="auto"/>
+                          <w:kern w:val="0"/>
+                          <w:sz w:val="24"/>
+                          <w:szCs w:val="24"/>
+                          <w:lang w:val="en-US" w:eastAsia="en-US" w:bidi="ar-SA"/>
+                        </w:rPr>
+                        <w:t>, as the image of</w:t>
+                      </w:r>
+                      <w:r>
+                        <w:rPr>
+                          <w:rFonts w:eastAsia="Calibri" w:cs="Lucida Sans" w:eastAsiaTheme="minorHAnsi"/>
+                          <w:i w:val="false"/>
+                          <w:iCs w:val="false"/>
+                          <w:color w:val="auto"/>
+                          <w:kern w:val="0"/>
+                          <w:sz w:val="24"/>
+                          <w:szCs w:val="24"/>
+                          <w:lang w:val="en-US" w:eastAsia="en-US" w:bidi="ar-SA"/>
+                        </w:rPr>
+                        <w:t xml:space="preserve"> </w:t>
+                      </w:r>
+                      <w:r>
+                        <w:rPr>
+                          <w:rFonts w:eastAsia="Calibri" w:cs="Lucida Sans" w:eastAsiaTheme="minorHAnsi"/>
+                          <w:i w:val="false"/>
+                          <w:iCs w:val="false"/>
+                          <w:color w:val="auto"/>
+                          <w:kern w:val="0"/>
+                          <w:sz w:val="24"/>
+                          <w:szCs w:val="24"/>
+                          <w:lang w:val="en-US" w:eastAsia="en-US" w:bidi="ar-SA"/>
+                        </w:rPr>
+                        <w:t xml:space="preserve">a </w:t>
+                      </w:r>
+                      <w:r>
+                        <w:rPr>
+                          <w:rFonts w:eastAsia="Calibri" w:cs="Lucida Sans" w:eastAsiaTheme="minorHAnsi"/>
+                          <w:i w:val="false"/>
+                          <w:iCs w:val="false"/>
+                          <w:color w:val="auto"/>
+                          <w:kern w:val="0"/>
+                          <w:sz w:val="24"/>
+                          <w:szCs w:val="24"/>
+                          <w:lang w:val="en-US" w:eastAsia="en-US" w:bidi="ar-SA"/>
+                        </w:rPr>
+                        <w:t xml:space="preserve">hand with thumb </w:t>
+                      </w:r>
+                      <w:r>
+                        <w:rPr>
+                          <w:rFonts w:eastAsia="Calibri" w:cs="Lucida Sans" w:eastAsiaTheme="minorHAnsi"/>
+                          <w:i w:val="false"/>
+                          <w:iCs w:val="false"/>
+                          <w:color w:val="auto"/>
+                          <w:kern w:val="0"/>
+                          <w:sz w:val="24"/>
+                          <w:szCs w:val="24"/>
+                          <w:lang w:val="en-US" w:eastAsia="en-US" w:bidi="ar-SA"/>
+                        </w:rPr>
+                        <w:t xml:space="preserve">pointing </w:t>
+                      </w:r>
+                      <w:r>
+                        <w:rPr>
+                          <w:rFonts w:eastAsia="Calibri" w:cs="Lucida Sans" w:eastAsiaTheme="minorHAnsi"/>
+                          <w:i w:val="false"/>
+                          <w:iCs w:val="false"/>
+                          <w:color w:val="auto"/>
+                          <w:kern w:val="0"/>
+                          <w:sz w:val="24"/>
+                          <w:szCs w:val="24"/>
+                          <w:lang w:val="en-US" w:eastAsia="en-US" w:bidi="ar-SA"/>
+                        </w:rPr>
+                        <w:t>up</w:t>
+                      </w:r>
+                      <w:r>
+                        <w:rPr>
+                          <w:rFonts w:eastAsia="Calibri" w:cs="Lucida Sans" w:eastAsiaTheme="minorHAnsi"/>
+                          <w:i w:val="false"/>
+                          <w:iCs w:val="false"/>
+                          <w:color w:val="auto"/>
+                          <w:kern w:val="0"/>
+                          <w:sz w:val="24"/>
+                          <w:szCs w:val="24"/>
+                          <w:lang w:val="en-US" w:eastAsia="en-US" w:bidi="ar-SA"/>
+                        </w:rPr>
+                        <w:t xml:space="preserve">. The representamin is then interpreted by someone else, forming the </w:t>
+                      </w:r>
+                      <w:r>
+                        <w:rPr>
+                          <w:rFonts w:eastAsia="Calibri" w:cs="Lucida Sans" w:eastAsiaTheme="minorHAnsi"/>
+                          <w:i/>
+                          <w:iCs/>
+                          <w:color w:val="auto"/>
+                          <w:kern w:val="0"/>
+                          <w:sz w:val="24"/>
+                          <w:szCs w:val="24"/>
+                          <w:lang w:val="en-US" w:eastAsia="en-US" w:bidi="ar-SA"/>
+                        </w:rPr>
+                        <w:t>intepretant</w:t>
+                      </w:r>
+                      <w:r>
+                        <w:rPr>
+                          <w:rFonts w:eastAsia="Calibri" w:cs="Lucida Sans" w:eastAsiaTheme="minorHAnsi"/>
+                          <w:i w:val="false"/>
+                          <w:iCs w:val="false"/>
+                          <w:color w:val="auto"/>
+                          <w:kern w:val="0"/>
+                          <w:sz w:val="24"/>
+                          <w:szCs w:val="24"/>
+                          <w:lang w:val="en-US" w:eastAsia="en-US" w:bidi="ar-SA"/>
+                        </w:rPr>
+                        <w:t xml:space="preserve"> within the mind of that second individual. Depending on the context and </w:t>
+                      </w:r>
+                      <w:r>
+                        <w:rPr>
+                          <w:rFonts w:eastAsia="Calibri" w:cs="Lucida Sans" w:eastAsiaTheme="minorHAnsi"/>
+                          <w:i w:val="false"/>
+                          <w:iCs w:val="false"/>
+                          <w:color w:val="auto"/>
+                          <w:kern w:val="0"/>
+                          <w:sz w:val="24"/>
+                          <w:szCs w:val="24"/>
+                          <w:lang w:val="en-US" w:eastAsia="en-US" w:bidi="ar-SA"/>
+                        </w:rPr>
+                        <w:t>the</w:t>
+                      </w:r>
+                      <w:r>
+                        <w:rPr>
+                          <w:rFonts w:eastAsia="Calibri" w:cs="Lucida Sans" w:eastAsiaTheme="minorHAnsi"/>
+                          <w:i w:val="false"/>
+                          <w:iCs w:val="false"/>
+                          <w:color w:val="auto"/>
+                          <w:kern w:val="0"/>
+                          <w:sz w:val="24"/>
+                          <w:szCs w:val="24"/>
+                          <w:lang w:val="en-US" w:eastAsia="en-US" w:bidi="ar-SA"/>
+                        </w:rPr>
+                        <w:t xml:space="preserve"> cultural background of the second individual, they may form one of multiple </w:t>
+                      </w:r>
+                      <w:r>
+                        <w:rPr>
+                          <w:rFonts w:eastAsia="Calibri" w:cs="Lucida Sans" w:eastAsiaTheme="minorHAnsi"/>
+                          <w:i w:val="false"/>
+                          <w:iCs w:val="false"/>
+                          <w:color w:val="auto"/>
+                          <w:kern w:val="0"/>
+                          <w:sz w:val="24"/>
+                          <w:szCs w:val="24"/>
+                          <w:lang w:val="en-US" w:eastAsia="en-US" w:bidi="ar-SA"/>
+                        </w:rPr>
+                        <w:t>possible</w:t>
+                      </w:r>
+                      <w:r>
+                        <w:rPr>
+                          <w:rFonts w:eastAsia="Calibri" w:cs="Lucida Sans" w:eastAsiaTheme="minorHAnsi"/>
+                          <w:i w:val="false"/>
+                          <w:iCs w:val="false"/>
+                          <w:color w:val="auto"/>
+                          <w:kern w:val="0"/>
+                          <w:sz w:val="24"/>
+                          <w:szCs w:val="24"/>
+                          <w:lang w:val="en-US" w:eastAsia="en-US" w:bidi="ar-SA"/>
+                        </w:rPr>
+                        <w:t xml:space="preserve"> interpretants (eg: </w:t>
+                      </w:r>
+                      <w:r>
+                        <w:rPr>
+                          <w:rFonts w:eastAsia="Calibri" w:cs="Lucida Sans" w:eastAsiaTheme="minorHAnsi"/>
+                          <w:i w:val="false"/>
+                          <w:iCs w:val="false"/>
+                          <w:color w:val="auto"/>
+                          <w:kern w:val="0"/>
+                          <w:sz w:val="24"/>
+                          <w:szCs w:val="24"/>
+                          <w:lang w:val="en-US" w:eastAsia="en-US" w:bidi="ar-SA"/>
+                        </w:rPr>
+                        <w:t>a thumbs up gesture is considered an insult in some cultures).</w:t>
+                      </w:r>
+                    </w:p>
+                  </w:txbxContent>
+                </v:textbox>
+                <w10:wrap type="topAndBottom"/>
+              </v:rect>
+            </w:pict>
+          </mc:Fallback>
+        </mc:AlternateContent>
+      </w:r>
+    </w:p>
+    <w:p>
+      <w:pPr>
+        <w:pStyle w:val="Normal"/>
+        <w:rPr/>
+      </w:pPr>
+      <w:r>
+        <w:rPr/>
+        <w:t xml:space="preserve">From an external point of view, the brain acts as a semiotic process against the environment. </w:t>
+      </w:r>
+      <w:r>
+        <w:rPr/>
+        <w:t xml:space="preserve">As shown in </w:t>
+      </w:r>
+      <w:r>
+        <w:rPr/>
+        <w:fldChar w:fldCharType="begin"/>
+      </w:r>
+      <w:r>
+        <w:rPr/>
+        <w:instrText> REF Ref_Figure1_label_and_number \h </w:instrText>
+      </w:r>
+      <w:r>
+        <w:rPr/>
+        <w:fldChar w:fldCharType="separate"/>
+      </w:r>
+      <w:r>
+        <w:rPr/>
+        <w:t>Figure 3</w:t>
+      </w:r>
+      <w:r>
+        <w:rPr/>
+        <w:fldChar w:fldCharType="end"/>
+      </w:r>
+      <w:r>
+        <w:rPr/>
+        <w:t>, t</w:t>
+      </w:r>
+      <w:r>
+        <w:rPr/>
+        <w:t>he environment is the referent, with a concrete and actual state that the brain does not have direct awareness of. Instead, the brain uses the physical senses as a representamen of that environment, and from that representation produces an interpretant. The VL is interested in a more internal semiotic process within the brain. The interpretant from before must itself be encoded in a representation that is subject to the constraints imposed by the specific characteristics of the underlying biological substrate. In order for the brain to subsequently use that representation, it must decode its meaning. Thus an inner semiotic process is activated, where the prior inference becomes the referent, which is encoded as a representamen, and subsequently decoded as a new interpretant, possibly after combining with additional information from other sources.</w:t>
+      </w:r>
+    </w:p>
+    <w:p>
+      <w:pPr>
+        <w:pStyle w:val="Normal"/>
+        <w:rPr/>
+      </w:pPr>
+      <w:r>
+        <w:rPr/>
+      </w:r>
+      <w:r>
+        <mc:AlternateContent>
+          <mc:Choice Requires="wps">
+            <w:drawing>
+              <wp:anchor behindDoc="0" distT="0" distB="0" distL="0" distR="0" simplePos="0" locked="0" layoutInCell="1" allowOverlap="1" relativeHeight="69">
+                <wp:simplePos x="0" y="0"/>
+                <wp:positionH relativeFrom="column">
+                  <wp:align>center</wp:align>
+                </wp:positionH>
+                <wp:positionV relativeFrom="paragraph">
+                  <wp:posOffset>635</wp:posOffset>
+                </wp:positionV>
+                <wp:extent cx="6208395" cy="2070100"/>
+                <wp:effectExtent l="0" t="0" r="0" b="0"/>
+                <wp:wrapTopAndBottom/>
+                <wp:docPr id="10" name="Frame7"/>
+                <a:graphic xmlns:a="http://schemas.openxmlformats.org/drawingml/2006/main">
+                  <a:graphicData uri="http://schemas.microsoft.com/office/word/2010/wordprocessingShape">
+                    <wps:wsp>
+                      <wps:cNvSpPr txBox="1"/>
+                      <wps:spPr>
+                        <a:xfrm>
+                          <a:off x="0" y="0"/>
+                          <a:ext cx="6208395" cy="2070100"/>
+                        </a:xfrm>
+                        <a:prstGeom prst="rect"/>
+                      </wps:spPr>
+                      <wps:txbx>
+                        <w:txbxContent>
+                          <w:p>
+                            <w:pPr>
+                              <w:pStyle w:val="Figure"/>
+                              <w:spacing w:before="120" w:after="120"/>
+                              <w:rPr/>
+                            </w:pPr>
+                            <w:r>
+                              <w:rPr/>
+                              <w:drawing>
+                                <wp:inline distT="0" distB="0" distL="0" distR="0">
+                                  <wp:extent cx="6208395" cy="1785620"/>
+                                  <wp:effectExtent l="0" t="0" r="0" b="0"/>
+                                  <wp:docPr id="11" name="Image4" descr=""/>
+                                  <wp:cNvGraphicFramePr>
+                                    <a:graphicFrameLocks xmlns:a="http://schemas.openxmlformats.org/drawingml/2006/main" noChangeAspect="1"/>
+                                  </wp:cNvGraphicFramePr>
+                                  <a:graphic xmlns:a="http://schemas.openxmlformats.org/drawingml/2006/main">
+                                    <a:graphicData uri="http://schemas.openxmlformats.org/drawingml/2006/picture">
+                                      <pic:pic xmlns:pic="http://schemas.openxmlformats.org/drawingml/2006/picture">
+                                        <pic:nvPicPr>
+                                          <pic:cNvPr id="11" name="Image4" descr=""/>
+                                          <pic:cNvPicPr>
+                                            <a:picLocks noChangeAspect="1" noChangeArrowheads="1"/>
+                                          </pic:cNvPicPr>
+                                        </pic:nvPicPr>
+                                        <pic:blipFill>
+                                          <a:blip r:embed="rId5"/>
+                                          <a:stretch>
+                                            <a:fillRect/>
+                                          </a:stretch>
+                                        </pic:blipFill>
+                                        <pic:spPr bwMode="auto">
+                                          <a:xfrm>
+                                            <a:off x="0" y="0"/>
+                                            <a:ext cx="6208395" cy="1785620"/>
+                                          </a:xfrm>
+                                          <a:prstGeom prst="rect">
+                                            <a:avLst/>
+                                          </a:prstGeom>
+                                        </pic:spPr>
+                                      </pic:pic>
+                                    </a:graphicData>
+                                  </a:graphic>
+                                </wp:inline>
+                              </w:drawing>
+                            </w:r>
+                            <w:r>
+                              <w:rPr>
+                                <w:vanish/>
+                              </w:rPr>
+                              <w:br/>
+                            </w:r>
+                            <w:r>
+                              <w:rPr/>
+                              <w:t xml:space="preserve">Figure </w:t>
+                            </w:r>
+                            <w:r>
+                              <w:rPr/>
+                              <w:fldChar w:fldCharType="begin"/>
+                            </w:r>
+                            <w:r>
+                              <w:rPr/>
+                              <w:instrText> SEQ Figure \* ARABIC </w:instrText>
+                            </w:r>
+                            <w:r>
+                              <w:rPr/>
+                              <w:fldChar w:fldCharType="separate"/>
+                            </w:r>
+                            <w:r>
+                              <w:rPr/>
+                              <w:t>4</w:t>
+                            </w:r>
+                            <w:r>
+                              <w:rPr/>
+                              <w:fldChar w:fldCharType="end"/>
+                            </w:r>
+                            <w:r>
+                              <w:rPr/>
+                              <w:t>: Semiotics of environment interpretation</w:t>
+                            </w:r>
+                          </w:p>
+                        </w:txbxContent>
+                      </wps:txbx>
+                      <wps:bodyPr anchor="t" lIns="0" tIns="0" rIns="0" bIns="0">
+                        <a:noAutofit/>
+                      </wps:bodyPr>
+                    </wps:wsp>
+                  </a:graphicData>
+                </a:graphic>
+              </wp:anchor>
+            </w:drawing>
+          </mc:Choice>
+          <mc:Fallback>
+            <w:pict>
+              <v:rect style="position:absolute;rotation:0;width:488.85pt;height:163pt;mso-wrap-distance-left:0pt;mso-wrap-distance-right:0pt;mso-wrap-distance-top:0pt;mso-wrap-distance-bottom:0pt;margin-top:0pt;mso-position-vertical:top;mso-position-vertical-relative:text;margin-left:0pt;mso-position-horizontal:center;mso-position-horizontal-relative:text">
+                <v:textbox inset="0in,0in,0in,0in">
+                  <w:txbxContent>
+                    <w:p>
+                      <w:pPr>
+                        <w:pStyle w:val="Figure"/>
+                        <w:spacing w:before="120" w:after="120"/>
+                        <w:rPr/>
+                      </w:pPr>
+                      <w:r>
+                        <w:rPr/>
+                        <w:drawing>
+                          <wp:inline distT="0" distB="0" distL="0" distR="0">
+                            <wp:extent cx="6208395" cy="1785620"/>
+                            <wp:effectExtent l="0" t="0" r="0" b="0"/>
+                            <wp:docPr id="12" name="Image4" descr=""/>
+                            <wp:cNvGraphicFramePr>
+                              <a:graphicFrameLocks xmlns:a="http://schemas.openxmlformats.org/drawingml/2006/main" noChangeAspect="1"/>
+                            </wp:cNvGraphicFramePr>
+                            <a:graphic xmlns:a="http://schemas.openxmlformats.org/drawingml/2006/main">
+                              <a:graphicData uri="http://schemas.openxmlformats.org/drawingml/2006/picture">
+                                <pic:pic xmlns:pic="http://schemas.openxmlformats.org/drawingml/2006/picture">
+                                  <pic:nvPicPr>
+                                    <pic:cNvPr id="12" name="Image4" descr=""/>
+                                    <pic:cNvPicPr>
+                                      <a:picLocks noChangeAspect="1" noChangeArrowheads="1"/>
+                                    </pic:cNvPicPr>
+                                  </pic:nvPicPr>
+                                  <pic:blipFill>
+                                    <a:blip r:embed="rId5"/>
+                                    <a:stretch>
+                                      <a:fillRect/>
+                                    </a:stretch>
+                                  </pic:blipFill>
+                                  <pic:spPr bwMode="auto">
+                                    <a:xfrm>
+                                      <a:off x="0" y="0"/>
+                                      <a:ext cx="6208395" cy="1785620"/>
+                                    </a:xfrm>
+                                    <a:prstGeom prst="rect">
+                                      <a:avLst/>
+                                    </a:prstGeom>
+                                  </pic:spPr>
+                                </pic:pic>
+                              </a:graphicData>
+                            </a:graphic>
+                          </wp:inline>
+                        </w:drawing>
+                      </w:r>
+                      <w:r>
+                        <w:rPr>
+                          <w:vanish/>
+                        </w:rPr>
+                        <w:br/>
+                      </w:r>
+                      <w:r>
+                        <w:rPr/>
+                        <w:t xml:space="preserve">Figure </w:t>
+                      </w:r>
+                      <w:r>
+                        <w:rPr/>
+                        <w:fldChar w:fldCharType="begin"/>
+                      </w:r>
+                      <w:r>
+                        <w:rPr/>
+                        <w:instrText> SEQ Figure \* ARABIC </w:instrText>
+                      </w:r>
+                      <w:r>
+                        <w:rPr/>
+                        <w:fldChar w:fldCharType="separate"/>
+                      </w:r>
+                      <w:r>
+                        <w:rPr/>
+                        <w:t>4</w:t>
+                      </w:r>
+                      <w:r>
+                        <w:rPr/>
+                        <w:fldChar w:fldCharType="end"/>
+                      </w:r>
+                      <w:r>
+                        <w:rPr/>
+                        <w:t>: Semiotics of environment interpretation</w:t>
+                      </w:r>
+                    </w:p>
+                  </w:txbxContent>
+                </v:textbox>
+                <w10:wrap type="topAndBottom"/>
+              </v:rect>
+            </w:pict>
+          </mc:Fallback>
+        </mc:AlternateContent>
+      </w:r>
+    </w:p>
+    <w:p>
+      <w:pPr>
+        <w:pStyle w:val="Normal"/>
+        <w:rPr/>
+      </w:pPr>
+      <w:r>
+        <w:rPr/>
+      </w:r>
+      <w:r>
+        <mc:AlternateContent>
+          <mc:Choice Requires="wps">
+            <w:drawing>
+              <wp:anchor behindDoc="0" distT="0" distB="0" distL="0" distR="0" simplePos="0" locked="0" layoutInCell="1" allowOverlap="1" relativeHeight="71">
+                <wp:simplePos x="0" y="0"/>
+                <wp:positionH relativeFrom="column">
+                  <wp:align>center</wp:align>
+                </wp:positionH>
+                <wp:positionV relativeFrom="paragraph">
+                  <wp:posOffset>635</wp:posOffset>
+                </wp:positionV>
+                <wp:extent cx="6208395" cy="1703070"/>
+                <wp:effectExtent l="0" t="0" r="0" b="0"/>
+                <wp:wrapTopAndBottom/>
+                <wp:docPr id="13" name="Frame8"/>
+                <a:graphic xmlns:a="http://schemas.openxmlformats.org/drawingml/2006/main">
+                  <a:graphicData uri="http://schemas.microsoft.com/office/word/2010/wordprocessingShape">
+                    <wps:wsp>
+                      <wps:cNvSpPr txBox="1"/>
+                      <wps:spPr>
+                        <a:xfrm>
+                          <a:off x="0" y="0"/>
+                          <a:ext cx="6208395" cy="1703070"/>
+                        </a:xfrm>
+                        <a:prstGeom prst="rect"/>
+                      </wps:spPr>
+                      <wps:txbx>
+                        <w:txbxContent>
+                          <w:p>
+                            <w:pPr>
+                              <w:pStyle w:val="Figure"/>
+                              <w:spacing w:before="120" w:after="120"/>
+                              <w:rPr/>
+                            </w:pPr>
+                            <w:r>
+                              <w:rPr/>
+                              <w:drawing>
+                                <wp:inline distT="0" distB="0" distL="0" distR="0">
+                                  <wp:extent cx="6208395" cy="1418590"/>
+                                  <wp:effectExtent l="0" t="0" r="0" b="0"/>
+                                  <wp:docPr id="14" name="Image5" descr=""/>
+                                  <wp:cNvGraphicFramePr>
+                                    <a:graphicFrameLocks xmlns:a="http://schemas.openxmlformats.org/drawingml/2006/main" noChangeAspect="1"/>
+                                  </wp:cNvGraphicFramePr>
+                                  <a:graphic xmlns:a="http://schemas.openxmlformats.org/drawingml/2006/main">
+                                    <a:graphicData uri="http://schemas.openxmlformats.org/drawingml/2006/picture">
+                                      <pic:pic xmlns:pic="http://schemas.openxmlformats.org/drawingml/2006/picture">
+                                        <pic:nvPicPr>
+                                          <pic:cNvPr id="14" name="Image5" descr=""/>
+                                          <pic:cNvPicPr>
+                                            <a:picLocks noChangeAspect="1" noChangeArrowheads="1"/>
+                                          </pic:cNvPicPr>
+                                        </pic:nvPicPr>
+                                        <pic:blipFill>
+                                          <a:blip r:embed="rId6"/>
+                                          <a:stretch>
+                                            <a:fillRect/>
+                                          </a:stretch>
+                                        </pic:blipFill>
+                                        <pic:spPr bwMode="auto">
+                                          <a:xfrm>
+                                            <a:off x="0" y="0"/>
+                                            <a:ext cx="6208395" cy="1418590"/>
+                                          </a:xfrm>
+                                          <a:prstGeom prst="rect">
+                                            <a:avLst/>
+                                          </a:prstGeom>
+                                        </pic:spPr>
+                                      </pic:pic>
+                                    </a:graphicData>
+                                  </a:graphic>
+                                </wp:inline>
+                              </w:drawing>
+                            </w:r>
+                            <w:r>
+                              <w:rPr>
+                                <w:vanish/>
+                              </w:rPr>
+                              <w:br/>
+                            </w:r>
+                            <w:r>
+                              <w:rPr/>
+                              <w:t xml:space="preserve">Figure </w:t>
+                            </w:r>
+                            <w:r>
+                              <w:rPr/>
+                              <w:fldChar w:fldCharType="begin"/>
+                            </w:r>
+                            <w:r>
+                              <w:rPr/>
+                              <w:instrText> SEQ Figure \* ARABIC </w:instrText>
+                            </w:r>
+                            <w:r>
+                              <w:rPr/>
+                              <w:fldChar w:fldCharType="separate"/>
+                            </w:r>
+                            <w:r>
+                              <w:rPr/>
+                              <w:t>5</w:t>
+                            </w:r>
+                            <w:r>
+                              <w:rPr/>
+                              <w:fldChar w:fldCharType="end"/>
+                            </w:r>
+                            <w:r>
+                              <w:rPr/>
+                              <w:t>: Semiotics of internal thought</w:t>
+                            </w:r>
+                          </w:p>
+                        </w:txbxContent>
+                      </wps:txbx>
+                      <wps:bodyPr anchor="t" lIns="0" tIns="0" rIns="0" bIns="0">
+                        <a:noAutofit/>
+                      </wps:bodyPr>
+                    </wps:wsp>
+                  </a:graphicData>
+                </a:graphic>
+              </wp:anchor>
+            </w:drawing>
+          </mc:Choice>
+          <mc:Fallback>
+            <w:pict>
+              <v:rect style="position:absolute;rotation:0;width:488.85pt;height:134.1pt;mso-wrap-distance-left:0pt;mso-wrap-distance-right:0pt;mso-wrap-distance-top:0pt;mso-wrap-distance-bottom:0pt;margin-top:0pt;mso-position-vertical:top;mso-position-vertical-relative:text;margin-left:0pt;mso-position-horizontal:center;mso-position-horizontal-relative:text">
+                <v:textbox inset="0in,0in,0in,0in">
+                  <w:txbxContent>
+                    <w:p>
+                      <w:pPr>
+                        <w:pStyle w:val="Figure"/>
+                        <w:spacing w:before="120" w:after="120"/>
+                        <w:rPr/>
+                      </w:pPr>
+                      <w:r>
+                        <w:rPr/>
+                        <w:drawing>
+                          <wp:inline distT="0" distB="0" distL="0" distR="0">
+                            <wp:extent cx="6208395" cy="1418590"/>
+                            <wp:effectExtent l="0" t="0" r="0" b="0"/>
+                            <wp:docPr id="15" name="Image5" descr=""/>
+                            <wp:cNvGraphicFramePr>
+                              <a:graphicFrameLocks xmlns:a="http://schemas.openxmlformats.org/drawingml/2006/main" noChangeAspect="1"/>
+                            </wp:cNvGraphicFramePr>
+                            <a:graphic xmlns:a="http://schemas.openxmlformats.org/drawingml/2006/main">
+                              <a:graphicData uri="http://schemas.openxmlformats.org/drawingml/2006/picture">
+                                <pic:pic xmlns:pic="http://schemas.openxmlformats.org/drawingml/2006/picture">
+                                  <pic:nvPicPr>
+                                    <pic:cNvPr id="15" name="Image5" descr=""/>
+                                    <pic:cNvPicPr>
+                                      <a:picLocks noChangeAspect="1" noChangeArrowheads="1"/>
+                                    </pic:cNvPicPr>
+                                  </pic:nvPicPr>
+                                  <pic:blipFill>
+                                    <a:blip r:embed="rId6"/>
+                                    <a:stretch>
+                                      <a:fillRect/>
+                                    </a:stretch>
+                                  </pic:blipFill>
+                                  <pic:spPr bwMode="auto">
+                                    <a:xfrm>
+                                      <a:off x="0" y="0"/>
+                                      <a:ext cx="6208395" cy="1418590"/>
+                                    </a:xfrm>
+                                    <a:prstGeom prst="rect">
+                                      <a:avLst/>
+                                    </a:prstGeom>
+                                  </pic:spPr>
+                                </pic:pic>
+                              </a:graphicData>
+                            </a:graphic>
+                          </wp:inline>
+                        </w:drawing>
+                      </w:r>
+                      <w:r>
+                        <w:rPr>
+                          <w:vanish/>
+                        </w:rPr>
+                        <w:br/>
+                      </w:r>
+                      <w:r>
+                        <w:rPr/>
+                        <w:t xml:space="preserve">Figure </w:t>
+                      </w:r>
+                      <w:r>
+                        <w:rPr/>
+                        <w:fldChar w:fldCharType="begin"/>
+                      </w:r>
+                      <w:r>
+                        <w:rPr/>
+                        <w:instrText> SEQ Figure \* ARABIC </w:instrText>
+                      </w:r>
+                      <w:r>
+                        <w:rPr/>
+                        <w:fldChar w:fldCharType="separate"/>
+                      </w:r>
+                      <w:r>
+                        <w:rPr/>
+                        <w:t>5</w:t>
+                      </w:r>
+                      <w:r>
+                        <w:rPr/>
+                        <w:fldChar w:fldCharType="end"/>
+                      </w:r>
+                      <w:r>
+                        <w:rPr/>
+                        <w:t>: Semiotics of internal thought</w:t>
+                      </w:r>
+                    </w:p>
+                  </w:txbxContent>
+                </v:textbox>
+                <w10:wrap type="topAndBottom"/>
+              </v:rect>
+            </w:pict>
+          </mc:Fallback>
+        </mc:AlternateContent>
+      </w:r>
+    </w:p>
+    <w:p>
+      <w:pPr>
+        <w:pStyle w:val="Normal"/>
+        <w:rPr/>
+      </w:pPr>
+      <w:r>
+        <w:rPr/>
+        <w:t xml:space="preserve">The semiotic interpretation of cognition is important for a number of reasons. Firstly, it explains that a </w:t>
+      </w:r>
+      <w:commentRangeStart w:id="7"/>
+      <w:r>
+        <w:rPr/>
+        <w:t>data state</w:t>
+      </w:r>
+      <w:r>
+        <w:rPr/>
+      </w:r>
+      <w:commentRangeEnd w:id="7"/>
+      <w:r>
+        <w:commentReference w:id="7"/>
+      </w:r>
+      <w:r>
+        <w:rPr/>
+        <w:t xml:space="preserve"> is meaningless without a process that interprets that data state; even if the process generated the data state in the first place, that data state is still meaningless to the process without re-interpreting it. Thus, while the brain must include considerable machinery for the interpretation of external stimuli, it must also include considerable machinery for the interpretation of its own outputs. The VL builds on this by describing the kinds of interpretations that may be generated depending on the what information is available within the representamen and on the capabilities of the process.</w:t>
+      </w:r>
+    </w:p>
+    <w:p>
+      <w:pPr>
+        <w:pStyle w:val="Normal"/>
+        <w:rPr/>
+      </w:pPr>
+      <w:r>
+        <w:rPr/>
+        <w:t xml:space="preserve">Thus, the biosemiotic process of the VL within an individual (with the specific representations that are possible within that process) form the individual's </w:t>
+      </w:r>
+      <w:commentRangeStart w:id="8"/>
+      <w:r>
+        <w:rPr>
+          <w:i/>
+          <w:iCs/>
+        </w:rPr>
+        <w:t>Umwelt</w:t>
+      </w:r>
+      <w:r>
+        <w:rPr>
+          <w:i/>
+          <w:iCs/>
+        </w:rPr>
+      </w:r>
+      <w:commentRangeEnd w:id="8"/>
+      <w:r>
+        <w:commentReference w:id="8"/>
+      </w:r>
+      <w:r>
+        <w:rPr/>
+        <w:t xml:space="preserve"> - the aggregate representation of the individual's external and internal world, constructed within their mind, and </w:t>
       </w:r>
       <w:r>
         <w:rPr>
@@ -4682,18 +6331,36 @@
           <w:szCs w:val="22"/>
           <w:lang w:val="en-US" w:eastAsia="en-US" w:bidi="ar-SA"/>
         </w:rPr>
-        <w:t xml:space="preserve">easiest to see its </w:t>
-      </w:r>
-      <w:r>
-        <w:rPr/>
-        <w:t>consistency with other theories that also examine thought at a high-level or that provide theories about the underlying mechanisms of such high-level thought. For example, those of Higher-Order Thought Theory (HOTT), and Global Workspace Theory (GWT).</w:t>
-      </w:r>
-    </w:p>
-    <w:p>
-      <w:pPr>
-        <w:pStyle w:val="Normal"/>
-        <w:rPr/>
-      </w:pPr>
+        <w:t>experienced as</w:t>
+      </w:r>
+      <w:r>
+        <w:rPr/>
+        <w:t xml:space="preserve"> the individual's consciousness.</w:t>
+      </w:r>
+    </w:p>
+    <w:p>
+      <w:pPr>
+        <w:pStyle w:val="Heading2"/>
+        <w:numPr>
+          <w:ilvl w:val="1"/>
+          <w:numId w:val="2"/>
+        </w:numPr>
+        <w:rPr/>
+      </w:pPr>
+      <w:r>
+        <w:rPr/>
+        <w:t>Relationship to Higher Order Thought Theory and Global Workspace Theory</w:t>
+      </w:r>
+    </w:p>
+    <w:p>
+      <w:pPr>
+        <w:pStyle w:val="Normal"/>
+        <w:rPr/>
+      </w:pPr>
+      <w:r>
+        <w:rPr/>
+        <w:t xml:space="preserve">The VL and the biosemiotic process that it operates upon examine thought at a high-level, but the VL does not presuppose a particular physical or computational structure. In that sense it is applicable to many theories of cognition and brain function. However, it is </w:t>
+      </w:r>
       <w:r>
         <w:rPr>
           <w:rFonts w:eastAsia="Calibri" w:cs="" w:cstheme="minorBidi" w:eastAsiaTheme="minorHAnsi"/>
@@ -4703,124 +6370,18 @@
           <w:szCs w:val="22"/>
           <w:lang w:val="en-US" w:eastAsia="en-US" w:bidi="ar-SA"/>
         </w:rPr>
-        <w:t>HOTT</w:t>
-      </w:r>
-      <w:r>
-        <w:rPr/>
-        <w:t xml:space="preserve"> describes mental processes as hierarchical. In HOTT, consciousness forms the highest layer of the hierarchy, and has access to the output from the immediate layer below, but not of further lower layers. Thus the information available for conscious thought is a unified high level abstract representation of many sub-processes. The VL does not require a HOTT architecture, but it explains how a HOTT architecture results in the specific nature of human experience in terms of what internal processes are and are not directly observable.</w:t>
-      </w:r>
-    </w:p>
-    <w:p>
-      <w:pPr>
-        <w:pStyle w:val="Normal"/>
-        <w:rPr>
-          <w:i/>
-          <w:i/>
-          <w:iCs/>
-        </w:rPr>
-      </w:pPr>
-      <w:r>
-        <w:rPr>
-          <w:i/>
-          <w:iCs/>
-        </w:rPr>
-        <w:t>tbd: The Visceral Loop is consistent with Global Workspace Theory (citation), and Higher-Order Thought Theory of Rosenthal (1997, 2006).</w:t>
-      </w:r>
-    </w:p>
-    <w:p>
-      <w:pPr>
-        <w:pStyle w:val="Normal"/>
-        <w:rPr>
-          <w:i/>
-          <w:i/>
-          <w:iCs/>
-        </w:rPr>
-      </w:pPr>
-      <w:r>
-        <w:rPr>
-          <w:i/>
-          <w:iCs/>
-        </w:rPr>
-        <w:t>tbd: predictive coding, active inference, and world modelling?</w:t>
-      </w:r>
-    </w:p>
-    <w:p>
-      <w:pPr>
-        <w:pStyle w:val="Normal"/>
-        <w:rPr>
-          <w:i/>
-          <w:i/>
-          <w:iCs/>
-        </w:rPr>
-      </w:pPr>
-      <w:r>
-        <w:rPr>
-          <w:i/>
-          <w:iCs/>
-        </w:rPr>
-        <w:t xml:space="preserve">tbd: discuss how VL offers insight for consciousness in general, including for artificial agents, in a way similar to and supportive of the </w:t>
-      </w:r>
-      <w:r>
-        <w:rPr>
-          <w:rFonts w:eastAsia="Calibri" w:cs="" w:cstheme="minorBidi" w:eastAsiaTheme="minorHAnsi"/>
-          <w:i/>
-          <w:iCs/>
-          <w:color w:val="auto"/>
-          <w:kern w:val="0"/>
-          <w:sz w:val="24"/>
-          <w:szCs w:val="22"/>
-          <w:lang w:val="en-US" w:eastAsia="en-US" w:bidi="ar-SA"/>
-        </w:rPr>
-        <w:t>phi theory (needs proper name) - ie: in intro to Consciousness section I suggested that I'll be sticking to just Human consciousness, now I can extend that out to non-human and artificial consciousness.</w:t>
-      </w:r>
-    </w:p>
-    <w:p>
-      <w:pPr>
-        <w:pStyle w:val="Normal"/>
-        <w:rPr>
-          <w:i/>
-          <w:i/>
-          <w:iCs/>
-        </w:rPr>
-      </w:pPr>
-      <w:r>
-        <w:rPr>
-          <w:rFonts w:eastAsia="Calibri" w:cs="" w:cstheme="minorBidi" w:eastAsiaTheme="minorHAnsi"/>
-          <w:i/>
-          <w:iCs/>
-          <w:color w:val="auto"/>
-          <w:kern w:val="0"/>
-          <w:sz w:val="24"/>
-          <w:szCs w:val="22"/>
-          <w:lang w:val="en-US" w:eastAsia="en-US" w:bidi="ar-SA"/>
-        </w:rPr>
-        <w:t>tbd: analysis of theory - Rosenthal's transitivity principle is considered a fallacy: "and then there is the .. fallacy"</w:t>
-      </w:r>
-    </w:p>
-    <w:p>
-      <w:pPr>
-        <w:pStyle w:val="Heading1"/>
-        <w:numPr>
-          <w:ilvl w:val="0"/>
-          <w:numId w:val="2"/>
-        </w:numPr>
-        <w:rPr/>
-      </w:pPr>
-      <w:r>
-        <w:rPr/>
-        <w:t>Summary</w:t>
-      </w:r>
-    </w:p>
-    <w:p>
-      <w:pPr>
-        <w:pStyle w:val="Normal"/>
-        <w:rPr/>
-      </w:pPr>
-      <w:r>
-        <w:rPr/>
-        <w:t xml:space="preserve">This paper makes the claim that agents operating within complex environments and with complex bodies require a trade-off between the inferential computing power of a single processing step versus the use of multiple iterations of a recurrent processing loop. </w:t>
-      </w:r>
-      <w:commentRangeStart w:id="11"/>
+        <w:t xml:space="preserve">easiest to see its </w:t>
+      </w:r>
+      <w:r>
+        <w:rPr/>
+        <w:t>consistency with other theories that also examine thought at a high-level or that provide theories about the underlying mechanisms of such high-level thought. For example, those of Higher-Order Thought Theory (HOTT), and Global Workspace Theory (GWT).</w:t>
+      </w:r>
+    </w:p>
+    <w:p>
+      <w:pPr>
+        <w:pStyle w:val="Normal"/>
+        <w:rPr/>
+      </w:pPr>
       <w:r>
         <w:rPr>
           <w:rFonts w:eastAsia="Calibri" w:cs="" w:cstheme="minorBidi" w:eastAsiaTheme="minorHAnsi"/>
@@ -4830,12 +6391,142 @@
           <w:szCs w:val="22"/>
           <w:lang w:val="en-US" w:eastAsia="en-US" w:bidi="ar-SA"/>
         </w:rPr>
-        <w:t>Processing loop iterations that do not lead to physical actions thus have non-physical actions, and i</w:t>
-      </w:r>
-      <w:r>
-        <w:rPr/>
-        <w:t xml:space="preserve">n order to be a good regulator of </w:t>
-      </w:r>
+        <w:t>HOTT</w:t>
+      </w:r>
+      <w:r>
+        <w:rPr/>
+        <w:t xml:space="preserve"> describes mental processes as hierarchical. In HOTT, consciousness forms the highest layer of the hierarchy, and has access to the output from the immediate layer below, but not of further lower layers. Thus the information available for conscious thought is a unified high level abstract representation of many sub-processes. The VL does not require a HOTT architecture, but it explains how a HOTT architecture results in the specific nature of human experience in terms of what internal processes are and are not directly observable.</w:t>
+      </w:r>
+    </w:p>
+    <w:p>
+      <w:pPr>
+        <w:pStyle w:val="Normal"/>
+        <w:rPr>
+          <w:i/>
+          <w:i/>
+          <w:iCs/>
+        </w:rPr>
+      </w:pPr>
+      <w:r>
+        <w:rPr>
+          <w:i/>
+          <w:iCs/>
+        </w:rPr>
+        <w:t>tbd: The Visceral Loop is consistent with Global Workspace Theory (citation), and Higher-Order Thought Theory of Rosenthal (1997, 2006).</w:t>
+      </w:r>
+    </w:p>
+    <w:p>
+      <w:pPr>
+        <w:pStyle w:val="Normal"/>
+        <w:rPr>
+          <w:i/>
+          <w:i/>
+          <w:iCs/>
+        </w:rPr>
+      </w:pPr>
+      <w:r>
+        <w:rPr>
+          <w:i/>
+          <w:iCs/>
+        </w:rPr>
+        <w:t>tbd: predictive coding, active inference, and world modelling?</w:t>
+      </w:r>
+    </w:p>
+    <w:p>
+      <w:pPr>
+        <w:pStyle w:val="Normal"/>
+        <w:rPr>
+          <w:i/>
+          <w:i/>
+          <w:iCs/>
+        </w:rPr>
+      </w:pPr>
+      <w:r>
+        <w:rPr>
+          <w:i/>
+          <w:iCs/>
+        </w:rPr>
+        <w:t xml:space="preserve">tbd: discuss how VL offers insight for consciousness in general, including for artificial agents, in a way similar to and supportive of the </w:t>
+      </w:r>
+      <w:r>
+        <w:rPr>
+          <w:rFonts w:eastAsia="Calibri" w:cs="" w:cstheme="minorBidi" w:eastAsiaTheme="minorHAnsi"/>
+          <w:i/>
+          <w:iCs/>
+          <w:color w:val="auto"/>
+          <w:kern w:val="0"/>
+          <w:sz w:val="24"/>
+          <w:szCs w:val="22"/>
+          <w:lang w:val="en-US" w:eastAsia="en-US" w:bidi="ar-SA"/>
+        </w:rPr>
+        <w:t>phi theory (needs proper name) - ie: in intro to Consciousness section I suggested that I'll be sticking to just Human consciousness, now I can extend that out to non-human and artificial consciousness.</w:t>
+      </w:r>
+    </w:p>
+    <w:p>
+      <w:pPr>
+        <w:pStyle w:val="Heading2"/>
+        <w:numPr>
+          <w:ilvl w:val="1"/>
+          <w:numId w:val="2"/>
+        </w:numPr>
+        <w:rPr>
+          <w:i/>
+          <w:i/>
+          <w:iCs/>
+        </w:rPr>
+      </w:pPr>
+      <w:r>
+        <w:rPr/>
+        <w:t>Limitations</w:t>
+      </w:r>
+    </w:p>
+    <w:p>
+      <w:pPr>
+        <w:pStyle w:val="Normal"/>
+        <w:rPr>
+          <w:i/>
+          <w:i/>
+          <w:iCs/>
+        </w:rPr>
+      </w:pPr>
+      <w:r>
+        <w:rPr>
+          <w:rFonts w:eastAsia="Calibri" w:cs="" w:cstheme="minorBidi" w:eastAsiaTheme="minorHAnsi"/>
+          <w:i/>
+          <w:iCs/>
+          <w:color w:val="auto"/>
+          <w:kern w:val="0"/>
+          <w:sz w:val="24"/>
+          <w:szCs w:val="22"/>
+          <w:lang w:val="en-US" w:eastAsia="en-US" w:bidi="ar-SA"/>
+        </w:rPr>
+        <w:t>tbd: analysis of theory - Rosenthal's transitivity principle is considered a fallacy: "and then there is the .. fallacy"</w:t>
+      </w:r>
+    </w:p>
+    <w:p>
+      <w:pPr>
+        <w:pStyle w:val="Heading1"/>
+        <w:numPr>
+          <w:ilvl w:val="0"/>
+          <w:numId w:val="2"/>
+        </w:numPr>
+        <w:rPr/>
+      </w:pPr>
+      <w:r>
+        <w:rPr/>
+        <w:t>Summary</w:t>
+      </w:r>
+    </w:p>
+    <w:p>
+      <w:pPr>
+        <w:pStyle w:val="Normal"/>
+        <w:rPr/>
+      </w:pPr>
+      <w:r>
+        <w:rPr/>
+        <w:t xml:space="preserve">This paper makes the claim that agents operating within complex environments and with complex bodies require a trade-off between the inferential computing power of a single processing step versus the use of multiple iterations of a recurrent processing loop. </w:t>
+      </w:r>
+      <w:commentRangeStart w:id="9"/>
       <w:r>
         <w:rPr>
           <w:rFonts w:eastAsia="Calibri" w:cs="" w:cstheme="minorBidi" w:eastAsiaTheme="minorHAnsi"/>
@@ -4845,28 +6536,11 @@
           <w:szCs w:val="22"/>
           <w:lang w:val="en-US" w:eastAsia="en-US" w:bidi="ar-SA"/>
         </w:rPr>
-        <w:t>those</w:t>
-      </w:r>
-      <w:r>
-        <w:rPr/>
-        <w:t xml:space="preserve"> non-physical actions, the agent must model its non-physical behaviors.</w:t>
-      </w:r>
-      <w:commentRangeEnd w:id="11"/>
-      <w:r>
-        <w:commentReference w:id="11"/>
-      </w:r>
-      <w:r>
-        <w:rPr/>
-      </w:r>
-    </w:p>
-    <w:p>
-      <w:pPr>
-        <w:pStyle w:val="Normal"/>
-        <w:rPr/>
-      </w:pPr>
-      <w:r>
-        <w:rPr/>
-        <w:t xml:space="preserve">It has been shown that </w:t>
+        <w:t>Processing loop iterations that do not lead to physical actions thus have non-physical actions, and i</w:t>
+      </w:r>
+      <w:r>
+        <w:rPr/>
+        <w:t xml:space="preserve">n order to be a good regulator of </w:t>
       </w:r>
       <w:r>
         <w:rPr>
@@ -4877,11 +6551,28 @@
           <w:szCs w:val="22"/>
           <w:lang w:val="en-US" w:eastAsia="en-US" w:bidi="ar-SA"/>
         </w:rPr>
-        <w:t>some</w:t>
-      </w:r>
-      <w:r>
-        <w:rPr/>
-        <w:t xml:space="preserve"> architectures </w:t>
+        <w:t>those</w:t>
+      </w:r>
+      <w:r>
+        <w:rPr/>
+        <w:t xml:space="preserve"> non-physical actions, the agent must model its non-physical behaviors.</w:t>
+      </w:r>
+      <w:commentRangeEnd w:id="9"/>
+      <w:r>
+        <w:commentReference w:id="9"/>
+      </w:r>
+      <w:r>
+        <w:rPr/>
+      </w:r>
+    </w:p>
+    <w:p>
+      <w:pPr>
+        <w:pStyle w:val="Normal"/>
+        <w:rPr/>
+      </w:pPr>
+      <w:r>
+        <w:rPr/>
+        <w:t xml:space="preserve">It has been shown that </w:t>
       </w:r>
       <w:r>
         <w:rPr>
@@ -4892,11 +6583,11 @@
           <w:szCs w:val="22"/>
           <w:lang w:val="en-US" w:eastAsia="en-US" w:bidi="ar-SA"/>
         </w:rPr>
-        <w:t>for</w:t>
-      </w:r>
-      <w:r>
-        <w:rPr/>
-        <w:t xml:space="preserve"> non-physical behavioral modeling </w:t>
+        <w:t>some</w:t>
+      </w:r>
+      <w:r>
+        <w:rPr/>
+        <w:t xml:space="preserve"> architectures </w:t>
       </w:r>
       <w:r>
         <w:rPr>
@@ -4907,11 +6598,11 @@
           <w:szCs w:val="22"/>
           <w:lang w:val="en-US" w:eastAsia="en-US" w:bidi="ar-SA"/>
         </w:rPr>
-        <w:t>enable</w:t>
-      </w:r>
-      <w:r>
-        <w:rPr/>
-        <w:t xml:space="preserve"> </w:t>
+        <w:t>for</w:t>
+      </w:r>
+      <w:r>
+        <w:rPr/>
+        <w:t xml:space="preserve"> non-physical behavioral modeling </w:t>
       </w:r>
       <w:r>
         <w:rPr>
@@ -4922,7 +6613,11 @@
           <w:szCs w:val="22"/>
           <w:lang w:val="en-US" w:eastAsia="en-US" w:bidi="ar-SA"/>
         </w:rPr>
-        <w:t>introspective abilities, such as are enjoyed by humans. The Visceral Loop provides a mechanism to mathematically reason about those introspective abilities, and to classify the capabilities of different architectures.</w:t>
+        <w:t>enable</w:t>
+      </w:r>
+      <w:r>
+        <w:rPr/>
+        <w:t xml:space="preserve"> </w:t>
       </w:r>
       <w:r>
         <w:rPr>
@@ -4933,8 +6628,22 @@
           <w:szCs w:val="22"/>
           <w:lang w:val="en-US" w:eastAsia="en-US" w:bidi="ar-SA"/>
         </w:rPr>
-        <w:t xml:space="preserve"> </w:t>
-      </w:r>
+        <w:t>introspective abilities, such as are enjoyed by humans. The Visceral Loop provides a mechanism to mathematically reason about those introspective abilities, and to classify the capabilities of different architectures. Integrated Information Theory (IIT) (Tononi, 2004; Oizumi et al., 2014) provides a mechanism for quantifying the amount of recurrent integration in a system. The theory behind the Visceral Loop explains why that recurrency is important in the first place, and the Visceral Loop itself provides a mechanism for qualifying the introspective capabilities in a way that is simultaneously at a coarser grain and simpler to calculate than what IIT targets.</w:t>
+      </w:r>
+    </w:p>
+    <w:p>
+      <w:pPr>
+        <w:pStyle w:val="Normal"/>
+        <w:rPr>
+          <w:rFonts w:ascii="Times New Roman" w:hAnsi="Times New Roman" w:eastAsia="Calibri" w:cs="" w:cstheme="minorBidi" w:eastAsiaTheme="minorHAnsi"/>
+          <w:color w:val="auto"/>
+          <w:kern w:val="0"/>
+          <w:sz w:val="24"/>
+          <w:szCs w:val="22"/>
+          <w:lang w:val="en-US" w:eastAsia="en-US" w:bidi="ar-SA"/>
+        </w:rPr>
+      </w:pPr>
+      <w:commentRangeStart w:id="10"/>
       <w:r>
         <w:rPr>
           <w:rFonts w:eastAsia="Calibri" w:cs="" w:cstheme="minorBidi" w:eastAsiaTheme="minorHAnsi"/>
@@ -4944,7 +6653,11 @@
           <w:szCs w:val="22"/>
           <w:lang w:val="en-US" w:eastAsia="en-US" w:bidi="ar-SA"/>
         </w:rPr>
-        <w:t>I</w:t>
+        <w:t>The problem of solving Artificial General Intelligence (AGI) has received renewed interest of late (Adams et al., 2012; van Gerven, 2017; Cervantes et al., 2021). ...The VL provides some insight.....</w:t>
+      </w:r>
+      <w:commentRangeEnd w:id="10"/>
+      <w:r>
+        <w:commentReference w:id="10"/>
       </w:r>
       <w:r>
         <w:rPr>
@@ -4955,8 +6668,13 @@
           <w:szCs w:val="22"/>
           <w:lang w:val="en-US" w:eastAsia="en-US" w:bidi="ar-SA"/>
         </w:rPr>
-        <w:t>ntegrated Information Theory (IIT) (Tononi, 2004; Oizumi et</w:t>
-      </w:r>
+      </w:r>
+    </w:p>
+    <w:p>
+      <w:pPr>
+        <w:pStyle w:val="Normal"/>
+        <w:rPr/>
+      </w:pPr>
       <w:r>
         <w:rPr>
           <w:rFonts w:eastAsia="Calibri" w:cs="" w:cstheme="minorBidi" w:eastAsiaTheme="minorHAnsi"/>
@@ -4966,7 +6684,148 @@
           <w:szCs w:val="22"/>
           <w:lang w:val="en-US" w:eastAsia="en-US" w:bidi="ar-SA"/>
         </w:rPr>
-        <w:t xml:space="preserve"> </w:t>
+        <w:t>Phenomenal experience is generally considered to be the hallmark of consciousness, making the distinction between an agent that is truly consciousness versus a philosophical zombie of the same. The theory presented here offers some insight into the mechanism behind the ability for an individual to examine their own thought, which is assumed to be closely related to the content of the individual's phenomenal experience. Thus, the Visceral Loop is an important aspect of consciousness, and understanding of it may help lead towards artificial consciousness.</w:t>
+      </w:r>
+    </w:p>
+    <w:p>
+      <w:pPr>
+        <w:pStyle w:val="Normal"/>
+        <w:rPr/>
+      </w:pPr>
+      <w:r>
+        <w:rPr>
+          <w:i/>
+          <w:iCs/>
+        </w:rPr>
+        <w:t>tbd: remove - Various different forms of such modeling are possible, and the characterizations offered by the Visceral Loop provide an insight into what kinds of self-referential thought are possible depending on the kind of model in use.</w:t>
+      </w:r>
+    </w:p>
+    <w:p>
+      <w:pPr>
+        <w:pStyle w:val="Normal"/>
+        <w:rPr>
+          <w:i/>
+          <w:i/>
+          <w:iCs/>
+        </w:rPr>
+      </w:pPr>
+      <w:r>
+        <w:rPr>
+          <w:i/>
+          <w:iCs/>
+        </w:rPr>
+        <w:t>tbd: remove - The work presented here has implications for understanding consciousness, for the design of AI systems, and perhaps forms one of the necessary building blocks towards artificial general intelligence (AGI).</w:t>
+      </w:r>
+    </w:p>
+    <w:p>
+      <w:pPr>
+        <w:pStyle w:val="Normal"/>
+        <w:rPr>
+          <w:i/>
+          <w:i/>
+          <w:iCs/>
+        </w:rPr>
+      </w:pPr>
+      <w:r>
+        <w:rPr>
+          <w:i/>
+          <w:iCs/>
+        </w:rPr>
+        <w:t>tbd: Further work would be to phrase the Visceral Loop in the terms of predictive coding (Seth, Suzuki, &amp; Critchley, 2012; Millidge, Seth, Buckley, 2021)</w:t>
+      </w:r>
+    </w:p>
+    <w:p>
+      <w:pPr>
+        <w:pStyle w:val="Normal"/>
+        <w:rPr>
+          <w:i/>
+          <w:i/>
+          <w:iCs/>
+        </w:rPr>
+      </w:pPr>
+      <w:r>
+        <w:rPr>
+          <w:i/>
+          <w:iCs/>
+        </w:rPr>
+        <w:t>tbd: The Visceral Loop has been shown to offer significant insight into consciousness. More work is possible here. It should be noted that there are aspects of consciousness that the Visceral Loop makes no claim over. In particular, it offers no explanation for the so called "hard problem" of phenomenal consciousness (Chalmers, 1995) - the "what it feels like" aspect of consciousness. However, the author believes that stronger claims about the natures of both access consciousness and phenomenal consciousness can yet be made, based on the framework of the Visceral Loop.</w:t>
+      </w:r>
+    </w:p>
+    <w:p>
+      <w:pPr>
+        <w:pStyle w:val="Heading1"/>
+        <w:numPr>
+          <w:ilvl w:val="0"/>
+          <w:numId w:val="2"/>
+        </w:numPr>
+        <w:rPr/>
+      </w:pPr>
+      <w:r>
+        <w:rPr/>
+        <w:t>Author Contributions</w:t>
+      </w:r>
+    </w:p>
+    <w:p>
+      <w:pPr>
+        <w:pStyle w:val="Normal"/>
+        <w:spacing w:before="120" w:after="0"/>
+        <w:rPr/>
+      </w:pPr>
+      <w:r>
+        <w:rPr/>
+        <w:t>The author confirms being the sole contributor of this work and has approved it for publication.</w:t>
+      </w:r>
+    </w:p>
+    <w:p>
+      <w:pPr>
+        <w:pStyle w:val="Heading1"/>
+        <w:numPr>
+          <w:ilvl w:val="0"/>
+          <w:numId w:val="2"/>
+        </w:numPr>
+        <w:rPr/>
+      </w:pPr>
+      <w:r>
+        <w:rPr/>
+        <w:t>Funding</w:t>
+      </w:r>
+    </w:p>
+    <w:p>
+      <w:pPr>
+        <w:pStyle w:val="Normal"/>
+        <w:rPr>
+          <w:szCs w:val="24"/>
+        </w:rPr>
+      </w:pPr>
+      <w:r>
+        <w:rPr>
+          <w:szCs w:val="24"/>
+        </w:rPr>
+        <w:t>No funding was received.</w:t>
+      </w:r>
+    </w:p>
+    <w:p>
+      <w:pPr>
+        <w:pStyle w:val="Heading1"/>
+        <w:numPr>
+          <w:ilvl w:val="0"/>
+          <w:numId w:val="2"/>
+        </w:numPr>
+        <w:rPr/>
+      </w:pPr>
+      <w:r>
+        <w:rPr/>
+        <w:t>References</w:t>
+      </w:r>
+    </w:p>
+    <w:p>
+      <w:pPr>
+        <w:pStyle w:val="Normal"/>
+        <w:rPr/>
+      </w:pPr>
+      <w:r>
+        <w:rPr/>
+        <w:t xml:space="preserve">Adams, S., Arel, I., Bach, J., Coop, R., Furlan, R., Goertzel, B., </w:t>
       </w:r>
       <w:r>
         <w:rPr>
@@ -4977,7 +6836,11 @@
           <w:szCs w:val="22"/>
           <w:lang w:val="en-US" w:eastAsia="en-US" w:bidi="ar-SA"/>
         </w:rPr>
-        <w:t xml:space="preserve">al., 2014) provides a mechanism for quantifying the amount of recurrent integration in a system. The </w:t>
+        <w:t>et al.</w:t>
+      </w:r>
+      <w:r>
+        <w:rPr/>
+        <w:t xml:space="preserve"> (2012). Mapping the Landscape of Human-Level Artificial General Intelligence. AI Magazine, 33:1, 25-42, </w:t>
       </w:r>
       <w:r>
         <w:rPr>
@@ -4988,7 +6851,32 @@
           <w:szCs w:val="22"/>
           <w:lang w:val="en-US" w:eastAsia="en-US" w:bidi="ar-SA"/>
         </w:rPr>
-        <w:t xml:space="preserve">theory behind the </w:t>
+        <w:t>doi:</w:t>
+      </w:r>
+      <w:r>
+        <w:rPr/>
+        <w:t>10.1609/aimag.v33i1.2322.</w:t>
+      </w:r>
+    </w:p>
+    <w:p>
+      <w:pPr>
+        <w:pStyle w:val="Normal"/>
+        <w:spacing w:before="120" w:after="240"/>
+        <w:rPr/>
+      </w:pPr>
+      <w:r>
+        <w:rPr/>
+        <w:t>Block, N. (1995). On a confusion about a function of consciousness. Behav. Brain Sci., 18:2, 227–247. doi:10.1017/S0140525X00038188.</w:t>
+      </w:r>
+    </w:p>
+    <w:p>
+      <w:pPr>
+        <w:pStyle w:val="Normal"/>
+        <w:rPr/>
+      </w:pPr>
+      <w:r>
+        <w:rPr/>
+        <w:t>Cervantes, J. P., Martin, L., Dounce, I. A., Avila-Contreras, C., and Corchado, F. F. (2021). Methodological aspects for cognitive architectures construction: a study and proposal. Art</w:t>
       </w:r>
       <w:r>
         <w:rPr>
@@ -4999,7 +6887,11 @@
           <w:szCs w:val="22"/>
           <w:lang w:val="en-US" w:eastAsia="en-US" w:bidi="ar-SA"/>
         </w:rPr>
-        <w:t>Visceral Loop explains why that recurrency is important in the first place</w:t>
+        <w:t>.</w:t>
+      </w:r>
+      <w:r>
+        <w:rPr/>
+        <w:t xml:space="preserve"> Intel</w:t>
       </w:r>
       <w:r>
         <w:rPr>
@@ -5010,21 +6902,12 @@
           <w:szCs w:val="22"/>
           <w:lang w:val="en-US" w:eastAsia="en-US" w:bidi="ar-SA"/>
         </w:rPr>
-        <w:t>, and the Visceral Loop itself provides a mechanism for qualifying the introspective capabilities in a way that is simultaneously at a coarser grain and simpler to calculate than what IIT targets.</w:t>
-      </w:r>
-    </w:p>
-    <w:p>
-      <w:pPr>
-        <w:pStyle w:val="Normal"/>
-        <w:rPr>
-          <w:rFonts w:ascii="Times New Roman" w:hAnsi="Times New Roman" w:eastAsia="Calibri" w:cs="" w:cstheme="minorBidi" w:eastAsiaTheme="minorHAnsi"/>
-          <w:color w:val="auto"/>
-          <w:kern w:val="0"/>
-          <w:sz w:val="24"/>
-          <w:szCs w:val="22"/>
-          <w:lang w:val="en-US" w:eastAsia="en-US" w:bidi="ar-SA"/>
-        </w:rPr>
-      </w:pPr>
+        <w:t>.</w:t>
+      </w:r>
+      <w:r>
+        <w:rPr/>
+        <w:t xml:space="preserve"> Rev</w:t>
+      </w:r>
       <w:r>
         <w:rPr>
           <w:rFonts w:eastAsia="Calibri" w:cs="" w:cstheme="minorBidi" w:eastAsiaTheme="minorHAnsi"/>
@@ -5034,7 +6917,11 @@
           <w:szCs w:val="22"/>
           <w:lang w:val="en-US" w:eastAsia="en-US" w:bidi="ar-SA"/>
         </w:rPr>
-        <w:t>The problem of solving Artificial General Intelligence (AGI)</w:t>
+        <w:t>.</w:t>
+      </w:r>
+      <w:r>
+        <w:rPr/>
+        <w:t xml:space="preserve">, 54, 2133-2192. </w:t>
       </w:r>
       <w:r>
         <w:rPr>
@@ -5045,7 +6932,43 @@
           <w:szCs w:val="22"/>
           <w:lang w:val="en-US" w:eastAsia="en-US" w:bidi="ar-SA"/>
         </w:rPr>
-        <w:t xml:space="preserve"> has received renewed interest of late</w:t>
+        <w:t>doi:</w:t>
+      </w:r>
+      <w:r>
+        <w:rPr/>
+        <w:t>10.1007/S10462-020-09901-X.</w:t>
+      </w:r>
+    </w:p>
+    <w:p>
+      <w:pPr>
+        <w:pStyle w:val="Normal"/>
+        <w:rPr/>
+      </w:pPr>
+      <w:r>
+        <w:rPr/>
+        <w:t>Chalmers, D. J. (1995). Facing up to the problem of consciousness. J. Conscious. Stud., 2:3, 200-19. doi:10.1093/acprof:oso/9780195311105.003.0001.</w:t>
+      </w:r>
+    </w:p>
+    <w:p>
+      <w:pPr>
+        <w:pStyle w:val="Normal"/>
+        <w:spacing w:before="120" w:after="240"/>
+        <w:rPr/>
+      </w:pPr>
+      <w:r>
+        <w:rPr/>
+        <w:t>Colagrosso, M. D., and Mozer, M. C. (2004). Theories Of Access Consciousness. NeurNIPS 2004.</w:t>
+      </w:r>
+    </w:p>
+    <w:p>
+      <w:pPr>
+        <w:pStyle w:val="Normal"/>
+        <w:spacing w:before="120" w:after="240"/>
+        <w:rPr/>
+      </w:pPr>
+      <w:r>
+        <w:rPr/>
+        <w:t xml:space="preserve">Conant, R. C., and Ashby, W. R. (1970). Every good regulator of a system must be a model of that system. Int. J. Systems Sci., 1:2, 89-97. </w:t>
       </w:r>
       <w:r>
         <w:rPr>
@@ -5056,7 +6979,22 @@
           <w:szCs w:val="22"/>
           <w:lang w:val="en-US" w:eastAsia="en-US" w:bidi="ar-SA"/>
         </w:rPr>
-        <w:t xml:space="preserve"> (Adams et al., 2012; van Gerven, 2017; Cervantes et al., 2021)</w:t>
+        <w:t>doi:</w:t>
+      </w:r>
+      <w:r>
+        <w:rPr/>
+        <w:t>10.1080/00207727008920220.</w:t>
+      </w:r>
+    </w:p>
+    <w:p>
+      <w:pPr>
+        <w:pStyle w:val="Normal"/>
+        <w:spacing w:before="120" w:after="240"/>
+        <w:rPr/>
+      </w:pPr>
+      <w:r>
+        <w:rPr/>
+        <w:t xml:space="preserve">Giovanni, P., Rigoli, F., and Friston, K. J. (2018). Hierarchical Active Inference: A Theory of Motivated Control. Trends in Cognitive Sciences, 2:4, pp 294-306. </w:t>
       </w:r>
       <w:r>
         <w:rPr>
@@ -5067,7 +7005,44 @@
           <w:szCs w:val="22"/>
           <w:lang w:val="en-US" w:eastAsia="en-US" w:bidi="ar-SA"/>
         </w:rPr>
-        <w:t xml:space="preserve">. ...The </w:t>
+        <w:t>doi:</w:t>
+      </w:r>
+      <w:r>
+        <w:rPr/>
+        <w:t>10.1016/j.tics.2018.01.009.</w:t>
+      </w:r>
+    </w:p>
+    <w:p>
+      <w:pPr>
+        <w:pStyle w:val="Normal"/>
+        <w:spacing w:before="120" w:after="240"/>
+        <w:rPr/>
+      </w:pPr>
+      <w:r>
+        <w:rPr/>
+        <w:t>Goodfellow, I., Bengio, Y., and Courville, A. (2016). Deep learning. MIT Press.</w:t>
+      </w:r>
+    </w:p>
+    <w:p>
+      <w:pPr>
+        <w:pStyle w:val="Normal"/>
+        <w:spacing w:before="120" w:after="240"/>
+        <w:rPr/>
+      </w:pPr>
+      <w:r>
+        <w:rPr/>
+        <w:t>Graziano, M. S. A., and Kastner, S. (2011). Human consciousness and its relationship to social neuroscience: a novel hypothesis. Cogn. Neurosci. 2, 98–113. doi:10.1080/17588928.2011.565121</w:t>
+      </w:r>
+    </w:p>
+    <w:p>
+      <w:pPr>
+        <w:pStyle w:val="Normal"/>
+        <w:spacing w:before="120" w:after="240"/>
+        <w:rPr/>
+      </w:pPr>
+      <w:r>
+        <w:rPr/>
+        <w:t xml:space="preserve">Graziano, M. S. A. (2017). The Attention Schema Theory: A Foundation for Engineering Artificial Consciousnes. Front. Robot. AI. </w:t>
       </w:r>
       <w:r>
         <w:rPr>
@@ -5078,14 +7053,34 @@
           <w:szCs w:val="22"/>
           <w:lang w:val="en-US" w:eastAsia="en-US" w:bidi="ar-SA"/>
         </w:rPr>
-        <w:t>VL provides some insight.....</w:t>
-      </w:r>
-    </w:p>
-    <w:p>
-      <w:pPr>
-        <w:pStyle w:val="Normal"/>
-        <w:rPr/>
-      </w:pPr>
+        <w:t>doi:</w:t>
+      </w:r>
+      <w:r>
+        <w:rPr/>
+        <w:t>10.3389/frobt.2017.00060.</w:t>
+      </w:r>
+    </w:p>
+    <w:p>
+      <w:pPr>
+        <w:pStyle w:val="Normal"/>
+        <w:spacing w:before="120" w:after="240"/>
+        <w:rPr/>
+      </w:pPr>
+      <w:r>
+        <w:rPr/>
+        <w:t>Kubilius, J., Schrimpf, M., Kar, K., Rajalingham, R., Hong, H., Majaj, N., Issa, E., et al. (2019). Brain-like object recognition with high-performing shallow recurrent anns. NeurIPS 2019, 12805-12816.</w:t>
+      </w:r>
+    </w:p>
+    <w:p>
+      <w:pPr>
+        <w:pStyle w:val="Normal"/>
+        <w:spacing w:before="120" w:after="240"/>
+        <w:rPr/>
+      </w:pPr>
+      <w:r>
+        <w:rPr/>
+        <w:t xml:space="preserve">Lazaridis, A., Fachantidis, A., </w:t>
+      </w:r>
       <w:r>
         <w:rPr>
           <w:rFonts w:eastAsia="Calibri" w:cs="" w:cstheme="minorBidi" w:eastAsiaTheme="minorHAnsi"/>
@@ -5095,166 +7090,11 @@
           <w:szCs w:val="22"/>
           <w:lang w:val="en-US" w:eastAsia="en-US" w:bidi="ar-SA"/>
         </w:rPr>
-        <w:t>Phenomenal experience is generally considered to be the hallmark of consciousness, making the distinction between an agent that is truly consciousness versus a philosophical zombie of the same. The theory presented here offers some insight into the mechanism behind the ability for an individual to examine their own thought, which is assumed to be closely related to the content of the individual's phenomenal experience. Thus, the Visceral Loop is an important aspect of consciousness, and understanding of it may help lead towards artificial consciousness.</w:t>
-      </w:r>
-    </w:p>
-    <w:p>
-      <w:pPr>
-        <w:pStyle w:val="Normal"/>
-        <w:rPr/>
-      </w:pPr>
-      <w:r>
-        <w:rPr>
-          <w:i/>
-          <w:iCs/>
-        </w:rPr>
-        <w:t xml:space="preserve">tbd: remove - </w:t>
-      </w:r>
-      <w:r>
-        <w:rPr>
-          <w:i/>
-          <w:iCs/>
-        </w:rPr>
-        <w:t>Various different forms of such modeling are possible, and the characterizations offered by the Visceral Loop provide an insight into what kinds of self-referential thought are possible depending on the kind of model in use.</w:t>
-      </w:r>
-    </w:p>
-    <w:p>
-      <w:pPr>
-        <w:pStyle w:val="Normal"/>
-        <w:rPr>
-          <w:i/>
-          <w:i/>
-          <w:iCs/>
-        </w:rPr>
-      </w:pPr>
-      <w:r>
-        <w:rPr>
-          <w:i/>
-          <w:iCs/>
-        </w:rPr>
-        <w:t xml:space="preserve">tbd: remove - </w:t>
-      </w:r>
-      <w:r>
-        <w:rPr>
-          <w:i/>
-          <w:iCs/>
-        </w:rPr>
-        <w:t>The work presented here has implications for understanding consciousness, for the design of AI systems, and perhaps forms one of the necessary building blocks towards artificial general intelligence (AGI).</w:t>
-      </w:r>
-    </w:p>
-    <w:p>
-      <w:pPr>
-        <w:pStyle w:val="Normal"/>
-        <w:rPr>
-          <w:i/>
-          <w:i/>
-          <w:iCs/>
-        </w:rPr>
-      </w:pPr>
-      <w:r>
-        <w:rPr>
-          <w:i/>
-          <w:iCs/>
-        </w:rPr>
-        <w:t>tbd: Further work would be to phrase the Visceral Loop in the terms of predictive coding (Seth, Suzuki, &amp; Critchley, 2012; Millidge, Seth, Buckley, 2021)</w:t>
-      </w:r>
-    </w:p>
-    <w:p>
-      <w:pPr>
-        <w:pStyle w:val="Normal"/>
-        <w:rPr>
-          <w:i/>
-          <w:i/>
-          <w:iCs/>
-        </w:rPr>
-      </w:pPr>
-      <w:r>
-        <w:rPr>
-          <w:i/>
-          <w:iCs/>
-        </w:rPr>
-        <w:t>tbd: The Visceral Loop has been shown to offer significant insight into consciousness. More work is possible here. It should be noted that there are aspects of consciousness that the Visceral Loop makes no claim over. In particular, it offers no explanation for the so called "hard problem" of phenomenal consciousness (Chalmers, 1995) - the "what it feels like" aspect of consciousness. However, the author believes that stronger claims about the natures of both access consciousness and phenomenal consciousness can yet be made, based on the framework of the Visceral Loop.</w:t>
-      </w:r>
-    </w:p>
-    <w:p>
-      <w:pPr>
-        <w:pStyle w:val="Heading1"/>
-        <w:numPr>
-          <w:ilvl w:val="0"/>
-          <w:numId w:val="2"/>
-        </w:numPr>
-        <w:rPr/>
-      </w:pPr>
-      <w:r>
-        <w:rPr/>
-        <w:t>Author Contributions</w:t>
-      </w:r>
-    </w:p>
-    <w:p>
-      <w:pPr>
-        <w:pStyle w:val="Normal"/>
-        <w:spacing w:before="120" w:after="0"/>
-        <w:rPr/>
-      </w:pPr>
-      <w:r>
-        <w:rPr/>
-        <w:t>The author confirms being the sole contributor of this work and has approved it for publication.</w:t>
-      </w:r>
-    </w:p>
-    <w:p>
-      <w:pPr>
-        <w:pStyle w:val="Heading1"/>
-        <w:numPr>
-          <w:ilvl w:val="0"/>
-          <w:numId w:val="2"/>
-        </w:numPr>
-        <w:rPr/>
-      </w:pPr>
-      <w:r>
-        <w:rPr/>
-        <w:t>Funding</w:t>
-      </w:r>
-    </w:p>
-    <w:p>
-      <w:pPr>
-        <w:pStyle w:val="Normal"/>
-        <w:rPr>
-          <w:szCs w:val="24"/>
-        </w:rPr>
-      </w:pPr>
-      <w:r>
-        <w:rPr>
-          <w:szCs w:val="24"/>
-        </w:rPr>
-        <w:t>No funding was received.</w:t>
-      </w:r>
-    </w:p>
-    <w:p>
-      <w:pPr>
-        <w:pStyle w:val="Heading1"/>
-        <w:numPr>
-          <w:ilvl w:val="0"/>
-          <w:numId w:val="2"/>
-        </w:numPr>
-        <w:rPr/>
-      </w:pPr>
-      <w:r>
-        <w:rPr/>
-        <w:t>References</w:t>
-      </w:r>
-    </w:p>
-    <w:p>
-      <w:pPr>
-        <w:pStyle w:val="Normal"/>
-        <w:rPr/>
-      </w:pPr>
-      <w:r>
-        <w:rPr/>
-        <w:t xml:space="preserve">* </w:t>
-      </w:r>
-      <w:r>
-        <w:rPr/>
-        <w:t xml:space="preserve">Adams, S., Arel, I., Bach, J., Coop, R., Furlan, R., Goertzel, B., </w:t>
+        <w:t>and</w:t>
+      </w:r>
+      <w:r>
+        <w:rPr/>
+        <w:t xml:space="preserve"> Vlahavas, I. (2020). Deep Reinforcement Learning: A State-of-the-Art Walkthrough. J. Artif. Intell. Res., 69, pp 1421-1471. </w:t>
       </w:r>
       <w:r>
         <w:rPr>
@@ -5265,27 +7105,22 @@
           <w:szCs w:val="22"/>
           <w:lang w:val="en-US" w:eastAsia="en-US" w:bidi="ar-SA"/>
         </w:rPr>
-        <w:t>et al.</w:t>
-      </w:r>
-      <w:r>
-        <w:rPr/>
-        <w:t xml:space="preserve"> (2012). Mapping the Landscape of Human-Level Artificial General Intelligence. AI Magazine, 33</w:t>
-      </w:r>
-      <w:r>
-        <w:rPr/>
-        <w:t>:</w:t>
-      </w:r>
-      <w:r>
-        <w:rPr/>
-        <w:t>1, 25-42</w:t>
-      </w:r>
-      <w:r>
-        <w:rPr/>
-        <w:t>,</w:t>
-      </w:r>
-      <w:r>
-        <w:rPr/>
-        <w:t xml:space="preserve"> </w:t>
+        <w:t>doi:</w:t>
+      </w:r>
+      <w:r>
+        <w:rPr/>
+        <w:t>10.1613/jair.1.12412.</w:t>
+      </w:r>
+    </w:p>
+    <w:p>
+      <w:pPr>
+        <w:pStyle w:val="Normal"/>
+        <w:spacing w:before="120" w:after="240"/>
+        <w:rPr/>
+      </w:pPr>
+      <w:r>
+        <w:rPr/>
+        <w:t>Libet, B., Gleason, C. A., Wright, E. W., and Pearl, D. K. (1983). Time of conscious intention to act in relation to onset of cerebral activity (readiness-potential). The unconscious initiation of a freely voluntary act. Brain: a journal of neurology, 106:</w:t>
       </w:r>
       <w:r>
         <w:rPr>
@@ -5296,68 +7131,11 @@
           <w:szCs w:val="22"/>
           <w:lang w:val="en-US" w:eastAsia="en-US" w:bidi="ar-SA"/>
         </w:rPr>
-        <w:t>doi:</w:t>
-      </w:r>
-      <w:r>
-        <w:rPr/>
-        <w:t>10.1609/aimag.v33i1.2322</w:t>
-      </w:r>
-      <w:r>
-        <w:rPr/>
-        <w:t>.</w:t>
-      </w:r>
-    </w:p>
-    <w:p>
-      <w:pPr>
-        <w:pStyle w:val="Normal"/>
-        <w:spacing w:before="120" w:after="240"/>
-        <w:rPr/>
-      </w:pPr>
-      <w:r>
-        <w:rPr/>
-        <w:t>Block, N. (1995). On a confusion about a function of consciousness. Behav. Brain Sci., 18:2, 227–247. doi:10.1017/S0140525X00038188.</w:t>
-      </w:r>
-    </w:p>
-    <w:p>
-      <w:pPr>
-        <w:pStyle w:val="Normal"/>
-        <w:rPr/>
-      </w:pPr>
-      <w:r>
-        <w:rPr/>
-        <w:t>Cervantes, J.</w:t>
-      </w:r>
-      <w:r>
-        <w:rPr/>
-        <w:t xml:space="preserve"> </w:t>
-      </w:r>
-      <w:r>
-        <w:rPr/>
-        <w:t>P., Martin, L., Dounce, I.</w:t>
-      </w:r>
-      <w:r>
-        <w:rPr/>
-        <w:t xml:space="preserve"> </w:t>
-      </w:r>
-      <w:r>
-        <w:rPr/>
-        <w:t xml:space="preserve">A., Avila-Contreras, C., </w:t>
-      </w:r>
-      <w:r>
-        <w:rPr/>
-        <w:t>and</w:t>
-      </w:r>
-      <w:r>
-        <w:rPr/>
-        <w:t xml:space="preserve"> Corchado, F.</w:t>
-      </w:r>
-      <w:r>
-        <w:rPr/>
-        <w:t xml:space="preserve"> </w:t>
-      </w:r>
-      <w:r>
-        <w:rPr/>
-        <w:t>F. (2021). Methodological aspects for cognitive architectures construction: a study and proposal. Art</w:t>
+        <w:t>3</w:t>
+      </w:r>
+      <w:r>
+        <w:rPr/>
+        <w:t xml:space="preserve">, 623–642. </w:t>
       </w:r>
       <w:r>
         <w:rPr>
@@ -5368,11 +7146,41 @@
           <w:szCs w:val="22"/>
           <w:lang w:val="en-US" w:eastAsia="en-US" w:bidi="ar-SA"/>
         </w:rPr>
-        <w:t>.</w:t>
-      </w:r>
-      <w:r>
-        <w:rPr/>
-        <w:t xml:space="preserve"> Intel</w:t>
+        <w:t>doi:</w:t>
+      </w:r>
+      <w:r>
+        <w:rPr/>
+        <w:t>10.1093/brain/106.3.623.</w:t>
+      </w:r>
+    </w:p>
+    <w:p>
+      <w:pPr>
+        <w:pStyle w:val="Normal"/>
+        <w:spacing w:before="120" w:after="240"/>
+        <w:rPr/>
+      </w:pPr>
+      <w:commentRangeStart w:id="11"/>
+      <w:r>
+        <w:rPr/>
+        <w:t>Millidge, B., Seth, A., Buckley, C. L. Predictive Coding: a Theoretical and Experimental Review. https://arxiv.org/abs/2107.12979</w:t>
+      </w:r>
+      <w:commentRangeEnd w:id="11"/>
+      <w:r>
+        <w:commentReference w:id="11"/>
+      </w:r>
+      <w:r>
+        <w:rPr/>
+      </w:r>
+    </w:p>
+    <w:p>
+      <w:pPr>
+        <w:pStyle w:val="Normal"/>
+        <w:spacing w:before="120" w:after="240"/>
+        <w:rPr/>
+      </w:pPr>
+      <w:r>
+        <w:rPr/>
+        <w:t xml:space="preserve">Morasso, P., Casadio, M., Mohan, V., Rea, F., and Zenzeri, J. (2015). Revisiting the body-schema concept in the context of whole-body postural-focal dynamics. Front. Hum. Neurosci. 9:83. </w:t>
       </w:r>
       <w:r>
         <w:rPr>
@@ -5383,11 +7191,22 @@
           <w:szCs w:val="22"/>
           <w:lang w:val="en-US" w:eastAsia="en-US" w:bidi="ar-SA"/>
         </w:rPr>
-        <w:t>.</w:t>
-      </w:r>
-      <w:r>
-        <w:rPr/>
-        <w:t xml:space="preserve"> Rev</w:t>
+        <w:t>doi:</w:t>
+      </w:r>
+      <w:r>
+        <w:rPr/>
+        <w:t>10.3389/fnhum.2015.00083.</w:t>
+      </w:r>
+    </w:p>
+    <w:p>
+      <w:pPr>
+        <w:pStyle w:val="Normal"/>
+        <w:spacing w:before="120" w:after="240"/>
+        <w:rPr/>
+      </w:pPr>
+      <w:r>
+        <w:rPr/>
+        <w:t xml:space="preserve">Nagel, T. (1974). What Is It Like to Be a Bat?. The Philosophical Review, 83:4, 435–450. </w:t>
       </w:r>
       <w:r>
         <w:rPr>
@@ -5398,11 +7217,33 @@
           <w:szCs w:val="22"/>
           <w:lang w:val="en-US" w:eastAsia="en-US" w:bidi="ar-SA"/>
         </w:rPr>
-        <w:t>.</w:t>
-      </w:r>
-      <w:r>
-        <w:rPr/>
-        <w:t xml:space="preserve">, 54, 2133-2192. </w:t>
+        <w:t>doi:</w:t>
+      </w:r>
+      <w:r>
+        <w:rPr/>
+        <w:t>10.2307/2183914.</w:t>
+      </w:r>
+    </w:p>
+    <w:p>
+      <w:pPr>
+        <w:pStyle w:val="Normal"/>
+        <w:spacing w:before="120" w:after="240"/>
+        <w:rPr/>
+      </w:pPr>
+      <w:r>
+        <w:rPr/>
+        <w:t>Oizumi, M., Albantakis, L., and Tononi, G. (2014). From the phenomenology to the mechanisms of consciousness: integrated information theory 3.0. PLoS Comput. Biol. 10:e1003588. doi:10.1371/journal.pcbi.1003588.</w:t>
+      </w:r>
+    </w:p>
+    <w:p>
+      <w:pPr>
+        <w:pStyle w:val="Normal"/>
+        <w:spacing w:before="120" w:after="240"/>
+        <w:rPr/>
+      </w:pPr>
+      <w:r>
+        <w:rPr/>
+        <w:t xml:space="preserve">Proske, U., and Gandevia, S. C. (2012). The Proprioceptive Senses: Their Roles in Signaling Body Shape, Body Position and Movement, and Muscle Force. Physiol. Rev., 92:4, 1651-1697. </w:t>
       </w:r>
       <w:r>
         <w:rPr>
@@ -5417,21 +7258,7 @@
       </w:r>
       <w:r>
         <w:rPr/>
-        <w:t>10.1007/S10462-020-09901-X</w:t>
-      </w:r>
-      <w:r>
-        <w:rPr/>
-        <w:t>.</w:t>
-      </w:r>
-    </w:p>
-    <w:p>
-      <w:pPr>
-        <w:pStyle w:val="Normal"/>
-        <w:rPr/>
-      </w:pPr>
-      <w:r>
-        <w:rPr/>
-        <w:t>Chalmers, D. J. (1995). Facing up to the problem of consciousness. J. Conscious. Stud., 2:3, 200-19. doi:10.1093/acprof:oso/9780195311105.003.0001.</w:t>
+        <w:t>10.1152/physrev.00048.2011.</w:t>
       </w:r>
     </w:p>
     <w:p>
@@ -5442,18 +7269,7 @@
       </w:pPr>
       <w:r>
         <w:rPr/>
-        <w:t>Colagrosso, M. D., and Mozer, M. C. (2004). Theories Of Access Consciousness. NeurNIPS 2004.</w:t>
-      </w:r>
-    </w:p>
-    <w:p>
-      <w:pPr>
-        <w:pStyle w:val="Normal"/>
-        <w:spacing w:before="120" w:after="240"/>
-        <w:rPr/>
-      </w:pPr>
-      <w:r>
-        <w:rPr/>
-        <w:t xml:space="preserve">Conant, R. C., and Ashby, W. R. (1970). Every good regulator of a system must be a model of that system. Int. J. Systems Sci., 1:2, 89-97. </w:t>
+        <w:t xml:space="preserve">Rosenthal, D. M. (1997). "A Theory of Consciousness," in The Nature of Consciousness: Philosophical Debates, ed. N. Block, O. Flanagan, </w:t>
       </w:r>
       <w:r>
         <w:rPr>
@@ -5464,22 +7280,11 @@
           <w:szCs w:val="22"/>
           <w:lang w:val="en-US" w:eastAsia="en-US" w:bidi="ar-SA"/>
         </w:rPr>
-        <w:t>doi:</w:t>
-      </w:r>
-      <w:r>
-        <w:rPr/>
-        <w:t>10.1080/00207727008920220.</w:t>
-      </w:r>
-    </w:p>
-    <w:p>
-      <w:pPr>
-        <w:pStyle w:val="Normal"/>
-        <w:spacing w:before="120" w:after="240"/>
-        <w:rPr/>
-      </w:pPr>
-      <w:r>
-        <w:rPr/>
-        <w:t xml:space="preserve">Giovanni, P., Rigoli, F., and Friston, K. J. (2018). Hierarchical Active Inference: A Theory of Motivated Control. Trends in Cognitive Sciences, 2:4, pp 294-306. </w:t>
+        <w:t>and</w:t>
+      </w:r>
+      <w:r>
+        <w:rPr/>
+        <w:t xml:space="preserve"> G. Güzeldere (Cambridge, </w:t>
       </w:r>
       <w:r>
         <w:rPr>
@@ -5490,11 +7295,11 @@
           <w:szCs w:val="22"/>
           <w:lang w:val="en-US" w:eastAsia="en-US" w:bidi="ar-SA"/>
         </w:rPr>
-        <w:t>doi:</w:t>
-      </w:r>
-      <w:r>
-        <w:rPr/>
-        <w:t>10.1016/j.tics.2018.01.009.</w:t>
+        <w:t>MA</w:t>
+      </w:r>
+      <w:r>
+        <w:rPr/>
+        <w:t>: MIT Press/Bradford Books), 729-753.</w:t>
       </w:r>
     </w:p>
     <w:p>
@@ -5505,29 +7310,7 @@
       </w:pPr>
       <w:r>
         <w:rPr/>
-        <w:t>Goodfellow, I., Bengio, Y., and Courville, A. (2016). Deep learning. MIT Press.</w:t>
-      </w:r>
-    </w:p>
-    <w:p>
-      <w:pPr>
-        <w:pStyle w:val="Normal"/>
-        <w:spacing w:before="120" w:after="240"/>
-        <w:rPr/>
-      </w:pPr>
-      <w:r>
-        <w:rPr/>
-        <w:t>Graziano, M. S. A., and Kastner, S. (2011). Human consciousness and its relationship to social neuroscience: a novel hypothesis. Cogn. Neurosci. 2, 98–113. doi:10.1080/17588928.2011.565121</w:t>
-      </w:r>
-    </w:p>
-    <w:p>
-      <w:pPr>
-        <w:pStyle w:val="Normal"/>
-        <w:spacing w:before="120" w:after="240"/>
-        <w:rPr/>
-      </w:pPr>
-      <w:r>
-        <w:rPr/>
-        <w:t xml:space="preserve">Graziano, M. S. A. (2017). The Attention Schema Theory: A Foundation for Engineering Artificial Consciousnes. Front. Robot. AI. </w:t>
+        <w:t>Rosenthal, D. M. (2006). "Consciousness and Higher-Order Thought," in Encyclopedia of Cognitive</w:t>
       </w:r>
       <w:r>
         <w:rPr>
@@ -5538,33 +7321,11 @@
           <w:szCs w:val="22"/>
           <w:lang w:val="en-US" w:eastAsia="en-US" w:bidi="ar-SA"/>
         </w:rPr>
-        <w:t>doi:</w:t>
-      </w:r>
-      <w:r>
-        <w:rPr/>
-        <w:t>10.3389/frobt.2017.00060.</w:t>
-      </w:r>
-    </w:p>
-    <w:p>
-      <w:pPr>
-        <w:pStyle w:val="Normal"/>
-        <w:spacing w:before="120" w:after="240"/>
-        <w:rPr/>
-      </w:pPr>
-      <w:r>
-        <w:rPr/>
-        <w:t>Kubilius, J., Schrimpf, M., Kar, K., Rajalingham, R., Hong, H., Majaj, N., Issa, E., et al. (2019). Brain-like object recognition with high-performing shallow recurrent anns. NeurIPS 2019, 12805-12816.</w:t>
-      </w:r>
-    </w:p>
-    <w:p>
-      <w:pPr>
-        <w:pStyle w:val="Normal"/>
-        <w:spacing w:before="120" w:after="240"/>
-        <w:rPr/>
-      </w:pPr>
-      <w:r>
-        <w:rPr/>
-        <w:t xml:space="preserve">Lazaridis, A., Fachantidis, A., </w:t>
+        <w:t xml:space="preserve"> </w:t>
+      </w:r>
+      <w:r>
+        <w:rPr/>
+        <w:t xml:space="preserve">Science, ed. L. Nadel, </w:t>
       </w:r>
       <w:r>
         <w:rPr>
@@ -5575,11 +7336,22 @@
           <w:szCs w:val="22"/>
           <w:lang w:val="en-US" w:eastAsia="en-US" w:bidi="ar-SA"/>
         </w:rPr>
-        <w:t>and</w:t>
-      </w:r>
-      <w:r>
-        <w:rPr/>
-        <w:t xml:space="preserve"> Vlahavas, I. (2020). Deep Reinforcement Learning: A State-of-the-Art Walkthrough. J. Artif. Intell. Res., 69, pp 1421-1471. </w:t>
+        <w:t>doi:</w:t>
+      </w:r>
+      <w:r>
+        <w:rPr/>
+        <w:t>10.1002/0470018860.s00149.</w:t>
+      </w:r>
+    </w:p>
+    <w:p>
+      <w:pPr>
+        <w:pStyle w:val="Normal"/>
+        <w:spacing w:before="120" w:after="240"/>
+        <w:rPr/>
+      </w:pPr>
+      <w:r>
+        <w:rPr/>
+        <w:t xml:space="preserve">Safron A. (2020). An Integrated World Modeling Theory (IWMT) of Consciousness: Combining Integrated Information and Global Neuronal Workspace Theories With the Free Energy Principle and Active Inference Framework; Toward Solving the Hard Problem and Characterizing Agentic Causation. Front. Artif. Intell., 3:30, </w:t>
       </w:r>
       <w:r>
         <w:rPr>
@@ -5594,7 +7366,7 @@
       </w:r>
       <w:r>
         <w:rPr/>
-        <w:t>10.1613/jair.1.12412.</w:t>
+        <w:t>10.3389/frai.2020.00030.</w:t>
       </w:r>
     </w:p>
     <w:p>
@@ -5605,7 +7377,18 @@
       </w:pPr>
       <w:r>
         <w:rPr/>
-        <w:t>Libet, B., Gleason, C. A., Wright, E. W., and Pearl, D. K. (1983). Time of conscious intention to act in relation to onset of cerebral activity (readiness-potential). The unconscious initiation of a freely voluntary act. Brain: a journal of neurology, 106:</w:t>
+        <w:t>Seth, A. K., Suzuki, K., and Critchley, H. D. (2012). An interoceptive predictive coding model of conscious presence. Front. Psychol., 2:395. doi:10.3389/fpsyg.2011.00395.</w:t>
+      </w:r>
+    </w:p>
+    <w:p>
+      <w:pPr>
+        <w:pStyle w:val="Normal"/>
+        <w:spacing w:before="120" w:after="240"/>
+        <w:rPr/>
+      </w:pPr>
+      <w:r>
+        <w:rPr/>
+        <w:t xml:space="preserve">Soon, C. S., Brass, M., Heinze, H. J., &amp; Haynes, J. D. (2008). Unconscious determinants of free decisions in the human brain. Nat. Neurosci., 11:5, 543–545, </w:t>
       </w:r>
       <w:r>
         <w:rPr>
@@ -5616,11 +7399,33 @@
           <w:szCs w:val="22"/>
           <w:lang w:val="en-US" w:eastAsia="en-US" w:bidi="ar-SA"/>
         </w:rPr>
-        <w:t>3</w:t>
-      </w:r>
-      <w:r>
-        <w:rPr/>
-        <w:t xml:space="preserve">, 623–642. </w:t>
+        <w:t>doi:</w:t>
+      </w:r>
+      <w:r>
+        <w:rPr/>
+        <w:t>10.1038/nn.2112.</w:t>
+      </w:r>
+    </w:p>
+    <w:p>
+      <w:pPr>
+        <w:pStyle w:val="Normal"/>
+        <w:spacing w:before="120" w:after="0"/>
+        <w:rPr/>
+      </w:pPr>
+      <w:r>
+        <w:rPr/>
+        <w:t>Tononi, G. (2004). An Information Integration Theory of Consciousness. BMC Neurosci., 5:42, doi:10.1186/1471-2202-5-42.</w:t>
+      </w:r>
+    </w:p>
+    <w:p>
+      <w:pPr>
+        <w:pStyle w:val="Normal"/>
+        <w:spacing w:before="120" w:after="0"/>
+        <w:rPr/>
+      </w:pPr>
+      <w:r>
+        <w:rPr/>
+        <w:t xml:space="preserve">van Bergen, R. S., and Kriegeskorte, N. (2020). Going in circles is the way forward: the role of recurrence in visual inference, Curr. Opin. Neurobiol., 65, 176-193, </w:t>
       </w:r>
       <w:r>
         <w:rPr>
@@ -5635,7 +7440,7 @@
       </w:r>
       <w:r>
         <w:rPr/>
-        <w:t>10.1093/brain/106.3.623.</w:t>
+        <w:t>10.1016/j.conb.2020.11.009.</w:t>
       </w:r>
     </w:p>
     <w:p>
@@ -5644,28 +7449,9 @@
         <w:spacing w:before="120" w:after="240"/>
         <w:rPr/>
       </w:pPr>
-      <w:commentRangeStart w:id="12"/>
-      <w:r>
-        <w:rPr/>
-        <w:t>Millidge, B., Seth, A., Buckley, C. L. Predictive Coding: a Theoretical and Experimental Review. https://arxiv.org/abs/2107.12979</w:t>
-      </w:r>
-      <w:commentRangeEnd w:id="12"/>
-      <w:r>
-        <w:commentReference w:id="12"/>
-      </w:r>
-      <w:r>
-        <w:rPr/>
-      </w:r>
-    </w:p>
-    <w:p>
-      <w:pPr>
-        <w:pStyle w:val="Normal"/>
-        <w:spacing w:before="120" w:after="240"/>
-        <w:rPr/>
-      </w:pPr>
-      <w:r>
-        <w:rPr/>
-        <w:t xml:space="preserve">Morasso, P., Casadio, M., Mohan, V., Rea, F., and Zenzeri, J. (2015). Revisiting the body-schema concept in the context of whole-body postural-focal dynamics. Front. Hum. Neurosci. 9:83. </w:t>
+      <w:r>
+        <w:rPr/>
+        <w:t>van Gerven, M. A. (2017). Computational Foundations of Natural Intelligence. Front. Comp</w:t>
       </w:r>
       <w:r>
         <w:rPr>
@@ -5676,22 +7462,11 @@
           <w:szCs w:val="22"/>
           <w:lang w:val="en-US" w:eastAsia="en-US" w:bidi="ar-SA"/>
         </w:rPr>
-        <w:t>doi:</w:t>
-      </w:r>
-      <w:r>
-        <w:rPr/>
-        <w:t>10.3389/fnhum.2015.00083.</w:t>
-      </w:r>
-    </w:p>
-    <w:p>
-      <w:pPr>
-        <w:pStyle w:val="Normal"/>
-        <w:spacing w:before="120" w:after="240"/>
-        <w:rPr/>
-      </w:pPr>
-      <w:r>
-        <w:rPr/>
-        <w:t xml:space="preserve">Nagel, T. (1974). What Is It Like to Be a Bat?. The Philosophical Review, 83:4, 435–450. </w:t>
+        <w:t>.</w:t>
+      </w:r>
+      <w:r>
+        <w:rPr/>
+        <w:t xml:space="preserve"> Neurosci</w:t>
       </w:r>
       <w:r>
         <w:rPr>
@@ -5702,37 +7477,11 @@
           <w:szCs w:val="22"/>
           <w:lang w:val="en-US" w:eastAsia="en-US" w:bidi="ar-SA"/>
         </w:rPr>
-        <w:t>doi:</w:t>
-      </w:r>
-      <w:r>
-        <w:rPr/>
-        <w:t>10.2307/2183914.</w:t>
-      </w:r>
-    </w:p>
-    <w:p>
-      <w:pPr>
-        <w:pStyle w:val="Normal"/>
-        <w:spacing w:before="120" w:after="240"/>
-        <w:rPr/>
-      </w:pPr>
-      <w:r>
-        <w:rPr/>
-        <w:t>Oizumi, M., Albantakis, L., and Tononi, G. (2014). From the phenomenology to the mechanisms of consciousness: integrated information theory 3.0. PLoS Comput. Biol. 10:e1003588. doi:10.1371/journal.pcbi.1003588</w:t>
-      </w:r>
-      <w:r>
-        <w:rPr/>
         <w:t>.</w:t>
       </w:r>
-    </w:p>
-    <w:p>
-      <w:pPr>
-        <w:pStyle w:val="Normal"/>
-        <w:spacing w:before="120" w:after="240"/>
-        <w:rPr/>
-      </w:pPr>
-      <w:r>
-        <w:rPr/>
-        <w:t xml:space="preserve">Proske, U., and Gandevia, S. C. (2012). The Proprioceptive Senses: Their Roles in Signaling Body Shape, Body Position and Movement, and Muscle Force. Physiol. Rev., 92:4, 1651-1697. </w:t>
+      <w:r>
+        <w:rPr/>
+        <w:t xml:space="preserve">, 11. </w:t>
       </w:r>
       <w:r>
         <w:rPr>
@@ -5747,7 +7496,7 @@
       </w:r>
       <w:r>
         <w:rPr/>
-        <w:t>10.1152/physrev.00048.2011.</w:t>
+        <w:t>10.3389/fncom.2017.00112.</w:t>
       </w:r>
     </w:p>
     <w:p>
@@ -5758,7 +7507,22 @@
       </w:pPr>
       <w:r>
         <w:rPr/>
-        <w:t xml:space="preserve">Rosenthal, D. M. (1997). "A Theory of Consciousness," in The Nature of Consciousness: Philosophical Debates, ed. N. Block, O. Flanagan, </w:t>
+        <w:t>Webb, T. W., and Graziano, M. S. A. (2015). The attention schema theory: a mechanistic account of subjective awareness. Front. Psychol. 6:500. doi:10.3389/fpsyg.2015.00500</w:t>
+      </w:r>
+      <w:r>
+        <w:rPr/>
+        <w:t>.</w:t>
+      </w:r>
+    </w:p>
+    <w:p>
+      <w:pPr>
+        <w:pStyle w:val="Normal"/>
+        <w:spacing w:before="120" w:after="240"/>
+        <w:rPr/>
+      </w:pPr>
+      <w:r>
+        <w:rPr/>
+        <w:t xml:space="preserve">Wen, H., Han, K., Shi, J., Zhang, Y., Culurciello, E. </w:t>
       </w:r>
       <w:r>
         <w:rPr>
@@ -5773,7 +7537,7 @@
       </w:r>
       <w:r>
         <w:rPr/>
-        <w:t xml:space="preserve"> G. Güzeldere (Cambridge, </w:t>
+        <w:t xml:space="preserve"> Liu, Z. (2018). Deep Predictive Coding Network for Object Recognition. Proceedings of the 35th International Conference on Machine Learning, in Proc</w:t>
       </w:r>
       <w:r>
         <w:rPr>
@@ -5784,22 +7548,11 @@
           <w:szCs w:val="22"/>
           <w:lang w:val="en-US" w:eastAsia="en-US" w:bidi="ar-SA"/>
         </w:rPr>
-        <w:t>MA</w:t>
-      </w:r>
-      <w:r>
-        <w:rPr/>
-        <w:t>: MIT Press/Bradford Books), 729-753.</w:t>
-      </w:r>
-    </w:p>
-    <w:p>
-      <w:pPr>
-        <w:pStyle w:val="Normal"/>
-        <w:spacing w:before="120" w:after="240"/>
-        <w:rPr/>
-      </w:pPr>
-      <w:r>
-        <w:rPr/>
-        <w:t>Rosenthal, D. M. (2006). "Consciousness and Higher-Order Thought," in Encyclopedia of Cognitive</w:t>
+        <w:t>.</w:t>
+      </w:r>
+      <w:r>
+        <w:rPr/>
+        <w:t xml:space="preserve"> Mach</w:t>
       </w:r>
       <w:r>
         <w:rPr>
@@ -5810,11 +7563,11 @@
           <w:szCs w:val="22"/>
           <w:lang w:val="en-US" w:eastAsia="en-US" w:bidi="ar-SA"/>
         </w:rPr>
-        <w:t xml:space="preserve"> </w:t>
-      </w:r>
-      <w:r>
-        <w:rPr/>
-        <w:t xml:space="preserve">Science, ed. L. Nadel, </w:t>
+        <w:t>.</w:t>
+      </w:r>
+      <w:r>
+        <w:rPr/>
+        <w:t xml:space="preserve"> Learn</w:t>
       </w:r>
       <w:r>
         <w:rPr>
@@ -5825,22 +7578,11 @@
           <w:szCs w:val="22"/>
           <w:lang w:val="en-US" w:eastAsia="en-US" w:bidi="ar-SA"/>
         </w:rPr>
-        <w:t>doi:</w:t>
-      </w:r>
-      <w:r>
-        <w:rPr/>
-        <w:t>10.1002/0470018860.s00149.</w:t>
-      </w:r>
-    </w:p>
-    <w:p>
-      <w:pPr>
-        <w:pStyle w:val="Normal"/>
-        <w:spacing w:before="120" w:after="240"/>
-        <w:rPr/>
-      </w:pPr>
-      <w:r>
-        <w:rPr/>
-        <w:t xml:space="preserve">Safron A. (2020). An Integrated World Modeling Theory (IWMT) of Consciousness: Combining Integrated Information and Global Neuronal Workspace Theories With the Free Energy Principle and Active Inference Framework; Toward Solving the Hard Problem and Characterizing Agentic Causation. Front. Artif. Intell., 3:30, </w:t>
+        <w:t>.</w:t>
+      </w:r>
+      <w:r>
+        <w:rPr/>
+        <w:t xml:space="preserve"> Res</w:t>
       </w:r>
       <w:r>
         <w:rPr>
@@ -5851,11 +7593,11 @@
           <w:szCs w:val="22"/>
           <w:lang w:val="en-US" w:eastAsia="en-US" w:bidi="ar-SA"/>
         </w:rPr>
-        <w:t>doi:</w:t>
-      </w:r>
-      <w:r>
-        <w:rPr/>
-        <w:t>10.3389/frai.2020.00030.</w:t>
+        <w:t>.,</w:t>
+      </w:r>
+      <w:r>
+        <w:rPr/>
+        <w:t xml:space="preserve"> 80, 5266-5275</w:t>
       </w:r>
     </w:p>
     <w:p>
@@ -5866,277 +7608,14 @@
       </w:pPr>
       <w:r>
         <w:rPr/>
-        <w:t>Seth, A. K., Suzuki, K., and Critchley, H. D. (2012). An interoceptive predictive coding model of conscious presence. Front. Psychol., 2:395. doi:10.3389/fpsyg.2011.00395.</w:t>
-      </w:r>
-    </w:p>
-    <w:p>
-      <w:pPr>
-        <w:pStyle w:val="Normal"/>
-        <w:spacing w:before="120" w:after="240"/>
-        <w:rPr/>
-      </w:pPr>
-      <w:r>
-        <w:rPr/>
-        <w:t xml:space="preserve">Soon, C. S., Brass, M., Heinze, H. J., &amp; Haynes, J. D. (2008). Unconscious determinants of free decisions in the human brain. Nat. Neurosci., 11:5, 543–545, </w:t>
-      </w:r>
-      <w:r>
-        <w:rPr>
-          <w:rFonts w:eastAsia="Calibri" w:cs="" w:cstheme="minorBidi" w:eastAsiaTheme="minorHAnsi"/>
-          <w:color w:val="auto"/>
-          <w:kern w:val="0"/>
-          <w:sz w:val="24"/>
-          <w:szCs w:val="22"/>
-          <w:lang w:val="en-US" w:eastAsia="en-US" w:bidi="ar-SA"/>
-        </w:rPr>
-        <w:t>doi:</w:t>
-      </w:r>
-      <w:r>
-        <w:rPr/>
-        <w:t>10.1038/nn.2112.</w:t>
-      </w:r>
-    </w:p>
-    <w:p>
-      <w:pPr>
-        <w:pStyle w:val="Normal"/>
-        <w:spacing w:before="120" w:after="0"/>
-        <w:rPr/>
-      </w:pPr>
-      <w:r>
-        <w:rPr/>
-        <w:t xml:space="preserve">Tononi, G. (2004). An Information Integration Theory of Consciousness. BMC </w:t>
-      </w:r>
-      <w:r>
-        <w:rPr/>
-        <w:t>N</w:t>
-      </w:r>
-      <w:r>
-        <w:rPr/>
-        <w:t>eurosci</w:t>
-      </w:r>
-      <w:r>
-        <w:rPr/>
-        <w:t>.</w:t>
-      </w:r>
-      <w:r>
-        <w:rPr/>
-        <w:t>,</w:t>
-      </w:r>
-      <w:r>
-        <w:rPr/>
-        <w:t xml:space="preserve"> 5</w:t>
-      </w:r>
-      <w:r>
-        <w:rPr/>
-        <w:t>:</w:t>
-      </w:r>
-      <w:r>
-        <w:rPr/>
-        <w:t>42</w:t>
-      </w:r>
-      <w:r>
-        <w:rPr/>
-        <w:t>, doi:</w:t>
-      </w:r>
-      <w:r>
-        <w:rPr/>
-        <w:t>10.1186/1471-2202-5-42.</w:t>
-      </w:r>
-    </w:p>
-    <w:p>
-      <w:pPr>
-        <w:pStyle w:val="Normal"/>
-        <w:spacing w:before="120" w:after="240"/>
-        <w:rPr/>
-      </w:pPr>
-      <w:r>
-        <w:rPr/>
-        <w:t xml:space="preserve">van Bergen, R. S., and Kriegeskorte, N. (2020). Going in circles is the way forward: the role of recurrence in visual inference, Curr. Opin. Neurobiol., 65, 176-193, </w:t>
-      </w:r>
-      <w:r>
-        <w:rPr>
-          <w:rFonts w:eastAsia="Calibri" w:cs="" w:cstheme="minorBidi" w:eastAsiaTheme="minorHAnsi"/>
-          <w:color w:val="auto"/>
-          <w:kern w:val="0"/>
-          <w:sz w:val="24"/>
-          <w:szCs w:val="22"/>
-          <w:lang w:val="en-US" w:eastAsia="en-US" w:bidi="ar-SA"/>
-        </w:rPr>
-        <w:t>doi:</w:t>
-      </w:r>
-      <w:r>
-        <w:rPr/>
-        <w:t>10.1016/j.conb.2020.11.009.</w:t>
-      </w:r>
-    </w:p>
-    <w:p>
-      <w:pPr>
-        <w:pStyle w:val="Normal"/>
-        <w:spacing w:before="120" w:after="240"/>
-        <w:rPr/>
-      </w:pPr>
-      <w:r>
-        <w:rPr/>
-        <w:t>van Gerven, M. A. (2017). Computational Foundations of Natural Intelligence. Front. Comp</w:t>
-      </w:r>
-      <w:r>
-        <w:rPr>
-          <w:rFonts w:eastAsia="Calibri" w:cs="" w:cstheme="minorBidi" w:eastAsiaTheme="minorHAnsi"/>
-          <w:color w:val="auto"/>
-          <w:kern w:val="0"/>
-          <w:sz w:val="24"/>
-          <w:szCs w:val="22"/>
-          <w:lang w:val="en-US" w:eastAsia="en-US" w:bidi="ar-SA"/>
-        </w:rPr>
-        <w:t>.</w:t>
-      </w:r>
-      <w:r>
-        <w:rPr/>
-        <w:t xml:space="preserve"> Neurosci</w:t>
-      </w:r>
-      <w:r>
-        <w:rPr>
-          <w:rFonts w:eastAsia="Calibri" w:cs="" w:cstheme="minorBidi" w:eastAsiaTheme="minorHAnsi"/>
-          <w:color w:val="auto"/>
-          <w:kern w:val="0"/>
-          <w:sz w:val="24"/>
-          <w:szCs w:val="22"/>
-          <w:lang w:val="en-US" w:eastAsia="en-US" w:bidi="ar-SA"/>
-        </w:rPr>
-        <w:t>.</w:t>
-      </w:r>
-      <w:r>
-        <w:rPr/>
-        <w:t xml:space="preserve">, 11. </w:t>
-      </w:r>
-      <w:r>
-        <w:rPr>
-          <w:rFonts w:eastAsia="Calibri" w:cs="" w:cstheme="minorBidi" w:eastAsiaTheme="minorHAnsi"/>
-          <w:color w:val="auto"/>
-          <w:kern w:val="0"/>
-          <w:sz w:val="24"/>
-          <w:szCs w:val="22"/>
-          <w:lang w:val="en-US" w:eastAsia="en-US" w:bidi="ar-SA"/>
-        </w:rPr>
-        <w:t>doi:</w:t>
-      </w:r>
-      <w:r>
-        <w:rPr/>
-        <w:t>10.3389/fncom.2017.00112.</w:t>
-      </w:r>
-    </w:p>
-    <w:p>
-      <w:pPr>
-        <w:pStyle w:val="Normal"/>
-        <w:spacing w:before="120" w:after="240"/>
-        <w:rPr/>
-      </w:pPr>
-      <w:r>
-        <w:rPr/>
-        <w:t>Webb, T. W., and Graziano, M. S. A. (2015). The attention schema theory: a mechanistic account of subjective awareness. Front. Psychol. 6:500. doi:10.3389/fpsyg.2015.00500</w:t>
-      </w:r>
-    </w:p>
-    <w:p>
-      <w:pPr>
-        <w:pStyle w:val="Normal"/>
-        <w:spacing w:before="120" w:after="240"/>
-        <w:rPr/>
-      </w:pPr>
-      <w:r>
-        <w:rPr/>
-        <w:t xml:space="preserve">Wen, H., Han, K., Shi, J., Zhang, Y., Culurciello, E. </w:t>
-      </w:r>
-      <w:r>
-        <w:rPr>
-          <w:rFonts w:eastAsia="Calibri" w:cs="" w:cstheme="minorBidi" w:eastAsiaTheme="minorHAnsi"/>
-          <w:color w:val="auto"/>
-          <w:kern w:val="0"/>
-          <w:sz w:val="24"/>
-          <w:szCs w:val="22"/>
-          <w:lang w:val="en-US" w:eastAsia="en-US" w:bidi="ar-SA"/>
-        </w:rPr>
-        <w:t>and</w:t>
-      </w:r>
-      <w:r>
-        <w:rPr/>
-        <w:t xml:space="preserve"> Liu, Z. (2018). Deep Predictive Coding Network for Object Recognition. Proceedings of the 35th International Conference on Machine Learning, in Proc</w:t>
-      </w:r>
-      <w:r>
-        <w:rPr>
-          <w:rFonts w:eastAsia="Calibri" w:cs="" w:cstheme="minorBidi" w:eastAsiaTheme="minorHAnsi"/>
-          <w:color w:val="auto"/>
-          <w:kern w:val="0"/>
-          <w:sz w:val="24"/>
-          <w:szCs w:val="22"/>
-          <w:lang w:val="en-US" w:eastAsia="en-US" w:bidi="ar-SA"/>
-        </w:rPr>
-        <w:t>.</w:t>
-      </w:r>
-      <w:r>
-        <w:rPr/>
-        <w:t xml:space="preserve"> Mach</w:t>
-      </w:r>
-      <w:r>
-        <w:rPr>
-          <w:rFonts w:eastAsia="Calibri" w:cs="" w:cstheme="minorBidi" w:eastAsiaTheme="minorHAnsi"/>
-          <w:color w:val="auto"/>
-          <w:kern w:val="0"/>
-          <w:sz w:val="24"/>
-          <w:szCs w:val="22"/>
-          <w:lang w:val="en-US" w:eastAsia="en-US" w:bidi="ar-SA"/>
-        </w:rPr>
-        <w:t>.</w:t>
-      </w:r>
-      <w:r>
-        <w:rPr/>
-        <w:t xml:space="preserve"> Learn</w:t>
-      </w:r>
-      <w:r>
-        <w:rPr>
-          <w:rFonts w:eastAsia="Calibri" w:cs="" w:cstheme="minorBidi" w:eastAsiaTheme="minorHAnsi"/>
-          <w:color w:val="auto"/>
-          <w:kern w:val="0"/>
-          <w:sz w:val="24"/>
-          <w:szCs w:val="22"/>
-          <w:lang w:val="en-US" w:eastAsia="en-US" w:bidi="ar-SA"/>
-        </w:rPr>
-        <w:t>.</w:t>
-      </w:r>
-      <w:r>
-        <w:rPr/>
-        <w:t xml:space="preserve"> Res</w:t>
-      </w:r>
-      <w:r>
-        <w:rPr>
-          <w:rFonts w:eastAsia="Calibri" w:cs="" w:cstheme="minorBidi" w:eastAsiaTheme="minorHAnsi"/>
-          <w:color w:val="auto"/>
-          <w:kern w:val="0"/>
-          <w:sz w:val="24"/>
-          <w:szCs w:val="22"/>
-          <w:lang w:val="en-US" w:eastAsia="en-US" w:bidi="ar-SA"/>
-        </w:rPr>
-        <w:t>.,</w:t>
-      </w:r>
-      <w:r>
-        <w:rPr/>
-        <w:t xml:space="preserve"> 80, 5266-5275</w:t>
-      </w:r>
-    </w:p>
-    <w:p>
-      <w:pPr>
-        <w:pStyle w:val="Normal"/>
-        <w:spacing w:before="120" w:after="240"/>
-        <w:rPr/>
-      </w:pPr>
-      <w:r>
-        <w:rPr/>
       </w:r>
     </w:p>
     <w:sectPr>
-      <w:headerReference w:type="even" r:id="rId3"/>
-      <w:headerReference w:type="default" r:id="rId4"/>
-      <w:headerReference w:type="first" r:id="rId5"/>
-      <w:footerReference w:type="even" r:id="rId6"/>
-      <w:footerReference w:type="default" r:id="rId7"/>
+      <w:headerReference w:type="even" r:id="rId7"/>
+      <w:headerReference w:type="default" r:id="rId8"/>
+      <w:headerReference w:type="first" r:id="rId9"/>
+      <w:footerReference w:type="even" r:id="rId10"/>
+      <w:footerReference w:type="default" r:id="rId11"/>
       <w:footnotePr>
         <w:numFmt w:val="decimal"/>
       </w:footnotePr>
@@ -6256,7 +7735,40 @@
       </w:r>
     </w:p>
   </w:comment>
-  <w:comment w:id="2" w:author="Unknown Author" w:date="2021-12-27T09:30:04Z" w:initials="">
+  <w:comment w:id="2" w:author="Unknown Author" w:date="2022-01-01T13:15:16Z" w:initials="">
+    <w:p>
+      <w:r>
+        <w:rPr>
+          <w:rFonts w:cs="" w:cstheme="minorBidi" w:ascii="Cambria" w:hAnsi="Cambria" w:eastAsia="Calibri"/>
+          <w:b w:val="false"/>
+          <w:bCs w:val="false"/>
+          <w:i w:val="false"/>
+          <w:iCs w:val="false"/>
+          <w:caps w:val="false"/>
+          <w:smallCaps w:val="false"/>
+          <w:strike w:val="false"/>
+          <w:dstrike w:val="false"/>
+          <w:outline w:val="false"/>
+          <w:shadow w:val="false"/>
+          <w:emboss w:val="false"/>
+          <w:imprint w:val="false"/>
+          <w:color w:val="auto"/>
+          <w:spacing w:val="0"/>
+          <w:w w:val="100"/>
+          <w:kern w:val="0"/>
+          <w:position w:val="0"/>
+          <w:sz w:val="20"/>
+          <w:szCs w:val="22"/>
+          <w:u w:val="none"/>
+          <w:vertAlign w:val="baseline"/>
+          <w:em w:val="none"/>
+          <w:lang w:val="en-US" w:eastAsia="en-US" w:bidi="ar-SA"/>
+        </w:rPr>
+        <w:t>Needs reference to diagram, and diagram needs work.</w:t>
+      </w:r>
+    </w:p>
+  </w:comment>
+  <w:comment w:id="3" w:author="Unknown Author" w:date="2021-12-27T09:30:04Z" w:initials="">
     <w:p>
       <w:r>
         <w:rPr>
@@ -6290,7 +7802,7 @@
       </w:r>
     </w:p>
   </w:comment>
-  <w:comment w:id="3" w:author="Unknown Author" w:date="2021-12-27T09:28:08Z" w:initials="">
+  <w:comment w:id="4" w:author="Unknown Author" w:date="2021-12-27T09:28:08Z" w:initials="">
     <w:p>
       <w:r>
         <w:rPr>
@@ -6365,7 +7877,7 @@
       </w:r>
     </w:p>
   </w:comment>
-  <w:comment w:id="4" w:author="Unknown Author" w:date="2021-12-27T09:29:11Z" w:initials="">
+  <w:comment w:id="5" w:author="Unknown Author" w:date="2021-12-27T09:29:11Z" w:initials="">
     <w:p>
       <w:r>
         <w:rPr>
@@ -6465,7 +7977,7 @@
       </w:r>
     </w:p>
   </w:comment>
-  <w:comment w:id="5" w:author="Unknown Author" w:date="2021-12-27T10:34:05Z" w:initials="">
+  <w:comment w:id="7" w:author="Unknown Author" w:date="2021-12-27T10:20:33Z" w:initials="">
     <w:p>
       <w:r>
         <w:rPr>
@@ -6495,9 +8007,11 @@
           <w:em w:val="none"/>
           <w:lang w:val="en-US" w:eastAsia="en-US" w:bidi="ar-SA"/>
         </w:rPr>
-        <w:t>Needs a diagram.</w:t>
-      </w:r>
-    </w:p>
+        <w:t>Data state, data content, content of conscious experience. I need to settle on one term.</w:t>
+      </w:r>
+    </w:p>
+  </w:comment>
+  <w:comment w:id="8" w:author="Unknown Author" w:date="2021-12-26T11:29:14Z" w:initials="">
     <w:p>
       <w:r>
         <w:rPr>
@@ -6527,11 +8041,11 @@
           <w:em w:val="none"/>
           <w:lang w:val="en-US" w:eastAsia="en-US" w:bidi="ar-SA"/>
         </w:rPr>
-        <w:t>Hand-thumb-up → interpretation as good, as wanting a ride, as a question.</w:t>
+        <w:t>Needs citation, Uexküll plus correction paper</w:t>
       </w:r>
     </w:p>
   </w:comment>
-  <w:comment w:id="7" w:author="Unknown Author" w:date="2021-12-27T10:34:27Z" w:initials="">
+  <w:comment w:id="9" w:author="Unknown Author" w:date="2021-12-30T08:15:03Z" w:initials="">
     <w:p>
       <w:r>
         <w:rPr>
@@ -6561,180 +8075,12 @@
           <w:em w:val="none"/>
           <w:lang w:val="en-US" w:eastAsia="en-US" w:bidi="ar-SA"/>
         </w:rPr>
-        <w:t>Possible diagram: individual lines and dots → intepreted as a cat</w:t>
-      </w:r>
-    </w:p>
-  </w:comment>
-  <w:comment w:id="8" w:author="Unknown Author" w:date="2021-12-27T10:35:04Z" w:initials="">
-    <w:p>
-      <w:r>
-        <w:rPr>
-          <w:rFonts w:ascii="Cambria" w:hAnsi="Cambria" w:eastAsia="Calibri" w:cs=""/>
-          <w:b w:val="false"/>
-          <w:bCs w:val="false"/>
-          <w:i w:val="false"/>
-          <w:iCs w:val="false"/>
-          <w:caps w:val="false"/>
-          <w:smallCaps w:val="false"/>
-          <w:strike w:val="false"/>
-          <w:dstrike w:val="false"/>
-          <w:outline w:val="false"/>
-          <w:shadow w:val="false"/>
-          <w:emboss w:val="false"/>
-          <w:imprint w:val="false"/>
-          <w:color w:val="auto"/>
-          <w:spacing w:val="0"/>
-          <w:w w:val="100"/>
-          <w:kern w:val="0"/>
-          <w:position w:val="0"/>
-          <w:sz w:val="20"/>
-          <w:sz w:val="20"/>
-          <w:szCs w:val="22"/>
-          <w:u w:val="none"/>
-          <w:vertAlign w:val="baseline"/>
-          <w:em w:val="none"/>
-          <w:lang w:val="en-US" w:eastAsia="en-US" w:bidi="ar-SA"/>
-        </w:rPr>
-        <w:t xml:space="preserve">Possible diagram: </w:t>
-      </w:r>
-    </w:p>
-    <w:p>
-      <w:r>
-        <w:rPr>
-          <w:rFonts w:ascii="Cambria" w:hAnsi="Cambria" w:eastAsia="Calibri" w:cs=""/>
-          <w:b w:val="false"/>
-          <w:bCs w:val="false"/>
-          <w:i w:val="false"/>
-          <w:iCs w:val="false"/>
-          <w:caps w:val="false"/>
-          <w:smallCaps w:val="false"/>
-          <w:strike w:val="false"/>
-          <w:dstrike w:val="false"/>
-          <w:outline w:val="false"/>
-          <w:shadow w:val="false"/>
-          <w:emboss w:val="false"/>
-          <w:imprint w:val="false"/>
-          <w:color w:val="auto"/>
-          <w:spacing w:val="0"/>
-          <w:w w:val="100"/>
-          <w:kern w:val="0"/>
-          <w:position w:val="0"/>
-          <w:sz w:val="20"/>
-          <w:sz w:val="20"/>
-          <w:szCs w:val="22"/>
-          <w:u w:val="none"/>
-          <w:vertAlign w:val="baseline"/>
-          <w:em w:val="none"/>
-          <w:lang w:val="en-US" w:eastAsia="en-US" w:bidi="ar-SA"/>
-        </w:rPr>
-        <w:t>Data state → interpreted as “hungry” → reinterpreted in order to act on it.</w:t>
-      </w:r>
-    </w:p>
-  </w:comment>
-  <w:comment w:id="9" w:author="Unknown Author" w:date="2021-12-27T10:20:33Z" w:initials="">
-    <w:p>
-      <w:r>
-        <w:rPr>
-          <w:rFonts w:ascii="Cambria" w:hAnsi="Cambria" w:eastAsia="Calibri" w:cs=""/>
-          <w:b w:val="false"/>
-          <w:bCs w:val="false"/>
-          <w:i w:val="false"/>
-          <w:iCs w:val="false"/>
-          <w:caps w:val="false"/>
-          <w:smallCaps w:val="false"/>
-          <w:strike w:val="false"/>
-          <w:dstrike w:val="false"/>
-          <w:outline w:val="false"/>
-          <w:shadow w:val="false"/>
-          <w:emboss w:val="false"/>
-          <w:imprint w:val="false"/>
-          <w:color w:val="auto"/>
-          <w:spacing w:val="0"/>
-          <w:w w:val="100"/>
-          <w:kern w:val="0"/>
-          <w:position w:val="0"/>
-          <w:sz w:val="20"/>
-          <w:sz w:val="20"/>
-          <w:szCs w:val="22"/>
-          <w:u w:val="none"/>
-          <w:vertAlign w:val="baseline"/>
-          <w:em w:val="none"/>
-          <w:lang w:val="en-US" w:eastAsia="en-US" w:bidi="ar-SA"/>
-        </w:rPr>
-        <w:t>Data state, data content, content of conscious experience. I need to settle on one term.</w:t>
-      </w:r>
-    </w:p>
-  </w:comment>
-  <w:comment w:id="10" w:author="Unknown Author" w:date="2021-12-26T11:29:14Z" w:initials="">
-    <w:p>
-      <w:r>
-        <w:rPr>
-          <w:rFonts w:ascii="Cambria" w:hAnsi="Cambria" w:eastAsia="Calibri" w:cs=""/>
-          <w:b w:val="false"/>
-          <w:bCs w:val="false"/>
-          <w:i w:val="false"/>
-          <w:iCs w:val="false"/>
-          <w:caps w:val="false"/>
-          <w:smallCaps w:val="false"/>
-          <w:strike w:val="false"/>
-          <w:dstrike w:val="false"/>
-          <w:outline w:val="false"/>
-          <w:shadow w:val="false"/>
-          <w:emboss w:val="false"/>
-          <w:imprint w:val="false"/>
-          <w:color w:val="auto"/>
-          <w:spacing w:val="0"/>
-          <w:w w:val="100"/>
-          <w:kern w:val="0"/>
-          <w:position w:val="0"/>
-          <w:sz w:val="20"/>
-          <w:sz w:val="20"/>
-          <w:szCs w:val="22"/>
-          <w:u w:val="none"/>
-          <w:vertAlign w:val="baseline"/>
-          <w:em w:val="none"/>
-          <w:lang w:val="en-US" w:eastAsia="en-US" w:bidi="ar-SA"/>
-        </w:rPr>
-        <w:t>Needs citation, Uexküll plus correction paper</w:t>
-      </w:r>
-    </w:p>
-  </w:comment>
-  <w:comment w:id="11" w:author="Unknown Author" w:date="2021-12-30T08:15:03Z" w:initials="">
-    <w:p>
-      <w:r>
-        <w:rPr>
-          <w:rFonts w:ascii="Cambria" w:hAnsi="Cambria" w:eastAsia="Calibri" w:cs="" w:asciiTheme="majorHAnsi" w:cstheme="minorBidi" w:eastAsiaTheme="minorHAnsi" w:hAnsiTheme="majorHAnsi"/>
-          <w:b w:val="false"/>
-          <w:bCs w:val="false"/>
-          <w:i w:val="false"/>
-          <w:iCs w:val="false"/>
-          <w:caps w:val="false"/>
-          <w:smallCaps w:val="false"/>
-          <w:strike w:val="false"/>
-          <w:dstrike w:val="false"/>
-          <w:outline w:val="false"/>
-          <w:shadow w:val="false"/>
-          <w:emboss w:val="false"/>
-          <w:imprint w:val="false"/>
-          <w:color w:val="auto"/>
-          <w:spacing w:val="0"/>
-          <w:w w:val="100"/>
-          <w:kern w:val="0"/>
-          <w:position w:val="0"/>
-          <w:sz w:val="20"/>
-          <w:sz w:val="20"/>
-          <w:szCs w:val="22"/>
-          <w:u w:val="none"/>
-          <w:vertAlign w:val="baseline"/>
-          <w:em w:val="none"/>
-          <w:lang w:val="en-US" w:eastAsia="en-US" w:bidi="ar-SA"/>
-        </w:rPr>
         <w:t>See Hod Lipson references here (</w:t>
       </w:r>
       <w:hyperlink r:id="rId1">
         <w:r>
           <w:rPr>
-            <w:rFonts w:ascii="Cambria" w:hAnsi="Cambria" w:eastAsia="Calibri" w:cs="" w:asciiTheme="majorHAnsi" w:cstheme="minorBidi" w:eastAsiaTheme="minorHAnsi" w:hAnsiTheme="majorHAnsi"/>
+            <w:rFonts w:ascii="Cambria" w:hAnsi="Cambria" w:eastAsia="Calibri" w:cs=""/>
             <w:b w:val="false"/>
             <w:bCs w:val="false"/>
             <w:i w:val="false"/>
@@ -6765,6 +8111,40 @@
       </w:hyperlink>
       <w:r>
         <w:rPr>
+          <w:rFonts w:ascii="Cambria" w:hAnsi="Cambria" w:eastAsia="Calibri" w:cs=""/>
+          <w:b w:val="false"/>
+          <w:bCs w:val="false"/>
+          <w:i w:val="false"/>
+          <w:iCs w:val="false"/>
+          <w:caps w:val="false"/>
+          <w:smallCaps w:val="false"/>
+          <w:strike w:val="false"/>
+          <w:dstrike w:val="false"/>
+          <w:outline w:val="false"/>
+          <w:shadow w:val="false"/>
+          <w:emboss w:val="false"/>
+          <w:imprint w:val="false"/>
+          <w:color w:val="auto"/>
+          <w:spacing w:val="0"/>
+          <w:w w:val="100"/>
+          <w:kern w:val="0"/>
+          <w:position w:val="0"/>
+          <w:sz w:val="20"/>
+          <w:sz w:val="20"/>
+          <w:szCs w:val="22"/>
+          <w:u w:val="none"/>
+          <w:vertAlign w:val="baseline"/>
+          <w:em w:val="none"/>
+          <w:lang w:val="en-US" w:eastAsia="en-US" w:bidi="ar-SA"/>
+        </w:rPr>
+        <w:t>): “Hod Lipson defines "self-modeling" as a necessary component of self-awareness or consciousness in robots. "Self-modeling" consists of a robot running an internal model or simulation of itself.”</w:t>
+      </w:r>
+    </w:p>
+  </w:comment>
+  <w:comment w:id="10" w:author="Unknown Author" w:date="2022-01-01T13:35:12Z" w:initials="">
+    <w:p>
+      <w:r>
+        <w:rPr>
           <w:rFonts w:ascii="Cambria" w:hAnsi="Cambria" w:eastAsia="Calibri" w:cs="" w:asciiTheme="majorHAnsi" w:cstheme="minorBidi" w:eastAsiaTheme="minorHAnsi" w:hAnsiTheme="majorHAnsi"/>
           <w:b w:val="false"/>
           <w:bCs w:val="false"/>
@@ -6791,11 +8171,11 @@
           <w:em w:val="none"/>
           <w:lang w:val="en-US" w:eastAsia="en-US" w:bidi="ar-SA"/>
         </w:rPr>
-        <w:t>): “Hod Lipson defines "self-modeling" as a necessary component of self-awareness or consciousness in robots. "Self-modeling" consists of a robot running an internal model or simulation of itself.”</w:t>
+        <w:t>To continue</w:t>
       </w:r>
     </w:p>
   </w:comment>
-  <w:comment w:id="12" w:author="Unknown Author" w:date="2021-12-27T07:33:40Z" w:initials="">
+  <w:comment w:id="11" w:author="Unknown Author" w:date="2021-12-27T07:33:40Z" w:initials="">
     <w:p>
       <w:r>
         <w:rPr>
@@ -6851,7 +8231,7 @@
       <mc:AlternateContent>
         <mc:Choice Requires="wps">
           <w:drawing>
-            <wp:anchor behindDoc="1" distT="0" distB="0" distL="0" distR="0" simplePos="0" locked="0" layoutInCell="1" allowOverlap="1" relativeHeight="14" wp14:anchorId="51D4B8BD">
+            <wp:anchor behindDoc="1" distT="0" distB="0" distL="0" distR="0" simplePos="0" locked="0" layoutInCell="1" allowOverlap="1" relativeHeight="16" wp14:anchorId="51D4B8BD">
               <wp:simplePos x="0" y="0"/>
               <wp:positionH relativeFrom="margin">
                 <wp:align>right</wp:align>
@@ -6859,10 +8239,10 @@
               <wp:positionV relativeFrom="paragraph">
                 <wp:posOffset>635</wp:posOffset>
               </wp:positionV>
-              <wp:extent cx="1511300" cy="433705"/>
+              <wp:extent cx="1511935" cy="433705"/>
               <wp:effectExtent l="0" t="0" r="0" b="0"/>
               <wp:wrapNone/>
-              <wp:docPr id="6" name="Text Box 1"/>
+              <wp:docPr id="17" name="Text Box 1"/>
               <a:graphic xmlns:a="http://schemas.openxmlformats.org/drawingml/2006/main">
                 <a:graphicData uri="http://schemas.microsoft.com/office/word/2010/wordprocessingShape">
                   <wps:wsp>
@@ -6870,7 +8250,7 @@
                     <wps:spPr>
                       <a:xfrm>
                         <a:off x="0" y="0"/>
-                        <a:ext cx="1510560" cy="433080"/>
+                        <a:ext cx="1511280" cy="433080"/>
                       </a:xfrm>
                       <a:prstGeom prst="rect">
                         <a:avLst/>
@@ -6921,7 +8301,7 @@
                             <w:rPr>
                               <w:szCs w:val="40"/>
                             </w:rPr>
-                            <w:t>14</w:t>
+                            <w:t>16</w:t>
                           </w:r>
                           <w:r>
                             <w:rPr>
@@ -6943,7 +8323,7 @@
         </mc:Choice>
         <mc:Fallback>
           <w:pict>
-            <v:rect id="shape_0" ID="Text Box 1" stroked="f" style="position:absolute;margin-left:369.85pt;margin-top:0.05pt;width:118.9pt;height:34.05pt;mso-position-horizontal:right;mso-position-horizontal-relative:margin" wp14:anchorId="51D4B8BD">
+            <v:rect id="shape_0" ID="Text Box 1" stroked="f" style="position:absolute;margin-left:369.8pt;margin-top:0.05pt;width:118.95pt;height:34.05pt;mso-position-horizontal:right;mso-position-horizontal-relative:margin" wp14:anchorId="51D4B8BD">
               <w10:wrap type="square"/>
               <v:fill o:detectmouseclick="t" on="false"/>
               <v:stroke color="#3465a4" weight="6480" joinstyle="round" endcap="flat"/>
@@ -6982,7 +8362,7 @@
                       <w:rPr>
                         <w:szCs w:val="40"/>
                       </w:rPr>
-                      <w:t>14</w:t>
+                      <w:t>16</w:t>
                     </w:r>
                     <w:r>
                       <w:rPr>
@@ -7000,18 +8380,18 @@
       <mc:AlternateContent>
         <mc:Choice Requires="wps">
           <w:drawing>
-            <wp:anchor behindDoc="1" distT="0" distB="0" distL="0" distR="0" simplePos="0" locked="0" layoutInCell="1" allowOverlap="1" relativeHeight="21" wp14:anchorId="31D8D0F9">
+            <wp:anchor behindDoc="1" distT="0" distB="0" distL="0" distR="0" simplePos="0" locked="0" layoutInCell="1" allowOverlap="1" relativeHeight="24" wp14:anchorId="31D8D0F9">
               <wp:simplePos x="0" y="0"/>
               <wp:positionH relativeFrom="column">
                 <wp:posOffset>-108585</wp:posOffset>
               </wp:positionH>
               <wp:positionV relativeFrom="paragraph">
-                <wp:posOffset>-52705</wp:posOffset>
+                <wp:posOffset>-50800</wp:posOffset>
               </wp:positionV>
-              <wp:extent cx="3674745" cy="434975"/>
+              <wp:extent cx="3675380" cy="433705"/>
               <wp:effectExtent l="0" t="0" r="4445" b="0"/>
               <wp:wrapNone/>
-              <wp:docPr id="8" name="Text Box 2"/>
+              <wp:docPr id="19" name="Text Box 2"/>
               <a:graphic xmlns:a="http://schemas.openxmlformats.org/drawingml/2006/main">
                 <a:graphicData uri="http://schemas.microsoft.com/office/word/2010/wordprocessingShape">
                   <wps:wsp>
@@ -7019,7 +8399,7 @@
                     <wps:spPr>
                       <a:xfrm>
                         <a:off x="0" y="0"/>
-                        <a:ext cx="3674160" cy="434520"/>
+                        <a:ext cx="3674880" cy="433080"/>
                       </a:xfrm>
                       <a:prstGeom prst="rect">
                         <a:avLst/>
@@ -7070,7 +8450,7 @@
         </mc:Choice>
         <mc:Fallback>
           <w:pict>
-            <v:rect id="shape_0" ID="Text Box 2" fillcolor="white" stroked="f" style="position:absolute;margin-left:-8.55pt;margin-top:-4.15pt;width:289.25pt;height:34.15pt" wp14:anchorId="31D8D0F9">
+            <v:rect id="shape_0" ID="Text Box 2" fillcolor="white" stroked="f" style="position:absolute;margin-left:-8.55pt;margin-top:-4pt;width:289.3pt;height:34.05pt" wp14:anchorId="31D8D0F9">
               <w10:wrap type="square"/>
               <v:fill o:detectmouseclick="t" type="solid" color2="black"/>
               <v:stroke color="#3465a4" weight="9360" joinstyle="round" endcap="flat"/>
@@ -7124,7 +8504,7 @@
       <mc:AlternateContent>
         <mc:Choice Requires="wps">
           <w:drawing>
-            <wp:anchor behindDoc="1" distT="0" distB="0" distL="0" distR="0" simplePos="0" locked="0" layoutInCell="1" allowOverlap="1" relativeHeight="7" wp14:anchorId="2C4AF3B6">
+            <wp:anchor behindDoc="1" distT="0" distB="0" distL="0" distR="0" simplePos="0" locked="0" layoutInCell="1" allowOverlap="1" relativeHeight="8" wp14:anchorId="2C4AF3B6">
               <wp:simplePos x="0" y="0"/>
               <wp:positionH relativeFrom="margin">
                 <wp:align>right</wp:align>
@@ -7132,10 +8512,10 @@
               <wp:positionV relativeFrom="paragraph">
                 <wp:posOffset>635</wp:posOffset>
               </wp:positionV>
-              <wp:extent cx="1511300" cy="433705"/>
+              <wp:extent cx="1511935" cy="433705"/>
               <wp:effectExtent l="0" t="0" r="0" b="0"/>
               <wp:wrapNone/>
-              <wp:docPr id="10" name="Text Box 56"/>
+              <wp:docPr id="21" name="Text Box 56"/>
               <a:graphic xmlns:a="http://schemas.openxmlformats.org/drawingml/2006/main">
                 <a:graphicData uri="http://schemas.microsoft.com/office/word/2010/wordprocessingShape">
                   <wps:wsp>
@@ -7143,7 +8523,7 @@
                     <wps:spPr>
                       <a:xfrm>
                         <a:off x="0" y="0"/>
-                        <a:ext cx="1510560" cy="433080"/>
+                        <a:ext cx="1511280" cy="433080"/>
                       </a:xfrm>
                       <a:prstGeom prst="rect">
                         <a:avLst/>
@@ -7194,7 +8574,7 @@
                             <w:rPr>
                               <w:szCs w:val="40"/>
                             </w:rPr>
-                            <w:t>13</w:t>
+                            <w:t>11</w:t>
                           </w:r>
                           <w:r>
                             <w:rPr>
@@ -7216,7 +8596,7 @@
         </mc:Choice>
         <mc:Fallback>
           <w:pict>
-            <v:rect id="shape_0" ID="Text Box 56" stroked="f" style="position:absolute;margin-left:369.85pt;margin-top:0.05pt;width:118.9pt;height:34.05pt;mso-position-horizontal:right;mso-position-horizontal-relative:margin" wp14:anchorId="2C4AF3B6">
+            <v:rect id="shape_0" ID="Text Box 56" stroked="f" style="position:absolute;margin-left:369.8pt;margin-top:0.05pt;width:118.95pt;height:34.05pt;mso-position-horizontal:right;mso-position-horizontal-relative:margin" wp14:anchorId="2C4AF3B6">
               <w10:wrap type="square"/>
               <v:fill o:detectmouseclick="t" on="false"/>
               <v:stroke color="#3465a4" weight="6480" joinstyle="round" endcap="flat"/>
@@ -7255,7 +8635,7 @@
                       <w:rPr>
                         <w:szCs w:val="40"/>
                       </w:rPr>
-                      <w:t>13</w:t>
+                      <w:t>11</w:t>
                     </w:r>
                     <w:r>
                       <w:rPr>
@@ -7461,7 +8841,7 @@
         <wp:inline distT="0" distB="0" distL="0" distR="0">
           <wp:extent cx="1382395" cy="497205"/>
           <wp:effectExtent l="0" t="0" r="0" b="0"/>
-          <wp:docPr id="5" name="Picture 6" descr="C:\Users\Elaine.Scott\Documents\LaTex\____TEST____Frontiers_LaTeX_Templates_V2.5\Frontiers LaTeX (Science, Health and Engineering) V2.5 - with Supplementary material (V1.2)\logo1.jpg"/>
+          <wp:docPr id="16" name="Picture 6" descr="C:\Users\Elaine.Scott\Documents\LaTex\____TEST____Frontiers_LaTeX_Templates_V2.5\Frontiers LaTeX (Science, Health and Engineering) V2.5 - with Supplementary material (V1.2)\logo1.jpg"/>
           <wp:cNvGraphicFramePr>
             <a:graphicFrameLocks xmlns:a="http://schemas.openxmlformats.org/drawingml/2006/main" noChangeAspect="1"/>
           </wp:cNvGraphicFramePr>
@@ -7469,7 +8849,7 @@
             <a:graphicData uri="http://schemas.openxmlformats.org/drawingml/2006/picture">
               <pic:pic xmlns:pic="http://schemas.openxmlformats.org/drawingml/2006/picture">
                 <pic:nvPicPr>
-                  <pic:cNvPr id="5" name="Picture 6" descr="C:\Users\Elaine.Scott\Documents\LaTex\____TEST____Frontiers_LaTeX_Templates_V2.5\Frontiers LaTeX (Science, Health and Engineering) V2.5 - with Supplementary material (V1.2)\logo1.jpg"/>
+                  <pic:cNvPr id="16" name="Picture 6" descr="C:\Users\Elaine.Scott\Documents\LaTex\____TEST____Frontiers_LaTeX_Templates_V2.5\Frontiers LaTeX (Science, Health and Engineering) V2.5 - with Supplementary material (V1.2)\logo1.jpg"/>
                   <pic:cNvPicPr>
                     <a:picLocks noChangeAspect="1" noChangeArrowheads="1"/>
                   </pic:cNvPicPr>

</xml_diff>

<commit_message>
Fixed diagram and discussion around models
</commit_message>
<xml_diff>
--- a/files/Paper-on-Loops-in-AI-and-Consciousness-submission.docx
+++ b/files/Paper-on-Loops-in-AI-and-Consciousness-submission.docx
@@ -1970,12 +1970,7 @@
       </w:r>
       <w:r>
         <w:rPr/>
-        <w:t xml:space="preserve"> (Goodfellow et al., 2016), and indeed many networks fall into the category of a function. </w:t>
-      </w:r>
-      <w:commentRangeStart w:id="2"/>
-      <w:r>
-        <w:rPr/>
-        <w:t xml:space="preserve">For example, in </w:t>
+        <w:t xml:space="preserve"> (Goodfellow et al., 2016), and indeed many networks fall into the category of a function. For example, in </w:t>
       </w:r>
       <w:r>
         <w:rPr>
@@ -1986,18 +1981,43 @@
       </w:r>
       <w:r>
         <w:rPr/>
-        <w:t xml:space="preserve"> deep reinforcement learning (RL) an ANN is used to calculate either the next action or the expected value of all possible actions given the current state (Lazaridis, Fachantidis &amp; Vlahavas, 2020).</w:t>
-      </w:r>
-      <w:r>
-        <w:rPr/>
-      </w:r>
-      <w:commentRangeEnd w:id="2"/>
-      <w:r>
-        <w:commentReference w:id="2"/>
-      </w:r>
-      <w:r>
-        <w:rPr/>
-        <w:t xml:space="preserve"> The architecture of the RL algorithm treats the ANN as a function without any introspective capabilities. There is also </w:t>
+        <w:t xml:space="preserve"> deep reinforcement learning (RL) an ANN is used to calculate either the next action or the expected value of all possible actions given the current state (Lazaridis, Fachantidis &amp; Vlahavas, 2020). The architecture of the RL algorithm treats the ANN as a function without any introspective capabilities</w:t>
+      </w:r>
+      <w:r>
+        <w:rPr/>
+        <w:t xml:space="preserve">. See </w:t>
+      </w:r>
+      <w:r>
+        <w:rPr/>
+        <w:fldChar w:fldCharType="begin"/>
+      </w:r>
+      <w:r>
+        <w:rPr/>
+        <w:instrText> REF Ref_Figure0_label_and_number \h </w:instrText>
+      </w:r>
+      <w:r>
+        <w:rPr/>
+        <w:fldChar w:fldCharType="separate"/>
+      </w:r>
+      <w:r>
+        <w:rPr/>
+        <w:t>Figure 2</w:t>
+      </w:r>
+      <w:r>
+        <w:rPr/>
+        <w:fldChar w:fldCharType="end"/>
+      </w:r>
+      <w:r>
+        <w:rPr/>
+        <w:t>(A)</w:t>
+      </w:r>
+      <w:r>
+        <w:rPr/>
+        <w:t xml:space="preserve"> for an example</w:t>
+      </w:r>
+      <w:r>
+        <w:rPr/>
+        <w:t xml:space="preserve">. There is also </w:t>
       </w:r>
       <w:r>
         <w:rPr>
@@ -2019,20 +2039,55 @@
       </w:r>
       <w:r>
         <w:rPr/>
-        <w:t xml:space="preserve"> RL uses ANNs to predict the expected outcome of executing an action. The introspective ability here is the same as for model-free deep RL -  the ANN is treated as a function. For the RL models mentioned so far, the set </w:t>
-      </w:r>
-      <w:r>
-        <w:rPr>
-          <w:caps w:val="false"/>
-          <w:smallCaps w:val="false"/>
-          <w:color w:val="373637"/>
-          <w:spacing w:val="0"/>
-        </w:rPr>
-        <w:t>ℱ</w:t>
-      </w:r>
-      <w:r>
-        <w:rPr/>
-        <w:t xml:space="preserve"> of beliefs is of similar content: </w:t>
+        <w:t xml:space="preserve"> RL</w:t>
+      </w:r>
+      <w:r>
+        <w:rPr/>
+        <w:t xml:space="preserve">, illustrated in </w:t>
+      </w:r>
+      <w:r>
+        <w:rPr/>
+        <w:fldChar w:fldCharType="begin"/>
+      </w:r>
+      <w:r>
+        <w:rPr/>
+        <w:instrText> REF Ref_Figure0_label_and_number \h </w:instrText>
+      </w:r>
+      <w:r>
+        <w:rPr/>
+        <w:fldChar w:fldCharType="separate"/>
+      </w:r>
+      <w:r>
+        <w:rPr/>
+        <w:t>Figure 2</w:t>
+      </w:r>
+      <w:r>
+        <w:rPr/>
+        <w:fldChar w:fldCharType="end"/>
+      </w:r>
+      <w:r>
+        <w:rPr/>
+        <w:t>(</w:t>
+      </w:r>
+      <w:r>
+        <w:rPr/>
+        <w:t>C</w:t>
+      </w:r>
+      <w:r>
+        <w:rPr/>
+        <w:t>)</w:t>
+      </w:r>
+      <w:r>
+        <w:rPr/>
+        <w:t>,</w:t>
+      </w:r>
+      <w:r>
+        <w:rPr/>
+        <w:t xml:space="preserve"> uses ANNs to predict the expected outcome of executing an action. The introspective ability here is the same as for model-free deep RL -  the ANN is treated as a function. For the RL models mentioned so far, the set</w:t>
+      </w:r>
+      <w:r>
+        <w:rPr/>
+        <w:t xml:space="preserve"> </w:t>
       </w:r>
       <w:r>
         <w:rPr>
@@ -2043,7 +2098,93 @@
       </w:r>
       <w:r>
         <w:rPr/>
-        <w:t xml:space="preserve"> is the set of &lt;state,action&gt; or &lt;state,action,outcome&gt; tuples. There do exist forms of model-based RL that use something more akin to the AST, usually where there is a known physics model that is represented mathematically, and which could potentially be used to introspect for more than just &lt;state,action,outcome&gt; tuples. However, a significant point to note here is that ANNs, and neural networks in general, may not lend themselves naturally to introspection on their own.</w:t>
+        <w:t xml:space="preserve"> </w:t>
+      </w:r>
+      <w:r>
+        <w:rPr/>
+        <w:t xml:space="preserve">of beliefs is of similar content: </w:t>
+      </w:r>
+      <w:r>
+        <w:rPr>
+          <w:i/>
+          <w:iCs/>
+        </w:rPr>
+        <w:t>F</w:t>
+      </w:r>
+      <w:r>
+        <w:rPr/>
+        <w:t xml:space="preserve"> is the set of &lt;state,action&gt; or &lt;state,action,outcome&gt; tuples. There do exist forms of model-based RL that use something more akin to the AST</w:t>
+      </w:r>
+      <w:r>
+        <w:rPr/>
+        <w:t>,</w:t>
+      </w:r>
+      <w:r>
+        <w:rPr/>
+        <w:t xml:space="preserve"> usually where there is a known physics model that is represented mathematically, and which could potentially be used to introspect for more than just &lt;state,action,outcome&gt; tuples</w:t>
+      </w:r>
+      <w:r>
+        <w:rPr/>
+        <w:t xml:space="preserve">, such as is illustrated in </w:t>
+      </w:r>
+      <w:r>
+        <w:rPr/>
+        <w:fldChar w:fldCharType="begin"/>
+      </w:r>
+      <w:r>
+        <w:rPr/>
+        <w:instrText> REF Ref_Figure0_label_and_number \h </w:instrText>
+      </w:r>
+      <w:r>
+        <w:rPr/>
+        <w:fldChar w:fldCharType="separate"/>
+      </w:r>
+      <w:r>
+        <w:rPr/>
+        <w:t>Figure 2</w:t>
+      </w:r>
+      <w:r>
+        <w:rPr/>
+        <w:fldChar w:fldCharType="end"/>
+      </w:r>
+      <w:r>
+        <w:rPr/>
+        <w:t>(</w:t>
+      </w:r>
+      <w:r>
+        <w:rPr/>
+        <w:t>B</w:t>
+      </w:r>
+      <w:r>
+        <w:rPr/>
+        <w:t>)</w:t>
+      </w:r>
+      <w:r>
+        <w:rPr/>
+        <w:t xml:space="preserve">. However, a significant point to note here is that ANNs, and </w:t>
+      </w:r>
+      <w:r>
+        <w:rPr/>
+        <w:t xml:space="preserve">probably </w:t>
+      </w:r>
+      <w:r>
+        <w:rPr/>
+        <w:t xml:space="preserve">neural networks in general, </w:t>
+      </w:r>
+      <w:r>
+        <w:rPr>
+          <w:rFonts w:eastAsia="Calibri" w:cs="" w:cstheme="minorBidi" w:eastAsiaTheme="minorHAnsi"/>
+          <w:color w:val="auto"/>
+          <w:kern w:val="0"/>
+          <w:sz w:val="24"/>
+          <w:szCs w:val="22"/>
+          <w:lang w:val="en-US" w:eastAsia="en-US" w:bidi="ar-SA"/>
+        </w:rPr>
+        <w:t>do</w:t>
+      </w:r>
+      <w:r>
+        <w:rPr/>
+        <w:t xml:space="preserve"> not lend themselves to introspection on their own.</w:t>
       </w:r>
     </w:p>
     <w:p>
@@ -2066,7 +2207,7 @@
                 <wp:positionV relativeFrom="paragraph">
                   <wp:posOffset>635</wp:posOffset>
                 </wp:positionV>
-                <wp:extent cx="4538345" cy="3473450"/>
+                <wp:extent cx="4538345" cy="6628130"/>
                 <wp:effectExtent l="0" t="0" r="0" b="0"/>
                 <wp:wrapTopAndBottom/>
                 <wp:docPr id="4" name="Frame1"/>
@@ -2077,7 +2218,7 @@
                       <wps:spPr>
                         <a:xfrm>
                           <a:off x="0" y="0"/>
-                          <a:ext cx="4538345" cy="3473450"/>
+                          <a:ext cx="4538345" cy="6628130"/>
                         </a:xfrm>
                         <a:prstGeom prst="rect"/>
                       </wps:spPr>
@@ -2135,6 +2276,7 @@
                               </w:rPr>
                               <w:br/>
                             </w:r>
+                            <w:bookmarkStart w:id="2" w:name="Ref_Figure0_label_and_number"/>
                             <w:r>
                               <w:rPr/>
                               <w:t xml:space="preserve">Figure </w:t>
@@ -2159,9 +2301,939 @@
                               <w:rPr/>
                               <w:fldChar w:fldCharType="end"/>
                             </w:r>
+                            <w:bookmarkEnd w:id="2"/>
                             <w:r>
                               <w:rPr/>
-                              <w:t>: Different models</w:t>
+                              <w:t xml:space="preserve">: </w:t>
+                            </w:r>
+                            <w:r>
+                              <w:rPr/>
+                              <w:t xml:space="preserve">Different </w:t>
+                            </w:r>
+                            <w:r>
+                              <w:rPr/>
+                              <w:t xml:space="preserve">architectures for </w:t>
+                            </w:r>
+                            <w:r>
+                              <w:rPr>
+                                <w:rFonts w:eastAsia="Calibri" w:cs="Lucida Sans" w:eastAsiaTheme="minorHAnsi"/>
+                                <w:i/>
+                                <w:iCs/>
+                                <w:color w:val="auto"/>
+                                <w:kern w:val="0"/>
+                                <w:sz w:val="24"/>
+                                <w:szCs w:val="24"/>
+                                <w:lang w:val="en-US" w:eastAsia="en-US" w:bidi="ar-SA"/>
+                              </w:rPr>
+                              <w:t xml:space="preserve">modeling regulatory actions against the environment. </w:t>
+                            </w:r>
+                            <w:r>
+                              <w:rPr>
+                                <w:rFonts w:eastAsia="Calibri" w:cs="Lucida Sans" w:eastAsiaTheme="minorHAnsi"/>
+                                <w:i w:val="false"/>
+                                <w:iCs w:val="false"/>
+                                <w:color w:val="auto"/>
+                                <w:kern w:val="0"/>
+                                <w:sz w:val="24"/>
+                                <w:szCs w:val="24"/>
+                                <w:lang w:val="en-US" w:eastAsia="en-US" w:bidi="ar-SA"/>
+                              </w:rPr>
+                              <w:t xml:space="preserve">In </w:t>
+                            </w:r>
+                            <w:r>
+                              <w:rPr>
+                                <w:rFonts w:eastAsia="Calibri" w:cs="Lucida Sans" w:eastAsiaTheme="minorHAnsi"/>
+                                <w:i w:val="false"/>
+                                <w:iCs w:val="false"/>
+                                <w:color w:val="auto"/>
+                                <w:kern w:val="0"/>
+                                <w:sz w:val="24"/>
+                                <w:szCs w:val="24"/>
+                                <w:lang w:val="en-US" w:eastAsia="en-US" w:bidi="ar-SA"/>
+                              </w:rPr>
+                              <w:t>(</w:t>
+                            </w:r>
+                            <w:r>
+                              <w:rPr>
+                                <w:rFonts w:eastAsia="Calibri" w:cs="Lucida Sans" w:eastAsiaTheme="minorHAnsi"/>
+                                <w:b/>
+                                <w:bCs/>
+                                <w:i w:val="false"/>
+                                <w:iCs w:val="false"/>
+                                <w:color w:val="auto"/>
+                                <w:kern w:val="0"/>
+                                <w:sz w:val="24"/>
+                                <w:szCs w:val="24"/>
+                                <w:lang w:val="en-US" w:eastAsia="en-US" w:bidi="ar-SA"/>
+                              </w:rPr>
+                              <w:t>A</w:t>
+                            </w:r>
+                            <w:r>
+                              <w:rPr>
+                                <w:rFonts w:eastAsia="Calibri" w:cs="Lucida Sans" w:eastAsiaTheme="minorHAnsi"/>
+                                <w:b/>
+                                <w:bCs/>
+                                <w:i w:val="false"/>
+                                <w:iCs w:val="false"/>
+                                <w:color w:val="auto"/>
+                                <w:kern w:val="0"/>
+                                <w:sz w:val="24"/>
+                                <w:szCs w:val="24"/>
+                                <w:lang w:val="en-US" w:eastAsia="en-US" w:bidi="ar-SA"/>
+                              </w:rPr>
+                              <w:t>)</w:t>
+                            </w:r>
+                            <w:r>
+                              <w:rPr>
+                                <w:rFonts w:eastAsia="Calibri" w:cs="Lucida Sans" w:eastAsiaTheme="minorHAnsi"/>
+                                <w:i w:val="false"/>
+                                <w:iCs w:val="false"/>
+                                <w:color w:val="auto"/>
+                                <w:kern w:val="0"/>
+                                <w:sz w:val="24"/>
+                                <w:szCs w:val="24"/>
+                                <w:lang w:val="en-US" w:eastAsia="en-US" w:bidi="ar-SA"/>
+                              </w:rPr>
+                              <w:t>, the controller determines the next action by executing function</w:t>
+                            </w:r>
+                            <w:r>
+                              <w:rPr>
+                                <w:rFonts w:eastAsia="Calibri" w:cs="Lucida Sans" w:eastAsiaTheme="minorHAnsi"/>
+                                <w:i w:val="false"/>
+                                <w:iCs w:val="false"/>
+                                <w:color w:val="auto"/>
+                                <w:kern w:val="0"/>
+                                <w:sz w:val="24"/>
+                                <w:szCs w:val="24"/>
+                                <w:lang w:val="en-US" w:eastAsia="en-US" w:bidi="ar-SA"/>
+                              </w:rPr>
+                              <w:t xml:space="preserve"> </w:t>
+                            </w:r>
+                            <w:r>
+                              <w:rPr>
+                                <w:rFonts w:eastAsia="Calibri" w:cs="Lucida Sans" w:eastAsiaTheme="minorHAnsi"/>
+                                <w:i/>
+                                <w:iCs/>
+                                <w:color w:val="auto"/>
+                                <w:kern w:val="0"/>
+                                <w:sz w:val="24"/>
+                                <w:szCs w:val="24"/>
+                                <w:lang w:val="en-US" w:eastAsia="en-US" w:bidi="ar-SA"/>
+                              </w:rPr>
+                              <w:t>f</w:t>
+                            </w:r>
+                            <w:r>
+                              <w:rPr>
+                                <w:rFonts w:eastAsia="Calibri" w:cs="Lucida Sans" w:eastAsiaTheme="minorHAnsi"/>
+                                <w:i w:val="false"/>
+                                <w:iCs w:val="false"/>
+                                <w:color w:val="auto"/>
+                                <w:kern w:val="0"/>
+                                <w:sz w:val="24"/>
+                                <w:szCs w:val="24"/>
+                                <w:lang w:val="en-US" w:eastAsia="en-US" w:bidi="ar-SA"/>
+                              </w:rPr>
+                              <w:t xml:space="preserve"> against sense input</w:t>
+                            </w:r>
+                            <w:r>
+                              <w:rPr>
+                                <w:rFonts w:eastAsia="Calibri" w:cs="Lucida Sans" w:eastAsiaTheme="minorHAnsi"/>
+                                <w:i w:val="false"/>
+                                <w:iCs w:val="false"/>
+                                <w:color w:val="auto"/>
+                                <w:kern w:val="0"/>
+                                <w:sz w:val="24"/>
+                                <w:szCs w:val="24"/>
+                                <w:lang w:val="en-US" w:eastAsia="en-US" w:bidi="ar-SA"/>
+                              </w:rPr>
+                              <w:t xml:space="preserve"> </w:t>
+                            </w:r>
+                            <w:r>
+                              <w:rPr>
+                                <w:rFonts w:eastAsia="Calibri" w:cs="Lucida Sans" w:eastAsiaTheme="minorHAnsi"/>
+                                <w:i/>
+                                <w:iCs/>
+                                <w:color w:val="auto"/>
+                                <w:kern w:val="0"/>
+                                <w:sz w:val="24"/>
+                                <w:szCs w:val="24"/>
+                                <w:lang w:val="en-US" w:eastAsia="en-US" w:bidi="ar-SA"/>
+                              </w:rPr>
+                              <w:t>x</w:t>
+                            </w:r>
+                            <w:r>
+                              <w:rPr>
+                                <w:rFonts w:eastAsia="Calibri" w:cs="Lucida Sans" w:eastAsiaTheme="minorHAnsi"/>
+                                <w:i w:val="false"/>
+                                <w:iCs w:val="false"/>
+                                <w:color w:val="auto"/>
+                                <w:kern w:val="0"/>
+                                <w:sz w:val="24"/>
+                                <w:szCs w:val="24"/>
+                                <w:lang w:val="en-US" w:eastAsia="en-US" w:bidi="ar-SA"/>
+                              </w:rPr>
+                              <w:t>. The function may, for example, be an ANN that is trained through many iterations of an appropriate learning algorithm.</w:t>
+                            </w:r>
+                            <w:r>
+                              <w:rPr>
+                                <w:rFonts w:eastAsia="Calibri" w:cs="Lucida Sans" w:eastAsiaTheme="minorHAnsi"/>
+                                <w:i w:val="false"/>
+                                <w:iCs w:val="false"/>
+                                <w:color w:val="auto"/>
+                                <w:kern w:val="0"/>
+                                <w:sz w:val="24"/>
+                                <w:szCs w:val="24"/>
+                                <w:lang w:val="en-US" w:eastAsia="en-US" w:bidi="ar-SA"/>
+                              </w:rPr>
+                              <w:t xml:space="preserve"> </w:t>
+                            </w:r>
+                            <w:r>
+                              <w:rPr>
+                                <w:rFonts w:eastAsia="Calibri" w:cs="Lucida Sans" w:eastAsiaTheme="minorHAnsi"/>
+                                <w:i w:val="false"/>
+                                <w:iCs w:val="false"/>
+                                <w:color w:val="auto"/>
+                                <w:kern w:val="0"/>
+                                <w:sz w:val="24"/>
+                                <w:szCs w:val="24"/>
+                                <w:lang w:val="en-US" w:eastAsia="en-US" w:bidi="ar-SA"/>
+                              </w:rPr>
+                              <w:t xml:space="preserve">Function </w:t>
+                            </w:r>
+                            <w:r>
+                              <w:rPr>
+                                <w:rFonts w:eastAsia="Calibri" w:cs="Lucida Sans" w:eastAsiaTheme="minorHAnsi"/>
+                                <w:i/>
+                                <w:iCs/>
+                                <w:color w:val="auto"/>
+                                <w:kern w:val="0"/>
+                                <w:sz w:val="24"/>
+                                <w:szCs w:val="24"/>
+                                <w:lang w:val="en-US" w:eastAsia="en-US" w:bidi="ar-SA"/>
+                              </w:rPr>
+                              <w:t>f</w:t>
+                            </w:r>
+                            <w:r>
+                              <w:rPr>
+                                <w:rFonts w:eastAsia="Calibri" w:cs="Lucida Sans" w:eastAsiaTheme="minorHAnsi"/>
+                                <w:i w:val="false"/>
+                                <w:iCs w:val="false"/>
+                                <w:color w:val="auto"/>
+                                <w:kern w:val="0"/>
+                                <w:sz w:val="24"/>
+                                <w:szCs w:val="24"/>
+                                <w:lang w:val="en-US" w:eastAsia="en-US" w:bidi="ar-SA"/>
+                              </w:rPr>
+                              <w:t xml:space="preserve"> merely models the best next action without modeling any other aspects of that environment and thus cannot be used to introspect anything other than the next </w:t>
+                            </w:r>
+                            <w:r>
+                              <w:rPr>
+                                <w:rFonts w:eastAsia="Calibri" w:cs="Lucida Sans" w:eastAsiaTheme="minorHAnsi"/>
+                                <w:i w:val="false"/>
+                                <w:iCs w:val="false"/>
+                                <w:color w:val="auto"/>
+                                <w:kern w:val="0"/>
+                                <w:sz w:val="24"/>
+                                <w:szCs w:val="24"/>
+                                <w:lang w:val="en-US" w:eastAsia="en-US" w:bidi="ar-SA"/>
+                              </w:rPr>
+                              <w:t xml:space="preserve">regulatory </w:t>
+                            </w:r>
+                            <w:r>
+                              <w:rPr>
+                                <w:rFonts w:eastAsia="Calibri" w:cs="Lucida Sans" w:eastAsiaTheme="minorHAnsi"/>
+                                <w:i w:val="false"/>
+                                <w:iCs w:val="false"/>
+                                <w:color w:val="auto"/>
+                                <w:kern w:val="0"/>
+                                <w:sz w:val="24"/>
+                                <w:szCs w:val="24"/>
+                                <w:lang w:val="en-US" w:eastAsia="en-US" w:bidi="ar-SA"/>
+                              </w:rPr>
+                              <w:t>action</w:t>
+                            </w:r>
+                            <w:r>
+                              <w:rPr>
+                                <w:rFonts w:eastAsia="Calibri" w:cs="Lucida Sans" w:eastAsiaTheme="minorHAnsi"/>
+                                <w:i w:val="false"/>
+                                <w:iCs w:val="false"/>
+                                <w:color w:val="auto"/>
+                                <w:kern w:val="0"/>
+                                <w:sz w:val="24"/>
+                                <w:szCs w:val="24"/>
+                                <w:lang w:val="en-US" w:eastAsia="en-US" w:bidi="ar-SA"/>
+                              </w:rPr>
+                              <w:t>.</w:t>
+                            </w:r>
+                            <w:r>
+                              <w:rPr>
+                                <w:rFonts w:eastAsia="Calibri" w:cs="Lucida Sans" w:eastAsiaTheme="minorHAnsi"/>
+                                <w:i w:val="false"/>
+                                <w:iCs w:val="false"/>
+                                <w:color w:val="auto"/>
+                                <w:kern w:val="0"/>
+                                <w:sz w:val="24"/>
+                                <w:szCs w:val="24"/>
+                                <w:lang w:val="en-US" w:eastAsia="en-US" w:bidi="ar-SA"/>
+                              </w:rPr>
+                              <w:t xml:space="preserve"> </w:t>
+                            </w:r>
+                            <w:r>
+                              <w:rPr>
+                                <w:rFonts w:eastAsia="Calibri" w:cs="Lucida Sans" w:eastAsiaTheme="minorHAnsi"/>
+                                <w:i w:val="false"/>
+                                <w:iCs w:val="false"/>
+                                <w:color w:val="auto"/>
+                                <w:kern w:val="0"/>
+                                <w:sz w:val="24"/>
+                                <w:szCs w:val="24"/>
+                                <w:lang w:val="en-US" w:eastAsia="en-US" w:bidi="ar-SA"/>
+                              </w:rPr>
+                              <w:t>In (</w:t>
+                            </w:r>
+                            <w:r>
+                              <w:rPr>
+                                <w:rFonts w:eastAsia="Calibri" w:cs="Lucida Sans" w:eastAsiaTheme="minorHAnsi"/>
+                                <w:b/>
+                                <w:bCs/>
+                                <w:i w:val="false"/>
+                                <w:iCs w:val="false"/>
+                                <w:color w:val="auto"/>
+                                <w:kern w:val="0"/>
+                                <w:sz w:val="24"/>
+                                <w:szCs w:val="24"/>
+                                <w:lang w:val="en-US" w:eastAsia="en-US" w:bidi="ar-SA"/>
+                              </w:rPr>
+                              <w:t>B)</w:t>
+                            </w:r>
+                            <w:r>
+                              <w:rPr>
+                                <w:rFonts w:eastAsia="Calibri" w:cs="Lucida Sans" w:eastAsiaTheme="minorHAnsi"/>
+                                <w:i w:val="false"/>
+                                <w:iCs w:val="false"/>
+                                <w:color w:val="auto"/>
+                                <w:kern w:val="0"/>
+                                <w:sz w:val="24"/>
+                                <w:szCs w:val="24"/>
+                                <w:lang w:val="en-US" w:eastAsia="en-US" w:bidi="ar-SA"/>
+                              </w:rPr>
+                              <w:t xml:space="preserve">, set </w:t>
+                            </w:r>
+                            <w:r>
+                              <w:rPr>
+                                <w:rFonts w:eastAsia="Calibri" w:cs="Lucida Sans" w:eastAsiaTheme="minorHAnsi"/>
+                                <w:i/>
+                                <w:iCs/>
+                                <w:color w:val="auto"/>
+                                <w:kern w:val="0"/>
+                                <w:sz w:val="24"/>
+                                <w:szCs w:val="24"/>
+                                <w:lang w:val="en-US" w:eastAsia="en-US" w:bidi="ar-SA"/>
+                              </w:rPr>
+                              <w:t>D</w:t>
+                            </w:r>
+                            <w:r>
+                              <w:rPr>
+                                <w:rFonts w:eastAsia="Calibri" w:cs="Lucida Sans" w:eastAsiaTheme="minorHAnsi"/>
+                                <w:i w:val="false"/>
+                                <w:iCs w:val="false"/>
+                                <w:color w:val="auto"/>
+                                <w:kern w:val="0"/>
+                                <w:sz w:val="24"/>
+                                <w:szCs w:val="24"/>
+                                <w:lang w:val="en-US" w:eastAsia="en-US" w:bidi="ar-SA"/>
+                              </w:rPr>
+                              <w:t xml:space="preserve"> holds an explicit model of the environment which </w:t>
+                            </w:r>
+                            <w:r>
+                              <w:rPr>
+                                <w:rFonts w:eastAsia="Calibri" w:cs="Lucida Sans" w:eastAsiaTheme="minorHAnsi"/>
+                                <w:i w:val="false"/>
+                                <w:iCs w:val="false"/>
+                                <w:color w:val="auto"/>
+                                <w:kern w:val="0"/>
+                                <w:sz w:val="24"/>
+                                <w:szCs w:val="24"/>
+                                <w:lang w:val="en-US" w:eastAsia="en-US" w:bidi="ar-SA"/>
+                              </w:rPr>
+                              <w:t xml:space="preserve">can be arbitrarily </w:t>
+                            </w:r>
+                            <w:r>
+                              <w:rPr>
+                                <w:rFonts w:eastAsia="Calibri" w:cs="Lucida Sans" w:eastAsiaTheme="minorHAnsi"/>
+                                <w:i w:val="false"/>
+                                <w:iCs w:val="false"/>
+                                <w:color w:val="auto"/>
+                                <w:kern w:val="0"/>
+                                <w:sz w:val="24"/>
+                                <w:szCs w:val="24"/>
+                                <w:lang w:val="en-US" w:eastAsia="en-US" w:bidi="ar-SA"/>
+                              </w:rPr>
+                              <w:t>queried (</w:t>
+                            </w:r>
+                            <w:r>
+                              <w:rPr>
+                                <w:rFonts w:eastAsia="Calibri" w:cs="Lucida Sans" w:eastAsiaTheme="minorHAnsi"/>
+                                <w:i/>
+                                <w:iCs/>
+                                <w:color w:val="auto"/>
+                                <w:kern w:val="0"/>
+                                <w:sz w:val="24"/>
+                                <w:szCs w:val="24"/>
+                                <w:lang w:val="en-US" w:eastAsia="en-US" w:bidi="ar-SA"/>
+                              </w:rPr>
+                              <w:t>q</w:t>
+                            </w:r>
+                            <w:r>
+                              <w:rPr>
+                                <w:rFonts w:eastAsia="Calibri" w:cs="Lucida Sans" w:eastAsiaTheme="minorHAnsi"/>
+                                <w:i w:val="false"/>
+                                <w:iCs w:val="false"/>
+                                <w:color w:val="auto"/>
+                                <w:kern w:val="0"/>
+                                <w:sz w:val="24"/>
+                                <w:szCs w:val="24"/>
+                                <w:lang w:val="en-US" w:eastAsia="en-US" w:bidi="ar-SA"/>
+                              </w:rPr>
+                              <w:t>)</w:t>
+                            </w:r>
+                            <w:r>
+                              <w:rPr>
+                                <w:rFonts w:eastAsia="Calibri" w:cs="Lucida Sans" w:eastAsiaTheme="minorHAnsi"/>
+                                <w:i w:val="false"/>
+                                <w:iCs w:val="false"/>
+                                <w:color w:val="auto"/>
+                                <w:kern w:val="0"/>
+                                <w:sz w:val="24"/>
+                                <w:szCs w:val="24"/>
+                                <w:lang w:val="en-US" w:eastAsia="en-US" w:bidi="ar-SA"/>
+                              </w:rPr>
+                              <w:t xml:space="preserve"> to gain insight about any aspect of the environment that is encapsulated within </w:t>
+                            </w:r>
+                            <w:r>
+                              <w:rPr>
+                                <w:rFonts w:eastAsia="Calibri" w:cs="Lucida Sans" w:eastAsiaTheme="minorHAnsi"/>
+                                <w:i/>
+                                <w:iCs/>
+                                <w:color w:val="auto"/>
+                                <w:kern w:val="0"/>
+                                <w:sz w:val="24"/>
+                                <w:szCs w:val="24"/>
+                                <w:lang w:val="en-US" w:eastAsia="en-US" w:bidi="ar-SA"/>
+                              </w:rPr>
+                              <w:t>D</w:t>
+                            </w:r>
+                            <w:r>
+                              <w:rPr>
+                                <w:rFonts w:eastAsia="Calibri" w:cs="Lucida Sans" w:eastAsiaTheme="minorHAnsi"/>
+                                <w:i w:val="false"/>
+                                <w:iCs w:val="false"/>
+                                <w:color w:val="auto"/>
+                                <w:kern w:val="0"/>
+                                <w:sz w:val="24"/>
+                                <w:szCs w:val="24"/>
+                                <w:lang w:val="en-US" w:eastAsia="en-US" w:bidi="ar-SA"/>
+                              </w:rPr>
+                              <w:t>. C</w:t>
+                            </w:r>
+                            <w:r>
+                              <w:rPr>
+                                <w:rFonts w:eastAsia="Calibri" w:cs="Lucida Sans" w:eastAsiaTheme="minorHAnsi"/>
+                                <w:i w:val="false"/>
+                                <w:iCs w:val="false"/>
+                                <w:color w:val="auto"/>
+                                <w:kern w:val="0"/>
+                                <w:sz w:val="24"/>
+                                <w:szCs w:val="24"/>
+                                <w:lang w:val="en-US" w:eastAsia="en-US" w:bidi="ar-SA"/>
+                              </w:rPr>
+                              <w:t xml:space="preserve">ontroller function </w:t>
+                            </w:r>
+                            <w:r>
+                              <w:rPr>
+                                <w:rFonts w:eastAsia="Calibri" w:cs="Lucida Sans" w:eastAsiaTheme="minorHAnsi"/>
+                                <w:i/>
+                                <w:iCs/>
+                                <w:color w:val="auto"/>
+                                <w:kern w:val="0"/>
+                                <w:sz w:val="24"/>
+                                <w:szCs w:val="24"/>
+                                <w:lang w:val="en-US" w:eastAsia="en-US" w:bidi="ar-SA"/>
+                              </w:rPr>
+                              <w:t>f</w:t>
+                            </w:r>
+                            <w:r>
+                              <w:rPr>
+                                <w:rFonts w:eastAsia="Calibri" w:cs="Lucida Sans" w:eastAsiaTheme="minorHAnsi"/>
+                                <w:i w:val="false"/>
+                                <w:iCs w:val="false"/>
+                                <w:color w:val="auto"/>
+                                <w:kern w:val="0"/>
+                                <w:sz w:val="24"/>
+                                <w:szCs w:val="24"/>
+                                <w:lang w:val="en-US" w:eastAsia="en-US" w:bidi="ar-SA"/>
+                              </w:rPr>
+                              <w:t xml:space="preserve"> </w:t>
+                            </w:r>
+                            <w:r>
+                              <w:rPr>
+                                <w:rFonts w:eastAsia="Calibri" w:cs="Lucida Sans" w:eastAsiaTheme="minorHAnsi"/>
+                                <w:i w:val="false"/>
+                                <w:iCs w:val="false"/>
+                                <w:color w:val="auto"/>
+                                <w:kern w:val="0"/>
+                                <w:sz w:val="24"/>
+                                <w:szCs w:val="24"/>
+                                <w:lang w:val="en-US" w:eastAsia="en-US" w:bidi="ar-SA"/>
+                              </w:rPr>
+                              <w:t xml:space="preserve">uses that </w:t>
+                            </w:r>
+                            <w:r>
+                              <w:rPr>
+                                <w:rFonts w:eastAsia="Calibri" w:cs="Lucida Sans" w:eastAsiaTheme="minorHAnsi"/>
+                                <w:i w:val="false"/>
+                                <w:iCs w:val="false"/>
+                                <w:color w:val="auto"/>
+                                <w:kern w:val="0"/>
+                                <w:sz w:val="24"/>
+                                <w:szCs w:val="24"/>
+                                <w:lang w:val="en-US" w:eastAsia="en-US" w:bidi="ar-SA"/>
+                              </w:rPr>
+                              <w:t>to determine</w:t>
+                            </w:r>
+                            <w:r>
+                              <w:rPr>
+                                <w:rFonts w:eastAsia="Calibri" w:cs="Lucida Sans" w:eastAsiaTheme="minorHAnsi"/>
+                                <w:i w:val="false"/>
+                                <w:iCs w:val="false"/>
+                                <w:color w:val="auto"/>
+                                <w:kern w:val="0"/>
+                                <w:sz w:val="24"/>
+                                <w:szCs w:val="24"/>
+                                <w:lang w:val="en-US" w:eastAsia="en-US" w:bidi="ar-SA"/>
+                              </w:rPr>
+                              <w:t xml:space="preserve"> the next action</w:t>
+                            </w:r>
+                            <w:r>
+                              <w:rPr>
+                                <w:rFonts w:eastAsia="Calibri" w:cs="Lucida Sans" w:eastAsiaTheme="minorHAnsi"/>
+                                <w:i w:val="false"/>
+                                <w:iCs w:val="false"/>
+                                <w:color w:val="auto"/>
+                                <w:kern w:val="0"/>
+                                <w:sz w:val="24"/>
+                                <w:szCs w:val="24"/>
+                                <w:lang w:val="en-US" w:eastAsia="en-US" w:bidi="ar-SA"/>
+                              </w:rPr>
+                              <w:t>.</w:t>
+                            </w:r>
+                            <w:r>
+                              <w:rPr>
+                                <w:rFonts w:eastAsia="Calibri" w:cs="Lucida Sans" w:eastAsiaTheme="minorHAnsi"/>
+                                <w:i w:val="false"/>
+                                <w:iCs w:val="false"/>
+                                <w:color w:val="auto"/>
+                                <w:kern w:val="0"/>
+                                <w:sz w:val="24"/>
+                                <w:szCs w:val="24"/>
+                                <w:lang w:val="en-US" w:eastAsia="en-US" w:bidi="ar-SA"/>
+                              </w:rPr>
+                              <w:t xml:space="preserve"> In (</w:t>
+                            </w:r>
+                            <w:r>
+                              <w:rPr>
+                                <w:rFonts w:eastAsia="Calibri" w:cs="Lucida Sans" w:eastAsiaTheme="minorHAnsi"/>
+                                <w:b/>
+                                <w:bCs/>
+                                <w:i w:val="false"/>
+                                <w:iCs w:val="false"/>
+                                <w:color w:val="auto"/>
+                                <w:kern w:val="0"/>
+                                <w:sz w:val="24"/>
+                                <w:szCs w:val="24"/>
+                                <w:lang w:val="en-US" w:eastAsia="en-US" w:bidi="ar-SA"/>
+                              </w:rPr>
+                              <w:t>C</w:t>
+                            </w:r>
+                            <w:r>
+                              <w:rPr>
+                                <w:rFonts w:eastAsia="Calibri" w:cs="Lucida Sans" w:eastAsiaTheme="minorHAnsi"/>
+                                <w:i w:val="false"/>
+                                <w:iCs w:val="false"/>
+                                <w:color w:val="auto"/>
+                                <w:kern w:val="0"/>
+                                <w:sz w:val="24"/>
+                                <w:szCs w:val="24"/>
+                                <w:lang w:val="en-US" w:eastAsia="en-US" w:bidi="ar-SA"/>
+                              </w:rPr>
+                              <w:t xml:space="preserve">), </w:t>
+                            </w:r>
+                            <w:r>
+                              <w:rPr>
+                                <w:rFonts w:eastAsia="Calibri" w:cs="Lucida Sans" w:eastAsiaTheme="minorHAnsi"/>
+                                <w:i w:val="false"/>
+                                <w:iCs w:val="false"/>
+                                <w:color w:val="auto"/>
+                                <w:kern w:val="0"/>
+                                <w:sz w:val="24"/>
+                                <w:szCs w:val="24"/>
+                                <w:lang w:val="en-US" w:eastAsia="en-US" w:bidi="ar-SA"/>
+                              </w:rPr>
+                              <w:t xml:space="preserve">set </w:t>
+                            </w:r>
+                            <w:r>
+                              <w:rPr>
+                                <w:rFonts w:eastAsia="Calibri" w:cs="Lucida Sans" w:eastAsiaTheme="minorHAnsi"/>
+                                <w:i/>
+                                <w:iCs/>
+                                <w:color w:val="auto"/>
+                                <w:kern w:val="0"/>
+                                <w:sz w:val="24"/>
+                                <w:szCs w:val="24"/>
+                                <w:lang w:val="en-US" w:eastAsia="en-US" w:bidi="ar-SA"/>
+                              </w:rPr>
+                              <w:t>D</w:t>
+                            </w:r>
+                            <w:r>
+                              <w:rPr>
+                                <w:rFonts w:eastAsia="Calibri" w:cs="Lucida Sans" w:eastAsiaTheme="minorHAnsi"/>
+                                <w:i w:val="false"/>
+                                <w:iCs w:val="false"/>
+                                <w:color w:val="auto"/>
+                                <w:kern w:val="0"/>
+                                <w:sz w:val="24"/>
+                                <w:szCs w:val="24"/>
+                                <w:lang w:val="en-US" w:eastAsia="en-US" w:bidi="ar-SA"/>
+                              </w:rPr>
+                              <w:t xml:space="preserve"> is replaced by function </w:t>
+                            </w:r>
+                            <w:r>
+                              <w:rPr>
+                                <w:rFonts w:eastAsia="Calibri" w:cs="Lucida Sans" w:eastAsiaTheme="minorHAnsi"/>
+                                <w:i/>
+                                <w:iCs/>
+                                <w:color w:val="auto"/>
+                                <w:kern w:val="0"/>
+                                <w:sz w:val="24"/>
+                                <w:szCs w:val="24"/>
+                                <w:lang w:val="en-US" w:eastAsia="en-US" w:bidi="ar-SA"/>
+                              </w:rPr>
+                              <w:t>g(q)</w:t>
+                            </w:r>
+                            <w:r>
+                              <w:rPr>
+                                <w:rFonts w:eastAsia="Calibri" w:cs="Lucida Sans" w:eastAsiaTheme="minorHAnsi"/>
+                                <w:i w:val="false"/>
+                                <w:iCs w:val="false"/>
+                                <w:color w:val="auto"/>
+                                <w:kern w:val="0"/>
+                                <w:sz w:val="24"/>
+                                <w:szCs w:val="24"/>
+                                <w:lang w:val="en-US" w:eastAsia="en-US" w:bidi="ar-SA"/>
+                              </w:rPr>
+                              <w:t xml:space="preserve"> which approximates queries against </w:t>
+                            </w:r>
+                            <w:r>
+                              <w:rPr>
+                                <w:rFonts w:eastAsia="Calibri" w:cs="Lucida Sans" w:eastAsiaTheme="minorHAnsi"/>
+                                <w:i/>
+                                <w:iCs/>
+                                <w:color w:val="auto"/>
+                                <w:kern w:val="0"/>
+                                <w:sz w:val="24"/>
+                                <w:szCs w:val="24"/>
+                                <w:lang w:val="en-US" w:eastAsia="en-US" w:bidi="ar-SA"/>
+                              </w:rPr>
+                              <w:t>D</w:t>
+                            </w:r>
+                            <w:r>
+                              <w:rPr>
+                                <w:rFonts w:eastAsia="Calibri" w:cs="Lucida Sans" w:eastAsiaTheme="minorHAnsi"/>
+                                <w:i w:val="false"/>
+                                <w:iCs w:val="false"/>
+                                <w:color w:val="auto"/>
+                                <w:kern w:val="0"/>
+                                <w:sz w:val="24"/>
+                                <w:szCs w:val="24"/>
+                                <w:lang w:val="en-US" w:eastAsia="en-US" w:bidi="ar-SA"/>
+                              </w:rPr>
+                              <w:t>.</w:t>
+                            </w:r>
+                            <w:r>
+                              <w:rPr>
+                                <w:rFonts w:eastAsia="Calibri" w:cs="Lucida Sans" w:eastAsiaTheme="minorHAnsi"/>
+                                <w:i w:val="false"/>
+                                <w:iCs w:val="false"/>
+                                <w:color w:val="auto"/>
+                                <w:kern w:val="0"/>
+                                <w:sz w:val="24"/>
+                                <w:szCs w:val="24"/>
+                                <w:lang w:val="en-US" w:eastAsia="en-US" w:bidi="ar-SA"/>
+                              </w:rPr>
+                              <w:t xml:space="preserve"> This architecture is commonly used in AI where the dynamics of the environment are too complex to determine a priori, and </w:t>
+                            </w:r>
+                            <w:r>
+                              <w:rPr>
+                                <w:rFonts w:eastAsia="Calibri" w:cs="Lucida Sans" w:eastAsiaTheme="minorHAnsi"/>
+                                <w:i/>
+                                <w:iCs/>
+                                <w:color w:val="auto"/>
+                                <w:kern w:val="0"/>
+                                <w:sz w:val="24"/>
+                                <w:szCs w:val="24"/>
+                                <w:lang w:val="en-US" w:eastAsia="en-US" w:bidi="ar-SA"/>
+                              </w:rPr>
+                              <w:t>g(q)</w:t>
+                            </w:r>
+                            <w:r>
+                              <w:rPr>
+                                <w:rFonts w:eastAsia="Calibri" w:cs="Lucida Sans" w:eastAsiaTheme="minorHAnsi"/>
+                                <w:i w:val="false"/>
+                                <w:iCs w:val="false"/>
+                                <w:color w:val="auto"/>
+                                <w:kern w:val="0"/>
+                                <w:sz w:val="24"/>
+                                <w:szCs w:val="24"/>
+                                <w:lang w:val="en-US" w:eastAsia="en-US" w:bidi="ar-SA"/>
+                              </w:rPr>
+                              <w:t xml:space="preserve"> is built as a</w:t>
+                            </w:r>
+                            <w:r>
+                              <w:rPr>
+                                <w:rFonts w:eastAsia="Calibri" w:cs="Lucida Sans" w:eastAsiaTheme="minorHAnsi"/>
+                                <w:i w:val="false"/>
+                                <w:iCs w:val="false"/>
+                                <w:color w:val="auto"/>
+                                <w:kern w:val="0"/>
+                                <w:sz w:val="24"/>
+                                <w:szCs w:val="24"/>
+                                <w:lang w:val="en-US" w:eastAsia="en-US" w:bidi="ar-SA"/>
+                              </w:rPr>
+                              <w:t xml:space="preserve"> second ANN</w:t>
+                            </w:r>
+                            <w:r>
+                              <w:rPr>
+                                <w:rFonts w:eastAsia="Calibri" w:cs="Lucida Sans" w:eastAsiaTheme="minorHAnsi"/>
+                                <w:i w:val="false"/>
+                                <w:iCs w:val="false"/>
+                                <w:color w:val="auto"/>
+                                <w:kern w:val="0"/>
+                                <w:sz w:val="24"/>
+                                <w:szCs w:val="24"/>
+                                <w:lang w:val="en-US" w:eastAsia="en-US" w:bidi="ar-SA"/>
+                              </w:rPr>
+                              <w:t xml:space="preserve"> that is trained through exploration.</w:t>
+                            </w:r>
+                            <w:r>
+                              <w:rPr>
+                                <w:rFonts w:eastAsia="Calibri" w:cs="Lucida Sans" w:eastAsiaTheme="minorHAnsi"/>
+                                <w:i w:val="false"/>
+                                <w:iCs w:val="false"/>
+                                <w:color w:val="auto"/>
+                                <w:kern w:val="0"/>
+                                <w:sz w:val="24"/>
+                                <w:szCs w:val="24"/>
+                                <w:lang w:val="en-US" w:eastAsia="en-US" w:bidi="ar-SA"/>
+                              </w:rPr>
+                              <w:t xml:space="preserve"> </w:t>
+                            </w:r>
+                            <w:r>
+                              <w:rPr>
+                                <w:rFonts w:eastAsia="Calibri" w:cs="Lucida Sans" w:eastAsiaTheme="minorHAnsi"/>
+                                <w:i w:val="false"/>
+                                <w:iCs w:val="false"/>
+                                <w:color w:val="auto"/>
+                                <w:kern w:val="0"/>
+                                <w:sz w:val="24"/>
+                                <w:szCs w:val="24"/>
+                                <w:lang w:val="en-US" w:eastAsia="en-US" w:bidi="ar-SA"/>
+                              </w:rPr>
+                              <w:t>In</w:t>
+                            </w:r>
+                            <w:r>
+                              <w:rPr>
+                                <w:rFonts w:eastAsia="Calibri" w:cs="Lucida Sans" w:eastAsiaTheme="minorHAnsi"/>
+                                <w:i w:val="false"/>
+                                <w:iCs w:val="false"/>
+                                <w:color w:val="auto"/>
+                                <w:kern w:val="0"/>
+                                <w:sz w:val="24"/>
+                                <w:szCs w:val="24"/>
+                                <w:lang w:val="en-US" w:eastAsia="en-US" w:bidi="ar-SA"/>
+                              </w:rPr>
+                              <w:t xml:space="preserve"> (</w:t>
+                            </w:r>
+                            <w:r>
+                              <w:rPr>
+                                <w:rFonts w:eastAsia="Calibri" w:cs="Lucida Sans" w:eastAsiaTheme="minorHAnsi"/>
+                                <w:b/>
+                                <w:bCs/>
+                                <w:i w:val="false"/>
+                                <w:iCs w:val="false"/>
+                                <w:color w:val="auto"/>
+                                <w:kern w:val="0"/>
+                                <w:sz w:val="24"/>
+                                <w:szCs w:val="24"/>
+                                <w:u w:val="none"/>
+                                <w:lang w:val="en-US" w:eastAsia="en-US" w:bidi="ar-SA"/>
+                              </w:rPr>
+                              <w:t>D</w:t>
+                            </w:r>
+                            <w:r>
+                              <w:rPr>
+                                <w:rFonts w:eastAsia="Calibri" w:cs="Lucida Sans" w:eastAsiaTheme="minorHAnsi"/>
+                                <w:i w:val="false"/>
+                                <w:iCs w:val="false"/>
+                                <w:color w:val="auto"/>
+                                <w:kern w:val="0"/>
+                                <w:sz w:val="24"/>
+                                <w:szCs w:val="24"/>
+                                <w:lang w:val="en-US" w:eastAsia="en-US" w:bidi="ar-SA"/>
+                              </w:rPr>
+                              <w:t>)</w:t>
+                            </w:r>
+                            <w:r>
+                              <w:rPr>
+                                <w:rFonts w:eastAsia="Calibri" w:cs="Lucida Sans" w:eastAsiaTheme="minorHAnsi"/>
+                                <w:i w:val="false"/>
+                                <w:iCs w:val="false"/>
+                                <w:color w:val="auto"/>
+                                <w:kern w:val="0"/>
+                                <w:sz w:val="24"/>
+                                <w:szCs w:val="24"/>
+                                <w:lang w:val="en-US" w:eastAsia="en-US" w:bidi="ar-SA"/>
+                              </w:rPr>
+                              <w:t xml:space="preserve">, the secondary system </w:t>
+                            </w:r>
+                            <w:r>
+                              <w:rPr>
+                                <w:rFonts w:eastAsia="Calibri" w:cs="Lucida Sans" w:eastAsiaTheme="minorHAnsi"/>
+                                <w:i/>
+                                <w:iCs/>
+                                <w:color w:val="auto"/>
+                                <w:kern w:val="0"/>
+                                <w:sz w:val="24"/>
+                                <w:szCs w:val="24"/>
+                                <w:lang w:val="en-US" w:eastAsia="en-US" w:bidi="ar-SA"/>
+                              </w:rPr>
+                              <w:t>y = g'(y)</w:t>
+                            </w:r>
+                            <w:r>
+                              <w:rPr>
+                                <w:rFonts w:eastAsia="Calibri" w:cs="Lucida Sans" w:eastAsiaTheme="minorHAnsi"/>
+                                <w:i w:val="false"/>
+                                <w:iCs w:val="false"/>
+                                <w:color w:val="auto"/>
+                                <w:kern w:val="0"/>
+                                <w:sz w:val="24"/>
+                                <w:szCs w:val="24"/>
+                                <w:lang w:val="en-US" w:eastAsia="en-US" w:bidi="ar-SA"/>
+                              </w:rPr>
+                              <w:t xml:space="preserve"> </w:t>
+                            </w:r>
+                            <w:r>
+                              <w:rPr>
+                                <w:rFonts w:eastAsia="Calibri" w:cs="Lucida Sans" w:eastAsiaTheme="minorHAnsi"/>
+                                <w:i w:val="false"/>
+                                <w:iCs w:val="false"/>
+                                <w:color w:val="auto"/>
+                                <w:kern w:val="0"/>
+                                <w:sz w:val="24"/>
+                                <w:szCs w:val="24"/>
+                                <w:lang w:val="en-US" w:eastAsia="en-US" w:bidi="ar-SA"/>
+                              </w:rPr>
+                              <w:t xml:space="preserve">models </w:t>
+                            </w:r>
+                            <w:r>
+                              <w:rPr>
+                                <w:rFonts w:eastAsia="Calibri" w:cs="Lucida Sans" w:eastAsiaTheme="minorHAnsi"/>
+                                <w:i w:val="false"/>
+                                <w:iCs w:val="false"/>
+                                <w:color w:val="auto"/>
+                                <w:kern w:val="0"/>
+                                <w:sz w:val="24"/>
+                                <w:szCs w:val="24"/>
+                                <w:lang w:val="en-US" w:eastAsia="en-US" w:bidi="ar-SA"/>
+                              </w:rPr>
+                              <w:t xml:space="preserve">some </w:t>
+                            </w:r>
+                            <w:r>
+                              <w:rPr>
+                                <w:rFonts w:eastAsia="Calibri" w:cs="Lucida Sans" w:eastAsiaTheme="minorHAnsi"/>
+                                <w:i w:val="false"/>
+                                <w:iCs w:val="false"/>
+                                <w:color w:val="auto"/>
+                                <w:kern w:val="0"/>
+                                <w:sz w:val="24"/>
+                                <w:szCs w:val="24"/>
+                                <w:lang w:val="en-US" w:eastAsia="en-US" w:bidi="ar-SA"/>
+                              </w:rPr>
+                              <w:t xml:space="preserve">aspect </w:t>
+                            </w:r>
+                            <w:r>
+                              <w:rPr>
+                                <w:rFonts w:eastAsia="Calibri" w:cs="Lucida Sans" w:eastAsiaTheme="minorHAnsi"/>
+                                <w:i w:val="false"/>
+                                <w:iCs w:val="false"/>
+                                <w:color w:val="auto"/>
+                                <w:kern w:val="0"/>
+                                <w:sz w:val="24"/>
+                                <w:szCs w:val="24"/>
+                                <w:lang w:val="en-US" w:eastAsia="en-US" w:bidi="ar-SA"/>
+                              </w:rPr>
+                              <w:t xml:space="preserve">of the </w:t>
+                            </w:r>
+                            <w:r>
+                              <w:rPr>
+                                <w:rFonts w:eastAsia="Calibri" w:cs="Lucida Sans" w:eastAsiaTheme="minorHAnsi"/>
+                                <w:i w:val="false"/>
+                                <w:iCs w:val="false"/>
+                                <w:color w:val="auto"/>
+                                <w:kern w:val="0"/>
+                                <w:sz w:val="24"/>
+                                <w:szCs w:val="24"/>
+                                <w:lang w:val="en-US" w:eastAsia="en-US" w:bidi="ar-SA"/>
+                              </w:rPr>
+                              <w:t>environment</w:t>
+                            </w:r>
+                            <w:r>
+                              <w:rPr>
+                                <w:rFonts w:eastAsia="Calibri" w:cs="Lucida Sans" w:eastAsiaTheme="minorHAnsi"/>
+                                <w:i w:val="false"/>
+                                <w:iCs w:val="false"/>
+                                <w:color w:val="auto"/>
+                                <w:kern w:val="0"/>
+                                <w:sz w:val="24"/>
+                                <w:szCs w:val="24"/>
+                                <w:lang w:val="en-US" w:eastAsia="en-US" w:bidi="ar-SA"/>
+                              </w:rPr>
+                              <w:t xml:space="preserve"> other than the next regulatory action. For example, </w:t>
+                            </w:r>
+                            <w:r>
+                              <w:rPr>
+                                <w:rFonts w:eastAsia="Calibri" w:cs="Lucida Sans" w:eastAsiaTheme="minorHAnsi"/>
+                                <w:i w:val="false"/>
+                                <w:iCs w:val="false"/>
+                                <w:color w:val="auto"/>
+                                <w:kern w:val="0"/>
+                                <w:sz w:val="24"/>
+                                <w:szCs w:val="24"/>
+                                <w:lang w:val="en-US" w:eastAsia="en-US" w:bidi="ar-SA"/>
+                              </w:rPr>
+                              <w:t>it may observe and predict long term trends in the environment state</w:t>
+                            </w:r>
+                            <w:r>
+                              <w:rPr>
+                                <w:rFonts w:eastAsia="Calibri" w:cs="Lucida Sans" w:eastAsiaTheme="minorHAnsi"/>
+                                <w:i w:val="false"/>
+                                <w:iCs w:val="false"/>
+                                <w:color w:val="auto"/>
+                                <w:kern w:val="0"/>
+                                <w:sz w:val="24"/>
+                                <w:szCs w:val="24"/>
+                                <w:lang w:val="en-US" w:eastAsia="en-US" w:bidi="ar-SA"/>
+                              </w:rPr>
+                              <w:t>. Potentially further additional modeling systems are required for each additional aspect of the environment that needs to be modeled.</w:t>
                             </w:r>
                           </w:p>
                         </w:txbxContent>
@@ -2177,7 +3249,7 @@
           </mc:Choice>
           <mc:Fallback>
             <w:pict>
-              <v:rect style="position:absolute;rotation:0;width:357.35pt;height:273.5pt;mso-wrap-distance-left:0pt;mso-wrap-distance-right:0pt;mso-wrap-distance-top:0pt;mso-wrap-distance-bottom:0pt;margin-top:0pt;mso-position-vertical:top;mso-position-vertical-relative:text;margin-left:65.75pt;mso-position-horizontal:center;mso-position-horizontal-relative:text">
+              <v:rect style="position:absolute;rotation:0;width:357.35pt;height:521.9pt;mso-wrap-distance-left:0pt;mso-wrap-distance-right:0pt;mso-wrap-distance-top:0pt;mso-wrap-distance-bottom:0pt;margin-top:0pt;mso-position-vertical:top;mso-position-vertical-relative:text;margin-left:65.75pt;mso-position-horizontal:center;mso-position-horizontal-relative:text">
                 <v:textbox inset="0in,0in,0in,0in">
                   <w:txbxContent>
                     <w:p>
@@ -2232,6 +3304,7 @@
                         </w:rPr>
                         <w:br/>
                       </w:r>
+                      <w:bookmarkStart w:id="3" w:name="Ref_Figure0_label_and_number"/>
                       <w:r>
                         <w:rPr/>
                         <w:t xml:space="preserve">Figure </w:t>
@@ -2256,9 +3329,939 @@
                         <w:rPr/>
                         <w:fldChar w:fldCharType="end"/>
                       </w:r>
+                      <w:bookmarkEnd w:id="3"/>
                       <w:r>
                         <w:rPr/>
-                        <w:t>: Different models</w:t>
+                        <w:t xml:space="preserve">: </w:t>
+                      </w:r>
+                      <w:r>
+                        <w:rPr/>
+                        <w:t xml:space="preserve">Different </w:t>
+                      </w:r>
+                      <w:r>
+                        <w:rPr/>
+                        <w:t xml:space="preserve">architectures for </w:t>
+                      </w:r>
+                      <w:r>
+                        <w:rPr>
+                          <w:rFonts w:eastAsia="Calibri" w:cs="Lucida Sans" w:eastAsiaTheme="minorHAnsi"/>
+                          <w:i/>
+                          <w:iCs/>
+                          <w:color w:val="auto"/>
+                          <w:kern w:val="0"/>
+                          <w:sz w:val="24"/>
+                          <w:szCs w:val="24"/>
+                          <w:lang w:val="en-US" w:eastAsia="en-US" w:bidi="ar-SA"/>
+                        </w:rPr>
+                        <w:t xml:space="preserve">modeling regulatory actions against the environment. </w:t>
+                      </w:r>
+                      <w:r>
+                        <w:rPr>
+                          <w:rFonts w:eastAsia="Calibri" w:cs="Lucida Sans" w:eastAsiaTheme="minorHAnsi"/>
+                          <w:i w:val="false"/>
+                          <w:iCs w:val="false"/>
+                          <w:color w:val="auto"/>
+                          <w:kern w:val="0"/>
+                          <w:sz w:val="24"/>
+                          <w:szCs w:val="24"/>
+                          <w:lang w:val="en-US" w:eastAsia="en-US" w:bidi="ar-SA"/>
+                        </w:rPr>
+                        <w:t xml:space="preserve">In </w:t>
+                      </w:r>
+                      <w:r>
+                        <w:rPr>
+                          <w:rFonts w:eastAsia="Calibri" w:cs="Lucida Sans" w:eastAsiaTheme="minorHAnsi"/>
+                          <w:i w:val="false"/>
+                          <w:iCs w:val="false"/>
+                          <w:color w:val="auto"/>
+                          <w:kern w:val="0"/>
+                          <w:sz w:val="24"/>
+                          <w:szCs w:val="24"/>
+                          <w:lang w:val="en-US" w:eastAsia="en-US" w:bidi="ar-SA"/>
+                        </w:rPr>
+                        <w:t>(</w:t>
+                      </w:r>
+                      <w:r>
+                        <w:rPr>
+                          <w:rFonts w:eastAsia="Calibri" w:cs="Lucida Sans" w:eastAsiaTheme="minorHAnsi"/>
+                          <w:b/>
+                          <w:bCs/>
+                          <w:i w:val="false"/>
+                          <w:iCs w:val="false"/>
+                          <w:color w:val="auto"/>
+                          <w:kern w:val="0"/>
+                          <w:sz w:val="24"/>
+                          <w:szCs w:val="24"/>
+                          <w:lang w:val="en-US" w:eastAsia="en-US" w:bidi="ar-SA"/>
+                        </w:rPr>
+                        <w:t>A</w:t>
+                      </w:r>
+                      <w:r>
+                        <w:rPr>
+                          <w:rFonts w:eastAsia="Calibri" w:cs="Lucida Sans" w:eastAsiaTheme="minorHAnsi"/>
+                          <w:b/>
+                          <w:bCs/>
+                          <w:i w:val="false"/>
+                          <w:iCs w:val="false"/>
+                          <w:color w:val="auto"/>
+                          <w:kern w:val="0"/>
+                          <w:sz w:val="24"/>
+                          <w:szCs w:val="24"/>
+                          <w:lang w:val="en-US" w:eastAsia="en-US" w:bidi="ar-SA"/>
+                        </w:rPr>
+                        <w:t>)</w:t>
+                      </w:r>
+                      <w:r>
+                        <w:rPr>
+                          <w:rFonts w:eastAsia="Calibri" w:cs="Lucida Sans" w:eastAsiaTheme="minorHAnsi"/>
+                          <w:i w:val="false"/>
+                          <w:iCs w:val="false"/>
+                          <w:color w:val="auto"/>
+                          <w:kern w:val="0"/>
+                          <w:sz w:val="24"/>
+                          <w:szCs w:val="24"/>
+                          <w:lang w:val="en-US" w:eastAsia="en-US" w:bidi="ar-SA"/>
+                        </w:rPr>
+                        <w:t>, the controller determines the next action by executing function</w:t>
+                      </w:r>
+                      <w:r>
+                        <w:rPr>
+                          <w:rFonts w:eastAsia="Calibri" w:cs="Lucida Sans" w:eastAsiaTheme="minorHAnsi"/>
+                          <w:i w:val="false"/>
+                          <w:iCs w:val="false"/>
+                          <w:color w:val="auto"/>
+                          <w:kern w:val="0"/>
+                          <w:sz w:val="24"/>
+                          <w:szCs w:val="24"/>
+                          <w:lang w:val="en-US" w:eastAsia="en-US" w:bidi="ar-SA"/>
+                        </w:rPr>
+                        <w:t xml:space="preserve"> </w:t>
+                      </w:r>
+                      <w:r>
+                        <w:rPr>
+                          <w:rFonts w:eastAsia="Calibri" w:cs="Lucida Sans" w:eastAsiaTheme="minorHAnsi"/>
+                          <w:i/>
+                          <w:iCs/>
+                          <w:color w:val="auto"/>
+                          <w:kern w:val="0"/>
+                          <w:sz w:val="24"/>
+                          <w:szCs w:val="24"/>
+                          <w:lang w:val="en-US" w:eastAsia="en-US" w:bidi="ar-SA"/>
+                        </w:rPr>
+                        <w:t>f</w:t>
+                      </w:r>
+                      <w:r>
+                        <w:rPr>
+                          <w:rFonts w:eastAsia="Calibri" w:cs="Lucida Sans" w:eastAsiaTheme="minorHAnsi"/>
+                          <w:i w:val="false"/>
+                          <w:iCs w:val="false"/>
+                          <w:color w:val="auto"/>
+                          <w:kern w:val="0"/>
+                          <w:sz w:val="24"/>
+                          <w:szCs w:val="24"/>
+                          <w:lang w:val="en-US" w:eastAsia="en-US" w:bidi="ar-SA"/>
+                        </w:rPr>
+                        <w:t xml:space="preserve"> against sense input</w:t>
+                      </w:r>
+                      <w:r>
+                        <w:rPr>
+                          <w:rFonts w:eastAsia="Calibri" w:cs="Lucida Sans" w:eastAsiaTheme="minorHAnsi"/>
+                          <w:i w:val="false"/>
+                          <w:iCs w:val="false"/>
+                          <w:color w:val="auto"/>
+                          <w:kern w:val="0"/>
+                          <w:sz w:val="24"/>
+                          <w:szCs w:val="24"/>
+                          <w:lang w:val="en-US" w:eastAsia="en-US" w:bidi="ar-SA"/>
+                        </w:rPr>
+                        <w:t xml:space="preserve"> </w:t>
+                      </w:r>
+                      <w:r>
+                        <w:rPr>
+                          <w:rFonts w:eastAsia="Calibri" w:cs="Lucida Sans" w:eastAsiaTheme="minorHAnsi"/>
+                          <w:i/>
+                          <w:iCs/>
+                          <w:color w:val="auto"/>
+                          <w:kern w:val="0"/>
+                          <w:sz w:val="24"/>
+                          <w:szCs w:val="24"/>
+                          <w:lang w:val="en-US" w:eastAsia="en-US" w:bidi="ar-SA"/>
+                        </w:rPr>
+                        <w:t>x</w:t>
+                      </w:r>
+                      <w:r>
+                        <w:rPr>
+                          <w:rFonts w:eastAsia="Calibri" w:cs="Lucida Sans" w:eastAsiaTheme="minorHAnsi"/>
+                          <w:i w:val="false"/>
+                          <w:iCs w:val="false"/>
+                          <w:color w:val="auto"/>
+                          <w:kern w:val="0"/>
+                          <w:sz w:val="24"/>
+                          <w:szCs w:val="24"/>
+                          <w:lang w:val="en-US" w:eastAsia="en-US" w:bidi="ar-SA"/>
+                        </w:rPr>
+                        <w:t>. The function may, for example, be an ANN that is trained through many iterations of an appropriate learning algorithm.</w:t>
+                      </w:r>
+                      <w:r>
+                        <w:rPr>
+                          <w:rFonts w:eastAsia="Calibri" w:cs="Lucida Sans" w:eastAsiaTheme="minorHAnsi"/>
+                          <w:i w:val="false"/>
+                          <w:iCs w:val="false"/>
+                          <w:color w:val="auto"/>
+                          <w:kern w:val="0"/>
+                          <w:sz w:val="24"/>
+                          <w:szCs w:val="24"/>
+                          <w:lang w:val="en-US" w:eastAsia="en-US" w:bidi="ar-SA"/>
+                        </w:rPr>
+                        <w:t xml:space="preserve"> </w:t>
+                      </w:r>
+                      <w:r>
+                        <w:rPr>
+                          <w:rFonts w:eastAsia="Calibri" w:cs="Lucida Sans" w:eastAsiaTheme="minorHAnsi"/>
+                          <w:i w:val="false"/>
+                          <w:iCs w:val="false"/>
+                          <w:color w:val="auto"/>
+                          <w:kern w:val="0"/>
+                          <w:sz w:val="24"/>
+                          <w:szCs w:val="24"/>
+                          <w:lang w:val="en-US" w:eastAsia="en-US" w:bidi="ar-SA"/>
+                        </w:rPr>
+                        <w:t xml:space="preserve">Function </w:t>
+                      </w:r>
+                      <w:r>
+                        <w:rPr>
+                          <w:rFonts w:eastAsia="Calibri" w:cs="Lucida Sans" w:eastAsiaTheme="minorHAnsi"/>
+                          <w:i/>
+                          <w:iCs/>
+                          <w:color w:val="auto"/>
+                          <w:kern w:val="0"/>
+                          <w:sz w:val="24"/>
+                          <w:szCs w:val="24"/>
+                          <w:lang w:val="en-US" w:eastAsia="en-US" w:bidi="ar-SA"/>
+                        </w:rPr>
+                        <w:t>f</w:t>
+                      </w:r>
+                      <w:r>
+                        <w:rPr>
+                          <w:rFonts w:eastAsia="Calibri" w:cs="Lucida Sans" w:eastAsiaTheme="minorHAnsi"/>
+                          <w:i w:val="false"/>
+                          <w:iCs w:val="false"/>
+                          <w:color w:val="auto"/>
+                          <w:kern w:val="0"/>
+                          <w:sz w:val="24"/>
+                          <w:szCs w:val="24"/>
+                          <w:lang w:val="en-US" w:eastAsia="en-US" w:bidi="ar-SA"/>
+                        </w:rPr>
+                        <w:t xml:space="preserve"> merely models the best next action without modeling any other aspects of that environment and thus cannot be used to introspect anything other than the next </w:t>
+                      </w:r>
+                      <w:r>
+                        <w:rPr>
+                          <w:rFonts w:eastAsia="Calibri" w:cs="Lucida Sans" w:eastAsiaTheme="minorHAnsi"/>
+                          <w:i w:val="false"/>
+                          <w:iCs w:val="false"/>
+                          <w:color w:val="auto"/>
+                          <w:kern w:val="0"/>
+                          <w:sz w:val="24"/>
+                          <w:szCs w:val="24"/>
+                          <w:lang w:val="en-US" w:eastAsia="en-US" w:bidi="ar-SA"/>
+                        </w:rPr>
+                        <w:t xml:space="preserve">regulatory </w:t>
+                      </w:r>
+                      <w:r>
+                        <w:rPr>
+                          <w:rFonts w:eastAsia="Calibri" w:cs="Lucida Sans" w:eastAsiaTheme="minorHAnsi"/>
+                          <w:i w:val="false"/>
+                          <w:iCs w:val="false"/>
+                          <w:color w:val="auto"/>
+                          <w:kern w:val="0"/>
+                          <w:sz w:val="24"/>
+                          <w:szCs w:val="24"/>
+                          <w:lang w:val="en-US" w:eastAsia="en-US" w:bidi="ar-SA"/>
+                        </w:rPr>
+                        <w:t>action</w:t>
+                      </w:r>
+                      <w:r>
+                        <w:rPr>
+                          <w:rFonts w:eastAsia="Calibri" w:cs="Lucida Sans" w:eastAsiaTheme="minorHAnsi"/>
+                          <w:i w:val="false"/>
+                          <w:iCs w:val="false"/>
+                          <w:color w:val="auto"/>
+                          <w:kern w:val="0"/>
+                          <w:sz w:val="24"/>
+                          <w:szCs w:val="24"/>
+                          <w:lang w:val="en-US" w:eastAsia="en-US" w:bidi="ar-SA"/>
+                        </w:rPr>
+                        <w:t>.</w:t>
+                      </w:r>
+                      <w:r>
+                        <w:rPr>
+                          <w:rFonts w:eastAsia="Calibri" w:cs="Lucida Sans" w:eastAsiaTheme="minorHAnsi"/>
+                          <w:i w:val="false"/>
+                          <w:iCs w:val="false"/>
+                          <w:color w:val="auto"/>
+                          <w:kern w:val="0"/>
+                          <w:sz w:val="24"/>
+                          <w:szCs w:val="24"/>
+                          <w:lang w:val="en-US" w:eastAsia="en-US" w:bidi="ar-SA"/>
+                        </w:rPr>
+                        <w:t xml:space="preserve"> </w:t>
+                      </w:r>
+                      <w:r>
+                        <w:rPr>
+                          <w:rFonts w:eastAsia="Calibri" w:cs="Lucida Sans" w:eastAsiaTheme="minorHAnsi"/>
+                          <w:i w:val="false"/>
+                          <w:iCs w:val="false"/>
+                          <w:color w:val="auto"/>
+                          <w:kern w:val="0"/>
+                          <w:sz w:val="24"/>
+                          <w:szCs w:val="24"/>
+                          <w:lang w:val="en-US" w:eastAsia="en-US" w:bidi="ar-SA"/>
+                        </w:rPr>
+                        <w:t>In (</w:t>
+                      </w:r>
+                      <w:r>
+                        <w:rPr>
+                          <w:rFonts w:eastAsia="Calibri" w:cs="Lucida Sans" w:eastAsiaTheme="minorHAnsi"/>
+                          <w:b/>
+                          <w:bCs/>
+                          <w:i w:val="false"/>
+                          <w:iCs w:val="false"/>
+                          <w:color w:val="auto"/>
+                          <w:kern w:val="0"/>
+                          <w:sz w:val="24"/>
+                          <w:szCs w:val="24"/>
+                          <w:lang w:val="en-US" w:eastAsia="en-US" w:bidi="ar-SA"/>
+                        </w:rPr>
+                        <w:t>B)</w:t>
+                      </w:r>
+                      <w:r>
+                        <w:rPr>
+                          <w:rFonts w:eastAsia="Calibri" w:cs="Lucida Sans" w:eastAsiaTheme="minorHAnsi"/>
+                          <w:i w:val="false"/>
+                          <w:iCs w:val="false"/>
+                          <w:color w:val="auto"/>
+                          <w:kern w:val="0"/>
+                          <w:sz w:val="24"/>
+                          <w:szCs w:val="24"/>
+                          <w:lang w:val="en-US" w:eastAsia="en-US" w:bidi="ar-SA"/>
+                        </w:rPr>
+                        <w:t xml:space="preserve">, set </w:t>
+                      </w:r>
+                      <w:r>
+                        <w:rPr>
+                          <w:rFonts w:eastAsia="Calibri" w:cs="Lucida Sans" w:eastAsiaTheme="minorHAnsi"/>
+                          <w:i/>
+                          <w:iCs/>
+                          <w:color w:val="auto"/>
+                          <w:kern w:val="0"/>
+                          <w:sz w:val="24"/>
+                          <w:szCs w:val="24"/>
+                          <w:lang w:val="en-US" w:eastAsia="en-US" w:bidi="ar-SA"/>
+                        </w:rPr>
+                        <w:t>D</w:t>
+                      </w:r>
+                      <w:r>
+                        <w:rPr>
+                          <w:rFonts w:eastAsia="Calibri" w:cs="Lucida Sans" w:eastAsiaTheme="minorHAnsi"/>
+                          <w:i w:val="false"/>
+                          <w:iCs w:val="false"/>
+                          <w:color w:val="auto"/>
+                          <w:kern w:val="0"/>
+                          <w:sz w:val="24"/>
+                          <w:szCs w:val="24"/>
+                          <w:lang w:val="en-US" w:eastAsia="en-US" w:bidi="ar-SA"/>
+                        </w:rPr>
+                        <w:t xml:space="preserve"> holds an explicit model of the environment which </w:t>
+                      </w:r>
+                      <w:r>
+                        <w:rPr>
+                          <w:rFonts w:eastAsia="Calibri" w:cs="Lucida Sans" w:eastAsiaTheme="minorHAnsi"/>
+                          <w:i w:val="false"/>
+                          <w:iCs w:val="false"/>
+                          <w:color w:val="auto"/>
+                          <w:kern w:val="0"/>
+                          <w:sz w:val="24"/>
+                          <w:szCs w:val="24"/>
+                          <w:lang w:val="en-US" w:eastAsia="en-US" w:bidi="ar-SA"/>
+                        </w:rPr>
+                        <w:t xml:space="preserve">can be arbitrarily </w:t>
+                      </w:r>
+                      <w:r>
+                        <w:rPr>
+                          <w:rFonts w:eastAsia="Calibri" w:cs="Lucida Sans" w:eastAsiaTheme="minorHAnsi"/>
+                          <w:i w:val="false"/>
+                          <w:iCs w:val="false"/>
+                          <w:color w:val="auto"/>
+                          <w:kern w:val="0"/>
+                          <w:sz w:val="24"/>
+                          <w:szCs w:val="24"/>
+                          <w:lang w:val="en-US" w:eastAsia="en-US" w:bidi="ar-SA"/>
+                        </w:rPr>
+                        <w:t>queried (</w:t>
+                      </w:r>
+                      <w:r>
+                        <w:rPr>
+                          <w:rFonts w:eastAsia="Calibri" w:cs="Lucida Sans" w:eastAsiaTheme="minorHAnsi"/>
+                          <w:i/>
+                          <w:iCs/>
+                          <w:color w:val="auto"/>
+                          <w:kern w:val="0"/>
+                          <w:sz w:val="24"/>
+                          <w:szCs w:val="24"/>
+                          <w:lang w:val="en-US" w:eastAsia="en-US" w:bidi="ar-SA"/>
+                        </w:rPr>
+                        <w:t>q</w:t>
+                      </w:r>
+                      <w:r>
+                        <w:rPr>
+                          <w:rFonts w:eastAsia="Calibri" w:cs="Lucida Sans" w:eastAsiaTheme="minorHAnsi"/>
+                          <w:i w:val="false"/>
+                          <w:iCs w:val="false"/>
+                          <w:color w:val="auto"/>
+                          <w:kern w:val="0"/>
+                          <w:sz w:val="24"/>
+                          <w:szCs w:val="24"/>
+                          <w:lang w:val="en-US" w:eastAsia="en-US" w:bidi="ar-SA"/>
+                        </w:rPr>
+                        <w:t>)</w:t>
+                      </w:r>
+                      <w:r>
+                        <w:rPr>
+                          <w:rFonts w:eastAsia="Calibri" w:cs="Lucida Sans" w:eastAsiaTheme="minorHAnsi"/>
+                          <w:i w:val="false"/>
+                          <w:iCs w:val="false"/>
+                          <w:color w:val="auto"/>
+                          <w:kern w:val="0"/>
+                          <w:sz w:val="24"/>
+                          <w:szCs w:val="24"/>
+                          <w:lang w:val="en-US" w:eastAsia="en-US" w:bidi="ar-SA"/>
+                        </w:rPr>
+                        <w:t xml:space="preserve"> to gain insight about any aspect of the environment that is encapsulated within </w:t>
+                      </w:r>
+                      <w:r>
+                        <w:rPr>
+                          <w:rFonts w:eastAsia="Calibri" w:cs="Lucida Sans" w:eastAsiaTheme="minorHAnsi"/>
+                          <w:i/>
+                          <w:iCs/>
+                          <w:color w:val="auto"/>
+                          <w:kern w:val="0"/>
+                          <w:sz w:val="24"/>
+                          <w:szCs w:val="24"/>
+                          <w:lang w:val="en-US" w:eastAsia="en-US" w:bidi="ar-SA"/>
+                        </w:rPr>
+                        <w:t>D</w:t>
+                      </w:r>
+                      <w:r>
+                        <w:rPr>
+                          <w:rFonts w:eastAsia="Calibri" w:cs="Lucida Sans" w:eastAsiaTheme="minorHAnsi"/>
+                          <w:i w:val="false"/>
+                          <w:iCs w:val="false"/>
+                          <w:color w:val="auto"/>
+                          <w:kern w:val="0"/>
+                          <w:sz w:val="24"/>
+                          <w:szCs w:val="24"/>
+                          <w:lang w:val="en-US" w:eastAsia="en-US" w:bidi="ar-SA"/>
+                        </w:rPr>
+                        <w:t>. C</w:t>
+                      </w:r>
+                      <w:r>
+                        <w:rPr>
+                          <w:rFonts w:eastAsia="Calibri" w:cs="Lucida Sans" w:eastAsiaTheme="minorHAnsi"/>
+                          <w:i w:val="false"/>
+                          <w:iCs w:val="false"/>
+                          <w:color w:val="auto"/>
+                          <w:kern w:val="0"/>
+                          <w:sz w:val="24"/>
+                          <w:szCs w:val="24"/>
+                          <w:lang w:val="en-US" w:eastAsia="en-US" w:bidi="ar-SA"/>
+                        </w:rPr>
+                        <w:t xml:space="preserve">ontroller function </w:t>
+                      </w:r>
+                      <w:r>
+                        <w:rPr>
+                          <w:rFonts w:eastAsia="Calibri" w:cs="Lucida Sans" w:eastAsiaTheme="minorHAnsi"/>
+                          <w:i/>
+                          <w:iCs/>
+                          <w:color w:val="auto"/>
+                          <w:kern w:val="0"/>
+                          <w:sz w:val="24"/>
+                          <w:szCs w:val="24"/>
+                          <w:lang w:val="en-US" w:eastAsia="en-US" w:bidi="ar-SA"/>
+                        </w:rPr>
+                        <w:t>f</w:t>
+                      </w:r>
+                      <w:r>
+                        <w:rPr>
+                          <w:rFonts w:eastAsia="Calibri" w:cs="Lucida Sans" w:eastAsiaTheme="minorHAnsi"/>
+                          <w:i w:val="false"/>
+                          <w:iCs w:val="false"/>
+                          <w:color w:val="auto"/>
+                          <w:kern w:val="0"/>
+                          <w:sz w:val="24"/>
+                          <w:szCs w:val="24"/>
+                          <w:lang w:val="en-US" w:eastAsia="en-US" w:bidi="ar-SA"/>
+                        </w:rPr>
+                        <w:t xml:space="preserve"> </w:t>
+                      </w:r>
+                      <w:r>
+                        <w:rPr>
+                          <w:rFonts w:eastAsia="Calibri" w:cs="Lucida Sans" w:eastAsiaTheme="minorHAnsi"/>
+                          <w:i w:val="false"/>
+                          <w:iCs w:val="false"/>
+                          <w:color w:val="auto"/>
+                          <w:kern w:val="0"/>
+                          <w:sz w:val="24"/>
+                          <w:szCs w:val="24"/>
+                          <w:lang w:val="en-US" w:eastAsia="en-US" w:bidi="ar-SA"/>
+                        </w:rPr>
+                        <w:t xml:space="preserve">uses that </w:t>
+                      </w:r>
+                      <w:r>
+                        <w:rPr>
+                          <w:rFonts w:eastAsia="Calibri" w:cs="Lucida Sans" w:eastAsiaTheme="minorHAnsi"/>
+                          <w:i w:val="false"/>
+                          <w:iCs w:val="false"/>
+                          <w:color w:val="auto"/>
+                          <w:kern w:val="0"/>
+                          <w:sz w:val="24"/>
+                          <w:szCs w:val="24"/>
+                          <w:lang w:val="en-US" w:eastAsia="en-US" w:bidi="ar-SA"/>
+                        </w:rPr>
+                        <w:t>to determine</w:t>
+                      </w:r>
+                      <w:r>
+                        <w:rPr>
+                          <w:rFonts w:eastAsia="Calibri" w:cs="Lucida Sans" w:eastAsiaTheme="minorHAnsi"/>
+                          <w:i w:val="false"/>
+                          <w:iCs w:val="false"/>
+                          <w:color w:val="auto"/>
+                          <w:kern w:val="0"/>
+                          <w:sz w:val="24"/>
+                          <w:szCs w:val="24"/>
+                          <w:lang w:val="en-US" w:eastAsia="en-US" w:bidi="ar-SA"/>
+                        </w:rPr>
+                        <w:t xml:space="preserve"> the next action</w:t>
+                      </w:r>
+                      <w:r>
+                        <w:rPr>
+                          <w:rFonts w:eastAsia="Calibri" w:cs="Lucida Sans" w:eastAsiaTheme="minorHAnsi"/>
+                          <w:i w:val="false"/>
+                          <w:iCs w:val="false"/>
+                          <w:color w:val="auto"/>
+                          <w:kern w:val="0"/>
+                          <w:sz w:val="24"/>
+                          <w:szCs w:val="24"/>
+                          <w:lang w:val="en-US" w:eastAsia="en-US" w:bidi="ar-SA"/>
+                        </w:rPr>
+                        <w:t>.</w:t>
+                      </w:r>
+                      <w:r>
+                        <w:rPr>
+                          <w:rFonts w:eastAsia="Calibri" w:cs="Lucida Sans" w:eastAsiaTheme="minorHAnsi"/>
+                          <w:i w:val="false"/>
+                          <w:iCs w:val="false"/>
+                          <w:color w:val="auto"/>
+                          <w:kern w:val="0"/>
+                          <w:sz w:val="24"/>
+                          <w:szCs w:val="24"/>
+                          <w:lang w:val="en-US" w:eastAsia="en-US" w:bidi="ar-SA"/>
+                        </w:rPr>
+                        <w:t xml:space="preserve"> In (</w:t>
+                      </w:r>
+                      <w:r>
+                        <w:rPr>
+                          <w:rFonts w:eastAsia="Calibri" w:cs="Lucida Sans" w:eastAsiaTheme="minorHAnsi"/>
+                          <w:b/>
+                          <w:bCs/>
+                          <w:i w:val="false"/>
+                          <w:iCs w:val="false"/>
+                          <w:color w:val="auto"/>
+                          <w:kern w:val="0"/>
+                          <w:sz w:val="24"/>
+                          <w:szCs w:val="24"/>
+                          <w:lang w:val="en-US" w:eastAsia="en-US" w:bidi="ar-SA"/>
+                        </w:rPr>
+                        <w:t>C</w:t>
+                      </w:r>
+                      <w:r>
+                        <w:rPr>
+                          <w:rFonts w:eastAsia="Calibri" w:cs="Lucida Sans" w:eastAsiaTheme="minorHAnsi"/>
+                          <w:i w:val="false"/>
+                          <w:iCs w:val="false"/>
+                          <w:color w:val="auto"/>
+                          <w:kern w:val="0"/>
+                          <w:sz w:val="24"/>
+                          <w:szCs w:val="24"/>
+                          <w:lang w:val="en-US" w:eastAsia="en-US" w:bidi="ar-SA"/>
+                        </w:rPr>
+                        <w:t xml:space="preserve">), </w:t>
+                      </w:r>
+                      <w:r>
+                        <w:rPr>
+                          <w:rFonts w:eastAsia="Calibri" w:cs="Lucida Sans" w:eastAsiaTheme="minorHAnsi"/>
+                          <w:i w:val="false"/>
+                          <w:iCs w:val="false"/>
+                          <w:color w:val="auto"/>
+                          <w:kern w:val="0"/>
+                          <w:sz w:val="24"/>
+                          <w:szCs w:val="24"/>
+                          <w:lang w:val="en-US" w:eastAsia="en-US" w:bidi="ar-SA"/>
+                        </w:rPr>
+                        <w:t xml:space="preserve">set </w:t>
+                      </w:r>
+                      <w:r>
+                        <w:rPr>
+                          <w:rFonts w:eastAsia="Calibri" w:cs="Lucida Sans" w:eastAsiaTheme="minorHAnsi"/>
+                          <w:i/>
+                          <w:iCs/>
+                          <w:color w:val="auto"/>
+                          <w:kern w:val="0"/>
+                          <w:sz w:val="24"/>
+                          <w:szCs w:val="24"/>
+                          <w:lang w:val="en-US" w:eastAsia="en-US" w:bidi="ar-SA"/>
+                        </w:rPr>
+                        <w:t>D</w:t>
+                      </w:r>
+                      <w:r>
+                        <w:rPr>
+                          <w:rFonts w:eastAsia="Calibri" w:cs="Lucida Sans" w:eastAsiaTheme="minorHAnsi"/>
+                          <w:i w:val="false"/>
+                          <w:iCs w:val="false"/>
+                          <w:color w:val="auto"/>
+                          <w:kern w:val="0"/>
+                          <w:sz w:val="24"/>
+                          <w:szCs w:val="24"/>
+                          <w:lang w:val="en-US" w:eastAsia="en-US" w:bidi="ar-SA"/>
+                        </w:rPr>
+                        <w:t xml:space="preserve"> is replaced by function </w:t>
+                      </w:r>
+                      <w:r>
+                        <w:rPr>
+                          <w:rFonts w:eastAsia="Calibri" w:cs="Lucida Sans" w:eastAsiaTheme="minorHAnsi"/>
+                          <w:i/>
+                          <w:iCs/>
+                          <w:color w:val="auto"/>
+                          <w:kern w:val="0"/>
+                          <w:sz w:val="24"/>
+                          <w:szCs w:val="24"/>
+                          <w:lang w:val="en-US" w:eastAsia="en-US" w:bidi="ar-SA"/>
+                        </w:rPr>
+                        <w:t>g(q)</w:t>
+                      </w:r>
+                      <w:r>
+                        <w:rPr>
+                          <w:rFonts w:eastAsia="Calibri" w:cs="Lucida Sans" w:eastAsiaTheme="minorHAnsi"/>
+                          <w:i w:val="false"/>
+                          <w:iCs w:val="false"/>
+                          <w:color w:val="auto"/>
+                          <w:kern w:val="0"/>
+                          <w:sz w:val="24"/>
+                          <w:szCs w:val="24"/>
+                          <w:lang w:val="en-US" w:eastAsia="en-US" w:bidi="ar-SA"/>
+                        </w:rPr>
+                        <w:t xml:space="preserve"> which approximates queries against </w:t>
+                      </w:r>
+                      <w:r>
+                        <w:rPr>
+                          <w:rFonts w:eastAsia="Calibri" w:cs="Lucida Sans" w:eastAsiaTheme="minorHAnsi"/>
+                          <w:i/>
+                          <w:iCs/>
+                          <w:color w:val="auto"/>
+                          <w:kern w:val="0"/>
+                          <w:sz w:val="24"/>
+                          <w:szCs w:val="24"/>
+                          <w:lang w:val="en-US" w:eastAsia="en-US" w:bidi="ar-SA"/>
+                        </w:rPr>
+                        <w:t>D</w:t>
+                      </w:r>
+                      <w:r>
+                        <w:rPr>
+                          <w:rFonts w:eastAsia="Calibri" w:cs="Lucida Sans" w:eastAsiaTheme="minorHAnsi"/>
+                          <w:i w:val="false"/>
+                          <w:iCs w:val="false"/>
+                          <w:color w:val="auto"/>
+                          <w:kern w:val="0"/>
+                          <w:sz w:val="24"/>
+                          <w:szCs w:val="24"/>
+                          <w:lang w:val="en-US" w:eastAsia="en-US" w:bidi="ar-SA"/>
+                        </w:rPr>
+                        <w:t>.</w:t>
+                      </w:r>
+                      <w:r>
+                        <w:rPr>
+                          <w:rFonts w:eastAsia="Calibri" w:cs="Lucida Sans" w:eastAsiaTheme="minorHAnsi"/>
+                          <w:i w:val="false"/>
+                          <w:iCs w:val="false"/>
+                          <w:color w:val="auto"/>
+                          <w:kern w:val="0"/>
+                          <w:sz w:val="24"/>
+                          <w:szCs w:val="24"/>
+                          <w:lang w:val="en-US" w:eastAsia="en-US" w:bidi="ar-SA"/>
+                        </w:rPr>
+                        <w:t xml:space="preserve"> This architecture is commonly used in AI where the dynamics of the environment are too complex to determine a priori, and </w:t>
+                      </w:r>
+                      <w:r>
+                        <w:rPr>
+                          <w:rFonts w:eastAsia="Calibri" w:cs="Lucida Sans" w:eastAsiaTheme="minorHAnsi"/>
+                          <w:i/>
+                          <w:iCs/>
+                          <w:color w:val="auto"/>
+                          <w:kern w:val="0"/>
+                          <w:sz w:val="24"/>
+                          <w:szCs w:val="24"/>
+                          <w:lang w:val="en-US" w:eastAsia="en-US" w:bidi="ar-SA"/>
+                        </w:rPr>
+                        <w:t>g(q)</w:t>
+                      </w:r>
+                      <w:r>
+                        <w:rPr>
+                          <w:rFonts w:eastAsia="Calibri" w:cs="Lucida Sans" w:eastAsiaTheme="minorHAnsi"/>
+                          <w:i w:val="false"/>
+                          <w:iCs w:val="false"/>
+                          <w:color w:val="auto"/>
+                          <w:kern w:val="0"/>
+                          <w:sz w:val="24"/>
+                          <w:szCs w:val="24"/>
+                          <w:lang w:val="en-US" w:eastAsia="en-US" w:bidi="ar-SA"/>
+                        </w:rPr>
+                        <w:t xml:space="preserve"> is built as a</w:t>
+                      </w:r>
+                      <w:r>
+                        <w:rPr>
+                          <w:rFonts w:eastAsia="Calibri" w:cs="Lucida Sans" w:eastAsiaTheme="minorHAnsi"/>
+                          <w:i w:val="false"/>
+                          <w:iCs w:val="false"/>
+                          <w:color w:val="auto"/>
+                          <w:kern w:val="0"/>
+                          <w:sz w:val="24"/>
+                          <w:szCs w:val="24"/>
+                          <w:lang w:val="en-US" w:eastAsia="en-US" w:bidi="ar-SA"/>
+                        </w:rPr>
+                        <w:t xml:space="preserve"> second ANN</w:t>
+                      </w:r>
+                      <w:r>
+                        <w:rPr>
+                          <w:rFonts w:eastAsia="Calibri" w:cs="Lucida Sans" w:eastAsiaTheme="minorHAnsi"/>
+                          <w:i w:val="false"/>
+                          <w:iCs w:val="false"/>
+                          <w:color w:val="auto"/>
+                          <w:kern w:val="0"/>
+                          <w:sz w:val="24"/>
+                          <w:szCs w:val="24"/>
+                          <w:lang w:val="en-US" w:eastAsia="en-US" w:bidi="ar-SA"/>
+                        </w:rPr>
+                        <w:t xml:space="preserve"> that is trained through exploration.</w:t>
+                      </w:r>
+                      <w:r>
+                        <w:rPr>
+                          <w:rFonts w:eastAsia="Calibri" w:cs="Lucida Sans" w:eastAsiaTheme="minorHAnsi"/>
+                          <w:i w:val="false"/>
+                          <w:iCs w:val="false"/>
+                          <w:color w:val="auto"/>
+                          <w:kern w:val="0"/>
+                          <w:sz w:val="24"/>
+                          <w:szCs w:val="24"/>
+                          <w:lang w:val="en-US" w:eastAsia="en-US" w:bidi="ar-SA"/>
+                        </w:rPr>
+                        <w:t xml:space="preserve"> </w:t>
+                      </w:r>
+                      <w:r>
+                        <w:rPr>
+                          <w:rFonts w:eastAsia="Calibri" w:cs="Lucida Sans" w:eastAsiaTheme="minorHAnsi"/>
+                          <w:i w:val="false"/>
+                          <w:iCs w:val="false"/>
+                          <w:color w:val="auto"/>
+                          <w:kern w:val="0"/>
+                          <w:sz w:val="24"/>
+                          <w:szCs w:val="24"/>
+                          <w:lang w:val="en-US" w:eastAsia="en-US" w:bidi="ar-SA"/>
+                        </w:rPr>
+                        <w:t>In</w:t>
+                      </w:r>
+                      <w:r>
+                        <w:rPr>
+                          <w:rFonts w:eastAsia="Calibri" w:cs="Lucida Sans" w:eastAsiaTheme="minorHAnsi"/>
+                          <w:i w:val="false"/>
+                          <w:iCs w:val="false"/>
+                          <w:color w:val="auto"/>
+                          <w:kern w:val="0"/>
+                          <w:sz w:val="24"/>
+                          <w:szCs w:val="24"/>
+                          <w:lang w:val="en-US" w:eastAsia="en-US" w:bidi="ar-SA"/>
+                        </w:rPr>
+                        <w:t xml:space="preserve"> (</w:t>
+                      </w:r>
+                      <w:r>
+                        <w:rPr>
+                          <w:rFonts w:eastAsia="Calibri" w:cs="Lucida Sans" w:eastAsiaTheme="minorHAnsi"/>
+                          <w:b/>
+                          <w:bCs/>
+                          <w:i w:val="false"/>
+                          <w:iCs w:val="false"/>
+                          <w:color w:val="auto"/>
+                          <w:kern w:val="0"/>
+                          <w:sz w:val="24"/>
+                          <w:szCs w:val="24"/>
+                          <w:u w:val="none"/>
+                          <w:lang w:val="en-US" w:eastAsia="en-US" w:bidi="ar-SA"/>
+                        </w:rPr>
+                        <w:t>D</w:t>
+                      </w:r>
+                      <w:r>
+                        <w:rPr>
+                          <w:rFonts w:eastAsia="Calibri" w:cs="Lucida Sans" w:eastAsiaTheme="minorHAnsi"/>
+                          <w:i w:val="false"/>
+                          <w:iCs w:val="false"/>
+                          <w:color w:val="auto"/>
+                          <w:kern w:val="0"/>
+                          <w:sz w:val="24"/>
+                          <w:szCs w:val="24"/>
+                          <w:lang w:val="en-US" w:eastAsia="en-US" w:bidi="ar-SA"/>
+                        </w:rPr>
+                        <w:t>)</w:t>
+                      </w:r>
+                      <w:r>
+                        <w:rPr>
+                          <w:rFonts w:eastAsia="Calibri" w:cs="Lucida Sans" w:eastAsiaTheme="minorHAnsi"/>
+                          <w:i w:val="false"/>
+                          <w:iCs w:val="false"/>
+                          <w:color w:val="auto"/>
+                          <w:kern w:val="0"/>
+                          <w:sz w:val="24"/>
+                          <w:szCs w:val="24"/>
+                          <w:lang w:val="en-US" w:eastAsia="en-US" w:bidi="ar-SA"/>
+                        </w:rPr>
+                        <w:t xml:space="preserve">, the secondary system </w:t>
+                      </w:r>
+                      <w:r>
+                        <w:rPr>
+                          <w:rFonts w:eastAsia="Calibri" w:cs="Lucida Sans" w:eastAsiaTheme="minorHAnsi"/>
+                          <w:i/>
+                          <w:iCs/>
+                          <w:color w:val="auto"/>
+                          <w:kern w:val="0"/>
+                          <w:sz w:val="24"/>
+                          <w:szCs w:val="24"/>
+                          <w:lang w:val="en-US" w:eastAsia="en-US" w:bidi="ar-SA"/>
+                        </w:rPr>
+                        <w:t>y = g'(y)</w:t>
+                      </w:r>
+                      <w:r>
+                        <w:rPr>
+                          <w:rFonts w:eastAsia="Calibri" w:cs="Lucida Sans" w:eastAsiaTheme="minorHAnsi"/>
+                          <w:i w:val="false"/>
+                          <w:iCs w:val="false"/>
+                          <w:color w:val="auto"/>
+                          <w:kern w:val="0"/>
+                          <w:sz w:val="24"/>
+                          <w:szCs w:val="24"/>
+                          <w:lang w:val="en-US" w:eastAsia="en-US" w:bidi="ar-SA"/>
+                        </w:rPr>
+                        <w:t xml:space="preserve"> </w:t>
+                      </w:r>
+                      <w:r>
+                        <w:rPr>
+                          <w:rFonts w:eastAsia="Calibri" w:cs="Lucida Sans" w:eastAsiaTheme="minorHAnsi"/>
+                          <w:i w:val="false"/>
+                          <w:iCs w:val="false"/>
+                          <w:color w:val="auto"/>
+                          <w:kern w:val="0"/>
+                          <w:sz w:val="24"/>
+                          <w:szCs w:val="24"/>
+                          <w:lang w:val="en-US" w:eastAsia="en-US" w:bidi="ar-SA"/>
+                        </w:rPr>
+                        <w:t xml:space="preserve">models </w:t>
+                      </w:r>
+                      <w:r>
+                        <w:rPr>
+                          <w:rFonts w:eastAsia="Calibri" w:cs="Lucida Sans" w:eastAsiaTheme="minorHAnsi"/>
+                          <w:i w:val="false"/>
+                          <w:iCs w:val="false"/>
+                          <w:color w:val="auto"/>
+                          <w:kern w:val="0"/>
+                          <w:sz w:val="24"/>
+                          <w:szCs w:val="24"/>
+                          <w:lang w:val="en-US" w:eastAsia="en-US" w:bidi="ar-SA"/>
+                        </w:rPr>
+                        <w:t xml:space="preserve">some </w:t>
+                      </w:r>
+                      <w:r>
+                        <w:rPr>
+                          <w:rFonts w:eastAsia="Calibri" w:cs="Lucida Sans" w:eastAsiaTheme="minorHAnsi"/>
+                          <w:i w:val="false"/>
+                          <w:iCs w:val="false"/>
+                          <w:color w:val="auto"/>
+                          <w:kern w:val="0"/>
+                          <w:sz w:val="24"/>
+                          <w:szCs w:val="24"/>
+                          <w:lang w:val="en-US" w:eastAsia="en-US" w:bidi="ar-SA"/>
+                        </w:rPr>
+                        <w:t xml:space="preserve">aspect </w:t>
+                      </w:r>
+                      <w:r>
+                        <w:rPr>
+                          <w:rFonts w:eastAsia="Calibri" w:cs="Lucida Sans" w:eastAsiaTheme="minorHAnsi"/>
+                          <w:i w:val="false"/>
+                          <w:iCs w:val="false"/>
+                          <w:color w:val="auto"/>
+                          <w:kern w:val="0"/>
+                          <w:sz w:val="24"/>
+                          <w:szCs w:val="24"/>
+                          <w:lang w:val="en-US" w:eastAsia="en-US" w:bidi="ar-SA"/>
+                        </w:rPr>
+                        <w:t xml:space="preserve">of the </w:t>
+                      </w:r>
+                      <w:r>
+                        <w:rPr>
+                          <w:rFonts w:eastAsia="Calibri" w:cs="Lucida Sans" w:eastAsiaTheme="minorHAnsi"/>
+                          <w:i w:val="false"/>
+                          <w:iCs w:val="false"/>
+                          <w:color w:val="auto"/>
+                          <w:kern w:val="0"/>
+                          <w:sz w:val="24"/>
+                          <w:szCs w:val="24"/>
+                          <w:lang w:val="en-US" w:eastAsia="en-US" w:bidi="ar-SA"/>
+                        </w:rPr>
+                        <w:t>environment</w:t>
+                      </w:r>
+                      <w:r>
+                        <w:rPr>
+                          <w:rFonts w:eastAsia="Calibri" w:cs="Lucida Sans" w:eastAsiaTheme="minorHAnsi"/>
+                          <w:i w:val="false"/>
+                          <w:iCs w:val="false"/>
+                          <w:color w:val="auto"/>
+                          <w:kern w:val="0"/>
+                          <w:sz w:val="24"/>
+                          <w:szCs w:val="24"/>
+                          <w:lang w:val="en-US" w:eastAsia="en-US" w:bidi="ar-SA"/>
+                        </w:rPr>
+                        <w:t xml:space="preserve"> other than the next regulatory action. For example, </w:t>
+                      </w:r>
+                      <w:r>
+                        <w:rPr>
+                          <w:rFonts w:eastAsia="Calibri" w:cs="Lucida Sans" w:eastAsiaTheme="minorHAnsi"/>
+                          <w:i w:val="false"/>
+                          <w:iCs w:val="false"/>
+                          <w:color w:val="auto"/>
+                          <w:kern w:val="0"/>
+                          <w:sz w:val="24"/>
+                          <w:szCs w:val="24"/>
+                          <w:lang w:val="en-US" w:eastAsia="en-US" w:bidi="ar-SA"/>
+                        </w:rPr>
+                        <w:t>it may observe and predict long term trends in the environment state</w:t>
+                      </w:r>
+                      <w:r>
+                        <w:rPr>
+                          <w:rFonts w:eastAsia="Calibri" w:cs="Lucida Sans" w:eastAsiaTheme="minorHAnsi"/>
+                          <w:i w:val="false"/>
+                          <w:iCs w:val="false"/>
+                          <w:color w:val="auto"/>
+                          <w:kern w:val="0"/>
+                          <w:sz w:val="24"/>
+                          <w:szCs w:val="24"/>
+                          <w:lang w:val="en-US" w:eastAsia="en-US" w:bidi="ar-SA"/>
+                        </w:rPr>
+                        <w:t>. Potentially further additional modeling systems are required for each additional aspect of the environment that needs to be modeled.</w:t>
                       </w:r>
                     </w:p>
                   </w:txbxContent>
@@ -2308,8 +4311,67 @@
         <w:t>system exist</w:t>
       </w:r>
       <w:r>
-        <w:rPr/>
-        <w:t>, whereby a secondary model predicts the behaviors of the former. The secondary model may, for example, be a second ANN that captures aspects of the same underlying system but at a more macro level, and it may be more suitable for integration with other data. This macro representation is at the core of the theory of Higher Order Thought (Rosenthal, 1997 &amp; 2006), and of recent theories based on it such as Hierarchical Active Inference (Giovanni et al, 2018) and Integrated World Modeling Theory (IWMT) (Safron, 2020).</w:t>
+        <w:rPr>
+          <w:rFonts w:eastAsia="Calibri" w:cs="" w:cstheme="minorBidi" w:eastAsiaTheme="minorHAnsi"/>
+          <w:color w:val="auto"/>
+          <w:kern w:val="0"/>
+          <w:sz w:val="24"/>
+          <w:szCs w:val="22"/>
+          <w:lang w:val="en-US" w:eastAsia="en-US" w:bidi="ar-SA"/>
+        </w:rPr>
+        <w:t>s</w:t>
+      </w:r>
+      <w:r>
+        <w:rPr/>
+        <w:t>, whereby a secondary model predicts the behaviors of the former</w:t>
+      </w:r>
+      <w:r>
+        <w:rPr/>
+        <w:t xml:space="preserve">, such as is illustrated in </w:t>
+      </w:r>
+      <w:r>
+        <w:rPr/>
+        <w:fldChar w:fldCharType="begin"/>
+      </w:r>
+      <w:r>
+        <w:rPr/>
+        <w:instrText> REF Ref_Figure0_label_and_number \h </w:instrText>
+      </w:r>
+      <w:r>
+        <w:rPr/>
+        <w:fldChar w:fldCharType="separate"/>
+      </w:r>
+      <w:r>
+        <w:rPr/>
+        <w:t>Figure 2</w:t>
+      </w:r>
+      <w:r>
+        <w:rPr/>
+        <w:fldChar w:fldCharType="end"/>
+      </w:r>
+      <w:r>
+        <w:rPr/>
+        <w:t>(</w:t>
+      </w:r>
+      <w:r>
+        <w:rPr/>
+        <w:t>D</w:t>
+      </w:r>
+      <w:r>
+        <w:rPr/>
+        <w:t>)</w:t>
+      </w:r>
+      <w:r>
+        <w:rPr/>
+        <w:t>. The secondary model may, for example, be a second ANN that captures aspects of the same underlying system but at a more macro level, and it may be more suitable for integration with other data. This macro representation is at the core of the theory of Higher Order Thought</w:t>
+      </w:r>
+      <w:r>
+        <w:rPr/>
+        <w:t xml:space="preserve"> Theory (HOTT)</w:t>
+      </w:r>
+      <w:r>
+        <w:rPr/>
+        <w:t xml:space="preserve"> (Rosenthal, 1997 &amp; 2006), and of recent theories based on it such as Hierarchical Active Inference (Giovanni et al, 2018) and Integrated World Modeling Theory (IWMT) (Safron, 2020).</w:t>
       </w:r>
     </w:p>
     <w:p>
@@ -2381,7 +4443,7 @@
       </w:pPr>
       <w:r>
         <w:rPr/>
-        <w:t xml:space="preserve">This paper hypothesizes the existence of a second kind of schema, the </w:t>
+        <w:t xml:space="preserve">This paper hypothesizes the existence of a second schema, the </w:t>
       </w:r>
       <w:r>
         <w:rPr>
@@ -3322,20 +5384,7 @@
           <w:szCs w:val="22"/>
           <w:lang w:val="en-US" w:eastAsia="en-US" w:bidi="ar-SA"/>
         </w:rPr>
-        <w:t xml:space="preserve">examples of which will be presented shortly. For example, based on the Visceral Loop one can make an argument that associates the behaviors of the underlying modeling mechanism to limits on the ability for self-reference and to the ability for an individual to recognize their own consciousness. However, it is necessary first to define what is meant here by the term </w:t>
-      </w:r>
-      <w:r>
-        <w:rPr>
-          <w:rFonts w:eastAsia="Calibri" w:cs="" w:cstheme="minorBidi" w:eastAsiaTheme="minorHAnsi"/>
-          <w:i/>
-          <w:iCs/>
-          <w:color w:val="auto"/>
-          <w:kern w:val="0"/>
-          <w:sz w:val="24"/>
-          <w:szCs w:val="22"/>
-          <w:lang w:val="en-US" w:eastAsia="en-US" w:bidi="ar-SA"/>
-        </w:rPr>
-        <w:t>consciousness</w:t>
+        <w:t xml:space="preserve">examples of which will be </w:t>
       </w:r>
       <w:r>
         <w:rPr>
@@ -3346,14 +5395,8 @@
           <w:szCs w:val="22"/>
           <w:lang w:val="en-US" w:eastAsia="en-US" w:bidi="ar-SA"/>
         </w:rPr>
-        <w:t>.</w:t>
-      </w:r>
-    </w:p>
-    <w:p>
-      <w:pPr>
-        <w:pStyle w:val="Normal"/>
-        <w:rPr/>
-      </w:pPr>
+        <w:t>detailed</w:t>
+      </w:r>
       <w:r>
         <w:rPr>
           <w:rFonts w:eastAsia="Calibri" w:cs="" w:cstheme="minorBidi" w:eastAsiaTheme="minorHAnsi"/>
@@ -3363,7 +5406,114 @@
           <w:szCs w:val="22"/>
           <w:lang w:val="en-US" w:eastAsia="en-US" w:bidi="ar-SA"/>
         </w:rPr>
-        <w:t>Firstly, as so little is known of the nature of consciousness within non-human animals or in artificial entities, the discussion will be limited to that of humans. Within that constraint, this paper focuses on an individual's ability to have subjective experience of its observations (eg: of external environment), to be able to rationalise (a.k.a. "think") about things, and to have subjective experience of those rationalisations. That domain of consciousness is typically split into t</w:t>
+        <w:t xml:space="preserve"> shortly. For example, based on the Visceral Loop one can make an argument that associates the behaviors of the underlying modeling mechanism to limits on the ability for self-reference and to the ability for an individual to recognize their own consciousness. However, it is necessary first to define what is meant here by the term </w:t>
+      </w:r>
+      <w:r>
+        <w:rPr>
+          <w:rFonts w:eastAsia="Calibri" w:cs="" w:cstheme="minorBidi" w:eastAsiaTheme="minorHAnsi"/>
+          <w:i/>
+          <w:iCs/>
+          <w:color w:val="auto"/>
+          <w:kern w:val="0"/>
+          <w:sz w:val="24"/>
+          <w:szCs w:val="22"/>
+          <w:lang w:val="en-US" w:eastAsia="en-US" w:bidi="ar-SA"/>
+        </w:rPr>
+        <w:t>consciousness</w:t>
+      </w:r>
+      <w:r>
+        <w:rPr>
+          <w:rFonts w:eastAsia="Calibri" w:cs="" w:cstheme="minorBidi" w:eastAsiaTheme="minorHAnsi"/>
+          <w:color w:val="auto"/>
+          <w:kern w:val="0"/>
+          <w:sz w:val="24"/>
+          <w:szCs w:val="22"/>
+          <w:lang w:val="en-US" w:eastAsia="en-US" w:bidi="ar-SA"/>
+        </w:rPr>
+        <w:t>.</w:t>
+      </w:r>
+    </w:p>
+    <w:p>
+      <w:pPr>
+        <w:pStyle w:val="Normal"/>
+        <w:rPr/>
+      </w:pPr>
+      <w:r>
+        <w:rPr>
+          <w:rFonts w:eastAsia="Calibri" w:cs="" w:cstheme="minorBidi" w:eastAsiaTheme="minorHAnsi"/>
+          <w:color w:val="auto"/>
+          <w:kern w:val="0"/>
+          <w:sz w:val="24"/>
+          <w:szCs w:val="22"/>
+          <w:lang w:val="en-US" w:eastAsia="en-US" w:bidi="ar-SA"/>
+        </w:rPr>
+        <w:t xml:space="preserve">Firstly, as so little is known of the nature of consciousness within non-human animals or in artificial entities, the discussion will be limited to that of humans. Within that constraint, this paper focuses on an individual's ability to have subjective experience of its observations (eg: of </w:t>
+      </w:r>
+      <w:r>
+        <w:rPr>
+          <w:rFonts w:eastAsia="Calibri" w:cs="" w:cstheme="minorBidi" w:eastAsiaTheme="minorHAnsi"/>
+          <w:color w:val="auto"/>
+          <w:kern w:val="0"/>
+          <w:sz w:val="24"/>
+          <w:szCs w:val="22"/>
+          <w:lang w:val="en-US" w:eastAsia="en-US" w:bidi="ar-SA"/>
+        </w:rPr>
+        <w:t xml:space="preserve">the </w:t>
+      </w:r>
+      <w:r>
+        <w:rPr>
+          <w:rFonts w:eastAsia="Calibri" w:cs="" w:cstheme="minorBidi" w:eastAsiaTheme="minorHAnsi"/>
+          <w:color w:val="auto"/>
+          <w:kern w:val="0"/>
+          <w:sz w:val="24"/>
+          <w:szCs w:val="22"/>
+          <w:lang w:val="en-US" w:eastAsia="en-US" w:bidi="ar-SA"/>
+        </w:rPr>
+        <w:t xml:space="preserve">external environment), to be able to </w:t>
+      </w:r>
+      <w:r>
+        <w:rPr>
+          <w:rFonts w:eastAsia="Calibri" w:cs="" w:cstheme="minorBidi" w:eastAsiaTheme="minorHAnsi"/>
+          <w:color w:val="auto"/>
+          <w:kern w:val="0"/>
+          <w:sz w:val="24"/>
+          <w:szCs w:val="22"/>
+          <w:lang w:val="en-US" w:eastAsia="en-US" w:bidi="ar-SA"/>
+        </w:rPr>
+        <w:t>rationalize</w:t>
+      </w:r>
+      <w:r>
+        <w:rPr>
+          <w:rFonts w:eastAsia="Calibri" w:cs="" w:cstheme="minorBidi" w:eastAsiaTheme="minorHAnsi"/>
+          <w:color w:val="auto"/>
+          <w:kern w:val="0"/>
+          <w:sz w:val="24"/>
+          <w:szCs w:val="22"/>
+          <w:lang w:val="en-US" w:eastAsia="en-US" w:bidi="ar-SA"/>
+        </w:rPr>
+        <w:t xml:space="preserve"> (a.k.a. "think") about things, and to have subjective experience of those </w:t>
+      </w:r>
+      <w:r>
+        <w:rPr>
+          <w:rFonts w:eastAsia="Calibri" w:cs="" w:cstheme="minorBidi" w:eastAsiaTheme="minorHAnsi"/>
+          <w:color w:val="auto"/>
+          <w:kern w:val="0"/>
+          <w:sz w:val="24"/>
+          <w:szCs w:val="22"/>
+          <w:lang w:val="en-US" w:eastAsia="en-US" w:bidi="ar-SA"/>
+        </w:rPr>
+        <w:t>rationalizations.</w:t>
+      </w:r>
+      <w:r>
+        <w:rPr>
+          <w:rFonts w:eastAsia="Calibri" w:cs="" w:cstheme="minorBidi" w:eastAsiaTheme="minorHAnsi"/>
+          <w:color w:val="auto"/>
+          <w:kern w:val="0"/>
+          <w:sz w:val="24"/>
+          <w:szCs w:val="22"/>
+          <w:lang w:val="en-US" w:eastAsia="en-US" w:bidi="ar-SA"/>
+        </w:rPr>
+        <w:t xml:space="preserve"> That domain of consciousness is typically split into t</w:t>
       </w:r>
       <w:r>
         <w:rPr/>
@@ -4306,7 +6456,7 @@
         <w:rPr/>
         <w:t xml:space="preserve">First an axiomatic baseline must be established. </w:t>
       </w:r>
-      <w:commentRangeStart w:id="3"/>
+      <w:commentRangeStart w:id="2"/>
       <w:r>
         <w:rPr/>
         <w:t xml:space="preserve">It </w:t>
@@ -4344,9 +6494,9 @@
       <w:r>
         <w:rPr/>
       </w:r>
-      <w:commentRangeEnd w:id="3"/>
-      <w:r>
-        <w:commentReference w:id="3"/>
+      <w:commentRangeEnd w:id="2"/>
+      <w:r>
+        <w:commentReference w:id="2"/>
       </w:r>
       <w:r>
         <w:rPr/>
@@ -4469,7 +6619,7 @@
         <w:rPr/>
         <w:t xml:space="preserve">The </w:t>
       </w:r>
-      <w:commentRangeStart w:id="4"/>
+      <w:commentRangeStart w:id="3"/>
       <w:r>
         <w:rPr>
           <w:i/>
@@ -4483,9 +6633,9 @@
           <w:iCs/>
         </w:rPr>
       </w:r>
-      <w:commentRangeEnd w:id="4"/>
-      <w:r>
-        <w:commentReference w:id="4"/>
+      <w:commentRangeEnd w:id="3"/>
+      <w:r>
+        <w:commentReference w:id="3"/>
       </w:r>
       <w:r>
         <w:rPr/>
@@ -4501,14 +6651,14 @@
         </w:numPr>
         <w:rPr/>
       </w:pPr>
-      <w:commentRangeStart w:id="5"/>
+      <w:commentRangeStart w:id="4"/>
       <w:r>
         <w:rPr/>
         <w:t>Thought is a computational process, and thus is a series of inferences.</w:t>
       </w:r>
-      <w:commentRangeEnd w:id="5"/>
-      <w:r>
-        <w:commentReference w:id="5"/>
+      <w:commentRangeEnd w:id="4"/>
+      <w:r>
+        <w:commentReference w:id="4"/>
       </w:r>
       <w:r>
         <w:rPr/>
@@ -4828,7 +6978,7 @@
         <w:rPr/>
         <w:t xml:space="preserve">. Semiotics is the study of signs and their interpretations, and biosemiotics looks at how semiotics plays out within biology, including neural cognition. </w:t>
       </w:r>
-      <w:commentRangeStart w:id="6"/>
+      <w:commentRangeStart w:id="5"/>
       <w:r>
         <w:rPr/>
         <w:t xml:space="preserve">A semiotic process has three components: a </w:t>
@@ -4869,9 +7019,9 @@
       <w:r>
         <w:rPr/>
       </w:r>
-      <w:commentRangeEnd w:id="6"/>
-      <w:r>
-        <w:commentReference w:id="6"/>
+      <w:commentRangeEnd w:id="5"/>
+      <w:r>
+        <w:commentReference w:id="5"/>
       </w:r>
       <w:r>
         <w:rPr/>
@@ -5018,7 +7168,7 @@
                               </w:rPr>
                               <w:br/>
                             </w:r>
-                            <w:bookmarkStart w:id="2" w:name="Ref_Figure1_label_and_number"/>
+                            <w:bookmarkStart w:id="4" w:name="Ref_Figure1_label_and_number"/>
                             <w:r>
                               <w:rPr/>
                               <w:t xml:space="preserve">Figure </w:t>
@@ -5043,7 +7193,7 @@
                               <w:rPr/>
                               <w:fldChar w:fldCharType="end"/>
                             </w:r>
-                            <w:bookmarkEnd w:id="2"/>
+                            <w:bookmarkEnd w:id="4"/>
                             <w:r>
                               <w:rPr/>
                               <w:t xml:space="preserve">: </w:t>
@@ -5173,7 +7323,33 @@
                                 <w:szCs w:val="24"/>
                                 <w:lang w:val="en-US" w:eastAsia="en-US" w:bidi="ar-SA"/>
                               </w:rPr>
-                              <w:t>representamin</w:t>
+                              <w:t>representam</w:t>
+                            </w:r>
+                            <w:r>
+                              <w:rPr>
+                                <w:rFonts w:eastAsia="Calibri" w:cs="Lucida Sans" w:eastAsiaTheme="minorHAnsi"/>
+                                <w:i/>
+                                <w:iCs/>
+                                <w:color w:val="auto"/>
+                                <w:kern w:val="0"/>
+                                <w:sz w:val="24"/>
+                                <w:szCs w:val="24"/>
+                                <w:lang w:val="en-US" w:eastAsia="en-US" w:bidi="ar-SA"/>
+                              </w:rPr>
+                              <w:t>e</w:t>
+                            </w:r>
+                            <w:r>
+                              <w:rPr>
+                                <w:rFonts w:eastAsia="Calibri" w:cs="Lucida Sans" w:eastAsiaTheme="minorHAnsi"/>
+                                <w:i/>
+                                <w:iCs/>
+                                <w:color w:val="auto"/>
+                                <w:kern w:val="0"/>
+                                <w:sz w:val="24"/>
+                                <w:szCs w:val="24"/>
+                                <w:lang w:val="en-US" w:eastAsia="en-US" w:bidi="ar-SA"/>
+                              </w:rPr>
+                              <w:t>n</w:t>
                             </w:r>
                             <w:r>
                               <w:rPr>
@@ -5264,7 +7440,33 @@
                                 <w:szCs w:val="24"/>
                                 <w:lang w:val="en-US" w:eastAsia="en-US" w:bidi="ar-SA"/>
                               </w:rPr>
-                              <w:t xml:space="preserve">. The representamin is then interpreted by someone else, forming the </w:t>
+                              <w:t>. The representam</w:t>
+                            </w:r>
+                            <w:r>
+                              <w:rPr>
+                                <w:rFonts w:eastAsia="Calibri" w:cs="Lucida Sans" w:eastAsiaTheme="minorHAnsi"/>
+                                <w:i w:val="false"/>
+                                <w:iCs w:val="false"/>
+                                <w:color w:val="auto"/>
+                                <w:kern w:val="0"/>
+                                <w:sz w:val="24"/>
+                                <w:szCs w:val="24"/>
+                                <w:lang w:val="en-US" w:eastAsia="en-US" w:bidi="ar-SA"/>
+                              </w:rPr>
+                              <w:t>e</w:t>
+                            </w:r>
+                            <w:r>
+                              <w:rPr>
+                                <w:rFonts w:eastAsia="Calibri" w:cs="Lucida Sans" w:eastAsiaTheme="minorHAnsi"/>
+                                <w:i w:val="false"/>
+                                <w:iCs w:val="false"/>
+                                <w:color w:val="auto"/>
+                                <w:kern w:val="0"/>
+                                <w:sz w:val="24"/>
+                                <w:szCs w:val="24"/>
+                                <w:lang w:val="en-US" w:eastAsia="en-US" w:bidi="ar-SA"/>
+                              </w:rPr>
+                              <w:t xml:space="preserve">n is then interpreted by someone else, forming the </w:t>
                             </w:r>
                             <w:r>
                               <w:rPr>
@@ -5426,7 +7628,7 @@
                         </w:rPr>
                         <w:br/>
                       </w:r>
-                      <w:bookmarkStart w:id="3" w:name="Ref_Figure1_label_and_number"/>
+                      <w:bookmarkStart w:id="5" w:name="Ref_Figure1_label_and_number"/>
                       <w:r>
                         <w:rPr/>
                         <w:t xml:space="preserve">Figure </w:t>
@@ -5451,7 +7653,7 @@
                         <w:rPr/>
                         <w:fldChar w:fldCharType="end"/>
                       </w:r>
-                      <w:bookmarkEnd w:id="3"/>
+                      <w:bookmarkEnd w:id="5"/>
                       <w:r>
                         <w:rPr/>
                         <w:t xml:space="preserve">: </w:t>
@@ -5581,7 +7783,33 @@
                           <w:szCs w:val="24"/>
                           <w:lang w:val="en-US" w:eastAsia="en-US" w:bidi="ar-SA"/>
                         </w:rPr>
-                        <w:t>representamin</w:t>
+                        <w:t>representam</w:t>
+                      </w:r>
+                      <w:r>
+                        <w:rPr>
+                          <w:rFonts w:eastAsia="Calibri" w:cs="Lucida Sans" w:eastAsiaTheme="minorHAnsi"/>
+                          <w:i/>
+                          <w:iCs/>
+                          <w:color w:val="auto"/>
+                          <w:kern w:val="0"/>
+                          <w:sz w:val="24"/>
+                          <w:szCs w:val="24"/>
+                          <w:lang w:val="en-US" w:eastAsia="en-US" w:bidi="ar-SA"/>
+                        </w:rPr>
+                        <w:t>e</w:t>
+                      </w:r>
+                      <w:r>
+                        <w:rPr>
+                          <w:rFonts w:eastAsia="Calibri" w:cs="Lucida Sans" w:eastAsiaTheme="minorHAnsi"/>
+                          <w:i/>
+                          <w:iCs/>
+                          <w:color w:val="auto"/>
+                          <w:kern w:val="0"/>
+                          <w:sz w:val="24"/>
+                          <w:szCs w:val="24"/>
+                          <w:lang w:val="en-US" w:eastAsia="en-US" w:bidi="ar-SA"/>
+                        </w:rPr>
+                        <w:t>n</w:t>
                       </w:r>
                       <w:r>
                         <w:rPr>
@@ -5672,7 +7900,33 @@
                           <w:szCs w:val="24"/>
                           <w:lang w:val="en-US" w:eastAsia="en-US" w:bidi="ar-SA"/>
                         </w:rPr>
-                        <w:t xml:space="preserve">. The representamin is then interpreted by someone else, forming the </w:t>
+                        <w:t>. The representam</w:t>
+                      </w:r>
+                      <w:r>
+                        <w:rPr>
+                          <w:rFonts w:eastAsia="Calibri" w:cs="Lucida Sans" w:eastAsiaTheme="minorHAnsi"/>
+                          <w:i w:val="false"/>
+                          <w:iCs w:val="false"/>
+                          <w:color w:val="auto"/>
+                          <w:kern w:val="0"/>
+                          <w:sz w:val="24"/>
+                          <w:szCs w:val="24"/>
+                          <w:lang w:val="en-US" w:eastAsia="en-US" w:bidi="ar-SA"/>
+                        </w:rPr>
+                        <w:t>e</w:t>
+                      </w:r>
+                      <w:r>
+                        <w:rPr>
+                          <w:rFonts w:eastAsia="Calibri" w:cs="Lucida Sans" w:eastAsiaTheme="minorHAnsi"/>
+                          <w:i w:val="false"/>
+                          <w:iCs w:val="false"/>
+                          <w:color w:val="auto"/>
+                          <w:kern w:val="0"/>
+                          <w:sz w:val="24"/>
+                          <w:szCs w:val="24"/>
+                          <w:lang w:val="en-US" w:eastAsia="en-US" w:bidi="ar-SA"/>
+                        </w:rPr>
+                        <w:t xml:space="preserve">n is then interpreted by someone else, forming the </w:t>
                       </w:r>
                       <w:r>
                         <w:rPr>
@@ -6274,49 +8528,49 @@
         <w:rPr/>
         <w:t xml:space="preserve">The semiotic interpretation of cognition is important for a number of reasons. Firstly, it explains that a </w:t>
       </w:r>
+      <w:commentRangeStart w:id="6"/>
+      <w:r>
+        <w:rPr/>
+        <w:t>data state</w:t>
+      </w:r>
+      <w:r>
+        <w:rPr/>
+      </w:r>
+      <w:commentRangeEnd w:id="6"/>
+      <w:r>
+        <w:commentReference w:id="6"/>
+      </w:r>
+      <w:r>
+        <w:rPr/>
+        <w:t xml:space="preserve"> is meaningless without a process that interprets that data state; even if the process generated the data state in the first place, that data state is still meaningless to the process without re-interpreting it. Thus, while the brain must include considerable machinery for the interpretation of external stimuli, it must also include considerable machinery for the interpretation of its own outputs. The VL builds on this by describing the kinds of interpretations that may be generated depending on the what information is available within the representamen and on the capabilities of the process.</w:t>
+      </w:r>
+    </w:p>
+    <w:p>
+      <w:pPr>
+        <w:pStyle w:val="Normal"/>
+        <w:rPr/>
+      </w:pPr>
+      <w:r>
+        <w:rPr/>
+        <w:t xml:space="preserve">Thus, the biosemiotic process of the VL within an individual (with the specific representations that are possible within that process) form the individual's </w:t>
+      </w:r>
       <w:commentRangeStart w:id="7"/>
       <w:r>
-        <w:rPr/>
-        <w:t>data state</w:t>
-      </w:r>
-      <w:r>
-        <w:rPr/>
+        <w:rPr>
+          <w:i/>
+          <w:iCs/>
+        </w:rPr>
+        <w:t>Umwelt</w:t>
+      </w:r>
+      <w:r>
+        <w:rPr>
+          <w:i/>
+          <w:iCs/>
+        </w:rPr>
       </w:r>
       <w:commentRangeEnd w:id="7"/>
       <w:r>
         <w:commentReference w:id="7"/>
-      </w:r>
-      <w:r>
-        <w:rPr/>
-        <w:t xml:space="preserve"> is meaningless without a process that interprets that data state; even if the process generated the data state in the first place, that data state is still meaningless to the process without re-interpreting it. Thus, while the brain must include considerable machinery for the interpretation of external stimuli, it must also include considerable machinery for the interpretation of its own outputs. The VL builds on this by describing the kinds of interpretations that may be generated depending on the what information is available within the representamen and on the capabilities of the process.</w:t>
-      </w:r>
-    </w:p>
-    <w:p>
-      <w:pPr>
-        <w:pStyle w:val="Normal"/>
-        <w:rPr/>
-      </w:pPr>
-      <w:r>
-        <w:rPr/>
-        <w:t xml:space="preserve">Thus, the biosemiotic process of the VL within an individual (with the specific representations that are possible within that process) form the individual's </w:t>
-      </w:r>
-      <w:commentRangeStart w:id="8"/>
-      <w:r>
-        <w:rPr>
-          <w:i/>
-          <w:iCs/>
-        </w:rPr>
-        <w:t>Umwelt</w:t>
-      </w:r>
-      <w:r>
-        <w:rPr>
-          <w:i/>
-          <w:iCs/>
-        </w:rPr>
-      </w:r>
-      <w:commentRangeEnd w:id="8"/>
-      <w:r>
-        <w:commentReference w:id="8"/>
       </w:r>
       <w:r>
         <w:rPr/>
@@ -6526,7 +8780,7 @@
         <w:rPr/>
         <w:t xml:space="preserve">This paper makes the claim that agents operating within complex environments and with complex bodies require a trade-off between the inferential computing power of a single processing step versus the use of multiple iterations of a recurrent processing loop. </w:t>
       </w:r>
-      <w:commentRangeStart w:id="9"/>
+      <w:commentRangeStart w:id="8"/>
       <w:r>
         <w:rPr>
           <w:rFonts w:eastAsia="Calibri" w:cs="" w:cstheme="minorBidi" w:eastAsiaTheme="minorHAnsi"/>
@@ -6557,9 +8811,9 @@
         <w:rPr/>
         <w:t xml:space="preserve"> non-physical actions, the agent must model its non-physical behaviors.</w:t>
       </w:r>
-      <w:commentRangeEnd w:id="9"/>
-      <w:r>
-        <w:commentReference w:id="9"/>
+      <w:commentRangeEnd w:id="8"/>
+      <w:r>
+        <w:commentReference w:id="8"/>
       </w:r>
       <w:r>
         <w:rPr/>
@@ -6643,7 +8897,7 @@
           <w:lang w:val="en-US" w:eastAsia="en-US" w:bidi="ar-SA"/>
         </w:rPr>
       </w:pPr>
-      <w:commentRangeStart w:id="10"/>
+      <w:commentRangeStart w:id="9"/>
       <w:r>
         <w:rPr>
           <w:rFonts w:eastAsia="Calibri" w:cs="" w:cstheme="minorBidi" w:eastAsiaTheme="minorHAnsi"/>
@@ -6655,9 +8909,9 @@
         </w:rPr>
         <w:t>The problem of solving Artificial General Intelligence (AGI) has received renewed interest of late (Adams et al., 2012; van Gerven, 2017; Cervantes et al., 2021). ...The VL provides some insight.....</w:t>
       </w:r>
-      <w:commentRangeEnd w:id="10"/>
-      <w:r>
-        <w:commentReference w:id="10"/>
+      <w:commentRangeEnd w:id="9"/>
+      <w:r>
+        <w:commentReference w:id="9"/>
       </w:r>
       <w:r>
         <w:rPr>
@@ -6675,6 +8929,7 @@
         <w:pStyle w:val="Normal"/>
         <w:rPr/>
       </w:pPr>
+      <w:commentRangeStart w:id="10"/>
       <w:r>
         <w:rPr>
           <w:rFonts w:eastAsia="Calibri" w:cs="" w:cstheme="minorBidi" w:eastAsiaTheme="minorHAnsi"/>
@@ -6684,7 +8939,65 @@
           <w:szCs w:val="22"/>
           <w:lang w:val="en-US" w:eastAsia="en-US" w:bidi="ar-SA"/>
         </w:rPr>
-        <w:t>Phenomenal experience is generally considered to be the hallmark of consciousness, making the distinction between an agent that is truly consciousness versus a philosophical zombie of the same. The theory presented here offers some insight into the mechanism behind the ability for an individual to examine their own thought, which is assumed to be closely related to the content of the individual's phenomenal experience. Thus, the Visceral Loop is an important aspect of consciousness, and understanding of it may help lead towards artificial consciousness.</w:t>
+        <w:t>Phenomenal experience is generally considered to be the hallmark of consciousness, making the distinction between an agent that is truly conscious versus a philosophical zombie of the same. The theory presented here offers some insight into the mechanism behind the ability for an individual to examine their own thought</w:t>
+      </w:r>
+      <w:r>
+        <w:rPr>
+          <w:rFonts w:eastAsia="Calibri" w:cs="" w:cstheme="minorBidi" w:eastAsiaTheme="minorHAnsi"/>
+          <w:color w:val="auto"/>
+          <w:kern w:val="0"/>
+          <w:sz w:val="24"/>
+          <w:szCs w:val="22"/>
+          <w:lang w:val="en-US" w:eastAsia="en-US" w:bidi="ar-SA"/>
+        </w:rPr>
+        <w:t>.</w:t>
+      </w:r>
+      <w:r>
+        <w:rPr>
+          <w:rFonts w:eastAsia="Calibri" w:cs="" w:cstheme="minorBidi" w:eastAsiaTheme="minorHAnsi"/>
+          <w:color w:val="auto"/>
+          <w:kern w:val="0"/>
+          <w:sz w:val="24"/>
+          <w:szCs w:val="22"/>
+          <w:lang w:val="en-US" w:eastAsia="en-US" w:bidi="ar-SA"/>
+        </w:rPr>
+        <w:t xml:space="preserve"> </w:t>
+      </w:r>
+      <w:r>
+        <w:rPr>
+          <w:rFonts w:eastAsia="Calibri" w:cs="" w:cstheme="minorBidi" w:eastAsiaTheme="minorHAnsi"/>
+          <w:color w:val="auto"/>
+          <w:kern w:val="0"/>
+          <w:sz w:val="24"/>
+          <w:szCs w:val="22"/>
+          <w:lang w:val="en-US" w:eastAsia="en-US" w:bidi="ar-SA"/>
+        </w:rPr>
+        <w:t>This</w:t>
+      </w:r>
+      <w:r>
+        <w:rPr>
+          <w:rFonts w:eastAsia="Calibri" w:cs="" w:cstheme="minorBidi" w:eastAsiaTheme="minorHAnsi"/>
+          <w:color w:val="auto"/>
+          <w:kern w:val="0"/>
+          <w:sz w:val="24"/>
+          <w:szCs w:val="22"/>
+          <w:lang w:val="en-US" w:eastAsia="en-US" w:bidi="ar-SA"/>
+        </w:rPr>
+        <w:t xml:space="preserve"> is assumed to be closely related to the content of the individual's phenomenal experience. Thus, the Visceral Loop is an important aspect of consciousness, and understanding of it may help lead towards artificial consciousness.</w:t>
+      </w:r>
+      <w:commentRangeEnd w:id="10"/>
+      <w:r>
+        <w:commentReference w:id="10"/>
+      </w:r>
+      <w:r>
+        <w:rPr>
+          <w:rFonts w:eastAsia="Calibri" w:cs="" w:cstheme="minorBidi" w:eastAsiaTheme="minorHAnsi"/>
+          <w:color w:val="auto"/>
+          <w:kern w:val="0"/>
+          <w:sz w:val="24"/>
+          <w:szCs w:val="22"/>
+          <w:lang w:val="en-US" w:eastAsia="en-US" w:bidi="ar-SA"/>
+        </w:rPr>
       </w:r>
     </w:p>
     <w:p>
@@ -7735,40 +10048,7 @@
       </w:r>
     </w:p>
   </w:comment>
-  <w:comment w:id="2" w:author="Unknown Author" w:date="2022-01-01T13:15:16Z" w:initials="">
-    <w:p>
-      <w:r>
-        <w:rPr>
-          <w:rFonts w:cs="" w:cstheme="minorBidi" w:ascii="Cambria" w:hAnsi="Cambria" w:eastAsia="Calibri"/>
-          <w:b w:val="false"/>
-          <w:bCs w:val="false"/>
-          <w:i w:val="false"/>
-          <w:iCs w:val="false"/>
-          <w:caps w:val="false"/>
-          <w:smallCaps w:val="false"/>
-          <w:strike w:val="false"/>
-          <w:dstrike w:val="false"/>
-          <w:outline w:val="false"/>
-          <w:shadow w:val="false"/>
-          <w:emboss w:val="false"/>
-          <w:imprint w:val="false"/>
-          <w:color w:val="auto"/>
-          <w:spacing w:val="0"/>
-          <w:w w:val="100"/>
-          <w:kern w:val="0"/>
-          <w:position w:val="0"/>
-          <w:sz w:val="20"/>
-          <w:szCs w:val="22"/>
-          <w:u w:val="none"/>
-          <w:vertAlign w:val="baseline"/>
-          <w:em w:val="none"/>
-          <w:lang w:val="en-US" w:eastAsia="en-US" w:bidi="ar-SA"/>
-        </w:rPr>
-        <w:t>Needs reference to diagram, and diagram needs work.</w:t>
-      </w:r>
-    </w:p>
-  </w:comment>
-  <w:comment w:id="3" w:author="Unknown Author" w:date="2021-12-27T09:30:04Z" w:initials="">
+  <w:comment w:id="2" w:author="Unknown Author" w:date="2021-12-27T09:30:04Z" w:initials="">
     <w:p>
       <w:r>
         <w:rPr>
@@ -7802,7 +10082,7 @@
       </w:r>
     </w:p>
   </w:comment>
-  <w:comment w:id="4" w:author="Unknown Author" w:date="2021-12-27T09:28:08Z" w:initials="">
+  <w:comment w:id="3" w:author="Unknown Author" w:date="2021-12-27T09:28:08Z" w:initials="">
     <w:p>
       <w:r>
         <w:rPr>
@@ -7877,7 +10157,7 @@
       </w:r>
     </w:p>
   </w:comment>
-  <w:comment w:id="5" w:author="Unknown Author" w:date="2021-12-27T09:29:11Z" w:initials="">
+  <w:comment w:id="4" w:author="Unknown Author" w:date="2021-12-27T09:29:11Z" w:initials="">
     <w:p>
       <w:r>
         <w:rPr>
@@ -7911,7 +10191,7 @@
       </w:r>
     </w:p>
   </w:comment>
-  <w:comment w:id="6" w:author="Unknown Author" w:date="2021-12-27T10:37:54Z" w:initials="">
+  <w:comment w:id="5" w:author="Unknown Author" w:date="2021-12-27T10:37:54Z" w:initials="">
     <w:p>
       <w:r>
         <w:rPr>
@@ -7977,7 +10257,7 @@
       </w:r>
     </w:p>
   </w:comment>
-  <w:comment w:id="7" w:author="Unknown Author" w:date="2021-12-27T10:20:33Z" w:initials="">
+  <w:comment w:id="6" w:author="Unknown Author" w:date="2021-12-27T10:20:33Z" w:initials="">
     <w:p>
       <w:r>
         <w:rPr>
@@ -8011,8 +10291,37 @@
       </w:r>
     </w:p>
   </w:comment>
-  <w:comment w:id="8" w:author="Unknown Author" w:date="2021-12-26T11:29:14Z" w:initials="">
-    <w:p>
+  <w:comment w:id="7" w:author="Unknown Author" w:date="2021-12-26T11:29:14Z" w:initials="">
+    <w:p>
+      <w:r>
+        <w:rPr>
+          <w:rFonts w:ascii="Cambria" w:hAnsi="Cambria" w:eastAsia="Calibri" w:cs=""/>
+          <w:b w:val="false"/>
+          <w:bCs w:val="false"/>
+          <w:i w:val="false"/>
+          <w:iCs w:val="false"/>
+          <w:caps w:val="false"/>
+          <w:smallCaps w:val="false"/>
+          <w:strike/>
+          <w:outline w:val="false"/>
+          <w:shadow w:val="false"/>
+          <w:emboss w:val="false"/>
+          <w:imprint w:val="false"/>
+          <w:color w:val="auto"/>
+          <w:spacing w:val="0"/>
+          <w:w w:val="100"/>
+          <w:kern w:val="0"/>
+          <w:position w:val="0"/>
+          <w:sz w:val="20"/>
+          <w:sz w:val="20"/>
+          <w:szCs w:val="22"/>
+          <w:u w:val="none"/>
+          <w:vertAlign w:val="baseline"/>
+          <w:em w:val="none"/>
+          <w:lang w:val="en-US" w:eastAsia="en-US" w:bidi="ar-SA"/>
+        </w:rPr>
+        <w:t>Needs citation, Uexküll plus correction paper.</w:t>
+      </w:r>
       <w:r>
         <w:rPr>
           <w:rFonts w:ascii="Cambria" w:hAnsi="Cambria" w:eastAsia="Calibri" w:cs=""/>
@@ -8041,11 +10350,11 @@
           <w:em w:val="none"/>
           <w:lang w:val="en-US" w:eastAsia="en-US" w:bidi="ar-SA"/>
         </w:rPr>
-        <w:t>Needs citation, Uexküll plus correction paper</w:t>
+        <w:t xml:space="preserve"> Probably should just remove the Umwelt reference.</w:t>
       </w:r>
     </w:p>
   </w:comment>
-  <w:comment w:id="9" w:author="Unknown Author" w:date="2021-12-30T08:15:03Z" w:initials="">
+  <w:comment w:id="8" w:author="Unknown Author" w:date="2021-12-30T08:15:03Z" w:initials="">
     <w:p>
       <w:r>
         <w:rPr>
@@ -8141,7 +10450,7 @@
       </w:r>
     </w:p>
   </w:comment>
-  <w:comment w:id="10" w:author="Unknown Author" w:date="2022-01-01T13:35:12Z" w:initials="">
+  <w:comment w:id="9" w:author="Unknown Author" w:date="2022-01-01T13:35:12Z" w:initials="">
     <w:p>
       <w:r>
         <w:rPr>
@@ -8172,6 +10481,40 @@
           <w:lang w:val="en-US" w:eastAsia="en-US" w:bidi="ar-SA"/>
         </w:rPr>
         <w:t>To continue</w:t>
+      </w:r>
+    </w:p>
+  </w:comment>
+  <w:comment w:id="10" w:author="Unknown Author" w:date="2022-01-04T10:13:34Z" w:initials="">
+    <w:p>
+      <w:r>
+        <w:rPr>
+          <w:rFonts w:ascii="Cambria" w:hAnsi="Cambria" w:eastAsia="Calibri" w:cs="" w:asciiTheme="majorHAnsi" w:cstheme="minorBidi" w:eastAsiaTheme="minorHAnsi" w:hAnsiTheme="majorHAnsi"/>
+          <w:b w:val="false"/>
+          <w:bCs w:val="false"/>
+          <w:i w:val="false"/>
+          <w:iCs w:val="false"/>
+          <w:caps w:val="false"/>
+          <w:smallCaps w:val="false"/>
+          <w:strike w:val="false"/>
+          <w:dstrike w:val="false"/>
+          <w:outline w:val="false"/>
+          <w:shadow w:val="false"/>
+          <w:emboss w:val="false"/>
+          <w:imprint w:val="false"/>
+          <w:color w:val="auto"/>
+          <w:spacing w:val="0"/>
+          <w:w w:val="100"/>
+          <w:kern w:val="0"/>
+          <w:position w:val="0"/>
+          <w:sz w:val="20"/>
+          <w:sz w:val="20"/>
+          <w:szCs w:val="22"/>
+          <w:u w:val="none"/>
+          <w:vertAlign w:val="baseline"/>
+          <w:em w:val="none"/>
+          <w:lang w:val="en-US" w:eastAsia="en-US" w:bidi="ar-SA"/>
+        </w:rPr>
+        <w:t>Needs fleshing out a bit further. The point is to show how VL is fundamental to consciousness and artificial consciousness.</w:t>
       </w:r>
     </w:p>
   </w:comment>
@@ -8574,7 +10917,7 @@
                             <w:rPr>
                               <w:szCs w:val="40"/>
                             </w:rPr>
-                            <w:t>11</w:t>
+                            <w:t>15</w:t>
                           </w:r>
                           <w:r>
                             <w:rPr>
@@ -8635,7 +10978,7 @@
                       <w:rPr>
                         <w:szCs w:val="40"/>
                       </w:rPr>
-                      <w:t>11</w:t>
+                      <w:t>15</w:t>
                     </w:r>
                     <w:r>
                       <w:rPr>

</xml_diff>

<commit_message>
Cleaned up A-Cs vs P-Cs issues and finished Limitations section
</commit_message>
<xml_diff>
--- a/files/Paper-on-Loops-in-AI-and-Consciousness-submission.docx
+++ b/files/Paper-on-Loops-in-AI-and-Consciousness-submission.docx
@@ -1616,7 +1616,7 @@
         <mc:AlternateContent>
           <mc:Choice Requires="wps">
             <w:drawing>
-              <wp:anchor behindDoc="0" distT="0" distB="0" distL="0" distR="0" simplePos="0" locked="0" layoutInCell="0" allowOverlap="1" relativeHeight="61">
+              <wp:anchor behindDoc="0" distT="0" distB="0" distL="0" distR="0" simplePos="0" locked="0" layoutInCell="0" allowOverlap="1" relativeHeight="57">
                 <wp:simplePos x="0" y="0"/>
                 <wp:positionH relativeFrom="column">
                   <wp:align>center</wp:align>
@@ -2163,7 +2163,7 @@
         <mc:AlternateContent>
           <mc:Choice Requires="wps">
             <w:drawing>
-              <wp:anchor behindDoc="0" distT="0" distB="0" distL="0" distR="0" simplePos="0" locked="0" layoutInCell="0" allowOverlap="1" relativeHeight="64">
+              <wp:anchor behindDoc="0" distT="0" distB="0" distL="0" distR="0" simplePos="0" locked="0" layoutInCell="0" allowOverlap="1" relativeHeight="60">
                 <wp:simplePos x="0" y="0"/>
                 <wp:positionH relativeFrom="column">
                   <wp:align>center</wp:align>
@@ -4457,7 +4457,7 @@
       </w:r>
       <w:r>
         <w:rPr/>
-        <w:t xml:space="preserve"> (A-Cs) refers to state representations that are "(1) inferentially promiscuous, that is, poised for use as a premise in reasoning, (2) poised for rational control of action, and (3) poised for rational control of speech." (Block, 1995). In other words, A-Cs is the data content that has a direct influence on subsequent thought. For example, generally the data content of access consciousness can be directly consciously thought about and reported on via speech or other actions. The exact definition of A-Cs becomes blurred somewhat due to research suggesting that some information can influence our subsequent thought without us being aware of it, such as in the example of blind-sight (Block, 1995). Thus, it is arguable whether the definition of A-Cs should include subjective experience.</w:t>
+        <w:t xml:space="preserve"> (A-Cs) refers to state representations that are "(1) inferentially promiscuous, that is, poised for use as a premise in reasoning, (2) poised for rational control of action, and (3) poised for rational control of speech." (Block, 1995). In other words, A-Cs is the data content that has a direct influence on subsequent thought. For example, generally the data content of access consciousness can be directly consciously thought about and reported on via speech or other actions.</w:t>
       </w:r>
     </w:p>
     <w:p>
@@ -4489,7 +4489,7 @@
           <w:szCs w:val="22"/>
           <w:lang w:val="en-US" w:eastAsia="en-US" w:bidi="ar-SA"/>
         </w:rPr>
-        <w:t>specifically to subjective experience, and to the</w:t>
+        <w:t>to subjective experience and to the</w:t>
       </w:r>
       <w:r>
         <w:rPr/>
@@ -4516,15 +4516,23 @@
       </w:r>
       <w:r>
         <w:rPr/>
-        <w:t xml:space="preserve">" (Nagel, 1974) a conscious organism. In approximate terms, P-Cs is the phenomenal aspect of having experience of access consciousness. However, some authors </w:t>
-      </w:r>
-      <w:r>
-        <w:rPr/>
-        <w:t>disagree</w:t>
-      </w:r>
-      <w:r>
-        <w:rPr/>
-        <w:t xml:space="preserve"> that there is an exact one-to-one relation between A-Cs and P-Cs; that, while they largely correlate, one can have P-Cs without A-Cs, and vice versa.</w:t>
+        <w:t xml:space="preserve">" (Nagel, 1974) a conscious organism. In approximate terms, P-Cs is the phenomenal aspect of having </w:t>
+      </w:r>
+      <w:r>
+        <w:rPr/>
+        <w:t xml:space="preserve">a subjective </w:t>
+      </w:r>
+      <w:r>
+        <w:rPr/>
+        <w:t xml:space="preserve">experience of </w:t>
+      </w:r>
+      <w:r>
+        <w:rPr/>
+        <w:t>the data content of A-Cs</w:t>
+      </w:r>
+      <w:r>
+        <w:rPr/>
+        <w:t>.</w:t>
       </w:r>
     </w:p>
     <w:p>
@@ -4534,18 +4542,45 @@
       </w:pPr>
       <w:r>
         <w:rPr/>
-        <w:t xml:space="preserve">Lastly, this paper uses the term </w:t>
-      </w:r>
-      <w:r>
-        <w:rPr>
-          <w:i/>
-          <w:iCs/>
+        <w:t xml:space="preserve">The discussions in this paper refer to the </w:t>
+      </w:r>
+      <w:r>
+        <w:rPr>
+          <w:i w:val="false"/>
+          <w:iCs w:val="false"/>
         </w:rPr>
         <w:t>data content</w:t>
       </w:r>
       <w:r>
         <w:rPr/>
-        <w:t xml:space="preserve"> when talking about both A-Cs and P-Cs. In that context, it is used to draw a distinction between what is and what is not present within A-Cs or P-Cs; however it </w:t>
+        <w:t xml:space="preserve"> of both A-Cs and P-Cs, but in general does not draw an explicit distinction between A-Cs versus P-Cs, under the assumption that there is a single shared physical mechanism underlying them both. Here, </w:t>
+      </w:r>
+      <w:r>
+        <w:rPr>
+          <w:i/>
+          <w:iCs/>
+        </w:rPr>
+        <w:t>data content</w:t>
+      </w:r>
+      <w:r>
+        <w:rPr/>
+        <w:t xml:space="preserve"> is used </w:t>
+      </w:r>
+      <w:r>
+        <w:rPr/>
+        <w:t xml:space="preserve">merely </w:t>
+      </w:r>
+      <w:r>
+        <w:rPr/>
+        <w:t>to draw a distinction between what is and what is not present within A-Cs or P-Cs</w:t>
+      </w:r>
+      <w:r>
+        <w:rPr/>
+        <w:t>. I</w:t>
+      </w:r>
+      <w:r>
+        <w:rPr/>
+        <w:t xml:space="preserve">t </w:t>
       </w:r>
       <w:r>
         <w:rPr>
@@ -5341,111 +5376,9 @@
         <w:rPr/>
         <w:t>As a second example of the descriptive power of the Visceral Loop, a theorem is now presented that makes the claim that the Visceral Loop explains the data content of conscious experience.</w:t>
       </w:r>
-    </w:p>
-    <w:p>
-      <w:pPr>
-        <w:pStyle w:val="Normal"/>
-        <w:rPr/>
-      </w:pPr>
-      <w:r>
-        <w:rPr>
-          <w:rFonts w:eastAsia="Calibri" w:cs="" w:cstheme="minorBidi" w:eastAsiaTheme="minorHAnsi"/>
-          <w:color w:val="auto"/>
-          <w:kern w:val="0"/>
-          <w:sz w:val="24"/>
-          <w:szCs w:val="22"/>
-          <w:lang w:val="en-US" w:eastAsia="en-US" w:bidi="ar-SA"/>
-        </w:rPr>
-        <w:t xml:space="preserve">Only a weak outline of a theory is offered here, which intentionally avoids </w:t>
-      </w:r>
-      <w:r>
-        <w:rPr>
-          <w:rFonts w:eastAsia="Calibri" w:cs="" w:cstheme="minorBidi" w:eastAsiaTheme="minorHAnsi"/>
-          <w:color w:val="auto"/>
-          <w:kern w:val="0"/>
-          <w:sz w:val="24"/>
-          <w:szCs w:val="22"/>
-          <w:lang w:val="en-US" w:eastAsia="en-US" w:bidi="ar-SA"/>
-        </w:rPr>
-        <w:t>clarifying the</w:t>
-      </w:r>
-      <w:r>
-        <w:rPr>
-          <w:rFonts w:eastAsia="Calibri" w:cs="" w:cstheme="minorBidi" w:eastAsiaTheme="minorHAnsi"/>
-          <w:color w:val="auto"/>
-          <w:kern w:val="0"/>
-          <w:sz w:val="24"/>
-          <w:szCs w:val="22"/>
-          <w:lang w:val="en-US" w:eastAsia="en-US" w:bidi="ar-SA"/>
-        </w:rPr>
-        <w:t xml:space="preserve"> distinction between A-Cs and P-Cs</w:t>
-      </w:r>
-      <w:r>
-        <w:rPr>
-          <w:rFonts w:eastAsia="Calibri" w:cs="" w:cstheme="minorBidi" w:eastAsiaTheme="minorHAnsi"/>
-          <w:color w:val="auto"/>
-          <w:kern w:val="0"/>
-          <w:sz w:val="24"/>
-          <w:szCs w:val="22"/>
-          <w:lang w:val="en-US" w:eastAsia="en-US" w:bidi="ar-SA"/>
-        </w:rPr>
-        <w:t>. A</w:t>
-      </w:r>
-      <w:r>
-        <w:rPr>
-          <w:rFonts w:eastAsia="Calibri" w:cs="" w:cstheme="minorBidi" w:eastAsiaTheme="minorHAnsi"/>
-          <w:color w:val="auto"/>
-          <w:kern w:val="0"/>
-          <w:sz w:val="24"/>
-          <w:szCs w:val="22"/>
-          <w:lang w:val="en-US" w:eastAsia="en-US" w:bidi="ar-SA"/>
-        </w:rPr>
-        <w:t xml:space="preserve"> full working beyond the scope of this paper </w:t>
-      </w:r>
-      <w:r>
-        <w:rPr>
-          <w:rFonts w:eastAsia="Calibri" w:cs="" w:cstheme="minorBidi" w:eastAsiaTheme="minorHAnsi"/>
-          <w:color w:val="auto"/>
-          <w:kern w:val="0"/>
-          <w:sz w:val="24"/>
-          <w:szCs w:val="22"/>
-          <w:lang w:val="en-US" w:eastAsia="en-US" w:bidi="ar-SA"/>
-        </w:rPr>
-        <w:t>would be required in order to draw such a distinction</w:t>
-      </w:r>
-      <w:r>
-        <w:rPr>
-          <w:rFonts w:eastAsia="Calibri" w:cs="" w:cstheme="minorBidi" w:eastAsiaTheme="minorHAnsi"/>
-          <w:color w:val="auto"/>
-          <w:kern w:val="0"/>
-          <w:sz w:val="24"/>
-          <w:szCs w:val="22"/>
-          <w:lang w:val="en-US" w:eastAsia="en-US" w:bidi="ar-SA"/>
-        </w:rPr>
-        <w:t>. Additionally, such an analysis is hampered due to presently irreconcilable differences in opinion about the relative natures and definitions of A-Cs and P-Cs</w:t>
-      </w:r>
-      <w:r>
-        <w:rPr>
-          <w:rStyle w:val="FootnoteAnchor"/>
-          <w:rFonts w:eastAsia="Calibri" w:cs="" w:cstheme="minorBidi" w:eastAsiaTheme="minorHAnsi"/>
-          <w:color w:val="auto"/>
-          <w:kern w:val="0"/>
-          <w:sz w:val="24"/>
-          <w:szCs w:val="22"/>
-          <w:lang w:val="en-US" w:eastAsia="en-US" w:bidi="ar-SA"/>
-        </w:rPr>
-        <w:footnoteReference w:id="4"/>
-      </w:r>
-      <w:r>
-        <w:rPr>
-          <w:rFonts w:eastAsia="Calibri" w:cs="" w:cstheme="minorBidi" w:eastAsiaTheme="minorHAnsi"/>
-          <w:color w:val="auto"/>
-          <w:kern w:val="0"/>
-          <w:sz w:val="24"/>
-          <w:szCs w:val="22"/>
-          <w:lang w:val="en-US" w:eastAsia="en-US" w:bidi="ar-SA"/>
-        </w:rPr>
-        <w:t>. Later analysis discusses briefly some of the shortcomings with the theory as presented.</w:t>
+      <w:r>
+        <w:rPr/>
+        <w:t xml:space="preserve"> An exact distinction of how it applies to A-Cs versus P-Cs is omitted here, with some discussion of its issues included in a later section.</w:t>
       </w:r>
     </w:p>
     <w:p>
@@ -5554,7 +5487,15 @@
       </w:pPr>
       <w:r>
         <w:rPr/>
-        <w:t>Note that these claims do not assume that all conscious experience is actually thought about; only that it is in principle available for such thought.</w:t>
+        <w:t xml:space="preserve">Note that these claims do not assume that all conscious experience is </w:t>
+      </w:r>
+      <w:r>
+        <w:rPr/>
+        <w:t>subsequently</w:t>
+      </w:r>
+      <w:r>
+        <w:rPr/>
+        <w:t xml:space="preserve"> thought about; only that it is in principle available for such thought.</w:t>
       </w:r>
     </w:p>
     <w:p>
@@ -5825,7 +5766,7 @@
           <w:szCs w:val="22"/>
           <w:lang w:val="en-US" w:eastAsia="en-US" w:bidi="ar-SA"/>
         </w:rPr>
-        <w:footnoteReference w:id="5"/>
+        <w:footnoteReference w:id="4"/>
       </w:r>
       <w:r>
         <w:rPr>
@@ -5953,7 +5894,7 @@
           <w:i/>
           <w:iCs/>
         </w:rPr>
-        <w:footnoteReference w:id="6"/>
+        <w:footnoteReference w:id="5"/>
       </w:r>
       <w:r>
         <w:rPr/>
@@ -6074,7 +6015,7 @@
         <mc:AlternateContent>
           <mc:Choice Requires="wps">
             <w:drawing>
-              <wp:anchor behindDoc="0" distT="0" distB="0" distL="0" distR="0" simplePos="0" locked="0" layoutInCell="0" allowOverlap="1" relativeHeight="58">
+              <wp:anchor behindDoc="0" distT="0" distB="0" distL="0" distR="0" simplePos="0" locked="0" layoutInCell="0" allowOverlap="1" relativeHeight="54">
                 <wp:simplePos x="0" y="0"/>
                 <wp:positionH relativeFrom="column">
                   <wp:align>center</wp:align>
@@ -6856,7 +6797,7 @@
         <mc:AlternateContent>
           <mc:Choice Requires="wps">
             <w:drawing>
-              <wp:anchor behindDoc="0" distT="0" distB="0" distL="0" distR="0" simplePos="0" locked="0" layoutInCell="0" allowOverlap="1" relativeHeight="66">
+              <wp:anchor behindDoc="0" distT="0" distB="0" distL="0" distR="0" simplePos="0" locked="0" layoutInCell="0" allowOverlap="1" relativeHeight="62">
                 <wp:simplePos x="0" y="0"/>
                 <wp:positionH relativeFrom="column">
                   <wp:align>center</wp:align>
@@ -7146,7 +7087,7 @@
         <mc:AlternateContent>
           <mc:Choice Requires="wps">
             <w:drawing>
-              <wp:anchor behindDoc="0" distT="0" distB="0" distL="0" distR="0" simplePos="0" locked="0" layoutInCell="0" allowOverlap="1" relativeHeight="68">
+              <wp:anchor behindDoc="0" distT="0" distB="0" distL="0" distR="0" simplePos="0" locked="0" layoutInCell="0" allowOverlap="1" relativeHeight="64">
                 <wp:simplePos x="0" y="0"/>
                 <wp:positionH relativeFrom="column">
                   <wp:align>center</wp:align>
@@ -7857,20 +7798,9 @@
           <w:iCs/>
         </w:rPr>
       </w:pPr>
-      <w:commentRangeStart w:id="8"/>
       <w:r>
         <w:rPr/>
         <w:t>Limitations</w:t>
-      </w:r>
-      <w:commentRangeEnd w:id="8"/>
-      <w:r>
-        <w:commentReference w:id="8"/>
-      </w:r>
-      <w:r>
-        <w:rPr>
-          <w:i/>
-          <w:iCs/>
-        </w:rPr>
       </w:r>
     </w:p>
     <w:p>
@@ -7955,26 +7885,424 @@
           <w:szCs w:val="22"/>
           <w:lang w:val="en-US" w:eastAsia="en-US" w:bidi="ar-SA"/>
         </w:rPr>
-        <w:t xml:space="preserve">heory 1, presented above, </w:t>
-      </w:r>
-    </w:p>
-    <w:p>
-      <w:pPr>
-        <w:pStyle w:val="Normal"/>
-        <w:rPr/>
-      </w:pPr>
-      <w:r>
-        <w:rPr>
-          <w:rFonts w:eastAsia="Calibri" w:cs="" w:cstheme="minorBidi" w:eastAsiaTheme="minorHAnsi"/>
-          <w:i/>
-          <w:iCs/>
-          <w:color w:val="auto"/>
-          <w:kern w:val="0"/>
-          <w:sz w:val="24"/>
-          <w:szCs w:val="22"/>
-          <w:lang w:val="en-US" w:eastAsia="en-US" w:bidi="ar-SA"/>
-        </w:rPr>
-        <w:t>* Theory 1 needs to clarify relevance to A-Cs vs P-Cs.</w:t>
+        <w:t>heory 1, presented above</w:t>
+      </w:r>
+      <w:r>
+        <w:rPr>
+          <w:rFonts w:eastAsia="Calibri" w:cs="" w:cstheme="minorBidi" w:eastAsiaTheme="minorHAnsi"/>
+          <w:i w:val="false"/>
+          <w:iCs w:val="false"/>
+          <w:color w:val="auto"/>
+          <w:kern w:val="0"/>
+          <w:sz w:val="24"/>
+          <w:szCs w:val="22"/>
+          <w:lang w:val="en-US" w:eastAsia="en-US" w:bidi="ar-SA"/>
+        </w:rPr>
+        <w:t xml:space="preserve">, is weakened somewhat by the fact that it avoids </w:t>
+      </w:r>
+      <w:r>
+        <w:rPr>
+          <w:rFonts w:eastAsia="Calibri" w:cs="" w:cstheme="minorBidi" w:eastAsiaTheme="minorHAnsi"/>
+          <w:i w:val="false"/>
+          <w:iCs w:val="false"/>
+          <w:color w:val="auto"/>
+          <w:kern w:val="0"/>
+          <w:sz w:val="24"/>
+          <w:szCs w:val="22"/>
+          <w:lang w:val="en-US" w:eastAsia="en-US" w:bidi="ar-SA"/>
+        </w:rPr>
+        <w:t xml:space="preserve">clarifying </w:t>
+      </w:r>
+      <w:r>
+        <w:rPr>
+          <w:rFonts w:eastAsia="Calibri" w:cs="" w:cstheme="minorBidi" w:eastAsiaTheme="minorHAnsi"/>
+          <w:i w:val="false"/>
+          <w:iCs w:val="false"/>
+          <w:color w:val="auto"/>
+          <w:kern w:val="0"/>
+          <w:sz w:val="24"/>
+          <w:szCs w:val="22"/>
+          <w:lang w:val="en-US" w:eastAsia="en-US" w:bidi="ar-SA"/>
+        </w:rPr>
+        <w:t>whether it applies to A-Cs, P-Cs, or both.</w:t>
+      </w:r>
+      <w:r>
+        <w:rPr>
+          <w:rFonts w:eastAsia="Calibri" w:cs="" w:cstheme="minorBidi" w:eastAsiaTheme="minorHAnsi"/>
+          <w:i w:val="false"/>
+          <w:iCs w:val="false"/>
+          <w:color w:val="auto"/>
+          <w:kern w:val="0"/>
+          <w:sz w:val="24"/>
+          <w:szCs w:val="22"/>
+          <w:lang w:val="en-US" w:eastAsia="en-US" w:bidi="ar-SA"/>
+        </w:rPr>
+        <w:t xml:space="preserve"> </w:t>
+      </w:r>
+      <w:r>
+        <w:rPr>
+          <w:rFonts w:eastAsia="Calibri" w:cs="" w:cstheme="minorBidi" w:eastAsiaTheme="minorHAnsi"/>
+          <w:i w:val="false"/>
+          <w:iCs w:val="false"/>
+          <w:color w:val="auto"/>
+          <w:kern w:val="0"/>
+          <w:sz w:val="24"/>
+          <w:szCs w:val="22"/>
+          <w:lang w:val="en-US" w:eastAsia="en-US" w:bidi="ar-SA"/>
+        </w:rPr>
+        <w:t>Unfortunately</w:t>
+      </w:r>
+      <w:r>
+        <w:rPr>
+          <w:rFonts w:eastAsia="Calibri" w:cs="" w:cstheme="minorBidi" w:eastAsiaTheme="minorHAnsi"/>
+          <w:i w:val="false"/>
+          <w:iCs w:val="false"/>
+          <w:color w:val="auto"/>
+          <w:kern w:val="0"/>
+          <w:sz w:val="24"/>
+          <w:szCs w:val="22"/>
+          <w:lang w:val="en-US" w:eastAsia="en-US" w:bidi="ar-SA"/>
+        </w:rPr>
+        <w:t xml:space="preserve"> such an analysis is hampered due to presently irreconcilable differences in opinion about the relative natures and definitions of A-Cs and P-Cs</w:t>
+      </w:r>
+      <w:r>
+        <w:rPr>
+          <w:rFonts w:eastAsia="Calibri" w:cs="" w:cstheme="minorBidi" w:eastAsiaTheme="minorHAnsi"/>
+          <w:i w:val="false"/>
+          <w:iCs w:val="false"/>
+          <w:color w:val="auto"/>
+          <w:kern w:val="0"/>
+          <w:sz w:val="24"/>
+          <w:szCs w:val="22"/>
+          <w:lang w:val="en-US" w:eastAsia="en-US" w:bidi="ar-SA"/>
+        </w:rPr>
+        <w:t xml:space="preserve">, and about whether </w:t>
+      </w:r>
+      <w:r>
+        <w:rPr>
+          <w:rFonts w:eastAsia="Calibri" w:cs="" w:cstheme="minorBidi" w:eastAsiaTheme="minorHAnsi"/>
+          <w:i w:val="false"/>
+          <w:iCs w:val="false"/>
+          <w:color w:val="auto"/>
+          <w:kern w:val="0"/>
+          <w:sz w:val="24"/>
+          <w:szCs w:val="22"/>
+          <w:lang w:val="en-US" w:eastAsia="en-US" w:bidi="ar-SA"/>
+        </w:rPr>
+        <w:t>A-Cs or P-Cs can exist without the other</w:t>
+      </w:r>
+      <w:r>
+        <w:rPr>
+          <w:rStyle w:val="FootnoteAnchor"/>
+          <w:rFonts w:eastAsia="Calibri" w:cs="" w:cstheme="minorBidi" w:eastAsiaTheme="minorHAnsi"/>
+          <w:i w:val="false"/>
+          <w:iCs w:val="false"/>
+          <w:color w:val="auto"/>
+          <w:kern w:val="0"/>
+          <w:sz w:val="24"/>
+          <w:szCs w:val="22"/>
+          <w:lang w:val="en-US" w:eastAsia="en-US" w:bidi="ar-SA"/>
+        </w:rPr>
+        <w:footnoteReference w:id="6"/>
+      </w:r>
+      <w:r>
+        <w:rPr>
+          <w:rFonts w:eastAsia="Calibri" w:cs="" w:cstheme="minorBidi" w:eastAsiaTheme="minorHAnsi"/>
+          <w:i w:val="false"/>
+          <w:iCs w:val="false"/>
+          <w:color w:val="auto"/>
+          <w:kern w:val="0"/>
+          <w:sz w:val="24"/>
+          <w:szCs w:val="22"/>
+          <w:lang w:val="en-US" w:eastAsia="en-US" w:bidi="ar-SA"/>
+        </w:rPr>
+        <w:t>.</w:t>
+      </w:r>
+      <w:r>
+        <w:rPr>
+          <w:rFonts w:eastAsia="Calibri" w:cs="" w:cstheme="minorBidi" w:eastAsiaTheme="minorHAnsi"/>
+          <w:i w:val="false"/>
+          <w:iCs w:val="false"/>
+          <w:color w:val="auto"/>
+          <w:kern w:val="0"/>
+          <w:sz w:val="24"/>
+          <w:szCs w:val="22"/>
+          <w:lang w:val="en-US" w:eastAsia="en-US" w:bidi="ar-SA"/>
+        </w:rPr>
+        <w:t xml:space="preserve"> </w:t>
+      </w:r>
+      <w:r>
+        <w:rPr>
+          <w:rFonts w:eastAsia="Calibri" w:cs="" w:cstheme="minorBidi" w:eastAsiaTheme="minorHAnsi"/>
+          <w:i w:val="false"/>
+          <w:iCs w:val="false"/>
+          <w:color w:val="auto"/>
+          <w:kern w:val="0"/>
+          <w:sz w:val="24"/>
+          <w:szCs w:val="22"/>
+          <w:lang w:val="en-US" w:eastAsia="en-US" w:bidi="ar-SA"/>
+        </w:rPr>
+        <w:t>For example, s</w:t>
+      </w:r>
+      <w:r>
+        <w:rPr>
+          <w:rFonts w:eastAsia="Calibri" w:cs="" w:cstheme="minorBidi" w:eastAsiaTheme="minorHAnsi"/>
+          <w:i w:val="false"/>
+          <w:iCs w:val="false"/>
+          <w:color w:val="auto"/>
+          <w:kern w:val="0"/>
+          <w:sz w:val="24"/>
+          <w:szCs w:val="22"/>
+          <w:lang w:val="en-US" w:eastAsia="en-US" w:bidi="ar-SA"/>
+        </w:rPr>
+        <w:t xml:space="preserve">ome authors make the claim that P-Cs can exist without A-Cs (Block, 1995; </w:t>
+      </w:r>
+      <w:r>
+        <w:rPr>
+          <w:rFonts w:eastAsia="Calibri" w:cs="" w:cstheme="minorBidi" w:eastAsiaTheme="minorHAnsi"/>
+          <w:i w:val="false"/>
+          <w:iCs w:val="false"/>
+          <w:color w:val="auto"/>
+          <w:kern w:val="0"/>
+          <w:sz w:val="24"/>
+          <w:szCs w:val="22"/>
+          <w:lang w:val="en-US" w:eastAsia="en-US" w:bidi="ar-SA"/>
+        </w:rPr>
+        <w:t>Armstrong, 1995)</w:t>
+      </w:r>
+      <w:r>
+        <w:rPr>
+          <w:rFonts w:eastAsia="Calibri" w:cs="" w:cstheme="minorBidi" w:eastAsiaTheme="minorHAnsi"/>
+          <w:i w:val="false"/>
+          <w:iCs w:val="false"/>
+          <w:color w:val="auto"/>
+          <w:kern w:val="0"/>
+          <w:sz w:val="24"/>
+          <w:szCs w:val="22"/>
+          <w:lang w:val="en-US" w:eastAsia="en-US" w:bidi="ar-SA"/>
+        </w:rPr>
+        <w:t>.</w:t>
+      </w:r>
+      <w:r>
+        <w:rPr>
+          <w:rFonts w:eastAsia="Calibri" w:cs="" w:cstheme="minorBidi" w:eastAsiaTheme="minorHAnsi"/>
+          <w:i w:val="false"/>
+          <w:iCs w:val="false"/>
+          <w:color w:val="auto"/>
+          <w:kern w:val="0"/>
+          <w:sz w:val="24"/>
+          <w:szCs w:val="22"/>
+          <w:lang w:val="en-US" w:eastAsia="en-US" w:bidi="ar-SA"/>
+        </w:rPr>
+        <w:t xml:space="preserve"> </w:t>
+      </w:r>
+      <w:r>
+        <w:rPr>
+          <w:rFonts w:eastAsia="Calibri" w:cs="" w:cstheme="minorBidi" w:eastAsiaTheme="minorHAnsi"/>
+          <w:i w:val="false"/>
+          <w:iCs w:val="false"/>
+          <w:color w:val="auto"/>
+          <w:kern w:val="0"/>
+          <w:sz w:val="24"/>
+          <w:szCs w:val="22"/>
+          <w:lang w:val="en-US" w:eastAsia="en-US" w:bidi="ar-SA"/>
+        </w:rPr>
+        <w:t>This</w:t>
+      </w:r>
+      <w:r>
+        <w:rPr>
+          <w:rFonts w:eastAsia="Calibri" w:cs="" w:cstheme="minorBidi" w:eastAsiaTheme="minorHAnsi"/>
+          <w:i w:val="false"/>
+          <w:iCs w:val="false"/>
+          <w:color w:val="auto"/>
+          <w:kern w:val="0"/>
+          <w:sz w:val="24"/>
+          <w:szCs w:val="22"/>
+          <w:lang w:val="en-US" w:eastAsia="en-US" w:bidi="ar-SA"/>
+        </w:rPr>
+        <w:t xml:space="preserve"> would imply some kind of </w:t>
+      </w:r>
+      <w:r>
+        <w:rPr>
+          <w:rFonts w:eastAsia="Calibri" w:cs="" w:cstheme="minorBidi" w:eastAsiaTheme="minorHAnsi"/>
+          <w:i w:val="false"/>
+          <w:iCs w:val="false"/>
+          <w:color w:val="auto"/>
+          <w:kern w:val="0"/>
+          <w:sz w:val="24"/>
+          <w:szCs w:val="22"/>
+          <w:lang w:val="en-US" w:eastAsia="en-US" w:bidi="ar-SA"/>
+        </w:rPr>
+        <w:t xml:space="preserve">representational </w:t>
+      </w:r>
+      <w:r>
+        <w:rPr>
+          <w:rFonts w:eastAsia="Calibri" w:cs="" w:cstheme="minorBidi" w:eastAsiaTheme="minorHAnsi"/>
+          <w:i w:val="false"/>
+          <w:iCs w:val="false"/>
+          <w:color w:val="auto"/>
+          <w:kern w:val="0"/>
+          <w:sz w:val="24"/>
+          <w:szCs w:val="22"/>
+          <w:lang w:val="en-US" w:eastAsia="en-US" w:bidi="ar-SA"/>
+        </w:rPr>
+        <w:t xml:space="preserve">content within P-Cs that is </w:t>
+      </w:r>
+      <w:r>
+        <w:rPr>
+          <w:rFonts w:eastAsia="Calibri" w:cs="" w:cstheme="minorBidi" w:eastAsiaTheme="minorHAnsi"/>
+          <w:i w:val="false"/>
+          <w:iCs w:val="false"/>
+          <w:color w:val="auto"/>
+          <w:kern w:val="0"/>
+          <w:sz w:val="24"/>
+          <w:szCs w:val="22"/>
+          <w:lang w:val="en-US" w:eastAsia="en-US" w:bidi="ar-SA"/>
+        </w:rPr>
+        <w:t>independent of</w:t>
+      </w:r>
+      <w:r>
+        <w:rPr>
+          <w:rFonts w:eastAsia="Calibri" w:cs="" w:cstheme="minorBidi" w:eastAsiaTheme="minorHAnsi"/>
+          <w:i w:val="false"/>
+          <w:iCs w:val="false"/>
+          <w:color w:val="auto"/>
+          <w:kern w:val="0"/>
+          <w:sz w:val="24"/>
+          <w:szCs w:val="22"/>
+          <w:lang w:val="en-US" w:eastAsia="en-US" w:bidi="ar-SA"/>
+        </w:rPr>
+        <w:t xml:space="preserve"> A-Cs</w:t>
+      </w:r>
+      <w:r>
+        <w:rPr>
+          <w:rFonts w:eastAsia="Calibri" w:cs="" w:cstheme="minorBidi" w:eastAsiaTheme="minorHAnsi"/>
+          <w:i w:val="false"/>
+          <w:iCs w:val="false"/>
+          <w:color w:val="auto"/>
+          <w:kern w:val="0"/>
+          <w:sz w:val="24"/>
+          <w:szCs w:val="22"/>
+          <w:lang w:val="en-US" w:eastAsia="en-US" w:bidi="ar-SA"/>
+        </w:rPr>
+        <w:t xml:space="preserve"> and thus cannot be subsequently thought about (ie: violating </w:t>
+      </w:r>
+      <w:r>
+        <w:rPr>
+          <w:rFonts w:eastAsia="Calibri" w:cs="" w:cstheme="minorBidi" w:eastAsiaTheme="minorHAnsi"/>
+          <w:i w:val="false"/>
+          <w:iCs w:val="false"/>
+          <w:color w:val="auto"/>
+          <w:kern w:val="0"/>
+          <w:sz w:val="24"/>
+          <w:szCs w:val="22"/>
+          <w:lang w:val="en-US" w:eastAsia="en-US" w:bidi="ar-SA"/>
+        </w:rPr>
+        <w:t>C</w:t>
+      </w:r>
+      <w:r>
+        <w:rPr>
+          <w:rFonts w:eastAsia="Calibri" w:cs="" w:cstheme="minorBidi" w:eastAsiaTheme="minorHAnsi"/>
+          <w:i w:val="false"/>
+          <w:iCs w:val="false"/>
+          <w:color w:val="auto"/>
+          <w:kern w:val="0"/>
+          <w:sz w:val="24"/>
+          <w:szCs w:val="22"/>
+          <w:lang w:val="en-US" w:eastAsia="en-US" w:bidi="ar-SA"/>
+        </w:rPr>
+        <w:t>laim 1)</w:t>
+      </w:r>
+      <w:r>
+        <w:rPr>
+          <w:rFonts w:eastAsia="Calibri" w:cs="" w:cstheme="minorBidi" w:eastAsiaTheme="minorHAnsi"/>
+          <w:i w:val="false"/>
+          <w:iCs w:val="false"/>
+          <w:color w:val="auto"/>
+          <w:kern w:val="0"/>
+          <w:sz w:val="24"/>
+          <w:szCs w:val="22"/>
+          <w:lang w:val="en-US" w:eastAsia="en-US" w:bidi="ar-SA"/>
+        </w:rPr>
+        <w:t xml:space="preserve">. </w:t>
+      </w:r>
+      <w:r>
+        <w:rPr>
+          <w:rFonts w:eastAsia="Calibri" w:cs="" w:cstheme="minorBidi" w:eastAsiaTheme="minorHAnsi"/>
+          <w:i w:val="false"/>
+          <w:iCs w:val="false"/>
+          <w:color w:val="auto"/>
+          <w:kern w:val="0"/>
+          <w:sz w:val="24"/>
+          <w:szCs w:val="22"/>
+          <w:lang w:val="en-US" w:eastAsia="en-US" w:bidi="ar-SA"/>
+        </w:rPr>
+        <w:t xml:space="preserve">There is </w:t>
+      </w:r>
+      <w:r>
+        <w:rPr>
+          <w:rFonts w:eastAsia="Calibri" w:cs="" w:cstheme="minorBidi" w:eastAsiaTheme="minorHAnsi"/>
+          <w:i w:val="false"/>
+          <w:iCs w:val="false"/>
+          <w:color w:val="auto"/>
+          <w:kern w:val="0"/>
+          <w:sz w:val="24"/>
+          <w:szCs w:val="22"/>
+          <w:lang w:val="en-US" w:eastAsia="en-US" w:bidi="ar-SA"/>
+        </w:rPr>
+        <w:t xml:space="preserve">also research suggesting that some </w:t>
+      </w:r>
+      <w:r>
+        <w:rPr>
+          <w:rFonts w:eastAsia="Calibri" w:cs="" w:cstheme="minorBidi" w:eastAsiaTheme="minorHAnsi"/>
+          <w:i w:val="false"/>
+          <w:iCs w:val="false"/>
+          <w:color w:val="auto"/>
+          <w:kern w:val="0"/>
+          <w:sz w:val="24"/>
+          <w:szCs w:val="22"/>
+          <w:lang w:val="en-US" w:eastAsia="en-US" w:bidi="ar-SA"/>
+        </w:rPr>
+        <w:t xml:space="preserve">A-Cs </w:t>
+      </w:r>
+      <w:r>
+        <w:rPr>
+          <w:rFonts w:eastAsia="Calibri" w:cs="" w:cstheme="minorBidi" w:eastAsiaTheme="minorHAnsi"/>
+          <w:i w:val="false"/>
+          <w:iCs w:val="false"/>
+          <w:color w:val="auto"/>
+          <w:kern w:val="0"/>
+          <w:sz w:val="24"/>
+          <w:szCs w:val="22"/>
+          <w:lang w:val="en-US" w:eastAsia="en-US" w:bidi="ar-SA"/>
+        </w:rPr>
+        <w:t xml:space="preserve">information can influence our subsequent thought without us </w:t>
+      </w:r>
+      <w:r>
+        <w:rPr>
+          <w:rFonts w:eastAsia="Calibri" w:cs="" w:cstheme="minorBidi" w:eastAsiaTheme="minorHAnsi"/>
+          <w:i w:val="false"/>
+          <w:iCs w:val="false"/>
+          <w:color w:val="auto"/>
+          <w:kern w:val="0"/>
+          <w:sz w:val="24"/>
+          <w:szCs w:val="22"/>
+          <w:lang w:val="en-US" w:eastAsia="en-US" w:bidi="ar-SA"/>
+        </w:rPr>
+        <w:t xml:space="preserve">having P-Cs </w:t>
+      </w:r>
+      <w:r>
+        <w:rPr>
+          <w:rFonts w:eastAsia="Calibri" w:cs="" w:cstheme="minorBidi" w:eastAsiaTheme="minorHAnsi"/>
+          <w:i w:val="false"/>
+          <w:iCs w:val="false"/>
+          <w:color w:val="auto"/>
+          <w:kern w:val="0"/>
+          <w:sz w:val="24"/>
+          <w:szCs w:val="22"/>
+          <w:lang w:val="en-US" w:eastAsia="en-US" w:bidi="ar-SA"/>
+        </w:rPr>
+        <w:t>of it, such as in the example of blind-sight (Block, 1995).</w:t>
       </w:r>
     </w:p>
     <w:p>
@@ -7997,20 +8325,7 @@
           <w:szCs w:val="22"/>
           <w:lang w:val="en-US" w:eastAsia="en-US" w:bidi="ar-SA"/>
         </w:rPr>
-        <w:t xml:space="preserve">Response: a detailed working is outside the scope of this paper, and so only a short response is provided here. Many of the issues lie with the question of whether consciousness (in humans/animals) is entirely due to the material substrate of the brain (the </w:t>
-      </w:r>
-      <w:r>
-        <w:rPr>
-          <w:rFonts w:eastAsia="Calibri" w:cs="" w:cstheme="minorBidi" w:eastAsiaTheme="minorHAnsi"/>
-          <w:i/>
-          <w:iCs/>
-          <w:color w:val="auto"/>
-          <w:kern w:val="0"/>
-          <w:sz w:val="24"/>
-          <w:szCs w:val="22"/>
-          <w:lang w:val="en-US" w:eastAsia="en-US" w:bidi="ar-SA"/>
-        </w:rPr>
-        <w:t>physicalist</w:t>
+        <w:t>I</w:t>
       </w:r>
       <w:r>
         <w:rPr>
@@ -8023,11 +8338,10 @@
           <w:szCs w:val="22"/>
           <w:lang w:val="en-US" w:eastAsia="en-US" w:bidi="ar-SA"/>
         </w:rPr>
-        <w:t xml:space="preserve"> interpretation</w:t>
-      </w:r>
-      <w:r>
-        <w:rPr>
-          <w:rStyle w:val="FootnoteAnchor"/>
+        <w:t>n both cases, there remains heated debate, with no obvious end in sight to date. T</w:t>
+      </w:r>
+      <w:r>
+        <w:rPr>
           <w:rFonts w:eastAsia="Calibri" w:cs="" w:cstheme="minorBidi" w:eastAsiaTheme="minorHAnsi"/>
           <w:i w:val="false"/>
           <w:iCs w:val="false"/>
@@ -8037,7 +8351,7 @@
           <w:szCs w:val="22"/>
           <w:lang w:val="en-US" w:eastAsia="en-US" w:bidi="ar-SA"/>
         </w:rPr>
-        <w:footnoteReference w:id="7"/>
+        <w:t xml:space="preserve">he best we can say is that A-Cs and P-Cs largely correlate, </w:t>
       </w:r>
       <w:r>
         <w:rPr>
@@ -8050,20 +8364,7 @@
           <w:szCs w:val="22"/>
           <w:lang w:val="en-US" w:eastAsia="en-US" w:bidi="ar-SA"/>
         </w:rPr>
-        <w:t xml:space="preserve">), or involves some other non-physical component, such as consciousness being a fundamental aspect of reality (the </w:t>
-      </w:r>
-      <w:r>
-        <w:rPr>
-          <w:rFonts w:eastAsia="Calibri" w:cs="" w:cstheme="minorBidi" w:eastAsiaTheme="minorHAnsi"/>
-          <w:i/>
-          <w:iCs/>
-          <w:color w:val="auto"/>
-          <w:kern w:val="0"/>
-          <w:sz w:val="24"/>
-          <w:szCs w:val="22"/>
-          <w:lang w:val="en-US" w:eastAsia="en-US" w:bidi="ar-SA"/>
-        </w:rPr>
-        <w:t>dualist</w:t>
+        <w:t>although</w:t>
       </w:r>
       <w:r>
         <w:rPr>
@@ -8076,11 +8377,10 @@
           <w:szCs w:val="22"/>
           <w:lang w:val="en-US" w:eastAsia="en-US" w:bidi="ar-SA"/>
         </w:rPr>
-        <w:t xml:space="preserve"> intepretation</w:t>
-      </w:r>
-      <w:r>
-        <w:rPr>
-          <w:rStyle w:val="FootnoteAnchor"/>
+        <w:t xml:space="preserve"> there may be exceptions.</w:t>
+      </w:r>
+      <w:r>
+        <w:rPr>
           <w:rFonts w:eastAsia="Calibri" w:cs="" w:cstheme="minorBidi" w:eastAsiaTheme="minorHAnsi"/>
           <w:i w:val="false"/>
           <w:iCs w:val="false"/>
@@ -8090,7 +8390,7 @@
           <w:szCs w:val="22"/>
           <w:lang w:val="en-US" w:eastAsia="en-US" w:bidi="ar-SA"/>
         </w:rPr>
-        <w:footnoteReference w:id="8"/>
+        <w:t xml:space="preserve"> </w:t>
       </w:r>
       <w:r>
         <w:rPr>
@@ -8103,7 +8403,7 @@
           <w:szCs w:val="22"/>
           <w:lang w:val="en-US" w:eastAsia="en-US" w:bidi="ar-SA"/>
         </w:rPr>
-        <w:t>). This can only be resolved at this stage by stating that, if the former is true, then the Visceral Loop applies to A-Cs and P-Cs combined</w:t>
+        <w:t>T</w:t>
       </w:r>
       <w:r>
         <w:rPr>
@@ -8116,7 +8416,46 @@
           <w:szCs w:val="22"/>
           <w:lang w:val="en-US" w:eastAsia="en-US" w:bidi="ar-SA"/>
         </w:rPr>
-        <w:t>, whereas if the latter is true, then the Visceral Loop applies to A-Cs only and even then only to the components of A-Cs that have direct physical correlates.</w:t>
+        <w:t xml:space="preserve">he author believes that stronger claims </w:t>
+      </w:r>
+      <w:r>
+        <w:rPr>
+          <w:rFonts w:eastAsia="Calibri" w:cs="" w:cstheme="minorBidi" w:eastAsiaTheme="minorHAnsi"/>
+          <w:i w:val="false"/>
+          <w:iCs w:val="false"/>
+          <w:color w:val="auto"/>
+          <w:kern w:val="0"/>
+          <w:sz w:val="24"/>
+          <w:szCs w:val="22"/>
+          <w:lang w:val="en-US" w:eastAsia="en-US" w:bidi="ar-SA"/>
+        </w:rPr>
+        <w:t xml:space="preserve">can yet be made </w:t>
+      </w:r>
+      <w:r>
+        <w:rPr>
+          <w:rFonts w:eastAsia="Calibri" w:cs="" w:cstheme="minorBidi" w:eastAsiaTheme="minorHAnsi"/>
+          <w:i w:val="false"/>
+          <w:iCs w:val="false"/>
+          <w:color w:val="auto"/>
+          <w:kern w:val="0"/>
+          <w:sz w:val="24"/>
+          <w:szCs w:val="22"/>
+          <w:lang w:val="en-US" w:eastAsia="en-US" w:bidi="ar-SA"/>
+        </w:rPr>
+        <w:t xml:space="preserve">about the natures of both </w:t>
+      </w:r>
+      <w:r>
+        <w:rPr>
+          <w:rFonts w:eastAsia="Calibri" w:cs="" w:cstheme="minorBidi" w:eastAsiaTheme="minorHAnsi"/>
+          <w:i w:val="false"/>
+          <w:iCs w:val="false"/>
+          <w:color w:val="auto"/>
+          <w:kern w:val="0"/>
+          <w:sz w:val="24"/>
+          <w:szCs w:val="22"/>
+          <w:lang w:val="en-US" w:eastAsia="en-US" w:bidi="ar-SA"/>
+        </w:rPr>
+        <w:t>A-Cs and P-Cs in terms of the Visceral Loop, but that shall have to wait for now.</w:t>
       </w:r>
     </w:p>
     <w:p>
@@ -8131,194 +8470,33 @@
       <w:r>
         <w:rPr>
           <w:rFonts w:eastAsia="Calibri" w:cs="" w:cstheme="minorBidi" w:eastAsiaTheme="minorHAnsi"/>
-          <w:i w:val="false"/>
-          <w:iCs w:val="false"/>
-          <w:color w:val="auto"/>
-          <w:kern w:val="0"/>
-          <w:sz w:val="24"/>
-          <w:szCs w:val="22"/>
-          <w:lang w:val="en-US" w:eastAsia="en-US" w:bidi="ar-SA"/>
-        </w:rPr>
-        <w:t xml:space="preserve">* </w:t>
-      </w:r>
-      <w:r>
-        <w:rPr>
-          <w:rFonts w:eastAsia="Calibri" w:cs="" w:cstheme="minorBidi" w:eastAsiaTheme="minorHAnsi"/>
-          <w:i/>
-          <w:iCs/>
-          <w:color w:val="auto"/>
-          <w:kern w:val="0"/>
-          <w:sz w:val="24"/>
-          <w:szCs w:val="22"/>
-          <w:lang w:val="en-US" w:eastAsia="en-US" w:bidi="ar-SA"/>
-        </w:rPr>
-        <w:t>Rosenthal's transitivity principle is considered a fallacy: "and then there is the .. fallacy"</w:t>
-      </w:r>
-    </w:p>
-    <w:p>
-      <w:pPr>
-        <w:pStyle w:val="Normal"/>
-        <w:rPr>
-          <w:i w:val="false"/>
-          <w:i w:val="false"/>
-          <w:iCs w:val="false"/>
-        </w:rPr>
-      </w:pPr>
-      <w:r>
-        <w:rPr>
-          <w:rFonts w:eastAsia="Calibri" w:cs="" w:cstheme="minorBidi" w:eastAsiaTheme="minorHAnsi"/>
-          <w:i w:val="false"/>
-          <w:iCs w:val="false"/>
-          <w:color w:val="auto"/>
-          <w:kern w:val="0"/>
-          <w:sz w:val="24"/>
-          <w:szCs w:val="22"/>
-          <w:lang w:val="en-US" w:eastAsia="en-US" w:bidi="ar-SA"/>
-        </w:rPr>
-        <w:t>Rosenthal's Transitivity Principle states is considered by some to be a fallacy. For example, Armstrong Armstrong (</w:t>
-      </w:r>
-      <w:r>
-        <w:rPr>
-          <w:rFonts w:eastAsia="Calibri" w:cs="" w:cstheme="minorBidi" w:eastAsiaTheme="minorHAnsi"/>
-          <w:i w:val="false"/>
-          <w:iCs w:val="false"/>
-          <w:color w:val="181817"/>
-          <w:kern w:val="0"/>
-          <w:sz w:val="24"/>
-          <w:szCs w:val="22"/>
-          <w:lang w:val="en-US" w:eastAsia="en-US" w:bidi="ar-SA"/>
-        </w:rPr>
-        <w:t>1995):</w:t>
-      </w:r>
-    </w:p>
-    <w:p>
-      <w:pPr>
-        <w:pStyle w:val="Normal"/>
-        <w:rPr>
-          <w:i w:val="false"/>
           <w:i w:val="false"/>
           <w:iCs w:val="false"/>
           <w:strike w:val="false"/>
           <w:dstrike w:val="false"/>
-        </w:rPr>
-      </w:pPr>
-      <w:r>
-        <w:rPr>
-          <w:rFonts w:eastAsia="Calibri" w:cs="" w:cstheme="minorBidi" w:eastAsiaTheme="minorHAnsi"/>
-          <w:i w:val="false"/>
-          <w:iCs w:val="false"/>
-          <w:color w:val="auto"/>
-          <w:kern w:val="0"/>
-          <w:sz w:val="24"/>
-          <w:szCs w:val="22"/>
-          <w:lang w:val="en-US" w:eastAsia="en-US" w:bidi="ar-SA"/>
-        </w:rPr>
-        <w:t xml:space="preserve">Response: The fallacy is that if you are conscious, then you must be conscious of being conscious. Theory 1 does not fall into this fallacy, because it requires only that one </w:t>
-      </w:r>
-      <w:r>
-        <w:rPr>
-          <w:rFonts w:eastAsia="Calibri" w:cs="" w:cstheme="minorBidi" w:eastAsiaTheme="minorHAnsi"/>
-          <w:i/>
-          <w:iCs/>
-          <w:color w:val="auto"/>
-          <w:kern w:val="0"/>
-          <w:sz w:val="24"/>
-          <w:szCs w:val="22"/>
-          <w:lang w:val="en-US" w:eastAsia="en-US" w:bidi="ar-SA"/>
-        </w:rPr>
-        <w:t>can potentially be</w:t>
-      </w:r>
-      <w:r>
-        <w:rPr>
-          <w:rFonts w:eastAsia="Calibri" w:cs="" w:cstheme="minorBidi" w:eastAsiaTheme="minorHAnsi"/>
-          <w:i w:val="false"/>
-          <w:iCs w:val="false"/>
-          <w:color w:val="auto"/>
-          <w:kern w:val="0"/>
-          <w:sz w:val="24"/>
-          <w:szCs w:val="22"/>
-          <w:lang w:val="en-US" w:eastAsia="en-US" w:bidi="ar-SA"/>
-        </w:rPr>
-        <w:t xml:space="preserve"> conscious of their own consciousness; it does not require that the individual is </w:t>
-      </w:r>
-      <w:r>
-        <w:rPr>
-          <w:rFonts w:eastAsia="Calibri" w:cs="" w:cstheme="minorBidi" w:eastAsiaTheme="minorHAnsi"/>
-          <w:i/>
-          <w:iCs/>
-          <w:color w:val="auto"/>
-          <w:kern w:val="0"/>
-          <w:sz w:val="24"/>
-          <w:szCs w:val="22"/>
-          <w:lang w:val="en-US" w:eastAsia="en-US" w:bidi="ar-SA"/>
-        </w:rPr>
-        <w:t>always</w:t>
-      </w:r>
-      <w:r>
-        <w:rPr>
-          <w:rFonts w:eastAsia="Calibri" w:cs="" w:cstheme="minorBidi" w:eastAsiaTheme="minorHAnsi"/>
-          <w:i w:val="false"/>
-          <w:iCs w:val="false"/>
-          <w:color w:val="auto"/>
-          <w:kern w:val="0"/>
-          <w:sz w:val="24"/>
-          <w:szCs w:val="22"/>
-          <w:lang w:val="en-US" w:eastAsia="en-US" w:bidi="ar-SA"/>
-        </w:rPr>
-        <w:t xml:space="preserve"> conscious of their consciousness. Indeed, it shows that to be conscious of one's consciousness requires additional processing cycles</w:t>
-      </w:r>
-      <w:r>
-        <w:rPr>
-          <w:rFonts w:eastAsia="Calibri" w:cs="" w:cstheme="minorBidi" w:eastAsiaTheme="minorHAnsi"/>
-          <w:i w:val="false"/>
-          <w:iCs w:val="false"/>
-          <w:color w:val="auto"/>
-          <w:kern w:val="0"/>
-          <w:sz w:val="24"/>
-          <w:szCs w:val="22"/>
-          <w:lang w:val="en-US" w:eastAsia="en-US" w:bidi="ar-SA"/>
-        </w:rPr>
-        <w:t>, and those additional cycles will only occur when activated by some trigger</w:t>
-      </w:r>
-      <w:r>
-        <w:rPr>
-          <w:rFonts w:eastAsia="Calibri" w:cs="" w:cstheme="minorBidi" w:eastAsiaTheme="minorHAnsi"/>
-          <w:i w:val="false"/>
-          <w:iCs w:val="false"/>
-          <w:color w:val="auto"/>
-          <w:kern w:val="0"/>
-          <w:sz w:val="24"/>
-          <w:szCs w:val="22"/>
-          <w:lang w:val="en-US" w:eastAsia="en-US" w:bidi="ar-SA"/>
-        </w:rPr>
-        <w:t xml:space="preserve">.  </w:t>
-      </w:r>
-      <w:r>
-        <w:rPr>
-          <w:rFonts w:eastAsia="Calibri" w:cs="" w:cstheme="minorBidi" w:eastAsiaTheme="minorHAnsi"/>
-          <w:i w:val="false"/>
-          <w:iCs w:val="false"/>
-          <w:strike/>
-          <w:color w:val="auto"/>
-          <w:kern w:val="0"/>
-          <w:sz w:val="24"/>
-          <w:szCs w:val="22"/>
-          <w:lang w:val="en-US" w:eastAsia="en-US" w:bidi="ar-SA"/>
-        </w:rPr>
-        <w:t>Indeed, it is hard to find a strong argument either way, however the semiotic interpretation of higher-order thought, and the Visceral Loop as a way of reasoning about such thought, offers support to the suggestion that the transitivity principle is correct.</w:t>
-      </w:r>
-    </w:p>
-    <w:p>
-      <w:pPr>
-        <w:pStyle w:val="Normal"/>
-        <w:rPr>
-          <w:i w:val="false"/>
+          <w:color w:val="auto"/>
+          <w:kern w:val="0"/>
+          <w:sz w:val="24"/>
+          <w:szCs w:val="22"/>
+          <w:lang w:val="en-US" w:eastAsia="en-US" w:bidi="ar-SA"/>
+        </w:rPr>
+        <w:t xml:space="preserve">The theories presented in this paper make no claim over the </w:t>
+      </w:r>
+      <w:r>
+        <w:rPr>
+          <w:rFonts w:eastAsia="Calibri" w:cs="" w:cstheme="minorBidi" w:eastAsiaTheme="minorHAnsi"/>
           <w:i w:val="false"/>
           <w:iCs w:val="false"/>
           <w:strike w:val="false"/>
           <w:dstrike w:val="false"/>
-        </w:rPr>
-      </w:pPr>
+          <w:color w:val="auto"/>
+          <w:kern w:val="0"/>
+          <w:sz w:val="24"/>
+          <w:szCs w:val="22"/>
+          <w:lang w:val="en-US" w:eastAsia="en-US" w:bidi="ar-SA"/>
+        </w:rPr>
+        <w:t xml:space="preserve">so called "hard problem </w:t>
+      </w:r>
       <w:r>
         <w:rPr>
           <w:rFonts w:eastAsia="Calibri" w:cs="" w:cstheme="minorBidi" w:eastAsiaTheme="minorHAnsi"/>
@@ -8332,7 +8510,7 @@
           <w:szCs w:val="22"/>
           <w:lang w:val="en-US" w:eastAsia="en-US" w:bidi="ar-SA"/>
         </w:rPr>
-        <w:t xml:space="preserve">The theories presented in this paper make no claim over the </w:t>
+        <w:t xml:space="preserve">of </w:t>
       </w:r>
       <w:r>
         <w:rPr>
@@ -8347,7 +8525,7 @@
           <w:szCs w:val="22"/>
           <w:lang w:val="en-US" w:eastAsia="en-US" w:bidi="ar-SA"/>
         </w:rPr>
-        <w:t xml:space="preserve">so called "hard problem </w:t>
+        <w:t>consciousness</w:t>
       </w:r>
       <w:r>
         <w:rPr>
@@ -8362,7 +8540,7 @@
           <w:szCs w:val="22"/>
           <w:lang w:val="en-US" w:eastAsia="en-US" w:bidi="ar-SA"/>
         </w:rPr>
-        <w:t xml:space="preserve">of </w:t>
+        <w:t>"</w:t>
       </w:r>
       <w:r>
         <w:rPr>
@@ -8377,7 +8555,7 @@
           <w:szCs w:val="22"/>
           <w:lang w:val="en-US" w:eastAsia="en-US" w:bidi="ar-SA"/>
         </w:rPr>
-        <w:t>consciousness</w:t>
+        <w:t xml:space="preserve"> – </w:t>
       </w:r>
       <w:r>
         <w:rPr>
@@ -8392,7 +8570,7 @@
           <w:szCs w:val="22"/>
           <w:lang w:val="en-US" w:eastAsia="en-US" w:bidi="ar-SA"/>
         </w:rPr>
-        <w:t>"</w:t>
+        <w:t xml:space="preserve">the </w:t>
       </w:r>
       <w:r>
         <w:rPr>
@@ -8407,7 +8585,7 @@
           <w:szCs w:val="22"/>
           <w:lang w:val="en-US" w:eastAsia="en-US" w:bidi="ar-SA"/>
         </w:rPr>
-        <w:t xml:space="preserve"> – </w:t>
+        <w:t xml:space="preserve">question of why we have phenomenal experience at all </w:t>
       </w:r>
       <w:r>
         <w:rPr>
@@ -8422,7 +8600,7 @@
           <w:szCs w:val="22"/>
           <w:lang w:val="en-US" w:eastAsia="en-US" w:bidi="ar-SA"/>
         </w:rPr>
-        <w:t xml:space="preserve">the </w:t>
+        <w:t>(Chalmers, 1995).</w:t>
       </w:r>
       <w:r>
         <w:rPr>
@@ -8437,73 +8615,7 @@
           <w:szCs w:val="22"/>
           <w:lang w:val="en-US" w:eastAsia="en-US" w:bidi="ar-SA"/>
         </w:rPr>
-        <w:t xml:space="preserve">question of why we have phenomenal experience at all </w:t>
-      </w:r>
-      <w:r>
-        <w:rPr>
-          <w:rFonts w:eastAsia="Calibri" w:cs="" w:cstheme="minorBidi" w:eastAsiaTheme="minorHAnsi"/>
-          <w:i w:val="false"/>
-          <w:iCs w:val="false"/>
-          <w:strike w:val="false"/>
-          <w:dstrike w:val="false"/>
-          <w:color w:val="auto"/>
-          <w:kern w:val="0"/>
-          <w:sz w:val="24"/>
-          <w:szCs w:val="22"/>
-          <w:lang w:val="en-US" w:eastAsia="en-US" w:bidi="ar-SA"/>
-        </w:rPr>
-        <w:t>(Chalmers, 1995).</w:t>
-      </w:r>
-      <w:r>
-        <w:rPr>
-          <w:rFonts w:eastAsia="Calibri" w:cs="" w:cstheme="minorBidi" w:eastAsiaTheme="minorHAnsi"/>
-          <w:i w:val="false"/>
-          <w:iCs w:val="false"/>
-          <w:strike w:val="false"/>
-          <w:dstrike w:val="false"/>
-          <w:color w:val="auto"/>
-          <w:kern w:val="0"/>
-          <w:sz w:val="24"/>
-          <w:szCs w:val="22"/>
-          <w:lang w:val="en-US" w:eastAsia="en-US" w:bidi="ar-SA"/>
-        </w:rPr>
-        <w:t xml:space="preserve"> That remains an open question. The definition of the Visceral Loop itself is compatible with many of the existing arguments that attempt to address the hard problem, although Theory 1 presented above is challenged by some such arguments.</w:t>
-      </w:r>
-    </w:p>
-    <w:p>
-      <w:pPr>
-        <w:pStyle w:val="Normal"/>
-        <w:rPr>
-          <w:i/>
-          <w:i/>
-          <w:iCs/>
-        </w:rPr>
-      </w:pPr>
-      <w:r>
-        <w:rPr>
-          <w:rFonts w:eastAsia="Calibri" w:cs="" w:cstheme="minorBidi" w:eastAsiaTheme="minorHAnsi"/>
-          <w:i/>
-          <w:iCs/>
-          <w:color w:val="auto"/>
-          <w:kern w:val="0"/>
-          <w:sz w:val="24"/>
-          <w:szCs w:val="22"/>
-          <w:lang w:val="en-US" w:eastAsia="en-US" w:bidi="ar-SA"/>
-        </w:rPr>
-        <w:t>tbd:</w:t>
-      </w:r>
-      <w:r>
-        <w:rPr>
-          <w:rFonts w:eastAsia="Calibri" w:cs="" w:cstheme="minorBidi" w:eastAsiaTheme="minorHAnsi"/>
-          <w:i/>
-          <w:iCs/>
-          <w:color w:val="auto"/>
-          <w:kern w:val="0"/>
-          <w:sz w:val="24"/>
-          <w:szCs w:val="22"/>
-          <w:lang w:val="en-US" w:eastAsia="en-US" w:bidi="ar-SA"/>
-        </w:rPr>
-        <w:t xml:space="preserve"> However, the author believes that stronger claims about the natures of both access consciousness and phenomenal consciousness can yet be made, based on the framework of the Visceral Loop.</w:t>
+        <w:t xml:space="preserve"> That remains an open question. The definition of the Visceral Loop itself is compatible with many of the existing arguments that attempt to address the hard problem, although Theory 1 is challenged by some such arguments.</w:t>
       </w:r>
     </w:p>
     <w:p>
@@ -8529,6 +8641,233 @@
         <w:rPr/>
         <w:t xml:space="preserve">This paper makes the claim that agents operating within complex environments and with complex bodies require a trade-off between the inferential computing power of a single processing step versus the use of multiple iterations of a recurrent processing loop. </w:t>
       </w:r>
+      <w:commentRangeStart w:id="8"/>
+      <w:r>
+        <w:rPr>
+          <w:rFonts w:eastAsia="Calibri" w:cs="" w:cstheme="minorBidi" w:eastAsiaTheme="minorHAnsi"/>
+          <w:color w:val="auto"/>
+          <w:kern w:val="0"/>
+          <w:sz w:val="24"/>
+          <w:szCs w:val="22"/>
+          <w:lang w:val="en-US" w:eastAsia="en-US" w:bidi="ar-SA"/>
+        </w:rPr>
+        <w:t>Processing loop iterations that do not lead to physical actions thus have non-physical actions, and i</w:t>
+      </w:r>
+      <w:r>
+        <w:rPr/>
+        <w:t xml:space="preserve">n order to be a good regulator of </w:t>
+      </w:r>
+      <w:r>
+        <w:rPr>
+          <w:rFonts w:eastAsia="Calibri" w:cs="" w:cstheme="minorBidi" w:eastAsiaTheme="minorHAnsi"/>
+          <w:color w:val="auto"/>
+          <w:kern w:val="0"/>
+          <w:sz w:val="24"/>
+          <w:szCs w:val="22"/>
+          <w:lang w:val="en-US" w:eastAsia="en-US" w:bidi="ar-SA"/>
+        </w:rPr>
+        <w:t>those</w:t>
+      </w:r>
+      <w:r>
+        <w:rPr/>
+        <w:t xml:space="preserve"> non-physical actions, the agent must model its non-physical behaviors.</w:t>
+      </w:r>
+      <w:commentRangeEnd w:id="8"/>
+      <w:r>
+        <w:commentReference w:id="8"/>
+      </w:r>
+      <w:r>
+        <w:rPr/>
+      </w:r>
+    </w:p>
+    <w:p>
+      <w:pPr>
+        <w:pStyle w:val="Normal"/>
+        <w:rPr/>
+      </w:pPr>
+      <w:r>
+        <w:rPr/>
+        <w:t xml:space="preserve">It has been shown that </w:t>
+      </w:r>
+      <w:r>
+        <w:rPr>
+          <w:rFonts w:eastAsia="Calibri" w:cs="" w:cstheme="minorBidi" w:eastAsiaTheme="minorHAnsi"/>
+          <w:color w:val="auto"/>
+          <w:kern w:val="0"/>
+          <w:sz w:val="24"/>
+          <w:szCs w:val="22"/>
+          <w:lang w:val="en-US" w:eastAsia="en-US" w:bidi="ar-SA"/>
+        </w:rPr>
+        <w:t>some</w:t>
+      </w:r>
+      <w:r>
+        <w:rPr/>
+        <w:t xml:space="preserve"> architectures </w:t>
+      </w:r>
+      <w:r>
+        <w:rPr>
+          <w:rFonts w:eastAsia="Calibri" w:cs="" w:cstheme="minorBidi" w:eastAsiaTheme="minorHAnsi"/>
+          <w:color w:val="auto"/>
+          <w:kern w:val="0"/>
+          <w:sz w:val="24"/>
+          <w:szCs w:val="22"/>
+          <w:lang w:val="en-US" w:eastAsia="en-US" w:bidi="ar-SA"/>
+        </w:rPr>
+        <w:t>for</w:t>
+      </w:r>
+      <w:r>
+        <w:rPr/>
+        <w:t xml:space="preserve"> non-physical behavioral modeling </w:t>
+      </w:r>
+      <w:r>
+        <w:rPr>
+          <w:rFonts w:eastAsia="Calibri" w:cs="" w:cstheme="minorBidi" w:eastAsiaTheme="minorHAnsi"/>
+          <w:color w:val="auto"/>
+          <w:kern w:val="0"/>
+          <w:sz w:val="24"/>
+          <w:szCs w:val="22"/>
+          <w:lang w:val="en-US" w:eastAsia="en-US" w:bidi="ar-SA"/>
+        </w:rPr>
+        <w:t>enable</w:t>
+      </w:r>
+      <w:r>
+        <w:rPr/>
+        <w:t xml:space="preserve"> </w:t>
+      </w:r>
+      <w:r>
+        <w:rPr>
+          <w:rFonts w:eastAsia="Calibri" w:cs="" w:cstheme="minorBidi" w:eastAsiaTheme="minorHAnsi"/>
+          <w:color w:val="auto"/>
+          <w:kern w:val="0"/>
+          <w:sz w:val="24"/>
+          <w:szCs w:val="22"/>
+          <w:lang w:val="en-US" w:eastAsia="en-US" w:bidi="ar-SA"/>
+        </w:rPr>
+        <w:t xml:space="preserve">introspective abilities, such as are enjoyed by humans. The Visceral Loop provides a mechanism to mathematically reason about those introspective abilities, and to classify the capabilities of different architectures. </w:t>
+      </w:r>
+      <w:r>
+        <w:rPr>
+          <w:rFonts w:eastAsia="Calibri" w:cs="" w:cstheme="minorBidi" w:eastAsiaTheme="minorHAnsi"/>
+          <w:color w:val="auto"/>
+          <w:kern w:val="0"/>
+          <w:sz w:val="24"/>
+          <w:szCs w:val="22"/>
+          <w:lang w:val="en-US" w:eastAsia="en-US" w:bidi="ar-SA"/>
+        </w:rPr>
+        <w:t xml:space="preserve">Where Integrated Information Theory (IIT) </w:t>
+      </w:r>
+      <w:r>
+        <w:rPr>
+          <w:rFonts w:eastAsia="Calibri" w:cs="" w:cstheme="minorBidi" w:eastAsiaTheme="minorHAnsi"/>
+          <w:color w:val="auto"/>
+          <w:kern w:val="0"/>
+          <w:sz w:val="24"/>
+          <w:szCs w:val="22"/>
+          <w:lang w:val="en-US" w:eastAsia="en-US" w:bidi="ar-SA"/>
+        </w:rPr>
+        <w:t>provides a mechanism for quantifying the amount of recurrent integration in a system</w:t>
+      </w:r>
+      <w:r>
+        <w:rPr>
+          <w:rFonts w:eastAsia="Calibri" w:cs="" w:cstheme="minorBidi" w:eastAsiaTheme="minorHAnsi"/>
+          <w:color w:val="auto"/>
+          <w:kern w:val="0"/>
+          <w:sz w:val="24"/>
+          <w:szCs w:val="22"/>
+          <w:lang w:val="en-US" w:eastAsia="en-US" w:bidi="ar-SA"/>
+        </w:rPr>
+        <w:t>,</w:t>
+      </w:r>
+      <w:r>
+        <w:rPr>
+          <w:rFonts w:eastAsia="Calibri" w:cs="" w:cstheme="minorBidi" w:eastAsiaTheme="minorHAnsi"/>
+          <w:color w:val="auto"/>
+          <w:kern w:val="0"/>
+          <w:sz w:val="24"/>
+          <w:szCs w:val="22"/>
+          <w:lang w:val="en-US" w:eastAsia="en-US" w:bidi="ar-SA"/>
+        </w:rPr>
+        <w:t xml:space="preserve"> </w:t>
+      </w:r>
+      <w:r>
+        <w:rPr>
+          <w:rFonts w:eastAsia="Calibri" w:cs="" w:cstheme="minorBidi" w:eastAsiaTheme="minorHAnsi"/>
+          <w:color w:val="auto"/>
+          <w:kern w:val="0"/>
+          <w:sz w:val="24"/>
+          <w:szCs w:val="22"/>
+          <w:lang w:val="en-US" w:eastAsia="en-US" w:bidi="ar-SA"/>
+        </w:rPr>
+        <w:t>t</w:t>
+      </w:r>
+      <w:r>
+        <w:rPr>
+          <w:rFonts w:eastAsia="Calibri" w:cs="" w:cstheme="minorBidi" w:eastAsiaTheme="minorHAnsi"/>
+          <w:color w:val="auto"/>
+          <w:kern w:val="0"/>
+          <w:sz w:val="24"/>
+          <w:szCs w:val="22"/>
+          <w:lang w:val="en-US" w:eastAsia="en-US" w:bidi="ar-SA"/>
+        </w:rPr>
+        <w:t>he theory behind the Visceral Loop explains why that recurrency is important in the first place</w:t>
+      </w:r>
+      <w:r>
+        <w:rPr>
+          <w:rFonts w:eastAsia="Calibri" w:cs="" w:cstheme="minorBidi" w:eastAsiaTheme="minorHAnsi"/>
+          <w:color w:val="auto"/>
+          <w:kern w:val="0"/>
+          <w:sz w:val="24"/>
+          <w:szCs w:val="22"/>
+          <w:lang w:val="en-US" w:eastAsia="en-US" w:bidi="ar-SA"/>
+        </w:rPr>
+        <w:t>.</w:t>
+      </w:r>
+      <w:r>
+        <w:rPr>
+          <w:rFonts w:eastAsia="Calibri" w:cs="" w:cstheme="minorBidi" w:eastAsiaTheme="minorHAnsi"/>
+          <w:color w:val="auto"/>
+          <w:kern w:val="0"/>
+          <w:sz w:val="24"/>
+          <w:szCs w:val="22"/>
+          <w:lang w:val="en-US" w:eastAsia="en-US" w:bidi="ar-SA"/>
+        </w:rPr>
+        <w:t xml:space="preserve"> </w:t>
+      </w:r>
+      <w:r>
+        <w:rPr>
+          <w:rFonts w:eastAsia="Calibri" w:cs="" w:cstheme="minorBidi" w:eastAsiaTheme="minorHAnsi"/>
+          <w:color w:val="auto"/>
+          <w:kern w:val="0"/>
+          <w:sz w:val="24"/>
+          <w:szCs w:val="22"/>
+          <w:lang w:val="en-US" w:eastAsia="en-US" w:bidi="ar-SA"/>
+        </w:rPr>
+        <w:t>T</w:t>
+      </w:r>
+      <w:r>
+        <w:rPr>
+          <w:rFonts w:eastAsia="Calibri" w:cs="" w:cstheme="minorBidi" w:eastAsiaTheme="minorHAnsi"/>
+          <w:color w:val="auto"/>
+          <w:kern w:val="0"/>
+          <w:sz w:val="24"/>
+          <w:szCs w:val="22"/>
+          <w:lang w:val="en-US" w:eastAsia="en-US" w:bidi="ar-SA"/>
+        </w:rPr>
+        <w:t>he Visceral Loop provides a mechanism for qualifying the introspective capabilities in a way that is simultaneously at a coarser grain and simpler to calculate than what IIT targets.</w:t>
+      </w:r>
+    </w:p>
+    <w:p>
+      <w:pPr>
+        <w:pStyle w:val="Normal"/>
+        <w:rPr>
+          <w:rFonts w:ascii="Times New Roman" w:hAnsi="Times New Roman" w:eastAsia="Calibri" w:cs="" w:cstheme="minorBidi" w:eastAsiaTheme="minorHAnsi"/>
+          <w:color w:val="auto"/>
+          <w:kern w:val="0"/>
+          <w:sz w:val="24"/>
+          <w:szCs w:val="22"/>
+          <w:lang w:val="en-US" w:eastAsia="en-US" w:bidi="ar-SA"/>
+        </w:rPr>
+      </w:pPr>
       <w:commentRangeStart w:id="9"/>
       <w:r>
         <w:rPr>
@@ -8539,33 +8878,21 @@
           <w:szCs w:val="22"/>
           <w:lang w:val="en-US" w:eastAsia="en-US" w:bidi="ar-SA"/>
         </w:rPr>
-        <w:t>Processing loop iterations that do not lead to physical actions thus have non-physical actions, and i</w:t>
-      </w:r>
-      <w:r>
-        <w:rPr/>
-        <w:t xml:space="preserve">n order to be a good regulator of </w:t>
-      </w:r>
-      <w:r>
-        <w:rPr>
-          <w:rFonts w:eastAsia="Calibri" w:cs="" w:cstheme="minorBidi" w:eastAsiaTheme="minorHAnsi"/>
-          <w:color w:val="auto"/>
-          <w:kern w:val="0"/>
-          <w:sz w:val="24"/>
-          <w:szCs w:val="22"/>
-          <w:lang w:val="en-US" w:eastAsia="en-US" w:bidi="ar-SA"/>
-        </w:rPr>
-        <w:t>those</w:t>
-      </w:r>
-      <w:r>
-        <w:rPr/>
-        <w:t xml:space="preserve"> non-physical actions, the agent must model its non-physical behaviors.</w:t>
+        <w:t>The problem of solving Artificial General Intelligence (AGI) has received renewed interest of late (Adams et al., 2012; van Gerven, 2017; Cervantes et al., 2021). ...The Visceral Loop provides some insight.....</w:t>
       </w:r>
       <w:commentRangeEnd w:id="9"/>
       <w:r>
         <w:commentReference w:id="9"/>
       </w:r>
       <w:r>
-        <w:rPr/>
+        <w:rPr>
+          <w:rFonts w:eastAsia="Calibri" w:cs="" w:cstheme="minorBidi" w:eastAsiaTheme="minorHAnsi"/>
+          <w:color w:val="auto"/>
+          <w:kern w:val="0"/>
+          <w:sz w:val="24"/>
+          <w:szCs w:val="22"/>
+          <w:lang w:val="en-US" w:eastAsia="en-US" w:bidi="ar-SA"/>
+        </w:rPr>
       </w:r>
     </w:p>
     <w:p>
@@ -8573,189 +8900,6 @@
         <w:pStyle w:val="Normal"/>
         <w:rPr/>
       </w:pPr>
-      <w:r>
-        <w:rPr/>
-        <w:t xml:space="preserve">It has been shown that </w:t>
-      </w:r>
-      <w:r>
-        <w:rPr>
-          <w:rFonts w:eastAsia="Calibri" w:cs="" w:cstheme="minorBidi" w:eastAsiaTheme="minorHAnsi"/>
-          <w:color w:val="auto"/>
-          <w:kern w:val="0"/>
-          <w:sz w:val="24"/>
-          <w:szCs w:val="22"/>
-          <w:lang w:val="en-US" w:eastAsia="en-US" w:bidi="ar-SA"/>
-        </w:rPr>
-        <w:t>some</w:t>
-      </w:r>
-      <w:r>
-        <w:rPr/>
-        <w:t xml:space="preserve"> architectures </w:t>
-      </w:r>
-      <w:r>
-        <w:rPr>
-          <w:rFonts w:eastAsia="Calibri" w:cs="" w:cstheme="minorBidi" w:eastAsiaTheme="minorHAnsi"/>
-          <w:color w:val="auto"/>
-          <w:kern w:val="0"/>
-          <w:sz w:val="24"/>
-          <w:szCs w:val="22"/>
-          <w:lang w:val="en-US" w:eastAsia="en-US" w:bidi="ar-SA"/>
-        </w:rPr>
-        <w:t>for</w:t>
-      </w:r>
-      <w:r>
-        <w:rPr/>
-        <w:t xml:space="preserve"> non-physical behavioral modeling </w:t>
-      </w:r>
-      <w:r>
-        <w:rPr>
-          <w:rFonts w:eastAsia="Calibri" w:cs="" w:cstheme="minorBidi" w:eastAsiaTheme="minorHAnsi"/>
-          <w:color w:val="auto"/>
-          <w:kern w:val="0"/>
-          <w:sz w:val="24"/>
-          <w:szCs w:val="22"/>
-          <w:lang w:val="en-US" w:eastAsia="en-US" w:bidi="ar-SA"/>
-        </w:rPr>
-        <w:t>enable</w:t>
-      </w:r>
-      <w:r>
-        <w:rPr/>
-        <w:t xml:space="preserve"> </w:t>
-      </w:r>
-      <w:r>
-        <w:rPr>
-          <w:rFonts w:eastAsia="Calibri" w:cs="" w:cstheme="minorBidi" w:eastAsiaTheme="minorHAnsi"/>
-          <w:color w:val="auto"/>
-          <w:kern w:val="0"/>
-          <w:sz w:val="24"/>
-          <w:szCs w:val="22"/>
-          <w:lang w:val="en-US" w:eastAsia="en-US" w:bidi="ar-SA"/>
-        </w:rPr>
-        <w:t xml:space="preserve">introspective abilities, such as are enjoyed by humans. The Visceral Loop provides a mechanism to mathematically reason about those introspective abilities, and to classify the capabilities of different architectures. </w:t>
-      </w:r>
-      <w:r>
-        <w:rPr>
-          <w:rFonts w:eastAsia="Calibri" w:cs="" w:cstheme="minorBidi" w:eastAsiaTheme="minorHAnsi"/>
-          <w:color w:val="auto"/>
-          <w:kern w:val="0"/>
-          <w:sz w:val="24"/>
-          <w:szCs w:val="22"/>
-          <w:lang w:val="en-US" w:eastAsia="en-US" w:bidi="ar-SA"/>
-        </w:rPr>
-        <w:t xml:space="preserve">Where Integrated Information Theory (IIT) </w:t>
-      </w:r>
-      <w:r>
-        <w:rPr>
-          <w:rFonts w:eastAsia="Calibri" w:cs="" w:cstheme="minorBidi" w:eastAsiaTheme="minorHAnsi"/>
-          <w:color w:val="auto"/>
-          <w:kern w:val="0"/>
-          <w:sz w:val="24"/>
-          <w:szCs w:val="22"/>
-          <w:lang w:val="en-US" w:eastAsia="en-US" w:bidi="ar-SA"/>
-        </w:rPr>
-        <w:t>provides a mechanism for quantifying the amount of recurrent integration in a system</w:t>
-      </w:r>
-      <w:r>
-        <w:rPr>
-          <w:rFonts w:eastAsia="Calibri" w:cs="" w:cstheme="minorBidi" w:eastAsiaTheme="minorHAnsi"/>
-          <w:color w:val="auto"/>
-          <w:kern w:val="0"/>
-          <w:sz w:val="24"/>
-          <w:szCs w:val="22"/>
-          <w:lang w:val="en-US" w:eastAsia="en-US" w:bidi="ar-SA"/>
-        </w:rPr>
-        <w:t>,</w:t>
-      </w:r>
-      <w:r>
-        <w:rPr>
-          <w:rFonts w:eastAsia="Calibri" w:cs="" w:cstheme="minorBidi" w:eastAsiaTheme="minorHAnsi"/>
-          <w:color w:val="auto"/>
-          <w:kern w:val="0"/>
-          <w:sz w:val="24"/>
-          <w:szCs w:val="22"/>
-          <w:lang w:val="en-US" w:eastAsia="en-US" w:bidi="ar-SA"/>
-        </w:rPr>
-        <w:t xml:space="preserve"> </w:t>
-      </w:r>
-      <w:r>
-        <w:rPr>
-          <w:rFonts w:eastAsia="Calibri" w:cs="" w:cstheme="minorBidi" w:eastAsiaTheme="minorHAnsi"/>
-          <w:color w:val="auto"/>
-          <w:kern w:val="0"/>
-          <w:sz w:val="24"/>
-          <w:szCs w:val="22"/>
-          <w:lang w:val="en-US" w:eastAsia="en-US" w:bidi="ar-SA"/>
-        </w:rPr>
-        <w:t>t</w:t>
-      </w:r>
-      <w:r>
-        <w:rPr>
-          <w:rFonts w:eastAsia="Calibri" w:cs="" w:cstheme="minorBidi" w:eastAsiaTheme="minorHAnsi"/>
-          <w:color w:val="auto"/>
-          <w:kern w:val="0"/>
-          <w:sz w:val="24"/>
-          <w:szCs w:val="22"/>
-          <w:lang w:val="en-US" w:eastAsia="en-US" w:bidi="ar-SA"/>
-        </w:rPr>
-        <w:t>he theory behind the Visceral Loop explains why that recurrency is important in the first place</w:t>
-      </w:r>
-      <w:r>
-        <w:rPr>
-          <w:rFonts w:eastAsia="Calibri" w:cs="" w:cstheme="minorBidi" w:eastAsiaTheme="minorHAnsi"/>
-          <w:color w:val="auto"/>
-          <w:kern w:val="0"/>
-          <w:sz w:val="24"/>
-          <w:szCs w:val="22"/>
-          <w:lang w:val="en-US" w:eastAsia="en-US" w:bidi="ar-SA"/>
-        </w:rPr>
-        <w:t>.</w:t>
-      </w:r>
-      <w:r>
-        <w:rPr>
-          <w:rFonts w:eastAsia="Calibri" w:cs="" w:cstheme="minorBidi" w:eastAsiaTheme="minorHAnsi"/>
-          <w:color w:val="auto"/>
-          <w:kern w:val="0"/>
-          <w:sz w:val="24"/>
-          <w:szCs w:val="22"/>
-          <w:lang w:val="en-US" w:eastAsia="en-US" w:bidi="ar-SA"/>
-        </w:rPr>
-        <w:t xml:space="preserve"> </w:t>
-      </w:r>
-      <w:r>
-        <w:rPr>
-          <w:rFonts w:eastAsia="Calibri" w:cs="" w:cstheme="minorBidi" w:eastAsiaTheme="minorHAnsi"/>
-          <w:color w:val="auto"/>
-          <w:kern w:val="0"/>
-          <w:sz w:val="24"/>
-          <w:szCs w:val="22"/>
-          <w:lang w:val="en-US" w:eastAsia="en-US" w:bidi="ar-SA"/>
-        </w:rPr>
-        <w:t>T</w:t>
-      </w:r>
-      <w:r>
-        <w:rPr>
-          <w:rFonts w:eastAsia="Calibri" w:cs="" w:cstheme="minorBidi" w:eastAsiaTheme="minorHAnsi"/>
-          <w:color w:val="auto"/>
-          <w:kern w:val="0"/>
-          <w:sz w:val="24"/>
-          <w:szCs w:val="22"/>
-          <w:lang w:val="en-US" w:eastAsia="en-US" w:bidi="ar-SA"/>
-        </w:rPr>
-        <w:t>he Visceral Loop provides a mechanism for qualifying the introspective capabilities in a way that is simultaneously at a coarser grain and simpler to calculate than what IIT targets.</w:t>
-      </w:r>
-    </w:p>
-    <w:p>
-      <w:pPr>
-        <w:pStyle w:val="Normal"/>
-        <w:rPr>
-          <w:rFonts w:ascii="Times New Roman" w:hAnsi="Times New Roman" w:eastAsia="Calibri" w:cs="" w:cstheme="minorBidi" w:eastAsiaTheme="minorHAnsi"/>
-          <w:color w:val="auto"/>
-          <w:kern w:val="0"/>
-          <w:sz w:val="24"/>
-          <w:szCs w:val="22"/>
-          <w:lang w:val="en-US" w:eastAsia="en-US" w:bidi="ar-SA"/>
-        </w:rPr>
-      </w:pPr>
       <w:commentRangeStart w:id="10"/>
       <w:r>
         <w:rPr>
@@ -8766,43 +8910,11 @@
           <w:szCs w:val="22"/>
           <w:lang w:val="en-US" w:eastAsia="en-US" w:bidi="ar-SA"/>
         </w:rPr>
-        <w:t>The problem of solving Artificial General Intelligence (AGI) has received renewed interest of late (Adams et al., 2012; van Gerven, 2017; Cervantes et al., 2021). ...The Visceral Loop provides some insight.....</w:t>
+        <w:t>Phenomenal experience is generally considered to be the hallmark of consciousness, making the distinction between an agent that is truly conscious versus a philosophical zombie of the same. The theory presented here offers some insight into the mechanism behind the ability for an individual to examine their own thought. This is assumed to be closely related to the content of the individual's phenomenal experience. Thus, the Visceral Loop is an important aspect of consciousness, and understanding of it may help lead towards artificial consciousness.</w:t>
       </w:r>
       <w:commentRangeEnd w:id="10"/>
       <w:r>
         <w:commentReference w:id="10"/>
-      </w:r>
-      <w:r>
-        <w:rPr>
-          <w:rFonts w:eastAsia="Calibri" w:cs="" w:cstheme="minorBidi" w:eastAsiaTheme="minorHAnsi"/>
-          <w:color w:val="auto"/>
-          <w:kern w:val="0"/>
-          <w:sz w:val="24"/>
-          <w:szCs w:val="22"/>
-          <w:lang w:val="en-US" w:eastAsia="en-US" w:bidi="ar-SA"/>
-        </w:rPr>
-      </w:r>
-    </w:p>
-    <w:p>
-      <w:pPr>
-        <w:pStyle w:val="Normal"/>
-        <w:rPr/>
-      </w:pPr>
-      <w:commentRangeStart w:id="11"/>
-      <w:r>
-        <w:rPr>
-          <w:rFonts w:eastAsia="Calibri" w:cs="" w:cstheme="minorBidi" w:eastAsiaTheme="minorHAnsi"/>
-          <w:color w:val="auto"/>
-          <w:kern w:val="0"/>
-          <w:sz w:val="24"/>
-          <w:szCs w:val="22"/>
-          <w:lang w:val="en-US" w:eastAsia="en-US" w:bidi="ar-SA"/>
-        </w:rPr>
-        <w:t>Phenomenal experience is generally considered to be the hallmark of consciousness, making the distinction between an agent that is truly conscious versus a philosophical zombie of the same. The theory presented here offers some insight into the mechanism behind the ability for an individual to examine their own thought. This is assumed to be closely related to the content of the individual's phenomenal experience. Thus, the Visceral Loop is an important aspect of consciousness, and understanding of it may help lead towards artificial consciousness.</w:t>
-      </w:r>
-      <w:commentRangeEnd w:id="11"/>
-      <w:r>
-        <w:commentReference w:id="11"/>
       </w:r>
       <w:r>
         <w:rPr>
@@ -9329,14 +9441,14 @@
         <w:spacing w:before="120" w:after="240"/>
         <w:rPr/>
       </w:pPr>
-      <w:commentRangeStart w:id="12"/>
+      <w:commentRangeStart w:id="11"/>
       <w:r>
         <w:rPr/>
         <w:t>Millidge, B., Seth, A., Buckley, C. L. Predictive Coding: a Theoretical and Experimental Review. https://arxiv.org/abs/2107.12979</w:t>
       </w:r>
-      <w:commentRangeEnd w:id="12"/>
-      <w:r>
-        <w:commentReference w:id="12"/>
+      <w:commentRangeEnd w:id="11"/>
+      <w:r>
+        <w:commentReference w:id="11"/>
       </w:r>
       <w:r>
         <w:rPr/>
@@ -10207,41 +10319,7 @@
       </w:r>
     </w:p>
   </w:comment>
-  <w:comment w:id="8" w:author="Unknown Author" w:date="2022-01-05T09:11:51Z" w:initials="">
-    <w:p>
-      <w:r>
-        <w:rPr>
-          <w:rFonts w:ascii="Cambria" w:hAnsi="Cambria" w:eastAsia="Calibri" w:cs="" w:asciiTheme="majorHAnsi" w:cstheme="minorBidi" w:eastAsiaTheme="minorHAnsi" w:hAnsiTheme="majorHAnsi"/>
-          <w:b w:val="false"/>
-          <w:bCs w:val="false"/>
-          <w:i w:val="false"/>
-          <w:iCs w:val="false"/>
-          <w:caps w:val="false"/>
-          <w:smallCaps w:val="false"/>
-          <w:strike w:val="false"/>
-          <w:dstrike w:val="false"/>
-          <w:outline w:val="false"/>
-          <w:shadow w:val="false"/>
-          <w:emboss w:val="false"/>
-          <w:imprint w:val="false"/>
-          <w:color w:val="auto"/>
-          <w:spacing w:val="0"/>
-          <w:w w:val="100"/>
-          <w:kern w:val="0"/>
-          <w:position w:val="0"/>
-          <w:sz w:val="20"/>
-          <w:sz w:val="20"/>
-          <w:szCs w:val="22"/>
-          <w:u w:val="none"/>
-          <w:vertAlign w:val="baseline"/>
-          <w:em w:val="none"/>
-          <w:lang w:val="en-US" w:eastAsia="en-US" w:bidi="ar-SA"/>
-        </w:rPr>
-        <w:t>Needs completing</w:t>
-      </w:r>
-    </w:p>
-  </w:comment>
-  <w:comment w:id="9" w:author="Unknown Author" w:date="2021-12-30T08:15:03Z" w:initials="">
+  <w:comment w:id="8" w:author="Unknown Author" w:date="2021-12-30T08:15:03Z" w:initials="">
     <w:p>
       <w:r>
         <w:rPr>
@@ -10337,7 +10415,7 @@
       </w:r>
     </w:p>
   </w:comment>
-  <w:comment w:id="10" w:author="Unknown Author" w:date="2022-01-01T13:35:12Z" w:initials="">
+  <w:comment w:id="9" w:author="Unknown Author" w:date="2022-01-01T13:35:12Z" w:initials="">
     <w:p>
       <w:r>
         <w:rPr>
@@ -10371,7 +10449,7 @@
       </w:r>
     </w:p>
   </w:comment>
-  <w:comment w:id="11" w:author="Unknown Author" w:date="2022-01-04T10:13:34Z" w:initials="">
+  <w:comment w:id="10" w:author="Unknown Author" w:date="2022-01-04T10:13:34Z" w:initials="">
     <w:p>
       <w:r>
         <w:rPr>
@@ -10405,7 +10483,7 @@
       </w:r>
     </w:p>
   </w:comment>
-  <w:comment w:id="12" w:author="Unknown Author" w:date="2021-12-27T07:33:40Z" w:initials="">
+  <w:comment w:id="11" w:author="Unknown Author" w:date="2021-12-27T07:33:40Z" w:initials="">
     <w:p>
       <w:r>
         <w:rPr>
@@ -10461,7 +10539,7 @@
       <mc:AlternateContent>
         <mc:Choice Requires="wps">
           <w:drawing>
-            <wp:anchor behindDoc="1" distT="3175" distB="3175" distL="3175" distR="3175" simplePos="0" locked="0" layoutInCell="0" allowOverlap="1" relativeHeight="33" wp14:anchorId="51D4B8BD">
+            <wp:anchor behindDoc="1" distT="3175" distB="3175" distL="3175" distR="3175" simplePos="0" locked="0" layoutInCell="0" allowOverlap="1" relativeHeight="30" wp14:anchorId="51D4B8BD">
               <wp:simplePos x="0" y="0"/>
               <wp:positionH relativeFrom="margin">
                 <wp:align>right</wp:align>
@@ -10534,7 +10612,7 @@
                               <w:szCs w:val="40"/>
                               <w:color w:val="000000"/>
                             </w:rPr>
-                            <w:t>18</w:t>
+                            <w:t>16</w:t>
                           </w:r>
                           <w:r>
                             <w:rPr>
@@ -10598,7 +10676,7 @@
                         <w:szCs w:val="40"/>
                         <w:color w:val="000000"/>
                       </w:rPr>
-                      <w:t>18</w:t>
+                      <w:t>16</w:t>
                     </w:r>
                     <w:r>
                       <w:rPr>
@@ -10618,7 +10696,7 @@
       <mc:AlternateContent>
         <mc:Choice Requires="wps">
           <w:drawing>
-            <wp:anchor behindDoc="1" distT="4445" distB="4445" distL="4445" distR="4445" simplePos="0" locked="0" layoutInCell="0" allowOverlap="1" relativeHeight="51" wp14:anchorId="31D8D0F9">
+            <wp:anchor behindDoc="1" distT="4445" distB="4445" distL="4445" distR="4445" simplePos="0" locked="0" layoutInCell="0" allowOverlap="1" relativeHeight="46" wp14:anchorId="31D8D0F9">
               <wp:simplePos x="0" y="0"/>
               <wp:positionH relativeFrom="column">
                 <wp:posOffset>-108585</wp:posOffset>
@@ -10976,6 +11054,44 @@
       </w:r>
       <w:r>
         <w:rPr/>
+        <w:t>https://plato.stanford.edu/entries/epiphenomenalism/</w:t>
+      </w:r>
+    </w:p>
+  </w:footnote>
+  <w:footnote w:id="5">
+    <w:p>
+      <w:pPr>
+        <w:pStyle w:val="Footnote"/>
+        <w:spacing w:before="120" w:after="0"/>
+        <w:rPr/>
+      </w:pPr>
+      <w:r>
+        <w:rPr>
+          <w:rStyle w:val="FootnoteCharacters"/>
+        </w:rPr>
+        <w:footnoteRef/>
+      </w:r>
+      <w:r>
+        <w:rPr/>
+        <w:t>https://en.wikipedia.org/wiki/Biosemiotics</w:t>
+      </w:r>
+    </w:p>
+  </w:footnote>
+  <w:footnote w:id="6">
+    <w:p>
+      <w:pPr>
+        <w:pStyle w:val="Footnote"/>
+        <w:spacing w:before="120" w:after="0"/>
+        <w:rPr/>
+      </w:pPr>
+      <w:r>
+        <w:rPr>
+          <w:rStyle w:val="FootnoteCharacters"/>
+        </w:rPr>
+        <w:footnoteRef/>
+      </w:r>
+      <w:r>
+        <w:rPr/>
         <w:t xml:space="preserve">For a good example of the issues with defining A-Cs and P-Cs, see the responses to Block (1995), </w:t>
       </w:r>
       <w:r>
@@ -11001,82 +11117,6 @@
           <w:t>https://www.nyu.edu/gsas/dept/philo/faculty/block/papers/1995_Function.pdf</w:t>
         </w:r>
       </w:hyperlink>
-    </w:p>
-  </w:footnote>
-  <w:footnote w:id="5">
-    <w:p>
-      <w:pPr>
-        <w:pStyle w:val="Footnote"/>
-        <w:spacing w:before="120" w:after="0"/>
-        <w:rPr/>
-      </w:pPr>
-      <w:r>
-        <w:rPr>
-          <w:rStyle w:val="FootnoteCharacters"/>
-        </w:rPr>
-        <w:footnoteRef/>
-      </w:r>
-      <w:r>
-        <w:rPr/>
-        <w:t>https://plato.stanford.edu/entries/epiphenomenalism/</w:t>
-      </w:r>
-    </w:p>
-  </w:footnote>
-  <w:footnote w:id="6">
-    <w:p>
-      <w:pPr>
-        <w:pStyle w:val="Footnote"/>
-        <w:spacing w:before="120" w:after="0"/>
-        <w:rPr/>
-      </w:pPr>
-      <w:r>
-        <w:rPr>
-          <w:rStyle w:val="FootnoteCharacters"/>
-        </w:rPr>
-        <w:footnoteRef/>
-      </w:r>
-      <w:r>
-        <w:rPr/>
-        <w:t>https://en.wikipedia.org/wiki/Biosemiotics</w:t>
-      </w:r>
-    </w:p>
-  </w:footnote>
-  <w:footnote w:id="7">
-    <w:p>
-      <w:pPr>
-        <w:pStyle w:val="Footnote"/>
-        <w:spacing w:before="120" w:after="0"/>
-        <w:rPr/>
-      </w:pPr>
-      <w:r>
-        <w:rPr>
-          <w:rStyle w:val="FootnoteCharacters"/>
-        </w:rPr>
-        <w:footnoteRef/>
-      </w:r>
-      <w:r>
-        <w:rPr/>
-        <w:t>https://plato.stanford.edu/entries/physicalism</w:t>
-      </w:r>
-    </w:p>
-  </w:footnote>
-  <w:footnote w:id="8">
-    <w:p>
-      <w:pPr>
-        <w:pStyle w:val="Footnote"/>
-        <w:spacing w:before="120" w:after="0"/>
-        <w:rPr/>
-      </w:pPr>
-      <w:r>
-        <w:rPr>
-          <w:rStyle w:val="FootnoteCharacters"/>
-        </w:rPr>
-        <w:footnoteRef/>
-      </w:r>
-      <w:r>
-        <w:rPr/>
-        <w:t>https://plato.stanford.edu/entries/dualism</w:t>
-      </w:r>
     </w:p>
   </w:footnote>
 </w:footnotes>

</xml_diff>

<commit_message>
Moved discussion of AGI and Artificial Consciousness to analysis section
</commit_message>
<xml_diff>
--- a/files/Paper-on-Loops-in-AI-and-Consciousness-submission.docx
+++ b/files/Paper-on-Loops-in-AI-and-Consciousness-submission.docx
@@ -4346,6 +4346,8 @@
         </w:numPr>
         <w:rPr/>
       </w:pPr>
+      <w:bookmarkStart w:id="4" w:name="__RefHeading___Toc3848_3695547975"/>
+      <w:bookmarkEnd w:id="4"/>
       <w:r>
         <w:rPr/>
         <w:t>Consciousness</w:t>
@@ -6104,8 +6106,8 @@
                               </w:rPr>
                               <w:br/>
                             </w:r>
-                            <w:bookmarkStart w:id="4" w:name="Ref_Figure1_label_and_number"/>
-                            <w:bookmarkStart w:id="5" w:name="Ref_Figure2_label_and_number"/>
+                            <w:bookmarkStart w:id="5" w:name="Ref_Figure1_label_and_number"/>
+                            <w:bookmarkStart w:id="6" w:name="Ref_Figure2_label_and_number"/>
                             <w:r>
                               <w:rPr/>
                               <w:t xml:space="preserve">Figure </w:t>
@@ -6130,8 +6132,8 @@
                               <w:rPr/>
                               <w:fldChar w:fldCharType="end"/>
                             </w:r>
+                            <w:bookmarkEnd w:id="6"/>
                             <w:bookmarkEnd w:id="5"/>
-                            <w:bookmarkEnd w:id="4"/>
                             <w:r>
                               <w:rPr/>
                               <w:t xml:space="preserve">: </w:t>
@@ -6426,8 +6428,8 @@
                         </w:rPr>
                         <w:br/>
                       </w:r>
-                      <w:bookmarkStart w:id="6" w:name="Ref_Figure1_label_and_number"/>
-                      <w:bookmarkStart w:id="7" w:name="Ref_Figure2_label_and_number"/>
+                      <w:bookmarkStart w:id="7" w:name="Ref_Figure1_label_and_number"/>
+                      <w:bookmarkStart w:id="8" w:name="Ref_Figure2_label_and_number"/>
                       <w:r>
                         <w:rPr/>
                         <w:t xml:space="preserve">Figure </w:t>
@@ -6452,8 +6454,8 @@
                         <w:rPr/>
                         <w:fldChar w:fldCharType="end"/>
                       </w:r>
+                      <w:bookmarkEnd w:id="8"/>
                       <w:bookmarkEnd w:id="7"/>
-                      <w:bookmarkEnd w:id="6"/>
                       <w:r>
                         <w:rPr/>
                         <w:t xml:space="preserve">: </w:t>
@@ -6891,7 +6893,7 @@
                               </w:rPr>
                               <w:br/>
                             </w:r>
-                            <w:bookmarkStart w:id="8" w:name="Ref_Figure3_label_and_number"/>
+                            <w:bookmarkStart w:id="9" w:name="Ref_Figure3_label_and_number"/>
                             <w:r>
                               <w:rPr>
                                 <w:color w:val="000000"/>
@@ -6928,7 +6930,7 @@
                               </w:rPr>
                               <w:fldChar w:fldCharType="end"/>
                             </w:r>
-                            <w:bookmarkEnd w:id="8"/>
+                            <w:bookmarkEnd w:id="9"/>
                             <w:r>
                               <w:rPr>
                                 <w:color w:val="000000"/>
@@ -7017,7 +7019,7 @@
                         </w:rPr>
                         <w:br/>
                       </w:r>
-                      <w:bookmarkStart w:id="9" w:name="Ref_Figure3_label_and_number"/>
+                      <w:bookmarkStart w:id="10" w:name="Ref_Figure3_label_and_number"/>
                       <w:r>
                         <w:rPr>
                           <w:color w:val="000000"/>
@@ -7054,7 +7056,7 @@
                         </w:rPr>
                         <w:fldChar w:fldCharType="end"/>
                       </w:r>
-                      <w:bookmarkEnd w:id="9"/>
+                      <w:bookmarkEnd w:id="10"/>
                       <w:r>
                         <w:rPr>
                           <w:color w:val="000000"/>
@@ -7181,7 +7183,7 @@
                               </w:rPr>
                               <w:br/>
                             </w:r>
-                            <w:bookmarkStart w:id="10" w:name="Ref_Figure4_label_and_number"/>
+                            <w:bookmarkStart w:id="11" w:name="Ref_Figure4_label_and_number"/>
                             <w:r>
                               <w:rPr>
                                 <w:color w:val="000000"/>
@@ -7218,7 +7220,7 @@
                               </w:rPr>
                               <w:fldChar w:fldCharType="end"/>
                             </w:r>
-                            <w:bookmarkEnd w:id="10"/>
+                            <w:bookmarkEnd w:id="11"/>
                             <w:r>
                               <w:rPr>
                                 <w:color w:val="000000"/>
@@ -7307,7 +7309,7 @@
                         </w:rPr>
                         <w:br/>
                       </w:r>
-                      <w:bookmarkStart w:id="11" w:name="Ref_Figure4_label_and_number"/>
+                      <w:bookmarkStart w:id="12" w:name="Ref_Figure4_label_and_number"/>
                       <w:r>
                         <w:rPr>
                           <w:color w:val="000000"/>
@@ -7344,7 +7346,7 @@
                         </w:rPr>
                         <w:fldChar w:fldCharType="end"/>
                       </w:r>
-                      <w:bookmarkEnd w:id="11"/>
+                      <w:bookmarkEnd w:id="12"/>
                       <w:r>
                         <w:rPr>
                           <w:color w:val="000000"/>
@@ -7596,193 +7598,101 @@
       </w:pPr>
       <w:r>
         <w:rPr/>
-        <w:t>A step towards understanding consciousness</w:t>
+        <w:t>A step towards understanding general intelligence</w:t>
       </w:r>
     </w:p>
     <w:p>
       <w:pPr>
         <w:pStyle w:val="Normal"/>
-        <w:rPr/>
-      </w:pPr>
-      <w:r>
-        <w:rPr/>
-        <w:t xml:space="preserve">Within the </w:t>
-      </w:r>
-      <w:r>
-        <w:rPr>
-          <w:i/>
-          <w:iCs/>
-        </w:rPr>
-        <w:t>Consciousness</w:t>
-      </w:r>
-      <w:r>
-        <w:rPr/>
-        <w:t xml:space="preserve"> section, the discussion was restricted to human consciousness</w:t>
-      </w:r>
-      <w:r>
-        <w:rPr/>
-        <w:t xml:space="preserve">, but the Visceral Loop provides a mathematical basis for understanding the potential for consciousness in other agents, including artificial ones. </w:t>
-      </w:r>
-      <w:r>
-        <w:rPr/>
-        <w:t>Where an agent has a processing architecture sufficient for producing Visceral Loop Iteration 2 inferences, then it has the potential for conscious thought.</w:t>
+        <w:rPr>
+          <w:rFonts w:ascii="Times New Roman" w:hAnsi="Times New Roman" w:eastAsia="Calibri" w:cs="" w:cstheme="minorBidi" w:eastAsiaTheme="minorHAnsi"/>
+          <w:color w:val="auto"/>
+          <w:kern w:val="0"/>
+          <w:sz w:val="24"/>
+          <w:szCs w:val="22"/>
+          <w:lang w:val="en-US" w:eastAsia="en-US" w:bidi="ar-SA"/>
+        </w:rPr>
+      </w:pPr>
+      <w:r>
+        <w:rPr>
+          <w:rFonts w:eastAsia="Calibri" w:cs="" w:cstheme="minorBidi" w:eastAsiaTheme="minorHAnsi"/>
+          <w:color w:val="auto"/>
+          <w:kern w:val="0"/>
+          <w:sz w:val="24"/>
+          <w:szCs w:val="22"/>
+          <w:lang w:val="en-US" w:eastAsia="en-US" w:bidi="ar-SA"/>
+        </w:rPr>
+        <w:t xml:space="preserve">The problem of solving Artificial General Intelligence (AGI) has received renewed interest of late (Adams et al., 2012; van Gerven, 2017; Cervantes et al., 2021). The Visceral Loop </w:t>
+      </w:r>
+      <w:r>
+        <w:rPr>
+          <w:rFonts w:eastAsia="Calibri" w:cs="" w:cstheme="minorBidi" w:eastAsiaTheme="minorHAnsi"/>
+          <w:color w:val="auto"/>
+          <w:kern w:val="0"/>
+          <w:sz w:val="24"/>
+          <w:szCs w:val="22"/>
+          <w:lang w:val="en-US" w:eastAsia="en-US" w:bidi="ar-SA"/>
+        </w:rPr>
+        <w:t xml:space="preserve">may </w:t>
+      </w:r>
+      <w:r>
+        <w:rPr>
+          <w:rFonts w:eastAsia="Calibri" w:cs="" w:cstheme="minorBidi" w:eastAsiaTheme="minorHAnsi"/>
+          <w:color w:val="auto"/>
+          <w:kern w:val="0"/>
+          <w:sz w:val="24"/>
+          <w:szCs w:val="22"/>
+          <w:lang w:val="en-US" w:eastAsia="en-US" w:bidi="ar-SA"/>
+        </w:rPr>
+        <w:t>provide some insight.</w:t>
       </w:r>
     </w:p>
     <w:p>
       <w:pPr>
         <w:pStyle w:val="Normal"/>
-        <w:rPr/>
-      </w:pPr>
-      <w:r>
-        <w:rPr/>
-        <w:t>The recurrent nature of the semiotic process underlying the Visceral Loop explains the need for a computational architecture that incorporates i) recurrency at the high-level scale, ii) persistence of state between recurrent cycles, and iii) representational integration of diverse computational outcomes.</w:t>
+        <w:rPr>
+          <w:rFonts w:ascii="Times New Roman" w:hAnsi="Times New Roman" w:eastAsia="Calibri" w:cs="" w:cstheme="minorBidi" w:eastAsiaTheme="minorHAnsi"/>
+          <w:color w:val="auto"/>
+          <w:kern w:val="0"/>
+          <w:sz w:val="24"/>
+          <w:szCs w:val="22"/>
+          <w:lang w:val="en-US" w:eastAsia="en-US" w:bidi="ar-SA"/>
+        </w:rPr>
+      </w:pPr>
+      <w:r>
+        <w:rPr>
+          <w:rFonts w:eastAsia="Calibri" w:cs="" w:cstheme="minorBidi" w:eastAsiaTheme="minorHAnsi"/>
+          <w:color w:val="auto"/>
+          <w:kern w:val="0"/>
+          <w:sz w:val="24"/>
+          <w:szCs w:val="22"/>
+          <w:lang w:val="en-US" w:eastAsia="en-US" w:bidi="ar-SA"/>
+        </w:rPr>
+        <w:t>Firstly, an AGI operates within a complex environment, has complex responses, and thus, as per the arguments presented within this paper, it needs to incorporate recurrent non-physical actions. This implies the need for the agent to introspect and monitor its own mental behaviors in order to control them. That monitoring and control operates as a semiotic process against the agent's own internal mental representations.</w:t>
       </w:r>
     </w:p>
     <w:p>
       <w:pPr>
         <w:pStyle w:val="Normal"/>
-        <w:rPr/>
-      </w:pPr>
-      <w:r>
-        <w:rPr>
-          <w:rFonts w:eastAsia="Calibri" w:cs="" w:cstheme="minorBidi" w:eastAsiaTheme="minorHAnsi"/>
-          <w:color w:val="auto"/>
-          <w:kern w:val="0"/>
-          <w:sz w:val="24"/>
-          <w:szCs w:val="22"/>
-          <w:lang w:val="en-US" w:eastAsia="en-US" w:bidi="ar-SA"/>
-        </w:rPr>
-        <w:t xml:space="preserve">Another similar theory that attempts to mathematically reason about levels of consciousness is </w:t>
-      </w:r>
-      <w:r>
-        <w:rPr>
-          <w:rFonts w:eastAsia="Calibri" w:cs="" w:cstheme="minorBidi" w:eastAsiaTheme="minorHAnsi"/>
-          <w:color w:val="auto"/>
-          <w:kern w:val="0"/>
-          <w:sz w:val="24"/>
-          <w:szCs w:val="22"/>
-          <w:lang w:val="en-US" w:eastAsia="en-US" w:bidi="ar-SA"/>
-        </w:rPr>
-        <w:t>Integrated Information Theory (IIT) (Tononi, 2004; Oizumi et al., 2014)</w:t>
-      </w:r>
-      <w:r>
-        <w:rPr>
-          <w:rFonts w:eastAsia="Calibri" w:cs="" w:cstheme="minorBidi" w:eastAsiaTheme="minorHAnsi"/>
-          <w:color w:val="auto"/>
-          <w:kern w:val="0"/>
-          <w:sz w:val="24"/>
-          <w:szCs w:val="22"/>
-          <w:lang w:val="en-US" w:eastAsia="en-US" w:bidi="ar-SA"/>
-        </w:rPr>
-        <w:t xml:space="preserve">. </w:t>
-      </w:r>
-      <w:commentRangeStart w:id="6"/>
-      <w:r>
-        <w:rPr>
-          <w:rFonts w:eastAsia="Calibri" w:cs="" w:cstheme="minorBidi" w:eastAsiaTheme="minorHAnsi"/>
-          <w:color w:val="auto"/>
-          <w:kern w:val="0"/>
-          <w:sz w:val="24"/>
-          <w:szCs w:val="22"/>
-          <w:lang w:val="en-US" w:eastAsia="en-US" w:bidi="ar-SA"/>
-        </w:rPr>
-        <w:t>IIT</w:t>
-      </w:r>
-      <w:r>
-        <w:rPr>
-          <w:rFonts w:eastAsia="Calibri" w:cs="" w:cstheme="minorBidi" w:eastAsiaTheme="minorHAnsi"/>
-          <w:color w:val="auto"/>
-          <w:kern w:val="0"/>
-          <w:sz w:val="24"/>
-          <w:szCs w:val="22"/>
-          <w:lang w:val="en-US" w:eastAsia="en-US" w:bidi="ar-SA"/>
-        </w:rPr>
-        <w:t xml:space="preserve"> provides a mechanism for quantifying the amount of recurrent integration in a system</w:t>
-      </w:r>
-      <w:r>
-        <w:rPr>
-          <w:rFonts w:eastAsia="Calibri" w:cs="" w:cstheme="minorBidi" w:eastAsiaTheme="minorHAnsi"/>
-          <w:color w:val="auto"/>
-          <w:kern w:val="0"/>
-          <w:sz w:val="24"/>
-          <w:szCs w:val="22"/>
-          <w:lang w:val="en-US" w:eastAsia="en-US" w:bidi="ar-SA"/>
-        </w:rPr>
-        <w:t xml:space="preserve">, symbolized in its amount of </w:t>
-      </w:r>
-      <w:r>
-        <w:rPr>
-          <w:lang w:val="en-US" w:eastAsia="en-US" w:bidi="ar-SA"/>
-        </w:rPr>
-        <w:t>Φ</w:t>
-      </w:r>
-      <w:r>
-        <w:rPr>
-          <w:lang w:val="en-US" w:eastAsia="en-US" w:bidi="ar-SA"/>
-        </w:rPr>
-        <w:t>.</w:t>
-      </w:r>
-      <w:r>
-        <w:rPr>
-          <w:rFonts w:eastAsia="Calibri" w:cs="" w:cstheme="minorBidi" w:eastAsiaTheme="minorHAnsi"/>
-          <w:color w:val="auto"/>
-          <w:kern w:val="0"/>
-          <w:sz w:val="24"/>
-          <w:szCs w:val="22"/>
-          <w:lang w:val="en-US" w:eastAsia="en-US" w:bidi="ar-SA"/>
-        </w:rPr>
-        <w:t xml:space="preserve"> Importantly, IIT is applicable to both biological and artificial agents.</w:t>
-      </w:r>
-      <w:r>
-        <w:rPr>
-          <w:rFonts w:eastAsia="Calibri" w:cs="" w:cstheme="minorBidi" w:eastAsiaTheme="minorHAnsi"/>
-          <w:color w:val="auto"/>
-          <w:kern w:val="0"/>
-          <w:sz w:val="24"/>
-          <w:szCs w:val="22"/>
-          <w:lang w:val="en-US" w:eastAsia="en-US" w:bidi="ar-SA"/>
-        </w:rPr>
-      </w:r>
-      <w:commentRangeEnd w:id="6"/>
-      <w:r>
-        <w:commentReference w:id="6"/>
-      </w:r>
-      <w:r>
-        <w:rPr>
-          <w:rFonts w:eastAsia="Calibri" w:cs="" w:cstheme="minorBidi" w:eastAsiaTheme="minorHAnsi"/>
-          <w:color w:val="auto"/>
-          <w:kern w:val="0"/>
-          <w:sz w:val="24"/>
-          <w:szCs w:val="22"/>
-          <w:lang w:val="en-US" w:eastAsia="en-US" w:bidi="ar-SA"/>
-        </w:rPr>
-        <w:t xml:space="preserve"> </w:t>
-      </w:r>
-      <w:commentRangeStart w:id="7"/>
-      <w:r>
-        <w:rPr>
-          <w:rFonts w:eastAsia="Calibri" w:cs="" w:cstheme="minorBidi" w:eastAsiaTheme="minorHAnsi"/>
-          <w:color w:val="auto"/>
-          <w:kern w:val="0"/>
-          <w:sz w:val="24"/>
-          <w:szCs w:val="22"/>
-          <w:lang w:val="en-US" w:eastAsia="en-US" w:bidi="ar-SA"/>
-        </w:rPr>
-        <w:t>The Visceral Loop is thus compatible with and enhances IIT, in that it gives a higher-level reason for the need for recurrency.</w:t>
-      </w:r>
-      <w:commentRangeEnd w:id="7"/>
-      <w:r>
-        <w:commentReference w:id="7"/>
-      </w:r>
-      <w:r>
-        <w:rPr>
-          <w:rFonts w:eastAsia="Calibri" w:cs="" w:cstheme="minorBidi" w:eastAsiaTheme="minorHAnsi"/>
-          <w:color w:val="auto"/>
-          <w:kern w:val="0"/>
-          <w:sz w:val="24"/>
-          <w:szCs w:val="22"/>
-          <w:lang w:val="en-US" w:eastAsia="en-US" w:bidi="ar-SA"/>
-        </w:rPr>
+        <w:rPr>
+          <w:rFonts w:ascii="Times New Roman" w:hAnsi="Times New Roman" w:eastAsia="Calibri" w:cs="" w:cstheme="minorBidi" w:eastAsiaTheme="minorHAnsi"/>
+          <w:color w:val="auto"/>
+          <w:kern w:val="0"/>
+          <w:sz w:val="24"/>
+          <w:szCs w:val="22"/>
+          <w:lang w:val="en-US" w:eastAsia="en-US" w:bidi="ar-SA"/>
+        </w:rPr>
+      </w:pPr>
+      <w:r>
+        <w:rPr>
+          <w:rFonts w:eastAsia="Calibri" w:cs="" w:cstheme="minorBidi" w:eastAsiaTheme="minorHAnsi"/>
+          <w:color w:val="auto"/>
+          <w:kern w:val="0"/>
+          <w:sz w:val="24"/>
+          <w:szCs w:val="22"/>
+          <w:lang w:val="en-US" w:eastAsia="en-US" w:bidi="ar-SA"/>
+        </w:rPr>
+        <w:t>Thus, an AGI must exhibit the characteristics that are measured by the Visceral Loop, and one aspect of the level of advancement of the AGI can be measured by whether it can execute Visceral Loop Iterations 2 and 3.</w:t>
       </w:r>
     </w:p>
     <w:p>
@@ -7792,6 +7702,255 @@
           <w:ilvl w:val="1"/>
           <w:numId w:val="2"/>
         </w:numPr>
+        <w:rPr/>
+      </w:pPr>
+      <w:r>
+        <w:rPr/>
+        <w:t>A step towards understanding consciousness</w:t>
+      </w:r>
+    </w:p>
+    <w:p>
+      <w:pPr>
+        <w:pStyle w:val="Normal"/>
+        <w:rPr/>
+      </w:pPr>
+      <w:r>
+        <w:rPr/>
+        <w:t xml:space="preserve">Within </w:t>
+      </w:r>
+      <w:r>
+        <w:rPr/>
+        <w:t xml:space="preserve">section </w:t>
+      </w:r>
+      <w:r>
+        <w:rPr/>
+        <w:fldChar w:fldCharType="begin"/>
+      </w:r>
+      <w:r>
+        <w:rPr/>
+        <w:instrText> REF __RefHeading___Toc3848_3695547975 \n \h </w:instrText>
+      </w:r>
+      <w:r>
+        <w:rPr/>
+        <w:fldChar w:fldCharType="separate"/>
+      </w:r>
+      <w:r>
+        <w:rPr/>
+        <w:t>6</w:t>
+      </w:r>
+      <w:r>
+        <w:rPr/>
+        <w:fldChar w:fldCharType="end"/>
+      </w:r>
+      <w:r>
+        <w:rPr/>
+        <w:t xml:space="preserve"> the discussion was restricted to human consciousness</w:t>
+      </w:r>
+      <w:r>
+        <w:rPr/>
+        <w:t xml:space="preserve">, but the Visceral Loop provides a mathematical basis for understanding the potential for consciousness in other agents, including artificial ones. </w:t>
+      </w:r>
+      <w:r>
+        <w:rPr/>
+        <w:t>Where an agent has a processing architecture sufficient for producing Visceral Loop Iteration 2 inferences, then it has the potential for conscious thought.</w:t>
+      </w:r>
+    </w:p>
+    <w:p>
+      <w:pPr>
+        <w:pStyle w:val="Normal"/>
+        <w:rPr/>
+      </w:pPr>
+      <w:r>
+        <w:rPr/>
+        <w:t>The recurrent nature of the semiotic process underlying the Visceral Loop explains the need for a computational architecture that incorporates i) recurrency at the high-level scale, ii) persistence of state between recurrent cycles, and iii) representational integration of diverse computational outcomes.</w:t>
+      </w:r>
+    </w:p>
+    <w:p>
+      <w:pPr>
+        <w:pStyle w:val="Normal"/>
+        <w:rPr/>
+      </w:pPr>
+      <w:r>
+        <w:rPr>
+          <w:rFonts w:eastAsia="Calibri" w:cs="" w:cstheme="minorBidi" w:eastAsiaTheme="minorHAnsi"/>
+          <w:color w:val="auto"/>
+          <w:kern w:val="0"/>
+          <w:sz w:val="24"/>
+          <w:szCs w:val="22"/>
+          <w:lang w:val="en-US" w:eastAsia="en-US" w:bidi="ar-SA"/>
+        </w:rPr>
+        <w:t xml:space="preserve">Another similar theory that attempts to mathematically reason about levels of consciousness is </w:t>
+      </w:r>
+      <w:r>
+        <w:rPr>
+          <w:rFonts w:eastAsia="Calibri" w:cs="" w:cstheme="minorBidi" w:eastAsiaTheme="minorHAnsi"/>
+          <w:color w:val="auto"/>
+          <w:kern w:val="0"/>
+          <w:sz w:val="24"/>
+          <w:szCs w:val="22"/>
+          <w:lang w:val="en-US" w:eastAsia="en-US" w:bidi="ar-SA"/>
+        </w:rPr>
+        <w:t>Integrated Information Theory (IIT) (Tononi, 2004; Oizumi et al., 2014)</w:t>
+      </w:r>
+      <w:r>
+        <w:rPr>
+          <w:rFonts w:eastAsia="Calibri" w:cs="" w:cstheme="minorBidi" w:eastAsiaTheme="minorHAnsi"/>
+          <w:color w:val="auto"/>
+          <w:kern w:val="0"/>
+          <w:sz w:val="24"/>
+          <w:szCs w:val="22"/>
+          <w:lang w:val="en-US" w:eastAsia="en-US" w:bidi="ar-SA"/>
+        </w:rPr>
+        <w:t xml:space="preserve">. </w:t>
+      </w:r>
+      <w:commentRangeStart w:id="6"/>
+      <w:r>
+        <w:rPr>
+          <w:rFonts w:eastAsia="Calibri" w:cs="" w:cstheme="minorBidi" w:eastAsiaTheme="minorHAnsi"/>
+          <w:color w:val="auto"/>
+          <w:kern w:val="0"/>
+          <w:sz w:val="24"/>
+          <w:szCs w:val="22"/>
+          <w:lang w:val="en-US" w:eastAsia="en-US" w:bidi="ar-SA"/>
+        </w:rPr>
+        <w:t>IIT</w:t>
+      </w:r>
+      <w:r>
+        <w:rPr>
+          <w:rFonts w:eastAsia="Calibri" w:cs="" w:cstheme="minorBidi" w:eastAsiaTheme="minorHAnsi"/>
+          <w:color w:val="auto"/>
+          <w:kern w:val="0"/>
+          <w:sz w:val="24"/>
+          <w:szCs w:val="22"/>
+          <w:lang w:val="en-US" w:eastAsia="en-US" w:bidi="ar-SA"/>
+        </w:rPr>
+        <w:t xml:space="preserve"> provides a mechanism for quantifying the amount of recurrent integration in a system</w:t>
+      </w:r>
+      <w:r>
+        <w:rPr>
+          <w:rFonts w:eastAsia="Calibri" w:cs="" w:cstheme="minorBidi" w:eastAsiaTheme="minorHAnsi"/>
+          <w:color w:val="auto"/>
+          <w:kern w:val="0"/>
+          <w:sz w:val="24"/>
+          <w:szCs w:val="22"/>
+          <w:lang w:val="en-US" w:eastAsia="en-US" w:bidi="ar-SA"/>
+        </w:rPr>
+        <w:t xml:space="preserve">, symbolized in its amount of </w:t>
+      </w:r>
+      <w:r>
+        <w:rPr>
+          <w:lang w:val="en-US" w:eastAsia="en-US" w:bidi="ar-SA"/>
+        </w:rPr>
+        <w:t>Φ</w:t>
+      </w:r>
+      <w:r>
+        <w:rPr>
+          <w:lang w:val="en-US" w:eastAsia="en-US" w:bidi="ar-SA"/>
+        </w:rPr>
+        <w:t>.</w:t>
+      </w:r>
+      <w:r>
+        <w:rPr>
+          <w:rFonts w:eastAsia="Calibri" w:cs="" w:cstheme="minorBidi" w:eastAsiaTheme="minorHAnsi"/>
+          <w:color w:val="auto"/>
+          <w:kern w:val="0"/>
+          <w:sz w:val="24"/>
+          <w:szCs w:val="22"/>
+          <w:lang w:val="en-US" w:eastAsia="en-US" w:bidi="ar-SA"/>
+        </w:rPr>
+        <w:t xml:space="preserve"> Importantly, IIT is applicable to both biological and artificial agents.</w:t>
+      </w:r>
+      <w:r>
+        <w:rPr>
+          <w:rFonts w:eastAsia="Calibri" w:cs="" w:cstheme="minorBidi" w:eastAsiaTheme="minorHAnsi"/>
+          <w:color w:val="auto"/>
+          <w:kern w:val="0"/>
+          <w:sz w:val="24"/>
+          <w:szCs w:val="22"/>
+          <w:lang w:val="en-US" w:eastAsia="en-US" w:bidi="ar-SA"/>
+        </w:rPr>
+      </w:r>
+      <w:commentRangeEnd w:id="6"/>
+      <w:r>
+        <w:commentReference w:id="6"/>
+      </w:r>
+      <w:r>
+        <w:rPr>
+          <w:rFonts w:eastAsia="Calibri" w:cs="" w:cstheme="minorBidi" w:eastAsiaTheme="minorHAnsi"/>
+          <w:color w:val="auto"/>
+          <w:kern w:val="0"/>
+          <w:sz w:val="24"/>
+          <w:szCs w:val="22"/>
+          <w:lang w:val="en-US" w:eastAsia="en-US" w:bidi="ar-SA"/>
+        </w:rPr>
+        <w:t xml:space="preserve"> </w:t>
+      </w:r>
+      <w:commentRangeStart w:id="7"/>
+      <w:r>
+        <w:rPr>
+          <w:rFonts w:eastAsia="Calibri" w:cs="" w:cstheme="minorBidi" w:eastAsiaTheme="minorHAnsi"/>
+          <w:color w:val="auto"/>
+          <w:kern w:val="0"/>
+          <w:sz w:val="24"/>
+          <w:szCs w:val="22"/>
+          <w:lang w:val="en-US" w:eastAsia="en-US" w:bidi="ar-SA"/>
+        </w:rPr>
+        <w:t>The Visceral Loop is thus compatible with and enhances IIT, in that it gives a higher-level reason for the need for recurrency.</w:t>
+      </w:r>
+      <w:commentRangeEnd w:id="7"/>
+      <w:r>
+        <w:commentReference w:id="7"/>
+      </w:r>
+      <w:r>
+        <w:rPr>
+          <w:rFonts w:eastAsia="Calibri" w:cs="" w:cstheme="minorBidi" w:eastAsiaTheme="minorHAnsi"/>
+          <w:color w:val="auto"/>
+          <w:kern w:val="0"/>
+          <w:sz w:val="24"/>
+          <w:szCs w:val="22"/>
+          <w:lang w:val="en-US" w:eastAsia="en-US" w:bidi="ar-SA"/>
+        </w:rPr>
+      </w:r>
+    </w:p>
+    <w:p>
+      <w:pPr>
+        <w:pStyle w:val="Normal"/>
+        <w:rPr/>
+      </w:pPr>
+      <w:commentRangeStart w:id="8"/>
+      <w:r>
+        <w:rPr>
+          <w:rFonts w:eastAsia="Calibri" w:cs="" w:cstheme="minorBidi" w:eastAsiaTheme="minorHAnsi"/>
+          <w:color w:val="auto"/>
+          <w:kern w:val="0"/>
+          <w:sz w:val="24"/>
+          <w:szCs w:val="22"/>
+          <w:lang w:val="en-US" w:eastAsia="en-US" w:bidi="ar-SA"/>
+        </w:rPr>
+        <w:t>Phenomenal experience is generally considered to be the hallmark of consciousness, making the distinction between an agent that is truly conscious versus a philosophical zombie of the same. The theory presented here offers some insight into the mechanism behind the ability for an individual to examine their own thought. This is assumed to be closely related to the content of the individual's phenomenal experience. Thus, the Visceral Loop is an important aspect of consciousness, and understanding of it may help lead towards artificial consciousness.</w:t>
+      </w:r>
+      <w:commentRangeEnd w:id="8"/>
+      <w:r>
+        <w:commentReference w:id="8"/>
+      </w:r>
+      <w:r>
+        <w:rPr>
+          <w:rFonts w:eastAsia="Calibri" w:cs="" w:cstheme="minorBidi" w:eastAsiaTheme="minorHAnsi"/>
+          <w:color w:val="auto"/>
+          <w:kern w:val="0"/>
+          <w:sz w:val="24"/>
+          <w:szCs w:val="22"/>
+          <w:lang w:val="en-US" w:eastAsia="en-US" w:bidi="ar-SA"/>
+        </w:rPr>
+      </w:r>
+    </w:p>
+    <w:p>
+      <w:pPr>
+        <w:pStyle w:val="Heading2"/>
+        <w:numPr>
+          <w:ilvl w:val="1"/>
+          <w:numId w:val="2"/>
+        </w:numPr>
         <w:rPr>
           <w:i/>
           <w:i/>
@@ -8338,7 +8497,7 @@
           <w:szCs w:val="22"/>
           <w:lang w:val="en-US" w:eastAsia="en-US" w:bidi="ar-SA"/>
         </w:rPr>
-        <w:t>n both cases, there remains heated debate, with no obvious end in sight to date. T</w:t>
+        <w:t>n both cases there remains heated debate with no obvious end in sight. T</w:t>
       </w:r>
       <w:r>
         <w:rPr>
@@ -8641,7 +8800,7 @@
         <w:rPr/>
         <w:t xml:space="preserve">This paper makes the claim that agents operating within complex environments and with complex bodies require a trade-off between the inferential computing power of a single processing step versus the use of multiple iterations of a recurrent processing loop. </w:t>
       </w:r>
-      <w:commentRangeStart w:id="8"/>
+      <w:commentRangeStart w:id="9"/>
       <w:r>
         <w:rPr>
           <w:rFonts w:eastAsia="Calibri" w:cs="" w:cstheme="minorBidi" w:eastAsiaTheme="minorHAnsi"/>
@@ -8672,9 +8831,9 @@
         <w:rPr/>
         <w:t xml:space="preserve"> non-physical actions, the agent must model its non-physical behaviors.</w:t>
       </w:r>
-      <w:commentRangeEnd w:id="8"/>
-      <w:r>
-        <w:commentReference w:id="8"/>
+      <w:commentRangeEnd w:id="9"/>
+      <w:r>
+        <w:commentReference w:id="9"/>
       </w:r>
       <w:r>
         <w:rPr/>
@@ -8868,7 +9027,7 @@
           <w:lang w:val="en-US" w:eastAsia="en-US" w:bidi="ar-SA"/>
         </w:rPr>
       </w:pPr>
-      <w:commentRangeStart w:id="9"/>
+      <w:commentRangeStart w:id="10"/>
       <w:r>
         <w:rPr>
           <w:rFonts w:eastAsia="Calibri" w:cs="" w:cstheme="minorBidi" w:eastAsiaTheme="minorHAnsi"/>
@@ -8880,9 +9039,9 @@
         </w:rPr>
         <w:t>The problem of solving Artificial General Intelligence (AGI) has received renewed interest of late (Adams et al., 2012; van Gerven, 2017; Cervantes et al., 2021). ...The Visceral Loop provides some insight.....</w:t>
       </w:r>
-      <w:commentRangeEnd w:id="9"/>
-      <w:r>
-        <w:commentReference w:id="9"/>
+      <w:commentRangeEnd w:id="10"/>
+      <w:r>
+        <w:commentReference w:id="10"/>
       </w:r>
       <w:r>
         <w:rPr>
@@ -8900,7 +9059,7 @@
         <w:pStyle w:val="Normal"/>
         <w:rPr/>
       </w:pPr>
-      <w:commentRangeStart w:id="10"/>
+      <w:commentRangeStart w:id="11"/>
       <w:r>
         <w:rPr>
           <w:rFonts w:eastAsia="Calibri" w:cs="" w:cstheme="minorBidi" w:eastAsiaTheme="minorHAnsi"/>
@@ -8912,9 +9071,9 @@
         </w:rPr>
         <w:t>Phenomenal experience is generally considered to be the hallmark of consciousness, making the distinction between an agent that is truly conscious versus a philosophical zombie of the same. The theory presented here offers some insight into the mechanism behind the ability for an individual to examine their own thought. This is assumed to be closely related to the content of the individual's phenomenal experience. Thus, the Visceral Loop is an important aspect of consciousness, and understanding of it may help lead towards artificial consciousness.</w:t>
       </w:r>
-      <w:commentRangeEnd w:id="10"/>
-      <w:r>
-        <w:commentReference w:id="10"/>
+      <w:commentRangeEnd w:id="11"/>
+      <w:r>
+        <w:commentReference w:id="11"/>
       </w:r>
       <w:r>
         <w:rPr>
@@ -9441,14 +9600,14 @@
         <w:spacing w:before="120" w:after="240"/>
         <w:rPr/>
       </w:pPr>
-      <w:commentRangeStart w:id="11"/>
+      <w:commentRangeStart w:id="12"/>
       <w:r>
         <w:rPr/>
         <w:t>Millidge, B., Seth, A., Buckley, C. L. Predictive Coding: a Theoretical and Experimental Review. https://arxiv.org/abs/2107.12979</w:t>
       </w:r>
-      <w:commentRangeEnd w:id="11"/>
-      <w:r>
-        <w:commentReference w:id="11"/>
+      <w:commentRangeEnd w:id="12"/>
+      <w:r>
+        <w:commentReference w:id="12"/>
       </w:r>
       <w:r>
         <w:rPr/>
@@ -10319,7 +10478,41 @@
       </w:r>
     </w:p>
   </w:comment>
-  <w:comment w:id="8" w:author="Unknown Author" w:date="2021-12-30T08:15:03Z" w:initials="">
+  <w:comment w:id="8" w:author="Unknown Author" w:date="2022-01-04T10:13:34Z" w:initials="">
+    <w:p>
+      <w:r>
+        <w:rPr>
+          <w:rFonts w:ascii="Cambria" w:hAnsi="Cambria" w:eastAsia="Calibri" w:cs=""/>
+          <w:b w:val="false"/>
+          <w:bCs w:val="false"/>
+          <w:i w:val="false"/>
+          <w:iCs w:val="false"/>
+          <w:caps w:val="false"/>
+          <w:smallCaps w:val="false"/>
+          <w:strike w:val="false"/>
+          <w:dstrike w:val="false"/>
+          <w:outline w:val="false"/>
+          <w:shadow w:val="false"/>
+          <w:emboss w:val="false"/>
+          <w:imprint w:val="false"/>
+          <w:color w:val="auto"/>
+          <w:spacing w:val="0"/>
+          <w:w w:val="100"/>
+          <w:kern w:val="0"/>
+          <w:position w:val="0"/>
+          <w:sz w:val="20"/>
+          <w:sz w:val="20"/>
+          <w:szCs w:val="22"/>
+          <w:u w:val="none"/>
+          <w:vertAlign w:val="baseline"/>
+          <w:em w:val="none"/>
+          <w:lang w:val="en-US" w:eastAsia="en-US" w:bidi="ar-SA"/>
+        </w:rPr>
+        <w:t>Needs fleshing out a bit further. The point is to show how VL is fundamental to consciousness and artificial consciousness.</w:t>
+      </w:r>
+    </w:p>
+  </w:comment>
+  <w:comment w:id="9" w:author="Unknown Author" w:date="2021-12-30T08:15:03Z" w:initials="">
     <w:p>
       <w:r>
         <w:rPr>
@@ -10415,7 +10608,7 @@
       </w:r>
     </w:p>
   </w:comment>
-  <w:comment w:id="9" w:author="Unknown Author" w:date="2022-01-01T13:35:12Z" w:initials="">
+  <w:comment w:id="10" w:author="Unknown Author" w:date="2022-01-01T13:35:12Z" w:initials="">
     <w:p>
       <w:r>
         <w:rPr>
@@ -10445,11 +10638,11 @@
           <w:em w:val="none"/>
           <w:lang w:val="en-US" w:eastAsia="en-US" w:bidi="ar-SA"/>
         </w:rPr>
-        <w:t>To continue</w:t>
+        <w:t>To summarise (main content in Analysis section)</w:t>
       </w:r>
     </w:p>
   </w:comment>
-  <w:comment w:id="10" w:author="Unknown Author" w:date="2022-01-04T10:13:34Z" w:initials="">
+  <w:comment w:id="11" w:author="Unknown Author" w:date="2022-01-04T10:13:34Z" w:initials="">
     <w:p>
       <w:r>
         <w:rPr>
@@ -10479,11 +10672,11 @@
           <w:em w:val="none"/>
           <w:lang w:val="en-US" w:eastAsia="en-US" w:bidi="ar-SA"/>
         </w:rPr>
-        <w:t>Needs fleshing out a bit further. The point is to show how VL is fundamental to consciousness and artificial consciousness.</w:t>
+        <w:t>To summarise (main content in Analysis section)</w:t>
       </w:r>
     </w:p>
   </w:comment>
-  <w:comment w:id="11" w:author="Unknown Author" w:date="2021-12-27T07:33:40Z" w:initials="">
+  <w:comment w:id="12" w:author="Unknown Author" w:date="2021-12-27T07:33:40Z" w:initials="">
     <w:p>
       <w:r>
         <w:rPr>

</xml_diff>

<commit_message>
Cleaned up Summary section and added discussion around VL not leading to recursive definition of consciousness
</commit_message>
<xml_diff>
--- a/files/Paper-on-Loops-in-AI-and-Consciousness-submission.docx
+++ b/files/Paper-on-Loops-in-AI-and-Consciousness-submission.docx
@@ -7598,7 +7598,23 @@
       </w:pPr>
       <w:r>
         <w:rPr/>
-        <w:t>A step towards understanding general intelligence</w:t>
+        <w:t xml:space="preserve">A step towards understanding </w:t>
+      </w:r>
+      <w:r>
+        <w:rPr/>
+        <w:t>G</w:t>
+      </w:r>
+      <w:r>
+        <w:rPr/>
+        <w:t xml:space="preserve">eneral </w:t>
+      </w:r>
+      <w:r>
+        <w:rPr/>
+        <w:t>I</w:t>
+      </w:r>
+      <w:r>
+        <w:rPr/>
+        <w:t>ntelligence</w:t>
       </w:r>
     </w:p>
     <w:p>
@@ -7683,6 +7699,7 @@
           <w:lang w:val="en-US" w:eastAsia="en-US" w:bidi="ar-SA"/>
         </w:rPr>
       </w:pPr>
+      <w:commentRangeStart w:id="6"/>
       <w:r>
         <w:rPr>
           <w:rFonts w:eastAsia="Calibri" w:cs="" w:cstheme="minorBidi" w:eastAsiaTheme="minorHAnsi"/>
@@ -7693,6 +7710,20 @@
           <w:lang w:val="en-US" w:eastAsia="en-US" w:bidi="ar-SA"/>
         </w:rPr>
         <w:t>Thus, an AGI must exhibit the characteristics that are measured by the Visceral Loop, and one aspect of the level of advancement of the AGI can be measured by whether it can execute Visceral Loop Iterations 2 and 3.</w:t>
+      </w:r>
+      <w:commentRangeEnd w:id="6"/>
+      <w:r>
+        <w:commentReference w:id="6"/>
+      </w:r>
+      <w:r>
+        <w:rPr>
+          <w:rFonts w:eastAsia="Calibri" w:cs="" w:cstheme="minorBidi" w:eastAsiaTheme="minorHAnsi"/>
+          <w:color w:val="auto"/>
+          <w:kern w:val="0"/>
+          <w:sz w:val="24"/>
+          <w:szCs w:val="22"/>
+          <w:lang w:val="en-US" w:eastAsia="en-US" w:bidi="ar-SA"/>
+        </w:rPr>
       </w:r>
     </w:p>
     <w:p>
@@ -7706,7 +7737,15 @@
       </w:pPr>
       <w:r>
         <w:rPr/>
-        <w:t>A step towards understanding consciousness</w:t>
+        <w:t xml:space="preserve">A step towards understanding </w:t>
+      </w:r>
+      <w:r>
+        <w:rPr/>
+        <w:t>C</w:t>
+      </w:r>
+      <w:r>
+        <w:rPr/>
+        <w:t>onsciousness</w:t>
       </w:r>
     </w:p>
     <w:p>
@@ -7803,7 +7842,7 @@
         </w:rPr>
         <w:t xml:space="preserve">. </w:t>
       </w:r>
-      <w:commentRangeStart w:id="6"/>
+      <w:commentRangeStart w:id="7"/>
       <w:r>
         <w:rPr>
           <w:rFonts w:eastAsia="Calibri" w:cs="" w:cstheme="minorBidi" w:eastAsiaTheme="minorHAnsi"/>
@@ -7870,9 +7909,9 @@
           <w:lang w:val="en-US" w:eastAsia="en-US" w:bidi="ar-SA"/>
         </w:rPr>
       </w:r>
-      <w:commentRangeEnd w:id="6"/>
-      <w:r>
-        <w:commentReference w:id="6"/>
+      <w:commentRangeEnd w:id="7"/>
+      <w:r>
+        <w:commentReference w:id="7"/>
       </w:r>
       <w:r>
         <w:rPr>
@@ -7885,7 +7924,7 @@
         </w:rPr>
         <w:t xml:space="preserve"> </w:t>
       </w:r>
-      <w:commentRangeStart w:id="7"/>
+      <w:commentRangeStart w:id="8"/>
       <w:r>
         <w:rPr>
           <w:rFonts w:eastAsia="Calibri" w:cs="" w:cstheme="minorBidi" w:eastAsiaTheme="minorHAnsi"/>
@@ -7897,9 +7936,9 @@
         </w:rPr>
         <w:t>The Visceral Loop is thus compatible with and enhances IIT, in that it gives a higher-level reason for the need for recurrency.</w:t>
       </w:r>
-      <w:commentRangeEnd w:id="7"/>
-      <w:r>
-        <w:commentReference w:id="7"/>
+      <w:commentRangeEnd w:id="8"/>
+      <w:r>
+        <w:commentReference w:id="8"/>
       </w:r>
       <w:r>
         <w:rPr>
@@ -7917,7 +7956,7 @@
         <w:pStyle w:val="Normal"/>
         <w:rPr/>
       </w:pPr>
-      <w:commentRangeStart w:id="8"/>
+      <w:commentRangeStart w:id="9"/>
       <w:r>
         <w:rPr>
           <w:rFonts w:eastAsia="Calibri" w:cs="" w:cstheme="minorBidi" w:eastAsiaTheme="minorHAnsi"/>
@@ -7929,9 +7968,9 @@
         </w:rPr>
         <w:t>Phenomenal experience is generally considered to be the hallmark of consciousness, making the distinction between an agent that is truly conscious versus a philosophical zombie of the same. The theory presented here offers some insight into the mechanism behind the ability for an individual to examine their own thought. This is assumed to be closely related to the content of the individual's phenomenal experience. Thus, the Visceral Loop is an important aspect of consciousness, and understanding of it may help lead towards artificial consciousness.</w:t>
       </w:r>
-      <w:commentRangeEnd w:id="8"/>
-      <w:r>
-        <w:commentReference w:id="8"/>
+      <w:commentRangeEnd w:id="9"/>
+      <w:r>
+        <w:commentReference w:id="9"/>
       </w:r>
       <w:r>
         <w:rPr>
@@ -7982,7 +8021,33 @@
           <w:szCs w:val="22"/>
           <w:lang w:val="en-US" w:eastAsia="en-US" w:bidi="ar-SA"/>
         </w:rPr>
-        <w:t>The Visceral Loop has been shown to offer significant insight into consciousness</w:t>
+        <w:t xml:space="preserve">The Visceral Loop </w:t>
+      </w:r>
+      <w:r>
+        <w:rPr>
+          <w:rFonts w:eastAsia="Calibri" w:cs="" w:cstheme="minorBidi" w:eastAsiaTheme="minorHAnsi"/>
+          <w:i w:val="false"/>
+          <w:iCs w:val="false"/>
+          <w:color w:val="auto"/>
+          <w:kern w:val="0"/>
+          <w:sz w:val="24"/>
+          <w:szCs w:val="22"/>
+          <w:lang w:val="en-US" w:eastAsia="en-US" w:bidi="ar-SA"/>
+        </w:rPr>
+        <w:t>offers</w:t>
+      </w:r>
+      <w:r>
+        <w:rPr>
+          <w:rFonts w:eastAsia="Calibri" w:cs="" w:cstheme="minorBidi" w:eastAsiaTheme="minorHAnsi"/>
+          <w:i w:val="false"/>
+          <w:iCs w:val="false"/>
+          <w:color w:val="auto"/>
+          <w:kern w:val="0"/>
+          <w:sz w:val="24"/>
+          <w:szCs w:val="22"/>
+          <w:lang w:val="en-US" w:eastAsia="en-US" w:bidi="ar-SA"/>
+        </w:rPr>
+        <w:t xml:space="preserve"> significant insight into consciousness</w:t>
       </w:r>
       <w:r>
         <w:rPr>
@@ -8614,7 +8679,33 @@
           <w:szCs w:val="22"/>
           <w:lang w:val="en-US" w:eastAsia="en-US" w:bidi="ar-SA"/>
         </w:rPr>
-        <w:t>A-Cs and P-Cs in terms of the Visceral Loop, but that shall have to wait for now.</w:t>
+        <w:t xml:space="preserve">A-Cs and P-Cs in terms of the Visceral Loop, but that shall </w:t>
+      </w:r>
+      <w:r>
+        <w:rPr>
+          <w:rFonts w:eastAsia="Calibri" w:cs="" w:cstheme="minorBidi" w:eastAsiaTheme="minorHAnsi"/>
+          <w:i w:val="false"/>
+          <w:iCs w:val="false"/>
+          <w:color w:val="auto"/>
+          <w:kern w:val="0"/>
+          <w:sz w:val="24"/>
+          <w:szCs w:val="22"/>
+          <w:lang w:val="en-US" w:eastAsia="en-US" w:bidi="ar-SA"/>
+        </w:rPr>
+        <w:t>remain the topic of a separate investigation</w:t>
+      </w:r>
+      <w:r>
+        <w:rPr>
+          <w:rFonts w:eastAsia="Calibri" w:cs="" w:cstheme="minorBidi" w:eastAsiaTheme="minorHAnsi"/>
+          <w:i w:val="false"/>
+          <w:iCs w:val="false"/>
+          <w:color w:val="auto"/>
+          <w:kern w:val="0"/>
+          <w:sz w:val="24"/>
+          <w:szCs w:val="22"/>
+          <w:lang w:val="en-US" w:eastAsia="en-US" w:bidi="ar-SA"/>
+        </w:rPr>
+        <w:t>.</w:t>
       </w:r>
     </w:p>
     <w:p>
@@ -8775,6 +8866,128 @@
           <w:lang w:val="en-US" w:eastAsia="en-US" w:bidi="ar-SA"/>
         </w:rPr>
         <w:t xml:space="preserve"> That remains an open question. The definition of the Visceral Loop itself is compatible with many of the existing arguments that attempt to address the hard problem, although Theory 1 is challenged by some such arguments.</w:t>
+      </w:r>
+    </w:p>
+    <w:p>
+      <w:pPr>
+        <w:pStyle w:val="Normal"/>
+        <w:rPr>
+          <w:i w:val="false"/>
+          <w:i w:val="false"/>
+          <w:iCs w:val="false"/>
+        </w:rPr>
+      </w:pPr>
+      <w:r>
+        <w:rPr>
+          <w:rFonts w:eastAsia="Calibri" w:cs="" w:cstheme="minorBidi" w:eastAsiaTheme="minorHAnsi"/>
+          <w:i w:val="false"/>
+          <w:iCs w:val="false"/>
+          <w:strike w:val="false"/>
+          <w:dstrike w:val="false"/>
+          <w:color w:val="auto"/>
+          <w:kern w:val="0"/>
+          <w:sz w:val="24"/>
+          <w:szCs w:val="22"/>
+          <w:lang w:val="en-US" w:eastAsia="en-US" w:bidi="ar-SA"/>
+        </w:rPr>
+        <w:t xml:space="preserve">One area in which the Visceral Loop does not suffer </w:t>
+      </w:r>
+      <w:r>
+        <w:rPr>
+          <w:rFonts w:eastAsia="Calibri" w:cs="" w:cstheme="minorBidi" w:eastAsiaTheme="minorHAnsi"/>
+          <w:i w:val="false"/>
+          <w:iCs w:val="false"/>
+          <w:strike w:val="false"/>
+          <w:dstrike w:val="false"/>
+          <w:color w:val="auto"/>
+          <w:kern w:val="0"/>
+          <w:sz w:val="24"/>
+          <w:szCs w:val="22"/>
+          <w:lang w:val="en-US" w:eastAsia="en-US" w:bidi="ar-SA"/>
+        </w:rPr>
+        <w:t xml:space="preserve">from a </w:t>
+      </w:r>
+      <w:r>
+        <w:rPr>
+          <w:rFonts w:eastAsia="Calibri" w:cs="" w:cstheme="minorBidi" w:eastAsiaTheme="minorHAnsi"/>
+          <w:i w:val="false"/>
+          <w:iCs w:val="false"/>
+          <w:strike w:val="false"/>
+          <w:dstrike w:val="false"/>
+          <w:color w:val="auto"/>
+          <w:kern w:val="0"/>
+          <w:sz w:val="24"/>
+          <w:szCs w:val="22"/>
+          <w:lang w:val="en-US" w:eastAsia="en-US" w:bidi="ar-SA"/>
+        </w:rPr>
+        <w:t>common limitation</w:t>
+      </w:r>
+      <w:r>
+        <w:rPr>
+          <w:rFonts w:eastAsia="Calibri" w:cs="" w:cstheme="minorBidi" w:eastAsiaTheme="minorHAnsi"/>
+          <w:i w:val="false"/>
+          <w:iCs w:val="false"/>
+          <w:strike w:val="false"/>
+          <w:dstrike w:val="false"/>
+          <w:color w:val="auto"/>
+          <w:kern w:val="0"/>
+          <w:sz w:val="24"/>
+          <w:szCs w:val="22"/>
+          <w:lang w:val="en-US" w:eastAsia="en-US" w:bidi="ar-SA"/>
+        </w:rPr>
+        <w:t xml:space="preserve"> is that it avoids any risk of a recursive definition of conscious thought. Based on the Visceral Loop, a tentative definition of consciousness might be that:</w:t>
+      </w:r>
+    </w:p>
+    <w:p>
+      <w:pPr>
+        <w:pStyle w:val="Normal"/>
+        <w:ind w:left="360" w:hanging="0"/>
+        <w:rPr>
+          <w:i w:val="false"/>
+          <w:i w:val="false"/>
+          <w:iCs w:val="false"/>
+        </w:rPr>
+      </w:pPr>
+      <w:r>
+        <w:rPr>
+          <w:rFonts w:eastAsia="Calibri" w:cs="" w:cstheme="minorBidi" w:eastAsiaTheme="minorHAnsi"/>
+          <w:i w:val="false"/>
+          <w:iCs w:val="false"/>
+          <w:strike w:val="false"/>
+          <w:dstrike w:val="false"/>
+          <w:color w:val="auto"/>
+          <w:kern w:val="0"/>
+          <w:sz w:val="24"/>
+          <w:szCs w:val="22"/>
+          <w:lang w:val="en-US" w:eastAsia="en-US" w:bidi="ar-SA"/>
+        </w:rPr>
+        <w:t>We are conscious of a perception or thought if that perception or thought is in principle capable of being subsequently thought about via Visceral Loop Iterations 2 or 3, and we have subjective experience of it at the moment that an Iteration 2 or 3 result is produced.</w:t>
+      </w:r>
+    </w:p>
+    <w:p>
+      <w:pPr>
+        <w:pStyle w:val="Normal"/>
+        <w:ind w:left="0" w:hanging="0"/>
+        <w:rPr>
+          <w:i w:val="false"/>
+          <w:i w:val="false"/>
+          <w:iCs w:val="false"/>
+        </w:rPr>
+      </w:pPr>
+      <w:r>
+        <w:rPr>
+          <w:rFonts w:eastAsia="Calibri" w:cs="" w:cstheme="minorBidi" w:eastAsiaTheme="minorHAnsi"/>
+          <w:i w:val="false"/>
+          <w:iCs w:val="false"/>
+          <w:strike w:val="false"/>
+          <w:dstrike w:val="false"/>
+          <w:color w:val="auto"/>
+          <w:kern w:val="0"/>
+          <w:sz w:val="24"/>
+          <w:szCs w:val="22"/>
+          <w:lang w:val="en-US" w:eastAsia="en-US" w:bidi="ar-SA"/>
+        </w:rPr>
+        <w:t>An important point here is that the perception or thought does not have to be immediately processed by Iteration 2 or 3; it can pass via memory and be processed by Iteration 2 or 3 at a later moment. In fact, anything that is accessible from memory and which is capable of being processed through Iteration 2 or 3 (subject to the availability of the necessary data pathways) can be subjectively experienced.</w:t>
       </w:r>
     </w:p>
     <w:p>
@@ -8800,7 +9013,6 @@
         <w:rPr/>
         <w:t xml:space="preserve">This paper makes the claim that agents operating within complex environments and with complex bodies require a trade-off between the inferential computing power of a single processing step versus the use of multiple iterations of a recurrent processing loop. </w:t>
       </w:r>
-      <w:commentRangeStart w:id="9"/>
       <w:r>
         <w:rPr>
           <w:rFonts w:eastAsia="Calibri" w:cs="" w:cstheme="minorBidi" w:eastAsiaTheme="minorHAnsi"/>
@@ -8831,13 +9043,6 @@
         <w:rPr/>
         <w:t xml:space="preserve"> non-physical actions, the agent must model its non-physical behaviors.</w:t>
       </w:r>
-      <w:commentRangeEnd w:id="9"/>
-      <w:r>
-        <w:commentReference w:id="9"/>
-      </w:r>
-      <w:r>
-        <w:rPr/>
-      </w:r>
     </w:p>
     <w:p>
       <w:pPr>
@@ -8902,7 +9107,29 @@
           <w:szCs w:val="22"/>
           <w:lang w:val="en-US" w:eastAsia="en-US" w:bidi="ar-SA"/>
         </w:rPr>
-        <w:t xml:space="preserve">introspective abilities, such as are enjoyed by humans. The Visceral Loop provides a mechanism to mathematically reason about those introspective abilities, and to classify the capabilities of different architectures. </w:t>
+        <w:t xml:space="preserve">introspective abilities, such as </w:t>
+      </w:r>
+      <w:r>
+        <w:rPr>
+          <w:rFonts w:eastAsia="Calibri" w:cs="" w:cstheme="minorBidi" w:eastAsiaTheme="minorHAnsi"/>
+          <w:color w:val="auto"/>
+          <w:kern w:val="0"/>
+          <w:sz w:val="24"/>
+          <w:szCs w:val="22"/>
+          <w:lang w:val="en-US" w:eastAsia="en-US" w:bidi="ar-SA"/>
+        </w:rPr>
+        <w:t>that</w:t>
+      </w:r>
+      <w:r>
+        <w:rPr>
+          <w:rFonts w:eastAsia="Calibri" w:cs="" w:cstheme="minorBidi" w:eastAsiaTheme="minorHAnsi"/>
+          <w:color w:val="auto"/>
+          <w:kern w:val="0"/>
+          <w:sz w:val="24"/>
+          <w:szCs w:val="22"/>
+          <w:lang w:val="en-US" w:eastAsia="en-US" w:bidi="ar-SA"/>
+        </w:rPr>
+        <w:t xml:space="preserve"> enjoyed by humans. The Visceral Loop provides a mechanism to mathematically reason about those introspective abilities, and to classify the capabilities of different architectures. </w:t>
       </w:r>
       <w:r>
         <w:rPr>
@@ -9018,40 +9245,18 @@
     <w:p>
       <w:pPr>
         <w:pStyle w:val="Normal"/>
-        <w:rPr>
-          <w:rFonts w:ascii="Times New Roman" w:hAnsi="Times New Roman" w:eastAsia="Calibri" w:cs="" w:cstheme="minorBidi" w:eastAsiaTheme="minorHAnsi"/>
-          <w:color w:val="auto"/>
-          <w:kern w:val="0"/>
-          <w:sz w:val="24"/>
-          <w:szCs w:val="22"/>
-          <w:lang w:val="en-US" w:eastAsia="en-US" w:bidi="ar-SA"/>
-        </w:rPr>
-      </w:pPr>
-      <w:commentRangeStart w:id="10"/>
-      <w:r>
-        <w:rPr>
-          <w:rFonts w:eastAsia="Calibri" w:cs="" w:cstheme="minorBidi" w:eastAsiaTheme="minorHAnsi"/>
-          <w:color w:val="auto"/>
-          <w:kern w:val="0"/>
-          <w:sz w:val="24"/>
-          <w:szCs w:val="22"/>
-          <w:lang w:val="en-US" w:eastAsia="en-US" w:bidi="ar-SA"/>
-        </w:rPr>
-        <w:t>The problem of solving Artificial General Intelligence (AGI) has received renewed interest of late (Adams et al., 2012; van Gerven, 2017; Cervantes et al., 2021). ...The Visceral Loop provides some insight.....</w:t>
-      </w:r>
-      <w:commentRangeEnd w:id="10"/>
-      <w:r>
-        <w:commentReference w:id="10"/>
-      </w:r>
-      <w:r>
-        <w:rPr>
-          <w:rFonts w:eastAsia="Calibri" w:cs="" w:cstheme="minorBidi" w:eastAsiaTheme="minorHAnsi"/>
-          <w:color w:val="auto"/>
-          <w:kern w:val="0"/>
-          <w:sz w:val="24"/>
-          <w:szCs w:val="22"/>
-          <w:lang w:val="en-US" w:eastAsia="en-US" w:bidi="ar-SA"/>
-        </w:rPr>
+        <w:rPr/>
+      </w:pPr>
+      <w:r>
+        <w:rPr>
+          <w:rFonts w:eastAsia="Calibri" w:cs="" w:cstheme="minorBidi" w:eastAsiaTheme="minorHAnsi"/>
+          <w:color w:val="auto"/>
+          <w:kern w:val="0"/>
+          <w:sz w:val="24"/>
+          <w:szCs w:val="22"/>
+          <w:lang w:val="en-US" w:eastAsia="en-US" w:bidi="ar-SA"/>
+        </w:rPr>
+        <w:t>The Visceral Loop provides insight into general intelligence and provides guidance towards building an Artificial General Intelligence. It suggests the introduction of a self-monitoring process that governs the execution of multiple specialized modules which alone would lead to an unstable system.</w:t>
       </w:r>
     </w:p>
     <w:p>
@@ -9059,78 +9264,27 @@
         <w:pStyle w:val="Normal"/>
         <w:rPr/>
       </w:pPr>
-      <w:commentRangeStart w:id="11"/>
-      <w:r>
-        <w:rPr>
-          <w:rFonts w:eastAsia="Calibri" w:cs="" w:cstheme="minorBidi" w:eastAsiaTheme="minorHAnsi"/>
-          <w:color w:val="auto"/>
-          <w:kern w:val="0"/>
-          <w:sz w:val="24"/>
-          <w:szCs w:val="22"/>
-          <w:lang w:val="en-US" w:eastAsia="en-US" w:bidi="ar-SA"/>
-        </w:rPr>
-        <w:t>Phenomenal experience is generally considered to be the hallmark of consciousness, making the distinction between an agent that is truly conscious versus a philosophical zombie of the same. The theory presented here offers some insight into the mechanism behind the ability for an individual to examine their own thought. This is assumed to be closely related to the content of the individual's phenomenal experience. Thus, the Visceral Loop is an important aspect of consciousness, and understanding of it may help lead towards artificial consciousness.</w:t>
-      </w:r>
-      <w:commentRangeEnd w:id="11"/>
-      <w:r>
-        <w:commentReference w:id="11"/>
-      </w:r>
-      <w:r>
-        <w:rPr>
-          <w:rFonts w:eastAsia="Calibri" w:cs="" w:cstheme="minorBidi" w:eastAsiaTheme="minorHAnsi"/>
-          <w:color w:val="auto"/>
-          <w:kern w:val="0"/>
-          <w:sz w:val="24"/>
-          <w:szCs w:val="22"/>
-          <w:lang w:val="en-US" w:eastAsia="en-US" w:bidi="ar-SA"/>
-        </w:rPr>
-      </w:r>
-    </w:p>
-    <w:p>
-      <w:pPr>
-        <w:pStyle w:val="Normal"/>
-        <w:rPr/>
-      </w:pPr>
-      <w:r>
-        <w:rPr>
-          <w:i/>
-          <w:iCs/>
-        </w:rPr>
-        <w:t>tbd: remove - Various different forms of such modeling are possible, and the characterizations offered by the Visceral Loop provide an insight into what kinds of self-referential thought are possible depending on the kind of model in use.</w:t>
-      </w:r>
-    </w:p>
-    <w:p>
-      <w:pPr>
-        <w:pStyle w:val="Normal"/>
-        <w:rPr>
-          <w:i/>
-          <w:i/>
-          <w:iCs/>
-        </w:rPr>
-      </w:pPr>
-      <w:r>
-        <w:rPr>
-          <w:i/>
-          <w:iCs/>
-        </w:rPr>
-        <w:t>tbd: remove - The work presented here has implications for understanding consciousness, for the design of AI systems, and perhaps forms one of the necessary building blocks towards artificial general intelligence (AGI).</w:t>
-      </w:r>
-    </w:p>
-    <w:p>
-      <w:pPr>
-        <w:pStyle w:val="Normal"/>
-        <w:rPr>
-          <w:i/>
-          <w:i/>
-          <w:iCs/>
-        </w:rPr>
-      </w:pPr>
-      <w:r>
-        <w:rPr>
-          <w:i/>
-          <w:iCs/>
-        </w:rPr>
-        <w:t>tbd: Further work would be to phrase the Visceral Loop in the terms of predictive coding (Seth, Suzuki, &amp; Critchley, 2012; Millidge, Seth, Buckley, 2021)</w:t>
+      <w:r>
+        <w:rPr>
+          <w:rFonts w:eastAsia="Calibri" w:cs="" w:cstheme="minorBidi" w:eastAsiaTheme="minorHAnsi"/>
+          <w:color w:val="auto"/>
+          <w:kern w:val="0"/>
+          <w:sz w:val="24"/>
+          <w:szCs w:val="22"/>
+          <w:lang w:val="en-US" w:eastAsia="en-US" w:bidi="ar-SA"/>
+        </w:rPr>
+        <w:t xml:space="preserve">The Visceral Loop provides insight consciousness in general. It shows that the content of consciousness is defined by a biosemiotic process. This suggests a path towards </w:t>
+      </w:r>
+      <w:r>
+        <w:rPr>
+          <w:rFonts w:eastAsia="Calibri" w:cs="" w:cstheme="minorBidi" w:eastAsiaTheme="minorHAnsi"/>
+          <w:color w:val="auto"/>
+          <w:kern w:val="0"/>
+          <w:sz w:val="24"/>
+          <w:szCs w:val="22"/>
+          <w:lang w:val="en-US" w:eastAsia="en-US" w:bidi="ar-SA"/>
+        </w:rPr>
+        <w:t>Artificial Consciousness.</w:t>
       </w:r>
     </w:p>
     <w:p>
@@ -9600,14 +9754,14 @@
         <w:spacing w:before="120" w:after="240"/>
         <w:rPr/>
       </w:pPr>
-      <w:commentRangeStart w:id="12"/>
+      <w:commentRangeStart w:id="10"/>
       <w:r>
         <w:rPr/>
         <w:t>Millidge, B., Seth, A., Buckley, C. L. Predictive Coding: a Theoretical and Experimental Review. https://arxiv.org/abs/2107.12979</w:t>
       </w:r>
-      <w:commentRangeEnd w:id="12"/>
-      <w:r>
-        <w:commentReference w:id="12"/>
+      <w:commentRangeEnd w:id="10"/>
+      <w:r>
+        <w:commentReference w:id="10"/>
       </w:r>
       <w:r>
         <w:rPr/>
@@ -10410,7 +10564,7 @@
       </w:r>
     </w:p>
   </w:comment>
-  <w:comment w:id="6" w:author="Unknown Author" w:date="2022-01-05T08:12:01Z" w:initials="">
+  <w:comment w:id="6" w:author="Unknown Author" w:date="2022-01-06T06:33:44Z" w:initials="">
     <w:p>
       <w:r>
         <w:rPr>
@@ -10440,11 +10594,11 @@
           <w:em w:val="none"/>
           <w:lang w:val="en-US" w:eastAsia="en-US" w:bidi="ar-SA"/>
         </w:rPr>
-        <w:t>Needs a more detailed breakdown for those unfamiliar with IIT.</w:t>
+        <w:t>Need to add a point about using VL as a governing process across multiple specialised modules.</w:t>
       </w:r>
     </w:p>
   </w:comment>
-  <w:comment w:id="7" w:author="Unknown Author" w:date="2022-01-05T08:12:16Z" w:initials="">
+  <w:comment w:id="7" w:author="Unknown Author" w:date="2022-01-05T08:12:01Z" w:initials="">
     <w:p>
       <w:r>
         <w:rPr>
@@ -10474,11 +10628,45 @@
           <w:em w:val="none"/>
           <w:lang w:val="en-US" w:eastAsia="en-US" w:bidi="ar-SA"/>
         </w:rPr>
+        <w:t>Needs a more detailed breakdown for those unfamiliar with IIT.</w:t>
+      </w:r>
+    </w:p>
+  </w:comment>
+  <w:comment w:id="8" w:author="Unknown Author" w:date="2022-01-05T08:12:16Z" w:initials="">
+    <w:p>
+      <w:r>
+        <w:rPr>
+          <w:rFonts w:ascii="Cambria" w:hAnsi="Cambria" w:eastAsia="Calibri" w:cs="" w:asciiTheme="majorHAnsi" w:cstheme="minorBidi" w:eastAsiaTheme="minorHAnsi" w:hAnsiTheme="majorHAnsi"/>
+          <w:b w:val="false"/>
+          <w:bCs w:val="false"/>
+          <w:i w:val="false"/>
+          <w:iCs w:val="false"/>
+          <w:caps w:val="false"/>
+          <w:smallCaps w:val="false"/>
+          <w:strike w:val="false"/>
+          <w:dstrike w:val="false"/>
+          <w:outline w:val="false"/>
+          <w:shadow w:val="false"/>
+          <w:emboss w:val="false"/>
+          <w:imprint w:val="false"/>
+          <w:color w:val="auto"/>
+          <w:spacing w:val="0"/>
+          <w:w w:val="100"/>
+          <w:kern w:val="0"/>
+          <w:position w:val="0"/>
+          <w:sz w:val="20"/>
+          <w:sz w:val="20"/>
+          <w:szCs w:val="22"/>
+          <w:u w:val="none"/>
+          <w:vertAlign w:val="baseline"/>
+          <w:em w:val="none"/>
+          <w:lang w:val="en-US" w:eastAsia="en-US" w:bidi="ar-SA"/>
+        </w:rPr>
         <w:t>Needs more detail.</w:t>
       </w:r>
     </w:p>
   </w:comment>
-  <w:comment w:id="8" w:author="Unknown Author" w:date="2022-01-04T10:13:34Z" w:initials="">
+  <w:comment w:id="9" w:author="Unknown Author" w:date="2022-01-04T10:13:34Z" w:initials="">
     <w:p>
       <w:r>
         <w:rPr>
@@ -10512,171 +10700,7 @@
       </w:r>
     </w:p>
   </w:comment>
-  <w:comment w:id="9" w:author="Unknown Author" w:date="2021-12-30T08:15:03Z" w:initials="">
-    <w:p>
-      <w:r>
-        <w:rPr>
-          <w:rFonts w:ascii="Cambria" w:hAnsi="Cambria" w:eastAsia="Calibri" w:cs=""/>
-          <w:b w:val="false"/>
-          <w:bCs w:val="false"/>
-          <w:i w:val="false"/>
-          <w:iCs w:val="false"/>
-          <w:caps w:val="false"/>
-          <w:smallCaps w:val="false"/>
-          <w:strike w:val="false"/>
-          <w:dstrike w:val="false"/>
-          <w:outline w:val="false"/>
-          <w:shadow w:val="false"/>
-          <w:emboss w:val="false"/>
-          <w:imprint w:val="false"/>
-          <w:color w:val="auto"/>
-          <w:spacing w:val="0"/>
-          <w:w w:val="100"/>
-          <w:kern w:val="0"/>
-          <w:position w:val="0"/>
-          <w:sz w:val="20"/>
-          <w:sz w:val="20"/>
-          <w:szCs w:val="22"/>
-          <w:u w:val="none"/>
-          <w:vertAlign w:val="baseline"/>
-          <w:em w:val="none"/>
-          <w:lang w:val="en-US" w:eastAsia="en-US" w:bidi="ar-SA"/>
-        </w:rPr>
-        <w:t>See Hod Lipson references here (</w:t>
-      </w:r>
-      <w:hyperlink r:id="rId1">
-        <w:r>
-          <w:rPr>
-            <w:rFonts w:ascii="Cambria" w:hAnsi="Cambria" w:eastAsia="Calibri" w:cs=""/>
-            <w:b w:val="false"/>
-            <w:bCs w:val="false"/>
-            <w:i w:val="false"/>
-            <w:iCs w:val="false"/>
-            <w:caps w:val="false"/>
-            <w:smallCaps w:val="false"/>
-            <w:strike w:val="false"/>
-            <w:dstrike w:val="false"/>
-            <w:outline w:val="false"/>
-            <w:shadow w:val="false"/>
-            <w:emboss w:val="false"/>
-            <w:imprint w:val="false"/>
-            <w:color w:val="auto"/>
-            <w:spacing w:val="0"/>
-            <w:w w:val="100"/>
-            <w:kern w:val="0"/>
-            <w:position w:val="0"/>
-            <w:sz w:val="20"/>
-            <w:sz w:val="20"/>
-            <w:szCs w:val="22"/>
-            <w:u w:val="none"/>
-            <w:vertAlign w:val="baseline"/>
-            <w:em w:val="none"/>
-            <w:lang w:val="en-US" w:eastAsia="en-US" w:bidi="ar-SA"/>
-          </w:rPr>
-          <w:t>https://en.wikipedia.org/wiki/Artificial_consciousness</w:t>
-        </w:r>
-      </w:hyperlink>
-      <w:r>
-        <w:rPr>
-          <w:rFonts w:ascii="Cambria" w:hAnsi="Cambria" w:eastAsia="Calibri" w:cs=""/>
-          <w:b w:val="false"/>
-          <w:bCs w:val="false"/>
-          <w:i w:val="false"/>
-          <w:iCs w:val="false"/>
-          <w:caps w:val="false"/>
-          <w:smallCaps w:val="false"/>
-          <w:strike w:val="false"/>
-          <w:dstrike w:val="false"/>
-          <w:outline w:val="false"/>
-          <w:shadow w:val="false"/>
-          <w:emboss w:val="false"/>
-          <w:imprint w:val="false"/>
-          <w:color w:val="auto"/>
-          <w:spacing w:val="0"/>
-          <w:w w:val="100"/>
-          <w:kern w:val="0"/>
-          <w:position w:val="0"/>
-          <w:sz w:val="20"/>
-          <w:sz w:val="20"/>
-          <w:szCs w:val="22"/>
-          <w:u w:val="none"/>
-          <w:vertAlign w:val="baseline"/>
-          <w:em w:val="none"/>
-          <w:lang w:val="en-US" w:eastAsia="en-US" w:bidi="ar-SA"/>
-        </w:rPr>
-        <w:t>): “Hod Lipson defines "self-modeling" as a necessary component of self-awareness or consciousness in robots. "Self-modeling" consists of a robot running an internal model or simulation of itself.”</w:t>
-      </w:r>
-    </w:p>
-  </w:comment>
-  <w:comment w:id="10" w:author="Unknown Author" w:date="2022-01-01T13:35:12Z" w:initials="">
-    <w:p>
-      <w:r>
-        <w:rPr>
-          <w:rFonts w:ascii="Cambria" w:hAnsi="Cambria" w:eastAsia="Calibri" w:cs=""/>
-          <w:b w:val="false"/>
-          <w:bCs w:val="false"/>
-          <w:i w:val="false"/>
-          <w:iCs w:val="false"/>
-          <w:caps w:val="false"/>
-          <w:smallCaps w:val="false"/>
-          <w:strike w:val="false"/>
-          <w:dstrike w:val="false"/>
-          <w:outline w:val="false"/>
-          <w:shadow w:val="false"/>
-          <w:emboss w:val="false"/>
-          <w:imprint w:val="false"/>
-          <w:color w:val="auto"/>
-          <w:spacing w:val="0"/>
-          <w:w w:val="100"/>
-          <w:kern w:val="0"/>
-          <w:position w:val="0"/>
-          <w:sz w:val="20"/>
-          <w:sz w:val="20"/>
-          <w:szCs w:val="22"/>
-          <w:u w:val="none"/>
-          <w:vertAlign w:val="baseline"/>
-          <w:em w:val="none"/>
-          <w:lang w:val="en-US" w:eastAsia="en-US" w:bidi="ar-SA"/>
-        </w:rPr>
-        <w:t>To summarise (main content in Analysis section)</w:t>
-      </w:r>
-    </w:p>
-  </w:comment>
-  <w:comment w:id="11" w:author="Unknown Author" w:date="2022-01-04T10:13:34Z" w:initials="">
-    <w:p>
-      <w:r>
-        <w:rPr>
-          <w:rFonts w:ascii="Cambria" w:hAnsi="Cambria" w:eastAsia="Calibri" w:cs=""/>
-          <w:b w:val="false"/>
-          <w:bCs w:val="false"/>
-          <w:i w:val="false"/>
-          <w:iCs w:val="false"/>
-          <w:caps w:val="false"/>
-          <w:smallCaps w:val="false"/>
-          <w:strike w:val="false"/>
-          <w:dstrike w:val="false"/>
-          <w:outline w:val="false"/>
-          <w:shadow w:val="false"/>
-          <w:emboss w:val="false"/>
-          <w:imprint w:val="false"/>
-          <w:color w:val="auto"/>
-          <w:spacing w:val="0"/>
-          <w:w w:val="100"/>
-          <w:kern w:val="0"/>
-          <w:position w:val="0"/>
-          <w:sz w:val="20"/>
-          <w:sz w:val="20"/>
-          <w:szCs w:val="22"/>
-          <w:u w:val="none"/>
-          <w:vertAlign w:val="baseline"/>
-          <w:em w:val="none"/>
-          <w:lang w:val="en-US" w:eastAsia="en-US" w:bidi="ar-SA"/>
-        </w:rPr>
-        <w:t>To summarise (main content in Analysis section)</w:t>
-      </w:r>
-    </w:p>
-  </w:comment>
-  <w:comment w:id="12" w:author="Unknown Author" w:date="2021-12-27T07:33:40Z" w:initials="">
+  <w:comment w:id="10" w:author="Unknown Author" w:date="2021-12-27T07:33:40Z" w:initials="">
     <w:p>
       <w:r>
         <w:rPr>
@@ -11247,7 +11271,7 @@
       </w:r>
       <w:r>
         <w:rPr/>
-        <w:t>https://plato.stanford.edu/entries/epiphenomenalism/</w:t>
+        <w:t>https://plato.stanford.edu/entries/epiphenomenalism</w:t>
       </w:r>
     </w:p>
   </w:footnote>

</xml_diff>

<commit_message>
Fleshed out links to VL as self-governing mechanism in AGI, and to why higher-order representation is necessary and explains why we are only conscious of certain things
</commit_message>
<xml_diff>
--- a/files/Paper-on-Loops-in-AI-and-Consciousness-submission.docx
+++ b/files/Paper-on-Loops-in-AI-and-Consciousness-submission.docx
@@ -1616,7 +1616,7 @@
         <mc:AlternateContent>
           <mc:Choice Requires="wps">
             <w:drawing>
-              <wp:anchor behindDoc="0" distT="0" distB="0" distL="0" distR="0" simplePos="0" locked="0" layoutInCell="0" allowOverlap="1" relativeHeight="57">
+              <wp:anchor behindDoc="0" distT="0" distB="0" distL="0" distR="0" simplePos="0" locked="0" layoutInCell="0" allowOverlap="1" relativeHeight="61">
                 <wp:simplePos x="0" y="0"/>
                 <wp:positionH relativeFrom="column">
                   <wp:align>center</wp:align>
@@ -2163,7 +2163,7 @@
         <mc:AlternateContent>
           <mc:Choice Requires="wps">
             <w:drawing>
-              <wp:anchor behindDoc="0" distT="0" distB="0" distL="0" distR="0" simplePos="0" locked="0" layoutInCell="0" allowOverlap="1" relativeHeight="60">
+              <wp:anchor behindDoc="0" distT="0" distB="0" distL="0" distR="0" simplePos="0" locked="0" layoutInCell="0" allowOverlap="1" relativeHeight="64">
                 <wp:simplePos x="0" y="0"/>
                 <wp:positionH relativeFrom="column">
                   <wp:align>center</wp:align>
@@ -6017,7 +6017,7 @@
         <mc:AlternateContent>
           <mc:Choice Requires="wps">
             <w:drawing>
-              <wp:anchor behindDoc="0" distT="0" distB="0" distL="0" distR="0" simplePos="0" locked="0" layoutInCell="0" allowOverlap="1" relativeHeight="54">
+              <wp:anchor behindDoc="0" distT="0" distB="0" distL="0" distR="0" simplePos="0" locked="0" layoutInCell="0" allowOverlap="1" relativeHeight="58">
                 <wp:simplePos x="0" y="0"/>
                 <wp:positionH relativeFrom="column">
                   <wp:align>center</wp:align>
@@ -6799,7 +6799,7 @@
         <mc:AlternateContent>
           <mc:Choice Requires="wps">
             <w:drawing>
-              <wp:anchor behindDoc="0" distT="0" distB="0" distL="0" distR="0" simplePos="0" locked="0" layoutInCell="0" allowOverlap="1" relativeHeight="62">
+              <wp:anchor behindDoc="0" distT="0" distB="0" distL="0" distR="0" simplePos="0" locked="0" layoutInCell="0" allowOverlap="1" relativeHeight="66">
                 <wp:simplePos x="0" y="0"/>
                 <wp:positionH relativeFrom="column">
                   <wp:align>center</wp:align>
@@ -7089,7 +7089,7 @@
         <mc:AlternateContent>
           <mc:Choice Requires="wps">
             <w:drawing>
-              <wp:anchor behindDoc="0" distT="0" distB="0" distL="0" distR="0" simplePos="0" locked="0" layoutInCell="0" allowOverlap="1" relativeHeight="64">
+              <wp:anchor behindDoc="0" distT="0" distB="0" distL="0" distR="0" simplePos="0" locked="0" layoutInCell="0" allowOverlap="1" relativeHeight="68">
                 <wp:simplePos x="0" y="0"/>
                 <wp:positionH relativeFrom="column">
                   <wp:align>center</wp:align>
@@ -7459,6 +7459,8 @@
         </w:numPr>
         <w:rPr/>
       </w:pPr>
+      <w:bookmarkStart w:id="13" w:name="__RefHeading___Toc5065_3695547975"/>
+      <w:bookmarkEnd w:id="13"/>
       <w:r>
         <w:rPr/>
         <w:t>Relationship to Higher Order Thought Theory and Global Workspace Theory</w:t>
@@ -7551,6 +7553,74 @@
       <w:r>
         <w:rPr/>
         <w:t>which are directly observable, versus those which are not.</w:t>
+      </w:r>
+    </w:p>
+    <w:p>
+      <w:pPr>
+        <w:pStyle w:val="Normal"/>
+        <w:rPr/>
+      </w:pPr>
+      <w:r>
+        <w:rPr/>
+        <w:t>The Visceral Loop can also be seen as a monitoring and control device</w:t>
+      </w:r>
+      <w:r>
+        <w:rPr/>
+        <w:t xml:space="preserve"> that governs the actions of the rest of the agent's cognitive function</w:t>
+      </w:r>
+      <w:r>
+        <w:rPr/>
+        <w:t>.</w:t>
+      </w:r>
+      <w:r>
+        <w:rPr/>
+        <w:t xml:space="preserve"> T</w:t>
+      </w:r>
+      <w:r>
+        <w:rPr/>
+        <w:t>his suggests why a higher-order layer is requisite</w:t>
+      </w:r>
+      <w:r>
+        <w:rPr/>
+        <w:t xml:space="preserve">. The internal processes of the entire brain are too complex to monitor at their native low-level neuronal states. The global monitoring and control function of the brain needs to know only the broad trends in behavior in order to predict whether the existing behavior is suitable for the larger objective. Thus it is more efficient that it operates over a higher-order unified </w:t>
+      </w:r>
+      <w:r>
+        <w:rPr/>
+        <w:t xml:space="preserve">representation </w:t>
+      </w:r>
+      <w:r>
+        <w:rPr/>
+        <w:t xml:space="preserve">that contains only the information that is pertinent </w:t>
+      </w:r>
+      <w:r>
+        <w:rPr/>
+        <w:t>for the purpose of self-governing</w:t>
+      </w:r>
+      <w:r>
+        <w:rPr/>
+        <w:t>.</w:t>
+      </w:r>
+    </w:p>
+    <w:p>
+      <w:pPr>
+        <w:pStyle w:val="Normal"/>
+        <w:rPr/>
+      </w:pPr>
+      <w:commentRangeStart w:id="6"/>
+      <w:r>
+        <w:rPr/>
+        <w:t>Conveniently, this finally explains why we are conscious of certain processes within our own brains and not conscious of others – that our brains create a higher-order representation for the purpose of self-governing, and only that self-governing function has the full semiotic process capable of producing conscious experience</w:t>
+      </w:r>
+      <w:r>
+        <w:rPr/>
+        <w:t>, and thus we are only conscious of the data content that is presented to that self-governing process.</w:t>
+      </w:r>
+      <w:commentRangeEnd w:id="6"/>
+      <w:r>
+        <w:commentReference w:id="6"/>
+      </w:r>
+      <w:r>
+        <w:rPr/>
       </w:r>
     </w:p>
     <w:p>
@@ -7684,7 +7754,95 @@
           <w:szCs w:val="22"/>
           <w:lang w:val="en-US" w:eastAsia="en-US" w:bidi="ar-SA"/>
         </w:rPr>
-        <w:t>Firstly, an AGI operates within a complex environment, has complex responses, and thus, as per the arguments presented within this paper, it needs to incorporate recurrent non-physical actions. This implies the need for the agent to introspect and monitor its own mental behaviors in order to control them. That monitoring and control operates as a semiotic process against the agent's own internal mental representations.</w:t>
+        <w:t>Firstly, an AGI operates within a complex environment, has complex responses, and thus</w:t>
+      </w:r>
+      <w:r>
+        <w:rPr>
+          <w:rFonts w:eastAsia="Calibri" w:cs="" w:cstheme="minorBidi" w:eastAsiaTheme="minorHAnsi"/>
+          <w:color w:val="auto"/>
+          <w:kern w:val="0"/>
+          <w:sz w:val="24"/>
+          <w:szCs w:val="22"/>
+          <w:lang w:val="en-US" w:eastAsia="en-US" w:bidi="ar-SA"/>
+        </w:rPr>
+        <w:t xml:space="preserve"> </w:t>
+      </w:r>
+      <w:r>
+        <w:rPr>
+          <w:rFonts w:eastAsia="Calibri" w:cs="" w:cstheme="minorBidi" w:eastAsiaTheme="minorHAnsi"/>
+          <w:color w:val="auto"/>
+          <w:kern w:val="0"/>
+          <w:sz w:val="24"/>
+          <w:szCs w:val="22"/>
+          <w:lang w:val="en-US" w:eastAsia="en-US" w:bidi="ar-SA"/>
+        </w:rPr>
+        <w:t>it needs to incorporate recurrent non-physical actions, as per the arguments presented within this paper. This implies the need for the agent to introspect and monitor its own mental behaviors in order to control them</w:t>
+      </w:r>
+      <w:r>
+        <w:rPr>
+          <w:rFonts w:eastAsia="Calibri" w:cs="" w:cstheme="minorBidi" w:eastAsiaTheme="minorHAnsi"/>
+          <w:color w:val="auto"/>
+          <w:kern w:val="0"/>
+          <w:sz w:val="24"/>
+          <w:szCs w:val="22"/>
+          <w:lang w:val="en-US" w:eastAsia="en-US" w:bidi="ar-SA"/>
+        </w:rPr>
+        <w:t xml:space="preserve"> for stability and efficiency</w:t>
+      </w:r>
+      <w:r>
+        <w:rPr>
+          <w:rFonts w:eastAsia="Calibri" w:cs="" w:cstheme="minorBidi" w:eastAsiaTheme="minorHAnsi"/>
+          <w:color w:val="auto"/>
+          <w:kern w:val="0"/>
+          <w:sz w:val="24"/>
+          <w:szCs w:val="22"/>
+          <w:lang w:val="en-US" w:eastAsia="en-US" w:bidi="ar-SA"/>
+        </w:rPr>
+        <w:t>. That monitoring and control operates as a semiotic process against the agent's own internal mental representations.</w:t>
+      </w:r>
+      <w:r>
+        <w:rPr>
+          <w:rFonts w:eastAsia="Calibri" w:cs="" w:cstheme="minorBidi" w:eastAsiaTheme="minorHAnsi"/>
+          <w:color w:val="auto"/>
+          <w:kern w:val="0"/>
+          <w:sz w:val="24"/>
+          <w:szCs w:val="22"/>
+          <w:lang w:val="en-US" w:eastAsia="en-US" w:bidi="ar-SA"/>
+        </w:rPr>
+        <w:t xml:space="preserve"> Thus</w:t>
+      </w:r>
+      <w:r>
+        <w:rPr>
+          <w:rFonts w:eastAsia="Calibri" w:cs="" w:cstheme="minorBidi" w:eastAsiaTheme="minorHAnsi"/>
+          <w:color w:val="auto"/>
+          <w:kern w:val="0"/>
+          <w:sz w:val="24"/>
+          <w:szCs w:val="22"/>
+          <w:lang w:val="en-US" w:eastAsia="en-US" w:bidi="ar-SA"/>
+        </w:rPr>
+        <w:t xml:space="preserve"> an AGI </w:t>
+      </w:r>
+      <w:r>
+        <w:rPr>
+          <w:rFonts w:eastAsia="Calibri" w:cs="" w:cstheme="minorBidi" w:eastAsiaTheme="minorHAnsi"/>
+          <w:color w:val="auto"/>
+          <w:kern w:val="0"/>
+          <w:sz w:val="24"/>
+          <w:szCs w:val="22"/>
+          <w:lang w:val="en-US" w:eastAsia="en-US" w:bidi="ar-SA"/>
+        </w:rPr>
+        <w:t>should be expected to</w:t>
+      </w:r>
+      <w:r>
+        <w:rPr>
+          <w:rFonts w:eastAsia="Calibri" w:cs="" w:cstheme="minorBidi" w:eastAsiaTheme="minorHAnsi"/>
+          <w:color w:val="auto"/>
+          <w:kern w:val="0"/>
+          <w:sz w:val="24"/>
+          <w:szCs w:val="22"/>
+          <w:lang w:val="en-US" w:eastAsia="en-US" w:bidi="ar-SA"/>
+        </w:rPr>
+        <w:t xml:space="preserve"> exhibit the characteristics that are measured by the Visceral Loop, and one aspect of the level of advancement of the AGI can be measured by whether it can execute Visceral Loop Iterations 2 and 3.</w:t>
       </w:r>
     </w:p>
     <w:p>
@@ -7699,31 +7857,659 @@
           <w:lang w:val="en-US" w:eastAsia="en-US" w:bidi="ar-SA"/>
         </w:rPr>
       </w:pPr>
-      <w:commentRangeStart w:id="6"/>
-      <w:r>
-        <w:rPr>
-          <w:rFonts w:eastAsia="Calibri" w:cs="" w:cstheme="minorBidi" w:eastAsiaTheme="minorHAnsi"/>
-          <w:color w:val="auto"/>
-          <w:kern w:val="0"/>
-          <w:sz w:val="24"/>
-          <w:szCs w:val="22"/>
-          <w:lang w:val="en-US" w:eastAsia="en-US" w:bidi="ar-SA"/>
-        </w:rPr>
-        <w:t>Thus, an AGI must exhibit the characteristics that are measured by the Visceral Loop, and one aspect of the level of advancement of the AGI can be measured by whether it can execute Visceral Loop Iterations 2 and 3.</w:t>
-      </w:r>
-      <w:commentRangeEnd w:id="6"/>
-      <w:r>
-        <w:commentReference w:id="6"/>
-      </w:r>
-      <w:r>
-        <w:rPr>
-          <w:rFonts w:eastAsia="Calibri" w:cs="" w:cstheme="minorBidi" w:eastAsiaTheme="minorHAnsi"/>
-          <w:color w:val="auto"/>
-          <w:kern w:val="0"/>
-          <w:sz w:val="24"/>
-          <w:szCs w:val="22"/>
-          <w:lang w:val="en-US" w:eastAsia="en-US" w:bidi="ar-SA"/>
-        </w:rPr>
+      <w:r>
+        <w:rPr>
+          <w:rFonts w:eastAsia="Calibri" w:cs="" w:cstheme="minorBidi" w:eastAsiaTheme="minorHAnsi"/>
+          <w:color w:val="auto"/>
+          <w:kern w:val="0"/>
+          <w:sz w:val="24"/>
+          <w:szCs w:val="22"/>
+          <w:lang w:val="en-US" w:eastAsia="en-US" w:bidi="ar-SA"/>
+        </w:rPr>
+        <w:t xml:space="preserve">This suggests a particular AGI architecture whereby </w:t>
+      </w:r>
+      <w:r>
+        <w:rPr>
+          <w:rFonts w:eastAsia="Calibri" w:cs="" w:cstheme="minorBidi" w:eastAsiaTheme="minorHAnsi"/>
+          <w:color w:val="auto"/>
+          <w:kern w:val="0"/>
+          <w:sz w:val="24"/>
+          <w:szCs w:val="22"/>
+          <w:lang w:val="en-US" w:eastAsia="en-US" w:bidi="ar-SA"/>
+        </w:rPr>
+        <w:t xml:space="preserve">a </w:t>
+      </w:r>
+      <w:r>
+        <w:rPr>
+          <w:rFonts w:eastAsia="Calibri" w:cs="" w:cstheme="minorBidi" w:eastAsiaTheme="minorHAnsi"/>
+          <w:color w:val="auto"/>
+          <w:kern w:val="0"/>
+          <w:sz w:val="24"/>
+          <w:szCs w:val="22"/>
+          <w:lang w:val="en-US" w:eastAsia="en-US" w:bidi="ar-SA"/>
+        </w:rPr>
+        <w:t xml:space="preserve">discrete sub-component provides </w:t>
+      </w:r>
+      <w:r>
+        <w:rPr>
+          <w:rFonts w:eastAsia="Calibri" w:cs="" w:cstheme="minorBidi" w:eastAsiaTheme="minorHAnsi"/>
+          <w:color w:val="auto"/>
+          <w:kern w:val="0"/>
+          <w:sz w:val="24"/>
+          <w:szCs w:val="22"/>
+          <w:lang w:val="en-US" w:eastAsia="en-US" w:bidi="ar-SA"/>
+        </w:rPr>
+        <w:t xml:space="preserve">monitoring and control </w:t>
+      </w:r>
+      <w:r>
+        <w:rPr>
+          <w:rFonts w:eastAsia="Calibri" w:cs="" w:cstheme="minorBidi" w:eastAsiaTheme="minorHAnsi"/>
+          <w:color w:val="auto"/>
+          <w:kern w:val="0"/>
+          <w:sz w:val="24"/>
+          <w:szCs w:val="22"/>
+          <w:lang w:val="en-US" w:eastAsia="en-US" w:bidi="ar-SA"/>
+        </w:rPr>
+        <w:t xml:space="preserve">and governs the actions of multiple other sub-components, each with individual specializations, such as </w:t>
+      </w:r>
+      <w:r>
+        <w:rPr>
+          <w:rFonts w:eastAsia="Calibri" w:cs="" w:cstheme="minorBidi" w:eastAsiaTheme="minorHAnsi"/>
+          <w:color w:val="auto"/>
+          <w:kern w:val="0"/>
+          <w:sz w:val="24"/>
+          <w:szCs w:val="22"/>
+          <w:lang w:val="en-US" w:eastAsia="en-US" w:bidi="ar-SA"/>
+        </w:rPr>
+        <w:t xml:space="preserve">is </w:t>
+      </w:r>
+      <w:r>
+        <w:rPr>
+          <w:rFonts w:eastAsia="Calibri" w:cs="" w:cstheme="minorBidi" w:eastAsiaTheme="minorHAnsi"/>
+          <w:color w:val="auto"/>
+          <w:kern w:val="0"/>
+          <w:sz w:val="24"/>
+          <w:szCs w:val="22"/>
+          <w:lang w:val="en-US" w:eastAsia="en-US" w:bidi="ar-SA"/>
+        </w:rPr>
+        <w:t xml:space="preserve">illustrated in </w:t>
+      </w:r>
+      <w:r>
+        <w:rPr>
+          <w:rFonts w:eastAsia="Calibri" w:cs="" w:cstheme="minorBidi" w:eastAsiaTheme="minorHAnsi"/>
+          <w:color w:val="auto"/>
+          <w:kern w:val="0"/>
+          <w:sz w:val="24"/>
+          <w:szCs w:val="22"/>
+          <w:lang w:val="en-US" w:eastAsia="en-US" w:bidi="ar-SA"/>
+        </w:rPr>
+        <w:fldChar w:fldCharType="begin"/>
+      </w:r>
+      <w:r>
+        <w:rPr>
+          <w:sz w:val="24"/>
+          <w:kern w:val="0"/>
+          <w:szCs w:val="22"/>
+          <w:rFonts w:eastAsia="Calibri" w:cs=""/>
+          <w:color w:val="auto"/>
+          <w:lang w:val="en-US" w:eastAsia="en-US" w:bidi="ar-SA"/>
+        </w:rPr>
+        <w:instrText> REF Ref_Figure5_label_and_number \h </w:instrText>
+      </w:r>
+      <w:r>
+        <w:rPr>
+          <w:sz w:val="24"/>
+          <w:kern w:val="0"/>
+          <w:szCs w:val="22"/>
+          <w:rFonts w:eastAsia="Calibri" w:cs=""/>
+          <w:color w:val="auto"/>
+          <w:lang w:val="en-US" w:eastAsia="en-US" w:bidi="ar-SA"/>
+        </w:rPr>
+        <w:fldChar w:fldCharType="separate"/>
+      </w:r>
+      <w:r>
+        <w:rPr>
+          <w:sz w:val="24"/>
+          <w:kern w:val="0"/>
+          <w:szCs w:val="22"/>
+          <w:rFonts w:eastAsia="Calibri" w:cs=""/>
+          <w:color w:val="auto"/>
+          <w:lang w:val="en-US" w:eastAsia="en-US" w:bidi="ar-SA"/>
+        </w:rPr>
+        <w:t>Figure 6</w:t>
+      </w:r>
+      <w:r>
+        <w:rPr>
+          <w:sz w:val="24"/>
+          <w:kern w:val="0"/>
+          <w:szCs w:val="22"/>
+          <w:rFonts w:eastAsia="Calibri" w:cs=""/>
+          <w:color w:val="auto"/>
+          <w:lang w:val="en-US" w:eastAsia="en-US" w:bidi="ar-SA"/>
+        </w:rPr>
+        <w:fldChar w:fldCharType="end"/>
+      </w:r>
+      <w:r>
+        <w:rPr>
+          <w:rFonts w:eastAsia="Calibri" w:cs="" w:cstheme="minorBidi" w:eastAsiaTheme="minorHAnsi"/>
+          <w:color w:val="auto"/>
+          <w:kern w:val="0"/>
+          <w:sz w:val="24"/>
+          <w:szCs w:val="22"/>
+          <w:lang w:val="en-US" w:eastAsia="en-US" w:bidi="ar-SA"/>
+        </w:rPr>
+        <w:t xml:space="preserve">. </w:t>
+      </w:r>
+      <w:r>
+        <w:rPr>
+          <w:rFonts w:eastAsia="Calibri" w:cs="" w:cstheme="minorBidi" w:eastAsiaTheme="minorHAnsi"/>
+          <w:color w:val="auto"/>
+          <w:kern w:val="0"/>
+          <w:sz w:val="24"/>
+          <w:szCs w:val="22"/>
+          <w:lang w:val="en-US" w:eastAsia="en-US" w:bidi="ar-SA"/>
+        </w:rPr>
+        <w:t xml:space="preserve">Were those sub-components to operate against each other through competitive processes alone, they may be at risk of chaotic behavior and runaway instabilities. </w:t>
+      </w:r>
+      <w:r>
+        <w:rPr>
+          <w:rFonts w:eastAsia="Calibri" w:cs="" w:cstheme="minorBidi" w:eastAsiaTheme="minorHAnsi"/>
+          <w:color w:val="auto"/>
+          <w:kern w:val="0"/>
+          <w:sz w:val="24"/>
+          <w:szCs w:val="22"/>
+          <w:lang w:val="en-US" w:eastAsia="en-US" w:bidi="ar-SA"/>
+        </w:rPr>
+        <w:t xml:space="preserve">Provided with an appropriate learning algorithm and an appropriate objective that measures the agents overall stability and efficiency, </w:t>
+      </w:r>
+      <w:r>
+        <w:rPr>
+          <w:rFonts w:eastAsia="Calibri" w:cs="" w:cstheme="minorBidi" w:eastAsiaTheme="minorHAnsi"/>
+          <w:color w:val="auto"/>
+          <w:kern w:val="0"/>
+          <w:sz w:val="24"/>
+          <w:szCs w:val="22"/>
+          <w:lang w:val="en-US" w:eastAsia="en-US" w:bidi="ar-SA"/>
+        </w:rPr>
+        <w:t xml:space="preserve">an aggregate system that incorporates a global monitoring and control function can efficiently learn to govern itself and to avoid chaotic runaway instabilities. For example, one such learning algorithm and objective is that of </w:t>
+      </w:r>
+      <w:commentRangeStart w:id="7"/>
+      <w:r>
+        <w:rPr>
+          <w:rFonts w:eastAsia="Calibri" w:cs="" w:cstheme="minorBidi" w:eastAsiaTheme="minorHAnsi"/>
+          <w:color w:val="auto"/>
+          <w:kern w:val="0"/>
+          <w:sz w:val="24"/>
+          <w:szCs w:val="22"/>
+          <w:lang w:val="en-US" w:eastAsia="en-US" w:bidi="ar-SA"/>
+        </w:rPr>
+        <w:t>Active Inference.</w:t>
+      </w:r>
+      <w:commentRangeEnd w:id="7"/>
+      <w:r>
+        <w:commentReference w:id="7"/>
+      </w:r>
+      <w:r>
+        <w:rPr>
+          <w:rFonts w:eastAsia="Calibri" w:cs="" w:cstheme="minorBidi" w:eastAsiaTheme="minorHAnsi"/>
+          <w:color w:val="auto"/>
+          <w:kern w:val="0"/>
+          <w:sz w:val="24"/>
+          <w:szCs w:val="22"/>
+          <w:lang w:val="en-US" w:eastAsia="en-US" w:bidi="ar-SA"/>
+        </w:rPr>
+      </w:r>
+    </w:p>
+    <w:p>
+      <w:pPr>
+        <w:pStyle w:val="Normal"/>
+        <w:rPr>
+          <w:rFonts w:ascii="Times New Roman" w:hAnsi="Times New Roman" w:eastAsia="Calibri" w:cs="" w:cstheme="minorBidi" w:eastAsiaTheme="minorHAnsi"/>
+          <w:color w:val="auto"/>
+          <w:kern w:val="0"/>
+          <w:sz w:val="24"/>
+          <w:szCs w:val="22"/>
+          <w:lang w:val="en-US" w:eastAsia="en-US" w:bidi="ar-SA"/>
+        </w:rPr>
+      </w:pPr>
+      <w:r>
+        <w:rPr/>
+      </w:r>
+      <w:r>
+        <mc:AlternateContent>
+          <mc:Choice Requires="wps">
+            <w:drawing>
+              <wp:anchor behindDoc="0" distT="0" distB="0" distL="0" distR="0" simplePos="0" locked="0" layoutInCell="0" allowOverlap="1" relativeHeight="84">
+                <wp:simplePos x="0" y="0"/>
+                <wp:positionH relativeFrom="column">
+                  <wp:align>center</wp:align>
+                </wp:positionH>
+                <wp:positionV relativeFrom="paragraph">
+                  <wp:posOffset>635</wp:posOffset>
+                </wp:positionV>
+                <wp:extent cx="3603625" cy="5007610"/>
+                <wp:effectExtent l="0" t="0" r="0" b="0"/>
+                <wp:wrapTopAndBottom/>
+                <wp:docPr id="21" name="Frame9"/>
+                <a:graphic xmlns:a="http://schemas.openxmlformats.org/drawingml/2006/main">
+                  <a:graphicData uri="http://schemas.microsoft.com/office/word/2010/wordprocessingShape">
+                    <wps:wsp>
+                      <wps:cNvSpPr txBox="1"/>
+                      <wps:spPr>
+                        <a:xfrm>
+                          <a:off x="0" y="0"/>
+                          <a:ext cx="3603625" cy="5007610"/>
+                        </a:xfrm>
+                        <a:prstGeom prst="rect"/>
+                        <a:solidFill>
+                          <a:srgbClr val="FFFFFF"/>
+                        </a:solidFill>
+                      </wps:spPr>
+                      <wps:txbx>
+                        <w:txbxContent>
+                          <w:p>
+                            <w:pPr>
+                              <w:pStyle w:val="Figure"/>
+                              <w:spacing w:before="120" w:after="120"/>
+                              <w:rPr/>
+                            </w:pPr>
+                            <w:bookmarkStart w:id="14" w:name="Ref_Figure5_label_and_number"/>
+                            <w:r>
+                              <w:rPr/>
+                              <w:drawing>
+                                <wp:inline distT="0" distB="0" distL="0" distR="0">
+                                  <wp:extent cx="3603625" cy="3277870"/>
+                                  <wp:effectExtent l="0" t="0" r="0" b="0"/>
+                                  <wp:docPr id="22" name="Image7" descr=""/>
+                                  <wp:cNvGraphicFramePr>
+                                    <a:graphicFrameLocks xmlns:a="http://schemas.openxmlformats.org/drawingml/2006/main" noChangeAspect="1"/>
+                                  </wp:cNvGraphicFramePr>
+                                  <a:graphic xmlns:a="http://schemas.openxmlformats.org/drawingml/2006/main">
+                                    <a:graphicData uri="http://schemas.openxmlformats.org/drawingml/2006/picture">
+                                      <pic:pic xmlns:pic="http://schemas.openxmlformats.org/drawingml/2006/picture">
+                                        <pic:nvPicPr>
+                                          <pic:cNvPr id="22" name="Image7" descr=""/>
+                                          <pic:cNvPicPr>
+                                            <a:picLocks noChangeAspect="1" noChangeArrowheads="1"/>
+                                          </pic:cNvPicPr>
+                                        </pic:nvPicPr>
+                                        <pic:blipFill>
+                                          <a:blip r:embed="rId12"/>
+                                          <a:stretch>
+                                            <a:fillRect/>
+                                          </a:stretch>
+                                        </pic:blipFill>
+                                        <pic:spPr bwMode="auto">
+                                          <a:xfrm>
+                                            <a:off x="0" y="0"/>
+                                            <a:ext cx="3603625" cy="3277870"/>
+                                          </a:xfrm>
+                                          <a:prstGeom prst="rect">
+                                            <a:avLst/>
+                                          </a:prstGeom>
+                                        </pic:spPr>
+                                      </pic:pic>
+                                    </a:graphicData>
+                                  </a:graphic>
+                                </wp:inline>
+                              </w:drawing>
+                              <w:t xml:space="preserve">Figure </w:t>
+                            </w:r>
+                            <w:r>
+                              <w:rPr/>
+                              <w:fldChar w:fldCharType="begin"/>
+                            </w:r>
+                            <w:r>
+                              <w:rPr/>
+                              <w:instrText> SEQ Figure \* ARABIC </w:instrText>
+                            </w:r>
+                            <w:r>
+                              <w:rPr/>
+                              <w:fldChar w:fldCharType="separate"/>
+                            </w:r>
+                            <w:r>
+                              <w:rPr/>
+                              <w:t>6</w:t>
+                            </w:r>
+                            <w:r>
+                              <w:rPr/>
+                              <w:fldChar w:fldCharType="end"/>
+                            </w:r>
+                            <w:bookmarkEnd w:id="14"/>
+                            <w:r>
+                              <w:rPr/>
+                              <w:t xml:space="preserve">: </w:t>
+                            </w:r>
+                            <w:r>
+                              <w:rPr/>
+                              <w:t>A potential AGI architecture.</w:t>
+                            </w:r>
+                            <w:r>
+                              <w:rPr>
+                                <w:i w:val="false"/>
+                                <w:iCs w:val="false"/>
+                              </w:rPr>
+                              <w:t xml:space="preserve"> A Monitoring and Control unit governs the execution of individual specialized modules.</w:t>
+                            </w:r>
+                            <w:r>
+                              <w:rPr>
+                                <w:i w:val="false"/>
+                                <w:iCs w:val="false"/>
+                              </w:rPr>
+                              <w:t xml:space="preserve"> </w:t>
+                            </w:r>
+                            <w:r>
+                              <w:rPr>
+                                <w:i w:val="false"/>
+                                <w:iCs w:val="false"/>
+                              </w:rPr>
+                              <w:t xml:space="preserve">Based on discussions within Section </w:t>
+                            </w:r>
+                            <w:r>
+                              <w:rPr>
+                                <w:i w:val="false"/>
+                                <w:iCs w:val="false"/>
+                              </w:rPr>
+                              <w:fldChar w:fldCharType="begin"/>
+                            </w:r>
+                            <w:r>
+                              <w:rPr>
+                                <w:i w:val="false"/>
+                                <w:iCs w:val="false"/>
+                              </w:rPr>
+                              <w:instrText> REF __RefHeading___Toc5065_3695547975 \r \h </w:instrText>
+                            </w:r>
+                            <w:r>
+                              <w:rPr>
+                                <w:i w:val="false"/>
+                                <w:iCs w:val="false"/>
+                              </w:rPr>
+                              <w:fldChar w:fldCharType="separate"/>
+                            </w:r>
+                            <w:r>
+                              <w:rPr>
+                                <w:i w:val="false"/>
+                                <w:iCs w:val="false"/>
+                              </w:rPr>
+                              <w:t>7.2</w:t>
+                            </w:r>
+                            <w:r>
+                              <w:rPr>
+                                <w:i w:val="false"/>
+                                <w:iCs w:val="false"/>
+                              </w:rPr>
+                              <w:fldChar w:fldCharType="end"/>
+                            </w:r>
+                            <w:r>
+                              <w:rPr>
+                                <w:i w:val="false"/>
+                                <w:iCs w:val="false"/>
+                              </w:rPr>
+                              <w:t xml:space="preserve">, the monitoring and control unit </w:t>
+                            </w:r>
+                            <w:r>
+                              <w:rPr>
+                                <w:i w:val="false"/>
+                                <w:iCs w:val="false"/>
+                              </w:rPr>
+                              <w:t>views the behaviors of the individual modules through a higher-order translation, and</w:t>
+                            </w:r>
+                            <w:r>
+                              <w:rPr>
+                                <w:i w:val="false"/>
+                                <w:iCs w:val="false"/>
+                              </w:rPr>
+                              <w:t xml:space="preserve"> </w:t>
+                            </w:r>
+                            <w:r>
+                              <w:rPr>
+                                <w:i w:val="false"/>
+                                <w:iCs w:val="false"/>
+                              </w:rPr>
+                              <w:t xml:space="preserve">applies control either directly or through reverse higher-order translation. </w:t>
+                            </w:r>
+                            <w:r>
+                              <w:rPr>
+                                <w:i w:val="false"/>
+                                <w:iCs w:val="false"/>
+                              </w:rPr>
+                              <w:t>A global workspace model is</w:t>
+                            </w:r>
+                            <w:r>
+                              <w:rPr>
+                                <w:i w:val="false"/>
+                                <w:iCs w:val="false"/>
+                              </w:rPr>
+                              <w:t xml:space="preserve"> naively assumed </w:t>
+                            </w:r>
+                            <w:r>
+                              <w:rPr>
+                                <w:i w:val="false"/>
+                                <w:iCs w:val="false"/>
+                              </w:rPr>
+                              <w:t>for sharing of information</w:t>
+                            </w:r>
+                            <w:r>
+                              <w:rPr>
+                                <w:i w:val="false"/>
+                                <w:iCs w:val="false"/>
+                              </w:rPr>
+                              <w:t xml:space="preserve"> between modules.</w:t>
+                            </w:r>
+                          </w:p>
+                        </w:txbxContent>
+                      </wps:txbx>
+                      <wps:bodyPr anchor="t" lIns="0" tIns="0" rIns="0" bIns="0">
+                        <a:noAutofit/>
+                      </wps:bodyPr>
+                    </wps:wsp>
+                  </a:graphicData>
+                </a:graphic>
+              </wp:anchor>
+            </w:drawing>
+          </mc:Choice>
+          <mc:Fallback>
+            <w:pict>
+              <v:rect style="position:absolute;rotation:0;width:283.75pt;height:394.3pt;mso-wrap-distance-left:0pt;mso-wrap-distance-right:0pt;mso-wrap-distance-top:0pt;mso-wrap-distance-bottom:0pt;margin-top:0pt;mso-position-vertical:top;mso-position-vertical-relative:text;margin-left:102.55pt;mso-position-horizontal:center;mso-position-horizontal-relative:text">
+                <v:textbox inset="0in,0in,0in,0in">
+                  <w:txbxContent>
+                    <w:p>
+                      <w:pPr>
+                        <w:pStyle w:val="Figure"/>
+                        <w:spacing w:before="120" w:after="120"/>
+                        <w:rPr/>
+                      </w:pPr>
+                      <w:bookmarkStart w:id="15" w:name="Ref_Figure5_label_and_number"/>
+                      <w:r>
+                        <w:rPr/>
+                        <w:drawing>
+                          <wp:inline distT="0" distB="0" distL="0" distR="0">
+                            <wp:extent cx="3603625" cy="3277870"/>
+                            <wp:effectExtent l="0" t="0" r="0" b="0"/>
+                            <wp:docPr id="23" name="Image7" descr=""/>
+                            <wp:cNvGraphicFramePr>
+                              <a:graphicFrameLocks xmlns:a="http://schemas.openxmlformats.org/drawingml/2006/main" noChangeAspect="1"/>
+                            </wp:cNvGraphicFramePr>
+                            <a:graphic xmlns:a="http://schemas.openxmlformats.org/drawingml/2006/main">
+                              <a:graphicData uri="http://schemas.openxmlformats.org/drawingml/2006/picture">
+                                <pic:pic xmlns:pic="http://schemas.openxmlformats.org/drawingml/2006/picture">
+                                  <pic:nvPicPr>
+                                    <pic:cNvPr id="23" name="Image7" descr=""/>
+                                    <pic:cNvPicPr>
+                                      <a:picLocks noChangeAspect="1" noChangeArrowheads="1"/>
+                                    </pic:cNvPicPr>
+                                  </pic:nvPicPr>
+                                  <pic:blipFill>
+                                    <a:blip r:embed="rId13"/>
+                                    <a:stretch>
+                                      <a:fillRect/>
+                                    </a:stretch>
+                                  </pic:blipFill>
+                                  <pic:spPr bwMode="auto">
+                                    <a:xfrm>
+                                      <a:off x="0" y="0"/>
+                                      <a:ext cx="3603625" cy="3277870"/>
+                                    </a:xfrm>
+                                    <a:prstGeom prst="rect">
+                                      <a:avLst/>
+                                    </a:prstGeom>
+                                  </pic:spPr>
+                                </pic:pic>
+                              </a:graphicData>
+                            </a:graphic>
+                          </wp:inline>
+                        </w:drawing>
+                        <w:t xml:space="preserve">Figure </w:t>
+                      </w:r>
+                      <w:r>
+                        <w:rPr/>
+                        <w:fldChar w:fldCharType="begin"/>
+                      </w:r>
+                      <w:r>
+                        <w:rPr/>
+                        <w:instrText> SEQ Figure \* ARABIC </w:instrText>
+                      </w:r>
+                      <w:r>
+                        <w:rPr/>
+                        <w:fldChar w:fldCharType="separate"/>
+                      </w:r>
+                      <w:r>
+                        <w:rPr/>
+                        <w:t>6</w:t>
+                      </w:r>
+                      <w:r>
+                        <w:rPr/>
+                        <w:fldChar w:fldCharType="end"/>
+                      </w:r>
+                      <w:bookmarkEnd w:id="15"/>
+                      <w:r>
+                        <w:rPr/>
+                        <w:t xml:space="preserve">: </w:t>
+                      </w:r>
+                      <w:r>
+                        <w:rPr/>
+                        <w:t>A potential AGI architecture.</w:t>
+                      </w:r>
+                      <w:r>
+                        <w:rPr>
+                          <w:i w:val="false"/>
+                          <w:iCs w:val="false"/>
+                        </w:rPr>
+                        <w:t xml:space="preserve"> A Monitoring and Control unit governs the execution of individual specialized modules.</w:t>
+                      </w:r>
+                      <w:r>
+                        <w:rPr>
+                          <w:i w:val="false"/>
+                          <w:iCs w:val="false"/>
+                        </w:rPr>
+                        <w:t xml:space="preserve"> </w:t>
+                      </w:r>
+                      <w:r>
+                        <w:rPr>
+                          <w:i w:val="false"/>
+                          <w:iCs w:val="false"/>
+                        </w:rPr>
+                        <w:t xml:space="preserve">Based on discussions within Section </w:t>
+                      </w:r>
+                      <w:r>
+                        <w:rPr>
+                          <w:i w:val="false"/>
+                          <w:iCs w:val="false"/>
+                        </w:rPr>
+                        <w:fldChar w:fldCharType="begin"/>
+                      </w:r>
+                      <w:r>
+                        <w:rPr>
+                          <w:i w:val="false"/>
+                          <w:iCs w:val="false"/>
+                        </w:rPr>
+                        <w:instrText> REF __RefHeading___Toc5065_3695547975 \r \h </w:instrText>
+                      </w:r>
+                      <w:r>
+                        <w:rPr>
+                          <w:i w:val="false"/>
+                          <w:iCs w:val="false"/>
+                        </w:rPr>
+                        <w:fldChar w:fldCharType="separate"/>
+                      </w:r>
+                      <w:r>
+                        <w:rPr>
+                          <w:i w:val="false"/>
+                          <w:iCs w:val="false"/>
+                        </w:rPr>
+                        <w:t>7.2</w:t>
+                      </w:r>
+                      <w:r>
+                        <w:rPr>
+                          <w:i w:val="false"/>
+                          <w:iCs w:val="false"/>
+                        </w:rPr>
+                        <w:fldChar w:fldCharType="end"/>
+                      </w:r>
+                      <w:r>
+                        <w:rPr>
+                          <w:i w:val="false"/>
+                          <w:iCs w:val="false"/>
+                        </w:rPr>
+                        <w:t xml:space="preserve">, the monitoring and control unit </w:t>
+                      </w:r>
+                      <w:r>
+                        <w:rPr>
+                          <w:i w:val="false"/>
+                          <w:iCs w:val="false"/>
+                        </w:rPr>
+                        <w:t>views the behaviors of the individual modules through a higher-order translation, and</w:t>
+                      </w:r>
+                      <w:r>
+                        <w:rPr>
+                          <w:i w:val="false"/>
+                          <w:iCs w:val="false"/>
+                        </w:rPr>
+                        <w:t xml:space="preserve"> </w:t>
+                      </w:r>
+                      <w:r>
+                        <w:rPr>
+                          <w:i w:val="false"/>
+                          <w:iCs w:val="false"/>
+                        </w:rPr>
+                        <w:t xml:space="preserve">applies control either directly or through reverse higher-order translation. </w:t>
+                      </w:r>
+                      <w:r>
+                        <w:rPr>
+                          <w:i w:val="false"/>
+                          <w:iCs w:val="false"/>
+                        </w:rPr>
+                        <w:t>A global workspace model is</w:t>
+                      </w:r>
+                      <w:r>
+                        <w:rPr>
+                          <w:i w:val="false"/>
+                          <w:iCs w:val="false"/>
+                        </w:rPr>
+                        <w:t xml:space="preserve"> naively assumed </w:t>
+                      </w:r>
+                      <w:r>
+                        <w:rPr>
+                          <w:i w:val="false"/>
+                          <w:iCs w:val="false"/>
+                        </w:rPr>
+                        <w:t>for sharing of information</w:t>
+                      </w:r>
+                      <w:r>
+                        <w:rPr>
+                          <w:i w:val="false"/>
+                          <w:iCs w:val="false"/>
+                        </w:rPr>
+                        <w:t xml:space="preserve"> between modules.</w:t>
+                      </w:r>
+                    </w:p>
+                  </w:txbxContent>
+                </v:textbox>
+                <w10:wrap type="topAndBottom"/>
+              </v:rect>
+            </w:pict>
+          </mc:Fallback>
+        </mc:AlternateContent>
       </w:r>
     </w:p>
     <w:p>
@@ -7842,7 +8628,7 @@
         </w:rPr>
         <w:t xml:space="preserve">. </w:t>
       </w:r>
-      <w:commentRangeStart w:id="7"/>
+      <w:commentRangeStart w:id="8"/>
       <w:r>
         <w:rPr>
           <w:rFonts w:eastAsia="Calibri" w:cs="" w:cstheme="minorBidi" w:eastAsiaTheme="minorHAnsi"/>
@@ -7909,9 +8695,9 @@
           <w:lang w:val="en-US" w:eastAsia="en-US" w:bidi="ar-SA"/>
         </w:rPr>
       </w:r>
-      <w:commentRangeEnd w:id="7"/>
-      <w:r>
-        <w:commentReference w:id="7"/>
+      <w:commentRangeEnd w:id="8"/>
+      <w:r>
+        <w:commentReference w:id="8"/>
       </w:r>
       <w:r>
         <w:rPr>
@@ -7924,7 +8710,7 @@
         </w:rPr>
         <w:t xml:space="preserve"> </w:t>
       </w:r>
-      <w:commentRangeStart w:id="8"/>
+      <w:commentRangeStart w:id="9"/>
       <w:r>
         <w:rPr>
           <w:rFonts w:eastAsia="Calibri" w:cs="" w:cstheme="minorBidi" w:eastAsiaTheme="minorHAnsi"/>
@@ -7936,9 +8722,9 @@
         </w:rPr>
         <w:t>The Visceral Loop is thus compatible with and enhances IIT, in that it gives a higher-level reason for the need for recurrency.</w:t>
       </w:r>
-      <w:commentRangeEnd w:id="8"/>
-      <w:r>
-        <w:commentReference w:id="8"/>
+      <w:commentRangeEnd w:id="9"/>
+      <w:r>
+        <w:commentReference w:id="9"/>
       </w:r>
       <w:r>
         <w:rPr>
@@ -7956,7 +8742,7 @@
         <w:pStyle w:val="Normal"/>
         <w:rPr/>
       </w:pPr>
-      <w:commentRangeStart w:id="9"/>
+      <w:commentRangeStart w:id="10"/>
       <w:r>
         <w:rPr>
           <w:rFonts w:eastAsia="Calibri" w:cs="" w:cstheme="minorBidi" w:eastAsiaTheme="minorHAnsi"/>
@@ -7968,9 +8754,9 @@
         </w:rPr>
         <w:t>Phenomenal experience is generally considered to be the hallmark of consciousness, making the distinction between an agent that is truly conscious versus a philosophical zombie of the same. The theory presented here offers some insight into the mechanism behind the ability for an individual to examine their own thought. This is assumed to be closely related to the content of the individual's phenomenal experience. Thus, the Visceral Loop is an important aspect of consciousness, and understanding of it may help lead towards artificial consciousness.</w:t>
       </w:r>
-      <w:commentRangeEnd w:id="9"/>
-      <w:r>
-        <w:commentReference w:id="9"/>
+      <w:commentRangeEnd w:id="10"/>
+      <w:r>
+        <w:commentReference w:id="10"/>
       </w:r>
       <w:r>
         <w:rPr>
@@ -9247,6 +10033,7 @@
         <w:pStyle w:val="Normal"/>
         <w:rPr/>
       </w:pPr>
+      <w:commentRangeStart w:id="11"/>
       <w:r>
         <w:rPr>
           <w:rFonts w:eastAsia="Calibri" w:cs="" w:cstheme="minorBidi" w:eastAsiaTheme="minorHAnsi"/>
@@ -9285,6 +10072,20 @@
           <w:lang w:val="en-US" w:eastAsia="en-US" w:bidi="ar-SA"/>
         </w:rPr>
         <w:t>Artificial Consciousness.</w:t>
+      </w:r>
+      <w:commentRangeEnd w:id="11"/>
+      <w:r>
+        <w:commentReference w:id="11"/>
+      </w:r>
+      <w:r>
+        <w:rPr>
+          <w:rFonts w:eastAsia="Calibri" w:cs="" w:cstheme="minorBidi" w:eastAsiaTheme="minorHAnsi"/>
+          <w:color w:val="auto"/>
+          <w:kern w:val="0"/>
+          <w:sz w:val="24"/>
+          <w:szCs w:val="22"/>
+          <w:lang w:val="en-US" w:eastAsia="en-US" w:bidi="ar-SA"/>
+        </w:rPr>
       </w:r>
     </w:p>
     <w:p>
@@ -9754,14 +10555,14 @@
         <w:spacing w:before="120" w:after="240"/>
         <w:rPr/>
       </w:pPr>
-      <w:commentRangeStart w:id="10"/>
+      <w:commentRangeStart w:id="12"/>
       <w:r>
         <w:rPr/>
         <w:t>Millidge, B., Seth, A., Buckley, C. L. Predictive Coding: a Theoretical and Experimental Review. https://arxiv.org/abs/2107.12979</w:t>
       </w:r>
-      <w:commentRangeEnd w:id="10"/>
-      <w:r>
-        <w:commentReference w:id="10"/>
+      <w:commentRangeEnd w:id="12"/>
+      <w:r>
+        <w:commentReference w:id="12"/>
       </w:r>
       <w:r>
         <w:rPr/>
@@ -10202,11 +11003,11 @@
       </w:r>
     </w:p>
     <w:sectPr>
-      <w:headerReference w:type="even" r:id="rId12"/>
-      <w:headerReference w:type="default" r:id="rId13"/>
-      <w:headerReference w:type="first" r:id="rId14"/>
-      <w:footerReference w:type="even" r:id="rId15"/>
-      <w:footerReference w:type="default" r:id="rId16"/>
+      <w:headerReference w:type="even" r:id="rId14"/>
+      <w:headerReference w:type="default" r:id="rId15"/>
+      <w:headerReference w:type="first" r:id="rId16"/>
+      <w:footerReference w:type="even" r:id="rId17"/>
+      <w:footerReference w:type="default" r:id="rId18"/>
       <w:footnotePr>
         <w:numFmt w:val="decimal"/>
       </w:footnotePr>
@@ -10564,7 +11365,7 @@
       </w:r>
     </w:p>
   </w:comment>
-  <w:comment w:id="6" w:author="Unknown Author" w:date="2022-01-06T06:33:44Z" w:initials="">
+  <w:comment w:id="6" w:author="Unknown Author" w:date="2022-01-06T08:13:30Z" w:initials="">
     <w:p>
       <w:r>
         <w:rPr>
@@ -10594,11 +11395,11 @@
           <w:em w:val="none"/>
           <w:lang w:val="en-US" w:eastAsia="en-US" w:bidi="ar-SA"/>
         </w:rPr>
-        <w:t>Need to add a point about using VL as a governing process across multiple specialised modules.</w:t>
+        <w:t>Might be better in consciousness discussion</w:t>
       </w:r>
     </w:p>
   </w:comment>
-  <w:comment w:id="7" w:author="Unknown Author" w:date="2022-01-05T08:12:01Z" w:initials="">
+  <w:comment w:id="7" w:author="Unknown Author" w:date="2022-01-06T08:19:30Z" w:initials="">
     <w:p>
       <w:r>
         <w:rPr>
@@ -10628,11 +11429,11 @@
           <w:em w:val="none"/>
           <w:lang w:val="en-US" w:eastAsia="en-US" w:bidi="ar-SA"/>
         </w:rPr>
-        <w:t>Needs a more detailed breakdown for those unfamiliar with IIT.</w:t>
+        <w:t>citation</w:t>
       </w:r>
     </w:p>
   </w:comment>
-  <w:comment w:id="8" w:author="Unknown Author" w:date="2022-01-05T08:12:16Z" w:initials="">
+  <w:comment w:id="8" w:author="Unknown Author" w:date="2022-01-05T08:12:01Z" w:initials="">
     <w:p>
       <w:r>
         <w:rPr>
@@ -10662,11 +11463,45 @@
           <w:em w:val="none"/>
           <w:lang w:val="en-US" w:eastAsia="en-US" w:bidi="ar-SA"/>
         </w:rPr>
+        <w:t>Needs a more detailed breakdown for those unfamiliar with IIT.</w:t>
+      </w:r>
+    </w:p>
+  </w:comment>
+  <w:comment w:id="9" w:author="Unknown Author" w:date="2022-01-05T08:12:16Z" w:initials="">
+    <w:p>
+      <w:r>
+        <w:rPr>
+          <w:rFonts w:ascii="Cambria" w:hAnsi="Cambria" w:eastAsia="Calibri" w:cs="" w:asciiTheme="majorHAnsi" w:cstheme="minorBidi" w:eastAsiaTheme="minorHAnsi" w:hAnsiTheme="majorHAnsi"/>
+          <w:b w:val="false"/>
+          <w:bCs w:val="false"/>
+          <w:i w:val="false"/>
+          <w:iCs w:val="false"/>
+          <w:caps w:val="false"/>
+          <w:smallCaps w:val="false"/>
+          <w:strike w:val="false"/>
+          <w:dstrike w:val="false"/>
+          <w:outline w:val="false"/>
+          <w:shadow w:val="false"/>
+          <w:emboss w:val="false"/>
+          <w:imprint w:val="false"/>
+          <w:color w:val="auto"/>
+          <w:spacing w:val="0"/>
+          <w:w w:val="100"/>
+          <w:kern w:val="0"/>
+          <w:position w:val="0"/>
+          <w:sz w:val="20"/>
+          <w:sz w:val="20"/>
+          <w:szCs w:val="22"/>
+          <w:u w:val="none"/>
+          <w:vertAlign w:val="baseline"/>
+          <w:em w:val="none"/>
+          <w:lang w:val="en-US" w:eastAsia="en-US" w:bidi="ar-SA"/>
+        </w:rPr>
         <w:t>Needs more detail.</w:t>
       </w:r>
     </w:p>
   </w:comment>
-  <w:comment w:id="9" w:author="Unknown Author" w:date="2022-01-04T10:13:34Z" w:initials="">
+  <w:comment w:id="10" w:author="Unknown Author" w:date="2022-01-04T10:13:34Z" w:initials="">
     <w:p>
       <w:r>
         <w:rPr>
@@ -10700,7 +11535,41 @@
       </w:r>
     </w:p>
   </w:comment>
-  <w:comment w:id="10" w:author="Unknown Author" w:date="2021-12-27T07:33:40Z" w:initials="">
+  <w:comment w:id="11" w:author="Unknown Author" w:date="2022-01-06T07:19:44Z" w:initials="">
+    <w:p>
+      <w:r>
+        <w:rPr>
+          <w:rFonts w:ascii="Cambria" w:hAnsi="Cambria" w:eastAsia="Calibri" w:cs="" w:asciiTheme="majorHAnsi" w:cstheme="minorBidi" w:eastAsiaTheme="minorHAnsi" w:hAnsiTheme="majorHAnsi"/>
+          <w:b w:val="false"/>
+          <w:bCs w:val="false"/>
+          <w:i w:val="false"/>
+          <w:iCs w:val="false"/>
+          <w:caps w:val="false"/>
+          <w:smallCaps w:val="false"/>
+          <w:strike w:val="false"/>
+          <w:dstrike w:val="false"/>
+          <w:outline w:val="false"/>
+          <w:shadow w:val="false"/>
+          <w:emboss w:val="false"/>
+          <w:imprint w:val="false"/>
+          <w:color w:val="auto"/>
+          <w:spacing w:val="0"/>
+          <w:w w:val="100"/>
+          <w:kern w:val="0"/>
+          <w:position w:val="0"/>
+          <w:sz w:val="20"/>
+          <w:sz w:val="20"/>
+          <w:szCs w:val="22"/>
+          <w:u w:val="none"/>
+          <w:vertAlign w:val="baseline"/>
+          <w:em w:val="none"/>
+          <w:lang w:val="en-US" w:eastAsia="en-US" w:bidi="ar-SA"/>
+        </w:rPr>
+        <w:t>Needs fleshing out or merging</w:t>
+      </w:r>
+    </w:p>
+  </w:comment>
+  <w:comment w:id="12" w:author="Unknown Author" w:date="2021-12-27T07:33:40Z" w:initials="">
     <w:p>
       <w:r>
         <w:rPr>
@@ -10756,7 +11625,7 @@
       <mc:AlternateContent>
         <mc:Choice Requires="wps">
           <w:drawing>
-            <wp:anchor behindDoc="1" distT="3175" distB="3175" distL="3175" distR="3175" simplePos="0" locked="0" layoutInCell="0" allowOverlap="1" relativeHeight="30" wp14:anchorId="51D4B8BD">
+            <wp:anchor behindDoc="1" distT="3175" distB="3175" distL="3175" distR="3175" simplePos="0" locked="0" layoutInCell="0" allowOverlap="1" relativeHeight="32" wp14:anchorId="51D4B8BD">
               <wp:simplePos x="0" y="0"/>
               <wp:positionH relativeFrom="margin">
                 <wp:align>right</wp:align>
@@ -10767,7 +11636,7 @@
               <wp:extent cx="1513205" cy="342265"/>
               <wp:effectExtent l="0" t="0" r="0" b="0"/>
               <wp:wrapNone/>
-              <wp:docPr id="22" name="Text Box 1"/>
+              <wp:docPr id="25" name="Text Box 1"/>
               <a:graphic xmlns:a="http://schemas.openxmlformats.org/drawingml/2006/main">
                 <a:graphicData uri="http://schemas.microsoft.com/office/word/2010/wordprocessingShape">
                   <wps:wsp>
@@ -10829,7 +11698,7 @@
                               <w:szCs w:val="40"/>
                               <w:color w:val="000000"/>
                             </w:rPr>
-                            <w:t>16</w:t>
+                            <w:t>18</w:t>
                           </w:r>
                           <w:r>
                             <w:rPr>
@@ -10893,7 +11762,7 @@
                         <w:szCs w:val="40"/>
                         <w:color w:val="000000"/>
                       </w:rPr>
-                      <w:t>16</w:t>
+                      <w:t>18</w:t>
                     </w:r>
                     <w:r>
                       <w:rPr>
@@ -10913,7 +11782,7 @@
       <mc:AlternateContent>
         <mc:Choice Requires="wps">
           <w:drawing>
-            <wp:anchor behindDoc="1" distT="4445" distB="4445" distL="4445" distR="4445" simplePos="0" locked="0" layoutInCell="0" allowOverlap="1" relativeHeight="46" wp14:anchorId="31D8D0F9">
+            <wp:anchor behindDoc="1" distT="4445" distB="4445" distL="4445" distR="4445" simplePos="0" locked="0" layoutInCell="0" allowOverlap="1" relativeHeight="50" wp14:anchorId="31D8D0F9">
               <wp:simplePos x="0" y="0"/>
               <wp:positionH relativeFrom="column">
                 <wp:posOffset>-108585</wp:posOffset>
@@ -10924,7 +11793,7 @@
               <wp:extent cx="3676650" cy="342265"/>
               <wp:effectExtent l="0" t="0" r="4445" b="0"/>
               <wp:wrapNone/>
-              <wp:docPr id="24" name="Text Box 2"/>
+              <wp:docPr id="27" name="Text Box 2"/>
               <a:graphic xmlns:a="http://schemas.openxmlformats.org/drawingml/2006/main">
                 <a:graphicData uri="http://schemas.microsoft.com/office/word/2010/wordprocessingShape">
                   <wps:wsp>
@@ -11048,7 +11917,7 @@
               <wp:extent cx="1513205" cy="342265"/>
               <wp:effectExtent l="0" t="0" r="0" b="0"/>
               <wp:wrapNone/>
-              <wp:docPr id="26" name="Text Box 56"/>
+              <wp:docPr id="29" name="Text Box 56"/>
               <a:graphic xmlns:a="http://schemas.openxmlformats.org/drawingml/2006/main">
                 <a:graphicData uri="http://schemas.microsoft.com/office/word/2010/wordprocessingShape">
                   <wps:wsp>
@@ -11390,7 +12259,7 @@
         <wp:inline distT="0" distB="0" distL="0" distR="0">
           <wp:extent cx="1382395" cy="497205"/>
           <wp:effectExtent l="0" t="0" r="0" b="0"/>
-          <wp:docPr id="21" name="Picture 6" descr="C:\Users\Elaine.Scott\Documents\LaTex\____TEST____Frontiers_LaTeX_Templates_V2.5\Frontiers LaTeX (Science, Health and Engineering) V2.5 - with Supplementary material (V1.2)\logo1.jpg"/>
+          <wp:docPr id="24" name="Picture 6" descr="C:\Users\Elaine.Scott\Documents\LaTex\____TEST____Frontiers_LaTeX_Templates_V2.5\Frontiers LaTeX (Science, Health and Engineering) V2.5 - with Supplementary material (V1.2)\logo1.jpg"/>
           <wp:cNvGraphicFramePr>
             <a:graphicFrameLocks xmlns:a="http://schemas.openxmlformats.org/drawingml/2006/main" noChangeAspect="1"/>
           </wp:cNvGraphicFramePr>
@@ -11398,7 +12267,7 @@
             <a:graphicData uri="http://schemas.openxmlformats.org/drawingml/2006/picture">
               <pic:pic xmlns:pic="http://schemas.openxmlformats.org/drawingml/2006/picture">
                 <pic:nvPicPr>
-                  <pic:cNvPr id="21" name="Picture 6" descr="C:\Users\Elaine.Scott\Documents\LaTex\____TEST____Frontiers_LaTeX_Templates_V2.5\Frontiers LaTeX (Science, Health and Engineering) V2.5 - with Supplementary material (V1.2)\logo1.jpg"/>
+                  <pic:cNvPr id="24" name="Picture 6" descr="C:\Users\Elaine.Scott\Documents\LaTex\____TEST____Frontiers_LaTeX_Templates_V2.5\Frontiers LaTeX (Science, Health and Engineering) V2.5 - with Supplementary material (V1.2)\logo1.jpg"/>
                   <pic:cNvPicPr>
                     <a:picLocks noChangeAspect="1" noChangeArrowheads="1"/>
                   </pic:cNvPicPr>

</xml_diff>

<commit_message>
Resolved and/or removed remaining comments. Ready for submission
</commit_message>
<xml_diff>
--- a/files/Paper-on-Loops-in-AI-and-Consciousness-submission.docx
+++ b/files/Paper-on-Loops-in-AI-and-Consciousness-submission.docx
@@ -188,17 +188,9 @@
         </w:numPr>
         <w:rPr/>
       </w:pPr>
-      <w:commentRangeStart w:id="0"/>
       <w:r>
         <w:rPr/>
         <w:t>Introduction</w:t>
-      </w:r>
-      <w:commentRangeEnd w:id="0"/>
-      <w:r>
-        <w:commentReference w:id="0"/>
-      </w:r>
-      <w:r>
-        <w:rPr/>
       </w:r>
     </w:p>
     <w:p>
@@ -5462,7 +5454,15 @@
       </w:pPr>
       <w:r>
         <w:rPr/>
-        <w:t>the content of conscious experience is upper bounded by the data about which Visceral Loop iteration 2 inferences can be produced.</w:t>
+        <w:t xml:space="preserve">the </w:t>
+      </w:r>
+      <w:r>
+        <w:rPr/>
+        <w:t xml:space="preserve">data </w:t>
+      </w:r>
+      <w:r>
+        <w:rPr/>
+        <w:t>content of conscious experience is upper bounded by the data about which Visceral Loop iteration 2 inferences can be produced.</w:t>
       </w:r>
     </w:p>
     <w:p>
@@ -5473,42 +5473,6 @@
       <w:r>
         <w:rPr/>
         <w:t>Proof:</w:t>
-      </w:r>
-    </w:p>
-    <w:p>
-      <w:pPr>
-        <w:pStyle w:val="Normal"/>
-        <w:numPr>
-          <w:ilvl w:val="0"/>
-          <w:numId w:val="9"/>
-        </w:numPr>
-        <w:rPr/>
-      </w:pPr>
-      <w:r>
-        <w:rPr/>
-        <w:t xml:space="preserve">The </w:t>
-      </w:r>
-      <w:commentRangeStart w:id="1"/>
-      <w:r>
-        <w:rPr>
-          <w:i/>
-          <w:iCs/>
-        </w:rPr>
-        <w:t>content of conscious experience</w:t>
-      </w:r>
-      <w:r>
-        <w:rPr>
-          <w:i/>
-          <w:iCs/>
-        </w:rPr>
-      </w:r>
-      <w:commentRangeEnd w:id="1"/>
-      <w:r>
-        <w:commentReference w:id="1"/>
-      </w:r>
-      <w:r>
-        <w:rPr/>
-        <w:t xml:space="preserve"> here refers to the set of data represented and/or processed within the brain which is consciously experienced by that individual, in distinction to other data represented and/or processed in the brain which is not consciously experienced.</w:t>
       </w:r>
     </w:p>
     <w:p>
@@ -7001,23 +6965,7 @@
       </w:pPr>
       <w:r>
         <w:rPr/>
-        <w:t xml:space="preserve">The semiotic interpretation of cognition is important because it explains that a </w:t>
-      </w:r>
-      <w:commentRangeStart w:id="2"/>
-      <w:r>
-        <w:rPr/>
-        <w:t>data state</w:t>
-      </w:r>
-      <w:r>
-        <w:rPr/>
-      </w:r>
-      <w:commentRangeEnd w:id="2"/>
-      <w:r>
-        <w:commentReference w:id="2"/>
-      </w:r>
-      <w:r>
-        <w:rPr/>
-        <w:t xml:space="preserve"> is meaningless without a process that interprets that data state; even if the process generated the data state in the first place, that data state is still meaningless to the process without re-interpreting it. Thus, while the brain must include considerable machinery for the interpretation of external stimuli, it must also include considerable machinery for the interpretation of its own outputs. The Visceral Loop builds on this by describing the kinds of interpretations that may be generated depending on the what information is available within the representamen and on the capabilities of the process.</w:t>
+        <w:t>The semiotic interpretation of cognition is important because it explains that a data state is meaningless without a process that interprets that data state; even if the process generated the data state in the first place, that data state is still meaningless to the process without re-interpreting it. Thus, while the brain must include considerable machinery for the interpretation of external stimuli, it must also include considerable machinery for the interpretation of its own outputs. The Visceral Loop builds on this by describing the kinds of interpretations that may be generated depending on the what information is available within the representamen and on the capabilities of the process.</w:t>
       </w:r>
     </w:p>
     <w:p>
@@ -8857,24 +8805,6 @@
         <w:pStyle w:val="Normal"/>
         <w:rPr/>
       </w:pPr>
-      <w:commentRangeStart w:id="3"/>
-      <w:r>
-        <w:rPr/>
-        <w:t>Millidge, B., Seth, A., Buckley, C. L. Predictive Coding: a Theoretical and Experimental Review. https://arxiv.org/abs/2107.12979</w:t>
-      </w:r>
-      <w:commentRangeEnd w:id="3"/>
-      <w:r>
-        <w:commentReference w:id="3"/>
-      </w:r>
-      <w:r>
-        <w:rPr/>
-      </w:r>
-    </w:p>
-    <w:p>
-      <w:pPr>
-        <w:pStyle w:val="Normal"/>
-        <w:rPr/>
-      </w:pPr>
       <w:r>
         <w:rPr/>
         <w:t xml:space="preserve">Morasso, P., Casadio, M., Mohan, V., Rea, F., and Zenzeri, J. (2015). Revisiting the body-schema concept in the context of whole-body postural-focal dynamics. Front. Hum. Neurosci. 9:83. </w:t>
@@ -9426,188 +9356,6 @@
     </w:sectPr>
   </w:body>
 </w:document>
-</file>
-
-<file path=word/comments.xml><?xml version="1.0" encoding="utf-8"?>
-<w:comments xmlns:o="urn:schemas-microsoft-com:office:office" xmlns:r="http://schemas.openxmlformats.org/officeDocument/2006/relationships" xmlns:v="urn:schemas-microsoft-com:vml" xmlns:w="http://schemas.openxmlformats.org/wordprocessingml/2006/main" xmlns:w10="urn:schemas-microsoft-com:office:word" xmlns:wp="http://schemas.openxmlformats.org/drawingml/2006/wordprocessingDrawing" xmlns:wps="http://schemas.microsoft.com/office/word/2010/wordprocessingShape" xmlns:wpg="http://schemas.microsoft.com/office/word/2010/wordprocessingGroup" xmlns:mc="http://schemas.openxmlformats.org/markup-compatibility/2006" xmlns:wp14="http://schemas.microsoft.com/office/word/2010/wordprocessingDrawing" xmlns:w14="http://schemas.microsoft.com/office/word/2010/wordml" mc:Ignorable="w14 wp14">
-  <w:comment w:id="0" w:author="Unknown Author" w:date="2021-12-26T11:26:50Z" w:initials="">
-    <w:p>
-      <w:r>
-        <w:rPr>
-          <w:rFonts w:ascii="Cambria" w:hAnsi="Cambria" w:eastAsia="Calibri" w:cs=""/>
-          <w:b w:val="false"/>
-          <w:bCs w:val="false"/>
-          <w:i w:val="false"/>
-          <w:iCs w:val="false"/>
-          <w:caps w:val="false"/>
-          <w:smallCaps w:val="false"/>
-          <w:strike w:val="false"/>
-          <w:dstrike w:val="false"/>
-          <w:outline w:val="false"/>
-          <w:shadow w:val="false"/>
-          <w:emboss w:val="false"/>
-          <w:imprint w:val="false"/>
-          <w:color w:val="auto"/>
-          <w:spacing w:val="0"/>
-          <w:w w:val="100"/>
-          <w:kern w:val="0"/>
-          <w:position w:val="0"/>
-          <w:sz w:val="20"/>
-          <w:sz w:val="20"/>
-          <w:szCs w:val="22"/>
-          <w:u w:val="none"/>
-          <w:vertAlign w:val="baseline"/>
-          <w:em w:val="none"/>
-          <w:lang w:val="en-US" w:eastAsia="en-US" w:bidi="ar-SA"/>
-        </w:rPr>
-        <w:t>Should this be rephrased in terms of recurrency</w:t>
-      </w:r>
-    </w:p>
-  </w:comment>
-  <w:comment w:id="1" w:author="Unknown Author" w:date="2021-12-27T09:28:08Z" w:initials="">
-    <w:p>
-      <w:r>
-        <w:rPr>
-          <w:rFonts w:ascii="Cambria" w:hAnsi="Cambria" w:eastAsia="Calibri" w:cs=""/>
-          <w:b w:val="false"/>
-          <w:bCs w:val="false"/>
-          <w:i w:val="false"/>
-          <w:iCs w:val="false"/>
-          <w:caps w:val="false"/>
-          <w:smallCaps w:val="false"/>
-          <w:strike w:val="false"/>
-          <w:dstrike w:val="false"/>
-          <w:outline w:val="false"/>
-          <w:shadow w:val="false"/>
-          <w:emboss w:val="false"/>
-          <w:imprint w:val="false"/>
-          <w:color w:val="auto"/>
-          <w:spacing w:val="0"/>
-          <w:w w:val="100"/>
-          <w:kern w:val="0"/>
-          <w:position w:val="0"/>
-          <w:sz w:val="20"/>
-          <w:sz w:val="20"/>
-          <w:szCs w:val="22"/>
-          <w:u w:val="none"/>
-          <w:vertAlign w:val="baseline"/>
-          <w:em w:val="none"/>
-          <w:lang w:val="en-US" w:eastAsia="en-US" w:bidi="ar-SA"/>
-        </w:rPr>
-        <w:t>Am I best off defining “data content” in intro of chapter, or here, or both? How much do I refer to “data content” elsewhere?</w:t>
-      </w:r>
-    </w:p>
-    <w:p>
-      <w:r>
-        <w:rPr>
-          <w:rFonts w:ascii="Liberation Serif" w:hAnsi="Liberation Serif" w:eastAsia="Segoe UI" w:cs="Tahoma"/>
-          <w:szCs w:val="24"/>
-          <w:lang w:val="en-US" w:eastAsia="en-US" w:bidi="en-US"/>
-        </w:rPr>
-      </w:r>
-    </w:p>
-    <w:p>
-      <w:r>
-        <w:rPr>
-          <w:rFonts w:ascii="Cambria" w:hAnsi="Cambria" w:eastAsia="Calibri" w:cs=""/>
-          <w:b w:val="false"/>
-          <w:bCs w:val="false"/>
-          <w:i w:val="false"/>
-          <w:iCs w:val="false"/>
-          <w:caps w:val="false"/>
-          <w:smallCaps w:val="false"/>
-          <w:strike w:val="false"/>
-          <w:dstrike w:val="false"/>
-          <w:outline w:val="false"/>
-          <w:shadow w:val="false"/>
-          <w:emboss w:val="false"/>
-          <w:imprint w:val="false"/>
-          <w:color w:val="auto"/>
-          <w:spacing w:val="0"/>
-          <w:w w:val="100"/>
-          <w:kern w:val="0"/>
-          <w:position w:val="0"/>
-          <w:sz w:val="20"/>
-          <w:sz w:val="20"/>
-          <w:szCs w:val="22"/>
-          <w:u w:val="none"/>
-          <w:vertAlign w:val="baseline"/>
-          <w:em w:val="none"/>
-          <w:lang w:val="en-US" w:eastAsia="en-US" w:bidi="ar-SA"/>
-        </w:rPr>
-        <w:t>Should it be “data content” or “content of conscious experience”.?</w:t>
-      </w:r>
-    </w:p>
-  </w:comment>
-  <w:comment w:id="2" w:author="Unknown Author" w:date="2021-12-27T10:20:33Z" w:initials="">
-    <w:p>
-      <w:r>
-        <w:rPr>
-          <w:rFonts w:ascii="Cambria" w:hAnsi="Cambria" w:eastAsia="Calibri" w:cs=""/>
-          <w:b w:val="false"/>
-          <w:bCs w:val="false"/>
-          <w:i w:val="false"/>
-          <w:iCs w:val="false"/>
-          <w:caps w:val="false"/>
-          <w:smallCaps w:val="false"/>
-          <w:strike w:val="false"/>
-          <w:dstrike w:val="false"/>
-          <w:outline w:val="false"/>
-          <w:shadow w:val="false"/>
-          <w:emboss w:val="false"/>
-          <w:imprint w:val="false"/>
-          <w:color w:val="auto"/>
-          <w:spacing w:val="0"/>
-          <w:w w:val="100"/>
-          <w:kern w:val="0"/>
-          <w:position w:val="0"/>
-          <w:sz w:val="20"/>
-          <w:sz w:val="20"/>
-          <w:szCs w:val="22"/>
-          <w:u w:val="none"/>
-          <w:vertAlign w:val="baseline"/>
-          <w:em w:val="none"/>
-          <w:lang w:val="en-US" w:eastAsia="en-US" w:bidi="ar-SA"/>
-        </w:rPr>
-        <w:t>Data state, data content, content of conscious experience. I need to settle on one term.</w:t>
-      </w:r>
-    </w:p>
-  </w:comment>
-  <w:comment w:id="3" w:author="Unknown Author" w:date="2021-12-27T07:33:40Z" w:initials="">
-    <w:p>
-      <w:r>
-        <w:rPr>
-          <w:rFonts w:ascii="Cambria" w:hAnsi="Cambria" w:eastAsia="Calibri" w:cs=""/>
-          <w:b w:val="false"/>
-          <w:bCs w:val="false"/>
-          <w:i w:val="false"/>
-          <w:iCs w:val="false"/>
-          <w:caps w:val="false"/>
-          <w:smallCaps w:val="false"/>
-          <w:strike w:val="false"/>
-          <w:dstrike w:val="false"/>
-          <w:outline w:val="false"/>
-          <w:shadow w:val="false"/>
-          <w:emboss w:val="false"/>
-          <w:imprint w:val="false"/>
-          <w:color w:val="auto"/>
-          <w:spacing w:val="0"/>
-          <w:w w:val="100"/>
-          <w:kern w:val="0"/>
-          <w:position w:val="0"/>
-          <w:sz w:val="20"/>
-          <w:sz w:val="20"/>
-          <w:szCs w:val="22"/>
-          <w:u w:val="none"/>
-          <w:vertAlign w:val="baseline"/>
-          <w:em w:val="none"/>
-          <w:lang w:val="en-US" w:eastAsia="en-US" w:bidi="ar-SA"/>
-        </w:rPr>
-        <w:t>Not published and no doi. Need to find an alternative.</w:t>
-      </w:r>
-    </w:p>
-  </w:comment>
-</w:comments>
 </file>
 
 <file path=word/footer1.xml><?xml version="1.0" encoding="utf-8"?>
@@ -9983,7 +9731,7 @@
                               <w:szCs w:val="40"/>
                               <w:color w:val="000000"/>
                             </w:rPr>
-                            <w:t>17</w:t>
+                            <w:t>13</w:t>
                           </w:r>
                           <w:r>
                             <w:rPr>
@@ -10047,7 +9795,7 @@
                         <w:szCs w:val="40"/>
                         <w:color w:val="000000"/>
                       </w:rPr>
-                      <w:t>17</w:t>
+                      <w:t>13</w:t>
                     </w:r>
                     <w:r>
                       <w:rPr>

</xml_diff>